<commit_message>
Headers and pages prep.
</commit_message>
<xml_diff>
--- a/Course Materials/Final Report.docx
+++ b/Course Materials/Final Report.docx
@@ -2,283 +2,349 @@
 <file path=word/document.xml><?xml version="1.0" encoding="utf-8"?>
 <w:document xmlns:wpc="http://schemas.microsoft.com/office/word/2010/wordprocessingCanvas" xmlns:cx="http://schemas.microsoft.com/office/drawing/2014/chartex" xmlns:mc="http://schemas.openxmlformats.org/markup-compatibility/2006" xmlns:o="urn:schemas-microsoft-com:office:office" xmlns:r="http://schemas.openxmlformats.org/officeDocument/2006/relationships" xmlns:m="http://schemas.openxmlformats.org/officeDocument/2006/math" xmlns:v="urn:schemas-microsoft-com:vml" xmlns:wp14="http://schemas.microsoft.com/office/word/2010/wordprocessingDrawing" xmlns:wp="http://schemas.openxmlformats.org/drawingml/2006/wordprocessingDrawing" xmlns:w10="urn:schemas-microsoft-com:office:word" xmlns:w="http://schemas.openxmlformats.org/wordprocessingml/2006/main" xmlns:w14="http://schemas.microsoft.com/office/word/2010/wordml" xmlns:w15="http://schemas.microsoft.com/office/word/2012/wordml" xmlns:w16se="http://schemas.microsoft.com/office/word/2015/wordml/symex" xmlns:wpg="http://schemas.microsoft.com/office/word/2010/wordprocessingGroup" xmlns:wpi="http://schemas.microsoft.com/office/word/2010/wordprocessingInk" xmlns:wne="http://schemas.microsoft.com/office/word/2006/wordml" xmlns:wps="http://schemas.microsoft.com/office/word/2010/wordprocessingShape" mc:Ignorable="w14 w15 w16se wp14">
   <w:body>
-    <w:sdt>
-      <w:sdtPr>
-        <w:id w:val="1479337599"/>
-        <w:docPartObj>
-          <w:docPartGallery w:val="Cover Pages"/>
-          <w:docPartUnique/>
-        </w:docPartObj>
-      </w:sdtPr>
-      <w:sdtContent>
-        <w:p>
-          <w:r>
-            <w:rPr>
-              <w:noProof/>
-            </w:rPr>
-            <mc:AlternateContent>
-              <mc:Choice Requires="wps">
-                <w:drawing>
-                  <wp:anchor distT="0" distB="0" distL="114300" distR="114300" simplePos="0" relativeHeight="251659264" behindDoc="0" locked="0" layoutInCell="1" allowOverlap="1" wp14:anchorId="64B574AD" wp14:editId="204A09DC">
-                    <wp:simplePos x="0" y="0"/>
-                    <wp:positionH relativeFrom="page">
-                      <wp:posOffset>1134110</wp:posOffset>
-                    </wp:positionH>
-                    <wp:positionV relativeFrom="page">
-                      <wp:posOffset>1392032</wp:posOffset>
-                    </wp:positionV>
-                    <wp:extent cx="5753100" cy="525780"/>
-                    <wp:effectExtent l="0" t="0" r="10160" b="6350"/>
-                    <wp:wrapSquare wrapText="bothSides"/>
-                    <wp:docPr id="113" name="Metin Kutusu 113"/>
-                    <wp:cNvGraphicFramePr/>
-                    <a:graphic xmlns:a="http://schemas.openxmlformats.org/drawingml/2006/main">
-                      <a:graphicData uri="http://schemas.microsoft.com/office/word/2010/wordprocessingShape">
-                        <wps:wsp>
-                          <wps:cNvSpPr txBox="1"/>
-                          <wps:spPr>
-                            <a:xfrm>
-                              <a:off x="0" y="0"/>
-                              <a:ext cx="5753100" cy="525780"/>
-                            </a:xfrm>
-                            <a:prstGeom prst="rect">
-                              <a:avLst/>
-                            </a:prstGeom>
-                            <a:noFill/>
-                            <a:ln w="6350">
-                              <a:noFill/>
-                            </a:ln>
-                            <a:effectLst/>
-                          </wps:spPr>
-                          <wps:style>
-                            <a:lnRef idx="0">
-                              <a:schemeClr val="accent1"/>
-                            </a:lnRef>
-                            <a:fillRef idx="0">
-                              <a:schemeClr val="accent1"/>
-                            </a:fillRef>
-                            <a:effectRef idx="0">
-                              <a:schemeClr val="accent1"/>
-                            </a:effectRef>
-                            <a:fontRef idx="minor">
-                              <a:schemeClr val="dk1"/>
-                            </a:fontRef>
-                          </wps:style>
-                          <wps:txbx>
-                            <w:txbxContent>
-                              <w:p>
-                                <w:pPr>
-                                  <w:pStyle w:val="AralkYok"/>
-                                  <w:jc w:val="right"/>
-                                  <w:rPr>
-                                    <w:caps/>
-                                    <w:color w:val="323E4F" w:themeColor="text2" w:themeShade="BF"/>
-                                    <w:sz w:val="52"/>
-                                    <w:szCs w:val="52"/>
-                                  </w:rPr>
-                                </w:pPr>
-                                <w:sdt>
-                                  <w:sdtPr>
-                                    <w:rPr>
-                                      <w:caps/>
-                                      <w:color w:val="323E4F" w:themeColor="text2" w:themeShade="BF"/>
-                                      <w:sz w:val="52"/>
-                                      <w:szCs w:val="52"/>
-                                    </w:rPr>
-                                    <w:alias w:val="Başlık"/>
-                                    <w:tag w:val=""/>
-                                    <w:id w:val="-1315561441"/>
-                                    <w:showingPlcHdr/>
-                                    <w:dataBinding w:prefixMappings="xmlns:ns0='http://purl.org/dc/elements/1.1/' xmlns:ns1='http://schemas.openxmlformats.org/package/2006/metadata/core-properties' " w:xpath="/ns1:coreProperties[1]/ns0:title[1]" w:storeItemID="{6C3C8BC8-F283-45AE-878A-BAB7291924A1}"/>
-                                    <w:text w:multiLine="1"/>
-                                  </w:sdtPr>
-                                  <w:sdtContent>
-                                    <w:r>
-                                      <w:rPr>
-                                        <w:caps/>
-                                        <w:color w:val="323E4F" w:themeColor="text2" w:themeShade="BF"/>
-                                        <w:sz w:val="52"/>
-                                        <w:szCs w:val="52"/>
-                                        <w:lang w:val="tr-TR"/>
-                                      </w:rPr>
-                                      <w:t>[Belge başlığı]</w:t>
-                                    </w:r>
-                                  </w:sdtContent>
-                                </w:sdt>
-                              </w:p>
-                              <w:sdt>
-                                <w:sdtPr>
-                                  <w:rPr>
-                                    <w:smallCaps/>
-                                    <w:color w:val="44546A" w:themeColor="text2"/>
-                                    <w:sz w:val="36"/>
-                                    <w:szCs w:val="36"/>
-                                  </w:rPr>
-                                  <w:alias w:val="Alt Başlık"/>
-                                  <w:tag w:val=""/>
-                                  <w:id w:val="1615247542"/>
-                                  <w:showingPlcHdr/>
-                                  <w:dataBinding w:prefixMappings="xmlns:ns0='http://purl.org/dc/elements/1.1/' xmlns:ns1='http://schemas.openxmlformats.org/package/2006/metadata/core-properties' " w:xpath="/ns1:coreProperties[1]/ns0:subject[1]" w:storeItemID="{6C3C8BC8-F283-45AE-878A-BAB7291924A1}"/>
-                                  <w:text/>
-                                </w:sdtPr>
-                                <w:sdtContent>
-                                  <w:p>
-                                    <w:pPr>
-                                      <w:pStyle w:val="AralkYok"/>
-                                      <w:jc w:val="right"/>
-                                      <w:rPr>
-                                        <w:smallCaps/>
-                                        <w:color w:val="44546A" w:themeColor="text2"/>
-                                        <w:sz w:val="36"/>
-                                        <w:szCs w:val="36"/>
-                                      </w:rPr>
-                                    </w:pPr>
-                                    <w:r>
-                                      <w:rPr>
-                                        <w:smallCaps/>
-                                        <w:color w:val="44546A" w:themeColor="text2"/>
-                                        <w:sz w:val="36"/>
-                                        <w:szCs w:val="36"/>
-                                        <w:lang w:val="tr-TR"/>
-                                      </w:rPr>
-                                      <w:t>[Belge alt konu başlığı]</w:t>
-                                    </w:r>
-                                  </w:p>
-                                </w:sdtContent>
-                              </w:sdt>
-                            </w:txbxContent>
-                          </wps:txbx>
-                          <wps:bodyPr rot="0" spcFirstLastPara="0" vertOverflow="overflow" horzOverflow="overflow" vert="horz" wrap="square" lIns="0" tIns="0" rIns="0" bIns="0" numCol="1" spcCol="0" rtlCol="0" fromWordArt="0" anchor="b" anchorCtr="0" forceAA="0" compatLnSpc="1">
-                            <a:prstTxWarp prst="textNoShape">
-                              <a:avLst/>
-                            </a:prstTxWarp>
-                            <a:noAutofit/>
-                          </wps:bodyPr>
-                        </wps:wsp>
-                      </a:graphicData>
-                    </a:graphic>
-                    <wp14:sizeRelH relativeFrom="page">
-                      <wp14:pctWidth>73400</wp14:pctWidth>
-                    </wp14:sizeRelH>
-                    <wp14:sizeRelV relativeFrom="page">
-                      <wp14:pctHeight>36300</wp14:pctHeight>
-                    </wp14:sizeRelV>
-                  </wp:anchor>
-                </w:drawing>
-              </mc:Choice>
-              <mc:Fallback>
-                <w:pict>
-                  <v:shapetype w14:anchorId="64B574AD" id="_x0000_t202" coordsize="21600,21600" o:spt="202" path="m,l,21600r21600,l21600,xe">
-                    <v:stroke joinstyle="miter"/>
-                    <v:path gradientshapeok="t" o:connecttype="rect"/>
-                  </v:shapetype>
-                  <v:shape id="Metin Kutusu 113" o:spid="_x0000_s1026" type="#_x0000_t202" style="position:absolute;left:0;text-align:left;margin-left:89.3pt;margin-top:109.6pt;width:453pt;height:41.4pt;z-index:251659264;visibility:visible;mso-wrap-style:square;mso-width-percent:734;mso-height-percent:363;mso-wrap-distance-left:9pt;mso-wrap-distance-top:0;mso-wrap-distance-right:9pt;mso-wrap-distance-bottom:0;mso-position-horizontal:absolute;mso-position-horizontal-relative:page;mso-position-vertical:absolute;mso-position-vertical-relative:page;mso-width-percent:734;mso-height-percent:363;mso-width-relative:page;mso-height-relative:page;v-text-anchor:bottom" o:gfxdata="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" filled="f" stroked="f" strokeweight=".5pt">
-                    <v:textbox inset="0,0,0,0">
-                      <w:txbxContent>
-                        <w:p>
-                          <w:pPr>
-                            <w:pStyle w:val="AralkYok"/>
-                            <w:jc w:val="right"/>
-                            <w:rPr>
-                              <w:caps/>
-                              <w:color w:val="323E4F" w:themeColor="text2" w:themeShade="BF"/>
-                              <w:sz w:val="52"/>
-                              <w:szCs w:val="52"/>
-                            </w:rPr>
-                          </w:pPr>
-                          <w:sdt>
-                            <w:sdtPr>
+    <w:p>
+      <w:pPr>
+        <w:pStyle w:val="Balk1"/>
+      </w:pPr>
+      <w:r>
+        <mc:AlternateContent>
+          <mc:Choice Requires="wps">
+            <w:drawing>
+              <wp:anchor distT="0" distB="0" distL="114300" distR="114300" simplePos="0" relativeHeight="251659264" behindDoc="0" locked="0" layoutInCell="1" allowOverlap="1" wp14:anchorId="142E9C69" wp14:editId="5B3315C6">
+                <wp:simplePos x="0" y="0"/>
+                <wp:positionH relativeFrom="page">
+                  <wp:posOffset>1133061</wp:posOffset>
+                </wp:positionH>
+                <wp:positionV relativeFrom="page">
+                  <wp:posOffset>887896</wp:posOffset>
+                </wp:positionV>
+                <wp:extent cx="5368069" cy="6747164"/>
+                <wp:effectExtent l="0" t="0" r="4445" b="0"/>
+                <wp:wrapSquare wrapText="bothSides"/>
+                <wp:docPr id="113" name="Metin Kutusu 113"/>
+                <wp:cNvGraphicFramePr/>
+                <a:graphic xmlns:a="http://schemas.openxmlformats.org/drawingml/2006/main">
+                  <a:graphicData uri="http://schemas.microsoft.com/office/word/2010/wordprocessingShape">
+                    <wps:wsp>
+                      <wps:cNvSpPr txBox="1"/>
+                      <wps:spPr>
+                        <a:xfrm>
+                          <a:off x="0" y="0"/>
+                          <a:ext cx="5368069" cy="6747164"/>
+                        </a:xfrm>
+                        <a:prstGeom prst="rect">
+                          <a:avLst/>
+                        </a:prstGeom>
+                        <a:noFill/>
+                        <a:ln w="6350">
+                          <a:noFill/>
+                        </a:ln>
+                        <a:effectLst/>
+                      </wps:spPr>
+                      <wps:style>
+                        <a:lnRef idx="0">
+                          <a:schemeClr val="accent1"/>
+                        </a:lnRef>
+                        <a:fillRef idx="0">
+                          <a:schemeClr val="accent1"/>
+                        </a:fillRef>
+                        <a:effectRef idx="0">
+                          <a:schemeClr val="accent1"/>
+                        </a:effectRef>
+                        <a:fontRef idx="minor">
+                          <a:schemeClr val="dk1"/>
+                        </a:fontRef>
+                      </wps:style>
+                      <wps:txbx>
+                        <w:txbxContent>
+                          <w:p>
+                            <w:pPr>
+                              <w:pStyle w:val="AralkYok"/>
+                              <w:jc w:val="right"/>
                               <w:rPr>
                                 <w:caps/>
                                 <w:color w:val="323E4F" w:themeColor="text2" w:themeShade="BF"/>
                                 <w:sz w:val="52"/>
                                 <w:szCs w:val="52"/>
                               </w:rPr>
-                              <w:alias w:val="Başlık"/>
-                              <w:tag w:val=""/>
-                              <w:id w:val="-1315561441"/>
-                              <w:showingPlcHdr/>
-                              <w:dataBinding w:prefixMappings="xmlns:ns0='http://purl.org/dc/elements/1.1/' xmlns:ns1='http://schemas.openxmlformats.org/package/2006/metadata/core-properties' " w:xpath="/ns1:coreProperties[1]/ns0:title[1]" w:storeItemID="{6C3C8BC8-F283-45AE-878A-BAB7291924A1}"/>
-                              <w:text w:multiLine="1"/>
-                            </w:sdtPr>
-                            <w:sdtContent>
-                              <w:r>
+                            </w:pPr>
+                            <w:sdt>
+                              <w:sdtPr>
                                 <w:rPr>
                                   <w:caps/>
-                                  <w:color w:val="323E4F" w:themeColor="text2" w:themeShade="BF"/>
+                                  <w:color w:val="000000" w:themeColor="text1"/>
                                   <w:sz w:val="52"/>
                                   <w:szCs w:val="52"/>
-                                  <w:lang w:val="tr-TR"/>
                                 </w:rPr>
-                                <w:t>[Belge başlığı]</w:t>
-                              </w:r>
-                            </w:sdtContent>
-                          </w:sdt>
-                        </w:p>
-                        <w:sdt>
-                          <w:sdtPr>
+                                <w:alias w:val="Başlık"/>
+                                <w:tag w:val=""/>
+                                <w:id w:val="711312335"/>
+                                <w:dataBinding w:prefixMappings="xmlns:ns0='http://purl.org/dc/elements/1.1/' xmlns:ns1='http://schemas.openxmlformats.org/package/2006/metadata/core-properties' " w:xpath="/ns1:coreProperties[1]/ns0:title[1]" w:storeItemID="{6C3C8BC8-F283-45AE-878A-BAB7291924A1}"/>
+                                <w:text w:multiLine="1"/>
+                              </w:sdtPr>
+                              <w:sdtEndPr/>
+                              <w:sdtContent>
+                                <w:r>
+                                  <w:rPr>
+                                    <w:caps/>
+                                    <w:color w:val="000000" w:themeColor="text1"/>
+                                    <w:sz w:val="52"/>
+                                    <w:szCs w:val="52"/>
+                                  </w:rPr>
+                                  <w:t>VTOL</w:t>
+                                </w:r>
+                                <w:r>
+                                  <w:rPr>
+                                    <w:caps/>
+                                    <w:color w:val="000000" w:themeColor="text1"/>
+                                    <w:sz w:val="52"/>
+                                    <w:szCs w:val="52"/>
+                                  </w:rPr>
+                                  <w:t xml:space="preserve"> Aır</w:t>
+                                </w:r>
+                                <w:r>
+                                  <w:rPr>
+                                    <w:caps/>
+                                    <w:color w:val="000000" w:themeColor="text1"/>
+                                    <w:sz w:val="52"/>
+                                    <w:szCs w:val="52"/>
+                                  </w:rPr>
+                                  <w:t>craft</w:t>
+                                </w:r>
+                              </w:sdtContent>
+                            </w:sdt>
+                          </w:p>
+                          <w:p>
+                            <w:pPr>
+                              <w:pStyle w:val="AralkYok"/>
+                              <w:jc w:val="right"/>
+                              <w:rPr>
+                                <w:smallCaps/>
+                                <w:color w:val="767171" w:themeColor="background2" w:themeShade="80"/>
+                                <w:sz w:val="36"/>
+                                <w:szCs w:val="36"/>
+                              </w:rPr>
+                            </w:pPr>
+                            <w:sdt>
+                              <w:sdtPr>
+                                <w:rPr>
+                                  <w:smallCaps/>
+                                  <w:color w:val="767171" w:themeColor="background2" w:themeShade="80"/>
+                                  <w:sz w:val="36"/>
+                                  <w:szCs w:val="36"/>
+                                </w:rPr>
+                                <w:alias w:val="Alt Başlık"/>
+                                <w:tag w:val=""/>
+                                <w:id w:val="1109789939"/>
+                                <w:dataBinding w:prefixMappings="xmlns:ns0='http://purl.org/dc/elements/1.1/' xmlns:ns1='http://schemas.openxmlformats.org/package/2006/metadata/core-properties' " w:xpath="/ns1:coreProperties[1]/ns0:subject[1]" w:storeItemID="{6C3C8BC8-F283-45AE-878A-BAB7291924A1}"/>
+                                <w:text/>
+                              </w:sdtPr>
+                              <w:sdtEndPr>
+                                <w:rPr>
+                                  <w:color w:val="767171" w:themeColor="background2" w:themeShade="80"/>
+                                </w:rPr>
+                              </w:sdtEndPr>
+                              <w:sdtContent>
+                                <w:r>
+                                  <w:rPr>
+                                    <w:smallCaps/>
+                                    <w:color w:val="767171" w:themeColor="background2" w:themeShade="80"/>
+                                    <w:sz w:val="36"/>
+                                    <w:szCs w:val="36"/>
+                                  </w:rPr>
+                                  <w:t xml:space="preserve">ME </w:t>
+                                </w:r>
+                                <w:r>
+                                  <w:rPr>
+                                    <w:smallCaps/>
+                                    <w:color w:val="767171" w:themeColor="background2" w:themeShade="80"/>
+                                    <w:sz w:val="36"/>
+                                    <w:szCs w:val="36"/>
+                                  </w:rPr>
+                                  <w:t>429</w:t>
+                                </w:r>
+                              </w:sdtContent>
+                            </w:sdt>
+                            <w:r>
+                              <w:rPr>
+                                <w:smallCaps/>
+                                <w:color w:val="767171" w:themeColor="background2" w:themeShade="80"/>
+                                <w:sz w:val="36"/>
+                                <w:szCs w:val="36"/>
+                              </w:rPr>
+                              <w:t xml:space="preserve"> Mechanical and Thermal Design</w:t>
+                            </w:r>
+                          </w:p>
+                        </w:txbxContent>
+                      </wps:txbx>
+                      <wps:bodyPr rot="0" spcFirstLastPara="0" vertOverflow="overflow" horzOverflow="overflow" vert="horz" wrap="square" lIns="0" tIns="0" rIns="0" bIns="0" numCol="1" spcCol="0" rtlCol="0" fromWordArt="0" anchor="b" anchorCtr="0" forceAA="0" compatLnSpc="1">
+                        <a:prstTxWarp prst="textNoShape">
+                          <a:avLst/>
+                        </a:prstTxWarp>
+                        <a:noAutofit/>
+                      </wps:bodyPr>
+                    </wps:wsp>
+                  </a:graphicData>
+                </a:graphic>
+                <wp14:sizeRelH relativeFrom="page">
+                  <wp14:pctWidth>0</wp14:pctWidth>
+                </wp14:sizeRelH>
+                <wp14:sizeRelV relativeFrom="page">
+                  <wp14:pctHeight>0</wp14:pctHeight>
+                </wp14:sizeRelV>
+              </wp:anchor>
+            </w:drawing>
+          </mc:Choice>
+          <mc:Fallback>
+            <w:pict>
+              <v:shapetype w14:anchorId="142E9C69" id="_x0000_t202" coordsize="21600,21600" o:spt="202" path="m,l,21600r21600,l21600,xe">
+                <v:stroke joinstyle="miter"/>
+                <v:path gradientshapeok="t" o:connecttype="rect"/>
+              </v:shapetype>
+              <v:shape id="Metin Kutusu 113" o:spid="_x0000_s1026" type="#_x0000_t202" style="position:absolute;margin-left:89.2pt;margin-top:69.9pt;width:422.7pt;height:531.25pt;z-index:251659264;visibility:visible;mso-wrap-style:square;mso-width-percent:0;mso-height-percent:0;mso-wrap-distance-left:9pt;mso-wrap-distance-top:0;mso-wrap-distance-right:9pt;mso-wrap-distance-bottom:0;mso-position-horizontal:absolute;mso-position-horizontal-relative:page;mso-position-vertical:absolute;mso-position-vertical-relative:page;mso-width-percent:0;mso-height-percent:0;mso-width-relative:page;mso-height-relative:page;v-text-anchor:bottom" o:gfxdata="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" filled="f" stroked="f" strokeweight=".5pt">
+                <v:textbox inset="0,0,0,0">
+                  <w:txbxContent>
+                    <w:p>
+                      <w:pPr>
+                        <w:pStyle w:val="AralkYok"/>
+                        <w:jc w:val="right"/>
+                        <w:rPr>
+                          <w:caps/>
+                          <w:color w:val="323E4F" w:themeColor="text2" w:themeShade="BF"/>
+                          <w:sz w:val="52"/>
+                          <w:szCs w:val="52"/>
+                        </w:rPr>
+                      </w:pPr>
+                      <w:sdt>
+                        <w:sdtPr>
+                          <w:rPr>
+                            <w:caps/>
+                            <w:color w:val="000000" w:themeColor="text1"/>
+                            <w:sz w:val="52"/>
+                            <w:szCs w:val="52"/>
+                          </w:rPr>
+                          <w:alias w:val="Başlık"/>
+                          <w:tag w:val=""/>
+                          <w:id w:val="711312335"/>
+                          <w:dataBinding w:prefixMappings="xmlns:ns0='http://purl.org/dc/elements/1.1/' xmlns:ns1='http://schemas.openxmlformats.org/package/2006/metadata/core-properties' " w:xpath="/ns1:coreProperties[1]/ns0:title[1]" w:storeItemID="{6C3C8BC8-F283-45AE-878A-BAB7291924A1}"/>
+                          <w:text w:multiLine="1"/>
+                        </w:sdtPr>
+                        <w:sdtEndPr/>
+                        <w:sdtContent>
+                          <w:r>
+                            <w:rPr>
+                              <w:caps/>
+                              <w:color w:val="000000" w:themeColor="text1"/>
+                              <w:sz w:val="52"/>
+                              <w:szCs w:val="52"/>
+                            </w:rPr>
+                            <w:t>VTOL</w:t>
+                          </w:r>
+                          <w:r>
+                            <w:rPr>
+                              <w:caps/>
+                              <w:color w:val="000000" w:themeColor="text1"/>
+                              <w:sz w:val="52"/>
+                              <w:szCs w:val="52"/>
+                            </w:rPr>
+                            <w:t xml:space="preserve"> Aır</w:t>
+                          </w:r>
+                          <w:r>
+                            <w:rPr>
+                              <w:caps/>
+                              <w:color w:val="000000" w:themeColor="text1"/>
+                              <w:sz w:val="52"/>
+                              <w:szCs w:val="52"/>
+                            </w:rPr>
+                            <w:t>craft</w:t>
+                          </w:r>
+                        </w:sdtContent>
+                      </w:sdt>
+                    </w:p>
+                    <w:p>
+                      <w:pPr>
+                        <w:pStyle w:val="AralkYok"/>
+                        <w:jc w:val="right"/>
+                        <w:rPr>
+                          <w:smallCaps/>
+                          <w:color w:val="767171" w:themeColor="background2" w:themeShade="80"/>
+                          <w:sz w:val="36"/>
+                          <w:szCs w:val="36"/>
+                        </w:rPr>
+                      </w:pPr>
+                      <w:sdt>
+                        <w:sdtPr>
+                          <w:rPr>
+                            <w:smallCaps/>
+                            <w:color w:val="767171" w:themeColor="background2" w:themeShade="80"/>
+                            <w:sz w:val="36"/>
+                            <w:szCs w:val="36"/>
+                          </w:rPr>
+                          <w:alias w:val="Alt Başlık"/>
+                          <w:tag w:val=""/>
+                          <w:id w:val="1109789939"/>
+                          <w:dataBinding w:prefixMappings="xmlns:ns0='http://purl.org/dc/elements/1.1/' xmlns:ns1='http://schemas.openxmlformats.org/package/2006/metadata/core-properties' " w:xpath="/ns1:coreProperties[1]/ns0:subject[1]" w:storeItemID="{6C3C8BC8-F283-45AE-878A-BAB7291924A1}"/>
+                          <w:text/>
+                        </w:sdtPr>
+                        <w:sdtEndPr>
+                          <w:rPr>
+                            <w:color w:val="767171" w:themeColor="background2" w:themeShade="80"/>
+                          </w:rPr>
+                        </w:sdtEndPr>
+                        <w:sdtContent>
+                          <w:r>
                             <w:rPr>
                               <w:smallCaps/>
-                              <w:color w:val="44546A" w:themeColor="text2"/>
+                              <w:color w:val="767171" w:themeColor="background2" w:themeShade="80"/>
                               <w:sz w:val="36"/>
                               <w:szCs w:val="36"/>
                             </w:rPr>
-                            <w:alias w:val="Alt Başlık"/>
-                            <w:tag w:val=""/>
-                            <w:id w:val="1615247542"/>
-                            <w:showingPlcHdr/>
-                            <w:dataBinding w:prefixMappings="xmlns:ns0='http://purl.org/dc/elements/1.1/' xmlns:ns1='http://schemas.openxmlformats.org/package/2006/metadata/core-properties' " w:xpath="/ns1:coreProperties[1]/ns0:subject[1]" w:storeItemID="{6C3C8BC8-F283-45AE-878A-BAB7291924A1}"/>
-                            <w:text/>
-                          </w:sdtPr>
-                          <w:sdtContent>
-                            <w:p>
-                              <w:pPr>
-                                <w:pStyle w:val="AralkYok"/>
-                                <w:jc w:val="right"/>
-                                <w:rPr>
-                                  <w:smallCaps/>
-                                  <w:color w:val="44546A" w:themeColor="text2"/>
-                                  <w:sz w:val="36"/>
-                                  <w:szCs w:val="36"/>
-                                </w:rPr>
-                              </w:pPr>
-                              <w:r>
-                                <w:rPr>
-                                  <w:smallCaps/>
-                                  <w:color w:val="44546A" w:themeColor="text2"/>
-                                  <w:sz w:val="36"/>
-                                  <w:szCs w:val="36"/>
-                                  <w:lang w:val="tr-TR"/>
-                                </w:rPr>
-                                <w:t>[Belge alt konu başlığı]</w:t>
-                              </w:r>
-                            </w:p>
-                          </w:sdtContent>
-                        </w:sdt>
-                      </w:txbxContent>
-                    </v:textbox>
-                    <w10:wrap type="square" anchorx="page" anchory="page"/>
-                  </v:shape>
-                </w:pict>
-              </mc:Fallback>
-            </mc:AlternateContent>
-          </w:r>
-        </w:p>
-        <w:p>
-          <w:pPr>
-            <w:spacing w:line="259" w:lineRule="auto"/>
-            <w:ind w:firstLine="0"/>
-            <w:jc w:val="left"/>
-          </w:pPr>
+                            <w:t xml:space="preserve">ME </w:t>
+                          </w:r>
+                          <w:r>
+                            <w:rPr>
+                              <w:smallCaps/>
+                              <w:color w:val="767171" w:themeColor="background2" w:themeShade="80"/>
+                              <w:sz w:val="36"/>
+                              <w:szCs w:val="36"/>
+                            </w:rPr>
+                            <w:t>429</w:t>
+                          </w:r>
+                        </w:sdtContent>
+                      </w:sdt>
+                      <w:r>
+                        <w:rPr>
+                          <w:smallCaps/>
+                          <w:color w:val="767171" w:themeColor="background2" w:themeShade="80"/>
+                          <w:sz w:val="36"/>
+                          <w:szCs w:val="36"/>
+                        </w:rPr>
+                        <w:t xml:space="preserve"> Mechanical and Thermal Design</w:t>
+                      </w:r>
+                    </w:p>
+                  </w:txbxContent>
+                </v:textbox>
+                <w10:wrap type="square" anchorx="page" anchory="page"/>
+              </v:shape>
+            </w:pict>
+          </mc:Fallback>
+        </mc:AlternateContent>
+      </w:r>
+      <w:sdt>
+        <w:sdtPr>
+          <w:id w:val="1479337599"/>
+          <w:docPartObj>
+            <w:docPartGallery w:val="Cover Pages"/>
+            <w:docPartUnique/>
+          </w:docPartObj>
+        </w:sdtPr>
+        <w:sdtEndPr/>
+        <w:sdtContent>
           <w:r>
-            <w:rPr>
-              <w:noProof/>
-              <w:lang w:eastAsia="en-GB"/>
-            </w:rPr>
             <mc:AlternateContent>
               <mc:Choice Requires="wpg">
                 <w:drawing>
-                  <wp:anchor distT="0" distB="0" distL="114300" distR="114300" simplePos="0" relativeHeight="251665408" behindDoc="0" locked="0" layoutInCell="1" allowOverlap="1">
+                  <wp:anchor distT="0" distB="0" distL="114300" distR="114300" simplePos="0" relativeHeight="251665408" behindDoc="0" locked="0" layoutInCell="1" allowOverlap="1" wp14:anchorId="715EBEB3" wp14:editId="5AC6CBBE">
                     <wp:simplePos x="0" y="0"/>
                     <wp:positionH relativeFrom="margin">
                       <wp:align>center</wp:align>
@@ -311,7 +377,7 @@
                               </pic:cNvPicPr>
                             </pic:nvPicPr>
                             <pic:blipFill>
-                              <a:blip r:embed="rId4" cstate="print">
+                              <a:blip r:embed="rId6" cstate="print">
                                 <a:extLst>
                                   <a:ext uri="{28A0092B-C50C-407E-A947-70E740481C1C}">
                                     <a14:useLocalDpi xmlns:a14="http://schemas.microsoft.com/office/drawing/2010/main" val="0"/>
@@ -405,7 +471,7 @@
               </mc:Choice>
               <mc:Fallback>
                 <w:pict>
-                  <v:group id="Grup 4" o:spid="_x0000_s1027" style="position:absolute;margin-left:0;margin-top:0;width:421.15pt;height:57.7pt;z-index:251665408;mso-position-horizontal:center;mso-position-horizontal-relative:margin;mso-position-vertical:bottom;mso-position-vertical-relative:margin" coordsize="53484,7327" o:gfxdata="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">
+                  <v:group w14:anchorId="715EBEB3" id="Grup 4" o:spid="_x0000_s1027" style="position:absolute;margin-left:0;margin-top:0;width:421.15pt;height:57.7pt;z-index:251665408;mso-position-horizontal:center;mso-position-horizontal-relative:margin;mso-position-vertical:bottom;mso-position-vertical-relative:margin" coordsize="53484,7327" o:gfxdata="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">
                     <v:shapetype id="_x0000_t75" coordsize="21600,21600" o:spt="75" o:preferrelative="t" path="m@4@5l@4@11@9@11@9@5xe" filled="f" stroked="f">
                       <v:stroke joinstyle="miter"/>
                       <v:formulas>
@@ -426,7 +492,7 @@
                       <o:lock v:ext="edit" aspectratio="t"/>
                     </v:shapetype>
                     <v:shape id="Resim 3" o:spid="_x0000_s1028" type="#_x0000_t75" style="position:absolute;width:6654;height:6508;visibility:visible;mso-wrap-style:square" o:gfxdata="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">
-                      <v:imagedata r:id="rId5" o:title=""/>
+                      <v:imagedata r:id="rId7" o:title=""/>
                       <v:path arrowok="t"/>
                     </v:shape>
                     <v:shape id="Metin Kutusu 2" o:spid="_x0000_s1029" type="#_x0000_t202" style="position:absolute;left:7910;width:45574;height:7327;visibility:visible;mso-wrap-style:square;v-text-anchor:top" o:gfxdata="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" stroked="f">
@@ -476,13 +542,10 @@
             </mc:AlternateContent>
           </w:r>
           <w:r>
-            <w:rPr>
-              <w:noProof/>
-            </w:rPr>
             <mc:AlternateContent>
               <mc:Choice Requires="wps">
                 <w:drawing>
-                  <wp:anchor distT="0" distB="0" distL="114300" distR="114300" simplePos="0" relativeHeight="251660288" behindDoc="0" locked="0" layoutInCell="1" allowOverlap="1" wp14:anchorId="5DBC1FF9" wp14:editId="15237265">
+                  <wp:anchor distT="0" distB="0" distL="114300" distR="114300" simplePos="0" relativeHeight="251660288" behindDoc="0" locked="0" layoutInCell="1" allowOverlap="1" wp14:anchorId="17831576" wp14:editId="1ADB16C0">
                     <wp:simplePos x="0" y="0"/>
                     <wp:positionH relativeFrom="page">
                       <wp:posOffset>4510891</wp:posOffset>
@@ -593,7 +656,7 @@
               </mc:Choice>
               <mc:Fallback>
                 <w:pict>
-                  <v:shape w14:anchorId="5DBC1FF9" id="Metin Kutusu 112" o:spid="_x0000_s1030" type="#_x0000_t202" style="position:absolute;margin-left:355.2pt;margin-top:649.2pt;width:170.45pt;height:46.75pt;z-index:251660288;visibility:visible;mso-wrap-style:square;mso-width-percent:0;mso-height-percent:0;mso-wrap-distance-left:9pt;mso-wrap-distance-top:0;mso-wrap-distance-right:9pt;mso-wrap-distance-bottom:0;mso-position-horizontal:absolute;mso-position-horizontal-relative:page;mso-position-vertical:absolute;mso-position-vertical-relative:page;mso-width-percent:0;mso-height-percent:0;mso-width-relative:page;mso-height-relative:page;v-text-anchor:bottom" o:gfxdata="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" filled="f" stroked="f" strokeweight=".5pt">
+                  <v:shape w14:anchorId="17831576" id="Metin Kutusu 112" o:spid="_x0000_s1030" type="#_x0000_t202" style="position:absolute;margin-left:355.2pt;margin-top:649.2pt;width:170.45pt;height:46.75pt;z-index:251660288;visibility:visible;mso-wrap-style:square;mso-width-percent:0;mso-height-percent:0;mso-wrap-distance-left:9pt;mso-wrap-distance-top:0;mso-wrap-distance-right:9pt;mso-wrap-distance-bottom:0;mso-position-horizontal:absolute;mso-position-horizontal-relative:page;mso-position-vertical:absolute;mso-position-vertical-relative:page;mso-width-percent:0;mso-height-percent:0;mso-width-relative:page;mso-height-relative:page;v-text-anchor:bottom" o:gfxdata="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" filled="f" stroked="f" strokeweight=".5pt">
                     <v:textbox inset="0,0,0,0">
                       <w:txbxContent>
                         <w:p>
@@ -647,208 +710,10 @@
             </mc:AlternateContent>
           </w:r>
           <w:r>
-            <w:rPr>
-              <w:noProof/>
-            </w:rPr>
-            <mc:AlternateContent>
-              <mc:Choice Requires="wps">
-                <w:drawing>
-                  <wp:anchor distT="0" distB="0" distL="114300" distR="114300" simplePos="0" relativeHeight="251661312" behindDoc="0" locked="0" layoutInCell="1" allowOverlap="1" wp14:anchorId="291573D4" wp14:editId="37095320">
-                    <wp:simplePos x="0" y="0"/>
-                    <mc:AlternateContent>
-                      <mc:Choice Requires="wp14">
-                        <wp:positionH relativeFrom="page">
-                          <wp14:pctPosHOffset>15000</wp14:pctPosHOffset>
-                        </wp:positionH>
-                      </mc:Choice>
-                      <mc:Fallback>
-                        <wp:positionH relativeFrom="page">
-                          <wp:posOffset>1133475</wp:posOffset>
-                        </wp:positionH>
-                      </mc:Fallback>
-                    </mc:AlternateContent>
-                    <mc:AlternateContent>
-                      <mc:Choice Requires="wp14">
-                        <wp:positionV relativeFrom="page">
-                          <wp14:pctPosVOffset>9100</wp14:pctPosVOffset>
-                        </wp:positionV>
-                      </mc:Choice>
-                      <mc:Fallback>
-                        <wp:positionV relativeFrom="page">
-                          <wp:posOffset>972820</wp:posOffset>
-                        </wp:positionV>
-                      </mc:Fallback>
-                    </mc:AlternateContent>
-                    <wp:extent cx="3660775" cy="3651250"/>
-                    <wp:effectExtent l="0" t="0" r="10160" b="7620"/>
-                    <wp:wrapSquare wrapText="bothSides"/>
-                    <wp:docPr id="111" name="Metin Kutusu 111"/>
-                    <wp:cNvGraphicFramePr/>
-                    <a:graphic xmlns:a="http://schemas.openxmlformats.org/drawingml/2006/main">
-                      <a:graphicData uri="http://schemas.microsoft.com/office/word/2010/wordprocessingShape">
-                        <wps:wsp>
-                          <wps:cNvSpPr txBox="1"/>
-                          <wps:spPr>
-                            <a:xfrm>
-                              <a:off x="0" y="0"/>
-                              <a:ext cx="3660775" cy="3651250"/>
-                            </a:xfrm>
-                            <a:prstGeom prst="rect">
-                              <a:avLst/>
-                            </a:prstGeom>
-                            <a:noFill/>
-                            <a:ln w="6350">
-                              <a:noFill/>
-                            </a:ln>
-                            <a:effectLst/>
-                          </wps:spPr>
-                          <wps:style>
-                            <a:lnRef idx="0">
-                              <a:schemeClr val="accent1"/>
-                            </a:lnRef>
-                            <a:fillRef idx="0">
-                              <a:schemeClr val="accent1"/>
-                            </a:fillRef>
-                            <a:effectRef idx="0">
-                              <a:schemeClr val="accent1"/>
-                            </a:effectRef>
-                            <a:fontRef idx="minor">
-                              <a:schemeClr val="dk1"/>
-                            </a:fontRef>
-                          </wps:style>
-                          <wps:txbx>
-                            <w:txbxContent>
-                              <w:sdt>
-                                <w:sdtPr>
-                                  <w:rPr>
-                                    <w:caps/>
-                                    <w:color w:val="323E4F" w:themeColor="text2" w:themeShade="BF"/>
-                                    <w:sz w:val="40"/>
-                                    <w:szCs w:val="40"/>
-                                  </w:rPr>
-                                  <w:alias w:val="Yayımlama Tarihi"/>
-                                  <w:tag w:val=""/>
-                                  <w:id w:val="400952559"/>
-                                  <w:showingPlcHdr/>
-                                  <w:dataBinding w:prefixMappings="xmlns:ns0='http://schemas.microsoft.com/office/2006/coverPageProps' " w:xpath="/ns0:CoverPageProperties[1]/ns0:PublishDate[1]" w:storeItemID="{55AF091B-3C7A-41E3-B477-F2FDAA23CFDA}"/>
-                                  <w:date>
-                                    <w:dateFormat w:val="dd MMMM yyyy"/>
-                                    <w:lid w:val="tr-TR"/>
-                                    <w:storeMappedDataAs w:val="dateTime"/>
-                                    <w:calendar w:val="gregorian"/>
-                                  </w:date>
-                                </w:sdtPr>
-                                <w:sdtContent>
-                                  <w:p>
-                                    <w:pPr>
-                                      <w:pStyle w:val="AralkYok"/>
-                                      <w:jc w:val="right"/>
-                                      <w:rPr>
-                                        <w:caps/>
-                                        <w:color w:val="323E4F" w:themeColor="text2" w:themeShade="BF"/>
-                                        <w:sz w:val="40"/>
-                                        <w:szCs w:val="40"/>
-                                      </w:rPr>
-                                    </w:pPr>
-                                    <w:r>
-                                      <w:rPr>
-                                        <w:caps/>
-                                        <w:color w:val="323E4F" w:themeColor="text2" w:themeShade="BF"/>
-                                        <w:sz w:val="40"/>
-                                        <w:szCs w:val="40"/>
-                                        <w:lang w:val="tr-TR"/>
-                                      </w:rPr>
-                                      <w:t>[Tarih]</w:t>
-                                    </w:r>
-                                  </w:p>
-                                </w:sdtContent>
-                              </w:sdt>
-                            </w:txbxContent>
-                          </wps:txbx>
-                          <wps:bodyPr rot="0" spcFirstLastPara="0" vertOverflow="overflow" horzOverflow="overflow" vert="horz" wrap="square" lIns="0" tIns="0" rIns="0" bIns="0" numCol="1" spcCol="0" rtlCol="0" fromWordArt="0" anchor="b" anchorCtr="0" forceAA="0" compatLnSpc="1">
-                            <a:prstTxWarp prst="textNoShape">
-                              <a:avLst/>
-                            </a:prstTxWarp>
-                            <a:spAutoFit/>
-                          </wps:bodyPr>
-                        </wps:wsp>
-                      </a:graphicData>
-                    </a:graphic>
-                    <wp14:sizeRelH relativeFrom="page">
-                      <wp14:pctWidth>73400</wp14:pctWidth>
-                    </wp14:sizeRelH>
-                    <wp14:sizeRelV relativeFrom="page">
-                      <wp14:pctHeight>36300</wp14:pctHeight>
-                    </wp14:sizeRelV>
-                  </wp:anchor>
-                </w:drawing>
-              </mc:Choice>
-              <mc:Fallback>
-                <w:pict>
-                  <v:shape w14:anchorId="291573D4" id="Metin Kutusu 111" o:spid="_x0000_s1031" type="#_x0000_t202" style="position:absolute;margin-left:0;margin-top:0;width:288.25pt;height:287.5pt;z-index:251661312;visibility:visible;mso-wrap-style:square;mso-width-percent:734;mso-height-percent:363;mso-left-percent:150;mso-top-percent:91;mso-wrap-distance-left:9pt;mso-wrap-distance-top:0;mso-wrap-distance-right:9pt;mso-wrap-distance-bottom:0;mso-position-horizontal-relative:page;mso-position-vertical-relative:page;mso-width-percent:734;mso-height-percent:363;mso-left-percent:150;mso-top-percent:91;mso-width-relative:page;mso-height-relative:page;v-text-anchor:bottom" o:gfxdata="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" filled="f" stroked="f" strokeweight=".5pt">
-                    <v:textbox style="mso-fit-shape-to-text:t" inset="0,0,0,0">
-                      <w:txbxContent>
-                        <w:sdt>
-                          <w:sdtPr>
-                            <w:rPr>
-                              <w:caps/>
-                              <w:color w:val="323E4F" w:themeColor="text2" w:themeShade="BF"/>
-                              <w:sz w:val="40"/>
-                              <w:szCs w:val="40"/>
-                            </w:rPr>
-                            <w:alias w:val="Yayımlama Tarihi"/>
-                            <w:tag w:val=""/>
-                            <w:id w:val="400952559"/>
-                            <w:showingPlcHdr/>
-                            <w:dataBinding w:prefixMappings="xmlns:ns0='http://schemas.microsoft.com/office/2006/coverPageProps' " w:xpath="/ns0:CoverPageProperties[1]/ns0:PublishDate[1]" w:storeItemID="{55AF091B-3C7A-41E3-B477-F2FDAA23CFDA}"/>
-                            <w:date>
-                              <w:dateFormat w:val="dd MMMM yyyy"/>
-                              <w:lid w:val="tr-TR"/>
-                              <w:storeMappedDataAs w:val="dateTime"/>
-                              <w:calendar w:val="gregorian"/>
-                            </w:date>
-                          </w:sdtPr>
-                          <w:sdtContent>
-                            <w:p>
-                              <w:pPr>
-                                <w:pStyle w:val="AralkYok"/>
-                                <w:jc w:val="right"/>
-                                <w:rPr>
-                                  <w:caps/>
-                                  <w:color w:val="323E4F" w:themeColor="text2" w:themeShade="BF"/>
-                                  <w:sz w:val="40"/>
-                                  <w:szCs w:val="40"/>
-                                </w:rPr>
-                              </w:pPr>
-                              <w:r>
-                                <w:rPr>
-                                  <w:caps/>
-                                  <w:color w:val="323E4F" w:themeColor="text2" w:themeShade="BF"/>
-                                  <w:sz w:val="40"/>
-                                  <w:szCs w:val="40"/>
-                                  <w:lang w:val="tr-TR"/>
-                                </w:rPr>
-                                <w:t>[Tarih]</w:t>
-                              </w:r>
-                            </w:p>
-                          </w:sdtContent>
-                        </w:sdt>
-                      </w:txbxContent>
-                    </v:textbox>
-                    <w10:wrap type="square" anchorx="page" anchory="page"/>
-                  </v:shape>
-                </w:pict>
-              </mc:Fallback>
-            </mc:AlternateContent>
-          </w:r>
-          <w:r>
-            <w:rPr>
-              <w:noProof/>
-            </w:rPr>
             <mc:AlternateContent>
               <mc:Choice Requires="wpg">
                 <w:drawing>
-                  <wp:anchor distT="0" distB="0" distL="114300" distR="114300" simplePos="0" relativeHeight="251658240" behindDoc="0" locked="0" layoutInCell="1" allowOverlap="1" wp14:anchorId="29C0535C" wp14:editId="524AB7CA">
+                  <wp:anchor distT="0" distB="0" distL="114300" distR="114300" simplePos="0" relativeHeight="251658240" behindDoc="0" locked="0" layoutInCell="1" allowOverlap="1" wp14:anchorId="62049725" wp14:editId="652746A6">
                     <wp:simplePos x="0" y="0"/>
                     <mc:AlternateContent>
                       <mc:Choice Requires="wp14">
@@ -981,7 +846,7 @@
               </mc:Choice>
               <mc:Fallback>
                 <w:pict>
-                  <v:group w14:anchorId="40964BFF" id="Grup 114" o:spid="_x0000_s1026" style="position:absolute;margin-left:0;margin-top:0;width:18pt;height:10in;z-index:251658240;mso-width-percent:29;mso-height-percent:909;mso-left-percent:45;mso-position-horizontal-relative:page;mso-position-vertical:center;mso-position-vertical-relative:page;mso-width-percent:29;mso-height-percent:909;mso-left-percent:45" coordsize="2286,91440" o:gfxdata="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">
+                  <v:group w14:anchorId="63ED419F" id="Grup 114" o:spid="_x0000_s1026" style="position:absolute;margin-left:0;margin-top:0;width:18pt;height:10in;z-index:251658240;mso-width-percent:29;mso-height-percent:909;mso-left-percent:45;mso-position-horizontal-relative:page;mso-position-vertical:center;mso-position-vertical-relative:page;mso-width-percent:29;mso-height-percent:909;mso-left-percent:45" coordsize="2286,91440" o:gfxdata="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">
                     <v:rect id="Dikdörtgen 115" o:spid="_x0000_s1027" style="position:absolute;width:2286;height:87820;visibility:visible;mso-wrap-style:square;v-text-anchor:middle" o:gfxdata="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" filled="f" stroked="f" strokeweight="1pt"/>
                     <v:rect id="Dikdörtgen 116" o:spid="_x0000_s1028" style="position:absolute;top:89154;width:2286;height:2286;visibility:visible;mso-wrap-style:square;v-text-anchor:middle" o:gfxdata="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" filled="f" stroked="f" strokeweight="1pt">
                       <v:path arrowok="t"/>
@@ -993,19 +858,341 @@
               </mc:Fallback>
             </mc:AlternateContent>
           </w:r>
+        </w:sdtContent>
+      </w:sdt>
+      <w:r>
+        <w:br w:type="page"/>
+      </w:r>
+    </w:p>
+    <w:p>
+      <w:pPr>
+        <w:pStyle w:val="Balk1"/>
+      </w:pPr>
+      <w:r>
+        <w:lastRenderedPageBreak/>
+        <w:t>Executiv</w:t>
+      </w:r>
+      <w:r>
+        <w:t>e Summary</w:t>
+      </w:r>
+    </w:p>
+    <w:p>
+      <w:r>
+        <w:t>Since readers look into the executive summary before they read the entire report. An executive summary should summarize the key points of the report. It should restate the purpose of the project, highlight the major progress in the project execution, and describe any results, conclusions, or recommendations from the report.</w:t>
+      </w:r>
+    </w:p>
+    <w:p>
+      <w:r>
+        <w:t>An executive summary is usually 500-1000 words in length, it is written as one page, it may include numerical information about the procedure and the results, it should not include any information that is not reported in the report, abbreviations should not be used unless they are spelled out in the summary, citations or references are not given in the summary</w:t>
+      </w:r>
+      <w:r>
+        <w:t>.</w:t>
+      </w:r>
+      <w:r>
+        <w:br w:type="page"/>
+      </w:r>
+    </w:p>
+    <w:p/>
+    <w:p>
+      <w:pPr>
+        <w:pStyle w:val="Balk1"/>
+        <w:numPr>
+          <w:ilvl w:val="0"/>
+          <w:numId w:val="2"/>
+        </w:numPr>
+      </w:pPr>
+      <w:r>
+        <w:t>Introduction</w:t>
+      </w:r>
+    </w:p>
+    <w:p>
+      <w:r>
+        <w:t>This section of the report usually problem statement which states why that particular subject is chosen. It establishes the importance of the subject by reviewing relevant literature, including academic papers, patents, books, web sites, etc. Relevant references are discussed and a theoretical background is provided based on the literature review. Significance of the project should be clearly stated. Already existing products and designs should be benchmarked and the drawbacks should be stated. This section should be kept brief and to the point in 8-10 pages.</w:t>
+      </w:r>
+    </w:p>
+    <w:p>
+      <w:pPr>
+        <w:pStyle w:val="Balk1"/>
+        <w:numPr>
+          <w:ilvl w:val="0"/>
+          <w:numId w:val="2"/>
+        </w:numPr>
+      </w:pPr>
+      <w:r>
+        <w:t>Design Process</w:t>
+      </w:r>
+    </w:p>
+    <w:p>
+      <w:r>
+        <w:t>This section should be 10-20 pages long and should include the following subsections</w:t>
+      </w:r>
+      <w:r>
+        <w:t>:</w:t>
+      </w:r>
+    </w:p>
+    <w:p>
+      <w:pPr>
+        <w:pStyle w:val="Balk2"/>
+        <w:numPr>
+          <w:ilvl w:val="1"/>
+          <w:numId w:val="2"/>
+        </w:numPr>
+      </w:pPr>
+      <w:r>
+        <w:t>Design C</w:t>
+      </w:r>
+      <w:r>
+        <w:t>riteria an</w:t>
+      </w:r>
+      <w:r>
+        <w:t>d Product Design Specifications</w:t>
+      </w:r>
+    </w:p>
+    <w:p>
+      <w:r>
+        <w:t xml:space="preserve">The reasons why the design criteria are chosen and the relevance of the criteria to the product in particular should be explained. All assumptions should be stated. </w:t>
+      </w:r>
+      <w:r>
+        <w:rPr>
+          <w:u w:val="single"/>
+        </w:rPr>
+        <w:t>Product design specification</w:t>
+      </w:r>
+      <w:r>
+        <w:t xml:space="preserve"> should be brief and clear. Use the template provided. </w:t>
+      </w:r>
+      <w:r>
+        <w:rPr>
+          <w:u w:val="single"/>
+        </w:rPr>
+        <w:t>Binary Dominance Matrix</w:t>
+      </w:r>
+      <w:r>
+        <w:t xml:space="preserve"> should be stated here.</w:t>
+      </w:r>
+    </w:p>
+    <w:p>
+      <w:pPr>
+        <w:pStyle w:val="Balk2"/>
+        <w:numPr>
+          <w:ilvl w:val="1"/>
+          <w:numId w:val="2"/>
+        </w:numPr>
+      </w:pPr>
+      <w:r>
+        <w:t xml:space="preserve">Overview of </w:t>
+      </w:r>
+      <w:r>
+        <w:t>Possible S</w:t>
+      </w:r>
+      <w:r>
+        <w:t>olutions</w:t>
+      </w:r>
+    </w:p>
+    <w:p>
+      <w:r>
+        <w:t xml:space="preserve">Possible Solutions should be proposed with clear sketches and explained clearly. </w:t>
+      </w:r>
+      <w:r>
+        <w:rPr>
+          <w:u w:val="single"/>
+        </w:rPr>
+        <w:t>Decision Matrix</w:t>
+      </w:r>
+      <w:r>
+        <w:t xml:space="preserve"> should be provided here.</w:t>
+      </w:r>
+    </w:p>
+    <w:p>
+      <w:pPr>
+        <w:pStyle w:val="Balk2"/>
+        <w:numPr>
+          <w:ilvl w:val="1"/>
+          <w:numId w:val="2"/>
+        </w:numPr>
+      </w:pPr>
+      <w:r>
+        <w:t>Detailed Design and A</w:t>
+      </w:r>
+      <w:r>
+        <w:t>nalysis</w:t>
+      </w:r>
+    </w:p>
+    <w:p>
+      <w:r>
+        <w:t>Use figures, tables, free body diagrams and/or sketches (no hand sketches!) to explain your analysis.</w:t>
+      </w:r>
+      <w:r>
+        <w:t xml:space="preserve"> </w:t>
+      </w:r>
+      <w:r>
+        <w:t>(analytical formulations, nu</w:t>
+      </w:r>
+      <w:r>
+        <w:t>merical results, cost analysis)</w:t>
+      </w:r>
+    </w:p>
+    <w:p>
+      <w:pPr>
+        <w:pStyle w:val="Balk2"/>
+        <w:numPr>
+          <w:ilvl w:val="1"/>
+          <w:numId w:val="2"/>
+        </w:numPr>
+      </w:pPr>
+      <w:r>
+        <w:t>Project Management</w:t>
+      </w:r>
+    </w:p>
+    <w:p>
+      <w:r>
+        <w:t xml:space="preserve">Work Packages (tasks and subtasks), roles of team members, resources, </w:t>
+      </w:r>
+      <w:r>
+        <w:rPr>
+          <w:u w:val="single"/>
+        </w:rPr>
+        <w:t>Ghe</w:t>
+      </w:r>
+      <w:r>
+        <w:rPr>
+          <w:u w:val="single"/>
+        </w:rPr>
+        <w:t>nt Chart</w:t>
+      </w:r>
+      <w:r>
+        <w:t xml:space="preserve"> including this term (ME 429) and next term (ME492) with clearly stated subtasks, milestones, etc.</w:t>
+      </w:r>
+    </w:p>
+    <w:p>
+      <w:pPr>
+        <w:pStyle w:val="Balk1"/>
+        <w:numPr>
+          <w:ilvl w:val="0"/>
+          <w:numId w:val="2"/>
+        </w:numPr>
+      </w:pPr>
+      <w:r>
+        <w:t>Discussion</w:t>
+      </w:r>
+    </w:p>
+    <w:p>
+      <w:r>
+        <w:t>This section may be 2-4 pages. In this section, statements given in Design Process are discussed and interpreted. Future work should also be stated. What further research can be done in the field you have chosen? Highlight any failures, problems or constraints that have affected progress, and describe the measures taken to respond to them. Describe key lessons learned, that are important to your project or that may be of use to others doing future work related to the project. They may relate to any of the following: successes, strategies adopted, challenges you are facing, surprise results, management processes, or technical understanding</w:t>
+      </w:r>
+      <w:proofErr w:type="gramStart"/>
+      <w:r>
+        <w:t>. .</w:t>
+      </w:r>
+      <w:proofErr w:type="gramEnd"/>
+      <w:r>
+        <w:t xml:space="preserve"> Explain the importance of the topic in your future professional life and society in general. Provide some self-reflection about the design and report writing process. How do you evaluate the contributions of this design process to your academic</w:t>
+      </w:r>
+      <w:r>
+        <w:t xml:space="preserve"> </w:t>
+      </w:r>
+      <w:r>
+        <w:t>development? Do you intend to work in the future in the field in general and the topic you have chosen in particular?</w:t>
+      </w:r>
+    </w:p>
+    <w:p>
+      <w:pPr>
+        <w:pStyle w:val="Balk1"/>
+        <w:numPr>
+          <w:ilvl w:val="0"/>
+          <w:numId w:val="2"/>
+        </w:numPr>
+      </w:pPr>
+      <w:r>
+        <w:t>Conclusion</w:t>
+      </w:r>
+    </w:p>
+    <w:p>
+      <w:r>
+        <w:t xml:space="preserve">This section is a </w:t>
+      </w:r>
+      <w:r>
+        <w:rPr>
+          <w:u w:val="single"/>
+        </w:rPr>
+        <w:t>restatement</w:t>
+      </w:r>
+      <w:r>
+        <w:t xml:space="preserve"> of the information given in the report overall. </w:t>
+      </w:r>
+      <w:r>
+        <w:rPr>
+          <w:u w:val="single"/>
+        </w:rPr>
+        <w:t>No new topics</w:t>
+      </w:r>
+      <w:r>
+        <w:t xml:space="preserve"> are introduced or discussed. Conclusions/implications are drawn. This section may be 1-2 pages.</w:t>
+      </w:r>
+    </w:p>
+    <w:sdt>
+      <w:sdtPr>
+        <w:rPr>
+          <w:lang w:val="tr-TR"/>
+        </w:rPr>
+        <w:id w:val="-986699354"/>
+        <w:docPartObj>
+          <w:docPartGallery w:val="Bibliographies"/>
+          <w:docPartUnique/>
+        </w:docPartObj>
+      </w:sdtPr>
+      <w:sdtEndPr>
+        <w:rPr>
+          <w:rFonts w:eastAsiaTheme="minorHAnsi" w:cstheme="minorBidi"/>
+          <w:b w:val="0"/>
+          <w:sz w:val="24"/>
+          <w:szCs w:val="22"/>
+          <w:u w:val="none"/>
+          <w:lang w:val="en-GB"/>
+        </w:rPr>
+      </w:sdtEndPr>
+      <w:sdtContent>
+        <w:p>
+          <w:pPr>
+            <w:pStyle w:val="Balk1"/>
+          </w:pPr>
           <w:r>
-            <w:br w:type="page"/>
+            <w:t>References</w:t>
           </w:r>
         </w:p>
+        <w:sdt>
+          <w:sdtPr>
+            <w:id w:val="-573587230"/>
+            <w:bibliography/>
+          </w:sdtPr>
+          <w:sdtContent>
+            <w:p>
+              <w:r>
+                <w:t>--</w:t>
+              </w:r>
+            </w:p>
+          </w:sdtContent>
+        </w:sdt>
       </w:sdtContent>
     </w:sdt>
     <w:p>
+      <w:pPr>
+        <w:pStyle w:val="Balk1"/>
+      </w:pPr>
+      <w:r>
+        <w:t xml:space="preserve">Appendices </w:t>
+      </w:r>
+    </w:p>
+    <w:p>
+      <w:r>
+        <w:t>All source codes, technical drawings with dimensions, material data sheets etc. should be givens in appendices as “Appendix A: Python source code for pattern recognition” Appendix B: “Material Data Sheet for foaming Agent” etc.</w:t>
+      </w:r>
       <w:bookmarkStart w:id="0" w:name="_GoBack"/>
       <w:bookmarkEnd w:id="0"/>
     </w:p>
     <w:sectPr>
       <w:pgSz w:w="11906" w:h="16838"/>
-      <w:pgMar w:top="1417" w:right="1417" w:bottom="1417" w:left="1417" w:header="708" w:footer="708" w:gutter="0"/>
+      <w:pgMar w:top="1418" w:right="1134" w:bottom="1134" w:left="1418" w:header="708" w:footer="708" w:gutter="0"/>
       <w:pgNumType w:start="0"/>
       <w:cols w:space="708"/>
       <w:titlePg/>
@@ -1013,6 +1200,225 @@
     </w:sectPr>
   </w:body>
 </w:document>
+</file>
+
+<file path=word/numbering.xml><?xml version="1.0" encoding="utf-8"?>
+<w:numbering xmlns:wpc="http://schemas.microsoft.com/office/word/2010/wordprocessingCanvas" xmlns:cx="http://schemas.microsoft.com/office/drawing/2014/chartex" xmlns:mc="http://schemas.openxmlformats.org/markup-compatibility/2006" xmlns:o="urn:schemas-microsoft-com:office:office" xmlns:r="http://schemas.openxmlformats.org/officeDocument/2006/relationships" xmlns:m="http://schemas.openxmlformats.org/officeDocument/2006/math" xmlns:v="urn:schemas-microsoft-com:vml" xmlns:wp14="http://schemas.microsoft.com/office/word/2010/wordprocessingDrawing" xmlns:wp="http://schemas.openxmlformats.org/drawingml/2006/wordprocessingDrawing" xmlns:w10="urn:schemas-microsoft-com:office:word" xmlns:w="http://schemas.openxmlformats.org/wordprocessingml/2006/main" xmlns:w14="http://schemas.microsoft.com/office/word/2010/wordml" xmlns:w15="http://schemas.microsoft.com/office/word/2012/wordml" xmlns:w16se="http://schemas.microsoft.com/office/word/2015/wordml/symex" xmlns:wpg="http://schemas.microsoft.com/office/word/2010/wordprocessingGroup" xmlns:wpi="http://schemas.microsoft.com/office/word/2010/wordprocessingInk" xmlns:wne="http://schemas.microsoft.com/office/word/2006/wordml" xmlns:wps="http://schemas.microsoft.com/office/word/2010/wordprocessingShape" mc:Ignorable="w14 w15 w16se wp14">
+  <w:abstractNum w:abstractNumId="0" w15:restartNumberingAfterBreak="0">
+    <w:nsid w:val="3CC64B1E"/>
+    <w:multiLevelType w:val="multilevel"/>
+    <w:tmpl w:val="0809001F"/>
+    <w:lvl w:ilvl="0">
+      <w:start w:val="1"/>
+      <w:numFmt w:val="decimal"/>
+      <w:lvlText w:val="%1."/>
+      <w:lvlJc w:val="left"/>
+      <w:pPr>
+        <w:ind w:left="360" w:hanging="360"/>
+      </w:pPr>
+    </w:lvl>
+    <w:lvl w:ilvl="1">
+      <w:start w:val="1"/>
+      <w:numFmt w:val="decimal"/>
+      <w:lvlText w:val="%1.%2."/>
+      <w:lvlJc w:val="left"/>
+      <w:pPr>
+        <w:ind w:left="792" w:hanging="432"/>
+      </w:pPr>
+    </w:lvl>
+    <w:lvl w:ilvl="2">
+      <w:start w:val="1"/>
+      <w:numFmt w:val="decimal"/>
+      <w:lvlText w:val="%1.%2.%3."/>
+      <w:lvlJc w:val="left"/>
+      <w:pPr>
+        <w:ind w:left="1224" w:hanging="504"/>
+      </w:pPr>
+    </w:lvl>
+    <w:lvl w:ilvl="3">
+      <w:start w:val="1"/>
+      <w:numFmt w:val="decimal"/>
+      <w:lvlText w:val="%1.%2.%3.%4."/>
+      <w:lvlJc w:val="left"/>
+      <w:pPr>
+        <w:ind w:left="1728" w:hanging="648"/>
+      </w:pPr>
+    </w:lvl>
+    <w:lvl w:ilvl="4">
+      <w:start w:val="1"/>
+      <w:numFmt w:val="decimal"/>
+      <w:lvlText w:val="%1.%2.%3.%4.%5."/>
+      <w:lvlJc w:val="left"/>
+      <w:pPr>
+        <w:ind w:left="2232" w:hanging="792"/>
+      </w:pPr>
+    </w:lvl>
+    <w:lvl w:ilvl="5">
+      <w:start w:val="1"/>
+      <w:numFmt w:val="decimal"/>
+      <w:lvlText w:val="%1.%2.%3.%4.%5.%6."/>
+      <w:lvlJc w:val="left"/>
+      <w:pPr>
+        <w:ind w:left="2736" w:hanging="936"/>
+      </w:pPr>
+    </w:lvl>
+    <w:lvl w:ilvl="6">
+      <w:start w:val="1"/>
+      <w:numFmt w:val="decimal"/>
+      <w:lvlText w:val="%1.%2.%3.%4.%5.%6.%7."/>
+      <w:lvlJc w:val="left"/>
+      <w:pPr>
+        <w:ind w:left="3240" w:hanging="1080"/>
+      </w:pPr>
+    </w:lvl>
+    <w:lvl w:ilvl="7">
+      <w:start w:val="1"/>
+      <w:numFmt w:val="decimal"/>
+      <w:lvlText w:val="%1.%2.%3.%4.%5.%6.%7.%8."/>
+      <w:lvlJc w:val="left"/>
+      <w:pPr>
+        <w:ind w:left="3744" w:hanging="1224"/>
+      </w:pPr>
+    </w:lvl>
+    <w:lvl w:ilvl="8">
+      <w:start w:val="1"/>
+      <w:numFmt w:val="decimal"/>
+      <w:lvlText w:val="%1.%2.%3.%4.%5.%6.%7.%8.%9."/>
+      <w:lvlJc w:val="left"/>
+      <w:pPr>
+        <w:ind w:left="4320" w:hanging="1440"/>
+      </w:pPr>
+    </w:lvl>
+  </w:abstractNum>
+  <w:abstractNum w:abstractNumId="1" w15:restartNumberingAfterBreak="0">
+    <w:nsid w:val="654E400C"/>
+    <w:multiLevelType w:val="multilevel"/>
+    <w:tmpl w:val="5F5E255A"/>
+    <w:lvl w:ilvl="0">
+      <w:start w:val="1"/>
+      <w:numFmt w:val="decimal"/>
+      <w:lvlText w:val="%1."/>
+      <w:lvlJc w:val="left"/>
+      <w:pPr>
+        <w:ind w:left="340" w:hanging="340"/>
+      </w:pPr>
+      <w:rPr>
+        <w:rFonts w:hint="default"/>
+      </w:rPr>
+    </w:lvl>
+    <w:lvl w:ilvl="1">
+      <w:start w:val="1"/>
+      <w:numFmt w:val="decimal"/>
+      <w:isLgl/>
+      <w:suff w:val="space"/>
+      <w:lvlText w:val="%1.%2."/>
+      <w:lvlJc w:val="left"/>
+      <w:pPr>
+        <w:ind w:left="340" w:hanging="340"/>
+      </w:pPr>
+      <w:rPr>
+        <w:rFonts w:hint="default"/>
+      </w:rPr>
+    </w:lvl>
+    <w:lvl w:ilvl="2">
+      <w:start w:val="1"/>
+      <w:numFmt w:val="decimal"/>
+      <w:isLgl/>
+      <w:lvlText w:val="%1.%2.%3."/>
+      <w:lvlJc w:val="left"/>
+      <w:pPr>
+        <w:ind w:left="1400" w:hanging="720"/>
+      </w:pPr>
+      <w:rPr>
+        <w:rFonts w:hint="default"/>
+      </w:rPr>
+    </w:lvl>
+    <w:lvl w:ilvl="3">
+      <w:start w:val="1"/>
+      <w:numFmt w:val="decimal"/>
+      <w:isLgl/>
+      <w:lvlText w:val="%1.%2.%3.%4."/>
+      <w:lvlJc w:val="left"/>
+      <w:pPr>
+        <w:ind w:left="2100" w:hanging="1080"/>
+      </w:pPr>
+      <w:rPr>
+        <w:rFonts w:hint="default"/>
+      </w:rPr>
+    </w:lvl>
+    <w:lvl w:ilvl="4">
+      <w:start w:val="1"/>
+      <w:numFmt w:val="decimal"/>
+      <w:isLgl/>
+      <w:lvlText w:val="%1.%2.%3.%4.%5."/>
+      <w:lvlJc w:val="left"/>
+      <w:pPr>
+        <w:ind w:left="2440" w:hanging="1080"/>
+      </w:pPr>
+      <w:rPr>
+        <w:rFonts w:hint="default"/>
+      </w:rPr>
+    </w:lvl>
+    <w:lvl w:ilvl="5">
+      <w:start w:val="1"/>
+      <w:numFmt w:val="decimal"/>
+      <w:isLgl/>
+      <w:lvlText w:val="%1.%2.%3.%4.%5.%6."/>
+      <w:lvlJc w:val="left"/>
+      <w:pPr>
+        <w:ind w:left="3140" w:hanging="1440"/>
+      </w:pPr>
+      <w:rPr>
+        <w:rFonts w:hint="default"/>
+      </w:rPr>
+    </w:lvl>
+    <w:lvl w:ilvl="6">
+      <w:start w:val="1"/>
+      <w:numFmt w:val="decimal"/>
+      <w:isLgl/>
+      <w:lvlText w:val="%1.%2.%3.%4.%5.%6.%7."/>
+      <w:lvlJc w:val="left"/>
+      <w:pPr>
+        <w:ind w:left="3480" w:hanging="1440"/>
+      </w:pPr>
+      <w:rPr>
+        <w:rFonts w:hint="default"/>
+      </w:rPr>
+    </w:lvl>
+    <w:lvl w:ilvl="7">
+      <w:start w:val="1"/>
+      <w:numFmt w:val="decimal"/>
+      <w:isLgl/>
+      <w:lvlText w:val="%1.%2.%3.%4.%5.%6.%7.%8."/>
+      <w:lvlJc w:val="left"/>
+      <w:pPr>
+        <w:ind w:left="4180" w:hanging="1800"/>
+      </w:pPr>
+      <w:rPr>
+        <w:rFonts w:hint="default"/>
+      </w:rPr>
+    </w:lvl>
+    <w:lvl w:ilvl="8">
+      <w:start w:val="1"/>
+      <w:numFmt w:val="decimal"/>
+      <w:isLgl/>
+      <w:lvlText w:val="%1.%2.%3.%4.%5.%6.%7.%8.%9."/>
+      <w:lvlJc w:val="left"/>
+      <w:pPr>
+        <w:ind w:left="4520" w:hanging="1800"/>
+      </w:pPr>
+      <w:rPr>
+        <w:rFonts w:hint="default"/>
+      </w:rPr>
+    </w:lvl>
+  </w:abstractNum>
+  <w:num w:numId="1">
+    <w:abstractNumId w:val="0"/>
+  </w:num>
+  <w:num w:numId="2">
+    <w:abstractNumId w:val="1"/>
+  </w:num>
+</w:numbering>
 </file>
 
 <file path=word/styles.xml><?xml version="1.0" encoding="utf-8"?>
@@ -1426,7 +1832,7 @@
     <w:link w:val="Balk1Char"/>
     <w:uiPriority w:val="9"/>
     <w:qFormat/>
-    <w:rsid w:val="008B2AF9"/>
+    <w:rsid w:val="004B5771"/>
     <w:pPr>
       <w:keepNext/>
       <w:keepLines/>
@@ -1440,6 +1846,30 @@
       <w:b/>
       <w:sz w:val="32"/>
       <w:szCs w:val="32"/>
+      <w:u w:val="single"/>
+    </w:rPr>
+  </w:style>
+  <w:style w:type="paragraph" w:styleId="Balk2">
+    <w:name w:val="heading 2"/>
+    <w:basedOn w:val="Normal"/>
+    <w:next w:val="Normal"/>
+    <w:link w:val="Balk2Char"/>
+    <w:uiPriority w:val="9"/>
+    <w:unhideWhenUsed/>
+    <w:qFormat/>
+    <w:rsid w:val="004B5771"/>
+    <w:pPr>
+      <w:keepNext/>
+      <w:keepLines/>
+      <w:spacing w:before="40" w:after="0" w:line="360" w:lineRule="auto"/>
+      <w:outlineLvl w:val="1"/>
+    </w:pPr>
+    <w:rPr>
+      <w:rFonts w:eastAsiaTheme="majorEastAsia" w:cstheme="majorBidi"/>
+      <w:b/>
+      <w:sz w:val="26"/>
+      <w:szCs w:val="26"/>
+      <w:u w:val="single"/>
     </w:rPr>
   </w:style>
   <w:style w:type="character" w:default="1" w:styleId="VarsaylanParagrafYazTipi">
@@ -1482,12 +1912,13 @@
     <w:basedOn w:val="VarsaylanParagrafYazTipi"/>
     <w:link w:val="Balk1"/>
     <w:uiPriority w:val="9"/>
-    <w:rsid w:val="008B2AF9"/>
+    <w:rsid w:val="004B5771"/>
     <w:rPr>
       <w:rFonts w:ascii="Times New Roman" w:eastAsiaTheme="majorEastAsia" w:hAnsi="Times New Roman" w:cstheme="majorBidi"/>
       <w:b/>
       <w:sz w:val="32"/>
       <w:szCs w:val="32"/>
+      <w:u w:val="single"/>
     </w:rPr>
   </w:style>
   <w:style w:type="paragraph" w:styleId="Alnt">
@@ -1584,6 +2015,31 @@
     <w:rPr>
       <w:rFonts w:ascii="Times New Roman" w:hAnsi="Times New Roman"/>
       <w:sz w:val="24"/>
+    </w:rPr>
+  </w:style>
+  <w:style w:type="paragraph" w:styleId="ListeParagraf">
+    <w:name w:val="List Paragraph"/>
+    <w:basedOn w:val="Normal"/>
+    <w:uiPriority w:val="34"/>
+    <w:qFormat/>
+    <w:rsid w:val="004B5771"/>
+    <w:pPr>
+      <w:ind w:left="720"/>
+      <w:contextualSpacing/>
+    </w:pPr>
+  </w:style>
+  <w:style w:type="character" w:customStyle="1" w:styleId="Balk2Char">
+    <w:name w:val="Başlık 2 Char"/>
+    <w:basedOn w:val="VarsaylanParagrafYazTipi"/>
+    <w:link w:val="Balk2"/>
+    <w:uiPriority w:val="9"/>
+    <w:rsid w:val="004B5771"/>
+    <w:rPr>
+      <w:rFonts w:ascii="Times New Roman" w:eastAsiaTheme="majorEastAsia" w:hAnsi="Times New Roman" w:cstheme="majorBidi"/>
+      <w:b/>
+      <w:sz w:val="26"/>
+      <w:szCs w:val="26"/>
+      <w:u w:val="single"/>
     </w:rPr>
   </w:style>
 </w:styles>
@@ -1848,4 +2304,16 @@
     </a:ext>
   </a:extLst>
 </a:theme>
+</file>
+
+<file path=customXml/item1.xml><?xml version="1.0" encoding="utf-8"?>
+<b:Sources xmlns:b="http://schemas.openxmlformats.org/officeDocument/2006/bibliography" xmlns="http://schemas.openxmlformats.org/officeDocument/2006/bibliography" SelectedStyle="\MLASeventhEditionOfficeOnline.xsl" StyleName="MLA" Version="7"/>
+</file>
+
+<file path=customXml/itemProps1.xml><?xml version="1.0" encoding="utf-8"?>
+<ds:datastoreItem xmlns:ds="http://schemas.openxmlformats.org/officeDocument/2006/customXml" ds:itemID="{A57415F7-437D-427D-A9A5-0D2E9F9BCBFE}">
+  <ds:schemaRefs>
+    <ds:schemaRef ds:uri="http://schemas.openxmlformats.org/officeDocument/2006/bibliography"/>
+  </ds:schemaRefs>
+</ds:datastoreItem>
 </file>
</xml_diff>

<commit_message>
Some changes is performed.
</commit_message>
<xml_diff>
--- a/Course Materials/Final Report.docx
+++ b/Course Materials/Final Report.docx
@@ -1028,8 +1028,6 @@
       </w:r>
     </w:p>
     <w:p>
-      <w:bookmarkStart w:id="0" w:name="_GoBack"/>
-      <w:bookmarkEnd w:id="0"/>
       <w:r>
         <w:t xml:space="preserve">VTOL which is </w:t>
       </w:r>
@@ -1495,7 +1493,7 @@
           <w:b/>
         </w:rPr>
       </w:pPr>
-      <w:bookmarkStart w:id="1" w:name="_Ref183886780"/>
+      <w:bookmarkStart w:id="0" w:name="_Ref183886780"/>
       <w:r>
         <w:rPr>
           <w:b/>
@@ -1570,7 +1568,7 @@
         </w:rPr>
         <w:fldChar w:fldCharType="end"/>
       </w:r>
-      <w:bookmarkEnd w:id="1"/>
+      <w:bookmarkEnd w:id="0"/>
       <w:r>
         <w:rPr>
           <w:b/>
@@ -2108,8 +2106,8 @@
         <w:pStyle w:val="ResimYazs"/>
         <w:jc w:val="center"/>
       </w:pPr>
-      <w:bookmarkStart w:id="2" w:name="_Ref183890625"/>
-      <w:bookmarkStart w:id="3" w:name="_Ref183890618"/>
+      <w:bookmarkStart w:id="1" w:name="_Ref183890625"/>
+      <w:bookmarkStart w:id="2" w:name="_Ref183890618"/>
       <w:r>
         <w:rPr>
           <w:b/>
@@ -2184,23 +2182,23 @@
         </w:rPr>
         <w:fldChar w:fldCharType="end"/>
       </w:r>
+      <w:bookmarkEnd w:id="1"/>
+      <w:r>
+        <w:rPr>
+          <w:b/>
+        </w:rPr>
+        <w:t xml:space="preserve"> </w:t>
+      </w:r>
+      <w:r>
+        <w:t>Polar Diagrams of Airfoils</w:t>
+      </w:r>
+      <w:r>
+        <w:t xml:space="preserve"> (Re=100.000)</w:t>
+      </w:r>
+      <w:r>
+        <w:t>.</w:t>
+      </w:r>
       <w:bookmarkEnd w:id="2"/>
-      <w:r>
-        <w:rPr>
-          <w:b/>
-        </w:rPr>
-        <w:t xml:space="preserve"> </w:t>
-      </w:r>
-      <w:r>
-        <w:t>Polar Diagrams of Airfoils</w:t>
-      </w:r>
-      <w:r>
-        <w:t xml:space="preserve"> (Re=100.000)</w:t>
-      </w:r>
-      <w:r>
-        <w:t>.</w:t>
-      </w:r>
-      <w:bookmarkEnd w:id="3"/>
     </w:p>
     <w:p>
       <w:r>
@@ -2451,7 +2449,7 @@
         <w:pStyle w:val="ResimYazs"/>
         <w:keepNext/>
       </w:pPr>
-      <w:bookmarkStart w:id="4" w:name="_Ref183902502"/>
+      <w:bookmarkStart w:id="3" w:name="_Ref183902502"/>
       <w:r>
         <w:rPr>
           <w:b/>
@@ -2526,7 +2524,7 @@
         </w:rPr>
         <w:fldChar w:fldCharType="end"/>
       </w:r>
-      <w:bookmarkEnd w:id="4"/>
+      <w:bookmarkEnd w:id="3"/>
       <w:r>
         <w:rPr>
           <w:b/>
@@ -5844,7 +5842,7 @@
         <w:pStyle w:val="ResimYazs"/>
         <w:jc w:val="center"/>
       </w:pPr>
-      <w:bookmarkStart w:id="5" w:name="_Ref184217903"/>
+      <w:bookmarkStart w:id="4" w:name="_Ref184217903"/>
       <w:r>
         <w:rPr>
           <w:b/>
@@ -5919,7 +5917,7 @@
         </w:rPr>
         <w:fldChar w:fldCharType="end"/>
       </w:r>
-      <w:bookmarkEnd w:id="5"/>
+      <w:bookmarkEnd w:id="4"/>
       <w:r>
         <w:rPr>
           <w:b/>
@@ -6179,7 +6177,7 @@
         <w:pStyle w:val="ResimYazs"/>
         <w:jc w:val="center"/>
       </w:pPr>
-      <w:bookmarkStart w:id="6" w:name="_Ref184224161"/>
+      <w:bookmarkStart w:id="5" w:name="_Ref184224161"/>
       <w:r>
         <w:rPr>
           <w:b/>
@@ -6254,7 +6252,7 @@
         </w:rPr>
         <w:fldChar w:fldCharType="end"/>
       </w:r>
-      <w:bookmarkEnd w:id="6"/>
+      <w:bookmarkEnd w:id="5"/>
       <w:r>
         <w:rPr>
           <w:b/>
@@ -6732,30 +6730,56 @@
         <w:pStyle w:val="ResimYazs"/>
         <w:jc w:val="right"/>
       </w:pPr>
-      <w:bookmarkStart w:id="7" w:name="_Ref184225117"/>
+      <w:bookmarkStart w:id="6" w:name="_Ref184225117"/>
       <w:r>
         <w:t xml:space="preserve">Eq. </w:t>
       </w:r>
-      <w:fldSimple w:instr=" STYLEREF 1 \s ">
-        <w:r>
-          <w:rPr>
-            <w:noProof/>
-          </w:rPr>
-          <w:t>2</w:t>
-        </w:r>
-      </w:fldSimple>
+      <w:r>
+        <w:fldChar w:fldCharType="begin"/>
+      </w:r>
+      <w:r>
+        <w:instrText xml:space="preserve"> STYLEREF 1 \s </w:instrText>
+      </w:r>
+      <w:r>
+        <w:fldChar w:fldCharType="separate"/>
+      </w:r>
+      <w:r>
+        <w:rPr>
+          <w:noProof/>
+        </w:rPr>
+        <w:t>2</w:t>
+      </w:r>
+      <w:r>
+        <w:rPr>
+          <w:noProof/>
+        </w:rPr>
+        <w:fldChar w:fldCharType="end"/>
+      </w:r>
       <w:r>
         <w:t>.</w:t>
       </w:r>
-      <w:fldSimple w:instr=" SEQ Eq. \* ARABIC \s 1 ">
-        <w:r>
-          <w:rPr>
-            <w:noProof/>
-          </w:rPr>
-          <w:t>1</w:t>
-        </w:r>
-      </w:fldSimple>
-      <w:bookmarkEnd w:id="7"/>
+      <w:r>
+        <w:fldChar w:fldCharType="begin"/>
+      </w:r>
+      <w:r>
+        <w:instrText xml:space="preserve"> SEQ Eq. \* ARABIC \s 1 </w:instrText>
+      </w:r>
+      <w:r>
+        <w:fldChar w:fldCharType="separate"/>
+      </w:r>
+      <w:r>
+        <w:rPr>
+          <w:noProof/>
+        </w:rPr>
+        <w:t>1</w:t>
+      </w:r>
+      <w:r>
+        <w:rPr>
+          <w:noProof/>
+        </w:rPr>
+        <w:fldChar w:fldCharType="end"/>
+      </w:r>
+      <w:bookmarkEnd w:id="6"/>
     </w:p>
     <w:p>
       <w:pPr>
@@ -7071,30 +7095,56 @@
         <w:pStyle w:val="ResimYazs"/>
         <w:jc w:val="right"/>
       </w:pPr>
-      <w:bookmarkStart w:id="8" w:name="_Ref184225985"/>
+      <w:bookmarkStart w:id="7" w:name="_Ref184225985"/>
       <w:r>
         <w:t xml:space="preserve">Eq. </w:t>
       </w:r>
-      <w:fldSimple w:instr=" STYLEREF 1 \s ">
-        <w:r>
-          <w:rPr>
-            <w:noProof/>
-          </w:rPr>
-          <w:t>2</w:t>
-        </w:r>
-      </w:fldSimple>
+      <w:r>
+        <w:fldChar w:fldCharType="begin"/>
+      </w:r>
+      <w:r>
+        <w:instrText xml:space="preserve"> STYLEREF 1 \s </w:instrText>
+      </w:r>
+      <w:r>
+        <w:fldChar w:fldCharType="separate"/>
+      </w:r>
+      <w:r>
+        <w:rPr>
+          <w:noProof/>
+        </w:rPr>
+        <w:t>2</w:t>
+      </w:r>
+      <w:r>
+        <w:rPr>
+          <w:noProof/>
+        </w:rPr>
+        <w:fldChar w:fldCharType="end"/>
+      </w:r>
       <w:r>
         <w:t>.</w:t>
       </w:r>
-      <w:fldSimple w:instr=" SEQ Eq. \* ARABIC \s 1 ">
-        <w:r>
-          <w:rPr>
-            <w:noProof/>
-          </w:rPr>
-          <w:t>2</w:t>
-        </w:r>
-      </w:fldSimple>
-      <w:bookmarkEnd w:id="8"/>
+      <w:r>
+        <w:fldChar w:fldCharType="begin"/>
+      </w:r>
+      <w:r>
+        <w:instrText xml:space="preserve"> SEQ Eq. \* ARABIC \s 1 </w:instrText>
+      </w:r>
+      <w:r>
+        <w:fldChar w:fldCharType="separate"/>
+      </w:r>
+      <w:r>
+        <w:rPr>
+          <w:noProof/>
+        </w:rPr>
+        <w:t>2</w:t>
+      </w:r>
+      <w:r>
+        <w:rPr>
+          <w:noProof/>
+        </w:rPr>
+        <w:fldChar w:fldCharType="end"/>
+      </w:r>
+      <w:bookmarkEnd w:id="7"/>
     </w:p>
     <w:p>
       <w:r>
@@ -7305,30 +7355,56 @@
         <w:pStyle w:val="ResimYazs"/>
         <w:jc w:val="right"/>
       </w:pPr>
-      <w:bookmarkStart w:id="9" w:name="_Ref184225902"/>
+      <w:bookmarkStart w:id="8" w:name="_Ref184225902"/>
       <w:r>
         <w:t xml:space="preserve">Eq. </w:t>
       </w:r>
-      <w:fldSimple w:instr=" STYLEREF 1 \s ">
-        <w:r>
-          <w:rPr>
-            <w:noProof/>
-          </w:rPr>
-          <w:t>2</w:t>
-        </w:r>
-      </w:fldSimple>
+      <w:r>
+        <w:fldChar w:fldCharType="begin"/>
+      </w:r>
+      <w:r>
+        <w:instrText xml:space="preserve"> STYLEREF 1 \s </w:instrText>
+      </w:r>
+      <w:r>
+        <w:fldChar w:fldCharType="separate"/>
+      </w:r>
+      <w:r>
+        <w:rPr>
+          <w:noProof/>
+        </w:rPr>
+        <w:t>2</w:t>
+      </w:r>
+      <w:r>
+        <w:rPr>
+          <w:noProof/>
+        </w:rPr>
+        <w:fldChar w:fldCharType="end"/>
+      </w:r>
       <w:r>
         <w:t>.</w:t>
       </w:r>
-      <w:fldSimple w:instr=" SEQ Eq. \* ARABIC \s 1 ">
-        <w:r>
-          <w:rPr>
-            <w:noProof/>
-          </w:rPr>
-          <w:t>3</w:t>
-        </w:r>
-      </w:fldSimple>
-      <w:bookmarkEnd w:id="9"/>
+      <w:r>
+        <w:fldChar w:fldCharType="begin"/>
+      </w:r>
+      <w:r>
+        <w:instrText xml:space="preserve"> SEQ Eq. \* ARABIC \s 1 </w:instrText>
+      </w:r>
+      <w:r>
+        <w:fldChar w:fldCharType="separate"/>
+      </w:r>
+      <w:r>
+        <w:rPr>
+          <w:noProof/>
+        </w:rPr>
+        <w:t>3</w:t>
+      </w:r>
+      <w:r>
+        <w:rPr>
+          <w:noProof/>
+        </w:rPr>
+        <w:fldChar w:fldCharType="end"/>
+      </w:r>
+      <w:bookmarkEnd w:id="8"/>
     </w:p>
     <w:p>
       <w:r>
@@ -7755,30 +7831,56 @@
         <w:pStyle w:val="ResimYazs"/>
         <w:jc w:val="right"/>
       </w:pPr>
-      <w:bookmarkStart w:id="10" w:name="_Ref184226439"/>
+      <w:bookmarkStart w:id="9" w:name="_Ref184226439"/>
       <w:r>
         <w:t xml:space="preserve">Eq. </w:t>
       </w:r>
-      <w:fldSimple w:instr=" STYLEREF 1 \s ">
-        <w:r>
-          <w:rPr>
-            <w:noProof/>
-          </w:rPr>
-          <w:t>2</w:t>
-        </w:r>
-      </w:fldSimple>
+      <w:r>
+        <w:fldChar w:fldCharType="begin"/>
+      </w:r>
+      <w:r>
+        <w:instrText xml:space="preserve"> STYLEREF 1 \s </w:instrText>
+      </w:r>
+      <w:r>
+        <w:fldChar w:fldCharType="separate"/>
+      </w:r>
+      <w:r>
+        <w:rPr>
+          <w:noProof/>
+        </w:rPr>
+        <w:t>2</w:t>
+      </w:r>
+      <w:r>
+        <w:rPr>
+          <w:noProof/>
+        </w:rPr>
+        <w:fldChar w:fldCharType="end"/>
+      </w:r>
       <w:r>
         <w:t>.</w:t>
       </w:r>
-      <w:fldSimple w:instr=" SEQ Eq. \* ARABIC \s 1 ">
-        <w:r>
-          <w:rPr>
-            <w:noProof/>
-          </w:rPr>
-          <w:t>4</w:t>
-        </w:r>
-      </w:fldSimple>
-      <w:bookmarkEnd w:id="10"/>
+      <w:r>
+        <w:fldChar w:fldCharType="begin"/>
+      </w:r>
+      <w:r>
+        <w:instrText xml:space="preserve"> SEQ Eq. \* ARABIC \s 1 </w:instrText>
+      </w:r>
+      <w:r>
+        <w:fldChar w:fldCharType="separate"/>
+      </w:r>
+      <w:r>
+        <w:rPr>
+          <w:noProof/>
+        </w:rPr>
+        <w:t>4</w:t>
+      </w:r>
+      <w:r>
+        <w:rPr>
+          <w:noProof/>
+        </w:rPr>
+        <w:fldChar w:fldCharType="end"/>
+      </w:r>
+      <w:bookmarkEnd w:id="9"/>
     </w:p>
     <w:p>
       <w:r>
@@ -8125,7 +8227,7 @@
         <w:keepNext/>
         <w:jc w:val="center"/>
       </w:pPr>
-      <w:bookmarkStart w:id="11" w:name="_Ref184236600"/>
+      <w:bookmarkStart w:id="10" w:name="_Ref184236600"/>
       <w:r>
         <w:rPr>
           <w:b/>
@@ -8200,7 +8302,7 @@
         </w:rPr>
         <w:fldChar w:fldCharType="end"/>
       </w:r>
-      <w:bookmarkEnd w:id="11"/>
+      <w:bookmarkEnd w:id="10"/>
       <w:r>
         <w:rPr>
           <w:b/>
@@ -9152,6 +9254,37 @@
         <w:rPr>
           <w:rFonts w:cs="Times New Roman"/>
         </w:rPr>
+        <w:t xml:space="preserve"> with generated </w:t>
+      </w:r>
+      <w:r>
+        <w:rPr>
+          <w:rFonts w:cs="Times New Roman"/>
+        </w:rPr>
+        <w:t>16</w:t>
+      </w:r>
+      <w:r>
+        <w:rPr>
+          <w:rFonts w:cs="Times New Roman"/>
+          <w:i/>
+        </w:rPr>
+        <w:t xml:space="preserve">N </w:t>
+      </w:r>
+      <w:r>
+        <w:rPr>
+          <w:rFonts w:cs="Times New Roman"/>
+        </w:rPr>
+        <w:t>li</w:t>
+      </w:r>
+      <w:r>
+        <w:rPr>
+          <w:rFonts w:cs="Times New Roman"/>
+        </w:rPr>
+        <w:t xml:space="preserve">ft </w:t>
+      </w:r>
+      <w:r>
+        <w:rPr>
+          <w:rFonts w:cs="Times New Roman"/>
+        </w:rPr>
         <w:t>. A</w:t>
       </w:r>
       <w:r>
@@ -9210,15 +9343,6 @@
         </w:rPr>
         <w:t xml:space="preserve"> </w:t>
       </w:r>
-    </w:p>
-    <w:p>
-      <w:pPr>
-        <w:rPr>
-          <w:rFonts w:cs="Times New Roman"/>
-          <w:noProof/>
-          <w:lang w:eastAsia="en-GB"/>
-        </w:rPr>
-      </w:pPr>
     </w:p>
     <w:p>
       <w:pPr>
@@ -9289,7 +9413,7 @@
         <w:pStyle w:val="ResimYazs"/>
         <w:jc w:val="center"/>
       </w:pPr>
-      <w:bookmarkStart w:id="12" w:name="_Ref184234137"/>
+      <w:bookmarkStart w:id="11" w:name="_Ref184234137"/>
       <w:r>
         <w:rPr>
           <w:b/>
@@ -9364,7 +9488,7 @@
         </w:rPr>
         <w:fldChar w:fldCharType="end"/>
       </w:r>
-      <w:bookmarkEnd w:id="12"/>
+      <w:bookmarkEnd w:id="11"/>
       <w:r>
         <w:rPr>
           <w:b/>
@@ -9530,7 +9654,29 @@
         <w:t xml:space="preserve">Shell </w:t>
       </w:r>
       <w:r>
-        <w:t>is proportional to the cube of the chord length.</w:t>
+        <w:t>is proportional to the cube of the chord length</w:t>
+      </w:r>
+      <w:r>
+        <w:t xml:space="preserve"> with a multiplication constant of </w:t>
+      </w:r>
+      <w:r>
+        <w:t>3.53</w:t>
+      </w:r>
+      <w:r>
+        <w:rPr>
+          <w:rFonts w:cs="Arial"/>
+        </w:rPr>
+        <w:t>ₓ10</w:t>
+      </w:r>
+      <w:r>
+        <w:rPr>
+          <w:rFonts w:cs="Arial"/>
+          <w:vertAlign w:val="superscript"/>
+        </w:rPr>
+        <w:t>-6</w:t>
+      </w:r>
+      <w:r>
+        <w:t>.</w:t>
       </w:r>
       <w:r>
         <w:t xml:space="preserve"> The distance</w:t>
@@ -9581,7 +9727,26 @@
         <w:t xml:space="preserve"> </w:t>
       </w:r>
       <w:r>
-        <w:t>chord length.</w:t>
+        <w:t>chord length</w:t>
+      </w:r>
+      <w:r>
+        <w:t xml:space="preserve"> with a multiplication constant of 1.22</w:t>
+      </w:r>
+      <w:r>
+        <w:rPr>
+          <w:rFonts w:cs="Arial"/>
+        </w:rPr>
+        <w:t>ₓ10</w:t>
+      </w:r>
+      <w:r>
+        <w:rPr>
+          <w:rFonts w:cs="Arial"/>
+          <w:vertAlign w:val="superscript"/>
+        </w:rPr>
+        <w:t>-2</w:t>
+      </w:r>
+      <w:r>
+        <w:t>.</w:t>
       </w:r>
       <w:r>
         <w:t xml:space="preserve"> </w:t>
@@ -9607,20 +9772,13 @@
           <w:i/>
           <w:highlight w:val="green"/>
         </w:rPr>
-        <w:instrText xml:space="preserve"> REF _Ref184314027 \h </w:instrText>
+        <w:instrText xml:space="preserve"> REF _Ref184314027 \h  \* MERGEFORMAT </w:instrText>
       </w:r>
       <w:r>
         <w:rPr>
           <w:i/>
           <w:highlight w:val="green"/>
         </w:rPr>
-      </w:r>
-      <w:r>
-        <w:rPr>
-          <w:i/>
-          <w:highlight w:val="green"/>
-        </w:rPr>
-        <w:instrText xml:space="preserve"> \* MERGEFORMAT </w:instrText>
       </w:r>
       <w:r>
         <w:rPr>
@@ -9679,7 +9837,7 @@
         <w:keepNext/>
         <w:jc w:val="center"/>
       </w:pPr>
-      <w:bookmarkStart w:id="13" w:name="_Ref184314027"/>
+      <w:bookmarkStart w:id="12" w:name="_Ref184314027"/>
       <w:r>
         <w:rPr>
           <w:b/>
@@ -9754,7 +9912,7 @@
         </w:rPr>
         <w:fldChar w:fldCharType="end"/>
       </w:r>
-      <w:bookmarkEnd w:id="13"/>
+      <w:bookmarkEnd w:id="12"/>
       <w:r>
         <w:rPr>
           <w:b/>
@@ -9766,6 +9924,9 @@
       </w:r>
       <w:r>
         <w:t>roperties</w:t>
+      </w:r>
+      <w:r>
+        <w:t xml:space="preserve"> and Multiplication Constants</w:t>
       </w:r>
       <w:r>
         <w:t xml:space="preserve"> of Wing </w:t>
@@ -9780,16 +9941,16 @@
     <w:tbl>
       <w:tblPr>
         <w:tblStyle w:val="DzTablo5"/>
-        <w:tblW w:w="3572" w:type="pct"/>
+        <w:tblW w:w="4325" w:type="pct"/>
         <w:jc w:val="center"/>
         <w:tblLook w:val="04A0" w:firstRow="1" w:lastRow="0" w:firstColumn="1" w:lastColumn="0" w:noHBand="0" w:noVBand="1"/>
       </w:tblPr>
       <w:tblGrid>
-        <w:gridCol w:w="1334"/>
-        <w:gridCol w:w="1332"/>
-        <w:gridCol w:w="1332"/>
-        <w:gridCol w:w="1332"/>
-        <w:gridCol w:w="1331"/>
+        <w:gridCol w:w="1337"/>
+        <w:gridCol w:w="1682"/>
+        <w:gridCol w:w="1682"/>
+        <w:gridCol w:w="1682"/>
+        <w:gridCol w:w="1682"/>
       </w:tblGrid>
       <w:tr>
         <w:trPr>
@@ -9800,7 +9961,7 @@
         <w:tc>
           <w:tcPr>
             <w:cnfStyle w:val="001000000100" w:firstRow="0" w:lastRow="0" w:firstColumn="1" w:lastColumn="0" w:oddVBand="0" w:evenVBand="0" w:oddHBand="0" w:evenHBand="0" w:firstRowFirstColumn="1" w:firstRowLastColumn="0" w:lastRowFirstColumn="0" w:lastRowLastColumn="0"/>
-            <w:tcW w:w="1001" w:type="pct"/>
+            <w:tcW w:w="828" w:type="pct"/>
             <w:tcBorders>
               <w:top w:val="single" w:sz="12" w:space="0" w:color="auto"/>
               <w:left w:val="single" w:sz="12" w:space="0" w:color="auto"/>
@@ -9829,7 +9990,7 @@
         </w:tc>
         <w:tc>
           <w:tcPr>
-            <w:tcW w:w="1000" w:type="pct"/>
+            <w:tcW w:w="1043" w:type="pct"/>
             <w:tcBorders>
               <w:top w:val="single" w:sz="12" w:space="0" w:color="auto"/>
               <w:left w:val="single" w:sz="8" w:space="0" w:color="auto"/>
@@ -9901,7 +10062,7 @@
         </w:tc>
         <w:tc>
           <w:tcPr>
-            <w:tcW w:w="1000" w:type="pct"/>
+            <w:tcW w:w="1043" w:type="pct"/>
             <w:tcBorders>
               <w:top w:val="single" w:sz="12" w:space="0" w:color="auto"/>
               <w:left w:val="dashSmallGap" w:sz="4" w:space="0" w:color="auto"/>
@@ -9944,7 +10105,7 @@
         </w:tc>
         <w:tc>
           <w:tcPr>
-            <w:tcW w:w="1000" w:type="pct"/>
+            <w:tcW w:w="1043" w:type="pct"/>
             <w:tcBorders>
               <w:top w:val="single" w:sz="12" w:space="0" w:color="auto"/>
               <w:left w:val="dashSmallGap" w:sz="4" w:space="0" w:color="auto"/>
@@ -9996,7 +10157,7 @@
         </w:tc>
         <w:tc>
           <w:tcPr>
-            <w:tcW w:w="999" w:type="pct"/>
+            <w:tcW w:w="1043" w:type="pct"/>
             <w:tcBorders>
               <w:top w:val="single" w:sz="12" w:space="0" w:color="auto"/>
               <w:left w:val="dashSmallGap" w:sz="4" w:space="0" w:color="auto"/>
@@ -10034,7 +10195,7 @@
         <w:tc>
           <w:tcPr>
             <w:cnfStyle w:val="001000000000" w:firstRow="0" w:lastRow="0" w:firstColumn="1" w:lastColumn="0" w:oddVBand="0" w:evenVBand="0" w:oddHBand="0" w:evenHBand="0" w:firstRowFirstColumn="0" w:firstRowLastColumn="0" w:lastRowFirstColumn="0" w:lastRowLastColumn="0"/>
-            <w:tcW w:w="1001" w:type="pct"/>
+            <w:tcW w:w="828" w:type="pct"/>
             <w:tcBorders>
               <w:top w:val="double" w:sz="4" w:space="0" w:color="auto"/>
               <w:left w:val="single" w:sz="12" w:space="0" w:color="auto"/>
@@ -10055,7 +10216,7 @@
         </w:tc>
         <w:tc>
           <w:tcPr>
-            <w:tcW w:w="1000" w:type="pct"/>
+            <w:tcW w:w="1043" w:type="pct"/>
             <w:tcBorders>
               <w:top w:val="double" w:sz="4" w:space="0" w:color="auto"/>
               <w:left w:val="single" w:sz="8" w:space="0" w:color="auto"/>
@@ -10098,7 +10259,7 @@
         </w:tc>
         <w:tc>
           <w:tcPr>
-            <w:tcW w:w="1000" w:type="pct"/>
+            <w:tcW w:w="1043" w:type="pct"/>
             <w:tcBorders>
               <w:top w:val="double" w:sz="4" w:space="0" w:color="auto"/>
               <w:left w:val="dashSmallGap" w:sz="4" w:space="0" w:color="auto"/>
@@ -10140,7 +10301,7 @@
         </w:tc>
         <w:tc>
           <w:tcPr>
-            <w:tcW w:w="1000" w:type="pct"/>
+            <w:tcW w:w="1043" w:type="pct"/>
             <w:tcBorders>
               <w:top w:val="double" w:sz="4" w:space="0" w:color="auto"/>
               <w:left w:val="dashSmallGap" w:sz="4" w:space="0" w:color="auto"/>
@@ -10182,7 +10343,7 @@
         </w:tc>
         <w:tc>
           <w:tcPr>
-            <w:tcW w:w="999" w:type="pct"/>
+            <w:tcW w:w="1043" w:type="pct"/>
             <w:tcBorders>
               <w:top w:val="double" w:sz="4" w:space="0" w:color="auto"/>
               <w:left w:val="dashSmallGap" w:sz="4" w:space="0" w:color="auto"/>
@@ -10231,7 +10392,7 @@
         <w:tc>
           <w:tcPr>
             <w:cnfStyle w:val="001000000000" w:firstRow="0" w:lastRow="0" w:firstColumn="1" w:lastColumn="0" w:oddVBand="0" w:evenVBand="0" w:oddHBand="0" w:evenHBand="0" w:firstRowFirstColumn="0" w:firstRowLastColumn="0" w:lastRowFirstColumn="0" w:lastRowLastColumn="0"/>
-            <w:tcW w:w="1001" w:type="pct"/>
+            <w:tcW w:w="828" w:type="pct"/>
             <w:tcBorders>
               <w:top w:val="dashSmallGap" w:sz="4" w:space="0" w:color="auto"/>
               <w:left w:val="single" w:sz="12" w:space="0" w:color="auto"/>
@@ -10251,7 +10412,7 @@
         </w:tc>
         <w:tc>
           <w:tcPr>
-            <w:tcW w:w="1000" w:type="pct"/>
+            <w:tcW w:w="1043" w:type="pct"/>
             <w:tcBorders>
               <w:top w:val="dashSmallGap" w:sz="4" w:space="0" w:color="auto"/>
               <w:left w:val="single" w:sz="8" w:space="0" w:color="auto"/>
@@ -10293,7 +10454,7 @@
         </w:tc>
         <w:tc>
           <w:tcPr>
-            <w:tcW w:w="1000" w:type="pct"/>
+            <w:tcW w:w="1043" w:type="pct"/>
             <w:tcBorders>
               <w:top w:val="dashSmallGap" w:sz="4" w:space="0" w:color="auto"/>
               <w:left w:val="dashSmallGap" w:sz="4" w:space="0" w:color="auto"/>
@@ -10335,7 +10496,7 @@
         </w:tc>
         <w:tc>
           <w:tcPr>
-            <w:tcW w:w="1000" w:type="pct"/>
+            <w:tcW w:w="1043" w:type="pct"/>
             <w:tcBorders>
               <w:top w:val="dashSmallGap" w:sz="4" w:space="0" w:color="auto"/>
               <w:left w:val="dashSmallGap" w:sz="4" w:space="0" w:color="auto"/>
@@ -10377,7 +10538,7 @@
         </w:tc>
         <w:tc>
           <w:tcPr>
-            <w:tcW w:w="999" w:type="pct"/>
+            <w:tcW w:w="1043" w:type="pct"/>
             <w:tcBorders>
               <w:top w:val="dashSmallGap" w:sz="4" w:space="0" w:color="auto"/>
               <w:left w:val="dashSmallGap" w:sz="4" w:space="0" w:color="auto"/>
@@ -10427,7 +10588,7 @@
         <w:tc>
           <w:tcPr>
             <w:cnfStyle w:val="001000000000" w:firstRow="0" w:lastRow="0" w:firstColumn="1" w:lastColumn="0" w:oddVBand="0" w:evenVBand="0" w:oddHBand="0" w:evenHBand="0" w:firstRowFirstColumn="0" w:firstRowLastColumn="0" w:lastRowFirstColumn="0" w:lastRowLastColumn="0"/>
-            <w:tcW w:w="1001" w:type="pct"/>
+            <w:tcW w:w="828" w:type="pct"/>
             <w:tcBorders>
               <w:top w:val="dashSmallGap" w:sz="4" w:space="0" w:color="auto"/>
               <w:left w:val="single" w:sz="12" w:space="0" w:color="auto"/>
@@ -10448,7 +10609,7 @@
         </w:tc>
         <w:tc>
           <w:tcPr>
-            <w:tcW w:w="1000" w:type="pct"/>
+            <w:tcW w:w="1043" w:type="pct"/>
             <w:tcBorders>
               <w:top w:val="dashSmallGap" w:sz="4" w:space="0" w:color="auto"/>
               <w:left w:val="single" w:sz="8" w:space="0" w:color="auto"/>
@@ -10490,7 +10651,7 @@
         </w:tc>
         <w:tc>
           <w:tcPr>
-            <w:tcW w:w="1000" w:type="pct"/>
+            <w:tcW w:w="1043" w:type="pct"/>
             <w:tcBorders>
               <w:top w:val="dashSmallGap" w:sz="4" w:space="0" w:color="auto"/>
               <w:left w:val="dashSmallGap" w:sz="4" w:space="0" w:color="auto"/>
@@ -10532,7 +10693,7 @@
         </w:tc>
         <w:tc>
           <w:tcPr>
-            <w:tcW w:w="1000" w:type="pct"/>
+            <w:tcW w:w="1043" w:type="pct"/>
             <w:tcBorders>
               <w:top w:val="dashSmallGap" w:sz="4" w:space="0" w:color="auto"/>
               <w:left w:val="dashSmallGap" w:sz="4" w:space="0" w:color="auto"/>
@@ -10574,7 +10735,7 @@
         </w:tc>
         <w:tc>
           <w:tcPr>
-            <w:tcW w:w="999" w:type="pct"/>
+            <w:tcW w:w="1043" w:type="pct"/>
             <w:tcBorders>
               <w:top w:val="dashSmallGap" w:sz="4" w:space="0" w:color="auto"/>
               <w:left w:val="dashSmallGap" w:sz="4" w:space="0" w:color="auto"/>
@@ -10623,7 +10784,7 @@
         <w:tc>
           <w:tcPr>
             <w:cnfStyle w:val="001000000000" w:firstRow="0" w:lastRow="0" w:firstColumn="1" w:lastColumn="0" w:oddVBand="0" w:evenVBand="0" w:oddHBand="0" w:evenHBand="0" w:firstRowFirstColumn="0" w:firstRowLastColumn="0" w:lastRowFirstColumn="0" w:lastRowLastColumn="0"/>
-            <w:tcW w:w="1001" w:type="pct"/>
+            <w:tcW w:w="828" w:type="pct"/>
             <w:tcBorders>
               <w:top w:val="dashSmallGap" w:sz="4" w:space="0" w:color="auto"/>
               <w:left w:val="single" w:sz="12" w:space="0" w:color="auto"/>
@@ -10643,7 +10804,7 @@
         </w:tc>
         <w:tc>
           <w:tcPr>
-            <w:tcW w:w="1000" w:type="pct"/>
+            <w:tcW w:w="1043" w:type="pct"/>
             <w:tcBorders>
               <w:top w:val="dashSmallGap" w:sz="4" w:space="0" w:color="auto"/>
               <w:left w:val="single" w:sz="8" w:space="0" w:color="auto"/>
@@ -10685,7 +10846,7 @@
         </w:tc>
         <w:tc>
           <w:tcPr>
-            <w:tcW w:w="1000" w:type="pct"/>
+            <w:tcW w:w="1043" w:type="pct"/>
             <w:tcBorders>
               <w:top w:val="dashSmallGap" w:sz="4" w:space="0" w:color="auto"/>
               <w:left w:val="dashSmallGap" w:sz="4" w:space="0" w:color="auto"/>
@@ -10727,7 +10888,7 @@
         </w:tc>
         <w:tc>
           <w:tcPr>
-            <w:tcW w:w="1000" w:type="pct"/>
+            <w:tcW w:w="1043" w:type="pct"/>
             <w:tcBorders>
               <w:top w:val="dashSmallGap" w:sz="4" w:space="0" w:color="auto"/>
               <w:left w:val="dashSmallGap" w:sz="4" w:space="0" w:color="auto"/>
@@ -10769,7 +10930,7 @@
         </w:tc>
         <w:tc>
           <w:tcPr>
-            <w:tcW w:w="999" w:type="pct"/>
+            <w:tcW w:w="1043" w:type="pct"/>
             <w:tcBorders>
               <w:top w:val="dashSmallGap" w:sz="4" w:space="0" w:color="auto"/>
               <w:left w:val="dashSmallGap" w:sz="4" w:space="0" w:color="auto"/>
@@ -10819,7 +10980,7 @@
         <w:tc>
           <w:tcPr>
             <w:cnfStyle w:val="001000000000" w:firstRow="0" w:lastRow="0" w:firstColumn="1" w:lastColumn="0" w:oddVBand="0" w:evenVBand="0" w:oddHBand="0" w:evenHBand="0" w:firstRowFirstColumn="0" w:firstRowLastColumn="0" w:lastRowFirstColumn="0" w:lastRowLastColumn="0"/>
-            <w:tcW w:w="1001" w:type="pct"/>
+            <w:tcW w:w="828" w:type="pct"/>
             <w:tcBorders>
               <w:top w:val="dashSmallGap" w:sz="4" w:space="0" w:color="auto"/>
               <w:left w:val="single" w:sz="12" w:space="0" w:color="auto"/>
@@ -10840,7 +11001,7 @@
         </w:tc>
         <w:tc>
           <w:tcPr>
-            <w:tcW w:w="1000" w:type="pct"/>
+            <w:tcW w:w="1043" w:type="pct"/>
             <w:tcBorders>
               <w:top w:val="dashSmallGap" w:sz="4" w:space="0" w:color="auto"/>
               <w:left w:val="single" w:sz="8" w:space="0" w:color="auto"/>
@@ -10882,7 +11043,7 @@
         </w:tc>
         <w:tc>
           <w:tcPr>
-            <w:tcW w:w="1000" w:type="pct"/>
+            <w:tcW w:w="1043" w:type="pct"/>
             <w:tcBorders>
               <w:top w:val="dashSmallGap" w:sz="4" w:space="0" w:color="auto"/>
               <w:left w:val="dashSmallGap" w:sz="4" w:space="0" w:color="auto"/>
@@ -10924,7 +11085,7 @@
         </w:tc>
         <w:tc>
           <w:tcPr>
-            <w:tcW w:w="1000" w:type="pct"/>
+            <w:tcW w:w="1043" w:type="pct"/>
             <w:tcBorders>
               <w:top w:val="dashSmallGap" w:sz="4" w:space="0" w:color="auto"/>
               <w:left w:val="dashSmallGap" w:sz="4" w:space="0" w:color="auto"/>
@@ -10966,7 +11127,7 @@
         </w:tc>
         <w:tc>
           <w:tcPr>
-            <w:tcW w:w="999" w:type="pct"/>
+            <w:tcW w:w="1043" w:type="pct"/>
             <w:tcBorders>
               <w:top w:val="dashSmallGap" w:sz="4" w:space="0" w:color="auto"/>
               <w:left w:val="dashSmallGap" w:sz="4" w:space="0" w:color="auto"/>
@@ -11978,7 +12139,7 @@
         <w:rPr>
           <w:i/>
         </w:rPr>
-        <w:instrText xml:space="preserve"> REF _Ref184216049 \h </w:instrText>
+        <w:instrText xml:space="preserve"> REF _Ref184818988 \h </w:instrText>
       </w:r>
       <w:r>
         <w:rPr>
@@ -12001,7 +12162,7 @@
         <w:rPr>
           <w:i/>
         </w:rPr>
-        <w:t>Appendix A</w:t>
+        <w:t>Appendix C</w:t>
       </w:r>
       <w:r>
         <w:rPr>
@@ -12010,6 +12171,9 @@
         <w:fldChar w:fldCharType="end"/>
       </w:r>
       <w:r>
+        <w:rPr>
+          <w:i/>
+        </w:rPr>
         <w:t>.</w:t>
       </w:r>
     </w:p>
@@ -12162,15 +12326,7 @@
             <w:sz w:val="28"/>
             <w:szCs w:val="28"/>
           </w:rPr>
-          <m:t xml:space="preserve"> </m:t>
-        </m:r>
-        <m:r>
-          <w:rPr>
-            <w:rFonts w:ascii="Cambria Math" w:eastAsiaTheme="minorEastAsia" w:hAnsi="Cambria Math"/>
-            <w:sz w:val="28"/>
-            <w:szCs w:val="28"/>
-          </w:rPr>
-          <m:t xml:space="preserve">  </m:t>
+          <m:t xml:space="preserve">   </m:t>
         </m:r>
       </m:oMath>
       <w:sdt>
@@ -12252,7 +12408,7 @@
         <w:spacing w:after="0"/>
         <w:jc w:val="right"/>
       </w:pPr>
-      <w:bookmarkStart w:id="14" w:name="_Ref184322076"/>
+      <w:bookmarkStart w:id="13" w:name="_Ref184322076"/>
       <w:r>
         <w:rPr>
           <w:highlight w:val="green"/>
@@ -12327,7 +12483,7 @@
         </w:rPr>
         <w:fldChar w:fldCharType="end"/>
       </w:r>
-      <w:bookmarkEnd w:id="14"/>
+      <w:bookmarkEnd w:id="13"/>
     </w:p>
     <w:p>
       <w:r>
@@ -12408,20 +12564,13 @@
           <w:i/>
           <w:highlight w:val="green"/>
         </w:rPr>
-        <w:instrText xml:space="preserve"> REF _Ref184327566 \h </w:instrText>
+        <w:instrText xml:space="preserve"> REF _Ref184327566 \h  \* MERGEFORMAT </w:instrText>
       </w:r>
       <w:r>
         <w:rPr>
           <w:i/>
           <w:highlight w:val="green"/>
         </w:rPr>
-      </w:r>
-      <w:r>
-        <w:rPr>
-          <w:i/>
-          <w:highlight w:val="green"/>
-        </w:rPr>
-        <w:instrText xml:space="preserve"> \* MERGEFORMAT </w:instrText>
       </w:r>
       <w:r>
         <w:rPr>
@@ -12495,7 +12644,13 @@
         <w:t xml:space="preserve">in horizontal flight. </w:t>
       </w:r>
       <w:r>
-        <w:t>Although a higher deflection is expected during vertical flight, the results are still within an acceptable level.</w:t>
+        <w:t xml:space="preserve">Although a higher deflection is </w:t>
+      </w:r>
+      <w:r>
+        <w:t>emerged</w:t>
+      </w:r>
+      <w:r>
+        <w:t xml:space="preserve"> during vertical flight, the results are still within an acceptable level.</w:t>
       </w:r>
     </w:p>
     <w:p>
@@ -12566,7 +12721,7 @@
         <w:pStyle w:val="ResimYazs"/>
         <w:jc w:val="center"/>
       </w:pPr>
-      <w:bookmarkStart w:id="15" w:name="_Ref184327566"/>
+      <w:bookmarkStart w:id="14" w:name="_Ref184327566"/>
       <w:r>
         <w:rPr>
           <w:b/>
@@ -12641,12 +12796,2003 @@
         </w:rPr>
         <w:fldChar w:fldCharType="end"/>
       </w:r>
-      <w:bookmarkEnd w:id="15"/>
+      <w:bookmarkEnd w:id="14"/>
       <w:r>
         <w:t xml:space="preserve"> The Numerical Deflection Analysis Results.</w:t>
       </w:r>
     </w:p>
     <w:p/>
+    <w:p>
+      <w:pPr>
+        <w:rPr>
+          <w:lang w:val="en-US"/>
+        </w:rPr>
+      </w:pPr>
+      <w:r>
+        <w:lastRenderedPageBreak/>
+        <w:t xml:space="preserve">The </w:t>
+      </w:r>
+      <w:r>
+        <w:t>rough design was finalised taking into account the mentioned concepts.</w:t>
+      </w:r>
+      <w:r>
+        <w:t xml:space="preserve"> </w:t>
+      </w:r>
+      <w:r>
+        <w:t xml:space="preserve">Moment of </w:t>
+      </w:r>
+      <w:r>
+        <w:t xml:space="preserve">Inertias </w:t>
+      </w:r>
+      <w:r>
+        <w:t xml:space="preserve">of the plane </w:t>
+      </w:r>
+      <w:r>
+        <w:t xml:space="preserve">were </w:t>
+      </w:r>
+      <w:r>
+        <w:t>exported from SolidWorks, and the batt</w:t>
+      </w:r>
+      <w:r>
+        <w:t>ery, motors and other signifi</w:t>
+      </w:r>
+      <w:r>
+        <w:t xml:space="preserve">cant masses added to XFLR5 as </w:t>
+      </w:r>
+      <w:r>
+        <w:t>point mass</w:t>
+      </w:r>
+      <w:r>
+        <w:t>es</w:t>
+      </w:r>
+      <w:r>
+        <w:t>.</w:t>
+      </w:r>
+      <w:r>
+        <w:t xml:space="preserve"> </w:t>
+      </w:r>
+      <w:r>
+        <w:t xml:space="preserve">Thus, the inputs required for the stability analysis were roughly fed into </w:t>
+      </w:r>
+      <w:r>
+        <w:t>programme</w:t>
+      </w:r>
+      <w:r>
+        <w:t>.</w:t>
+      </w:r>
+      <w:r>
+        <w:rPr>
+          <w:lang w:val="en-US"/>
+        </w:rPr>
+        <w:t xml:space="preserve"> </w:t>
+      </w:r>
+      <w:r>
+        <w:rPr>
+          <w:lang w:val="en-US"/>
+        </w:rPr>
+        <w:t>During the analysis</w:t>
+      </w:r>
+      <w:r>
+        <w:rPr>
+          <w:lang w:val="en-US"/>
+        </w:rPr>
+        <w:t>,</w:t>
+      </w:r>
+      <w:r>
+        <w:rPr>
+          <w:lang w:val="en-US"/>
+        </w:rPr>
+        <w:t xml:space="preserve"> the damping ratios and frequencies of the natural aerodynamic modes are c</w:t>
+      </w:r>
+      <w:r>
+        <w:rPr>
+          <w:lang w:val="en-US"/>
+        </w:rPr>
+        <w:t>omputed</w:t>
+      </w:r>
+      <w:r>
+        <w:rPr>
+          <w:lang w:val="en-US"/>
+        </w:rPr>
+        <w:t xml:space="preserve"> as eigenvectors and eigenvalues</w:t>
+      </w:r>
+      <w:r>
+        <w:rPr>
+          <w:lang w:val="en-US"/>
+        </w:rPr>
+        <w:t xml:space="preserve"> by XFLR5</w:t>
+      </w:r>
+      <w:r>
+        <w:rPr>
+          <w:lang w:val="en-US"/>
+        </w:rPr>
+        <w:t>. The real parts of these eigenvalues are related to the damping coefficient and their imaginary parts correspond the frequencies. The resulting eight modes can be divided into, four longitudinal and four lateral modes, some of which are symmetric.</w:t>
+      </w:r>
+    </w:p>
+    <w:p>
+      <w:r>
+        <w:t>The longit</w:t>
+      </w:r>
+      <w:r>
+        <w:t>udinal modes are two symmetric Phugoid M</w:t>
+      </w:r>
+      <w:r>
+        <w:t>odes and two sym</w:t>
+      </w:r>
+      <w:r>
+        <w:t>metric Short-Period M</w:t>
+      </w:r>
+      <w:r>
+        <w:t xml:space="preserve">odes. The phugoid is a long </w:t>
+      </w:r>
+      <w:r>
+        <w:t>period oscillation of change in altitude</w:t>
+      </w:r>
+      <w:r>
+        <w:t>,</w:t>
+      </w:r>
+      <w:r>
+        <w:t xml:space="preserve"> </w:t>
+      </w:r>
+      <w:r>
+        <w:t>that is caused by the exchange of kinetic and potential energy and it is usually lightly damped. For</w:t>
+      </w:r>
+      <w:r>
+        <w:t xml:space="preserve"> our plane the damping ratio</w:t>
+      </w:r>
+      <w:r>
+        <w:t xml:space="preserve">, </w:t>
+      </w:r>
+      <w:r>
+        <w:rPr>
+          <w:rFonts w:cs="Times New Roman"/>
+        </w:rPr>
+        <w:t>ζ</w:t>
+      </w:r>
+      <w:r>
+        <w:t xml:space="preserve"> </w:t>
+      </w:r>
+      <w:r>
+        <w:t>of this mode is c</w:t>
+      </w:r>
+      <w:r>
+        <w:t xml:space="preserve">omputed </w:t>
+      </w:r>
+      <w:r>
+        <w:t>to be</w:t>
+      </w:r>
+      <w:r>
+        <w:t xml:space="preserve"> 0.</w:t>
+      </w:r>
+      <w:r>
+        <w:t>033 and th</w:t>
+      </w:r>
+      <w:r>
+        <w:t>e damped natural frequency is 0.</w:t>
+      </w:r>
+      <w:r>
+        <w:t>896</w:t>
+      </w:r>
+      <w:r>
+        <w:t xml:space="preserve"> </w:t>
+      </w:r>
+      <w:r>
+        <w:rPr>
+          <w:i/>
+        </w:rPr>
+        <w:t>Hz</w:t>
+      </w:r>
+      <w:r>
+        <w:t>.</w:t>
+      </w:r>
+      <w:r>
+        <w:t xml:space="preserve"> Its duration could be several minutes for a stable aircraft and </w:t>
+      </w:r>
+      <w:r>
+        <w:t>the settling time is nearly 1.5</w:t>
+      </w:r>
+      <w:r>
+        <w:rPr>
+          <w:i/>
+        </w:rPr>
+        <w:t>min</w:t>
+      </w:r>
+      <w:r>
+        <w:rPr>
+          <w:i/>
+        </w:rPr>
+        <w:t xml:space="preserve"> </w:t>
+      </w:r>
+      <w:r>
+        <w:t>for the aircraft</w:t>
+      </w:r>
+      <w:r>
+        <w:t xml:space="preserve"> </w:t>
+      </w:r>
+      <w:sdt>
+        <w:sdtPr>
+          <w:id w:val="69624164"/>
+          <w:citation/>
+        </w:sdtPr>
+        <w:sdtContent>
+          <w:r>
+            <w:fldChar w:fldCharType="begin"/>
+          </w:r>
+          <w:r>
+            <w:rPr>
+              <w:highlight w:val="green"/>
+              <w:lang w:val="tr-TR"/>
+            </w:rPr>
+            <w:instrText xml:space="preserve"> CITATION Smi22 \l 1055 </w:instrText>
+          </w:r>
+          <w:r>
+            <w:fldChar w:fldCharType="separate"/>
+          </w:r>
+          <w:r>
+            <w:rPr>
+              <w:noProof/>
+              <w:highlight w:val="green"/>
+              <w:lang w:val="tr-TR"/>
+            </w:rPr>
+            <w:t>[7]</w:t>
+          </w:r>
+          <w:r>
+            <w:fldChar w:fldCharType="end"/>
+          </w:r>
+        </w:sdtContent>
+      </w:sdt>
+      <w:r>
+        <w:t>.</w:t>
+      </w:r>
+      <w:r>
+        <w:rPr>
+          <w:i/>
+        </w:rPr>
+        <w:t xml:space="preserve"> </w:t>
+      </w:r>
+      <w:r>
+        <w:t xml:space="preserve">Modal response is shown in </w:t>
+      </w:r>
+      <w:r>
+        <w:t>right 4-graphs</w:t>
+      </w:r>
+      <w:r>
+        <w:t xml:space="preserve"> of</w:t>
+      </w:r>
+      <w:r>
+        <w:t xml:space="preserve"> </w:t>
+      </w:r>
+      <w:r>
+        <w:rPr>
+          <w:i/>
+          <w:highlight w:val="green"/>
+        </w:rPr>
+        <w:fldChar w:fldCharType="begin"/>
+      </w:r>
+      <w:r>
+        <w:rPr>
+          <w:i/>
+          <w:highlight w:val="green"/>
+        </w:rPr>
+        <w:instrText xml:space="preserve"> REF _Ref184825444 \h </w:instrText>
+      </w:r>
+      <w:r>
+        <w:rPr>
+          <w:i/>
+          <w:highlight w:val="green"/>
+        </w:rPr>
+      </w:r>
+      <w:r>
+        <w:rPr>
+          <w:i/>
+          <w:highlight w:val="green"/>
+        </w:rPr>
+        <w:instrText xml:space="preserve"> \* MERGEFORMAT </w:instrText>
+      </w:r>
+      <w:r>
+        <w:rPr>
+          <w:i/>
+          <w:highlight w:val="green"/>
+        </w:rPr>
+        <w:fldChar w:fldCharType="separate"/>
+      </w:r>
+      <w:r>
+        <w:rPr>
+          <w:i/>
+          <w:highlight w:val="green"/>
+        </w:rPr>
+        <w:t xml:space="preserve">Figure </w:t>
+      </w:r>
+      <w:r>
+        <w:rPr>
+          <w:i/>
+          <w:noProof/>
+          <w:highlight w:val="green"/>
+        </w:rPr>
+        <w:t>2</w:t>
+      </w:r>
+      <w:r>
+        <w:rPr>
+          <w:i/>
+          <w:highlight w:val="green"/>
+        </w:rPr>
+        <w:t>.</w:t>
+      </w:r>
+      <w:r>
+        <w:rPr>
+          <w:i/>
+          <w:noProof/>
+          <w:highlight w:val="green"/>
+        </w:rPr>
+        <w:t>7</w:t>
+      </w:r>
+      <w:r>
+        <w:rPr>
+          <w:i/>
+          <w:highlight w:val="green"/>
+        </w:rPr>
+        <w:fldChar w:fldCharType="end"/>
+      </w:r>
+      <w:r>
+        <w:t>.</w:t>
+      </w:r>
+      <w:r>
+        <w:t xml:space="preserve"> </w:t>
+      </w:r>
+      <w:r>
+        <w:t xml:space="preserve">The other longitudinal mode is the </w:t>
+      </w:r>
+      <w:r>
+        <w:t>Short-Period</w:t>
+      </w:r>
+      <w:r>
+        <w:t xml:space="preserve"> </w:t>
+      </w:r>
+      <w:r>
+        <w:t>mode. This mode is related to pitch rate and vertical</w:t>
+      </w:r>
+      <w:r>
+        <w:t xml:space="preserve"> displacement</w:t>
+      </w:r>
+      <w:r>
+        <w:t>. It is usually high frequency and damped well. For</w:t>
+      </w:r>
+      <w:r>
+        <w:t xml:space="preserve"> the</w:t>
+      </w:r>
+      <w:r>
+        <w:t xml:space="preserve"> plane</w:t>
+      </w:r>
+      <w:r>
+        <w:t>,</w:t>
+      </w:r>
+      <w:r>
+        <w:t xml:space="preserve"> the damping ratio, </w:t>
+      </w:r>
+      <w:r>
+        <w:rPr>
+          <w:rFonts w:cs="Times New Roman"/>
+        </w:rPr>
+        <w:t>ζ</w:t>
+      </w:r>
+      <w:r>
+        <w:t xml:space="preserve"> of this mode is c</w:t>
+      </w:r>
+      <w:r>
+        <w:t>omputed</w:t>
+      </w:r>
+      <w:r>
+        <w:t xml:space="preserve"> to be</w:t>
+      </w:r>
+      <w:r>
+        <w:t xml:space="preserve"> 0.</w:t>
+      </w:r>
+      <w:r>
+        <w:t>553 and the</w:t>
+      </w:r>
+      <w:r>
+        <w:t xml:space="preserve"> damped natural frequency is 11.</w:t>
+      </w:r>
+      <w:r>
+        <w:t>57</w:t>
+      </w:r>
+      <w:r>
+        <w:t xml:space="preserve"> </w:t>
+      </w:r>
+      <w:r>
+        <w:rPr>
+          <w:i/>
+        </w:rPr>
+        <w:t>Hz</w:t>
+      </w:r>
+      <w:r>
+        <w:t>.</w:t>
+      </w:r>
+      <w:r>
+        <w:t xml:space="preserve"> Its settling time is expected to be </w:t>
+      </w:r>
+      <w:r>
+        <w:t>less than a second for a</w:t>
+      </w:r>
+      <w:r>
+        <w:t xml:space="preserve"> stable aircraft, it takes 0.</w:t>
+      </w:r>
+      <w:r>
+        <w:t>6</w:t>
+      </w:r>
+      <w:r>
+        <w:rPr>
+          <w:i/>
+        </w:rPr>
+        <w:t xml:space="preserve">s </w:t>
+      </w:r>
+      <w:r>
+        <w:t>stabilise for the aircraft</w:t>
+      </w:r>
+      <w:r>
+        <w:t xml:space="preserve"> </w:t>
+      </w:r>
+      <w:sdt>
+        <w:sdtPr>
+          <w:rPr>
+            <w:highlight w:val="green"/>
+          </w:rPr>
+          <w:id w:val="1342587555"/>
+          <w:citation/>
+        </w:sdtPr>
+        <w:sdtContent>
+          <w:r>
+            <w:rPr>
+              <w:highlight w:val="green"/>
+            </w:rPr>
+            <w:fldChar w:fldCharType="begin"/>
+          </w:r>
+          <w:r>
+            <w:rPr>
+              <w:highlight w:val="green"/>
+              <w:lang w:val="tr-TR"/>
+            </w:rPr>
+            <w:instrText xml:space="preserve"> CITATION Smi22 \l 1055 </w:instrText>
+          </w:r>
+          <w:r>
+            <w:rPr>
+              <w:highlight w:val="green"/>
+            </w:rPr>
+            <w:fldChar w:fldCharType="separate"/>
+          </w:r>
+          <w:r>
+            <w:rPr>
+              <w:noProof/>
+              <w:highlight w:val="green"/>
+              <w:lang w:val="tr-TR"/>
+            </w:rPr>
+            <w:t>[7]</w:t>
+          </w:r>
+          <w:r>
+            <w:rPr>
+              <w:highlight w:val="green"/>
+            </w:rPr>
+            <w:fldChar w:fldCharType="end"/>
+          </w:r>
+        </w:sdtContent>
+      </w:sdt>
+      <w:r>
+        <w:t>.</w:t>
+      </w:r>
+      <w:r>
+        <w:t xml:space="preserve"> Modal response is shown in </w:t>
+      </w:r>
+      <w:r>
+        <w:t>left</w:t>
+      </w:r>
+      <w:r>
+        <w:t xml:space="preserve"> 4-graphs of </w:t>
+      </w:r>
+      <w:r>
+        <w:rPr>
+          <w:i/>
+          <w:highlight w:val="green"/>
+        </w:rPr>
+        <w:fldChar w:fldCharType="begin"/>
+      </w:r>
+      <w:r>
+        <w:rPr>
+          <w:i/>
+          <w:highlight w:val="green"/>
+        </w:rPr>
+        <w:instrText xml:space="preserve"> REF _Ref184825444 \h </w:instrText>
+      </w:r>
+      <w:r>
+        <w:rPr>
+          <w:i/>
+          <w:highlight w:val="green"/>
+        </w:rPr>
+      </w:r>
+      <w:r>
+        <w:rPr>
+          <w:i/>
+          <w:highlight w:val="green"/>
+        </w:rPr>
+        <w:instrText xml:space="preserve"> \* MERGEFORMAT </w:instrText>
+      </w:r>
+      <w:r>
+        <w:rPr>
+          <w:i/>
+          <w:highlight w:val="green"/>
+        </w:rPr>
+        <w:fldChar w:fldCharType="separate"/>
+      </w:r>
+      <w:r>
+        <w:rPr>
+          <w:i/>
+          <w:highlight w:val="green"/>
+        </w:rPr>
+        <w:t xml:space="preserve">Figure </w:t>
+      </w:r>
+      <w:r>
+        <w:rPr>
+          <w:i/>
+          <w:noProof/>
+          <w:highlight w:val="green"/>
+        </w:rPr>
+        <w:t>2</w:t>
+      </w:r>
+      <w:r>
+        <w:rPr>
+          <w:i/>
+          <w:highlight w:val="green"/>
+        </w:rPr>
+        <w:t>.</w:t>
+      </w:r>
+      <w:r>
+        <w:rPr>
+          <w:i/>
+          <w:noProof/>
+          <w:highlight w:val="green"/>
+        </w:rPr>
+        <w:t>7</w:t>
+      </w:r>
+      <w:r>
+        <w:rPr>
+          <w:i/>
+          <w:highlight w:val="green"/>
+        </w:rPr>
+        <w:fldChar w:fldCharType="end"/>
+      </w:r>
+      <w:r>
+        <w:t>.</w:t>
+      </w:r>
+    </w:p>
+    <w:p>
+      <w:pPr>
+        <w:keepNext/>
+        <w:ind w:firstLine="0"/>
+        <w:jc w:val="center"/>
+      </w:pPr>
+      <w:r>
+        <w:rPr>
+          <w:noProof/>
+          <w:lang w:eastAsia="en-GB"/>
+        </w:rPr>
+        <w:drawing>
+          <wp:inline distT="0" distB="0" distL="0" distR="0" wp14:anchorId="660CD493" wp14:editId="1543E6AB">
+            <wp:extent cx="2645119" cy="2808000"/>
+            <wp:effectExtent l="0" t="0" r="3175" b="0"/>
+            <wp:docPr id="14" name="Resim 14"/>
+            <wp:cNvGraphicFramePr>
+              <a:graphicFrameLocks xmlns:a="http://schemas.openxmlformats.org/drawingml/2006/main" noChangeAspect="1"/>
+            </wp:cNvGraphicFramePr>
+            <a:graphic xmlns:a="http://schemas.openxmlformats.org/drawingml/2006/main">
+              <a:graphicData uri="http://schemas.openxmlformats.org/drawingml/2006/picture">
+                <pic:pic xmlns:pic="http://schemas.openxmlformats.org/drawingml/2006/picture">
+                  <pic:nvPicPr>
+                    <pic:cNvPr id="9" name="phugoid.PNG"/>
+                    <pic:cNvPicPr/>
+                  </pic:nvPicPr>
+                  <pic:blipFill>
+                    <a:blip r:embed="rId16" cstate="print">
+                      <a:extLst>
+                        <a:ext uri="{28A0092B-C50C-407E-A947-70E740481C1C}">
+                          <a14:useLocalDpi xmlns:a14="http://schemas.microsoft.com/office/drawing/2010/main" val="0"/>
+                        </a:ext>
+                      </a:extLst>
+                    </a:blip>
+                    <a:stretch>
+                      <a:fillRect/>
+                    </a:stretch>
+                  </pic:blipFill>
+                  <pic:spPr>
+                    <a:xfrm>
+                      <a:off x="0" y="0"/>
+                      <a:ext cx="2645119" cy="2808000"/>
+                    </a:xfrm>
+                    <a:prstGeom prst="rect">
+                      <a:avLst/>
+                    </a:prstGeom>
+                  </pic:spPr>
+                </pic:pic>
+              </a:graphicData>
+            </a:graphic>
+          </wp:inline>
+        </w:drawing>
+      </w:r>
+      <w:r>
+        <w:rPr>
+          <w:noProof/>
+          <w:lang w:eastAsia="en-GB"/>
+        </w:rPr>
+        <w:drawing>
+          <wp:inline distT="0" distB="0" distL="0" distR="0" wp14:anchorId="2AA7C5FE" wp14:editId="28FEFD80">
+            <wp:extent cx="2670105" cy="2808000"/>
+            <wp:effectExtent l="0" t="0" r="0" b="0"/>
+            <wp:docPr id="13" name="Resim 13"/>
+            <wp:cNvGraphicFramePr>
+              <a:graphicFrameLocks xmlns:a="http://schemas.openxmlformats.org/drawingml/2006/main" noChangeAspect="1"/>
+            </wp:cNvGraphicFramePr>
+            <a:graphic xmlns:a="http://schemas.openxmlformats.org/drawingml/2006/main">
+              <a:graphicData uri="http://schemas.openxmlformats.org/drawingml/2006/picture">
+                <pic:pic xmlns:pic="http://schemas.openxmlformats.org/drawingml/2006/picture">
+                  <pic:nvPicPr>
+                    <pic:cNvPr id="12" name="short_period_longitudinal.PNG"/>
+                    <pic:cNvPicPr/>
+                  </pic:nvPicPr>
+                  <pic:blipFill rotWithShape="1">
+                    <a:blip r:embed="rId17" cstate="print">
+                      <a:extLst>
+                        <a:ext uri="{28A0092B-C50C-407E-A947-70E740481C1C}">
+                          <a14:useLocalDpi xmlns:a14="http://schemas.microsoft.com/office/drawing/2010/main" val="0"/>
+                        </a:ext>
+                      </a:extLst>
+                    </a:blip>
+                    <a:srcRect l="-687" t="1286" r="-35" b="9"/>
+                    <a:stretch/>
+                  </pic:blipFill>
+                  <pic:spPr bwMode="auto">
+                    <a:xfrm>
+                      <a:off x="0" y="0"/>
+                      <a:ext cx="2670105" cy="2808000"/>
+                    </a:xfrm>
+                    <a:prstGeom prst="rect">
+                      <a:avLst/>
+                    </a:prstGeom>
+                    <a:ln>
+                      <a:noFill/>
+                    </a:ln>
+                    <a:extLst>
+                      <a:ext uri="{53640926-AAD7-44D8-BBD7-CCE9431645EC}">
+                        <a14:shadowObscured xmlns:a14="http://schemas.microsoft.com/office/drawing/2010/main"/>
+                      </a:ext>
+                    </a:extLst>
+                  </pic:spPr>
+                </pic:pic>
+              </a:graphicData>
+            </a:graphic>
+          </wp:inline>
+        </w:drawing>
+      </w:r>
+    </w:p>
+    <w:p>
+      <w:pPr>
+        <w:pStyle w:val="ResimYazs"/>
+        <w:jc w:val="center"/>
+      </w:pPr>
+      <w:bookmarkStart w:id="15" w:name="_Ref184825444"/>
+      <w:r>
+        <w:rPr>
+          <w:b/>
+        </w:rPr>
+        <w:t xml:space="preserve">Figure </w:t>
+      </w:r>
+      <w:r>
+        <w:rPr>
+          <w:b/>
+        </w:rPr>
+        <w:fldChar w:fldCharType="begin"/>
+      </w:r>
+      <w:r>
+        <w:rPr>
+          <w:b/>
+        </w:rPr>
+        <w:instrText xml:space="preserve"> STYLEREF 1 \s </w:instrText>
+      </w:r>
+      <w:r>
+        <w:rPr>
+          <w:b/>
+        </w:rPr>
+        <w:fldChar w:fldCharType="separate"/>
+      </w:r>
+      <w:r>
+        <w:rPr>
+          <w:b/>
+          <w:noProof/>
+        </w:rPr>
+        <w:t>2</w:t>
+      </w:r>
+      <w:r>
+        <w:rPr>
+          <w:b/>
+        </w:rPr>
+        <w:fldChar w:fldCharType="end"/>
+      </w:r>
+      <w:r>
+        <w:rPr>
+          <w:b/>
+        </w:rPr>
+        <w:t>.</w:t>
+      </w:r>
+      <w:r>
+        <w:rPr>
+          <w:b/>
+        </w:rPr>
+        <w:fldChar w:fldCharType="begin"/>
+      </w:r>
+      <w:r>
+        <w:rPr>
+          <w:b/>
+        </w:rPr>
+        <w:instrText xml:space="preserve"> SEQ Figure \* ARABIC \s 1 </w:instrText>
+      </w:r>
+      <w:r>
+        <w:rPr>
+          <w:b/>
+        </w:rPr>
+        <w:fldChar w:fldCharType="separate"/>
+      </w:r>
+      <w:r>
+        <w:rPr>
+          <w:b/>
+          <w:noProof/>
+        </w:rPr>
+        <w:t>7</w:t>
+      </w:r>
+      <w:r>
+        <w:rPr>
+          <w:b/>
+        </w:rPr>
+        <w:fldChar w:fldCharType="end"/>
+      </w:r>
+      <w:bookmarkEnd w:id="15"/>
+      <w:r>
+        <w:rPr>
+          <w:b/>
+        </w:rPr>
+        <w:t xml:space="preserve"> </w:t>
+      </w:r>
+      <w:r>
+        <w:t xml:space="preserve">Longitudinal </w:t>
+      </w:r>
+      <w:r>
+        <w:t>Modal Responses</w:t>
+      </w:r>
+      <w:r>
+        <w:t xml:space="preserve"> of the Vehicle</w:t>
+      </w:r>
+      <w:r>
+        <w:t>: (</w:t>
+      </w:r>
+      <w:r>
+        <w:t>Right-4</w:t>
+      </w:r>
+      <w:r>
+        <w:t>)</w:t>
+      </w:r>
+      <w:r>
+        <w:t xml:space="preserve"> </w:t>
+      </w:r>
+      <w:r>
+        <w:t>Phugoid</w:t>
+      </w:r>
+      <w:r>
+        <w:t xml:space="preserve"> Mode</w:t>
+      </w:r>
+      <w:r>
+        <w:t xml:space="preserve">; </w:t>
+      </w:r>
+      <w:r>
+        <w:t xml:space="preserve">(Left-4) </w:t>
+      </w:r>
+      <w:r>
+        <w:t>Short-Period Mode</w:t>
+      </w:r>
+      <w:r>
+        <w:t>.</w:t>
+      </w:r>
+    </w:p>
+    <w:p>
+      <w:pPr>
+        <w:rPr>
+          <w:color w:val="000000" w:themeColor="text1"/>
+          <w:lang w:val="en-US"/>
+        </w:rPr>
+      </w:pPr>
+      <w:r>
+        <w:rPr>
+          <w:lang w:val="en-US"/>
+        </w:rPr>
+        <w:t>The lateral modes are Spiral M</w:t>
+      </w:r>
+      <w:r>
+        <w:rPr>
+          <w:lang w:val="en-US"/>
+        </w:rPr>
+        <w:t xml:space="preserve">ode, one </w:t>
+      </w:r>
+      <w:r>
+        <w:rPr>
+          <w:lang w:val="en-US"/>
+        </w:rPr>
+        <w:t>Roll-Damping Mode and two symmetric Dutch-Roll M</w:t>
+      </w:r>
+      <w:r>
+        <w:rPr>
+          <w:lang w:val="en-US"/>
+        </w:rPr>
+        <w:t xml:space="preserve">odes. </w:t>
+      </w:r>
+      <w:r>
+        <w:rPr>
+          <w:lang w:val="en-US"/>
+        </w:rPr>
+        <w:t>The S</w:t>
+      </w:r>
+      <w:r>
+        <w:rPr>
+          <w:lang w:val="en-US"/>
+        </w:rPr>
+        <w:t xml:space="preserve">piral </w:t>
+      </w:r>
+      <w:r>
+        <w:rPr>
+          <w:lang w:val="en-US"/>
+        </w:rPr>
+        <w:t xml:space="preserve">Mode </w:t>
+      </w:r>
+      <w:r>
+        <w:rPr>
+          <w:lang w:val="en-US"/>
+        </w:rPr>
+        <w:t xml:space="preserve">is </w:t>
+      </w:r>
+      <w:r>
+        <w:rPr>
+          <w:color w:val="000000" w:themeColor="text1"/>
+          <w:lang w:val="en-US"/>
+        </w:rPr>
+        <w:t>primarily a change in heading and it is a non-oscillatory and slow mode and it is usually unstable. Th</w:t>
+      </w:r>
+      <w:r>
+        <w:rPr>
+          <w:color w:val="000000" w:themeColor="text1"/>
+          <w:lang w:val="en-US"/>
+        </w:rPr>
+        <w:t>is mode is also unstable for the</w:t>
+      </w:r>
+      <w:r>
+        <w:rPr>
+          <w:color w:val="000000" w:themeColor="text1"/>
+          <w:lang w:val="en-US"/>
+        </w:rPr>
+        <w:t xml:space="preserve"> plane as can be see</w:t>
+      </w:r>
+      <w:r>
+        <w:rPr>
+          <w:color w:val="000000" w:themeColor="text1"/>
+          <w:lang w:val="en-US"/>
+        </w:rPr>
+        <w:t>n</w:t>
+      </w:r>
+      <w:r>
+        <w:rPr>
+          <w:color w:val="000000" w:themeColor="text1"/>
+          <w:lang w:val="en-US"/>
+        </w:rPr>
+        <w:t xml:space="preserve"> from the modal response in </w:t>
+      </w:r>
+      <w:r>
+        <w:rPr>
+          <w:i/>
+          <w:color w:val="000000" w:themeColor="text1"/>
+          <w:highlight w:val="green"/>
+          <w:lang w:val="en-US"/>
+        </w:rPr>
+        <w:fldChar w:fldCharType="begin"/>
+      </w:r>
+      <w:r>
+        <w:rPr>
+          <w:i/>
+          <w:color w:val="000000" w:themeColor="text1"/>
+          <w:highlight w:val="green"/>
+          <w:lang w:val="en-US"/>
+        </w:rPr>
+        <w:instrText xml:space="preserve"> REF _Ref184826343 \h </w:instrText>
+      </w:r>
+      <w:r>
+        <w:rPr>
+          <w:i/>
+          <w:color w:val="000000" w:themeColor="text1"/>
+          <w:highlight w:val="green"/>
+          <w:lang w:val="en-US"/>
+        </w:rPr>
+      </w:r>
+      <w:r>
+        <w:rPr>
+          <w:i/>
+          <w:color w:val="000000" w:themeColor="text1"/>
+          <w:highlight w:val="green"/>
+          <w:lang w:val="en-US"/>
+        </w:rPr>
+        <w:instrText xml:space="preserve"> \* MERGEFORMAT </w:instrText>
+      </w:r>
+      <w:r>
+        <w:rPr>
+          <w:i/>
+          <w:color w:val="000000" w:themeColor="text1"/>
+          <w:highlight w:val="green"/>
+          <w:lang w:val="en-US"/>
+        </w:rPr>
+        <w:fldChar w:fldCharType="separate"/>
+      </w:r>
+      <w:r>
+        <w:rPr>
+          <w:i/>
+          <w:color w:val="000000" w:themeColor="text1"/>
+          <w:highlight w:val="green"/>
+        </w:rPr>
+        <w:t xml:space="preserve">Figure </w:t>
+      </w:r>
+      <w:r>
+        <w:rPr>
+          <w:i/>
+          <w:noProof/>
+          <w:color w:val="000000" w:themeColor="text1"/>
+          <w:highlight w:val="green"/>
+        </w:rPr>
+        <w:t>2</w:t>
+      </w:r>
+      <w:r>
+        <w:rPr>
+          <w:i/>
+          <w:color w:val="000000" w:themeColor="text1"/>
+          <w:highlight w:val="green"/>
+        </w:rPr>
+        <w:t>.</w:t>
+      </w:r>
+      <w:r>
+        <w:rPr>
+          <w:i/>
+          <w:noProof/>
+          <w:color w:val="000000" w:themeColor="text1"/>
+          <w:highlight w:val="green"/>
+        </w:rPr>
+        <w:t>8</w:t>
+      </w:r>
+      <w:r>
+        <w:rPr>
+          <w:i/>
+          <w:color w:val="000000" w:themeColor="text1"/>
+          <w:highlight w:val="green"/>
+          <w:lang w:val="en-US"/>
+        </w:rPr>
+        <w:fldChar w:fldCharType="end"/>
+      </w:r>
+      <w:r>
+        <w:rPr>
+          <w:color w:val="000000" w:themeColor="text1"/>
+          <w:lang w:val="en-US"/>
+        </w:rPr>
+        <w:t>.</w:t>
+      </w:r>
+      <w:r>
+        <w:rPr>
+          <w:color w:val="000000" w:themeColor="text1"/>
+          <w:lang w:val="en-US"/>
+        </w:rPr>
+        <w:t xml:space="preserve"> </w:t>
+      </w:r>
+      <w:r>
+        <w:rPr>
+          <w:color w:val="000000" w:themeColor="text1"/>
+          <w:lang w:val="en-US"/>
+        </w:rPr>
+        <w:t xml:space="preserve">Although it is </w:t>
+      </w:r>
+      <w:r>
+        <w:rPr>
+          <w:color w:val="000000" w:themeColor="text1"/>
+          <w:lang w:val="en-US"/>
+        </w:rPr>
+        <w:t>unstable</w:t>
+      </w:r>
+      <w:r>
+        <w:rPr>
+          <w:color w:val="000000" w:themeColor="text1"/>
+          <w:lang w:val="en-US"/>
+        </w:rPr>
+        <w:t xml:space="preserve"> in Spiral</w:t>
+      </w:r>
+      <w:r>
+        <w:rPr>
+          <w:color w:val="000000" w:themeColor="text1"/>
+          <w:lang w:val="en-US"/>
+        </w:rPr>
+        <w:t xml:space="preserve"> mode, it can be easily corrected by the pilot since it is very slo</w:t>
+      </w:r>
+      <w:r>
+        <w:rPr>
+          <w:color w:val="000000" w:themeColor="text1"/>
+          <w:lang w:val="en-US"/>
+        </w:rPr>
+        <w:t xml:space="preserve">w. </w:t>
+      </w:r>
+      <w:r>
+        <w:rPr>
+          <w:color w:val="000000" w:themeColor="text1"/>
+          <w:lang w:val="en-US"/>
+        </w:rPr>
+        <w:t>For the</w:t>
+      </w:r>
+      <w:r>
+        <w:rPr>
+          <w:color w:val="000000" w:themeColor="text1"/>
+          <w:lang w:val="en-US"/>
+        </w:rPr>
+        <w:t xml:space="preserve"> plane, the doubling time is c</w:t>
+      </w:r>
+      <w:r>
+        <w:rPr>
+          <w:color w:val="000000" w:themeColor="text1"/>
+          <w:lang w:val="en-US"/>
+        </w:rPr>
+        <w:t>omputed</w:t>
+      </w:r>
+      <w:r>
+        <w:rPr>
+          <w:color w:val="000000" w:themeColor="text1"/>
+          <w:lang w:val="en-US"/>
+        </w:rPr>
+        <w:t xml:space="preserve"> to be 4</w:t>
+      </w:r>
+      <w:r>
+        <w:rPr>
+          <w:color w:val="000000" w:themeColor="text1"/>
+          <w:lang w:val="en-US"/>
+        </w:rPr>
+        <w:t>.</w:t>
+      </w:r>
+      <w:r>
+        <w:rPr>
+          <w:color w:val="000000" w:themeColor="text1"/>
+          <w:lang w:val="en-US"/>
+        </w:rPr>
+        <w:t>23</w:t>
+      </w:r>
+      <w:r>
+        <w:rPr>
+          <w:i/>
+          <w:color w:val="000000" w:themeColor="text1"/>
+          <w:lang w:val="en-US"/>
+        </w:rPr>
+        <w:t>s</w:t>
+      </w:r>
+      <w:r>
+        <w:rPr>
+          <w:color w:val="000000" w:themeColor="text1"/>
+          <w:lang w:val="en-US"/>
+        </w:rPr>
+        <w:t xml:space="preserve"> and </w:t>
+      </w:r>
+      <w:r>
+        <w:rPr>
+          <w:color w:val="000000" w:themeColor="text1"/>
+          <w:lang w:val="en-US"/>
+        </w:rPr>
+        <w:t>the task of stabilizing it was assigned to the flight controller</w:t>
+      </w:r>
+      <w:r>
+        <w:rPr>
+          <w:color w:val="000000" w:themeColor="text1"/>
+          <w:lang w:val="en-US"/>
+        </w:rPr>
+        <w:t>.</w:t>
+      </w:r>
+      <w:r>
+        <w:rPr>
+          <w:color w:val="000000" w:themeColor="text1"/>
+          <w:lang w:val="en-US"/>
+        </w:rPr>
+        <w:t xml:space="preserve"> </w:t>
+      </w:r>
+      <w:r>
+        <w:rPr>
+          <w:color w:val="000000" w:themeColor="text1"/>
+          <w:lang w:val="en-US"/>
+        </w:rPr>
+        <w:t>Flight controllers with flight control software such as PX4 or Ardupilot</w:t>
+      </w:r>
+      <w:r>
+        <w:rPr>
+          <w:color w:val="000000" w:themeColor="text1"/>
+          <w:lang w:val="en-US"/>
+        </w:rPr>
+        <w:t>,</w:t>
+      </w:r>
+      <w:r>
+        <w:rPr>
+          <w:color w:val="000000" w:themeColor="text1"/>
+          <w:lang w:val="en-US"/>
+        </w:rPr>
+        <w:t xml:space="preserve"> </w:t>
+      </w:r>
+      <w:r>
+        <w:rPr>
+          <w:color w:val="000000" w:themeColor="text1"/>
+          <w:lang w:val="en-US"/>
+        </w:rPr>
+        <w:t>can</w:t>
+      </w:r>
+      <w:r>
+        <w:rPr>
+          <w:color w:val="000000" w:themeColor="text1"/>
+          <w:lang w:val="en-US"/>
+        </w:rPr>
+        <w:t xml:space="preserve"> easily handle such stabilization operations.</w:t>
+      </w:r>
+      <w:r>
+        <w:rPr>
+          <w:color w:val="000000" w:themeColor="text1"/>
+          <w:lang w:val="en-US"/>
+        </w:rPr>
+        <w:t xml:space="preserve"> It also improves the controllability of the vehicle</w:t>
+      </w:r>
+      <w:r>
+        <w:rPr>
+          <w:color w:val="000000" w:themeColor="text1"/>
+          <w:lang w:val="en-US"/>
+        </w:rPr>
+        <w:t xml:space="preserve">, </w:t>
+      </w:r>
+      <w:r>
+        <w:rPr>
+          <w:color w:val="000000" w:themeColor="text1"/>
+          <w:lang w:val="en-US"/>
+        </w:rPr>
+        <w:t>offers easier flight modes for the pilot</w:t>
+      </w:r>
+      <w:r>
+        <w:rPr>
+          <w:color w:val="000000" w:themeColor="text1"/>
+          <w:lang w:val="en-US"/>
+        </w:rPr>
+        <w:t xml:space="preserve"> and can </w:t>
+      </w:r>
+      <w:r>
+        <w:rPr>
+          <w:color w:val="000000" w:themeColor="text1"/>
+          <w:lang w:val="en-US"/>
+        </w:rPr>
+        <w:t>operate</w:t>
+      </w:r>
+      <w:r>
+        <w:rPr>
+          <w:color w:val="000000" w:themeColor="text1"/>
+          <w:lang w:val="en-US"/>
+        </w:rPr>
+        <w:t xml:space="preserve"> the veh</w:t>
+      </w:r>
+      <w:r>
+        <w:rPr>
+          <w:color w:val="000000" w:themeColor="text1"/>
+          <w:lang w:val="en-US"/>
+        </w:rPr>
+        <w:t>icle in autonomous flight modes</w:t>
+      </w:r>
+      <w:r>
+        <w:rPr>
+          <w:color w:val="000000" w:themeColor="text1"/>
+          <w:lang w:val="en-US"/>
+        </w:rPr>
+        <w:t xml:space="preserve"> </w:t>
+      </w:r>
+      <w:sdt>
+        <w:sdtPr>
+          <w:rPr>
+            <w:color w:val="000000" w:themeColor="text1"/>
+            <w:highlight w:val="green"/>
+            <w:lang w:val="en-US"/>
+          </w:rPr>
+          <w:id w:val="-759065526"/>
+          <w:citation/>
+        </w:sdtPr>
+        <w:sdtContent>
+          <w:r>
+            <w:rPr>
+              <w:color w:val="000000" w:themeColor="text1"/>
+              <w:highlight w:val="green"/>
+              <w:lang w:val="en-US"/>
+            </w:rPr>
+            <w:fldChar w:fldCharType="begin"/>
+          </w:r>
+          <w:r>
+            <w:rPr>
+              <w:color w:val="000000" w:themeColor="text1"/>
+              <w:highlight w:val="green"/>
+              <w:lang w:val="tr-TR"/>
+            </w:rPr>
+            <w:instrText xml:space="preserve"> CITATION Ard \l 1055 </w:instrText>
+          </w:r>
+          <w:r>
+            <w:rPr>
+              <w:color w:val="000000" w:themeColor="text1"/>
+              <w:highlight w:val="green"/>
+              <w:lang w:val="en-US"/>
+            </w:rPr>
+            <w:fldChar w:fldCharType="separate"/>
+          </w:r>
+          <w:r>
+            <w:rPr>
+              <w:noProof/>
+              <w:color w:val="000000" w:themeColor="text1"/>
+              <w:highlight w:val="green"/>
+              <w:lang w:val="tr-TR"/>
+            </w:rPr>
+            <w:t>[8]</w:t>
+          </w:r>
+          <w:r>
+            <w:rPr>
+              <w:color w:val="000000" w:themeColor="text1"/>
+              <w:highlight w:val="green"/>
+              <w:lang w:val="en-US"/>
+            </w:rPr>
+            <w:fldChar w:fldCharType="end"/>
+          </w:r>
+        </w:sdtContent>
+      </w:sdt>
+      <w:r>
+        <w:rPr>
+          <w:color w:val="000000" w:themeColor="text1"/>
+          <w:lang w:val="en-US"/>
+        </w:rPr>
+        <w:t>.</w:t>
+      </w:r>
+      <w:bookmarkStart w:id="16" w:name="_GoBack"/>
+      <w:bookmarkEnd w:id="16"/>
+    </w:p>
+    <w:p>
+      <w:pPr>
+        <w:keepNext/>
+        <w:ind w:firstLine="0"/>
+        <w:jc w:val="center"/>
+      </w:pPr>
+      <w:r>
+        <w:rPr>
+          <w:noProof/>
+          <w:lang w:eastAsia="en-GB"/>
+        </w:rPr>
+        <w:lastRenderedPageBreak/>
+        <w:drawing>
+          <wp:inline distT="0" distB="0" distL="0" distR="0" wp14:anchorId="45BA70EB" wp14:editId="699DBF4C">
+            <wp:extent cx="2642165" cy="2880000"/>
+            <wp:effectExtent l="0" t="0" r="6350" b="0"/>
+            <wp:docPr id="15" name="Resim 15"/>
+            <wp:cNvGraphicFramePr>
+              <a:graphicFrameLocks xmlns:a="http://schemas.openxmlformats.org/drawingml/2006/main" noChangeAspect="1"/>
+            </wp:cNvGraphicFramePr>
+            <a:graphic xmlns:a="http://schemas.openxmlformats.org/drawingml/2006/main">
+              <a:graphicData uri="http://schemas.openxmlformats.org/drawingml/2006/picture">
+                <pic:pic xmlns:pic="http://schemas.openxmlformats.org/drawingml/2006/picture">
+                  <pic:nvPicPr>
+                    <pic:cNvPr id="15" name="spiral.PNG"/>
+                    <pic:cNvPicPr/>
+                  </pic:nvPicPr>
+                  <pic:blipFill>
+                    <a:blip r:embed="rId18" cstate="print">
+                      <a:extLst>
+                        <a:ext uri="{28A0092B-C50C-407E-A947-70E740481C1C}">
+                          <a14:useLocalDpi xmlns:a14="http://schemas.microsoft.com/office/drawing/2010/main" val="0"/>
+                        </a:ext>
+                      </a:extLst>
+                    </a:blip>
+                    <a:stretch>
+                      <a:fillRect/>
+                    </a:stretch>
+                  </pic:blipFill>
+                  <pic:spPr>
+                    <a:xfrm>
+                      <a:off x="0" y="0"/>
+                      <a:ext cx="2642165" cy="2880000"/>
+                    </a:xfrm>
+                    <a:prstGeom prst="rect">
+                      <a:avLst/>
+                    </a:prstGeom>
+                  </pic:spPr>
+                </pic:pic>
+              </a:graphicData>
+            </a:graphic>
+          </wp:inline>
+        </w:drawing>
+      </w:r>
+    </w:p>
+    <w:p>
+      <w:pPr>
+        <w:pStyle w:val="ResimYazs"/>
+        <w:jc w:val="center"/>
+      </w:pPr>
+      <w:bookmarkStart w:id="17" w:name="_Ref184826343"/>
+      <w:r>
+        <w:rPr>
+          <w:b/>
+        </w:rPr>
+        <w:t xml:space="preserve">Figure </w:t>
+      </w:r>
+      <w:r>
+        <w:rPr>
+          <w:b/>
+        </w:rPr>
+        <w:fldChar w:fldCharType="begin"/>
+      </w:r>
+      <w:r>
+        <w:rPr>
+          <w:b/>
+        </w:rPr>
+        <w:instrText xml:space="preserve"> STYLEREF 1 \s </w:instrText>
+      </w:r>
+      <w:r>
+        <w:rPr>
+          <w:b/>
+        </w:rPr>
+        <w:fldChar w:fldCharType="separate"/>
+      </w:r>
+      <w:r>
+        <w:rPr>
+          <w:b/>
+          <w:noProof/>
+        </w:rPr>
+        <w:t>2</w:t>
+      </w:r>
+      <w:r>
+        <w:rPr>
+          <w:b/>
+        </w:rPr>
+        <w:fldChar w:fldCharType="end"/>
+      </w:r>
+      <w:r>
+        <w:rPr>
+          <w:b/>
+        </w:rPr>
+        <w:t>.</w:t>
+      </w:r>
+      <w:r>
+        <w:rPr>
+          <w:b/>
+        </w:rPr>
+        <w:fldChar w:fldCharType="begin"/>
+      </w:r>
+      <w:r>
+        <w:rPr>
+          <w:b/>
+        </w:rPr>
+        <w:instrText xml:space="preserve"> SEQ Figure \* ARABIC \s 1 </w:instrText>
+      </w:r>
+      <w:r>
+        <w:rPr>
+          <w:b/>
+        </w:rPr>
+        <w:fldChar w:fldCharType="separate"/>
+      </w:r>
+      <w:r>
+        <w:rPr>
+          <w:b/>
+          <w:noProof/>
+        </w:rPr>
+        <w:t>8</w:t>
+      </w:r>
+      <w:r>
+        <w:rPr>
+          <w:b/>
+        </w:rPr>
+        <w:fldChar w:fldCharType="end"/>
+      </w:r>
+      <w:bookmarkEnd w:id="17"/>
+      <w:r>
+        <w:rPr>
+          <w:b/>
+        </w:rPr>
+        <w:t xml:space="preserve"> </w:t>
+      </w:r>
+      <w:r>
+        <w:t>Spiral Mode Modal Responses of the Vehicle.</w:t>
+      </w:r>
+    </w:p>
+    <w:p>
+      <w:pPr>
+        <w:rPr>
+          <w:lang w:val="en-US"/>
+        </w:rPr>
+      </w:pPr>
+      <w:r>
+        <w:rPr>
+          <w:lang w:val="en-US"/>
+        </w:rPr>
+        <w:t xml:space="preserve">Another lateral mode is </w:t>
+      </w:r>
+      <w:r>
+        <w:rPr>
+          <w:lang w:val="en-US"/>
+        </w:rPr>
+        <w:t>R</w:t>
+      </w:r>
+      <w:r>
+        <w:rPr>
+          <w:lang w:val="en-US"/>
+        </w:rPr>
+        <w:t>oll</w:t>
+      </w:r>
+      <w:r>
+        <w:rPr>
+          <w:lang w:val="en-US"/>
+        </w:rPr>
+        <w:t>-D</w:t>
+      </w:r>
+      <w:r>
+        <w:rPr>
+          <w:lang w:val="en-US"/>
+        </w:rPr>
+        <w:t>amping which is related to a change in roll. This mode is non-oscillatory and usually fast. For our plane the hal</w:t>
+      </w:r>
+      <w:r>
+        <w:rPr>
+          <w:lang w:val="en-US"/>
+        </w:rPr>
+        <w:t>ving time is c</w:t>
+      </w:r>
+      <w:r>
+        <w:rPr>
+          <w:lang w:val="en-US"/>
+        </w:rPr>
+        <w:t>omputed</w:t>
+      </w:r>
+      <w:r>
+        <w:rPr>
+          <w:lang w:val="en-US"/>
+        </w:rPr>
+        <w:t xml:space="preserve"> to be 0.055</w:t>
+      </w:r>
+      <w:r>
+        <w:rPr>
+          <w:i/>
+          <w:lang w:val="en-US"/>
+        </w:rPr>
+        <w:t>s</w:t>
+      </w:r>
+      <w:r>
+        <w:rPr>
+          <w:lang w:val="en-US"/>
+        </w:rPr>
+        <w:t xml:space="preserve">. The modal response of </w:t>
+      </w:r>
+      <w:r>
+        <w:rPr>
+          <w:lang w:val="en-US"/>
+        </w:rPr>
+        <w:t>Roll-D</w:t>
+      </w:r>
+      <w:r>
+        <w:rPr>
+          <w:lang w:val="en-US"/>
+        </w:rPr>
+        <w:t>amping</w:t>
+      </w:r>
+      <w:r>
+        <w:rPr>
+          <w:lang w:val="en-US"/>
+        </w:rPr>
+        <w:t xml:space="preserve"> mode is shown in right 4-graphs of the </w:t>
+      </w:r>
+      <w:r>
+        <w:rPr>
+          <w:i/>
+          <w:highlight w:val="green"/>
+          <w:lang w:val="en-US"/>
+        </w:rPr>
+        <w:fldChar w:fldCharType="begin"/>
+      </w:r>
+      <w:r>
+        <w:rPr>
+          <w:i/>
+          <w:highlight w:val="green"/>
+          <w:lang w:val="en-US"/>
+        </w:rPr>
+        <w:instrText xml:space="preserve"> REF _Ref184827559 \h </w:instrText>
+      </w:r>
+      <w:r>
+        <w:rPr>
+          <w:i/>
+          <w:highlight w:val="green"/>
+          <w:lang w:val="en-US"/>
+        </w:rPr>
+      </w:r>
+      <w:r>
+        <w:rPr>
+          <w:i/>
+          <w:highlight w:val="green"/>
+          <w:lang w:val="en-US"/>
+        </w:rPr>
+        <w:instrText xml:space="preserve"> \* MERGEFORMAT </w:instrText>
+      </w:r>
+      <w:r>
+        <w:rPr>
+          <w:i/>
+          <w:highlight w:val="green"/>
+          <w:lang w:val="en-US"/>
+        </w:rPr>
+        <w:fldChar w:fldCharType="separate"/>
+      </w:r>
+      <w:r>
+        <w:rPr>
+          <w:i/>
+          <w:highlight w:val="green"/>
+        </w:rPr>
+        <w:t xml:space="preserve">Figure </w:t>
+      </w:r>
+      <w:r>
+        <w:rPr>
+          <w:i/>
+          <w:noProof/>
+          <w:highlight w:val="green"/>
+        </w:rPr>
+        <w:t>2</w:t>
+      </w:r>
+      <w:r>
+        <w:rPr>
+          <w:i/>
+          <w:highlight w:val="green"/>
+        </w:rPr>
+        <w:t>.</w:t>
+      </w:r>
+      <w:r>
+        <w:rPr>
+          <w:i/>
+          <w:noProof/>
+          <w:highlight w:val="green"/>
+        </w:rPr>
+        <w:t>9</w:t>
+      </w:r>
+      <w:r>
+        <w:rPr>
+          <w:i/>
+          <w:highlight w:val="green"/>
+          <w:lang w:val="en-US"/>
+        </w:rPr>
+        <w:fldChar w:fldCharType="end"/>
+      </w:r>
+      <w:r>
+        <w:rPr>
+          <w:lang w:val="en-US"/>
+        </w:rPr>
+        <w:t xml:space="preserve">. </w:t>
+      </w:r>
+      <w:r>
+        <w:t>Lastly there is the Dutch-R</w:t>
+      </w:r>
+      <w:r>
+        <w:t>oll mode which is a combination of roll and yaw change with a 90</w:t>
+      </w:r>
+      <w:r>
+        <w:rPr>
+          <w:rFonts w:cs="Times New Roman"/>
+        </w:rPr>
+        <w:t>˚</w:t>
+      </w:r>
+      <w:r>
+        <w:t xml:space="preserve"> phase difference. </w:t>
+      </w:r>
+      <w:r>
+        <w:t>Dutch-Roll</w:t>
+      </w:r>
+      <w:r>
+        <w:t xml:space="preserve"> mode is usually lightly damped. </w:t>
+      </w:r>
+      <w:r>
+        <w:rPr>
+          <w:lang w:val="en-US"/>
+        </w:rPr>
+        <w:t>For</w:t>
+      </w:r>
+      <w:r>
+        <w:rPr>
+          <w:lang w:val="en-US"/>
+        </w:rPr>
+        <w:t xml:space="preserve"> the</w:t>
+      </w:r>
+      <w:r>
+        <w:rPr>
+          <w:lang w:val="en-US"/>
+        </w:rPr>
+        <w:t xml:space="preserve"> plane</w:t>
+      </w:r>
+      <w:r>
+        <w:rPr>
+          <w:lang w:val="en-US"/>
+        </w:rPr>
+        <w:t>,</w:t>
+      </w:r>
+      <w:r>
+        <w:rPr>
+          <w:lang w:val="en-US"/>
+        </w:rPr>
+        <w:t xml:space="preserve"> the damping ratio, </w:t>
+      </w:r>
+      <w:r>
+        <w:rPr>
+          <w:rFonts w:cs="Times New Roman"/>
+          <w:lang w:val="en-US"/>
+        </w:rPr>
+        <w:t>ζ</w:t>
+      </w:r>
+      <w:r>
+        <w:rPr>
+          <w:lang w:val="en-US"/>
+        </w:rPr>
+        <w:t xml:space="preserve"> of </w:t>
+      </w:r>
+      <w:r>
+        <w:rPr>
+          <w:lang w:val="en-US"/>
+        </w:rPr>
+        <w:t>Dutch-Roll</w:t>
+      </w:r>
+      <w:r>
+        <w:rPr>
+          <w:lang w:val="en-US"/>
+        </w:rPr>
+        <w:t xml:space="preserve"> mode is computed to be 0.</w:t>
+      </w:r>
+      <w:r>
+        <w:rPr>
+          <w:lang w:val="en-US"/>
+        </w:rPr>
+        <w:t>165 and th</w:t>
+      </w:r>
+      <w:r>
+        <w:rPr>
+          <w:lang w:val="en-US"/>
+        </w:rPr>
+        <w:t>e damped natural frequency is 4.22</w:t>
+      </w:r>
+      <w:r>
+        <w:rPr>
+          <w:lang w:val="en-US"/>
+        </w:rPr>
+        <w:t xml:space="preserve"> Hz.</w:t>
+      </w:r>
+      <w:r>
+        <w:rPr>
+          <w:lang w:val="en-US"/>
+        </w:rPr>
+        <w:t xml:space="preserve"> </w:t>
+      </w:r>
+      <w:r>
+        <w:rPr>
+          <w:lang w:val="en-US"/>
+        </w:rPr>
+        <w:t xml:space="preserve">Modal response is shown in </w:t>
+      </w:r>
+      <w:r>
+        <w:rPr>
+          <w:lang w:val="en-US"/>
+        </w:rPr>
+        <w:t>left</w:t>
+      </w:r>
+      <w:r>
+        <w:rPr>
+          <w:lang w:val="en-US"/>
+        </w:rPr>
+        <w:t xml:space="preserve"> 4-graphs of the </w:t>
+      </w:r>
+      <w:r>
+        <w:rPr>
+          <w:i/>
+          <w:highlight w:val="green"/>
+          <w:lang w:val="en-US"/>
+        </w:rPr>
+        <w:fldChar w:fldCharType="begin"/>
+      </w:r>
+      <w:r>
+        <w:rPr>
+          <w:i/>
+          <w:highlight w:val="green"/>
+          <w:lang w:val="en-US"/>
+        </w:rPr>
+        <w:instrText xml:space="preserve"> REF _Ref184827559 \h </w:instrText>
+      </w:r>
+      <w:r>
+        <w:rPr>
+          <w:i/>
+          <w:highlight w:val="green"/>
+          <w:lang w:val="en-US"/>
+        </w:rPr>
+      </w:r>
+      <w:r>
+        <w:rPr>
+          <w:i/>
+          <w:highlight w:val="green"/>
+          <w:lang w:val="en-US"/>
+        </w:rPr>
+        <w:instrText xml:space="preserve"> \* MERGEFORMAT </w:instrText>
+      </w:r>
+      <w:r>
+        <w:rPr>
+          <w:i/>
+          <w:highlight w:val="green"/>
+          <w:lang w:val="en-US"/>
+        </w:rPr>
+        <w:fldChar w:fldCharType="separate"/>
+      </w:r>
+      <w:r>
+        <w:rPr>
+          <w:i/>
+          <w:highlight w:val="green"/>
+        </w:rPr>
+        <w:t xml:space="preserve">Figure </w:t>
+      </w:r>
+      <w:r>
+        <w:rPr>
+          <w:i/>
+          <w:noProof/>
+          <w:highlight w:val="green"/>
+        </w:rPr>
+        <w:t>2</w:t>
+      </w:r>
+      <w:r>
+        <w:rPr>
+          <w:i/>
+          <w:highlight w:val="green"/>
+        </w:rPr>
+        <w:t>.</w:t>
+      </w:r>
+      <w:r>
+        <w:rPr>
+          <w:i/>
+          <w:noProof/>
+          <w:highlight w:val="green"/>
+        </w:rPr>
+        <w:t>9</w:t>
+      </w:r>
+      <w:r>
+        <w:rPr>
+          <w:i/>
+          <w:highlight w:val="green"/>
+          <w:lang w:val="en-US"/>
+        </w:rPr>
+        <w:fldChar w:fldCharType="end"/>
+      </w:r>
+    </w:p>
+    <w:p>
+      <w:pPr>
+        <w:keepNext/>
+        <w:ind w:firstLine="0"/>
+        <w:jc w:val="center"/>
+      </w:pPr>
+      <w:r>
+        <w:rPr>
+          <w:noProof/>
+          <w:lang w:eastAsia="en-GB"/>
+        </w:rPr>
+        <w:drawing>
+          <wp:inline distT="0" distB="0" distL="0" distR="0" wp14:anchorId="700BD1A5" wp14:editId="68172650">
+            <wp:extent cx="2637681" cy="2808000"/>
+            <wp:effectExtent l="0" t="0" r="0" b="0"/>
+            <wp:docPr id="16" name="Resim 16"/>
+            <wp:cNvGraphicFramePr>
+              <a:graphicFrameLocks xmlns:a="http://schemas.openxmlformats.org/drawingml/2006/main" noChangeAspect="1"/>
+            </wp:cNvGraphicFramePr>
+            <a:graphic xmlns:a="http://schemas.openxmlformats.org/drawingml/2006/main">
+              <a:graphicData uri="http://schemas.openxmlformats.org/drawingml/2006/picture">
+                <pic:pic xmlns:pic="http://schemas.openxmlformats.org/drawingml/2006/picture">
+                  <pic:nvPicPr>
+                    <pic:cNvPr id="16" name="roll_damping.PNG"/>
+                    <pic:cNvPicPr/>
+                  </pic:nvPicPr>
+                  <pic:blipFill>
+                    <a:blip r:embed="rId19" cstate="print">
+                      <a:extLst>
+                        <a:ext uri="{28A0092B-C50C-407E-A947-70E740481C1C}">
+                          <a14:useLocalDpi xmlns:a14="http://schemas.microsoft.com/office/drawing/2010/main" val="0"/>
+                        </a:ext>
+                      </a:extLst>
+                    </a:blip>
+                    <a:stretch>
+                      <a:fillRect/>
+                    </a:stretch>
+                  </pic:blipFill>
+                  <pic:spPr>
+                    <a:xfrm>
+                      <a:off x="0" y="0"/>
+                      <a:ext cx="2637681" cy="2808000"/>
+                    </a:xfrm>
+                    <a:prstGeom prst="rect">
+                      <a:avLst/>
+                    </a:prstGeom>
+                  </pic:spPr>
+                </pic:pic>
+              </a:graphicData>
+            </a:graphic>
+          </wp:inline>
+        </w:drawing>
+      </w:r>
+      <w:r>
+        <w:rPr>
+          <w:noProof/>
+          <w:lang w:eastAsia="en-GB"/>
+        </w:rPr>
+        <w:drawing>
+          <wp:inline distT="0" distB="0" distL="0" distR="0" wp14:anchorId="766C5CB2" wp14:editId="362D0157">
+            <wp:extent cx="2641661" cy="2808000"/>
+            <wp:effectExtent l="0" t="0" r="6350" b="0"/>
+            <wp:docPr id="18" name="Resim 18"/>
+            <wp:cNvGraphicFramePr>
+              <a:graphicFrameLocks xmlns:a="http://schemas.openxmlformats.org/drawingml/2006/main" noChangeAspect="1"/>
+            </wp:cNvGraphicFramePr>
+            <a:graphic xmlns:a="http://schemas.openxmlformats.org/drawingml/2006/main">
+              <a:graphicData uri="http://schemas.openxmlformats.org/drawingml/2006/picture">
+                <pic:pic xmlns:pic="http://schemas.openxmlformats.org/drawingml/2006/picture">
+                  <pic:nvPicPr>
+                    <pic:cNvPr id="18" name="dutch_roll.PNG"/>
+                    <pic:cNvPicPr/>
+                  </pic:nvPicPr>
+                  <pic:blipFill>
+                    <a:blip r:embed="rId20" cstate="print">
+                      <a:extLst>
+                        <a:ext uri="{28A0092B-C50C-407E-A947-70E740481C1C}">
+                          <a14:useLocalDpi xmlns:a14="http://schemas.microsoft.com/office/drawing/2010/main" val="0"/>
+                        </a:ext>
+                      </a:extLst>
+                    </a:blip>
+                    <a:stretch>
+                      <a:fillRect/>
+                    </a:stretch>
+                  </pic:blipFill>
+                  <pic:spPr>
+                    <a:xfrm>
+                      <a:off x="0" y="0"/>
+                      <a:ext cx="2641661" cy="2808000"/>
+                    </a:xfrm>
+                    <a:prstGeom prst="rect">
+                      <a:avLst/>
+                    </a:prstGeom>
+                  </pic:spPr>
+                </pic:pic>
+              </a:graphicData>
+            </a:graphic>
+          </wp:inline>
+        </w:drawing>
+      </w:r>
+    </w:p>
+    <w:p>
+      <w:pPr>
+        <w:pStyle w:val="ResimYazs"/>
+        <w:jc w:val="center"/>
+        <w:rPr>
+          <w:b/>
+        </w:rPr>
+      </w:pPr>
+      <w:bookmarkStart w:id="18" w:name="_Ref184827559"/>
+      <w:r>
+        <w:rPr>
+          <w:b/>
+        </w:rPr>
+        <w:t xml:space="preserve">Figure </w:t>
+      </w:r>
+      <w:r>
+        <w:rPr>
+          <w:b/>
+        </w:rPr>
+        <w:fldChar w:fldCharType="begin"/>
+      </w:r>
+      <w:r>
+        <w:rPr>
+          <w:b/>
+        </w:rPr>
+        <w:instrText xml:space="preserve"> STYLEREF 1 \s </w:instrText>
+      </w:r>
+      <w:r>
+        <w:rPr>
+          <w:b/>
+        </w:rPr>
+        <w:fldChar w:fldCharType="separate"/>
+      </w:r>
+      <w:r>
+        <w:rPr>
+          <w:b/>
+          <w:noProof/>
+        </w:rPr>
+        <w:t>2</w:t>
+      </w:r>
+      <w:r>
+        <w:rPr>
+          <w:b/>
+        </w:rPr>
+        <w:fldChar w:fldCharType="end"/>
+      </w:r>
+      <w:r>
+        <w:rPr>
+          <w:b/>
+        </w:rPr>
+        <w:t>.</w:t>
+      </w:r>
+      <w:r>
+        <w:rPr>
+          <w:b/>
+        </w:rPr>
+        <w:fldChar w:fldCharType="begin"/>
+      </w:r>
+      <w:r>
+        <w:rPr>
+          <w:b/>
+        </w:rPr>
+        <w:instrText xml:space="preserve"> SEQ Figure \* ARABIC \s 1 </w:instrText>
+      </w:r>
+      <w:r>
+        <w:rPr>
+          <w:b/>
+        </w:rPr>
+        <w:fldChar w:fldCharType="separate"/>
+      </w:r>
+      <w:r>
+        <w:rPr>
+          <w:b/>
+          <w:noProof/>
+        </w:rPr>
+        <w:t>9</w:t>
+      </w:r>
+      <w:r>
+        <w:rPr>
+          <w:b/>
+        </w:rPr>
+        <w:fldChar w:fldCharType="end"/>
+      </w:r>
+      <w:bookmarkEnd w:id="18"/>
+      <w:r>
+        <w:rPr>
+          <w:b/>
+        </w:rPr>
+        <w:t xml:space="preserve"> </w:t>
+      </w:r>
+      <w:r>
+        <w:t>Lateral</w:t>
+      </w:r>
+      <w:r>
+        <w:t xml:space="preserve"> Modal Responses of the Vehicle: (Right-4) </w:t>
+      </w:r>
+      <w:r>
+        <w:t>Roll-Damping</w:t>
+      </w:r>
+      <w:r>
+        <w:t xml:space="preserve">; (Left-4) </w:t>
+      </w:r>
+      <w:r>
+        <w:t>Dutch-Roll</w:t>
+      </w:r>
+      <w:r>
+        <w:t xml:space="preserve"> Mode</w:t>
+      </w:r>
+      <w:r>
+        <w:t>.</w:t>
+      </w:r>
+    </w:p>
+    <w:p>
+      <w:pPr>
+        <w:ind w:firstLine="0"/>
+        <w:jc w:val="center"/>
+      </w:pPr>
+    </w:p>
+    <w:p>
+      <w:pPr>
+        <w:rPr>
+          <w:lang w:val="en-US"/>
+        </w:rPr>
+      </w:pPr>
+    </w:p>
     <w:p/>
     <w:p>
       <w:pPr>
@@ -12657,6 +14803,7 @@
         </w:numPr>
       </w:pPr>
       <w:r>
+        <w:lastRenderedPageBreak/>
         <w:t>Project Management</w:t>
       </w:r>
     </w:p>
@@ -12827,7 +14974,7 @@
               </w:tblGrid>
               <w:tr>
                 <w:trPr>
-                  <w:divId w:val="1936088602"/>
+                  <w:divId w:val="1640039191"/>
                   <w:tblCellSpacing w:w="15" w:type="dxa"/>
                 </w:trPr>
                 <w:tc>
@@ -12874,7 +15021,7 @@
               </w:tr>
               <w:tr>
                 <w:trPr>
-                  <w:divId w:val="1936088602"/>
+                  <w:divId w:val="1640039191"/>
                   <w:tblCellSpacing w:w="15" w:type="dxa"/>
                 </w:trPr>
                 <w:tc>
@@ -12920,7 +15067,7 @@
               </w:tr>
               <w:tr>
                 <w:trPr>
-                  <w:divId w:val="1936088602"/>
+                  <w:divId w:val="1640039191"/>
                   <w:tblCellSpacing w:w="15" w:type="dxa"/>
                 </w:trPr>
                 <w:tc>
@@ -12980,7 +15127,7 @@
               </w:tr>
               <w:tr>
                 <w:trPr>
-                  <w:divId w:val="1936088602"/>
+                  <w:divId w:val="1640039191"/>
                   <w:tblCellSpacing w:w="15" w:type="dxa"/>
                 </w:trPr>
                 <w:tc>
@@ -13040,7 +15187,7 @@
               </w:tr>
               <w:tr>
                 <w:trPr>
-                  <w:divId w:val="1936088602"/>
+                  <w:divId w:val="1640039191"/>
                   <w:tblCellSpacing w:w="15" w:type="dxa"/>
                 </w:trPr>
                 <w:tc>
@@ -13100,7 +15247,7 @@
               </w:tr>
               <w:tr>
                 <w:trPr>
-                  <w:divId w:val="1936088602"/>
+                  <w:divId w:val="1640039191"/>
                   <w:tblCellSpacing w:w="15" w:type="dxa"/>
                 </w:trPr>
                 <w:tc>
@@ -13159,10 +15306,116 @@
                   </w:p>
                 </w:tc>
               </w:tr>
+              <w:tr>
+                <w:trPr>
+                  <w:divId w:val="1640039191"/>
+                  <w:tblCellSpacing w:w="15" w:type="dxa"/>
+                </w:trPr>
+                <w:tc>
+                  <w:tcPr>
+                    <w:tcW w:w="50" w:type="pct"/>
+                    <w:hideMark/>
+                  </w:tcPr>
+                  <w:p>
+                    <w:pPr>
+                      <w:pStyle w:val="Kaynaka"/>
+                      <w:rPr>
+                        <w:noProof/>
+                      </w:rPr>
+                    </w:pPr>
+                    <w:r>
+                      <w:rPr>
+                        <w:noProof/>
+                      </w:rPr>
+                      <w:t xml:space="preserve">[7] </w:t>
+                    </w:r>
+                  </w:p>
+                </w:tc>
+                <w:tc>
+                  <w:tcPr>
+                    <w:tcW w:w="0" w:type="auto"/>
+                    <w:hideMark/>
+                  </w:tcPr>
+                  <w:p>
+                    <w:pPr>
+                      <w:pStyle w:val="Kaynaka"/>
+                      <w:rPr>
+                        <w:noProof/>
+                      </w:rPr>
+                    </w:pPr>
+                    <w:r>
+                      <w:rPr>
+                        <w:noProof/>
+                      </w:rPr>
+                      <w:t xml:space="preserve">H. Smith, “Dynamic Stability,” in </w:t>
+                    </w:r>
+                    <w:r>
+                      <w:rPr>
+                        <w:i/>
+                        <w:iCs/>
+                        <w:noProof/>
+                      </w:rPr>
+                      <w:t>Aircraft Flight Mechanics</w:t>
+                    </w:r>
+                    <w:r>
+                      <w:rPr>
+                        <w:noProof/>
+                      </w:rPr>
+                      <w:t xml:space="preserve">, 2022. </w:t>
+                    </w:r>
+                  </w:p>
+                </w:tc>
+              </w:tr>
+              <w:tr>
+                <w:trPr>
+                  <w:divId w:val="1640039191"/>
+                  <w:tblCellSpacing w:w="15" w:type="dxa"/>
+                </w:trPr>
+                <w:tc>
+                  <w:tcPr>
+                    <w:tcW w:w="50" w:type="pct"/>
+                    <w:hideMark/>
+                  </w:tcPr>
+                  <w:p>
+                    <w:pPr>
+                      <w:pStyle w:val="Kaynaka"/>
+                      <w:rPr>
+                        <w:noProof/>
+                      </w:rPr>
+                    </w:pPr>
+                    <w:r>
+                      <w:rPr>
+                        <w:noProof/>
+                      </w:rPr>
+                      <w:t xml:space="preserve">[8] </w:t>
+                    </w:r>
+                  </w:p>
+                </w:tc>
+                <w:tc>
+                  <w:tcPr>
+                    <w:tcW w:w="0" w:type="auto"/>
+                    <w:hideMark/>
+                  </w:tcPr>
+                  <w:p>
+                    <w:pPr>
+                      <w:pStyle w:val="Kaynaka"/>
+                      <w:rPr>
+                        <w:noProof/>
+                      </w:rPr>
+                    </w:pPr>
+                    <w:r>
+                      <w:rPr>
+                        <w:noProof/>
+                      </w:rPr>
+                      <w:t>“ArduPilot,” [Online]. Available: https://ardupilot.org/ardupilot/.</w:t>
+                    </w:r>
+                  </w:p>
+                </w:tc>
+              </w:tr>
             </w:tbl>
             <w:p>
               <w:pPr>
-                <w:divId w:val="1936088602"/>
+                <w:divId w:val="1640039191"/>
                 <w:rPr>
                   <w:rFonts w:eastAsia="Times New Roman"/>
                   <w:noProof/>
@@ -13218,7 +15471,7 @@
           <w:szCs w:val="28"/>
         </w:rPr>
       </w:pPr>
-      <w:bookmarkStart w:id="16" w:name="_Ref184216049"/>
+      <w:bookmarkStart w:id="19" w:name="_Ref184216049"/>
       <w:r>
         <w:rPr>
           <w:b/>
@@ -13275,7 +15528,7 @@
         </w:rPr>
         <w:fldChar w:fldCharType="end"/>
       </w:r>
-      <w:bookmarkEnd w:id="16"/>
+      <w:bookmarkEnd w:id="19"/>
       <w:r>
         <w:rPr>
           <w:b/>
@@ -13336,7 +15589,7 @@
                     </pic:cNvPicPr>
                   </pic:nvPicPr>
                   <pic:blipFill>
-                    <a:blip r:embed="rId16" cstate="print">
+                    <a:blip r:embed="rId21" cstate="print">
                       <a:extLst>
                         <a:ext uri="{28A0092B-C50C-407E-A947-70E740481C1C}">
                           <a14:useLocalDpi xmlns:a14="http://schemas.microsoft.com/office/drawing/2010/main" val="0"/>
@@ -13381,7 +15634,7 @@
           <w:sz w:val="28"/>
         </w:rPr>
       </w:pPr>
-      <w:bookmarkStart w:id="17" w:name="_Ref184299463"/>
+      <w:bookmarkStart w:id="20" w:name="_Ref184299463"/>
       <w:r>
         <w:rPr>
           <w:b/>
@@ -13432,7 +15685,7 @@
         </w:rPr>
         <w:fldChar w:fldCharType="end"/>
       </w:r>
-      <w:bookmarkEnd w:id="17"/>
+      <w:bookmarkEnd w:id="20"/>
       <w:r>
         <w:rPr>
           <w:b/>
@@ -13481,7 +15734,7 @@
                     <pic:cNvPicPr/>
                   </pic:nvPicPr>
                   <pic:blipFill>
-                    <a:blip r:embed="rId17" cstate="print">
+                    <a:blip r:embed="rId22" cstate="print">
                       <a:extLst>
                         <a:ext uri="{28A0092B-C50C-407E-A947-70E740481C1C}">
                           <a14:useLocalDpi xmlns:a14="http://schemas.microsoft.com/office/drawing/2010/main" val="0"/>
@@ -13522,6 +15775,7 @@
           <w:szCs w:val="28"/>
         </w:rPr>
       </w:pPr>
+      <w:bookmarkStart w:id="21" w:name="_Ref184818988"/>
       <w:r>
         <w:rPr>
           <w:b/>
@@ -13529,6 +15783,7 @@
           <w:sz w:val="28"/>
           <w:szCs w:val="28"/>
           <w:u w:val="single"/>
+          <w:lang w:eastAsia="en-GB"/>
         </w:rPr>
         <w:lastRenderedPageBreak/>
         <mc:AlternateContent>
@@ -14124,7 +16379,15 @@
                                 <w:szCs w:val="14"/>
                                 <w:lang w:eastAsia="en-GB"/>
                               </w:rPr>
-                              <w:tab/>
+                              <w:t xml:space="preserve"> </w:t>
+                            </w:r>
+                            <w:r>
+                              <w:rPr>
+                                <w:rFonts w:ascii="Consolas" w:eastAsia="Times New Roman" w:hAnsi="Consolas" w:cs="Times New Roman"/>
+                                <w:sz w:val="14"/>
+                                <w:szCs w:val="14"/>
+                                <w:lang w:eastAsia="en-GB"/>
+                              </w:rPr>
                               <w:t>0.119</w:t>
                             </w:r>
                             <w:r>
@@ -14170,7 +16433,15 @@
                                 <w:szCs w:val="14"/>
                                 <w:lang w:eastAsia="en-GB"/>
                               </w:rPr>
-                              <w:tab/>
+                              <w:t xml:space="preserve"> </w:t>
+                            </w:r>
+                            <w:r>
+                              <w:rPr>
+                                <w:rFonts w:ascii="Consolas" w:eastAsia="Times New Roman" w:hAnsi="Consolas" w:cs="Times New Roman"/>
+                                <w:sz w:val="14"/>
+                                <w:szCs w:val="14"/>
+                                <w:lang w:eastAsia="en-GB"/>
+                              </w:rPr>
                               <w:t xml:space="preserve">0.3094 0.3772 </w:t>
                             </w:r>
                             <w:r>
@@ -14990,16 +17261,7 @@
                                 <w:szCs w:val="14"/>
                                 <w:lang w:eastAsia="en-GB"/>
                               </w:rPr>
-                              <w:t>chord =</w:t>
-                            </w:r>
-                            <w:r>
-                              <w:rPr>
-                                <w:rFonts w:ascii="Consolas" w:eastAsia="Times New Roman" w:hAnsi="Consolas" w:cs="Times New Roman"/>
-                                <w:sz w:val="14"/>
-                                <w:szCs w:val="14"/>
-                                <w:lang w:eastAsia="en-GB"/>
-                              </w:rPr>
-                              <w:t xml:space="preserve"> </w:t>
+                              <w:t xml:space="preserve">chord = </w:t>
                             </w:r>
                             <w:r>
                               <w:rPr>
@@ -18617,7 +20879,15 @@
                           <w:szCs w:val="14"/>
                           <w:lang w:eastAsia="en-GB"/>
                         </w:rPr>
-                        <w:tab/>
+                        <w:t xml:space="preserve"> </w:t>
+                      </w:r>
+                      <w:r>
+                        <w:rPr>
+                          <w:rFonts w:ascii="Consolas" w:eastAsia="Times New Roman" w:hAnsi="Consolas" w:cs="Times New Roman"/>
+                          <w:sz w:val="14"/>
+                          <w:szCs w:val="14"/>
+                          <w:lang w:eastAsia="en-GB"/>
+                        </w:rPr>
                         <w:t>0.119</w:t>
                       </w:r>
                       <w:r>
@@ -18663,7 +20933,15 @@
                           <w:szCs w:val="14"/>
                           <w:lang w:eastAsia="en-GB"/>
                         </w:rPr>
-                        <w:tab/>
+                        <w:t xml:space="preserve"> </w:t>
+                      </w:r>
+                      <w:r>
+                        <w:rPr>
+                          <w:rFonts w:ascii="Consolas" w:eastAsia="Times New Roman" w:hAnsi="Consolas" w:cs="Times New Roman"/>
+                          <w:sz w:val="14"/>
+                          <w:szCs w:val="14"/>
+                          <w:lang w:eastAsia="en-GB"/>
+                        </w:rPr>
                         <w:t xml:space="preserve">0.3094 0.3772 </w:t>
                       </w:r>
                       <w:r>
@@ -19483,16 +21761,7 @@
                           <w:szCs w:val="14"/>
                           <w:lang w:eastAsia="en-GB"/>
                         </w:rPr>
-                        <w:t>chord =</w:t>
-                      </w:r>
-                      <w:r>
-                        <w:rPr>
-                          <w:rFonts w:ascii="Consolas" w:eastAsia="Times New Roman" w:hAnsi="Consolas" w:cs="Times New Roman"/>
-                          <w:sz w:val="14"/>
-                          <w:szCs w:val="14"/>
-                          <w:lang w:eastAsia="en-GB"/>
-                        </w:rPr>
-                        <w:t xml:space="preserve"> </w:t>
+                        <w:t xml:space="preserve">chord = </w:t>
                       </w:r>
                       <w:r>
                         <w:rPr>
@@ -22604,6 +24873,7 @@
         </w:rPr>
         <w:fldChar w:fldCharType="end"/>
       </w:r>
+      <w:bookmarkEnd w:id="21"/>
       <w:r>
         <w:rPr>
           <w:b/>
@@ -22624,7 +24894,7 @@
       </w:r>
     </w:p>
     <w:sectPr>
-      <w:footerReference w:type="default" r:id="rId18"/>
+      <w:footerReference w:type="default" r:id="rId23"/>
       <w:pgSz w:w="11906" w:h="16838"/>
       <w:pgMar w:top="1418" w:right="1134" w:bottom="1134" w:left="1418" w:header="708" w:footer="708" w:gutter="0"/>
       <w:pgNumType w:start="0"/>
@@ -24213,544 +26483,18 @@
       <w:sz w:val="24"/>
     </w:rPr>
   </w:style>
-</w:styles>
-</file>
-
-<file path=word/glossary/document.xml><?xml version="1.0" encoding="utf-8"?>
-<w:glossaryDocument xmlns:wpc="http://schemas.microsoft.com/office/word/2010/wordprocessingCanvas" xmlns:cx="http://schemas.microsoft.com/office/drawing/2014/chartex" xmlns:mc="http://schemas.openxmlformats.org/markup-compatibility/2006" xmlns:o="urn:schemas-microsoft-com:office:office" xmlns:r="http://schemas.openxmlformats.org/officeDocument/2006/relationships" xmlns:m="http://schemas.openxmlformats.org/officeDocument/2006/math" xmlns:v="urn:schemas-microsoft-com:vml" xmlns:wp14="http://schemas.microsoft.com/office/word/2010/wordprocessingDrawing" xmlns:wp="http://schemas.openxmlformats.org/drawingml/2006/wordprocessingDrawing" xmlns:w10="urn:schemas-microsoft-com:office:word" xmlns:w="http://schemas.openxmlformats.org/wordprocessingml/2006/main" xmlns:w14="http://schemas.microsoft.com/office/word/2010/wordml" xmlns:w15="http://schemas.microsoft.com/office/word/2012/wordml" xmlns:w16se="http://schemas.microsoft.com/office/word/2015/wordml/symex" xmlns:wpg="http://schemas.microsoft.com/office/word/2010/wordprocessingGroup" xmlns:wpi="http://schemas.microsoft.com/office/word/2010/wordprocessingInk" xmlns:wne="http://schemas.microsoft.com/office/word/2006/wordml" xmlns:wps="http://schemas.microsoft.com/office/word/2010/wordprocessingShape" mc:Ignorable="w14 w15 w16se wp14"/>
-</file>
-
-<file path=word/glossary/fontTable.xml><?xml version="1.0" encoding="utf-8"?>
-<w:fonts xmlns:mc="http://schemas.openxmlformats.org/markup-compatibility/2006" xmlns:r="http://schemas.openxmlformats.org/officeDocument/2006/relationships" xmlns:w="http://schemas.openxmlformats.org/wordprocessingml/2006/main" xmlns:w14="http://schemas.microsoft.com/office/word/2010/wordml" xmlns:w15="http://schemas.microsoft.com/office/word/2012/wordml" xmlns:w16se="http://schemas.microsoft.com/office/word/2015/wordml/symex" mc:Ignorable="w14 w15 w16se">
-  <w:font w:name="Times New Roman">
-    <w:panose1 w:val="02020603050405020304"/>
-    <w:charset w:val="A2"/>
-    <w:family w:val="roman"/>
-    <w:pitch w:val="variable"/>
-    <w:sig w:usb0="E0002AFF" w:usb1="C0007843" w:usb2="00000009" w:usb3="00000000" w:csb0="000001FF" w:csb1="00000000"/>
-  </w:font>
-  <w:font w:name="Calibri">
-    <w:panose1 w:val="020F0502020204030204"/>
-    <w:charset w:val="A2"/>
-    <w:family w:val="swiss"/>
-    <w:pitch w:val="variable"/>
-    <w:sig w:usb0="E0002AFF" w:usb1="4000ACFF" w:usb2="00000001" w:usb3="00000000" w:csb0="000001FF" w:csb1="00000000"/>
-  </w:font>
-  <w:font w:name="Segoe UI">
-    <w:panose1 w:val="020B0502040204020203"/>
-    <w:charset w:val="A2"/>
-    <w:family w:val="swiss"/>
-    <w:pitch w:val="variable"/>
-    <w:sig w:usb0="E4002EFF" w:usb1="C000E47F" w:usb2="00000009" w:usb3="00000000" w:csb0="000001FF" w:csb1="00000000"/>
-  </w:font>
-  <w:font w:name="Calibri Light">
-    <w:panose1 w:val="020F0302020204030204"/>
-    <w:charset w:val="A2"/>
-    <w:family w:val="swiss"/>
-    <w:pitch w:val="variable"/>
-    <w:sig w:usb0="A0002AEF" w:usb1="4000207B" w:usb2="00000000" w:usb3="00000000" w:csb0="000001FF" w:csb1="00000000"/>
-  </w:font>
-  <w:font w:name="Arial">
-    <w:panose1 w:val="020B0604020202020204"/>
-    <w:charset w:val="A2"/>
-    <w:family w:val="swiss"/>
-    <w:pitch w:val="variable"/>
-    <w:sig w:usb0="E0002AFF" w:usb1="C0007843" w:usb2="00000009" w:usb3="00000000" w:csb0="000001FF" w:csb1="00000000"/>
-  </w:font>
-  <w:font w:name="Cambria Math">
-    <w:panose1 w:val="02040503050406030204"/>
-    <w:charset w:val="A2"/>
-    <w:family w:val="roman"/>
-    <w:pitch w:val="variable"/>
-    <w:sig w:usb0="E00006FF" w:usb1="420024FF" w:usb2="02000000" w:usb3="00000000" w:csb0="0000019F" w:csb1="00000000"/>
-  </w:font>
-  <w:font w:name="Consolas">
-    <w:panose1 w:val="020B0609020204030204"/>
-    <w:charset w:val="A2"/>
-    <w:family w:val="modern"/>
-    <w:pitch w:val="fixed"/>
-    <w:sig w:usb0="E00006FF" w:usb1="0000FCFF" w:usb2="00000001" w:usb3="00000000" w:csb0="0000019F" w:csb1="00000000"/>
-  </w:font>
-</w:fonts>
-</file>
-
-<file path=word/glossary/settings.xml><?xml version="1.0" encoding="utf-8"?>
-<w:settings xmlns:mc="http://schemas.openxmlformats.org/markup-compatibility/2006" xmlns:o="urn:schemas-microsoft-com:office:office" xmlns:r="http://schemas.openxmlformats.org/officeDocument/2006/relationships" xmlns:m="http://schemas.openxmlformats.org/officeDocument/2006/math" xmlns:v="urn:schemas-microsoft-com:vml" xmlns:w10="urn:schemas-microsoft-com:office:word" xmlns:w="http://schemas.openxmlformats.org/wordprocessingml/2006/main" xmlns:w14="http://schemas.microsoft.com/office/word/2010/wordml" xmlns:w15="http://schemas.microsoft.com/office/word/2012/wordml" xmlns:w16se="http://schemas.microsoft.com/office/word/2015/wordml/symex" xmlns:sl="http://schemas.openxmlformats.org/schemaLibrary/2006/main" mc:Ignorable="w14 w15 w16se">
-  <w:view w:val="normal"/>
-  <w:defaultTabStop w:val="720"/>
-  <w:characterSpacingControl w:val="doNotCompress"/>
-  <w:compat>
-    <w:useFELayout/>
-    <w:compatSetting w:name="compatibilityMode" w:uri="http://schemas.microsoft.com/office/word" w:val="15"/>
-    <w:compatSetting w:name="overrideTableStyleFontSizeAndJustification" w:uri="http://schemas.microsoft.com/office/word" w:val="1"/>
-    <w:compatSetting w:name="enableOpenTypeFeatures" w:uri="http://schemas.microsoft.com/office/word" w:val="1"/>
-    <w:compatSetting w:name="doNotFlipMirrorIndents" w:uri="http://schemas.microsoft.com/office/word" w:val="1"/>
-    <w:compatSetting w:name="differentiateMultirowTableHeaders" w:uri="http://schemas.microsoft.com/office/word" w:val="1"/>
-  </w:compat>
-  <w:rsids>
-    <w:rsidRoot w:val="001458E2"/>
-    <w:rsid w:val="001458E2"/>
-  </w:rsids>
-  <m:mathPr>
-    <m:mathFont m:val="Cambria Math"/>
-    <m:brkBin m:val="before"/>
-    <m:brkBinSub m:val="--"/>
-    <m:smallFrac m:val="0"/>
-    <m:dispDef/>
-    <m:lMargin m:val="0"/>
-    <m:rMargin m:val="0"/>
-    <m:defJc m:val="centerGroup"/>
-    <m:wrapIndent m:val="1440"/>
-    <m:intLim m:val="subSup"/>
-    <m:naryLim m:val="undOvr"/>
-  </m:mathPr>
-  <w:themeFontLang w:val="en-GB"/>
-  <w:clrSchemeMapping w:bg1="light1" w:t1="dark1" w:bg2="light2" w:t2="dark2" w:accent1="accent1" w:accent2="accent2" w:accent3="accent3" w:accent4="accent4" w:accent5="accent5" w:accent6="accent6" w:hyperlink="hyperlink" w:followedHyperlink="followedHyperlink"/>
-  <w:decimalSymbol w:val="."/>
-  <w:listSeparator w:val=","/>
-  <w15:chartTrackingRefBased/>
-</w:settings>
-</file>
-
-<file path=word/glossary/styles.xml><?xml version="1.0" encoding="utf-8"?>
-<w:styles xmlns:mc="http://schemas.openxmlformats.org/markup-compatibility/2006" xmlns:r="http://schemas.openxmlformats.org/officeDocument/2006/relationships" xmlns:w="http://schemas.openxmlformats.org/wordprocessingml/2006/main" xmlns:w14="http://schemas.microsoft.com/office/word/2010/wordml" xmlns:w15="http://schemas.microsoft.com/office/word/2012/wordml" xmlns:w16se="http://schemas.microsoft.com/office/word/2015/wordml/symex" mc:Ignorable="w14 w15 w16se">
-  <w:docDefaults>
-    <w:rPrDefault>
-      <w:rPr>
-        <w:rFonts w:asciiTheme="minorHAnsi" w:eastAsiaTheme="minorEastAsia" w:hAnsiTheme="minorHAnsi" w:cstheme="minorBidi"/>
-        <w:sz w:val="22"/>
-        <w:szCs w:val="22"/>
-        <w:lang w:val="en-GB" w:eastAsia="en-GB" w:bidi="ar-SA"/>
-      </w:rPr>
-    </w:rPrDefault>
-    <w:pPrDefault>
-      <w:pPr>
-        <w:spacing w:after="160" w:line="259" w:lineRule="auto"/>
-      </w:pPr>
-    </w:pPrDefault>
-  </w:docDefaults>
-  <w:latentStyles w:defLockedState="0" w:defUIPriority="99" w:defSemiHidden="0" w:defUnhideWhenUsed="0" w:defQFormat="0" w:count="371">
-    <w:lsdException w:name="Normal" w:uiPriority="0" w:qFormat="1"/>
-    <w:lsdException w:name="heading 1" w:uiPriority="9" w:qFormat="1"/>
-    <w:lsdException w:name="heading 2" w:semiHidden="1" w:uiPriority="9" w:unhideWhenUsed="1" w:qFormat="1"/>
-    <w:lsdException w:name="heading 3" w:semiHidden="1" w:uiPriority="9" w:unhideWhenUsed="1" w:qFormat="1"/>
-    <w:lsdException w:name="heading 4" w:semiHidden="1" w:uiPriority="9" w:unhideWhenUsed="1" w:qFormat="1"/>
-    <w:lsdException w:name="heading 5" w:semiHidden="1" w:uiPriority="9" w:unhideWhenUsed="1" w:qFormat="1"/>
-    <w:lsdException w:name="heading 6" w:semiHidden="1" w:uiPriority="9" w:unhideWhenUsed="1" w:qFormat="1"/>
-    <w:lsdException w:name="heading 7" w:semiHidden="1" w:uiPriority="9" w:unhideWhenUsed="1" w:qFormat="1"/>
-    <w:lsdException w:name="heading 8" w:semiHidden="1" w:uiPriority="9" w:unhideWhenUsed="1" w:qFormat="1"/>
-    <w:lsdException w:name="heading 9" w:semiHidden="1" w:uiPriority="9" w:unhideWhenUsed="1" w:qFormat="1"/>
-    <w:lsdException w:name="index 1" w:semiHidden="1" w:unhideWhenUsed="1"/>
-    <w:lsdException w:name="index 2" w:semiHidden="1" w:unhideWhenUsed="1"/>
-    <w:lsdException w:name="index 3" w:semiHidden="1" w:unhideWhenUsed="1"/>
-    <w:lsdException w:name="index 4" w:semiHidden="1" w:unhideWhenUsed="1"/>
-    <w:lsdException w:name="index 5" w:semiHidden="1" w:unhideWhenUsed="1"/>
-    <w:lsdException w:name="index 6" w:semiHidden="1" w:unhideWhenUsed="1"/>
-    <w:lsdException w:name="index 7" w:semiHidden="1" w:unhideWhenUsed="1"/>
-    <w:lsdException w:name="index 8" w:semiHidden="1" w:unhideWhenUsed="1"/>
-    <w:lsdException w:name="index 9" w:semiHidden="1" w:unhideWhenUsed="1"/>
-    <w:lsdException w:name="toc 1" w:semiHidden="1" w:uiPriority="39" w:unhideWhenUsed="1"/>
-    <w:lsdException w:name="toc 2" w:semiHidden="1" w:uiPriority="39" w:unhideWhenUsed="1"/>
-    <w:lsdException w:name="toc 3" w:semiHidden="1" w:uiPriority="39" w:unhideWhenUsed="1"/>
-    <w:lsdException w:name="toc 4" w:semiHidden="1" w:uiPriority="39" w:unhideWhenUsed="1"/>
-    <w:lsdException w:name="toc 5" w:semiHidden="1" w:uiPriority="39" w:unhideWhenUsed="1"/>
-    <w:lsdException w:name="toc 6" w:semiHidden="1" w:uiPriority="39" w:unhideWhenUsed="1"/>
-    <w:lsdException w:name="toc 7" w:semiHidden="1" w:uiPriority="39" w:unhideWhenUsed="1"/>
-    <w:lsdException w:name="toc 8" w:semiHidden="1" w:uiPriority="39" w:unhideWhenUsed="1"/>
-    <w:lsdException w:name="toc 9" w:semiHidden="1" w:uiPriority="39" w:unhideWhenUsed="1"/>
-    <w:lsdException w:name="Normal Indent" w:semiHidden="1" w:unhideWhenUsed="1"/>
-    <w:lsdException w:name="footnote text" w:semiHidden="1" w:unhideWhenUsed="1"/>
-    <w:lsdException w:name="annotation text" w:semiHidden="1" w:unhideWhenUsed="1"/>
-    <w:lsdException w:name="header" w:semiHidden="1" w:unhideWhenUsed="1"/>
-    <w:lsdException w:name="footer" w:semiHidden="1" w:unhideWhenUsed="1"/>
-    <w:lsdException w:name="index heading" w:semiHidden="1" w:unhideWhenUsed="1"/>
-    <w:lsdException w:name="caption" w:semiHidden="1" w:uiPriority="35" w:unhideWhenUsed="1" w:qFormat="1"/>
-    <w:lsdException w:name="table of figures" w:semiHidden="1" w:unhideWhenUsed="1"/>
-    <w:lsdException w:name="envelope address" w:semiHidden="1" w:unhideWhenUsed="1"/>
-    <w:lsdException w:name="envelope return" w:semiHidden="1" w:unhideWhenUsed="1"/>
-    <w:lsdException w:name="footnote reference" w:semiHidden="1" w:unhideWhenUsed="1"/>
-    <w:lsdException w:name="annotation reference" w:semiHidden="1" w:unhideWhenUsed="1"/>
-    <w:lsdException w:name="line number" w:semiHidden="1" w:unhideWhenUsed="1"/>
-    <w:lsdException w:name="page number" w:semiHidden="1" w:unhideWhenUsed="1"/>
-    <w:lsdException w:name="endnote reference" w:semiHidden="1" w:unhideWhenUsed="1"/>
-    <w:lsdException w:name="endnote text" w:semiHidden="1" w:unhideWhenUsed="1"/>
-    <w:lsdException w:name="table of authorities" w:semiHidden="1" w:unhideWhenUsed="1"/>
-    <w:lsdException w:name="macro" w:semiHidden="1" w:unhideWhenUsed="1"/>
-    <w:lsdException w:name="toa heading" w:semiHidden="1" w:unhideWhenUsed="1"/>
-    <w:lsdException w:name="List" w:semiHidden="1" w:unhideWhenUsed="1"/>
-    <w:lsdException w:name="List Bullet" w:semiHidden="1" w:unhideWhenUsed="1"/>
-    <w:lsdException w:name="List Number" w:semiHidden="1" w:unhideWhenUsed="1"/>
-    <w:lsdException w:name="List 2" w:semiHidden="1" w:unhideWhenUsed="1"/>
-    <w:lsdException w:name="List 3" w:semiHidden="1" w:unhideWhenUsed="1"/>
-    <w:lsdException w:name="List 4" w:semiHidden="1" w:unhideWhenUsed="1"/>
-    <w:lsdException w:name="List 5" w:semiHidden="1" w:unhideWhenUsed="1"/>
-    <w:lsdException w:name="List Bullet 2" w:semiHidden="1" w:unhideWhenUsed="1"/>
-    <w:lsdException w:name="List Bullet 3" w:semiHidden="1" w:unhideWhenUsed="1"/>
-    <w:lsdException w:name="List Bullet 4" w:semiHidden="1" w:unhideWhenUsed="1"/>
-    <w:lsdException w:name="List Bullet 5" w:semiHidden="1" w:unhideWhenUsed="1"/>
-    <w:lsdException w:name="List Number 2" w:semiHidden="1" w:unhideWhenUsed="1"/>
-    <w:lsdException w:name="List Number 3" w:semiHidden="1" w:unhideWhenUsed="1"/>
-    <w:lsdException w:name="List Number 4" w:semiHidden="1" w:unhideWhenUsed="1"/>
-    <w:lsdException w:name="List Number 5" w:semiHidden="1" w:unhideWhenUsed="1"/>
-    <w:lsdException w:name="Title" w:uiPriority="10" w:qFormat="1"/>
-    <w:lsdException w:name="Closing" w:semiHidden="1" w:unhideWhenUsed="1"/>
-    <w:lsdException w:name="Signature" w:semiHidden="1" w:unhideWhenUsed="1"/>
-    <w:lsdException w:name="Default Paragraph Font" w:semiHidden="1" w:uiPriority="1" w:unhideWhenUsed="1"/>
-    <w:lsdException w:name="Body Text" w:semiHidden="1" w:unhideWhenUsed="1"/>
-    <w:lsdException w:name="Body Text Indent" w:semiHidden="1" w:unhideWhenUsed="1"/>
-    <w:lsdException w:name="List Continue" w:semiHidden="1" w:unhideWhenUsed="1"/>
-    <w:lsdException w:name="List Continue 2" w:semiHidden="1" w:unhideWhenUsed="1"/>
-    <w:lsdException w:name="List Continue 3" w:semiHidden="1" w:unhideWhenUsed="1"/>
-    <w:lsdException w:name="List Continue 4" w:semiHidden="1" w:unhideWhenUsed="1"/>
-    <w:lsdException w:name="List Continue 5" w:semiHidden="1" w:unhideWhenUsed="1"/>
-    <w:lsdException w:name="Message Header" w:semiHidden="1" w:unhideWhenUsed="1"/>
-    <w:lsdException w:name="Subtitle" w:uiPriority="11" w:qFormat="1"/>
-    <w:lsdException w:name="Salutation" w:semiHidden="1" w:unhideWhenUsed="1"/>
-    <w:lsdException w:name="Date" w:semiHidden="1" w:unhideWhenUsed="1"/>
-    <w:lsdException w:name="Body Text First Indent" w:semiHidden="1" w:unhideWhenUsed="1"/>
-    <w:lsdException w:name="Body Text First Indent 2" w:semiHidden="1" w:unhideWhenUsed="1"/>
-    <w:lsdException w:name="Note Heading" w:semiHidden="1" w:unhideWhenUsed="1"/>
-    <w:lsdException w:name="Body Text 2" w:semiHidden="1" w:unhideWhenUsed="1"/>
-    <w:lsdException w:name="Body Text 3" w:semiHidden="1" w:unhideWhenUsed="1"/>
-    <w:lsdException w:name="Body Text Indent 2" w:semiHidden="1" w:unhideWhenUsed="1"/>
-    <w:lsdException w:name="Body Text Indent 3" w:semiHidden="1" w:unhideWhenUsed="1"/>
-    <w:lsdException w:name="Block Text" w:semiHidden="1" w:unhideWhenUsed="1"/>
-    <w:lsdException w:name="Hyperlink" w:semiHidden="1" w:unhideWhenUsed="1"/>
-    <w:lsdException w:name="FollowedHyperlink" w:semiHidden="1" w:unhideWhenUsed="1"/>
-    <w:lsdException w:name="Strong" w:uiPriority="22" w:qFormat="1"/>
-    <w:lsdException w:name="Emphasis" w:uiPriority="20" w:qFormat="1"/>
-    <w:lsdException w:name="Document Map" w:semiHidden="1" w:unhideWhenUsed="1"/>
-    <w:lsdException w:name="Plain Text" w:semiHidden="1" w:unhideWhenUsed="1"/>
-    <w:lsdException w:name="E-mail Signature" w:semiHidden="1" w:unhideWhenUsed="1"/>
-    <w:lsdException w:name="HTML Top of Form" w:semiHidden="1" w:unhideWhenUsed="1"/>
-    <w:lsdException w:name="HTML Bottom of Form" w:semiHidden="1" w:unhideWhenUsed="1"/>
-    <w:lsdException w:name="Normal (Web)" w:semiHidden="1" w:unhideWhenUsed="1"/>
-    <w:lsdException w:name="HTML Acronym" w:semiHidden="1" w:unhideWhenUsed="1"/>
-    <w:lsdException w:name="HTML Address" w:semiHidden="1" w:unhideWhenUsed="1"/>
-    <w:lsdException w:name="HTML Cite" w:semiHidden="1" w:unhideWhenUsed="1"/>
-    <w:lsdException w:name="HTML Code" w:semiHidden="1" w:unhideWhenUsed="1"/>
-    <w:lsdException w:name="HTML Definition" w:semiHidden="1" w:unhideWhenUsed="1"/>
-    <w:lsdException w:name="HTML Keyboard" w:semiHidden="1" w:unhideWhenUsed="1"/>
-    <w:lsdException w:name="HTML Preformatted" w:semiHidden="1" w:unhideWhenUsed="1"/>
-    <w:lsdException w:name="HTML Sample" w:semiHidden="1" w:unhideWhenUsed="1"/>
-    <w:lsdException w:name="HTML Typewriter" w:semiHidden="1" w:unhideWhenUsed="1"/>
-    <w:lsdException w:name="HTML Variable" w:semiHidden="1" w:unhideWhenUsed="1"/>
-    <w:lsdException w:name="Normal Table" w:semiHidden="1" w:unhideWhenUsed="1"/>
-    <w:lsdException w:name="annotation subject" w:semiHidden="1" w:unhideWhenUsed="1"/>
-    <w:lsdException w:name="No List" w:semiHidden="1" w:unhideWhenUsed="1"/>
-    <w:lsdException w:name="Outline List 1" w:semiHidden="1" w:unhideWhenUsed="1"/>
-    <w:lsdException w:name="Outline List 2" w:semiHidden="1" w:unhideWhenUsed="1"/>
-    <w:lsdException w:name="Outline List 3" w:semiHidden="1" w:unhideWhenUsed="1"/>
-    <w:lsdException w:name="Table Simple 1" w:semiHidden="1" w:unhideWhenUsed="1"/>
-    <w:lsdException w:name="Table Simple 2" w:semiHidden="1" w:unhideWhenUsed="1"/>
-    <w:lsdException w:name="Table Simple 3" w:semiHidden="1" w:unhideWhenUsed="1"/>
-    <w:lsdException w:name="Table Classic 1" w:semiHidden="1" w:unhideWhenUsed="1"/>
-    <w:lsdException w:name="Table Classic 2" w:semiHidden="1" w:unhideWhenUsed="1"/>
-    <w:lsdException w:name="Table Classic 3" w:semiHidden="1" w:unhideWhenUsed="1"/>
-    <w:lsdException w:name="Table Classic 4" w:semiHidden="1" w:unhideWhenUsed="1"/>
-    <w:lsdException w:name="Table Colorful 1" w:semiHidden="1" w:unhideWhenUsed="1"/>
-    <w:lsdException w:name="Table Colorful 2" w:semiHidden="1" w:unhideWhenUsed="1"/>
-    <w:lsdException w:name="Table Colorful 3" w:semiHidden="1" w:unhideWhenUsed="1"/>
-    <w:lsdException w:name="Table Columns 1" w:semiHidden="1" w:unhideWhenUsed="1"/>
-    <w:lsdException w:name="Table Columns 2" w:semiHidden="1" w:unhideWhenUsed="1"/>
-    <w:lsdException w:name="Table Columns 3" w:semiHidden="1" w:unhideWhenUsed="1"/>
-    <w:lsdException w:name="Table Columns 4" w:semiHidden="1" w:unhideWhenUsed="1"/>
-    <w:lsdException w:name="Table Columns 5" w:semiHidden="1" w:unhideWhenUsed="1"/>
-    <w:lsdException w:name="Table Grid 1" w:semiHidden="1" w:unhideWhenUsed="1"/>
-    <w:lsdException w:name="Table Grid 2" w:semiHidden="1" w:unhideWhenUsed="1"/>
-    <w:lsdException w:name="Table Grid 3" w:semiHidden="1" w:unhideWhenUsed="1"/>
-    <w:lsdException w:name="Table Grid 4" w:semiHidden="1" w:unhideWhenUsed="1"/>
-    <w:lsdException w:name="Table Grid 5" w:semiHidden="1" w:unhideWhenUsed="1"/>
-    <w:lsdException w:name="Table Grid 6" w:semiHidden="1" w:unhideWhenUsed="1"/>
-    <w:lsdException w:name="Table Grid 7" w:semiHidden="1" w:unhideWhenUsed="1"/>
-    <w:lsdException w:name="Table Grid 8" w:semiHidden="1" w:unhideWhenUsed="1"/>
-    <w:lsdException w:name="Table List 1" w:semiHidden="1" w:unhideWhenUsed="1"/>
-    <w:lsdException w:name="Table List 2" w:semiHidden="1" w:unhideWhenUsed="1"/>
-    <w:lsdException w:name="Table List 3" w:semiHidden="1" w:unhideWhenUsed="1"/>
-    <w:lsdException w:name="Table List 4" w:semiHidden="1" w:unhideWhenUsed="1"/>
-    <w:lsdException w:name="Table List 5" w:semiHidden="1" w:unhideWhenUsed="1"/>
-    <w:lsdException w:name="Table List 6" w:semiHidden="1" w:unhideWhenUsed="1"/>
-    <w:lsdException w:name="Table List 7" w:semiHidden="1" w:unhideWhenUsed="1"/>
-    <w:lsdException w:name="Table List 8" w:semiHidden="1" w:unhideWhenUsed="1"/>
-    <w:lsdException w:name="Table 3D effects 1" w:semiHidden="1" w:unhideWhenUsed="1"/>
-    <w:lsdException w:name="Table 3D effects 2" w:semiHidden="1" w:unhideWhenUsed="1"/>
-    <w:lsdException w:name="Table 3D effects 3" w:semiHidden="1" w:unhideWhenUsed="1"/>
-    <w:lsdException w:name="Table Contemporary" w:semiHidden="1" w:unhideWhenUsed="1"/>
-    <w:lsdException w:name="Table Elegant" w:semiHidden="1" w:unhideWhenUsed="1"/>
-    <w:lsdException w:name="Table Professional" w:semiHidden="1" w:unhideWhenUsed="1"/>
-    <w:lsdException w:name="Table Subtle 1" w:semiHidden="1" w:unhideWhenUsed="1"/>
-    <w:lsdException w:name="Table Subtle 2" w:semiHidden="1" w:unhideWhenUsed="1"/>
-    <w:lsdException w:name="Table Web 1" w:semiHidden="1" w:unhideWhenUsed="1"/>
-    <w:lsdException w:name="Table Web 2" w:semiHidden="1" w:unhideWhenUsed="1"/>
-    <w:lsdException w:name="Table Web 3" w:semiHidden="1" w:unhideWhenUsed="1"/>
-    <w:lsdException w:name="Balloon Text" w:semiHidden="1" w:unhideWhenUsed="1"/>
-    <w:lsdException w:name="Table Grid" w:uiPriority="39"/>
-    <w:lsdException w:name="Table Theme" w:semiHidden="1" w:unhideWhenUsed="1"/>
-    <w:lsdException w:name="Placeholder Text" w:semiHidden="1"/>
-    <w:lsdException w:name="No Spacing" w:uiPriority="1" w:qFormat="1"/>
-    <w:lsdException w:name="Light Shading" w:uiPriority="60"/>
-    <w:lsdException w:name="Light List" w:uiPriority="61"/>
-    <w:lsdException w:name="Light Grid" w:uiPriority="62"/>
-    <w:lsdException w:name="Medium Shading 1" w:uiPriority="63"/>
-    <w:lsdException w:name="Medium Shading 2" w:uiPriority="64"/>
-    <w:lsdException w:name="Medium List 1" w:uiPriority="65"/>
-    <w:lsdException w:name="Medium List 2" w:uiPriority="66"/>
-    <w:lsdException w:name="Medium Grid 1" w:uiPriority="67"/>
-    <w:lsdException w:name="Medium Grid 2" w:uiPriority="68"/>
-    <w:lsdException w:name="Medium Grid 3" w:uiPriority="69"/>
-    <w:lsdException w:name="Dark List" w:uiPriority="70"/>
-    <w:lsdException w:name="Colorful Shading" w:uiPriority="71"/>
-    <w:lsdException w:name="Colorful List" w:uiPriority="72"/>
-    <w:lsdException w:name="Colorful Grid" w:uiPriority="73"/>
-    <w:lsdException w:name="Light Shading Accent 1" w:uiPriority="60"/>
-    <w:lsdException w:name="Light List Accent 1" w:uiPriority="61"/>
-    <w:lsdException w:name="Light Grid Accent 1" w:uiPriority="62"/>
-    <w:lsdException w:name="Medium Shading 1 Accent 1" w:uiPriority="63"/>
-    <w:lsdException w:name="Medium Shading 2 Accent 1" w:uiPriority="64"/>
-    <w:lsdException w:name="Medium List 1 Accent 1" w:uiPriority="65"/>
-    <w:lsdException w:name="Revision" w:semiHidden="1"/>
-    <w:lsdException w:name="List Paragraph" w:uiPriority="34" w:qFormat="1"/>
-    <w:lsdException w:name="Quote" w:uiPriority="29" w:qFormat="1"/>
-    <w:lsdException w:name="Intense Quote" w:uiPriority="30" w:qFormat="1"/>
-    <w:lsdException w:name="Medium List 2 Accent 1" w:uiPriority="66"/>
-    <w:lsdException w:name="Medium Grid 1 Accent 1" w:uiPriority="67"/>
-    <w:lsdException w:name="Medium Grid 2 Accent 1" w:uiPriority="68"/>
-    <w:lsdException w:name="Medium Grid 3 Accent 1" w:uiPriority="69"/>
-    <w:lsdException w:name="Dark List Accent 1" w:uiPriority="70"/>
-    <w:lsdException w:name="Colorful Shading Accent 1" w:uiPriority="71"/>
-    <w:lsdException w:name="Colorful List Accent 1" w:uiPriority="72"/>
-    <w:lsdException w:name="Colorful Grid Accent 1" w:uiPriority="73"/>
-    <w:lsdException w:name="Light Shading Accent 2" w:uiPriority="60"/>
-    <w:lsdException w:name="Light List Accent 2" w:uiPriority="61"/>
-    <w:lsdException w:name="Light Grid Accent 2" w:uiPriority="62"/>
-    <w:lsdException w:name="Medium Shading 1 Accent 2" w:uiPriority="63"/>
-    <w:lsdException w:name="Medium Shading 2 Accent 2" w:uiPriority="64"/>
-    <w:lsdException w:name="Medium List 1 Accent 2" w:uiPriority="65"/>
-    <w:lsdException w:name="Medium List 2 Accent 2" w:uiPriority="66"/>
-    <w:lsdException w:name="Medium Grid 1 Accent 2" w:uiPriority="67"/>
-    <w:lsdException w:name="Medium Grid 2 Accent 2" w:uiPriority="68"/>
-    <w:lsdException w:name="Medium Grid 3 Accent 2" w:uiPriority="69"/>
-    <w:lsdException w:name="Dark List Accent 2" w:uiPriority="70"/>
-    <w:lsdException w:name="Colorful Shading Accent 2" w:uiPriority="71"/>
-    <w:lsdException w:name="Colorful List Accent 2" w:uiPriority="72"/>
-    <w:lsdException w:name="Colorful Grid Accent 2" w:uiPriority="73"/>
-    <w:lsdException w:name="Light Shading Accent 3" w:uiPriority="60"/>
-    <w:lsdException w:name="Light List Accent 3" w:uiPriority="61"/>
-    <w:lsdException w:name="Light Grid Accent 3" w:uiPriority="62"/>
-    <w:lsdException w:name="Medium Shading 1 Accent 3" w:uiPriority="63"/>
-    <w:lsdException w:name="Medium Shading 2 Accent 3" w:uiPriority="64"/>
-    <w:lsdException w:name="Medium List 1 Accent 3" w:uiPriority="65"/>
-    <w:lsdException w:name="Medium List 2 Accent 3" w:uiPriority="66"/>
-    <w:lsdException w:name="Medium Grid 1 Accent 3" w:uiPriority="67"/>
-    <w:lsdException w:name="Medium Grid 2 Accent 3" w:uiPriority="68"/>
-    <w:lsdException w:name="Medium Grid 3 Accent 3" w:uiPriority="69"/>
-    <w:lsdException w:name="Dark List Accent 3" w:uiPriority="70"/>
-    <w:lsdException w:name="Colorful Shading Accent 3" w:uiPriority="71"/>
-    <w:lsdException w:name="Colorful List Accent 3" w:uiPriority="72"/>
-    <w:lsdException w:name="Colorful Grid Accent 3" w:uiPriority="73"/>
-    <w:lsdException w:name="Light Shading Accent 4" w:uiPriority="60"/>
-    <w:lsdException w:name="Light List Accent 4" w:uiPriority="61"/>
-    <w:lsdException w:name="Light Grid Accent 4" w:uiPriority="62"/>
-    <w:lsdException w:name="Medium Shading 1 Accent 4" w:uiPriority="63"/>
-    <w:lsdException w:name="Medium Shading 2 Accent 4" w:uiPriority="64"/>
-    <w:lsdException w:name="Medium List 1 Accent 4" w:uiPriority="65"/>
-    <w:lsdException w:name="Medium List 2 Accent 4" w:uiPriority="66"/>
-    <w:lsdException w:name="Medium Grid 1 Accent 4" w:uiPriority="67"/>
-    <w:lsdException w:name="Medium Grid 2 Accent 4" w:uiPriority="68"/>
-    <w:lsdException w:name="Medium Grid 3 Accent 4" w:uiPriority="69"/>
-    <w:lsdException w:name="Dark List Accent 4" w:uiPriority="70"/>
-    <w:lsdException w:name="Colorful Shading Accent 4" w:uiPriority="71"/>
-    <w:lsdException w:name="Colorful List Accent 4" w:uiPriority="72"/>
-    <w:lsdException w:name="Colorful Grid Accent 4" w:uiPriority="73"/>
-    <w:lsdException w:name="Light Shading Accent 5" w:uiPriority="60"/>
-    <w:lsdException w:name="Light List Accent 5" w:uiPriority="61"/>
-    <w:lsdException w:name="Light Grid Accent 5" w:uiPriority="62"/>
-    <w:lsdException w:name="Medium Shading 1 Accent 5" w:uiPriority="63"/>
-    <w:lsdException w:name="Medium Shading 2 Accent 5" w:uiPriority="64"/>
-    <w:lsdException w:name="Medium List 1 Accent 5" w:uiPriority="65"/>
-    <w:lsdException w:name="Medium List 2 Accent 5" w:uiPriority="66"/>
-    <w:lsdException w:name="Medium Grid 1 Accent 5" w:uiPriority="67"/>
-    <w:lsdException w:name="Medium Grid 2 Accent 5" w:uiPriority="68"/>
-    <w:lsdException w:name="Medium Grid 3 Accent 5" w:uiPriority="69"/>
-    <w:lsdException w:name="Dark List Accent 5" w:uiPriority="70"/>
-    <w:lsdException w:name="Colorful Shading Accent 5" w:uiPriority="71"/>
-    <w:lsdException w:name="Colorful List Accent 5" w:uiPriority="72"/>
-    <w:lsdException w:name="Colorful Grid Accent 5" w:uiPriority="73"/>
-    <w:lsdException w:name="Light Shading Accent 6" w:uiPriority="60"/>
-    <w:lsdException w:name="Light List Accent 6" w:uiPriority="61"/>
-    <w:lsdException w:name="Light Grid Accent 6" w:uiPriority="62"/>
-    <w:lsdException w:name="Medium Shading 1 Accent 6" w:uiPriority="63"/>
-    <w:lsdException w:name="Medium Shading 2 Accent 6" w:uiPriority="64"/>
-    <w:lsdException w:name="Medium List 1 Accent 6" w:uiPriority="65"/>
-    <w:lsdException w:name="Medium List 2 Accent 6" w:uiPriority="66"/>
-    <w:lsdException w:name="Medium Grid 1 Accent 6" w:uiPriority="67"/>
-    <w:lsdException w:name="Medium Grid 2 Accent 6" w:uiPriority="68"/>
-    <w:lsdException w:name="Medium Grid 3 Accent 6" w:uiPriority="69"/>
-    <w:lsdException w:name="Dark List Accent 6" w:uiPriority="70"/>
-    <w:lsdException w:name="Colorful Shading Accent 6" w:uiPriority="71"/>
-    <w:lsdException w:name="Colorful List Accent 6" w:uiPriority="72"/>
-    <w:lsdException w:name="Colorful Grid Accent 6" w:uiPriority="73"/>
-    <w:lsdException w:name="Subtle Emphasis" w:uiPriority="19" w:qFormat="1"/>
-    <w:lsdException w:name="Intense Emphasis" w:uiPriority="21" w:qFormat="1"/>
-    <w:lsdException w:name="Subtle Reference" w:uiPriority="31" w:qFormat="1"/>
-    <w:lsdException w:name="Intense Reference" w:uiPriority="32" w:qFormat="1"/>
-    <w:lsdException w:name="Book Title" w:uiPriority="33" w:qFormat="1"/>
-    <w:lsdException w:name="Bibliography" w:semiHidden="1" w:uiPriority="37" w:unhideWhenUsed="1"/>
-    <w:lsdException w:name="TOC Heading" w:semiHidden="1" w:uiPriority="39" w:unhideWhenUsed="1" w:qFormat="1"/>
-    <w:lsdException w:name="Plain Table 1" w:uiPriority="41"/>
-    <w:lsdException w:name="Plain Table 2" w:uiPriority="42"/>
-    <w:lsdException w:name="Plain Table 3" w:uiPriority="43"/>
-    <w:lsdException w:name="Plain Table 4" w:uiPriority="44"/>
-    <w:lsdException w:name="Plain Table 5" w:uiPriority="45"/>
-    <w:lsdException w:name="Grid Table Light" w:uiPriority="40"/>
-    <w:lsdException w:name="Grid Table 1 Light" w:uiPriority="46"/>
-    <w:lsdException w:name="Grid Table 2" w:uiPriority="47"/>
-    <w:lsdException w:name="Grid Table 3" w:uiPriority="48"/>
-    <w:lsdException w:name="Grid Table 4" w:uiPriority="49"/>
-    <w:lsdException w:name="Grid Table 5 Dark" w:uiPriority="50"/>
-    <w:lsdException w:name="Grid Table 6 Colorful" w:uiPriority="51"/>
-    <w:lsdException w:name="Grid Table 7 Colorful" w:uiPriority="52"/>
-    <w:lsdException w:name="Grid Table 1 Light Accent 1" w:uiPriority="46"/>
-    <w:lsdException w:name="Grid Table 2 Accent 1" w:uiPriority="47"/>
-    <w:lsdException w:name="Grid Table 3 Accent 1" w:uiPriority="48"/>
-    <w:lsdException w:name="Grid Table 4 Accent 1" w:uiPriority="49"/>
-    <w:lsdException w:name="Grid Table 5 Dark Accent 1" w:uiPriority="50"/>
-    <w:lsdException w:name="Grid Table 6 Colorful Accent 1" w:uiPriority="51"/>
-    <w:lsdException w:name="Grid Table 7 Colorful Accent 1" w:uiPriority="52"/>
-    <w:lsdException w:name="Grid Table 1 Light Accent 2" w:uiPriority="46"/>
-    <w:lsdException w:name="Grid Table 2 Accent 2" w:uiPriority="47"/>
-    <w:lsdException w:name="Grid Table 3 Accent 2" w:uiPriority="48"/>
-    <w:lsdException w:name="Grid Table 4 Accent 2" w:uiPriority="49"/>
-    <w:lsdException w:name="Grid Table 5 Dark Accent 2" w:uiPriority="50"/>
-    <w:lsdException w:name="Grid Table 6 Colorful Accent 2" w:uiPriority="51"/>
-    <w:lsdException w:name="Grid Table 7 Colorful Accent 2" w:uiPriority="52"/>
-    <w:lsdException w:name="Grid Table 1 Light Accent 3" w:uiPriority="46"/>
-    <w:lsdException w:name="Grid Table 2 Accent 3" w:uiPriority="47"/>
-    <w:lsdException w:name="Grid Table 3 Accent 3" w:uiPriority="48"/>
-    <w:lsdException w:name="Grid Table 4 Accent 3" w:uiPriority="49"/>
-    <w:lsdException w:name="Grid Table 5 Dark Accent 3" w:uiPriority="50"/>
-    <w:lsdException w:name="Grid Table 6 Colorful Accent 3" w:uiPriority="51"/>
-    <w:lsdException w:name="Grid Table 7 Colorful Accent 3" w:uiPriority="52"/>
-    <w:lsdException w:name="Grid Table 1 Light Accent 4" w:uiPriority="46"/>
-    <w:lsdException w:name="Grid Table 2 Accent 4" w:uiPriority="47"/>
-    <w:lsdException w:name="Grid Table 3 Accent 4" w:uiPriority="48"/>
-    <w:lsdException w:name="Grid Table 4 Accent 4" w:uiPriority="49"/>
-    <w:lsdException w:name="Grid Table 5 Dark Accent 4" w:uiPriority="50"/>
-    <w:lsdException w:name="Grid Table 6 Colorful Accent 4" w:uiPriority="51"/>
-    <w:lsdException w:name="Grid Table 7 Colorful Accent 4" w:uiPriority="52"/>
-    <w:lsdException w:name="Grid Table 1 Light Accent 5" w:uiPriority="46"/>
-    <w:lsdException w:name="Grid Table 2 Accent 5" w:uiPriority="47"/>
-    <w:lsdException w:name="Grid Table 3 Accent 5" w:uiPriority="48"/>
-    <w:lsdException w:name="Grid Table 4 Accent 5" w:uiPriority="49"/>
-    <w:lsdException w:name="Grid Table 5 Dark Accent 5" w:uiPriority="50"/>
-    <w:lsdException w:name="Grid Table 6 Colorful Accent 5" w:uiPriority="51"/>
-    <w:lsdException w:name="Grid Table 7 Colorful Accent 5" w:uiPriority="52"/>
-    <w:lsdException w:name="Grid Table 1 Light Accent 6" w:uiPriority="46"/>
-    <w:lsdException w:name="Grid Table 2 Accent 6" w:uiPriority="47"/>
-    <w:lsdException w:name="Grid Table 3 Accent 6" w:uiPriority="48"/>
-    <w:lsdException w:name="Grid Table 4 Accent 6" w:uiPriority="49"/>
-    <w:lsdException w:name="Grid Table 5 Dark Accent 6" w:uiPriority="50"/>
-    <w:lsdException w:name="Grid Table 6 Colorful Accent 6" w:uiPriority="51"/>
-    <w:lsdException w:name="Grid Table 7 Colorful Accent 6" w:uiPriority="52"/>
-    <w:lsdException w:name="List Table 1 Light" w:uiPriority="46"/>
-    <w:lsdException w:name="List Table 2" w:uiPriority="47"/>
-    <w:lsdException w:name="List Table 3" w:uiPriority="48"/>
-    <w:lsdException w:name="List Table 4" w:uiPriority="49"/>
-    <w:lsdException w:name="List Table 5 Dark" w:uiPriority="50"/>
-    <w:lsdException w:name="List Table 6 Colorful" w:uiPriority="51"/>
-    <w:lsdException w:name="List Table 7 Colorful" w:uiPriority="52"/>
-    <w:lsdException w:name="List Table 1 Light Accent 1" w:uiPriority="46"/>
-    <w:lsdException w:name="List Table 2 Accent 1" w:uiPriority="47"/>
-    <w:lsdException w:name="List Table 3 Accent 1" w:uiPriority="48"/>
-    <w:lsdException w:name="List Table 4 Accent 1" w:uiPriority="49"/>
-    <w:lsdException w:name="List Table 5 Dark Accent 1" w:uiPriority="50"/>
-    <w:lsdException w:name="List Table 6 Colorful Accent 1" w:uiPriority="51"/>
-    <w:lsdException w:name="List Table 7 Colorful Accent 1" w:uiPriority="52"/>
-    <w:lsdException w:name="List Table 1 Light Accent 2" w:uiPriority="46"/>
-    <w:lsdException w:name="List Table 2 Accent 2" w:uiPriority="47"/>
-    <w:lsdException w:name="List Table 3 Accent 2" w:uiPriority="48"/>
-    <w:lsdException w:name="List Table 4 Accent 2" w:uiPriority="49"/>
-    <w:lsdException w:name="List Table 5 Dark Accent 2" w:uiPriority="50"/>
-    <w:lsdException w:name="List Table 6 Colorful Accent 2" w:uiPriority="51"/>
-    <w:lsdException w:name="List Table 7 Colorful Accent 2" w:uiPriority="52"/>
-    <w:lsdException w:name="List Table 1 Light Accent 3" w:uiPriority="46"/>
-    <w:lsdException w:name="List Table 2 Accent 3" w:uiPriority="47"/>
-    <w:lsdException w:name="List Table 3 Accent 3" w:uiPriority="48"/>
-    <w:lsdException w:name="List Table 4 Accent 3" w:uiPriority="49"/>
-    <w:lsdException w:name="List Table 5 Dark Accent 3" w:uiPriority="50"/>
-    <w:lsdException w:name="List Table 6 Colorful Accent 3" w:uiPriority="51"/>
-    <w:lsdException w:name="List Table 7 Colorful Accent 3" w:uiPriority="52"/>
-    <w:lsdException w:name="List Table 1 Light Accent 4" w:uiPriority="46"/>
-    <w:lsdException w:name="List Table 2 Accent 4" w:uiPriority="47"/>
-    <w:lsdException w:name="List Table 3 Accent 4" w:uiPriority="48"/>
-    <w:lsdException w:name="List Table 4 Accent 4" w:uiPriority="49"/>
-    <w:lsdException w:name="List Table 5 Dark Accent 4" w:uiPriority="50"/>
-    <w:lsdException w:name="List Table 6 Colorful Accent 4" w:uiPriority="51"/>
-    <w:lsdException w:name="List Table 7 Colorful Accent 4" w:uiPriority="52"/>
-    <w:lsdException w:name="List Table 1 Light Accent 5" w:uiPriority="46"/>
-    <w:lsdException w:name="List Table 2 Accent 5" w:uiPriority="47"/>
-    <w:lsdException w:name="List Table 3 Accent 5" w:uiPriority="48"/>
-    <w:lsdException w:name="List Table 4 Accent 5" w:uiPriority="49"/>
-    <w:lsdException w:name="List Table 5 Dark Accent 5" w:uiPriority="50"/>
-    <w:lsdException w:name="List Table 6 Colorful Accent 5" w:uiPriority="51"/>
-    <w:lsdException w:name="List Table 7 Colorful Accent 5" w:uiPriority="52"/>
-    <w:lsdException w:name="List Table 1 Light Accent 6" w:uiPriority="46"/>
-    <w:lsdException w:name="List Table 2 Accent 6" w:uiPriority="47"/>
-    <w:lsdException w:name="List Table 3 Accent 6" w:uiPriority="48"/>
-    <w:lsdException w:name="List Table 4 Accent 6" w:uiPriority="49"/>
-    <w:lsdException w:name="List Table 5 Dark Accent 6" w:uiPriority="50"/>
-    <w:lsdException w:name="List Table 6 Colorful Accent 6" w:uiPriority="51"/>
-    <w:lsdException w:name="List Table 7 Colorful Accent 6" w:uiPriority="52"/>
-  </w:latentStyles>
-  <w:style w:type="paragraph" w:default="1" w:styleId="Normal">
-    <w:name w:val="Normal"/>
+  <w:style w:type="character" w:styleId="HafifBavuru">
+    <w:name w:val="Subtle Reference"/>
+    <w:basedOn w:val="VarsaylanParagrafYazTipi"/>
+    <w:uiPriority w:val="31"/>
     <w:qFormat/>
-  </w:style>
-  <w:style w:type="character" w:default="1" w:styleId="VarsaylanParagrafYazTipi">
-    <w:name w:val="Default Paragraph Font"/>
-    <w:uiPriority w:val="1"/>
-    <w:semiHidden/>
-    <w:unhideWhenUsed/>
-  </w:style>
-  <w:style w:type="table" w:default="1" w:styleId="NormalTablo">
-    <w:name w:val="Normal Table"/>
-    <w:uiPriority w:val="99"/>
-    <w:semiHidden/>
-    <w:unhideWhenUsed/>
-    <w:tblPr>
-      <w:tblInd w:w="0" w:type="dxa"/>
-      <w:tblCellMar>
-        <w:top w:w="0" w:type="dxa"/>
-        <w:left w:w="108" w:type="dxa"/>
-        <w:bottom w:w="0" w:type="dxa"/>
-        <w:right w:w="108" w:type="dxa"/>
-      </w:tblCellMar>
-    </w:tblPr>
-  </w:style>
-  <w:style w:type="numbering" w:default="1" w:styleId="ListeYok">
-    <w:name w:val="No List"/>
-    <w:uiPriority w:val="99"/>
-    <w:semiHidden/>
-    <w:unhideWhenUsed/>
-  </w:style>
-  <w:style w:type="character" w:styleId="YerTutucuMetni">
-    <w:name w:val="Placeholder Text"/>
-    <w:basedOn w:val="VarsaylanParagrafYazTipi"/>
-    <w:uiPriority w:val="99"/>
-    <w:semiHidden/>
-    <w:rsid w:val="001458E2"/>
+    <w:rsid w:val="00D40092"/>
     <w:rPr>
-      <w:color w:val="808080"/>
+      <w:smallCaps/>
+      <w:color w:val="5A5A5A" w:themeColor="text1" w:themeTint="A5"/>
     </w:rPr>
   </w:style>
 </w:styles>
-</file>
-
-<file path=word/glossary/webSettings.xml><?xml version="1.0" encoding="utf-8"?>
-<w:webSettings xmlns:mc="http://schemas.openxmlformats.org/markup-compatibility/2006" xmlns:r="http://schemas.openxmlformats.org/officeDocument/2006/relationships" xmlns:w="http://schemas.openxmlformats.org/wordprocessingml/2006/main" xmlns:w14="http://schemas.microsoft.com/office/word/2010/wordml" xmlns:w15="http://schemas.microsoft.com/office/word/2012/wordml" xmlns:w16se="http://schemas.microsoft.com/office/word/2015/wordml/symex" mc:Ignorable="w14 w15 w16se">
-  <w:optimizeForBrowser/>
-  <w:allowPNG/>
-</w:webSettings>
 </file>
 
 <file path=word/theme/theme1.xml><?xml version="1.0" encoding="utf-8"?>
@@ -25159,11 +26903,38 @@
     </b:Author>
     <b:RefOrder>6</b:RefOrder>
   </b:Source>
+  <b:Source>
+    <b:Tag>Smi22</b:Tag>
+    <b:SourceType>BookSection</b:SourceType>
+    <b:Guid>{7E0602E2-1573-4C77-BC4F-39DBA0ACC94F}</b:Guid>
+    <b:Title>Dynamic Stability</b:Title>
+    <b:BookTitle>Aircraft Flight Mechanics</b:BookTitle>
+    <b:Year>2022</b:Year>
+    <b:Author>
+      <b:Author>
+        <b:NameList>
+          <b:Person>
+            <b:Last>Smith</b:Last>
+            <b:First>Harry</b:First>
+          </b:Person>
+        </b:NameList>
+      </b:Author>
+    </b:Author>
+    <b:RefOrder>7</b:RefOrder>
+  </b:Source>
+  <b:Source>
+    <b:Tag>Ard</b:Tag>
+    <b:SourceType>InternetSite</b:SourceType>
+    <b:Guid>{64B43D40-0387-4401-A43E-036BFEB37AA3}</b:Guid>
+    <b:Title>ArduPilot</b:Title>
+    <b:URL>https://ardupilot.org/ardupilot/</b:URL>
+    <b:RefOrder>8</b:RefOrder>
+  </b:Source>
 </b:Sources>
 </file>
 
 <file path=customXml/itemProps1.xml><?xml version="1.0" encoding="utf-8"?>
-<ds:datastoreItem xmlns:ds="http://schemas.openxmlformats.org/officeDocument/2006/customXml" ds:itemID="{44E25D29-C42D-4C41-B2E6-A646C2AE9EFF}">
+<ds:datastoreItem xmlns:ds="http://schemas.openxmlformats.org/officeDocument/2006/customXml" ds:itemID="{C9CD1499-FF75-48B0-A549-7990634469EE}">
   <ds:schemaRefs>
     <ds:schemaRef ds:uri="http://schemas.openxmlformats.org/officeDocument/2006/bibliography"/>
   </ds:schemaRefs>

</xml_diff>

<commit_message>
Structural FEA screanshots are added. Report is updated.
</commit_message>
<xml_diff>
--- a/Course Materials/Final Report.docx
+++ b/Course Materials/Final Report.docx
@@ -1032,13 +1032,25 @@
         <w:t xml:space="preserve">VTOL which is </w:t>
       </w:r>
       <w:r>
-        <w:t>an efficient combination of two flying vehicle</w:t>
-      </w:r>
-      <w:r>
-        <w:t xml:space="preserve">, carries on </w:t>
-      </w:r>
-      <w:r>
-        <w:t>majority of its flight time as a fixed wing</w:t>
+        <w:t>an efficient combination of two</w:t>
+      </w:r>
+      <w:r>
+        <w:t xml:space="preserve"> types of</w:t>
+      </w:r>
+      <w:r>
+        <w:t xml:space="preserve"> flying vehicle</w:t>
+      </w:r>
+      <w:r>
+        <w:t xml:space="preserve">, </w:t>
+      </w:r>
+      <w:r>
+        <w:t>flies as a fixed wing</w:t>
+      </w:r>
+      <w:r>
+        <w:t xml:space="preserve"> on </w:t>
+      </w:r>
+      <w:r>
+        <w:t>majority of its flight time</w:t>
       </w:r>
       <w:r>
         <w:t>. It was</w:t>
@@ -1068,7 +1080,13 @@
         <w:t xml:space="preserve"> The reason behind the decision is that fixed wing aircrafts have </w:t>
       </w:r>
       <w:r>
-        <w:t xml:space="preserve">more complex and strict design parameters such as </w:t>
+        <w:t xml:space="preserve">more </w:t>
+      </w:r>
+      <w:r>
+        <w:t xml:space="preserve">inflexible </w:t>
+      </w:r>
+      <w:r>
+        <w:t xml:space="preserve">design parameters such as </w:t>
       </w:r>
       <w:r>
         <w:t>wing length, location of the CoG (Centre of Gravity)</w:t>
@@ -1077,13 +1095,25 @@
         <w:t>, AoA (Angle of Attack) of wing etc.</w:t>
       </w:r>
       <w:r>
-        <w:t xml:space="preserve"> On the other hand, rotary-wing aircrafts can be relatively easy to adapted </w:t>
-      </w:r>
-      <w:r>
-        <w:t xml:space="preserve">to different frame designs and </w:t>
-      </w:r>
-      <w:r>
-        <w:t xml:space="preserve">provides a wider </w:t>
+        <w:t xml:space="preserve"> On the other hand, </w:t>
+      </w:r>
+      <w:r>
+        <w:t xml:space="preserve">it is relatively easy to adapt </w:t>
+      </w:r>
+      <w:r>
+        <w:t xml:space="preserve">rotary-wing aircrafts </w:t>
+      </w:r>
+      <w:r>
+        <w:t>to different frame designs, and</w:t>
+      </w:r>
+      <w:r>
+        <w:t xml:space="preserve"> </w:t>
+      </w:r>
+      <w:r>
+        <w:t>they provide</w:t>
+      </w:r>
+      <w:r>
+        <w:t xml:space="preserve"> a wider </w:t>
       </w:r>
       <w:r>
         <w:t>range for the specification of</w:t>
@@ -6734,51 +6764,25 @@
       <w:r>
         <w:t xml:space="preserve">Eq. </w:t>
       </w:r>
-      <w:r>
-        <w:fldChar w:fldCharType="begin"/>
-      </w:r>
-      <w:r>
-        <w:instrText xml:space="preserve"> STYLEREF 1 \s </w:instrText>
-      </w:r>
-      <w:r>
-        <w:fldChar w:fldCharType="separate"/>
-      </w:r>
-      <w:r>
-        <w:rPr>
-          <w:noProof/>
-        </w:rPr>
-        <w:t>2</w:t>
-      </w:r>
-      <w:r>
-        <w:rPr>
-          <w:noProof/>
-        </w:rPr>
-        <w:fldChar w:fldCharType="end"/>
-      </w:r>
+      <w:fldSimple w:instr=" STYLEREF 1 \s ">
+        <w:r>
+          <w:rPr>
+            <w:noProof/>
+          </w:rPr>
+          <w:t>2</w:t>
+        </w:r>
+      </w:fldSimple>
       <w:r>
         <w:t>.</w:t>
       </w:r>
-      <w:r>
-        <w:fldChar w:fldCharType="begin"/>
-      </w:r>
-      <w:r>
-        <w:instrText xml:space="preserve"> SEQ Eq. \* ARABIC \s 1 </w:instrText>
-      </w:r>
-      <w:r>
-        <w:fldChar w:fldCharType="separate"/>
-      </w:r>
-      <w:r>
-        <w:rPr>
-          <w:noProof/>
-        </w:rPr>
-        <w:t>1</w:t>
-      </w:r>
-      <w:r>
-        <w:rPr>
-          <w:noProof/>
-        </w:rPr>
-        <w:fldChar w:fldCharType="end"/>
-      </w:r>
+      <w:fldSimple w:instr=" SEQ Eq. \* ARABIC \s 1 ">
+        <w:r>
+          <w:rPr>
+            <w:noProof/>
+          </w:rPr>
+          <w:t>1</w:t>
+        </w:r>
+      </w:fldSimple>
       <w:bookmarkEnd w:id="6"/>
     </w:p>
     <w:p>
@@ -7099,51 +7103,25 @@
       <w:r>
         <w:t xml:space="preserve">Eq. </w:t>
       </w:r>
-      <w:r>
-        <w:fldChar w:fldCharType="begin"/>
-      </w:r>
-      <w:r>
-        <w:instrText xml:space="preserve"> STYLEREF 1 \s </w:instrText>
-      </w:r>
-      <w:r>
-        <w:fldChar w:fldCharType="separate"/>
-      </w:r>
-      <w:r>
-        <w:rPr>
-          <w:noProof/>
-        </w:rPr>
-        <w:t>2</w:t>
-      </w:r>
-      <w:r>
-        <w:rPr>
-          <w:noProof/>
-        </w:rPr>
-        <w:fldChar w:fldCharType="end"/>
-      </w:r>
+      <w:fldSimple w:instr=" STYLEREF 1 \s ">
+        <w:r>
+          <w:rPr>
+            <w:noProof/>
+          </w:rPr>
+          <w:t>2</w:t>
+        </w:r>
+      </w:fldSimple>
       <w:r>
         <w:t>.</w:t>
       </w:r>
-      <w:r>
-        <w:fldChar w:fldCharType="begin"/>
-      </w:r>
-      <w:r>
-        <w:instrText xml:space="preserve"> SEQ Eq. \* ARABIC \s 1 </w:instrText>
-      </w:r>
-      <w:r>
-        <w:fldChar w:fldCharType="separate"/>
-      </w:r>
-      <w:r>
-        <w:rPr>
-          <w:noProof/>
-        </w:rPr>
-        <w:t>2</w:t>
-      </w:r>
-      <w:r>
-        <w:rPr>
-          <w:noProof/>
-        </w:rPr>
-        <w:fldChar w:fldCharType="end"/>
-      </w:r>
+      <w:fldSimple w:instr=" SEQ Eq. \* ARABIC \s 1 ">
+        <w:r>
+          <w:rPr>
+            <w:noProof/>
+          </w:rPr>
+          <w:t>2</w:t>
+        </w:r>
+      </w:fldSimple>
       <w:bookmarkEnd w:id="7"/>
     </w:p>
     <w:p>
@@ -7359,51 +7337,25 @@
       <w:r>
         <w:t xml:space="preserve">Eq. </w:t>
       </w:r>
-      <w:r>
-        <w:fldChar w:fldCharType="begin"/>
-      </w:r>
-      <w:r>
-        <w:instrText xml:space="preserve"> STYLEREF 1 \s </w:instrText>
-      </w:r>
-      <w:r>
-        <w:fldChar w:fldCharType="separate"/>
-      </w:r>
-      <w:r>
-        <w:rPr>
-          <w:noProof/>
-        </w:rPr>
-        <w:t>2</w:t>
-      </w:r>
-      <w:r>
-        <w:rPr>
-          <w:noProof/>
-        </w:rPr>
-        <w:fldChar w:fldCharType="end"/>
-      </w:r>
+      <w:fldSimple w:instr=" STYLEREF 1 \s ">
+        <w:r>
+          <w:rPr>
+            <w:noProof/>
+          </w:rPr>
+          <w:t>2</w:t>
+        </w:r>
+      </w:fldSimple>
       <w:r>
         <w:t>.</w:t>
       </w:r>
-      <w:r>
-        <w:fldChar w:fldCharType="begin"/>
-      </w:r>
-      <w:r>
-        <w:instrText xml:space="preserve"> SEQ Eq. \* ARABIC \s 1 </w:instrText>
-      </w:r>
-      <w:r>
-        <w:fldChar w:fldCharType="separate"/>
-      </w:r>
-      <w:r>
-        <w:rPr>
-          <w:noProof/>
-        </w:rPr>
-        <w:t>3</w:t>
-      </w:r>
-      <w:r>
-        <w:rPr>
-          <w:noProof/>
-        </w:rPr>
-        <w:fldChar w:fldCharType="end"/>
-      </w:r>
+      <w:fldSimple w:instr=" SEQ Eq. \* ARABIC \s 1 ">
+        <w:r>
+          <w:rPr>
+            <w:noProof/>
+          </w:rPr>
+          <w:t>3</w:t>
+        </w:r>
+      </w:fldSimple>
       <w:bookmarkEnd w:id="8"/>
     </w:p>
     <w:p>
@@ -7835,51 +7787,25 @@
       <w:r>
         <w:t xml:space="preserve">Eq. </w:t>
       </w:r>
-      <w:r>
-        <w:fldChar w:fldCharType="begin"/>
-      </w:r>
-      <w:r>
-        <w:instrText xml:space="preserve"> STYLEREF 1 \s </w:instrText>
-      </w:r>
-      <w:r>
-        <w:fldChar w:fldCharType="separate"/>
-      </w:r>
-      <w:r>
-        <w:rPr>
-          <w:noProof/>
-        </w:rPr>
-        <w:t>2</w:t>
-      </w:r>
-      <w:r>
-        <w:rPr>
-          <w:noProof/>
-        </w:rPr>
-        <w:fldChar w:fldCharType="end"/>
-      </w:r>
+      <w:fldSimple w:instr=" STYLEREF 1 \s ">
+        <w:r>
+          <w:rPr>
+            <w:noProof/>
+          </w:rPr>
+          <w:t>2</w:t>
+        </w:r>
+      </w:fldSimple>
       <w:r>
         <w:t>.</w:t>
       </w:r>
-      <w:r>
-        <w:fldChar w:fldCharType="begin"/>
-      </w:r>
-      <w:r>
-        <w:instrText xml:space="preserve"> SEQ Eq. \* ARABIC \s 1 </w:instrText>
-      </w:r>
-      <w:r>
-        <w:fldChar w:fldCharType="separate"/>
-      </w:r>
-      <w:r>
-        <w:rPr>
-          <w:noProof/>
-        </w:rPr>
-        <w:t>4</w:t>
-      </w:r>
-      <w:r>
-        <w:rPr>
-          <w:noProof/>
-        </w:rPr>
-        <w:fldChar w:fldCharType="end"/>
-      </w:r>
+      <w:fldSimple w:instr=" SEQ Eq. \* ARABIC \s 1 ">
+        <w:r>
+          <w:rPr>
+            <w:noProof/>
+          </w:rPr>
+          <w:t>4</w:t>
+        </w:r>
+      </w:fldSimple>
       <w:bookmarkEnd w:id="9"/>
     </w:p>
     <w:p>
@@ -12139,18 +12065,12 @@
         <w:rPr>
           <w:i/>
         </w:rPr>
-        <w:instrText xml:space="preserve"> REF _Ref184818988 \h </w:instrText>
+        <w:instrText xml:space="preserve"> REF _Ref184818988 \h  \* MERGEFORMAT </w:instrText>
       </w:r>
       <w:r>
         <w:rPr>
           <w:i/>
         </w:rPr>
-      </w:r>
-      <w:r>
-        <w:rPr>
-          <w:i/>
-        </w:rPr>
-        <w:instrText xml:space="preserve"> \* MERGEFORMAT </w:instrText>
       </w:r>
       <w:r>
         <w:rPr>
@@ -12855,6 +12775,9 @@
         <w:t xml:space="preserve">Thus, the inputs required for the stability analysis were roughly fed into </w:t>
       </w:r>
       <w:r>
+        <w:t xml:space="preserve">the </w:t>
+      </w:r>
+      <w:r>
         <w:t>programme</w:t>
       </w:r>
       <w:r>
@@ -13074,20 +12997,13 @@
           <w:i/>
           <w:highlight w:val="green"/>
         </w:rPr>
-        <w:instrText xml:space="preserve"> REF _Ref184825444 \h </w:instrText>
+        <w:instrText xml:space="preserve"> REF _Ref184825444 \h  \* MERGEFORMAT </w:instrText>
       </w:r>
       <w:r>
         <w:rPr>
           <w:i/>
           <w:highlight w:val="green"/>
         </w:rPr>
-      </w:r>
-      <w:r>
-        <w:rPr>
-          <w:i/>
-          <w:highlight w:val="green"/>
-        </w:rPr>
-        <w:instrText xml:space="preserve"> \* MERGEFORMAT </w:instrText>
       </w:r>
       <w:r>
         <w:rPr>
@@ -13134,13 +13050,7 @@
         <w:fldChar w:fldCharType="end"/>
       </w:r>
       <w:r>
-        <w:t>.</w:t>
-      </w:r>
-      <w:r>
-        <w:t xml:space="preserve"> </w:t>
-      </w:r>
-      <w:r>
-        <w:t xml:space="preserve">The other longitudinal mode is the </w:t>
+        <w:t xml:space="preserve">. The other longitudinal mode is the </w:t>
       </w:r>
       <w:r>
         <w:t>Short-Period</w:t>
@@ -13283,10 +13193,7 @@
         <w:t xml:space="preserve"> Modal response is shown in </w:t>
       </w:r>
       <w:r>
-        <w:t>left</w:t>
-      </w:r>
-      <w:r>
-        <w:t xml:space="preserve"> 4-graphs of </w:t>
+        <w:t xml:space="preserve">left 4-graphs of </w:t>
       </w:r>
       <w:r>
         <w:rPr>
@@ -13300,20 +13207,13 @@
           <w:i/>
           <w:highlight w:val="green"/>
         </w:rPr>
-        <w:instrText xml:space="preserve"> REF _Ref184825444 \h </w:instrText>
+        <w:instrText xml:space="preserve"> REF _Ref184825444 \h  \* MERGEFORMAT </w:instrText>
       </w:r>
       <w:r>
         <w:rPr>
           <w:i/>
           <w:highlight w:val="green"/>
         </w:rPr>
-      </w:r>
-      <w:r>
-        <w:rPr>
-          <w:i/>
-          <w:highlight w:val="green"/>
-        </w:rPr>
-        <w:instrText xml:space="preserve"> \* MERGEFORMAT </w:instrText>
       </w:r>
       <w:r>
         <w:rPr>
@@ -13586,10 +13486,7 @@
         <w:t xml:space="preserve"> Mode</w:t>
       </w:r>
       <w:r>
-        <w:t xml:space="preserve">; </w:t>
-      </w:r>
-      <w:r>
-        <w:t xml:space="preserve">(Left-4) </w:t>
+        <w:t xml:space="preserve">; (Left-4) </w:t>
       </w:r>
       <w:r>
         <w:t>Short-Period Mode</w:t>
@@ -13704,7 +13601,7 @@
           <w:highlight w:val="green"/>
           <w:lang w:val="en-US"/>
         </w:rPr>
-        <w:instrText xml:space="preserve"> REF _Ref184826343 \h </w:instrText>
+        <w:instrText xml:space="preserve"> REF _Ref184826343 \h  \* MERGEFORMAT </w:instrText>
       </w:r>
       <w:r>
         <w:rPr>
@@ -13713,15 +13610,6 @@
           <w:highlight w:val="green"/>
           <w:lang w:val="en-US"/>
         </w:rPr>
-      </w:r>
-      <w:r>
-        <w:rPr>
-          <w:i/>
-          <w:color w:val="000000" w:themeColor="text1"/>
-          <w:highlight w:val="green"/>
-          <w:lang w:val="en-US"/>
-        </w:rPr>
-        <w:instrText xml:space="preserve"> \* MERGEFORMAT </w:instrText>
       </w:r>
       <w:r>
         <w:rPr>
@@ -14054,8 +13942,6 @@
         </w:rPr>
         <w:t>.</w:t>
       </w:r>
-      <w:bookmarkStart w:id="16" w:name="_GoBack"/>
-      <w:bookmarkEnd w:id="16"/>
     </w:p>
     <w:p>
       <w:pPr>
@@ -14117,7 +14003,7 @@
         <w:pStyle w:val="ResimYazs"/>
         <w:jc w:val="center"/>
       </w:pPr>
-      <w:bookmarkStart w:id="17" w:name="_Ref184826343"/>
+      <w:bookmarkStart w:id="16" w:name="_Ref184826343"/>
       <w:r>
         <w:rPr>
           <w:b/>
@@ -14192,7 +14078,7 @@
         </w:rPr>
         <w:fldChar w:fldCharType="end"/>
       </w:r>
-      <w:bookmarkEnd w:id="17"/>
+      <w:bookmarkEnd w:id="16"/>
       <w:r>
         <w:rPr>
           <w:b/>
@@ -14237,13 +14123,7 @@
         <w:rPr>
           <w:lang w:val="en-US"/>
         </w:rPr>
-        <w:t>amping which is related to a change in roll. This mode is non-oscillatory and usually fast. For our plane the hal</w:t>
-      </w:r>
-      <w:r>
-        <w:rPr>
-          <w:lang w:val="en-US"/>
-        </w:rPr>
-        <w:t>ving time is c</w:t>
+        <w:t>amping which is related to a change in roll. This mode is non-oscillatory and usually fast. For our plane the halving time is c</w:t>
       </w:r>
       <w:r>
         <w:rPr>
@@ -14302,7 +14182,7 @@
           <w:highlight w:val="green"/>
           <w:lang w:val="en-US"/>
         </w:rPr>
-        <w:instrText xml:space="preserve"> REF _Ref184827559 \h </w:instrText>
+        <w:instrText xml:space="preserve"> REF _Ref184827559 \h  \* MERGEFORMAT </w:instrText>
       </w:r>
       <w:r>
         <w:rPr>
@@ -14317,7 +14197,37 @@
           <w:highlight w:val="green"/>
           <w:lang w:val="en-US"/>
         </w:rPr>
-        <w:instrText xml:space="preserve"> \* MERGEFORMAT </w:instrText>
+        <w:fldChar w:fldCharType="separate"/>
+      </w:r>
+      <w:r>
+        <w:rPr>
+          <w:i/>
+          <w:highlight w:val="green"/>
+        </w:rPr>
+        <w:t xml:space="preserve">Figure </w:t>
+      </w:r>
+      <w:r>
+        <w:rPr>
+          <w:i/>
+          <w:noProof/>
+          <w:highlight w:val="green"/>
+        </w:rPr>
+        <w:t>2</w:t>
+      </w:r>
+      <w:r>
+        <w:rPr>
+          <w:i/>
+          <w:highlight w:val="green"/>
+        </w:rPr>
+        <w:t>.</w:t>
+      </w:r>
+      <w:r>
+        <w:rPr>
+          <w:i/>
+          <w:noProof/>
+          <w:highlight w:val="green"/>
+        </w:rPr>
+        <w:t>9</w:t>
       </w:r>
       <w:r>
         <w:rPr>
@@ -14325,37 +14235,125 @@
           <w:highlight w:val="green"/>
           <w:lang w:val="en-US"/>
         </w:rPr>
-        <w:fldChar w:fldCharType="separate"/>
-      </w:r>
-      <w:r>
-        <w:rPr>
-          <w:i/>
-          <w:highlight w:val="green"/>
-        </w:rPr>
-        <w:t xml:space="preserve">Figure </w:t>
-      </w:r>
-      <w:r>
-        <w:rPr>
-          <w:i/>
-          <w:noProof/>
-          <w:highlight w:val="green"/>
-        </w:rPr>
-        <w:t>2</w:t>
-      </w:r>
-      <w:r>
-        <w:rPr>
-          <w:i/>
-          <w:highlight w:val="green"/>
-        </w:rPr>
-        <w:t>.</w:t>
-      </w:r>
-      <w:r>
-        <w:rPr>
-          <w:i/>
-          <w:noProof/>
-          <w:highlight w:val="green"/>
-        </w:rPr>
-        <w:t>9</w:t>
+        <w:fldChar w:fldCharType="end"/>
+      </w:r>
+      <w:r>
+        <w:rPr>
+          <w:lang w:val="en-US"/>
+        </w:rPr>
+        <w:t xml:space="preserve">. </w:t>
+      </w:r>
+      <w:r>
+        <w:t>Lastly there is the Dutch-R</w:t>
+      </w:r>
+      <w:r>
+        <w:t>oll mode which is a combination of roll and yaw change with a 90</w:t>
+      </w:r>
+      <w:r>
+        <w:rPr>
+          <w:rFonts w:cs="Times New Roman"/>
+        </w:rPr>
+        <w:t>˚</w:t>
+      </w:r>
+      <w:r>
+        <w:t xml:space="preserve"> phase difference. </w:t>
+      </w:r>
+      <w:r>
+        <w:t>Dutch-Roll</w:t>
+      </w:r>
+      <w:r>
+        <w:t xml:space="preserve"> mode is usually lightly damped. </w:t>
+      </w:r>
+      <w:r>
+        <w:rPr>
+          <w:lang w:val="en-US"/>
+        </w:rPr>
+        <w:t>For</w:t>
+      </w:r>
+      <w:r>
+        <w:rPr>
+          <w:lang w:val="en-US"/>
+        </w:rPr>
+        <w:t xml:space="preserve"> the</w:t>
+      </w:r>
+      <w:r>
+        <w:rPr>
+          <w:lang w:val="en-US"/>
+        </w:rPr>
+        <w:t xml:space="preserve"> plane</w:t>
+      </w:r>
+      <w:r>
+        <w:rPr>
+          <w:lang w:val="en-US"/>
+        </w:rPr>
+        <w:t>,</w:t>
+      </w:r>
+      <w:r>
+        <w:rPr>
+          <w:lang w:val="en-US"/>
+        </w:rPr>
+        <w:t xml:space="preserve"> the damping ratio, </w:t>
+      </w:r>
+      <w:r>
+        <w:rPr>
+          <w:rFonts w:cs="Times New Roman"/>
+          <w:lang w:val="en-US"/>
+        </w:rPr>
+        <w:t>ζ</w:t>
+      </w:r>
+      <w:r>
+        <w:rPr>
+          <w:lang w:val="en-US"/>
+        </w:rPr>
+        <w:t xml:space="preserve"> of </w:t>
+      </w:r>
+      <w:r>
+        <w:rPr>
+          <w:lang w:val="en-US"/>
+        </w:rPr>
+        <w:t>Dutch-Roll</w:t>
+      </w:r>
+      <w:r>
+        <w:rPr>
+          <w:lang w:val="en-US"/>
+        </w:rPr>
+        <w:t xml:space="preserve"> mode is computed to be 0.</w:t>
+      </w:r>
+      <w:r>
+        <w:rPr>
+          <w:lang w:val="en-US"/>
+        </w:rPr>
+        <w:t>165 and th</w:t>
+      </w:r>
+      <w:r>
+        <w:rPr>
+          <w:lang w:val="en-US"/>
+        </w:rPr>
+        <w:t>e damped natural frequency is 4.22</w:t>
+      </w:r>
+      <w:r>
+        <w:rPr>
+          <w:lang w:val="en-US"/>
+        </w:rPr>
+        <w:t xml:space="preserve"> Hz.</w:t>
+      </w:r>
+      <w:r>
+        <w:rPr>
+          <w:lang w:val="en-US"/>
+        </w:rPr>
+        <w:t xml:space="preserve"> </w:t>
+      </w:r>
+      <w:r>
+        <w:rPr>
+          <w:lang w:val="en-US"/>
+        </w:rPr>
+        <w:t xml:space="preserve">Modal response is shown in </w:t>
+      </w:r>
+      <w:r>
+        <w:rPr>
+          <w:lang w:val="en-US"/>
+        </w:rPr>
+        <w:t xml:space="preserve">left 4-graphs of the </w:t>
       </w:r>
       <w:r>
         <w:rPr>
@@ -14363,131 +14361,7 @@
           <w:highlight w:val="green"/>
           <w:lang w:val="en-US"/>
         </w:rPr>
-        <w:fldChar w:fldCharType="end"/>
-      </w:r>
-      <w:r>
-        <w:rPr>
-          <w:lang w:val="en-US"/>
-        </w:rPr>
-        <w:t xml:space="preserve">. </w:t>
-      </w:r>
-      <w:r>
-        <w:t>Lastly there is the Dutch-R</w:t>
-      </w:r>
-      <w:r>
-        <w:t>oll mode which is a combination of roll and yaw change with a 90</w:t>
-      </w:r>
-      <w:r>
-        <w:rPr>
-          <w:rFonts w:cs="Times New Roman"/>
-        </w:rPr>
-        <w:t>˚</w:t>
-      </w:r>
-      <w:r>
-        <w:t xml:space="preserve"> phase difference. </w:t>
-      </w:r>
-      <w:r>
-        <w:t>Dutch-Roll</w:t>
-      </w:r>
-      <w:r>
-        <w:t xml:space="preserve"> mode is usually lightly damped. </w:t>
-      </w:r>
-      <w:r>
-        <w:rPr>
-          <w:lang w:val="en-US"/>
-        </w:rPr>
-        <w:t>For</w:t>
-      </w:r>
-      <w:r>
-        <w:rPr>
-          <w:lang w:val="en-US"/>
-        </w:rPr>
-        <w:t xml:space="preserve"> the</w:t>
-      </w:r>
-      <w:r>
-        <w:rPr>
-          <w:lang w:val="en-US"/>
-        </w:rPr>
-        <w:t xml:space="preserve"> plane</w:t>
-      </w:r>
-      <w:r>
-        <w:rPr>
-          <w:lang w:val="en-US"/>
-        </w:rPr>
-        <w:t>,</w:t>
-      </w:r>
-      <w:r>
-        <w:rPr>
-          <w:lang w:val="en-US"/>
-        </w:rPr>
-        <w:t xml:space="preserve"> the damping ratio, </w:t>
-      </w:r>
-      <w:r>
-        <w:rPr>
-          <w:rFonts w:cs="Times New Roman"/>
-          <w:lang w:val="en-US"/>
-        </w:rPr>
-        <w:t>ζ</w:t>
-      </w:r>
-      <w:r>
-        <w:rPr>
-          <w:lang w:val="en-US"/>
-        </w:rPr>
-        <w:t xml:space="preserve"> of </w:t>
-      </w:r>
-      <w:r>
-        <w:rPr>
-          <w:lang w:val="en-US"/>
-        </w:rPr>
-        <w:t>Dutch-Roll</w:t>
-      </w:r>
-      <w:r>
-        <w:rPr>
-          <w:lang w:val="en-US"/>
-        </w:rPr>
-        <w:t xml:space="preserve"> mode is computed to be 0.</w:t>
-      </w:r>
-      <w:r>
-        <w:rPr>
-          <w:lang w:val="en-US"/>
-        </w:rPr>
-        <w:t>165 and th</w:t>
-      </w:r>
-      <w:r>
-        <w:rPr>
-          <w:lang w:val="en-US"/>
-        </w:rPr>
-        <w:t>e damped natural frequency is 4.22</w:t>
-      </w:r>
-      <w:r>
-        <w:rPr>
-          <w:lang w:val="en-US"/>
-        </w:rPr>
-        <w:t xml:space="preserve"> Hz.</w:t>
-      </w:r>
-      <w:r>
-        <w:rPr>
-          <w:lang w:val="en-US"/>
-        </w:rPr>
-        <w:t xml:space="preserve"> </w:t>
-      </w:r>
-      <w:r>
-        <w:rPr>
-          <w:lang w:val="en-US"/>
-        </w:rPr>
-        <w:t xml:space="preserve">Modal response is shown in </w:t>
-      </w:r>
-      <w:r>
-        <w:rPr>
-          <w:lang w:val="en-US"/>
-        </w:rPr>
-        <w:t>left</w:t>
-      </w:r>
-      <w:r>
-        <w:rPr>
-          <w:lang w:val="en-US"/>
-        </w:rPr>
-        <w:t xml:space="preserve"> 4-graphs of the </w:t>
+        <w:fldChar w:fldCharType="begin"/>
       </w:r>
       <w:r>
         <w:rPr>
@@ -14495,7 +14369,7 @@
           <w:highlight w:val="green"/>
           <w:lang w:val="en-US"/>
         </w:rPr>
-        <w:fldChar w:fldCharType="begin"/>
+        <w:instrText xml:space="preserve"> REF _Ref184827559 \h  \* MERGEFORMAT </w:instrText>
       </w:r>
       <w:r>
         <w:rPr>
@@ -14503,22 +14377,6 @@
           <w:highlight w:val="green"/>
           <w:lang w:val="en-US"/>
         </w:rPr>
-        <w:instrText xml:space="preserve"> REF _Ref184827559 \h </w:instrText>
-      </w:r>
-      <w:r>
-        <w:rPr>
-          <w:i/>
-          <w:highlight w:val="green"/>
-          <w:lang w:val="en-US"/>
-        </w:rPr>
-      </w:r>
-      <w:r>
-        <w:rPr>
-          <w:i/>
-          <w:highlight w:val="green"/>
-          <w:lang w:val="en-US"/>
-        </w:rPr>
-        <w:instrText xml:space="preserve"> \* MERGEFORMAT </w:instrText>
       </w:r>
       <w:r>
         <w:rPr>
@@ -14676,7 +14534,7 @@
           <w:b/>
         </w:rPr>
       </w:pPr>
-      <w:bookmarkStart w:id="18" w:name="_Ref184827559"/>
+      <w:bookmarkStart w:id="17" w:name="_Ref184827559"/>
       <w:r>
         <w:rPr>
           <w:b/>
@@ -14751,7 +14609,7 @@
         </w:rPr>
         <w:fldChar w:fldCharType="end"/>
       </w:r>
-      <w:bookmarkEnd w:id="18"/>
+      <w:bookmarkEnd w:id="17"/>
       <w:r>
         <w:rPr>
           <w:b/>
@@ -14781,19 +14639,209 @@
       </w:r>
     </w:p>
     <w:p>
-      <w:pPr>
-        <w:ind w:firstLine="0"/>
-        <w:jc w:val="center"/>
-      </w:pPr>
+      <w:r>
+        <w:t xml:space="preserve">One of the important parameters for a reliable vertical flight is the thrust-to-weight ratio. </w:t>
+      </w:r>
+      <w:r>
+        <w:t>It</w:t>
+      </w:r>
+      <w:r>
+        <w:t xml:space="preserve"> is calculated as the maximum thrust obtained from the propellers multiplied by the number of rotors divided by the weight of the vehicle.  While </w:t>
+      </w:r>
+      <w:r>
+        <w:t>thrust-to-weight</w:t>
+      </w:r>
+      <w:r>
+        <w:t xml:space="preserve"> ratio is accepted in the range of 2-4 for quadcopters, it has been </w:t>
+      </w:r>
+      <w:r>
+        <w:t>found</w:t>
+      </w:r>
+      <w:r>
+        <w:t xml:space="preserve"> that the range of 1.5-3 is recommended for </w:t>
+      </w:r>
+      <w:r>
+        <w:t>VTOL</w:t>
+      </w:r>
+      <w:r>
+        <w:t xml:space="preserve"> vehicles that perform vertical flight for a short period of their flight.</w:t>
+      </w:r>
+      <w:r>
+        <w:t xml:space="preserve"> </w:t>
+      </w:r>
+      <w:r>
+        <w:t>Considering a 3-rotor VTOL with a maximum take-off weight of 2 kg, the motors</w:t>
+      </w:r>
+      <w:r>
+        <w:t xml:space="preserve"> are expected to generate 1 to 2</w:t>
+      </w:r>
+      <w:r>
+        <w:t xml:space="preserve"> kg-force static thrust.</w:t>
+      </w:r>
+      <w:r>
+        <w:t xml:space="preserve"> After </w:t>
+      </w:r>
+      <w:r>
+        <w:t xml:space="preserve">the </w:t>
+      </w:r>
+      <w:r>
+        <w:t xml:space="preserve">market research, Emax RS2205S-2300Kv model </w:t>
+      </w:r>
+      <w:r>
+        <w:t xml:space="preserve">BLDC </w:t>
+      </w:r>
+      <w:r>
+        <w:t xml:space="preserve">motors were </w:t>
+      </w:r>
+      <w:r>
+        <w:t>selected</w:t>
+      </w:r>
+      <w:r>
+        <w:t>.</w:t>
+      </w:r>
+      <w:r>
+        <w:t xml:space="preserve"> They are </w:t>
+      </w:r>
+      <w:r>
+        <w:lastRenderedPageBreak/>
+        <w:t xml:space="preserve">able to produce 1281 gr-force </w:t>
+      </w:r>
+      <w:r>
+        <w:t xml:space="preserve">thrust with 3 blade 5045 propellers and they </w:t>
+      </w:r>
+      <w:r>
+        <w:t xml:space="preserve">consume maximum of 33A current with nominal </w:t>
+      </w:r>
+      <w:r>
+        <w:t>voltage</w:t>
+      </w:r>
+      <w:r>
+        <w:t xml:space="preserve"> of </w:t>
+      </w:r>
+      <w:r>
+        <w:t>16V</w:t>
+      </w:r>
+      <w:r>
+        <w:t>.</w:t>
+      </w:r>
+      <w:r>
+        <w:t xml:space="preserve"> </w:t>
+      </w:r>
+      <w:r>
+        <w:t xml:space="preserve">With this configuration, the thrust-to weight ratio is calculated </w:t>
+      </w:r>
+      <w:r>
+        <w:t xml:space="preserve">as </w:t>
+      </w:r>
+      <w:r>
+        <w:t>minimum of 1.92.</w:t>
+      </w:r>
+      <w:r>
+        <w:t xml:space="preserve"> Another market research was also conducted out for servo actuators to be used in the tilt mechanism.</w:t>
+      </w:r>
+      <w:r>
+        <w:t xml:space="preserve"> </w:t>
+      </w:r>
+      <w:r>
+        <w:t xml:space="preserve">It was decided that </w:t>
+      </w:r>
+      <w:r>
+        <w:t xml:space="preserve">Emax ES09MD </w:t>
+      </w:r>
+      <w:r>
+        <w:t>Dual–Bearing servo actua</w:t>
+      </w:r>
+      <w:r>
+        <w:t xml:space="preserve">tors are suitable for the system. They </w:t>
+      </w:r>
+      <w:r>
+        <w:t>have 2.6 kg-</w:t>
+      </w:r>
+      <w:r>
+        <w:t>force</w:t>
+      </w:r>
+      <w:r>
+        <w:t xml:space="preserve">.cm stall torque with </w:t>
+      </w:r>
+      <w:r>
+        <w:t xml:space="preserve">angular speed of </w:t>
+      </w:r>
+      <w:r>
+        <w:t>6.55 rad/s</w:t>
+      </w:r>
+      <w:r>
+        <w:t xml:space="preserve"> </w:t>
+      </w:r>
+      <w:r>
+        <w:t>at operating voltage of 6V. Thanks to dual-bearing design of outpu</w:t>
+      </w:r>
+      <w:r>
+        <w:t>t s</w:t>
+      </w:r>
+      <w:r>
+        <w:t xml:space="preserve">haft, </w:t>
+      </w:r>
+      <w:r>
+        <w:t>they</w:t>
+      </w:r>
+      <w:r>
+        <w:t xml:space="preserve"> can withstand not only </w:t>
+      </w:r>
+      <w:r>
+        <w:t>t</w:t>
+      </w:r>
+      <w:r>
+        <w:t>wisting</w:t>
+      </w:r>
+      <w:r>
+        <w:t xml:space="preserve"> but also </w:t>
+      </w:r>
+      <w:r>
+        <w:t>bending moments.</w:t>
+      </w:r>
     </w:p>
     <w:p>
-      <w:pPr>
-        <w:rPr>
-          <w:lang w:val="en-US"/>
-        </w:rPr>
-      </w:pPr>
+      <w:r>
+        <w:rPr>
+          <w:highlight w:val="red"/>
+        </w:rPr>
+        <w:t>Tilt Mechanism and position of motor section.</w:t>
+      </w:r>
     </w:p>
-    <w:p/>
+    <w:p>
+      <w:r>
+        <w:t>The next stage of the design is the structural analysis of the wing members.</w:t>
+      </w:r>
+      <w:r>
+        <w:t xml:space="preserve"> </w:t>
+      </w:r>
+      <w:r>
+        <w:t>In the process, the fi</w:t>
+      </w:r>
+      <w:r>
+        <w:t>nite element analysis software A</w:t>
+      </w:r>
+      <w:r>
+        <w:t>nsys was used.</w:t>
+      </w:r>
+      <w:r>
+        <w:t xml:space="preserve"> </w:t>
+      </w:r>
+      <w:r>
+        <w:t>The l</w:t>
+      </w:r>
+      <w:r>
+        <w:t>oads acting on the wing during both horizontal and vertical flight</w:t>
+      </w:r>
+      <w:r>
+        <w:t>s</w:t>
+      </w:r>
+      <w:r>
+        <w:t xml:space="preserve"> were applied and wing mounting joints were established.</w:t>
+      </w:r>
+      <w:bookmarkStart w:id="18" w:name="_GoBack"/>
+      <w:bookmarkEnd w:id="18"/>
+    </w:p>
     <w:p>
       <w:pPr>
         <w:pStyle w:val="Balk2"/>
@@ -14803,7 +14851,6 @@
         </w:numPr>
       </w:pPr>
       <w:r>
-        <w:lastRenderedPageBreak/>
         <w:t>Project Management</w:t>
       </w:r>
     </w:p>
@@ -15086,6 +15133,7 @@
                       <w:rPr>
                         <w:noProof/>
                       </w:rPr>
+                      <w:lastRenderedPageBreak/>
                       <w:t xml:space="preserve">[3] </w:t>
                     </w:r>
                   </w:p>
@@ -15266,7 +15314,6 @@
                       <w:rPr>
                         <w:noProof/>
                       </w:rPr>
-                      <w:lastRenderedPageBreak/>
                       <w:t xml:space="preserve">[6] </w:t>
                     </w:r>
                   </w:p>
@@ -16424,25 +16471,7 @@
                                 <w:szCs w:val="14"/>
                                 <w:lang w:eastAsia="en-GB"/>
                               </w:rPr>
-                              <w:t xml:space="preserve"> 0.137 0.1739 0.2417</w:t>
-                            </w:r>
-                            <w:r>
-                              <w:rPr>
-                                <w:rFonts w:ascii="Consolas" w:eastAsia="Times New Roman" w:hAnsi="Consolas" w:cs="Times New Roman"/>
-                                <w:sz w:val="14"/>
-                                <w:szCs w:val="14"/>
-                                <w:lang w:eastAsia="en-GB"/>
-                              </w:rPr>
-                              <w:t xml:space="preserve"> </w:t>
-                            </w:r>
-                            <w:r>
-                              <w:rPr>
-                                <w:rFonts w:ascii="Consolas" w:eastAsia="Times New Roman" w:hAnsi="Consolas" w:cs="Times New Roman"/>
-                                <w:sz w:val="14"/>
-                                <w:szCs w:val="14"/>
-                                <w:lang w:eastAsia="en-GB"/>
-                              </w:rPr>
-                              <w:t xml:space="preserve">0.3094 0.3772 </w:t>
+                              <w:t xml:space="preserve"> 0.137 0.1739 0.2417 0.3094 0.3772 </w:t>
                             </w:r>
                             <w:r>
                               <w:rPr>
@@ -20924,25 +20953,7 @@
                           <w:szCs w:val="14"/>
                           <w:lang w:eastAsia="en-GB"/>
                         </w:rPr>
-                        <w:t xml:space="preserve"> 0.137 0.1739 0.2417</w:t>
-                      </w:r>
-                      <w:r>
-                        <w:rPr>
-                          <w:rFonts w:ascii="Consolas" w:eastAsia="Times New Roman" w:hAnsi="Consolas" w:cs="Times New Roman"/>
-                          <w:sz w:val="14"/>
-                          <w:szCs w:val="14"/>
-                          <w:lang w:eastAsia="en-GB"/>
-                        </w:rPr>
-                        <w:t xml:space="preserve"> </w:t>
-                      </w:r>
-                      <w:r>
-                        <w:rPr>
-                          <w:rFonts w:ascii="Consolas" w:eastAsia="Times New Roman" w:hAnsi="Consolas" w:cs="Times New Roman"/>
-                          <w:sz w:val="14"/>
-                          <w:szCs w:val="14"/>
-                          <w:lang w:eastAsia="en-GB"/>
-                        </w:rPr>
-                        <w:t xml:space="preserve">0.3094 0.3772 </w:t>
+                        <w:t xml:space="preserve"> 0.137 0.1739 0.2417 0.3094 0.3772 </w:t>
                       </w:r>
                       <w:r>
                         <w:rPr>
@@ -25755,6 +25766,7 @@
   <w:style w:type="character" w:default="1" w:styleId="VarsaylanParagrafYazTipi">
     <w:name w:val="Default Paragraph Font"/>
     <w:uiPriority w:val="1"/>
+    <w:semiHidden/>
     <w:unhideWhenUsed/>
   </w:style>
   <w:style w:type="table" w:default="1" w:styleId="NormalTablo">
@@ -26934,7 +26946,7 @@
 </file>
 
 <file path=customXml/itemProps1.xml><?xml version="1.0" encoding="utf-8"?>
-<ds:datastoreItem xmlns:ds="http://schemas.openxmlformats.org/officeDocument/2006/customXml" ds:itemID="{C9CD1499-FF75-48B0-A549-7990634469EE}">
+<ds:datastoreItem xmlns:ds="http://schemas.openxmlformats.org/officeDocument/2006/customXml" ds:itemID="{50349259-109A-490F-A2E9-1283DDDBC11B}">
   <ds:schemaRefs>
     <ds:schemaRef ds:uri="http://schemas.openxmlformats.org/officeDocument/2006/bibliography"/>
   </ds:schemaRefs>

</xml_diff>

<commit_message>
tilting part on report is added
</commit_message>
<xml_diff>
--- a/Course Materials/Final Report.docx
+++ b/Course Materials/Final Report.docx
@@ -1,10 +1,10 @@
 
 <file path=word/document.xml><?xml version="1.0" encoding="utf-8"?>
-<w:document xmlns:wpc="http://schemas.microsoft.com/office/word/2010/wordprocessingCanvas" xmlns:cx="http://schemas.microsoft.com/office/drawing/2014/chartex" xmlns:mc="http://schemas.openxmlformats.org/markup-compatibility/2006" xmlns:o="urn:schemas-microsoft-com:office:office" xmlns:r="http://schemas.openxmlformats.org/officeDocument/2006/relationships" xmlns:m="http://schemas.openxmlformats.org/officeDocument/2006/math" xmlns:v="urn:schemas-microsoft-com:vml" xmlns:wp14="http://schemas.microsoft.com/office/word/2010/wordprocessingDrawing" xmlns:wp="http://schemas.openxmlformats.org/drawingml/2006/wordprocessingDrawing" xmlns:w10="urn:schemas-microsoft-com:office:word" xmlns:w="http://schemas.openxmlformats.org/wordprocessingml/2006/main" xmlns:w14="http://schemas.microsoft.com/office/word/2010/wordml" xmlns:w15="http://schemas.microsoft.com/office/word/2012/wordml" xmlns:w16se="http://schemas.microsoft.com/office/word/2015/wordml/symex" xmlns:wpg="http://schemas.microsoft.com/office/word/2010/wordprocessingGroup" xmlns:wpi="http://schemas.microsoft.com/office/word/2010/wordprocessingInk" xmlns:wne="http://schemas.microsoft.com/office/word/2006/wordml" xmlns:wps="http://schemas.microsoft.com/office/word/2010/wordprocessingShape" mc:Ignorable="w14 w15 w16se wp14">
+<w:document xmlns:wpc="http://schemas.microsoft.com/office/word/2010/wordprocessingCanvas" xmlns:cx="http://schemas.microsoft.com/office/drawing/2014/chartex" xmlns:cx1="http://schemas.microsoft.com/office/drawing/2015/9/8/chartex" xmlns:cx2="http://schemas.microsoft.com/office/drawing/2015/10/21/chartex" xmlns:cx3="http://schemas.microsoft.com/office/drawing/2016/5/9/chartex" xmlns:cx4="http://schemas.microsoft.com/office/drawing/2016/5/10/chartex" xmlns:cx5="http://schemas.microsoft.com/office/drawing/2016/5/11/chartex" xmlns:cx6="http://schemas.microsoft.com/office/drawing/2016/5/12/chartex" xmlns:cx7="http://schemas.microsoft.com/office/drawing/2016/5/13/chartex" xmlns:cx8="http://schemas.microsoft.com/office/drawing/2016/5/14/chartex" xmlns:mc="http://schemas.openxmlformats.org/markup-compatibility/2006" xmlns:aink="http://schemas.microsoft.com/office/drawing/2016/ink" xmlns:am3d="http://schemas.microsoft.com/office/drawing/2017/model3d" xmlns:o="urn:schemas-microsoft-com:office:office" xmlns:oel="http://schemas.microsoft.com/office/2019/extlst" xmlns:r="http://schemas.openxmlformats.org/officeDocument/2006/relationships" xmlns:m="http://schemas.openxmlformats.org/officeDocument/2006/math" xmlns:v="urn:schemas-microsoft-com:vml" xmlns:wp14="http://schemas.microsoft.com/office/word/2010/wordprocessingDrawing" xmlns:wp="http://schemas.openxmlformats.org/drawingml/2006/wordprocessingDrawing" xmlns:w10="urn:schemas-microsoft-com:office:word" xmlns:w="http://schemas.openxmlformats.org/wordprocessingml/2006/main" xmlns:w14="http://schemas.microsoft.com/office/word/2010/wordml" xmlns:w15="http://schemas.microsoft.com/office/word/2012/wordml" xmlns:w16cex="http://schemas.microsoft.com/office/word/2018/wordml/cex" xmlns:w16cid="http://schemas.microsoft.com/office/word/2016/wordml/cid" xmlns:w16="http://schemas.microsoft.com/office/word/2018/wordml" xmlns:w16du="http://schemas.microsoft.com/office/word/2023/wordml/word16du" xmlns:w16sdtdh="http://schemas.microsoft.com/office/word/2020/wordml/sdtdatahash" xmlns:w16se="http://schemas.microsoft.com/office/word/2015/wordml/symex" xmlns:wpg="http://schemas.microsoft.com/office/word/2010/wordprocessingGroup" xmlns:wpi="http://schemas.microsoft.com/office/word/2010/wordprocessingInk" xmlns:wne="http://schemas.microsoft.com/office/word/2006/wordml" xmlns:wps="http://schemas.microsoft.com/office/word/2010/wordprocessingShape" mc:Ignorable="w14 w15 w16se w16cid w16 w16cex w16sdtdh w16du wp14">
   <w:body>
     <w:p>
       <w:pPr>
-        <w:pStyle w:val="Balk1"/>
+        <w:pStyle w:val="Heading1"/>
       </w:pPr>
       <w:r>
         <w:rPr>
@@ -63,7 +63,7 @@
                         <w:txbxContent>
                           <w:p>
                             <w:pPr>
-                              <w:pStyle w:val="AralkYok"/>
+                              <w:pStyle w:val="NoSpacing"/>
                               <w:jc w:val="right"/>
                               <w:rPr>
                                 <w:caps/>
@@ -110,7 +110,7 @@
                           </w:p>
                           <w:p>
                             <w:pPr>
-                              <w:pStyle w:val="AralkYok"/>
+                              <w:pStyle w:val="NoSpacing"/>
                               <w:jc w:val="right"/>
                               <w:rPr>
                                 <w:smallCaps/>
@@ -190,12 +190,12 @@
                 <v:stroke joinstyle="miter"/>
                 <v:path gradientshapeok="t" o:connecttype="rect"/>
               </v:shapetype>
-              <v:shape id="Metin Kutusu 113" o:spid="_x0000_s1026" type="#_x0000_t202" style="position:absolute;margin-left:89.2pt;margin-top:69.9pt;width:422.7pt;height:531.25pt;z-index:251659264;visibility:visible;mso-wrap-style:square;mso-width-percent:0;mso-height-percent:0;mso-wrap-distance-left:9pt;mso-wrap-distance-top:0;mso-wrap-distance-right:9pt;mso-wrap-distance-bottom:0;mso-position-horizontal:absolute;mso-position-horizontal-relative:page;mso-position-vertical:absolute;mso-position-vertical-relative:page;mso-width-percent:0;mso-height-percent:0;mso-width-relative:page;mso-height-relative:page;v-text-anchor:bottom" o:gfxdata="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" filled="f" stroked="f" strokeweight=".5pt">
+              <v:shape id="Metin Kutusu 113" o:spid="_x0000_s1026" type="#_x0000_t202" style="position:absolute;margin-left:89.2pt;margin-top:69.9pt;width:422.7pt;height:531.25pt;z-index:251659264;visibility:visible;mso-wrap-style:square;mso-width-percent:0;mso-height-percent:0;mso-wrap-distance-left:9pt;mso-wrap-distance-top:0;mso-wrap-distance-right:9pt;mso-wrap-distance-bottom:0;mso-position-horizontal:absolute;mso-position-horizontal-relative:page;mso-position-vertical:absolute;mso-position-vertical-relative:page;mso-width-percent:0;mso-height-percent:0;mso-width-relative:page;mso-height-relative:page;v-text-anchor:bottom" o:gfxdata="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" filled="f" stroked="f" strokeweight=".5pt">
                 <v:textbox inset="0,0,0,0">
                   <w:txbxContent>
                     <w:p>
                       <w:pPr>
-                        <w:pStyle w:val="AralkYok"/>
+                        <w:pStyle w:val="NoSpacing"/>
                         <w:jc w:val="right"/>
                         <w:rPr>
                           <w:caps/>
@@ -242,7 +242,7 @@
                     </w:p>
                     <w:p>
                       <w:pPr>
-                        <w:pStyle w:val="AralkYok"/>
+                        <w:pStyle w:val="NoSpacing"/>
                         <w:jc w:val="right"/>
                         <w:rPr>
                           <w:smallCaps/>
@@ -321,7 +321,7 @@
             <mc:AlternateContent>
               <mc:Choice Requires="wpg">
                 <w:drawing>
-                  <wp:anchor distT="0" distB="0" distL="114300" distR="114300" simplePos="0" relativeHeight="251665408" behindDoc="0" locked="0" layoutInCell="1" allowOverlap="1" wp14:anchorId="573B93AE" wp14:editId="239D4F08">
+                  <wp:anchor distT="0" distB="0" distL="114300" distR="114300" simplePos="0" relativeHeight="251665408" behindDoc="0" locked="0" layoutInCell="1" allowOverlap="1" wp14:anchorId="573B93AE" wp14:editId="38812163">
                     <wp:simplePos x="0" y="0"/>
                     <wp:positionH relativeFrom="margin">
                       <wp:align>center</wp:align>
@@ -448,7 +448,7 @@
               </mc:Choice>
               <mc:Fallback>
                 <w:pict>
-                  <v:group w14:anchorId="573B93AE" id="Grup 4" o:spid="_x0000_s1027" style="position:absolute;margin-left:0;margin-top:0;width:421.15pt;height:57.7pt;z-index:251665408;mso-position-horizontal:center;mso-position-horizontal-relative:margin;mso-position-vertical:bottom;mso-position-vertical-relative:margin" coordsize="53484,7327" o:gfxdata="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">
+                  <v:group w14:anchorId="573B93AE" id="Grup 4" o:spid="_x0000_s1027" style="position:absolute;margin-left:0;margin-top:0;width:421.15pt;height:57.7pt;z-index:251665408;mso-position-horizontal:center;mso-position-horizontal-relative:margin;mso-position-vertical:bottom;mso-position-vertical-relative:margin" coordsize="53484,7327" o:gfxdata="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">
                     <v:shapetype id="_x0000_t75" coordsize="21600,21600" o:spt="75" o:preferrelative="t" path="m@4@5l@4@11@9@11@9@5xe" filled="f" stroked="f">
                       <v:stroke joinstyle="miter"/>
                       <v:formulas>
@@ -468,9 +468,8 @@
                       <v:path o:extrusionok="f" gradientshapeok="t" o:connecttype="rect"/>
                       <o:lock v:ext="edit" aspectratio="t"/>
                     </v:shapetype>
-                    <v:shape id="Resim 3" o:spid="_x0000_s1028" type="#_x0000_t75" style="position:absolute;width:6654;height:6508;visibility:visible;mso-wrap-style:square" o:gfxdata="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">
+                    <v:shape id="Resim 3" o:spid="_x0000_s1028" type="#_x0000_t75" style="position:absolute;width:6654;height:6508;visibility:visible;mso-wrap-style:square" o:gfxdata="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">
                       <v:imagedata r:id="rId9" o:title=""/>
-                      <v:path arrowok="t"/>
                     </v:shape>
                     <v:shape id="_x0000_s1029" type="#_x0000_t202" style="position:absolute;left:7910;width:45574;height:7327;visibility:visible;mso-wrap-style:square;v-text-anchor:top" o:gfxdata="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" stroked="f">
                       <v:textbox>
@@ -631,7 +630,7 @@
               </mc:Choice>
               <mc:Fallback>
                 <w:pict>
-                  <v:shape w14:anchorId="64EDB10F" id="Metin Kutusu 112" o:spid="_x0000_s1030" type="#_x0000_t202" style="position:absolute;margin-left:355.2pt;margin-top:649.2pt;width:170.45pt;height:46.75pt;z-index:251660288;visibility:visible;mso-wrap-style:square;mso-width-percent:0;mso-height-percent:0;mso-wrap-distance-left:9pt;mso-wrap-distance-top:0;mso-wrap-distance-right:9pt;mso-wrap-distance-bottom:0;mso-position-horizontal:absolute;mso-position-horizontal-relative:page;mso-position-vertical:absolute;mso-position-vertical-relative:page;mso-width-percent:0;mso-height-percent:0;mso-width-relative:page;mso-height-relative:page;v-text-anchor:bottom" o:gfxdata="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" filled="f" stroked="f" strokeweight=".5pt">
+                  <v:shape w14:anchorId="64EDB10F" id="Metin Kutusu 112" o:spid="_x0000_s1030" type="#_x0000_t202" style="position:absolute;margin-left:355.2pt;margin-top:649.2pt;width:170.45pt;height:46.75pt;z-index:251660288;visibility:visible;mso-wrap-style:square;mso-width-percent:0;mso-height-percent:0;mso-wrap-distance-left:9pt;mso-wrap-distance-top:0;mso-wrap-distance-right:9pt;mso-wrap-distance-bottom:0;mso-position-horizontal:absolute;mso-position-horizontal-relative:page;mso-position-vertical:absolute;mso-position-vertical-relative:page;mso-width-percent:0;mso-height-percent:0;mso-width-relative:page;mso-height-relative:page;v-text-anchor:bottom" o:gfxdata="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" filled="f" stroked="f" strokeweight=".5pt">
                     <v:textbox inset="0,0,0,0">
                       <w:txbxContent>
                         <w:p>
@@ -839,7 +838,7 @@
     </w:p>
     <w:p>
       <w:pPr>
-        <w:pStyle w:val="Balk1"/>
+        <w:pStyle w:val="Heading1"/>
       </w:pPr>
       <w:r>
         <w:lastRenderedPageBreak/>
@@ -851,7 +850,15 @@
     </w:p>
     <w:p>
       <w:r>
-        <w:t>Since readers look into the executive summary before they read the entire report. An executive summary should summarize the key points of the report. It should restate the purpose of the project, highlight the major progress in the project execution, and describe any results, conclusions, or recommendations from the report.</w:t>
+        <w:t xml:space="preserve">Since readers </w:t>
+      </w:r>
+      <w:proofErr w:type="gramStart"/>
+      <w:r>
+        <w:t>look into</w:t>
+      </w:r>
+      <w:proofErr w:type="gramEnd"/>
+      <w:r>
+        <w:t xml:space="preserve"> the executive summary before they read the entire report. An executive summary should summarize the key points of the report. It should restate the purpose of the project, highlight the major progress in the project execution, and describe any results, conclusions, or recommendations from the report.</w:t>
       </w:r>
     </w:p>
     <w:p>
@@ -868,7 +875,7 @@
     <w:p/>
     <w:p>
       <w:pPr>
-        <w:pStyle w:val="Balk1"/>
+        <w:pStyle w:val="Heading1"/>
         <w:numPr>
           <w:ilvl w:val="0"/>
           <w:numId w:val="2"/>
@@ -880,12 +887,36 @@
     </w:p>
     <w:p>
       <w:r>
-        <w:t>This section of the report usually problem statement which states why that particular subject is chosen. It establishes the importance of the subject by reviewing relevant literature, including academic papers, patents, books, web sites, etc. Relevant references are discussed and a theoretical background is provided based on the literature review. Significance of the project should be clearly stated. Already existing products and designs should be benchmarked and the drawbacks should be stated. This section should be kept brief and to the point in 8-10 pages.</w:t>
+        <w:t xml:space="preserve">This section of the report usually problem statement which states why that </w:t>
+      </w:r>
+      <w:proofErr w:type="gramStart"/>
+      <w:r>
+        <w:t>particular subject</w:t>
+      </w:r>
+      <w:proofErr w:type="gramEnd"/>
+      <w:r>
+        <w:t xml:space="preserve"> is chosen. It establishes the importance of the subject by reviewing relevant literature, including academic papers, patents, books, web sites, etc. Relevant references are </w:t>
+      </w:r>
+      <w:proofErr w:type="gramStart"/>
+      <w:r>
+        <w:t>discussed</w:t>
+      </w:r>
+      <w:proofErr w:type="gramEnd"/>
+      <w:r>
+        <w:t xml:space="preserve"> and a theoretical background is provided based on the literature review. Significance of the project should be clearly stated. Already existing products and designs should be </w:t>
+      </w:r>
+      <w:proofErr w:type="gramStart"/>
+      <w:r>
+        <w:t>benchmarked</w:t>
+      </w:r>
+      <w:proofErr w:type="gramEnd"/>
+      <w:r>
+        <w:t xml:space="preserve"> and the drawbacks should be stated. This section should be kept brief and to the point in 8-10 pages.</w:t>
       </w:r>
     </w:p>
     <w:p>
       <w:pPr>
-        <w:pStyle w:val="Balk1"/>
+        <w:pStyle w:val="Heading1"/>
         <w:numPr>
           <w:ilvl w:val="0"/>
           <w:numId w:val="2"/>
@@ -905,7 +936,7 @@
     </w:p>
     <w:p>
       <w:pPr>
-        <w:pStyle w:val="Balk2"/>
+        <w:pStyle w:val="Heading2"/>
         <w:numPr>
           <w:ilvl w:val="1"/>
           <w:numId w:val="2"/>
@@ -926,7 +957,21 @@
         <w:rPr>
           <w:highlight w:val="yellow"/>
         </w:rPr>
-        <w:t xml:space="preserve">The reasons why the design criteria are chosen and the relevance of the criteria to the product in particular should be explained. All assumptions should be stated. </w:t>
+        <w:t xml:space="preserve">The reasons why the design criteria are chosen and the relevance of the criteria to the product </w:t>
+      </w:r>
+      <w:proofErr w:type="gramStart"/>
+      <w:r>
+        <w:rPr>
+          <w:highlight w:val="yellow"/>
+        </w:rPr>
+        <w:t>in particular should</w:t>
+      </w:r>
+      <w:proofErr w:type="gramEnd"/>
+      <w:r>
+        <w:rPr>
+          <w:highlight w:val="yellow"/>
+        </w:rPr>
+        <w:t xml:space="preserve"> be explained. All assumptions should be stated. </w:t>
       </w:r>
       <w:r>
         <w:rPr>
@@ -957,7 +1002,7 @@
     </w:p>
     <w:p>
       <w:pPr>
-        <w:pStyle w:val="Balk2"/>
+        <w:pStyle w:val="Heading2"/>
         <w:numPr>
           <w:ilvl w:val="1"/>
           <w:numId w:val="2"/>
@@ -1013,7 +1058,7 @@
     <w:p/>
     <w:p>
       <w:pPr>
-        <w:pStyle w:val="Balk2"/>
+        <w:pStyle w:val="Heading2"/>
         <w:numPr>
           <w:ilvl w:val="1"/>
           <w:numId w:val="2"/>
@@ -1089,10 +1134,26 @@
         <w:t xml:space="preserve">design parameters such as </w:t>
       </w:r>
       <w:r>
-        <w:t>wing length, location of the CoG (Centre of Gravity)</w:t>
-      </w:r>
-      <w:r>
-        <w:t>, AoA (Angle of Attack) of wing etc.</w:t>
+        <w:t xml:space="preserve">wing length, location of the </w:t>
+      </w:r>
+      <w:proofErr w:type="spellStart"/>
+      <w:r>
+        <w:t>CoG</w:t>
+      </w:r>
+      <w:proofErr w:type="spellEnd"/>
+      <w:r>
+        <w:t xml:space="preserve"> (Centre of Gravity)</w:t>
+      </w:r>
+      <w:r>
+        <w:t xml:space="preserve">, </w:t>
+      </w:r>
+      <w:proofErr w:type="spellStart"/>
+      <w:r>
+        <w:t>AoA</w:t>
+      </w:r>
+      <w:proofErr w:type="spellEnd"/>
+      <w:r>
+        <w:t xml:space="preserve"> (Angle of Attack) of wing etc.</w:t>
       </w:r>
       <w:r>
         <w:t xml:space="preserve"> On the other hand, </w:t>
@@ -1154,8 +1215,13 @@
         <w:t xml:space="preserve"> taken into account </w:t>
       </w:r>
       <w:r>
-        <w:t>in the progress of the project</w:t>
-      </w:r>
+        <w:t xml:space="preserve">in the progress of the </w:t>
+      </w:r>
+      <w:proofErr w:type="gramStart"/>
+      <w:r>
+        <w:t>project</w:t>
+      </w:r>
+      <w:proofErr w:type="gramEnd"/>
       <w:r>
         <w:t xml:space="preserve"> and it was</w:t>
       </w:r>
@@ -1163,7 +1229,15 @@
         <w:t xml:space="preserve"> aimed to</w:t>
       </w:r>
       <w:r>
-        <w:t xml:space="preserve"> select the airfoil that will meet to the design criteria of the </w:t>
+        <w:t xml:space="preserve"> select the </w:t>
+      </w:r>
+      <w:proofErr w:type="spellStart"/>
+      <w:r>
+        <w:t>airfoil</w:t>
+      </w:r>
+      <w:proofErr w:type="spellEnd"/>
+      <w:r>
+        <w:t xml:space="preserve"> that will meet to the design criteria of the </w:t>
       </w:r>
       <w:r>
         <w:t xml:space="preserve">vehicle. </w:t>
@@ -1171,8 +1245,13 @@
       <w:r>
         <w:t xml:space="preserve">Therefore, </w:t>
       </w:r>
-      <w:r>
-        <w:t xml:space="preserve">airfoils </w:t>
+      <w:proofErr w:type="spellStart"/>
+      <w:r>
+        <w:t>airfoils</w:t>
+      </w:r>
+      <w:proofErr w:type="spellEnd"/>
+      <w:r>
+        <w:t xml:space="preserve"> </w:t>
       </w:r>
       <w:r>
         <w:t xml:space="preserve">commonly used in commercial </w:t>
@@ -1220,8 +1299,13 @@
         <w:t xml:space="preserve"> and NACA-2</w:t>
       </w:r>
       <w:r>
-        <w:t>412; these airfoils</w:t>
-      </w:r>
+        <w:t xml:space="preserve">412; these </w:t>
+      </w:r>
+      <w:proofErr w:type="spellStart"/>
+      <w:r>
+        <w:t>airfoils</w:t>
+      </w:r>
+      <w:proofErr w:type="spellEnd"/>
       <w:r>
         <w:t xml:space="preserve"> are shown in the </w:t>
       </w:r>
@@ -1299,7 +1383,15 @@
         <w:t xml:space="preserve">research. The aerodynamic surface shapes developed and tested by the organisation, whose name has changed to </w:t>
       </w:r>
       <w:r>
-        <w:t>NASA, are called NACA airfoils.</w:t>
+        <w:t xml:space="preserve">NASA, are called NACA </w:t>
+      </w:r>
+      <w:proofErr w:type="spellStart"/>
+      <w:r>
+        <w:t>airfoils</w:t>
+      </w:r>
+      <w:proofErr w:type="spellEnd"/>
+      <w:r>
+        <w:t>.</w:t>
       </w:r>
       <w:sdt>
         <w:sdtPr>
@@ -1357,10 +1449,23 @@
         <w:t xml:space="preserve"> Each digit in </w:t>
       </w:r>
       <w:r>
-        <w:t>NACA 4-digit airfoils</w:t>
-      </w:r>
-      <w:r>
-        <w:t xml:space="preserve"> refers specific characteristic of the airfoil. First digit</w:t>
+        <w:t xml:space="preserve">NACA 4-digit </w:t>
+      </w:r>
+      <w:proofErr w:type="spellStart"/>
+      <w:r>
+        <w:t>airfoils</w:t>
+      </w:r>
+      <w:proofErr w:type="spellEnd"/>
+      <w:r>
+        <w:t xml:space="preserve"> refers specific characteristic of the </w:t>
+      </w:r>
+      <w:proofErr w:type="spellStart"/>
+      <w:r>
+        <w:t>airfoil</w:t>
+      </w:r>
+      <w:proofErr w:type="spellEnd"/>
+      <w:r>
+        <w:t>. First digit</w:t>
       </w:r>
       <w:r>
         <w:t xml:space="preserve"> refers maximum camber as percentage of the chord</w:t>
@@ -1502,7 +1607,7 @@
     </w:p>
     <w:p>
       <w:pPr>
-        <w:pStyle w:val="ResimYazs"/>
+        <w:pStyle w:val="Caption"/>
         <w:jc w:val="center"/>
         <w:rPr>
           <w:b/>
@@ -1591,7 +1696,15 @@
         <w:t xml:space="preserve"> </w:t>
       </w:r>
       <w:r>
-        <w:t>Commonly Used Airfoils:</w:t>
+        <w:t xml:space="preserve">Commonly Used </w:t>
+      </w:r>
+      <w:proofErr w:type="spellStart"/>
+      <w:r>
+        <w:t>Airfoils</w:t>
+      </w:r>
+      <w:proofErr w:type="spellEnd"/>
+      <w:r>
+        <w:t>:</w:t>
       </w:r>
       <w:r>
         <w:t xml:space="preserve"> </w:t>
@@ -1622,7 +1735,15 @@
         </w:rPr>
       </w:pPr>
       <w:r>
-        <w:t xml:space="preserve">The airfoiltools.com website was used to make comparative investigation of the selected airfoils. </w:t>
+        <w:t xml:space="preserve">The airfoiltools.com website was used to make comparative investigation of the selected </w:t>
+      </w:r>
+      <w:proofErr w:type="spellStart"/>
+      <w:r>
+        <w:t>airfoils</w:t>
+      </w:r>
+      <w:proofErr w:type="spellEnd"/>
+      <w:r>
+        <w:t xml:space="preserve">. </w:t>
       </w:r>
       <w:r>
         <w:t xml:space="preserve">This web tool </w:t>
@@ -1760,7 +1881,21 @@
         <w:rPr>
           <w:rFonts w:eastAsiaTheme="minorEastAsia"/>
         </w:rPr>
-        <w:t>values of the airfoil for a certain</w:t>
+        <w:t xml:space="preserve">values of the </w:t>
+      </w:r>
+      <w:proofErr w:type="spellStart"/>
+      <w:r>
+        <w:rPr>
+          <w:rFonts w:eastAsiaTheme="minorEastAsia"/>
+        </w:rPr>
+        <w:t>airfoil</w:t>
+      </w:r>
+      <w:proofErr w:type="spellEnd"/>
+      <w:r>
+        <w:rPr>
+          <w:rFonts w:eastAsiaTheme="minorEastAsia"/>
+        </w:rPr>
+        <w:t xml:space="preserve"> for a certain</w:t>
       </w:r>
       <w:r>
         <w:rPr>
@@ -1966,8 +2101,16 @@
         <w:rPr>
           <w:rFonts w:eastAsiaTheme="minorEastAsia"/>
         </w:rPr>
-        <w:t xml:space="preserve"> 0-5 degrees, which is the AoA</w:t>
-      </w:r>
+        <w:t xml:space="preserve"> 0-5 degrees, which is the </w:t>
+      </w:r>
+      <w:proofErr w:type="spellStart"/>
+      <w:r>
+        <w:rPr>
+          <w:rFonts w:eastAsiaTheme="minorEastAsia"/>
+        </w:rPr>
+        <w:t>AoA</w:t>
+      </w:r>
+      <w:proofErr w:type="spellEnd"/>
       <w:r>
         <w:rPr>
           <w:rFonts w:eastAsiaTheme="minorEastAsia"/>
@@ -2103,7 +2246,7 @@
     </w:p>
     <w:p>
       <w:pPr>
-        <w:pStyle w:val="ResimYazs"/>
+        <w:pStyle w:val="Caption"/>
         <w:jc w:val="center"/>
       </w:pPr>
       <w:bookmarkStart w:id="1" w:name="_Ref183890625"/>
@@ -2190,8 +2333,13 @@
         <w:t xml:space="preserve"> </w:t>
       </w:r>
       <w:r>
-        <w:t>Polar Diagrams of Airfoils</w:t>
-      </w:r>
+        <w:t xml:space="preserve">Polar Diagrams of </w:t>
+      </w:r>
+      <w:proofErr w:type="spellStart"/>
+      <w:r>
+        <w:t>Airfoils</w:t>
+      </w:r>
+      <w:proofErr w:type="spellEnd"/>
       <w:r>
         <w:t xml:space="preserve"> (Re=100.000)</w:t>
       </w:r>
@@ -2299,7 +2447,15 @@
         <w:t>3D Panel A</w:t>
       </w:r>
       <w:r>
-        <w:t xml:space="preserve">nalysis method was used and constant </w:t>
+        <w:t xml:space="preserve">nalysis method was </w:t>
+      </w:r>
+      <w:proofErr w:type="gramStart"/>
+      <w:r>
+        <w:t>used</w:t>
+      </w:r>
+      <w:proofErr w:type="gramEnd"/>
+      <w:r>
+        <w:t xml:space="preserve"> and constant </w:t>
       </w:r>
       <w:r>
         <w:t>lift</w:t>
@@ -2320,7 +2476,15 @@
         <w:t xml:space="preserve">chord length from the leading edge. </w:t>
       </w:r>
       <w:r>
-        <w:t xml:space="preserve">The algorithm calculates the minimum speed required for the wing to generate sufficient lift at different AoA </w:t>
+        <w:t xml:space="preserve">The algorithm calculates the minimum speed required for the wing to generate sufficient lift at different </w:t>
+      </w:r>
+      <w:proofErr w:type="spellStart"/>
+      <w:r>
+        <w:t>AoA</w:t>
+      </w:r>
+      <w:proofErr w:type="spellEnd"/>
+      <w:r>
+        <w:t xml:space="preserve"> </w:t>
       </w:r>
       <w:r>
         <w:t xml:space="preserve">values, </w:t>
@@ -2431,7 +2595,7 @@
     </w:p>
     <w:p>
       <w:pPr>
-        <w:pStyle w:val="ResimYazs"/>
+        <w:pStyle w:val="Caption"/>
         <w:keepNext/>
       </w:pPr>
       <w:bookmarkStart w:id="3" w:name="_Ref183902502"/>
@@ -2531,7 +2695,7 @@
     </w:p>
     <w:tbl>
       <w:tblPr>
-        <w:tblStyle w:val="DzTablo5"/>
+        <w:tblStyle w:val="PlainTable5"/>
         <w:tblW w:w="5000" w:type="pct"/>
         <w:tblLook w:val="04A0" w:firstRow="1" w:lastRow="0" w:firstColumn="1" w:lastColumn="0" w:noHBand="0" w:noVBand="1"/>
       </w:tblPr>
@@ -2809,8 +2973,13 @@
             <w:pPr>
               <w:pStyle w:val="Table"/>
             </w:pPr>
+            <w:proofErr w:type="gramStart"/>
             <w:r>
-              <w:t xml:space="preserve">Wing Span </w:t>
+              <w:t>Wing Span</w:t>
+            </w:r>
+            <w:proofErr w:type="gramEnd"/>
+            <w:r>
+              <w:t xml:space="preserve"> </w:t>
             </w:r>
             <w:r>
               <w:rPr>
@@ -3218,8 +3387,13 @@
             <w:pPr>
               <w:pStyle w:val="Table"/>
             </w:pPr>
+            <w:proofErr w:type="spellStart"/>
             <w:r>
-              <w:t>Airfoil (NACA)</w:t>
+              <w:t>Airfoil</w:t>
+            </w:r>
+            <w:proofErr w:type="spellEnd"/>
+            <w:r>
+              <w:t xml:space="preserve"> (NACA)</w:t>
             </w:r>
           </w:p>
         </w:tc>
@@ -5091,7 +5265,21 @@
         <w:rPr>
           <w:rFonts w:eastAsiaTheme="minorEastAsia"/>
         </w:rPr>
-        <w:t>airfoil was needed. Therefore the profile</w:t>
+        <w:t xml:space="preserve">airfoil was needed. </w:t>
+      </w:r>
+      <w:proofErr w:type="gramStart"/>
+      <w:r>
+        <w:rPr>
+          <w:rFonts w:eastAsiaTheme="minorEastAsia"/>
+        </w:rPr>
+        <w:t>Therefore</w:t>
+      </w:r>
+      <w:proofErr w:type="gramEnd"/>
+      <w:r>
+        <w:rPr>
+          <w:rFonts w:eastAsiaTheme="minorEastAsia"/>
+        </w:rPr>
+        <w:t xml:space="preserve"> the profile</w:t>
       </w:r>
       <w:r>
         <w:rPr>
@@ -5149,7 +5337,21 @@
         <w:rPr>
           <w:rFonts w:eastAsiaTheme="minorEastAsia"/>
         </w:rPr>
-        <w:t xml:space="preserve"> AoA (See </w:t>
+        <w:t xml:space="preserve"> </w:t>
+      </w:r>
+      <w:proofErr w:type="spellStart"/>
+      <w:r>
+        <w:rPr>
+          <w:rFonts w:eastAsiaTheme="minorEastAsia"/>
+        </w:rPr>
+        <w:t>AoA</w:t>
+      </w:r>
+      <w:proofErr w:type="spellEnd"/>
+      <w:r>
+        <w:rPr>
+          <w:rFonts w:eastAsiaTheme="minorEastAsia"/>
+        </w:rPr>
+        <w:t xml:space="preserve"> (See </w:t>
       </w:r>
       <w:r>
         <w:rPr>
@@ -5485,7 +5687,21 @@
         <w:rPr>
           <w:rFonts w:eastAsiaTheme="minorEastAsia"/>
         </w:rPr>
-        <w:t>Also, in all design sweep angle is applied to keep maximum thickness position of the airfoil as straight line along the wing.</w:t>
+        <w:t xml:space="preserve">Also, in all design sweep angle is applied to keep maximum thickness position of the </w:t>
+      </w:r>
+      <w:proofErr w:type="spellStart"/>
+      <w:r>
+        <w:rPr>
+          <w:rFonts w:eastAsiaTheme="minorEastAsia"/>
+        </w:rPr>
+        <w:t>airfoil</w:t>
+      </w:r>
+      <w:proofErr w:type="spellEnd"/>
+      <w:r>
+        <w:rPr>
+          <w:rFonts w:eastAsiaTheme="minorEastAsia"/>
+        </w:rPr>
+        <w:t xml:space="preserve"> as straight line along the wing.</w:t>
       </w:r>
       <w:r>
         <w:rPr>
@@ -5633,7 +5849,15 @@
         <w:t xml:space="preserve">a more comprehensive performance evaluation, 3 different </w:t>
       </w:r>
       <w:r>
-        <w:t>analyses are performed for final iteration. Those are Constant AoA vs.</w:t>
+        <w:t xml:space="preserve">analyses are performed for final iteration. Those are Constant </w:t>
+      </w:r>
+      <w:proofErr w:type="spellStart"/>
+      <w:r>
+        <w:t>AoA</w:t>
+      </w:r>
+      <w:proofErr w:type="spellEnd"/>
+      <w:r>
+        <w:t xml:space="preserve"> vs.</w:t>
       </w:r>
       <w:r>
         <w:t xml:space="preserve"> Velocity which computes </w:t>
@@ -5656,8 +5880,21 @@
       <w:r>
         <w:t xml:space="preserve">(15N) vs. </w:t>
       </w:r>
-      <w:r>
-        <w:t xml:space="preserve">AoA which computes required air speed and Constant Velocity (12.8 m/s) vs. AoA which computes </w:t>
+      <w:proofErr w:type="spellStart"/>
+      <w:r>
+        <w:t>AoA</w:t>
+      </w:r>
+      <w:proofErr w:type="spellEnd"/>
+      <w:r>
+        <w:t xml:space="preserve"> which computes required air speed and Constant Velocity (12.8 m/s) vs. </w:t>
+      </w:r>
+      <w:proofErr w:type="spellStart"/>
+      <w:r>
+        <w:t>AoA</w:t>
+      </w:r>
+      <w:proofErr w:type="spellEnd"/>
+      <w:r>
+        <w:t xml:space="preserve"> which computes </w:t>
       </w:r>
       <w:r>
         <w:t>generated forces.</w:t>
@@ -5735,7 +5972,7 @@
     </w:p>
     <w:p>
       <w:pPr>
-        <w:pStyle w:val="ResimYazs"/>
+        <w:pStyle w:val="Caption"/>
         <w:keepNext/>
         <w:jc w:val="center"/>
       </w:pPr>
@@ -5745,7 +5982,7 @@
           <w:lang w:eastAsia="en-GB"/>
         </w:rPr>
         <w:drawing>
-          <wp:inline distT="0" distB="0" distL="0" distR="0" wp14:anchorId="05B739DD" wp14:editId="39D1BA74">
+          <wp:inline distT="0" distB="0" distL="0" distR="0" wp14:anchorId="05B739DD" wp14:editId="6EB1DD3B">
             <wp:extent cx="5345538" cy="3718560"/>
             <wp:effectExtent l="19050" t="19050" r="26670" b="15240"/>
             <wp:docPr id="8" name="Resim 8"/>
@@ -5794,7 +6031,7 @@
     </w:p>
     <w:p>
       <w:pPr>
-        <w:pStyle w:val="ResimYazs"/>
+        <w:pStyle w:val="Caption"/>
         <w:jc w:val="center"/>
       </w:pPr>
       <w:bookmarkStart w:id="4" w:name="_Ref184217903"/>
@@ -6065,7 +6302,7 @@
     </w:p>
     <w:p>
       <w:pPr>
-        <w:pStyle w:val="ResimYazs"/>
+        <w:pStyle w:val="Caption"/>
         <w:keepNext/>
         <w:jc w:val="center"/>
       </w:pPr>
@@ -6129,7 +6366,7 @@
     </w:p>
     <w:p>
       <w:pPr>
-        <w:pStyle w:val="ResimYazs"/>
+        <w:pStyle w:val="Caption"/>
         <w:jc w:val="center"/>
       </w:pPr>
       <w:bookmarkStart w:id="5" w:name="_Ref184224161"/>
@@ -6314,7 +6551,21 @@
         <w:rPr>
           <w:rFonts w:eastAsiaTheme="minorEastAsia"/>
         </w:rPr>
-        <w:t xml:space="preserve"> y-axes of the CoG is </w:t>
+        <w:t xml:space="preserve"> y-axes of the </w:t>
+      </w:r>
+      <w:proofErr w:type="spellStart"/>
+      <w:r>
+        <w:rPr>
+          <w:rFonts w:eastAsiaTheme="minorEastAsia"/>
+        </w:rPr>
+        <w:t>CoG</w:t>
+      </w:r>
+      <w:proofErr w:type="spellEnd"/>
+      <w:r>
+        <w:rPr>
+          <w:rFonts w:eastAsiaTheme="minorEastAsia"/>
+        </w:rPr>
+        <w:t xml:space="preserve"> is </w:t>
       </w:r>
       <w:r>
         <w:rPr>
@@ -6386,7 +6637,21 @@
         <w:rPr>
           <w:rFonts w:eastAsiaTheme="minorEastAsia"/>
         </w:rPr>
-        <w:t xml:space="preserve">Also, x-axes position of the CoG is located on </w:t>
+        <w:t xml:space="preserve">Also, x-axes position of the </w:t>
+      </w:r>
+      <w:proofErr w:type="spellStart"/>
+      <w:r>
+        <w:rPr>
+          <w:rFonts w:eastAsiaTheme="minorEastAsia"/>
+        </w:rPr>
+        <w:t>CoG</w:t>
+      </w:r>
+      <w:proofErr w:type="spellEnd"/>
+      <w:r>
+        <w:rPr>
+          <w:rFonts w:eastAsiaTheme="minorEastAsia"/>
+        </w:rPr>
+        <w:t xml:space="preserve"> is located on </w:t>
       </w:r>
       <w:r>
         <w:rPr>
@@ -6667,7 +6932,7 @@
     </w:p>
     <w:p>
       <w:pPr>
-        <w:pStyle w:val="ResimYazs"/>
+        <w:pStyle w:val="Caption"/>
         <w:jc w:val="right"/>
       </w:pPr>
       <w:bookmarkStart w:id="6" w:name="_Ref184225117"/>
@@ -6815,7 +7080,35 @@
         <w:rPr>
           <w:rFonts w:eastAsiaTheme="minorEastAsia"/>
         </w:rPr>
-        <w:t xml:space="preserve"> The total moment about the CoG is:</w:t>
+        <w:t xml:space="preserve"> The total moment </w:t>
+      </w:r>
+      <w:proofErr w:type="gramStart"/>
+      <w:r>
+        <w:rPr>
+          <w:rFonts w:eastAsiaTheme="minorEastAsia"/>
+        </w:rPr>
+        <w:t>about</w:t>
+      </w:r>
+      <w:proofErr w:type="gramEnd"/>
+      <w:r>
+        <w:rPr>
+          <w:rFonts w:eastAsiaTheme="minorEastAsia"/>
+        </w:rPr>
+        <w:t xml:space="preserve"> the </w:t>
+      </w:r>
+      <w:proofErr w:type="spellStart"/>
+      <w:r>
+        <w:rPr>
+          <w:rFonts w:eastAsiaTheme="minorEastAsia"/>
+        </w:rPr>
+        <w:t>CoG</w:t>
+      </w:r>
+      <w:proofErr w:type="spellEnd"/>
+      <w:r>
+        <w:rPr>
+          <w:rFonts w:eastAsiaTheme="minorEastAsia"/>
+        </w:rPr>
+        <w:t xml:space="preserve"> is:</w:t>
       </w:r>
     </w:p>
     <w:p>
@@ -6991,7 +7284,7 @@
     </w:p>
     <w:p>
       <w:pPr>
-        <w:pStyle w:val="ResimYazs"/>
+        <w:pStyle w:val="Caption"/>
         <w:jc w:val="right"/>
       </w:pPr>
       <w:bookmarkStart w:id="7" w:name="_Ref184225985"/>
@@ -7225,7 +7518,7 @@
     </w:p>
     <w:p>
       <w:pPr>
-        <w:pStyle w:val="ResimYazs"/>
+        <w:pStyle w:val="Caption"/>
         <w:jc w:val="right"/>
       </w:pPr>
       <w:bookmarkStart w:id="8" w:name="_Ref184225902"/>
@@ -7630,7 +7923,7 @@
     </w:p>
     <w:p>
       <w:pPr>
-        <w:pStyle w:val="ResimYazs"/>
+        <w:pStyle w:val="Caption"/>
         <w:jc w:val="right"/>
       </w:pPr>
       <w:bookmarkStart w:id="9" w:name="_Ref184226439"/>
@@ -7969,7 +8262,7 @@
     </w:p>
     <w:p>
       <w:pPr>
-        <w:pStyle w:val="ResimYazs"/>
+        <w:pStyle w:val="Caption"/>
         <w:keepNext/>
         <w:jc w:val="center"/>
       </w:pPr>
@@ -8061,7 +8354,7 @@
     </w:p>
     <w:tbl>
       <w:tblPr>
-        <w:tblStyle w:val="DzTablo5"/>
+        <w:tblStyle w:val="PlainTable5"/>
         <w:tblW w:w="2356" w:type="pct"/>
         <w:jc w:val="center"/>
         <w:tblLook w:val="04A0" w:firstRow="1" w:lastRow="0" w:firstColumn="1" w:lastColumn="0" w:noHBand="0" w:noVBand="1"/>
@@ -8241,8 +8534,13 @@
             <w:pPr>
               <w:pStyle w:val="Table"/>
             </w:pPr>
+            <w:proofErr w:type="spellStart"/>
             <w:r>
-              <w:t>Airfoil (NACA)</w:t>
+              <w:t>Airfoil</w:t>
+            </w:r>
+            <w:proofErr w:type="spellEnd"/>
+            <w:r>
+              <w:t xml:space="preserve"> (NACA)</w:t>
             </w:r>
           </w:p>
         </w:tc>
@@ -8775,7 +9073,15 @@
         <w:t xml:space="preserve">Another important concept for the tail design is consideration of the static stability. </w:t>
       </w:r>
       <w:r>
-        <w:t>XFLR5 is able to compute the total moment</w:t>
+        <w:t xml:space="preserve">XFLR5 </w:t>
+      </w:r>
+      <w:proofErr w:type="gramStart"/>
+      <w:r>
+        <w:t>is able to</w:t>
+      </w:r>
+      <w:proofErr w:type="gramEnd"/>
+      <w:r>
+        <w:t xml:space="preserve"> compute the total moment</w:t>
       </w:r>
       <w:r>
         <w:t xml:space="preserve"> coefficient of the vehicle. There </w:t>
@@ -9000,6 +9306,7 @@
         </w:rPr>
         <w:t xml:space="preserve">N </w:t>
       </w:r>
+      <w:proofErr w:type="gramStart"/>
       <w:r>
         <w:rPr>
           <w:rFonts w:cs="Times New Roman"/>
@@ -9016,7 +9323,14 @@
         <w:rPr>
           <w:rFonts w:cs="Times New Roman"/>
         </w:rPr>
-        <w:t>. A</w:t>
+        <w:t>.</w:t>
+      </w:r>
+      <w:proofErr w:type="gramEnd"/>
+      <w:r>
+        <w:rPr>
+          <w:rFonts w:cs="Times New Roman"/>
+        </w:rPr>
+        <w:t xml:space="preserve"> A</w:t>
       </w:r>
       <w:r>
         <w:rPr>
@@ -9088,7 +9402,7 @@
           <w:lang w:eastAsia="en-GB"/>
         </w:rPr>
         <w:drawing>
-          <wp:inline distT="0" distB="0" distL="0" distR="0" wp14:anchorId="49E02BA5" wp14:editId="5334B1DE">
+          <wp:inline distT="0" distB="0" distL="0" distR="0" wp14:anchorId="49E02BA5" wp14:editId="70F47ED0">
             <wp:extent cx="4354441" cy="2511552"/>
             <wp:effectExtent l="19050" t="19050" r="27305" b="22225"/>
             <wp:docPr id="7" name="Resim 7"/>
@@ -9141,7 +9455,7 @@
     </w:p>
     <w:p>
       <w:pPr>
-        <w:pStyle w:val="ResimYazs"/>
+        <w:pStyle w:val="Caption"/>
         <w:jc w:val="center"/>
       </w:pPr>
       <w:bookmarkStart w:id="11" w:name="_Ref184234137"/>
@@ -9227,7 +9541,15 @@
         <w:t xml:space="preserve"> </w:t>
       </w:r>
       <w:r>
-        <w:t xml:space="preserve">Constant Velocity (13.6 m/s) vs. AoA </w:t>
+        <w:t xml:space="preserve">Constant Velocity (13.6 m/s) vs. </w:t>
+      </w:r>
+      <w:proofErr w:type="spellStart"/>
+      <w:r>
+        <w:t>AoA</w:t>
+      </w:r>
+      <w:proofErr w:type="spellEnd"/>
+      <w:r>
+        <w:t xml:space="preserve"> </w:t>
       </w:r>
       <w:r>
         <w:t>Analysis Results of the Aircraft with V-Tail.</w:t>
@@ -9290,8 +9612,13 @@
       <w:r>
         <w:t xml:space="preserve"> </w:t>
       </w:r>
-      <w:r>
-        <w:t xml:space="preserve">In order to simplify calculation, internal structure of the wing was not taken into account, and only </w:t>
+      <w:proofErr w:type="gramStart"/>
+      <w:r>
+        <w:t>In order to</w:t>
+      </w:r>
+      <w:proofErr w:type="gramEnd"/>
+      <w:r>
+        <w:t xml:space="preserve"> simplify calculation, internal structure of the wing was not taken into account, and only </w:t>
       </w:r>
       <w:r>
         <w:t xml:space="preserve">the wing shell and composite tube were included in the analysis. </w:t>
@@ -9549,7 +9876,7 @@
     </w:p>
     <w:p>
       <w:pPr>
-        <w:pStyle w:val="ResimYazs"/>
+        <w:pStyle w:val="Caption"/>
         <w:keepNext/>
         <w:jc w:val="center"/>
       </w:pPr>
@@ -9656,7 +9983,7 @@
     </w:p>
     <w:tbl>
       <w:tblPr>
-        <w:tblStyle w:val="DzTablo5"/>
+        <w:tblStyle w:val="PlainTable5"/>
         <w:tblW w:w="4325" w:type="pct"/>
         <w:jc w:val="center"/>
         <w:tblLook w:val="04A0" w:firstRow="1" w:lastRow="0" w:firstColumn="1" w:lastColumn="0" w:noHBand="0" w:noVBand="1"/>
@@ -9890,6 +10217,7 @@
                 <w:vertAlign w:val="subscript"/>
               </w:rPr>
             </w:pPr>
+            <w:proofErr w:type="gramStart"/>
             <w:r>
               <w:t>C</w:t>
             </w:r>
@@ -9899,6 +10227,7 @@
               </w:rPr>
               <w:t>D,T</w:t>
             </w:r>
+            <w:proofErr w:type="gramEnd"/>
           </w:p>
         </w:tc>
       </w:tr>
@@ -10888,7 +11217,15 @@
     <w:p>
       <w:r>
         <w:lastRenderedPageBreak/>
-        <w:t>XFLR5 is able to compute bending moment caused by the lift and drag, the results that causes maximum bending moment were exported to MATLAB.</w:t>
+        <w:t xml:space="preserve">XFLR5 </w:t>
+      </w:r>
+      <w:proofErr w:type="gramStart"/>
+      <w:r>
+        <w:t>is able to</w:t>
+      </w:r>
+      <w:proofErr w:type="gramEnd"/>
+      <w:r>
+        <w:t xml:space="preserve"> compute bending moment caused by the lift and drag, the results that causes maximum bending moment were exported to MATLAB.</w:t>
       </w:r>
       <w:r>
         <w:t xml:space="preserve"> Since position</w:t>
@@ -11210,7 +11547,7 @@
     </w:p>
     <w:p>
       <w:pPr>
-        <w:pStyle w:val="ResimYazs"/>
+        <w:pStyle w:val="Caption"/>
         <w:spacing w:after="0"/>
         <w:jc w:val="right"/>
       </w:pPr>
@@ -11486,8 +11823,16 @@
         <w:rPr>
           <w:rFonts w:eastAsiaTheme="minorEastAsia"/>
         </w:rPr>
-        <w:t>gidity, D is calculated as;</w:t>
-      </w:r>
+        <w:t xml:space="preserve">gidity, D is calculated </w:t>
+      </w:r>
+      <w:proofErr w:type="gramStart"/>
+      <w:r>
+        <w:rPr>
+          <w:rFonts w:eastAsiaTheme="minorEastAsia"/>
+        </w:rPr>
+        <w:t>as;</w:t>
+      </w:r>
+      <w:proofErr w:type="gramEnd"/>
     </w:p>
     <w:p>
       <w:pPr>
@@ -11678,7 +12023,7 @@
     </w:p>
     <w:p>
       <w:pPr>
-        <w:pStyle w:val="ResimYazs"/>
+        <w:pStyle w:val="Caption"/>
         <w:spacing w:after="0"/>
         <w:jc w:val="right"/>
         <w:rPr>
@@ -11811,12 +12156,14 @@
       <w:r>
         <w:t xml:space="preserve">and </w:t>
       </w:r>
+      <w:proofErr w:type="spellStart"/>
       <w:r>
         <w:rPr>
           <w:i/>
         </w:rPr>
         <w:t>cumtrapz</w:t>
       </w:r>
+      <w:proofErr w:type="spellEnd"/>
       <w:r>
         <w:rPr>
           <w:i/>
@@ -12122,7 +12469,7 @@
     </w:p>
     <w:p>
       <w:pPr>
-        <w:pStyle w:val="ResimYazs"/>
+        <w:pStyle w:val="Caption"/>
         <w:spacing w:after="0"/>
         <w:jc w:val="right"/>
       </w:pPr>
@@ -12347,11 +12694,16 @@
         <w:t xml:space="preserve">in horizontal flight. </w:t>
       </w:r>
       <w:r>
-        <w:t xml:space="preserve">Although a higher deflection is </w:t>
+        <w:t xml:space="preserve">Although a higher deflection </w:t>
+      </w:r>
+      <w:proofErr w:type="gramStart"/>
+      <w:r>
+        <w:t xml:space="preserve">is </w:t>
       </w:r>
       <w:r>
         <w:t>emerged</w:t>
       </w:r>
+      <w:proofErr w:type="gramEnd"/>
       <w:r>
         <w:t xml:space="preserve"> during vertical flight, the results are still within an acceptable level.</w:t>
       </w:r>
@@ -12368,7 +12720,7 @@
           <w:lang w:eastAsia="en-GB"/>
         </w:rPr>
         <w:drawing>
-          <wp:inline distT="0" distB="0" distL="0" distR="0" wp14:anchorId="0E7BEAB3" wp14:editId="648EB034">
+          <wp:inline distT="0" distB="0" distL="0" distR="0" wp14:anchorId="0E7BEAB3" wp14:editId="70A47A4B">
             <wp:extent cx="5868000" cy="3443152"/>
             <wp:effectExtent l="19050" t="19050" r="19050" b="24130"/>
             <wp:docPr id="17" name="Resim 17"/>
@@ -12421,7 +12773,7 @@
     </w:p>
     <w:p>
       <w:pPr>
-        <w:pStyle w:val="ResimYazs"/>
+        <w:pStyle w:val="Caption"/>
         <w:jc w:val="center"/>
       </w:pPr>
       <w:bookmarkStart w:id="14" w:name="_Ref184327566"/>
@@ -12516,7 +12868,15 @@
         <w:t xml:space="preserve">The </w:t>
       </w:r>
       <w:r>
-        <w:t>rough design was finalised taking into account the mentioned concepts.</w:t>
+        <w:t xml:space="preserve">rough design was finalised </w:t>
+      </w:r>
+      <w:proofErr w:type="gramStart"/>
+      <w:r>
+        <w:t>taking into account</w:t>
+      </w:r>
+      <w:proofErr w:type="gramEnd"/>
+      <w:r>
+        <w:t xml:space="preserve"> the mentioned concepts.</w:t>
       </w:r>
       <w:r>
         <w:t xml:space="preserve"> </w:t>
@@ -12612,7 +12972,21 @@
         <w:rPr>
           <w:lang w:val="en-US"/>
         </w:rPr>
-        <w:t>. The real parts of these eigenvalues are related to the damping coefficient and their imaginary parts correspond the frequencies. The resulting eight modes can be divided into, four longitudinal and four lateral modes, some of which are symmetric.</w:t>
+        <w:t xml:space="preserve">. The real parts of these eigenvalues are related to the damping coefficient and their imaginary parts correspond the frequencies. The resulting eight modes can be divided </w:t>
+      </w:r>
+      <w:proofErr w:type="gramStart"/>
+      <w:r>
+        <w:rPr>
+          <w:lang w:val="en-US"/>
+        </w:rPr>
+        <w:t>into,</w:t>
+      </w:r>
+      <w:proofErr w:type="gramEnd"/>
+      <w:r>
+        <w:rPr>
+          <w:lang w:val="en-US"/>
+        </w:rPr>
+        <w:t xml:space="preserve"> four longitudinal and four lateral modes, some of which are symmetric.</w:t>
       </w:r>
     </w:p>
     <w:p>
@@ -12641,7 +13015,15 @@
         <w:t xml:space="preserve"> </w:t>
       </w:r>
       <w:r>
-        <w:t>that is caused by the exchange of kinetic and potential energy and it is usually lightly damped. For</w:t>
+        <w:t xml:space="preserve">that is caused by the exchange of kinetic and potential </w:t>
+      </w:r>
+      <w:proofErr w:type="gramStart"/>
+      <w:r>
+        <w:t>energy</w:t>
+      </w:r>
+      <w:proofErr w:type="gramEnd"/>
+      <w:r>
+        <w:t xml:space="preserve"> and it is usually lightly damped. For</w:t>
       </w:r>
       <w:r>
         <w:t xml:space="preserve"> our plane the damping ratio</w:t>
@@ -13028,7 +13410,7 @@
           <w:lang w:eastAsia="en-GB"/>
         </w:rPr>
         <w:drawing>
-          <wp:inline distT="0" distB="0" distL="0" distR="0" wp14:anchorId="660CD493" wp14:editId="1543E6AB">
+          <wp:inline distT="0" distB="0" distL="0" distR="0" wp14:anchorId="660CD493" wp14:editId="3FF3377D">
             <wp:extent cx="2645119" cy="2808000"/>
             <wp:effectExtent l="0" t="0" r="3175" b="0"/>
             <wp:docPr id="14" name="Resim 14"/>
@@ -13075,7 +13457,7 @@
           <w:lang w:eastAsia="en-GB"/>
         </w:rPr>
         <w:drawing>
-          <wp:inline distT="0" distB="0" distL="0" distR="0" wp14:anchorId="2AA7C5FE" wp14:editId="28FEFD80">
+          <wp:inline distT="0" distB="0" distL="0" distR="0" wp14:anchorId="2AA7C5FE" wp14:editId="0A10C21B">
             <wp:extent cx="2670105" cy="2808000"/>
             <wp:effectExtent l="0" t="0" r="0" b="0"/>
             <wp:docPr id="13" name="Resim 13"/>
@@ -13126,7 +13508,7 @@
     </w:p>
     <w:p>
       <w:pPr>
-        <w:pStyle w:val="ResimYazs"/>
+        <w:pStyle w:val="Caption"/>
         <w:jc w:val="center"/>
       </w:pPr>
       <w:bookmarkStart w:id="15" w:name="_Ref184825444"/>
@@ -13308,7 +13690,23 @@
           <w:color w:val="000000" w:themeColor="text1"/>
           <w:lang w:val="en-US"/>
         </w:rPr>
-        <w:t>primarily a change in heading and it is a non-oscillatory and slow mode and it is usually unstable. Th</w:t>
+        <w:t xml:space="preserve">primarily a change in </w:t>
+      </w:r>
+      <w:proofErr w:type="gramStart"/>
+      <w:r>
+        <w:rPr>
+          <w:color w:val="000000" w:themeColor="text1"/>
+          <w:lang w:val="en-US"/>
+        </w:rPr>
+        <w:t>heading</w:t>
+      </w:r>
+      <w:proofErr w:type="gramEnd"/>
+      <w:r>
+        <w:rPr>
+          <w:color w:val="000000" w:themeColor="text1"/>
+          <w:lang w:val="en-US"/>
+        </w:rPr>
+        <w:t xml:space="preserve"> and it is a non-oscillatory and slow mode and it is usually unstable. Th</w:t>
       </w:r>
       <w:r>
         <w:rPr>
@@ -13531,8 +13929,17 @@
           <w:color w:val="000000" w:themeColor="text1"/>
           <w:lang w:val="en-US"/>
         </w:rPr>
-        <w:t>Flight controllers with flight control software such as PX4 or Ardupilot</w:t>
-      </w:r>
+        <w:t xml:space="preserve">Flight controllers with flight control software such as PX4 or </w:t>
+      </w:r>
+      <w:proofErr w:type="spellStart"/>
+      <w:r>
+        <w:rPr>
+          <w:color w:val="000000" w:themeColor="text1"/>
+          <w:lang w:val="en-US"/>
+        </w:rPr>
+        <w:t>Ardupilot</w:t>
+      </w:r>
+      <w:proofErr w:type="spellEnd"/>
       <w:r>
         <w:rPr>
           <w:color w:val="000000" w:themeColor="text1"/>
@@ -13692,7 +14099,7 @@
         </w:rPr>
         <w:lastRenderedPageBreak/>
         <w:drawing>
-          <wp:inline distT="0" distB="0" distL="0" distR="0" wp14:anchorId="45BA70EB" wp14:editId="699DBF4C">
+          <wp:inline distT="0" distB="0" distL="0" distR="0" wp14:anchorId="45BA70EB" wp14:editId="270F1E79">
             <wp:extent cx="2642165" cy="2880000"/>
             <wp:effectExtent l="0" t="0" r="6350" b="0"/>
             <wp:docPr id="15" name="Resim 15"/>
@@ -13736,7 +14143,7 @@
     </w:p>
     <w:p>
       <w:pPr>
-        <w:pStyle w:val="ResimYazs"/>
+        <w:pStyle w:val="Caption"/>
         <w:jc w:val="center"/>
       </w:pPr>
       <w:bookmarkStart w:id="16" w:name="_Ref184826343"/>
@@ -13859,14 +14266,22 @@
         <w:rPr>
           <w:lang w:val="en-US"/>
         </w:rPr>
-        <w:t>amping which is related to a change in roll. This mode is non-oscillatory and usually fast. For our plane the halving time is c</w:t>
-      </w:r>
+        <w:t xml:space="preserve">amping which is related to a change in roll. This mode is non-oscillatory and usually fast. For our plane the halving time is </w:t>
+      </w:r>
+      <w:proofErr w:type="gramStart"/>
       <w:r>
         <w:rPr>
           <w:lang w:val="en-US"/>
         </w:rPr>
+        <w:t>c</w:t>
+      </w:r>
+      <w:r>
+        <w:rPr>
+          <w:lang w:val="en-US"/>
+        </w:rPr>
         <w:t>omputed</w:t>
       </w:r>
+      <w:proofErr w:type="gramEnd"/>
       <w:r>
         <w:rPr>
           <w:lang w:val="en-US"/>
@@ -14143,7 +14558,7 @@
           <w:lang w:eastAsia="en-GB"/>
         </w:rPr>
         <w:drawing>
-          <wp:inline distT="0" distB="0" distL="0" distR="0" wp14:anchorId="700BD1A5" wp14:editId="68172650">
+          <wp:inline distT="0" distB="0" distL="0" distR="0" wp14:anchorId="700BD1A5" wp14:editId="2A5C03EB">
             <wp:extent cx="2637681" cy="2808000"/>
             <wp:effectExtent l="0" t="0" r="0" b="0"/>
             <wp:docPr id="16" name="Resim 16"/>
@@ -14190,7 +14605,7 @@
           <w:lang w:eastAsia="en-GB"/>
         </w:rPr>
         <w:drawing>
-          <wp:inline distT="0" distB="0" distL="0" distR="0" wp14:anchorId="766C5CB2" wp14:editId="362D0157">
+          <wp:inline distT="0" distB="0" distL="0" distR="0" wp14:anchorId="766C5CB2" wp14:editId="700FD49A">
             <wp:extent cx="2641661" cy="2808000"/>
             <wp:effectExtent l="0" t="0" r="6350" b="0"/>
             <wp:docPr id="18" name="Resim 18"/>
@@ -14234,7 +14649,7 @@
     </w:p>
     <w:p>
       <w:pPr>
-        <w:pStyle w:val="ResimYazs"/>
+        <w:pStyle w:val="Caption"/>
         <w:jc w:val="center"/>
         <w:rPr>
           <w:b/>
@@ -14413,7 +14828,15 @@
         <w:t xml:space="preserve">able to produce 1281 gr-force </w:t>
       </w:r>
       <w:r>
-        <w:t xml:space="preserve">thrust with 3 blade 5045 propellers and they </w:t>
+        <w:t xml:space="preserve">thrust with 3 blade 5045 </w:t>
+      </w:r>
+      <w:proofErr w:type="gramStart"/>
+      <w:r>
+        <w:t>propellers</w:t>
+      </w:r>
+      <w:proofErr w:type="gramEnd"/>
+      <w:r>
+        <w:t xml:space="preserve"> and they </w:t>
       </w:r>
       <w:r>
         <w:t xml:space="preserve">consume maximum of 33A current with nominal </w:t>
@@ -14498,14 +14921,479 @@
       </w:r>
     </w:p>
     <w:p>
-      <w:r>
-        <w:rPr>
-          <w:highlight w:val="red"/>
-        </w:rPr>
-        <w:t>Tilt Mechanism and position of motor section.</w:t>
+      <w:pPr>
+        <w:ind w:firstLine="0"/>
+      </w:pPr>
+      <w:r>
+        <w:t xml:space="preserve">As the plane has three rotors, two at the front and one at the back; their positions must be designated. In the designation of rotors, there are several important criteria. In the vertical thrust, it is desired that the rotors should produce the same thrust. That requires proper placement of rotors with respect to centre of gravity. As </w:t>
+      </w:r>
+      <w:r>
+        <w:rPr>
+          <w:i/>
+          <w:iCs/>
+        </w:rPr>
+        <w:t xml:space="preserve">equation 2.8 </w:t>
+      </w:r>
+      <w:r>
+        <w:t xml:space="preserve">shows, the position of back rotor is the double distance of front rotors with centre of gravity in z axis. As the propellers produces vertical thrust, the thrust should not interfere with either the wing or the fuselage. The diameter of 3 blade 5045 propellers is 127 mm. With that size and the dimension of plane in account, the positions of front and back rotors are located 160 mm and 320 mm away from the centre of gravity. The other important criterion for the designation is the distances between rotors. To achieve optimized balance and stability, the rotors are placed equidistant from each other. That allows symmetrical thrust distribution and more stable control. With that the designation of rotors are finalized as shown in </w:t>
+      </w:r>
+      <w:r>
+        <w:rPr>
+          <w:i/>
+          <w:iCs/>
+        </w:rPr>
+        <w:t>Figure 2.10</w:t>
+      </w:r>
+      <w:r>
+        <w:t xml:space="preserve">.    </w:t>
       </w:r>
     </w:p>
     <w:p>
+      <w:pPr>
+        <w:ind w:firstLine="0"/>
+        <w:jc w:val="center"/>
+      </w:pPr>
+      <m:oMathPara>
+        <m:oMath>
+          <m:nary>
+            <m:naryPr>
+              <m:chr m:val="∑"/>
+              <m:limLoc m:val="undOvr"/>
+              <m:subHide m:val="1"/>
+              <m:supHide m:val="1"/>
+              <m:ctrlPr>
+                <w:rPr>
+                  <w:rFonts w:ascii="Cambria Math" w:hAnsi="Cambria Math"/>
+                  <w:i/>
+                </w:rPr>
+              </m:ctrlPr>
+            </m:naryPr>
+            <m:sub/>
+            <m:sup/>
+            <m:e>
+              <m:sSub>
+                <m:sSubPr>
+                  <m:ctrlPr>
+                    <w:rPr>
+                      <w:rFonts w:ascii="Cambria Math" w:hAnsi="Cambria Math"/>
+                      <w:i/>
+                    </w:rPr>
+                  </m:ctrlPr>
+                </m:sSubPr>
+                <m:e>
+                  <m:r>
+                    <w:rPr>
+                      <w:rFonts w:ascii="Cambria Math" w:hAnsi="Cambria Math"/>
+                    </w:rPr>
+                    <m:t>M</m:t>
+                  </m:r>
+                </m:e>
+                <m:sub>
+                  <m:r>
+                    <w:rPr>
+                      <w:rFonts w:ascii="Cambria Math" w:hAnsi="Cambria Math"/>
+                    </w:rPr>
+                    <m:t>x</m:t>
+                  </m:r>
+                </m:sub>
+              </m:sSub>
+              <m:r>
+                <w:rPr>
+                  <w:rFonts w:ascii="Cambria Math" w:hAnsi="Cambria Math"/>
+                </w:rPr>
+                <m:t xml:space="preserve">=0   </m:t>
+              </m:r>
+            </m:e>
+          </m:nary>
+          <m:r>
+            <w:rPr>
+              <w:rFonts w:ascii="Cambria Math" w:hAnsi="Cambria Math"/>
+            </w:rPr>
+            <m:t xml:space="preserve">,  </m:t>
+          </m:r>
+          <m:sSub>
+            <m:sSubPr>
+              <m:ctrlPr>
+                <w:rPr>
+                  <w:rFonts w:ascii="Cambria Math" w:hAnsi="Cambria Math"/>
+                  <w:i/>
+                </w:rPr>
+              </m:ctrlPr>
+            </m:sSubPr>
+            <m:e>
+              <m:r>
+                <w:rPr>
+                  <w:rFonts w:ascii="Cambria Math" w:hAnsi="Cambria Math"/>
+                </w:rPr>
+                <m:t>F</m:t>
+              </m:r>
+            </m:e>
+            <m:sub>
+              <m:r>
+                <w:rPr>
+                  <w:rFonts w:ascii="Cambria Math" w:hAnsi="Cambria Math"/>
+                </w:rPr>
+                <m:t>back</m:t>
+              </m:r>
+            </m:sub>
+          </m:sSub>
+          <m:r>
+            <w:rPr>
+              <w:rFonts w:ascii="Cambria Math" w:hAnsi="Cambria Math"/>
+            </w:rPr>
+            <m:t>=</m:t>
+          </m:r>
+          <m:sSub>
+            <m:sSubPr>
+              <m:ctrlPr>
+                <w:rPr>
+                  <w:rFonts w:ascii="Cambria Math" w:hAnsi="Cambria Math"/>
+                  <w:i/>
+                </w:rPr>
+              </m:ctrlPr>
+            </m:sSubPr>
+            <m:e>
+              <m:r>
+                <w:rPr>
+                  <w:rFonts w:ascii="Cambria Math" w:hAnsi="Cambria Math"/>
+                </w:rPr>
+                <m:t>F</m:t>
+              </m:r>
+            </m:e>
+            <m:sub>
+              <m:r>
+                <w:rPr>
+                  <w:rFonts w:ascii="Cambria Math" w:hAnsi="Cambria Math"/>
+                </w:rPr>
+                <m:t>front</m:t>
+              </m:r>
+            </m:sub>
+          </m:sSub>
+          <m:r>
+            <w:rPr>
+              <w:rFonts w:ascii="Cambria Math" w:hAnsi="Cambria Math"/>
+            </w:rPr>
+            <m:t xml:space="preserve"> ,   </m:t>
+          </m:r>
+          <m:sSub>
+            <m:sSubPr>
+              <m:ctrlPr>
+                <w:rPr>
+                  <w:rFonts w:ascii="Cambria Math" w:hAnsi="Cambria Math"/>
+                  <w:i/>
+                </w:rPr>
+              </m:ctrlPr>
+            </m:sSubPr>
+            <m:e>
+              <m:r>
+                <w:rPr>
+                  <w:rFonts w:ascii="Cambria Math" w:hAnsi="Cambria Math"/>
+                </w:rPr>
+                <m:t>F</m:t>
+              </m:r>
+            </m:e>
+            <m:sub>
+              <m:r>
+                <w:rPr>
+                  <w:rFonts w:ascii="Cambria Math" w:hAnsi="Cambria Math"/>
+                </w:rPr>
+                <m:t>back</m:t>
+              </m:r>
+            </m:sub>
+          </m:sSub>
+          <m:r>
+            <w:rPr>
+              <w:rFonts w:ascii="Cambria Math" w:hAnsi="Cambria Math"/>
+            </w:rPr>
+            <m:t xml:space="preserve"> z - 2×</m:t>
+          </m:r>
+          <m:sSub>
+            <m:sSubPr>
+              <m:ctrlPr>
+                <w:rPr>
+                  <w:rFonts w:ascii="Cambria Math" w:hAnsi="Cambria Math"/>
+                  <w:i/>
+                </w:rPr>
+              </m:ctrlPr>
+            </m:sSubPr>
+            <m:e>
+              <m:r>
+                <w:rPr>
+                  <w:rFonts w:ascii="Cambria Math" w:hAnsi="Cambria Math"/>
+                </w:rPr>
+                <m:t>F</m:t>
+              </m:r>
+            </m:e>
+            <m:sub>
+              <m:r>
+                <w:rPr>
+                  <w:rFonts w:ascii="Cambria Math" w:hAnsi="Cambria Math"/>
+                </w:rPr>
+                <m:t>front</m:t>
+              </m:r>
+            </m:sub>
+          </m:sSub>
+          <m:r>
+            <w:rPr>
+              <w:rFonts w:ascii="Cambria Math" w:hAnsi="Cambria Math"/>
+            </w:rPr>
+            <m:t xml:space="preserve"> z=0     </m:t>
+          </m:r>
+        </m:oMath>
+      </m:oMathPara>
+    </w:p>
+    <w:p>
+      <w:pPr>
+        <w:pStyle w:val="Caption"/>
+        <w:spacing w:after="0"/>
+        <w:jc w:val="right"/>
+        <w:rPr>
+          <w:rFonts w:eastAsiaTheme="minorEastAsia"/>
+        </w:rPr>
+      </w:pPr>
+      <w:r>
+        <w:rPr>
+          <w:highlight w:val="green"/>
+        </w:rPr>
+        <w:t xml:space="preserve">Eq. </w:t>
+      </w:r>
+      <w:r>
+        <w:rPr>
+          <w:highlight w:val="green"/>
+        </w:rPr>
+        <w:fldChar w:fldCharType="begin"/>
+      </w:r>
+      <w:r>
+        <w:rPr>
+          <w:highlight w:val="green"/>
+        </w:rPr>
+        <w:instrText xml:space="preserve"> STYLEREF 1 \s </w:instrText>
+      </w:r>
+      <w:r>
+        <w:rPr>
+          <w:highlight w:val="green"/>
+        </w:rPr>
+        <w:fldChar w:fldCharType="separate"/>
+      </w:r>
+      <w:r>
+        <w:rPr>
+          <w:noProof/>
+          <w:highlight w:val="green"/>
+        </w:rPr>
+        <w:t>2</w:t>
+      </w:r>
+      <w:r>
+        <w:rPr>
+          <w:highlight w:val="green"/>
+        </w:rPr>
+        <w:fldChar w:fldCharType="end"/>
+      </w:r>
+      <w:r>
+        <w:rPr>
+          <w:highlight w:val="green"/>
+        </w:rPr>
+        <w:t>.8</w:t>
+      </w:r>
+    </w:p>
+    <w:p>
+      <w:pPr>
+        <w:keepNext/>
+      </w:pPr>
+      <w:bookmarkStart w:id="18" w:name="_Hlk186560844"/>
+      <w:r>
+        <w:rPr>
+          <w:noProof/>
+        </w:rPr>
+        <w:drawing>
+          <wp:inline distT="0" distB="0" distL="0" distR="0" wp14:anchorId="6234838E" wp14:editId="13A7BD86">
+            <wp:extent cx="5939790" cy="2691765"/>
+            <wp:effectExtent l="0" t="0" r="3810" b="0"/>
+            <wp:docPr id="413727775" name="Picture 1" descr="A drawing of a couple of cones&#10;&#10;Description automatically generated with medium confidence"/>
+            <wp:cNvGraphicFramePr>
+              <a:graphicFrameLocks xmlns:a="http://schemas.openxmlformats.org/drawingml/2006/main" noChangeAspect="1"/>
+            </wp:cNvGraphicFramePr>
+            <a:graphic xmlns:a="http://schemas.openxmlformats.org/drawingml/2006/main">
+              <a:graphicData uri="http://schemas.openxmlformats.org/drawingml/2006/picture">
+                <pic:pic xmlns:pic="http://schemas.openxmlformats.org/drawingml/2006/picture">
+                  <pic:nvPicPr>
+                    <pic:cNvPr id="413727775" name="Picture 1" descr="A drawing of a couple of cones&#10;&#10;Description automatically generated with medium confidence"/>
+                    <pic:cNvPicPr/>
+                  </pic:nvPicPr>
+                  <pic:blipFill>
+                    <a:blip r:embed="rId21"/>
+                    <a:stretch>
+                      <a:fillRect/>
+                    </a:stretch>
+                  </pic:blipFill>
+                  <pic:spPr>
+                    <a:xfrm>
+                      <a:off x="0" y="0"/>
+                      <a:ext cx="5939790" cy="2691765"/>
+                    </a:xfrm>
+                    <a:prstGeom prst="rect">
+                      <a:avLst/>
+                    </a:prstGeom>
+                  </pic:spPr>
+                </pic:pic>
+              </a:graphicData>
+            </a:graphic>
+          </wp:inline>
+        </w:drawing>
+      </w:r>
+    </w:p>
+    <w:p>
+      <w:pPr>
+        <w:pStyle w:val="Caption"/>
+        <w:jc w:val="center"/>
+      </w:pPr>
+      <w:r>
+        <w:rPr>
+          <w:b/>
+          <w:bCs/>
+        </w:rPr>
+        <w:t>Figure 2.10</w:t>
+      </w:r>
+      <w:r>
+        <w:rPr>
+          <w:b/>
+          <w:bCs/>
+        </w:rPr>
+        <w:t xml:space="preserve"> </w:t>
+      </w:r>
+      <w:r>
+        <w:t>The Designation of Rotor Positions</w:t>
+      </w:r>
+    </w:p>
+    <w:p>
+      <w:pPr>
+        <w:ind w:firstLine="0"/>
+        <w:rPr>
+          <w:i/>
+          <w:iCs/>
+        </w:rPr>
+      </w:pPr>
+      <w:bookmarkStart w:id="19" w:name="_Hlk186560855"/>
+      <w:bookmarkEnd w:id="18"/>
+      <w:r>
+        <w:t xml:space="preserve">After the positions and necessary mechanism are determined, tilt mechanism must be designed accordingly. The positions of the BLDC motors are sufficiently enough from the wings. That brings additions in the wings. According to these considerations, it is decided that the servo actuators can be directly connected to the BLDC motors. That simplifies the tilting mechanism design and allows more stable structure. The servo motors </w:t>
+      </w:r>
+      <w:proofErr w:type="gramStart"/>
+      <w:r>
+        <w:t>are located in</w:t>
+      </w:r>
+      <w:proofErr w:type="gramEnd"/>
+      <w:r>
+        <w:t xml:space="preserve"> the inside of the support addition. Therefore, the design of these support units is based on the size of servo motors, while maintaining structural integrity and strength. The connection between servo motors and BLDC motors are designed in a way that the thrust produced by the propellers does not create any moment in the rotating axis of servo motors. That lowers the force applied on the servo motors. The finalized design of tilting mechanism is shown in </w:t>
+      </w:r>
+      <w:r>
+        <w:rPr>
+          <w:i/>
+          <w:iCs/>
+        </w:rPr>
+        <w:t xml:space="preserve">Figure 2.11. </w:t>
+      </w:r>
+    </w:p>
+    <w:p>
+      <w:pPr>
+        <w:keepNext/>
+        <w:ind w:firstLine="0"/>
+        <w:jc w:val="center"/>
+      </w:pPr>
+      <w:bookmarkStart w:id="20" w:name="_Hlk186560875"/>
+      <w:r>
+        <w:rPr>
+          <w:i/>
+          <w:iCs/>
+          <w:noProof/>
+        </w:rPr>
+        <w:lastRenderedPageBreak/>
+        <w:drawing>
+          <wp:inline distT="0" distB="0" distL="0" distR="0" wp14:anchorId="20FDD97D" wp14:editId="4338AB48">
+            <wp:extent cx="4325629" cy="2638425"/>
+            <wp:effectExtent l="0" t="0" r="0" b="0"/>
+            <wp:docPr id="1660252553" name="Picture 7" descr="A close-up of a propeller&#10;&#10;Description automatically generated"/>
+            <wp:cNvGraphicFramePr>
+              <a:graphicFrameLocks xmlns:a="http://schemas.openxmlformats.org/drawingml/2006/main" noChangeAspect="1"/>
+            </wp:cNvGraphicFramePr>
+            <a:graphic xmlns:a="http://schemas.openxmlformats.org/drawingml/2006/main">
+              <a:graphicData uri="http://schemas.openxmlformats.org/drawingml/2006/picture">
+                <pic:pic xmlns:pic="http://schemas.openxmlformats.org/drawingml/2006/picture">
+                  <pic:nvPicPr>
+                    <pic:cNvPr id="1660252553" name="Picture 7" descr="A close-up of a propeller&#10;&#10;Description automatically generated"/>
+                    <pic:cNvPicPr>
+                      <a:picLocks noChangeAspect="1" noChangeArrowheads="1"/>
+                    </pic:cNvPicPr>
+                  </pic:nvPicPr>
+                  <pic:blipFill>
+                    <a:blip r:embed="rId22">
+                      <a:extLst>
+                        <a:ext uri="{28A0092B-C50C-407E-A947-70E740481C1C}">
+                          <a14:useLocalDpi xmlns:a14="http://schemas.microsoft.com/office/drawing/2010/main" val="0"/>
+                        </a:ext>
+                      </a:extLst>
+                    </a:blip>
+                    <a:srcRect/>
+                    <a:stretch>
+                      <a:fillRect/>
+                    </a:stretch>
+                  </pic:blipFill>
+                  <pic:spPr bwMode="auto">
+                    <a:xfrm>
+                      <a:off x="0" y="0"/>
+                      <a:ext cx="4336882" cy="2645289"/>
+                    </a:xfrm>
+                    <a:prstGeom prst="rect">
+                      <a:avLst/>
+                    </a:prstGeom>
+                    <a:noFill/>
+                    <a:ln>
+                      <a:noFill/>
+                    </a:ln>
+                  </pic:spPr>
+                </pic:pic>
+              </a:graphicData>
+            </a:graphic>
+          </wp:inline>
+        </w:drawing>
+      </w:r>
+    </w:p>
+    <w:p>
+      <w:pPr>
+        <w:pStyle w:val="Caption"/>
+        <w:jc w:val="center"/>
+      </w:pPr>
+      <w:r>
+        <w:rPr>
+          <w:b/>
+          <w:bCs/>
+        </w:rPr>
+        <w:t xml:space="preserve">Figure 2.11 </w:t>
+      </w:r>
+      <w:r>
+        <w:t>The Tilting Mechanism</w:t>
+      </w:r>
+    </w:p>
+    <w:bookmarkEnd w:id="20"/>
+    <w:p>
+      <w:pPr>
+        <w:ind w:firstLine="0"/>
+        <w:rPr>
+          <w:i/>
+          <w:iCs/>
+        </w:rPr>
+      </w:pPr>
+    </w:p>
+    <w:bookmarkEnd w:id="19"/>
+    <w:p/>
+    <w:p>
+      <w:r>
+        <w:rPr>
+          <w:highlight w:val="red"/>
+        </w:rPr>
+        <w:t>Tilt Mechanism and position of motor section.</w:t>
+      </w:r>
+    </w:p>
+    <w:p>
       <w:r>
         <w:t>The next stage of the design is the structural analysis of the wing members.</w:t>
       </w:r>
@@ -14594,7 +15482,15 @@
         <w:t xml:space="preserve"> found.</w:t>
       </w:r>
       <w:r>
-        <w:t xml:space="preserve"> The mechanical properties of the material were taken from this article and entered into the software.</w:t>
+        <w:t xml:space="preserve"> The mechanical properties of the material were taken from this article and </w:t>
+      </w:r>
+      <w:proofErr w:type="gramStart"/>
+      <w:r>
+        <w:t>entered into</w:t>
+      </w:r>
+      <w:proofErr w:type="gramEnd"/>
+      <w:r>
+        <w:t xml:space="preserve"> the software.</w:t>
       </w:r>
       <w:r>
         <w:t xml:space="preserve"> Mechanical properties such as </w:t>
@@ -14764,7 +15660,7 @@
                     <pic:cNvPicPr/>
                   </pic:nvPicPr>
                   <pic:blipFill>
-                    <a:blip r:embed="rId21" cstate="print">
+                    <a:blip r:embed="rId23" cstate="print">
                       <a:extLst>
                         <a:ext uri="{28A0092B-C50C-407E-A947-70E740481C1C}">
                           <a14:useLocalDpi xmlns:a14="http://schemas.microsoft.com/office/drawing/2010/main" val="0"/>
@@ -14798,10 +15694,10 @@
     </w:p>
     <w:p>
       <w:pPr>
-        <w:pStyle w:val="ResimYazs"/>
+        <w:pStyle w:val="Caption"/>
         <w:jc w:val="center"/>
       </w:pPr>
-      <w:bookmarkStart w:id="18" w:name="_Ref186480884"/>
+      <w:bookmarkStart w:id="21" w:name="_Ref186480884"/>
       <w:r>
         <w:rPr>
           <w:b/>
@@ -14876,7 +15772,7 @@
         </w:rPr>
         <w:fldChar w:fldCharType="end"/>
       </w:r>
-      <w:bookmarkEnd w:id="18"/>
+      <w:bookmarkEnd w:id="21"/>
       <w:r>
         <w:rPr>
           <w:b/>
@@ -14895,6 +15791,7 @@
     </w:p>
     <w:p>
       <w:r>
+        <w:lastRenderedPageBreak/>
         <w:t>As can be seen in the</w:t>
       </w:r>
       <w:r>
@@ -14965,10 +15862,18 @@
         <w:t xml:space="preserve"> occurs </w:t>
       </w:r>
       <w:r>
-        <w:t>at the wing tips, as expected. A</w:t>
-      </w:r>
-      <w:r>
-        <w:t xml:space="preserve">lso the maximum </w:t>
+        <w:t xml:space="preserve">at the wing tips, as expected. </w:t>
+      </w:r>
+      <w:proofErr w:type="gramStart"/>
+      <w:r>
+        <w:t>A</w:t>
+      </w:r>
+      <w:r>
+        <w:t>lso</w:t>
+      </w:r>
+      <w:proofErr w:type="gramEnd"/>
+      <w:r>
+        <w:t xml:space="preserve"> the maximum </w:t>
       </w:r>
       <w:r>
         <w:t xml:space="preserve">deflection </w:t>
@@ -15133,7 +16038,6 @@
           <w:noProof/>
           <w:lang w:eastAsia="en-GB"/>
         </w:rPr>
-        <w:lastRenderedPageBreak/>
         <w:drawing>
           <wp:inline distT="0" distB="0" distL="0" distR="0" wp14:anchorId="0838051D" wp14:editId="0CE8118F">
             <wp:extent cx="4145392" cy="2160000"/>
@@ -15150,7 +16054,7 @@
                     <pic:cNvPicPr/>
                   </pic:nvPicPr>
                   <pic:blipFill>
-                    <a:blip r:embed="rId22" cstate="print">
+                    <a:blip r:embed="rId24" cstate="print">
                       <a:extLst>
                         <a:ext uri="{28A0092B-C50C-407E-A947-70E740481C1C}">
                           <a14:useLocalDpi xmlns:a14="http://schemas.microsoft.com/office/drawing/2010/main" val="0"/>
@@ -15184,10 +16088,10 @@
     </w:p>
     <w:p>
       <w:pPr>
-        <w:pStyle w:val="ResimYazs"/>
+        <w:pStyle w:val="Caption"/>
         <w:jc w:val="center"/>
       </w:pPr>
-      <w:bookmarkStart w:id="19" w:name="_Ref186481622"/>
+      <w:bookmarkStart w:id="22" w:name="_Ref186481622"/>
       <w:r>
         <w:rPr>
           <w:b/>
@@ -15262,7 +16166,7 @@
         </w:rPr>
         <w:fldChar w:fldCharType="end"/>
       </w:r>
-      <w:bookmarkEnd w:id="19"/>
+      <w:bookmarkEnd w:id="22"/>
       <w:r>
         <w:t xml:space="preserve"> Wing Total Deformation Results of FEA for Vertical Flight.</w:t>
       </w:r>
@@ -15546,7 +16450,7 @@
                     <pic:cNvPicPr/>
                   </pic:nvPicPr>
                   <pic:blipFill>
-                    <a:blip r:embed="rId23" cstate="print">
+                    <a:blip r:embed="rId25" cstate="print">
                       <a:extLst>
                         <a:ext uri="{28A0092B-C50C-407E-A947-70E740481C1C}">
                           <a14:useLocalDpi xmlns:a14="http://schemas.microsoft.com/office/drawing/2010/main" val="0"/>
@@ -15580,10 +16484,10 @@
     </w:p>
     <w:p>
       <w:pPr>
-        <w:pStyle w:val="ResimYazs"/>
+        <w:pStyle w:val="Caption"/>
         <w:jc w:val="center"/>
       </w:pPr>
-      <w:bookmarkStart w:id="20" w:name="_Ref186483939"/>
+      <w:bookmarkStart w:id="23" w:name="_Ref186483939"/>
       <w:r>
         <w:rPr>
           <w:b/>
@@ -15658,7 +16562,7 @@
         </w:rPr>
         <w:fldChar w:fldCharType="end"/>
       </w:r>
-      <w:bookmarkEnd w:id="20"/>
+      <w:bookmarkEnd w:id="23"/>
       <w:r>
         <w:t xml:space="preserve"> Equivalent Stress</w:t>
       </w:r>
@@ -15759,7 +16663,15 @@
         <w:t xml:space="preserve">. It is as expected because load is </w:t>
       </w:r>
       <w:r>
-        <w:t xml:space="preserve">12N which is maximum static thrust can be generated by rotors and also moment arm is shorter than the </w:t>
+        <w:t xml:space="preserve">12N which is maximum static thrust can be generated by rotors </w:t>
+      </w:r>
+      <w:proofErr w:type="gramStart"/>
+      <w:r>
+        <w:t>and also</w:t>
+      </w:r>
+      <w:proofErr w:type="gramEnd"/>
+      <w:r>
+        <w:t xml:space="preserve"> moment arm is shorter than the </w:t>
       </w:r>
       <w:r>
         <w:t>horizontal flight load.</w:t>
@@ -15860,7 +16772,7 @@
                     <pic:cNvPicPr/>
                   </pic:nvPicPr>
                   <pic:blipFill>
-                    <a:blip r:embed="rId24" cstate="print">
+                    <a:blip r:embed="rId26" cstate="print">
                       <a:extLst>
                         <a:ext uri="{28A0092B-C50C-407E-A947-70E740481C1C}">
                           <a14:useLocalDpi xmlns:a14="http://schemas.microsoft.com/office/drawing/2010/main" val="0"/>
@@ -15894,10 +16806,10 @@
     </w:p>
     <w:p>
       <w:pPr>
-        <w:pStyle w:val="ResimYazs"/>
+        <w:pStyle w:val="Caption"/>
         <w:jc w:val="center"/>
       </w:pPr>
-      <w:bookmarkStart w:id="21" w:name="_Ref186483954"/>
+      <w:bookmarkStart w:id="24" w:name="_Ref186483954"/>
       <w:r>
         <w:rPr>
           <w:b/>
@@ -15972,7 +16884,7 @@
         </w:rPr>
         <w:fldChar w:fldCharType="end"/>
       </w:r>
-      <w:bookmarkEnd w:id="21"/>
+      <w:bookmarkEnd w:id="24"/>
       <w:r>
         <w:t xml:space="preserve"> Equivalent Stress on the Wing Results of FEA for Vertical Flight.</w:t>
       </w:r>
@@ -15985,7 +16897,15 @@
         <w:t xml:space="preserve"> Safety factor with respect to yield stress of the materials was also provided by Ansys</w:t>
       </w:r>
       <w:r>
-        <w:t>. Under horizontal flight loads; m</w:t>
+        <w:t xml:space="preserve">. Under horizontal flight </w:t>
+      </w:r>
+      <w:proofErr w:type="gramStart"/>
+      <w:r>
+        <w:t>loads;</w:t>
+      </w:r>
+      <w:proofErr w:type="gramEnd"/>
+      <w:r>
+        <w:t xml:space="preserve"> m</w:t>
       </w:r>
       <w:r>
         <w:t xml:space="preserve">inimum safety factor is </w:t>
@@ -16012,7 +16932,15 @@
         <w:t xml:space="preserve">. </w:t>
       </w:r>
       <w:r>
-        <w:t>Under vertical flight loads; minimum safety factor is 1.72</w:t>
+        <w:t xml:space="preserve">Under vertical flight </w:t>
+      </w:r>
+      <w:proofErr w:type="gramStart"/>
+      <w:r>
+        <w:t>loads;</w:t>
+      </w:r>
+      <w:proofErr w:type="gramEnd"/>
+      <w:r>
+        <w:t xml:space="preserve"> minimum safety factor is 1.72</w:t>
       </w:r>
       <w:r>
         <w:t xml:space="preserve"> </w:t>
@@ -16059,7 +16987,15 @@
         <w:t xml:space="preserve">. </w:t>
       </w:r>
       <w:r>
-        <w:t xml:space="preserve">In Ardupilot, the flight control software, </w:t>
+        <w:t xml:space="preserve">In </w:t>
+      </w:r>
+      <w:proofErr w:type="spellStart"/>
+      <w:r>
+        <w:t>Ardupilot</w:t>
+      </w:r>
+      <w:proofErr w:type="spellEnd"/>
+      <w:r>
+        <w:t xml:space="preserve">, the flight control software, </w:t>
       </w:r>
       <w:r>
         <w:t xml:space="preserve">the default value of </w:t>
@@ -16260,10 +17196,10 @@
     </w:p>
     <w:p>
       <w:pPr>
-        <w:pStyle w:val="ResimYazs"/>
+        <w:pStyle w:val="Caption"/>
         <w:jc w:val="right"/>
       </w:pPr>
-      <w:bookmarkStart w:id="22" w:name="_Ref186557488"/>
+      <w:bookmarkStart w:id="25" w:name="_Ref186557488"/>
       <w:r>
         <w:rPr>
           <w:highlight w:val="green"/>
@@ -16338,7 +17274,7 @@
         </w:rPr>
         <w:fldChar w:fldCharType="end"/>
       </w:r>
-      <w:bookmarkEnd w:id="22"/>
+      <w:bookmarkEnd w:id="25"/>
     </w:p>
     <w:p>
       <w:pPr>
@@ -16615,15 +17551,7 @@
             <w:sz w:val="28"/>
             <w:szCs w:val="28"/>
           </w:rPr>
-          <m:t>F</m:t>
-        </m:r>
-        <m:r>
-          <w:rPr>
-            <w:rFonts w:ascii="Cambria Math" w:eastAsiaTheme="minorEastAsia" w:hAnsi="Cambria Math"/>
-            <w:sz w:val="28"/>
-            <w:szCs w:val="28"/>
-          </w:rPr>
-          <m:t xml:space="preserve"> </m:t>
+          <m:t xml:space="preserve">F </m:t>
         </m:r>
         <m:d>
           <m:dPr>
@@ -16655,31 +17583,7 @@
             <w:sz w:val="28"/>
             <w:szCs w:val="28"/>
           </w:rPr>
-          <m:t>=</m:t>
-        </m:r>
-        <m:r>
-          <w:rPr>
-            <w:rFonts w:ascii="Cambria Math" w:eastAsiaTheme="minorEastAsia" w:hAnsi="Cambria Math"/>
-            <w:sz w:val="28"/>
-            <w:szCs w:val="28"/>
-          </w:rPr>
-          <m:t>1.306</m:t>
-        </m:r>
-        <m:r>
-          <w:rPr>
-            <w:rFonts w:ascii="Cambria Math" w:eastAsiaTheme="minorEastAsia" w:hAnsi="Cambria Math"/>
-            <w:sz w:val="28"/>
-            <w:szCs w:val="28"/>
-          </w:rPr>
-          <m:t>∙</m:t>
-        </m:r>
-        <m:r>
-          <w:rPr>
-            <w:rFonts w:ascii="Cambria Math" w:eastAsiaTheme="minorEastAsia" w:hAnsi="Cambria Math"/>
-            <w:sz w:val="28"/>
-            <w:szCs w:val="28"/>
-          </w:rPr>
-          <m:t>4.392499∙</m:t>
+          <m:t>=1.306∙4.392499∙</m:t>
         </m:r>
         <m:sSup>
           <m:sSupPr>
@@ -16799,15 +17703,7 @@
             <w:sz w:val="28"/>
             <w:szCs w:val="28"/>
           </w:rPr>
-          <m:t>(4.23333</m:t>
-        </m:r>
-        <m:r>
-          <w:rPr>
-            <w:rFonts w:ascii="Cambria Math" w:eastAsiaTheme="minorEastAsia" w:hAnsi="Cambria Math"/>
-            <w:sz w:val="28"/>
-            <w:szCs w:val="28"/>
-          </w:rPr>
-          <m:t>∙</m:t>
+          <m:t>(4.23333∙</m:t>
         </m:r>
         <m:sSup>
           <m:sSupPr>
@@ -16837,15 +17733,7 @@
                 <w:sz w:val="28"/>
                 <w:szCs w:val="28"/>
               </w:rPr>
-              <m:t>-</m:t>
-            </m:r>
-            <m:r>
-              <w:rPr>
-                <w:rFonts w:ascii="Cambria Math" w:eastAsiaTheme="minorEastAsia" w:hAnsi="Cambria Math"/>
-                <w:sz w:val="28"/>
-                <w:szCs w:val="28"/>
-              </w:rPr>
-              <m:t>4</m:t>
+              <m:t>-4</m:t>
             </m:r>
           </m:sup>
         </m:sSup>
@@ -16963,11 +17851,11 @@
     </w:p>
     <w:p>
       <w:pPr>
-        <w:pStyle w:val="ResimYazs"/>
+        <w:pStyle w:val="Caption"/>
         <w:spacing w:line="0" w:lineRule="atLeast"/>
         <w:jc w:val="right"/>
       </w:pPr>
-      <w:bookmarkStart w:id="23" w:name="_Ref186557282"/>
+      <w:bookmarkStart w:id="26" w:name="_Ref186557282"/>
       <w:r>
         <w:rPr>
           <w:highlight w:val="green"/>
@@ -17042,7 +17930,7 @@
         </w:rPr>
         <w:fldChar w:fldCharType="end"/>
       </w:r>
-      <w:bookmarkEnd w:id="23"/>
+      <w:bookmarkEnd w:id="26"/>
     </w:p>
     <w:p>
       <w:pPr>
@@ -17359,14 +18247,30 @@
           <w:rFonts w:eastAsiaTheme="minorEastAsia"/>
           <w:szCs w:val="24"/>
         </w:rPr>
-        <w:t>When the manufacturer data sheets are analysed, it can be</w:t>
-      </w:r>
+        <w:t xml:space="preserve">When the manufacturer data sheets are analysed, </w:t>
+      </w:r>
+      <w:proofErr w:type="gramStart"/>
       <w:r>
         <w:rPr>
           <w:rFonts w:eastAsiaTheme="minorEastAsia"/>
           <w:szCs w:val="24"/>
         </w:rPr>
-        <w:t xml:space="preserve"> seen that the motor rotating at this angular speed con</w:t>
+        <w:t>it can be</w:t>
+      </w:r>
+      <w:r>
+        <w:rPr>
+          <w:rFonts w:eastAsiaTheme="minorEastAsia"/>
+          <w:szCs w:val="24"/>
+        </w:rPr>
+        <w:t xml:space="preserve"> seen that the</w:t>
+      </w:r>
+      <w:proofErr w:type="gramEnd"/>
+      <w:r>
+        <w:rPr>
+          <w:rFonts w:eastAsiaTheme="minorEastAsia"/>
+          <w:szCs w:val="24"/>
+        </w:rPr>
+        <w:t xml:space="preserve"> motor rotating at this angular speed con</w:t>
       </w:r>
       <w:r>
         <w:rPr>
@@ -17681,15 +18585,7 @@
           <w:i/>
           <w:szCs w:val="24"/>
         </w:rPr>
-        <w:t>17200</w:t>
-      </w:r>
-      <w:r>
-        <w:rPr>
-          <w:rFonts w:eastAsiaTheme="minorEastAsia"/>
-          <w:i/>
-          <w:szCs w:val="24"/>
-        </w:rPr>
-        <w:t xml:space="preserve"> </w:t>
+        <w:t xml:space="preserve">17200 </w:t>
       </w:r>
       <w:r>
         <w:rPr>
@@ -17950,12 +18846,10 @@
         </w:rPr>
         <w:t xml:space="preserve">. </w:t>
       </w:r>
-      <w:bookmarkStart w:id="24" w:name="_GoBack"/>
-      <w:bookmarkEnd w:id="24"/>
     </w:p>
     <w:p>
       <w:pPr>
-        <w:pStyle w:val="Balk2"/>
+        <w:pStyle w:val="Heading2"/>
         <w:numPr>
           <w:ilvl w:val="1"/>
           <w:numId w:val="2"/>
@@ -17988,7 +18882,7 @@
     </w:p>
     <w:p>
       <w:pPr>
-        <w:pStyle w:val="Balk1"/>
+        <w:pStyle w:val="Heading1"/>
         <w:numPr>
           <w:ilvl w:val="0"/>
           <w:numId w:val="2"/>
@@ -18017,8 +18911,13 @@
     </w:p>
     <w:p>
       <w:r>
-        <w:t>-Cannot performed cfd</w:t>
-      </w:r>
+        <w:t xml:space="preserve">-Cannot performed </w:t>
+      </w:r>
+      <w:proofErr w:type="spellStart"/>
+      <w:r>
+        <w:t>cfd</w:t>
+      </w:r>
+      <w:proofErr w:type="spellEnd"/>
     </w:p>
     <w:p>
       <w:r>
@@ -18027,13 +18926,29 @@
     </w:p>
     <w:p>
       <w:r>
-        <w:t>-lw pla option</w:t>
+        <w:t>-</w:t>
+      </w:r>
+      <w:proofErr w:type="spellStart"/>
+      <w:r>
+        <w:t>lw</w:t>
+      </w:r>
+      <w:proofErr w:type="spellEnd"/>
+      <w:r>
+        <w:t xml:space="preserve"> </w:t>
+      </w:r>
+      <w:proofErr w:type="spellStart"/>
+      <w:r>
+        <w:t>pla</w:t>
+      </w:r>
+      <w:proofErr w:type="spellEnd"/>
+      <w:r>
+        <w:t xml:space="preserve"> option</w:t>
       </w:r>
     </w:p>
     <w:p/>
     <w:p>
       <w:pPr>
-        <w:pStyle w:val="Balk1"/>
+        <w:pStyle w:val="Heading1"/>
         <w:numPr>
           <w:ilvl w:val="0"/>
           <w:numId w:val="2"/>
@@ -18099,7 +19014,7 @@
       <w:sdtContent>
         <w:p>
           <w:pPr>
-            <w:pStyle w:val="Balk1"/>
+            <w:pStyle w:val="Heading1"/>
           </w:pPr>
           <w:r>
             <w:t>References</w:t>
@@ -18158,7 +19073,7 @@
                   </w:tcPr>
                   <w:p>
                     <w:pPr>
-                      <w:pStyle w:val="Kaynaka"/>
+                      <w:pStyle w:val="Bibliography"/>
                       <w:rPr>
                         <w:noProof/>
                         <w:szCs w:val="24"/>
@@ -18180,7 +19095,7 @@
                   </w:tcPr>
                   <w:p>
                     <w:pPr>
-                      <w:pStyle w:val="Kaynaka"/>
+                      <w:pStyle w:val="Bibliography"/>
                       <w:rPr>
                         <w:noProof/>
                       </w:rPr>
@@ -18206,7 +19121,7 @@
                   </w:tcPr>
                   <w:p>
                     <w:pPr>
-                      <w:pStyle w:val="Kaynaka"/>
+                      <w:pStyle w:val="Bibliography"/>
                       <w:rPr>
                         <w:noProof/>
                       </w:rPr>
@@ -18226,7 +19141,7 @@
                   </w:tcPr>
                   <w:p>
                     <w:pPr>
-                      <w:pStyle w:val="Kaynaka"/>
+                      <w:pStyle w:val="Bibliography"/>
                       <w:rPr>
                         <w:noProof/>
                       </w:rPr>
@@ -18252,7 +19167,7 @@
                   </w:tcPr>
                   <w:p>
                     <w:pPr>
-                      <w:pStyle w:val="Kaynaka"/>
+                      <w:pStyle w:val="Bibliography"/>
                       <w:rPr>
                         <w:noProof/>
                       </w:rPr>
@@ -18272,7 +19187,7 @@
                   </w:tcPr>
                   <w:p>
                     <w:pPr>
-                      <w:pStyle w:val="Kaynaka"/>
+                      <w:pStyle w:val="Bibliography"/>
                       <w:rPr>
                         <w:noProof/>
                       </w:rPr>
@@ -18312,7 +19227,7 @@
                   </w:tcPr>
                   <w:p>
                     <w:pPr>
-                      <w:pStyle w:val="Kaynaka"/>
+                      <w:pStyle w:val="Bibliography"/>
                       <w:rPr>
                         <w:noProof/>
                       </w:rPr>
@@ -18332,7 +19247,7 @@
                   </w:tcPr>
                   <w:p>
                     <w:pPr>
-                      <w:pStyle w:val="Kaynaka"/>
+                      <w:pStyle w:val="Bibliography"/>
                       <w:rPr>
                         <w:noProof/>
                       </w:rPr>
@@ -18372,7 +19287,7 @@
                   </w:tcPr>
                   <w:p>
                     <w:pPr>
-                      <w:pStyle w:val="Kaynaka"/>
+                      <w:pStyle w:val="Bibliography"/>
                       <w:rPr>
                         <w:noProof/>
                       </w:rPr>
@@ -18392,7 +19307,7 @@
                   </w:tcPr>
                   <w:p>
                     <w:pPr>
-                      <w:pStyle w:val="Kaynaka"/>
+                      <w:pStyle w:val="Bibliography"/>
                       <w:rPr>
                         <w:noProof/>
                       </w:rPr>
@@ -18432,7 +19347,7 @@
                   </w:tcPr>
                   <w:p>
                     <w:pPr>
-                      <w:pStyle w:val="Kaynaka"/>
+                      <w:pStyle w:val="Bibliography"/>
                       <w:rPr>
                         <w:noProof/>
                       </w:rPr>
@@ -18452,7 +19367,7 @@
                   </w:tcPr>
                   <w:p>
                     <w:pPr>
-                      <w:pStyle w:val="Kaynaka"/>
+                      <w:pStyle w:val="Bibliography"/>
                       <w:rPr>
                         <w:noProof/>
                       </w:rPr>
@@ -18492,7 +19407,7 @@
                   </w:tcPr>
                   <w:p>
                     <w:pPr>
-                      <w:pStyle w:val="Kaynaka"/>
+                      <w:pStyle w:val="Bibliography"/>
                       <w:rPr>
                         <w:noProof/>
                       </w:rPr>
@@ -18512,7 +19427,7 @@
                   </w:tcPr>
                   <w:p>
                     <w:pPr>
-                      <w:pStyle w:val="Kaynaka"/>
+                      <w:pStyle w:val="Bibliography"/>
                       <w:rPr>
                         <w:noProof/>
                       </w:rPr>
@@ -18552,7 +19467,7 @@
                   </w:tcPr>
                   <w:p>
                     <w:pPr>
-                      <w:pStyle w:val="Kaynaka"/>
+                      <w:pStyle w:val="Bibliography"/>
                       <w:rPr>
                         <w:noProof/>
                       </w:rPr>
@@ -18572,7 +19487,7 @@
                   </w:tcPr>
                   <w:p>
                     <w:pPr>
-                      <w:pStyle w:val="Kaynaka"/>
+                      <w:pStyle w:val="Bibliography"/>
                       <w:rPr>
                         <w:noProof/>
                       </w:rPr>
@@ -18598,7 +19513,7 @@
                   </w:tcPr>
                   <w:p>
                     <w:pPr>
-                      <w:pStyle w:val="Kaynaka"/>
+                      <w:pStyle w:val="Bibliography"/>
                       <w:rPr>
                         <w:noProof/>
                       </w:rPr>
@@ -18618,7 +19533,7 @@
                   </w:tcPr>
                   <w:p>
                     <w:pPr>
-                      <w:pStyle w:val="Kaynaka"/>
+                      <w:pStyle w:val="Bibliography"/>
                       <w:rPr>
                         <w:noProof/>
                       </w:rPr>
@@ -18675,7 +19590,7 @@
     <w:p/>
     <w:p>
       <w:pPr>
-        <w:pStyle w:val="Balk1"/>
+        <w:pStyle w:val="Heading1"/>
       </w:pPr>
       <w:r>
         <w:t xml:space="preserve">Appendices </w:t>
@@ -18698,14 +19613,14 @@
     </w:p>
     <w:p>
       <w:pPr>
-        <w:pStyle w:val="ResimYazs"/>
+        <w:pStyle w:val="Caption"/>
         <w:keepNext/>
         <w:rPr>
           <w:sz w:val="28"/>
           <w:szCs w:val="28"/>
         </w:rPr>
       </w:pPr>
-      <w:bookmarkStart w:id="25" w:name="_Ref184216049"/>
+      <w:bookmarkStart w:id="27" w:name="_Ref184216049"/>
       <w:r>
         <w:rPr>
           <w:b/>
@@ -18762,7 +19677,7 @@
         </w:rPr>
         <w:fldChar w:fldCharType="end"/>
       </w:r>
-      <w:bookmarkEnd w:id="25"/>
+      <w:bookmarkEnd w:id="27"/>
       <w:r>
         <w:rPr>
           <w:b/>
@@ -18823,7 +19738,7 @@
                     </pic:cNvPicPr>
                   </pic:nvPicPr>
                   <pic:blipFill>
-                    <a:blip r:embed="rId25" cstate="print">
+                    <a:blip r:embed="rId27" cstate="print">
                       <a:extLst>
                         <a:ext uri="{28A0092B-C50C-407E-A947-70E740481C1C}">
                           <a14:useLocalDpi xmlns:a14="http://schemas.microsoft.com/office/drawing/2010/main" val="0"/>
@@ -18861,14 +19776,14 @@
     </w:p>
     <w:p>
       <w:pPr>
-        <w:pStyle w:val="ResimYazs"/>
+        <w:pStyle w:val="Caption"/>
         <w:keepNext/>
         <w:jc w:val="left"/>
         <w:rPr>
           <w:sz w:val="28"/>
         </w:rPr>
       </w:pPr>
-      <w:bookmarkStart w:id="26" w:name="_Ref184299463"/>
+      <w:bookmarkStart w:id="28" w:name="_Ref184299463"/>
       <w:r>
         <w:rPr>
           <w:b/>
@@ -18919,7 +19834,7 @@
         </w:rPr>
         <w:fldChar w:fldCharType="end"/>
       </w:r>
-      <w:bookmarkEnd w:id="26"/>
+      <w:bookmarkEnd w:id="28"/>
       <w:r>
         <w:rPr>
           <w:b/>
@@ -18968,7 +19883,7 @@
                     <pic:cNvPicPr/>
                   </pic:nvPicPr>
                   <pic:blipFill>
-                    <a:blip r:embed="rId26" cstate="print">
+                    <a:blip r:embed="rId28" cstate="print">
                       <a:extLst>
                         <a:ext uri="{28A0092B-C50C-407E-A947-70E740481C1C}">
                           <a14:useLocalDpi xmlns:a14="http://schemas.microsoft.com/office/drawing/2010/main" val="0"/>
@@ -19002,7 +19917,7 @@
     </w:p>
     <w:p>
       <w:pPr>
-        <w:pStyle w:val="ResimYazs"/>
+        <w:pStyle w:val="Caption"/>
         <w:jc w:val="left"/>
         <w:rPr>
           <w:noProof/>
@@ -19010,7 +19925,7 @@
           <w:szCs w:val="28"/>
         </w:rPr>
       </w:pPr>
-      <w:bookmarkStart w:id="27" w:name="_Ref184818988"/>
+      <w:bookmarkStart w:id="29" w:name="_Ref184818988"/>
       <w:r>
         <w:rPr>
           <w:b/>
@@ -23555,7 +24470,7 @@
           </mc:Choice>
           <mc:Fallback>
             <w:pict>
-              <v:shape w14:anchorId="5CDAB56E" id="Metin Kutusu 2" o:spid="_x0000_s1031" type="#_x0000_t202" style="position:absolute;margin-left:4.5pt;margin-top:24.5pt;width:456.9pt;height:682.85pt;z-index:251667456;visibility:visible;mso-wrap-style:square;mso-width-percent:0;mso-height-percent:0;mso-wrap-distance-left:9pt;mso-wrap-distance-top:3.6pt;mso-wrap-distance-right:9pt;mso-wrap-distance-bottom:3.6pt;mso-position-horizontal:absolute;mso-position-horizontal-relative:margin;mso-position-vertical:absolute;mso-position-vertical-relative:margin;mso-width-percent:0;mso-height-percent:0;mso-width-relative:margin;mso-height-relative:margin;v-text-anchor:top" o:gfxdata="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">
+              <v:shape w14:anchorId="5CDAB56E" id="Metin Kutusu 2" o:spid="_x0000_s1031" type="#_x0000_t202" style="position:absolute;margin-left:4.5pt;margin-top:24.5pt;width:456.9pt;height:682.85pt;z-index:251667456;visibility:visible;mso-wrap-style:square;mso-width-percent:0;mso-height-percent:0;mso-wrap-distance-left:9pt;mso-wrap-distance-top:3.6pt;mso-wrap-distance-right:9pt;mso-wrap-distance-bottom:3.6pt;mso-position-horizontal:absolute;mso-position-horizontal-relative:margin;mso-position-vertical:absolute;mso-position-vertical-relative:margin;mso-width-percent:0;mso-height-percent:0;mso-width-relative:margin;mso-height-relative:margin;v-text-anchor:top" o:gfxdata="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">
                 <v:textbox>
                   <w:txbxContent>
                     <w:p>
@@ -28090,7 +29005,7 @@
         </w:rPr>
         <w:fldChar w:fldCharType="end"/>
       </w:r>
-      <w:bookmarkEnd w:id="27"/>
+      <w:bookmarkEnd w:id="29"/>
       <w:r>
         <w:rPr>
           <w:b/>
@@ -28112,7 +29027,7 @@
     </w:p>
     <w:p>
       <w:pPr>
-        <w:pStyle w:val="Balk1"/>
+        <w:pStyle w:val="Heading1"/>
         <w:rPr>
           <w:b w:val="0"/>
           <w:i/>
@@ -28198,7 +29113,7 @@
                     <pic:cNvPicPr/>
                   </pic:nvPicPr>
                   <pic:blipFill>
-                    <a:blip r:embed="rId27" cstate="print">
+                    <a:blip r:embed="rId29" cstate="print">
                       <a:extLst>
                         <a:ext uri="{28A0092B-C50C-407E-A947-70E740481C1C}">
                           <a14:useLocalDpi xmlns:a14="http://schemas.microsoft.com/office/drawing/2010/main" val="0"/>
@@ -28231,7 +29146,7 @@
       </w:r>
     </w:p>
     <w:sectPr>
-      <w:footerReference w:type="default" r:id="rId28"/>
+      <w:footerReference w:type="default" r:id="rId30"/>
       <w:pgSz w:w="11906" w:h="16838"/>
       <w:pgMar w:top="1418" w:right="1134" w:bottom="1134" w:left="1418" w:header="708" w:footer="708" w:gutter="0"/>
       <w:pgNumType w:start="0"/>
@@ -28244,7 +29159,7 @@
 </file>
 
 <file path=word/endnotes.xml><?xml version="1.0" encoding="utf-8"?>
-<w:endnotes xmlns:wpc="http://schemas.microsoft.com/office/word/2010/wordprocessingCanvas" xmlns:cx="http://schemas.microsoft.com/office/drawing/2014/chartex" xmlns:mc="http://schemas.openxmlformats.org/markup-compatibility/2006" xmlns:o="urn:schemas-microsoft-com:office:office" xmlns:r="http://schemas.openxmlformats.org/officeDocument/2006/relationships" xmlns:m="http://schemas.openxmlformats.org/officeDocument/2006/math" xmlns:v="urn:schemas-microsoft-com:vml" xmlns:wp14="http://schemas.microsoft.com/office/word/2010/wordprocessingDrawing" xmlns:wp="http://schemas.openxmlformats.org/drawingml/2006/wordprocessingDrawing" xmlns:w10="urn:schemas-microsoft-com:office:word" xmlns:w="http://schemas.openxmlformats.org/wordprocessingml/2006/main" xmlns:w14="http://schemas.microsoft.com/office/word/2010/wordml" xmlns:w15="http://schemas.microsoft.com/office/word/2012/wordml" xmlns:w16se="http://schemas.microsoft.com/office/word/2015/wordml/symex" xmlns:wpg="http://schemas.microsoft.com/office/word/2010/wordprocessingGroup" xmlns:wpi="http://schemas.microsoft.com/office/word/2010/wordprocessingInk" xmlns:wne="http://schemas.microsoft.com/office/word/2006/wordml" xmlns:wps="http://schemas.microsoft.com/office/word/2010/wordprocessingShape" mc:Ignorable="w14 w15 w16se wp14">
+<w:endnotes xmlns:wpc="http://schemas.microsoft.com/office/word/2010/wordprocessingCanvas" xmlns:cx="http://schemas.microsoft.com/office/drawing/2014/chartex" xmlns:cx1="http://schemas.microsoft.com/office/drawing/2015/9/8/chartex" xmlns:cx2="http://schemas.microsoft.com/office/drawing/2015/10/21/chartex" xmlns:cx3="http://schemas.microsoft.com/office/drawing/2016/5/9/chartex" xmlns:cx4="http://schemas.microsoft.com/office/drawing/2016/5/10/chartex" xmlns:cx5="http://schemas.microsoft.com/office/drawing/2016/5/11/chartex" xmlns:cx6="http://schemas.microsoft.com/office/drawing/2016/5/12/chartex" xmlns:cx7="http://schemas.microsoft.com/office/drawing/2016/5/13/chartex" xmlns:cx8="http://schemas.microsoft.com/office/drawing/2016/5/14/chartex" xmlns:mc="http://schemas.openxmlformats.org/markup-compatibility/2006" xmlns:aink="http://schemas.microsoft.com/office/drawing/2016/ink" xmlns:am3d="http://schemas.microsoft.com/office/drawing/2017/model3d" xmlns:o="urn:schemas-microsoft-com:office:office" xmlns:oel="http://schemas.microsoft.com/office/2019/extlst" xmlns:r="http://schemas.openxmlformats.org/officeDocument/2006/relationships" xmlns:m="http://schemas.openxmlformats.org/officeDocument/2006/math" xmlns:v="urn:schemas-microsoft-com:vml" xmlns:wp14="http://schemas.microsoft.com/office/word/2010/wordprocessingDrawing" xmlns:wp="http://schemas.openxmlformats.org/drawingml/2006/wordprocessingDrawing" xmlns:w10="urn:schemas-microsoft-com:office:word" xmlns:w="http://schemas.openxmlformats.org/wordprocessingml/2006/main" xmlns:w14="http://schemas.microsoft.com/office/word/2010/wordml" xmlns:w15="http://schemas.microsoft.com/office/word/2012/wordml" xmlns:w16cex="http://schemas.microsoft.com/office/word/2018/wordml/cex" xmlns:w16cid="http://schemas.microsoft.com/office/word/2016/wordml/cid" xmlns:w16="http://schemas.microsoft.com/office/word/2018/wordml" xmlns:w16du="http://schemas.microsoft.com/office/word/2023/wordml/word16du" xmlns:w16sdtdh="http://schemas.microsoft.com/office/word/2020/wordml/sdtdatahash" xmlns:w16se="http://schemas.microsoft.com/office/word/2015/wordml/symex" xmlns:wpg="http://schemas.microsoft.com/office/word/2010/wordprocessingGroup" xmlns:wpi="http://schemas.microsoft.com/office/word/2010/wordprocessingInk" xmlns:wne="http://schemas.microsoft.com/office/word/2006/wordml" xmlns:wps="http://schemas.microsoft.com/office/word/2010/wordprocessingShape" mc:Ignorable="w14 w15 w16se w16cid w16 w16cex w16sdtdh w16du wp14">
   <w:endnote w:type="separator" w:id="-1">
     <w:p>
       <w:pPr>
@@ -28269,7 +29184,7 @@
 </file>
 
 <file path=word/footer1.xml><?xml version="1.0" encoding="utf-8"?>
-<w:ftr xmlns:wpc="http://schemas.microsoft.com/office/word/2010/wordprocessingCanvas" xmlns:cx="http://schemas.microsoft.com/office/drawing/2014/chartex" xmlns:mc="http://schemas.openxmlformats.org/markup-compatibility/2006" xmlns:o="urn:schemas-microsoft-com:office:office" xmlns:r="http://schemas.openxmlformats.org/officeDocument/2006/relationships" xmlns:m="http://schemas.openxmlformats.org/officeDocument/2006/math" xmlns:v="urn:schemas-microsoft-com:vml" xmlns:wp14="http://schemas.microsoft.com/office/word/2010/wordprocessingDrawing" xmlns:wp="http://schemas.openxmlformats.org/drawingml/2006/wordprocessingDrawing" xmlns:w10="urn:schemas-microsoft-com:office:word" xmlns:w="http://schemas.openxmlformats.org/wordprocessingml/2006/main" xmlns:w14="http://schemas.microsoft.com/office/word/2010/wordml" xmlns:w15="http://schemas.microsoft.com/office/word/2012/wordml" xmlns:w16se="http://schemas.microsoft.com/office/word/2015/wordml/symex" xmlns:wpg="http://schemas.microsoft.com/office/word/2010/wordprocessingGroup" xmlns:wpi="http://schemas.microsoft.com/office/word/2010/wordprocessingInk" xmlns:wne="http://schemas.microsoft.com/office/word/2006/wordml" xmlns:wps="http://schemas.microsoft.com/office/word/2010/wordprocessingShape" mc:Ignorable="w14 w15 w16se wp14">
+<w:ftr xmlns:wpc="http://schemas.microsoft.com/office/word/2010/wordprocessingCanvas" xmlns:cx="http://schemas.microsoft.com/office/drawing/2014/chartex" xmlns:cx1="http://schemas.microsoft.com/office/drawing/2015/9/8/chartex" xmlns:cx2="http://schemas.microsoft.com/office/drawing/2015/10/21/chartex" xmlns:cx3="http://schemas.microsoft.com/office/drawing/2016/5/9/chartex" xmlns:cx4="http://schemas.microsoft.com/office/drawing/2016/5/10/chartex" xmlns:cx5="http://schemas.microsoft.com/office/drawing/2016/5/11/chartex" xmlns:cx6="http://schemas.microsoft.com/office/drawing/2016/5/12/chartex" xmlns:cx7="http://schemas.microsoft.com/office/drawing/2016/5/13/chartex" xmlns:cx8="http://schemas.microsoft.com/office/drawing/2016/5/14/chartex" xmlns:mc="http://schemas.openxmlformats.org/markup-compatibility/2006" xmlns:aink="http://schemas.microsoft.com/office/drawing/2016/ink" xmlns:am3d="http://schemas.microsoft.com/office/drawing/2017/model3d" xmlns:o="urn:schemas-microsoft-com:office:office" xmlns:oel="http://schemas.microsoft.com/office/2019/extlst" xmlns:r="http://schemas.openxmlformats.org/officeDocument/2006/relationships" xmlns:m="http://schemas.openxmlformats.org/officeDocument/2006/math" xmlns:v="urn:schemas-microsoft-com:vml" xmlns:wp14="http://schemas.microsoft.com/office/word/2010/wordprocessingDrawing" xmlns:wp="http://schemas.openxmlformats.org/drawingml/2006/wordprocessingDrawing" xmlns:w10="urn:schemas-microsoft-com:office:word" xmlns:w="http://schemas.openxmlformats.org/wordprocessingml/2006/main" xmlns:w14="http://schemas.microsoft.com/office/word/2010/wordml" xmlns:w15="http://schemas.microsoft.com/office/word/2012/wordml" xmlns:w16cex="http://schemas.microsoft.com/office/word/2018/wordml/cex" xmlns:w16cid="http://schemas.microsoft.com/office/word/2016/wordml/cid" xmlns:w16="http://schemas.microsoft.com/office/word/2018/wordml" xmlns:w16du="http://schemas.microsoft.com/office/word/2023/wordml/word16du" xmlns:w16sdtdh="http://schemas.microsoft.com/office/word/2020/wordml/sdtdatahash" xmlns:w16se="http://schemas.microsoft.com/office/word/2015/wordml/symex" xmlns:wpg="http://schemas.microsoft.com/office/word/2010/wordprocessingGroup" xmlns:wpi="http://schemas.microsoft.com/office/word/2010/wordprocessingInk" xmlns:wne="http://schemas.microsoft.com/office/word/2006/wordml" xmlns:wps="http://schemas.microsoft.com/office/word/2010/wordprocessingShape" mc:Ignorable="w14 w15 w16se w16cid w16 w16cex w16sdtdh w16du wp14">
   <w:sdt>
     <w:sdtPr>
       <w:id w:val="416679751"/>
@@ -28281,7 +29196,7 @@
     <w:sdtContent>
       <w:p>
         <w:pPr>
-          <w:pStyle w:val="AltBilgi"/>
+          <w:pStyle w:val="Footer"/>
           <w:jc w:val="right"/>
         </w:pPr>
         <w:r>
@@ -28308,14 +29223,14 @@
   </w:sdt>
   <w:p>
     <w:pPr>
-      <w:pStyle w:val="AltBilgi"/>
+      <w:pStyle w:val="Footer"/>
     </w:pPr>
   </w:p>
 </w:ftr>
 </file>
 
 <file path=word/footnotes.xml><?xml version="1.0" encoding="utf-8"?>
-<w:footnotes xmlns:wpc="http://schemas.microsoft.com/office/word/2010/wordprocessingCanvas" xmlns:cx="http://schemas.microsoft.com/office/drawing/2014/chartex" xmlns:mc="http://schemas.openxmlformats.org/markup-compatibility/2006" xmlns:o="urn:schemas-microsoft-com:office:office" xmlns:r="http://schemas.openxmlformats.org/officeDocument/2006/relationships" xmlns:m="http://schemas.openxmlformats.org/officeDocument/2006/math" xmlns:v="urn:schemas-microsoft-com:vml" xmlns:wp14="http://schemas.microsoft.com/office/word/2010/wordprocessingDrawing" xmlns:wp="http://schemas.openxmlformats.org/drawingml/2006/wordprocessingDrawing" xmlns:w10="urn:schemas-microsoft-com:office:word" xmlns:w="http://schemas.openxmlformats.org/wordprocessingml/2006/main" xmlns:w14="http://schemas.microsoft.com/office/word/2010/wordml" xmlns:w15="http://schemas.microsoft.com/office/word/2012/wordml" xmlns:w16se="http://schemas.microsoft.com/office/word/2015/wordml/symex" xmlns:wpg="http://schemas.microsoft.com/office/word/2010/wordprocessingGroup" xmlns:wpi="http://schemas.microsoft.com/office/word/2010/wordprocessingInk" xmlns:wne="http://schemas.microsoft.com/office/word/2006/wordml" xmlns:wps="http://schemas.microsoft.com/office/word/2010/wordprocessingShape" mc:Ignorable="w14 w15 w16se wp14">
+<w:footnotes xmlns:wpc="http://schemas.microsoft.com/office/word/2010/wordprocessingCanvas" xmlns:cx="http://schemas.microsoft.com/office/drawing/2014/chartex" xmlns:cx1="http://schemas.microsoft.com/office/drawing/2015/9/8/chartex" xmlns:cx2="http://schemas.microsoft.com/office/drawing/2015/10/21/chartex" xmlns:cx3="http://schemas.microsoft.com/office/drawing/2016/5/9/chartex" xmlns:cx4="http://schemas.microsoft.com/office/drawing/2016/5/10/chartex" xmlns:cx5="http://schemas.microsoft.com/office/drawing/2016/5/11/chartex" xmlns:cx6="http://schemas.microsoft.com/office/drawing/2016/5/12/chartex" xmlns:cx7="http://schemas.microsoft.com/office/drawing/2016/5/13/chartex" xmlns:cx8="http://schemas.microsoft.com/office/drawing/2016/5/14/chartex" xmlns:mc="http://schemas.openxmlformats.org/markup-compatibility/2006" xmlns:aink="http://schemas.microsoft.com/office/drawing/2016/ink" xmlns:am3d="http://schemas.microsoft.com/office/drawing/2017/model3d" xmlns:o="urn:schemas-microsoft-com:office:office" xmlns:oel="http://schemas.microsoft.com/office/2019/extlst" xmlns:r="http://schemas.openxmlformats.org/officeDocument/2006/relationships" xmlns:m="http://schemas.openxmlformats.org/officeDocument/2006/math" xmlns:v="urn:schemas-microsoft-com:vml" xmlns:wp14="http://schemas.microsoft.com/office/word/2010/wordprocessingDrawing" xmlns:wp="http://schemas.openxmlformats.org/drawingml/2006/wordprocessingDrawing" xmlns:w10="urn:schemas-microsoft-com:office:word" xmlns:w="http://schemas.openxmlformats.org/wordprocessingml/2006/main" xmlns:w14="http://schemas.microsoft.com/office/word/2010/wordml" xmlns:w15="http://schemas.microsoft.com/office/word/2012/wordml" xmlns:w16cex="http://schemas.microsoft.com/office/word/2018/wordml/cex" xmlns:w16cid="http://schemas.microsoft.com/office/word/2016/wordml/cid" xmlns:w16="http://schemas.microsoft.com/office/word/2018/wordml" xmlns:w16du="http://schemas.microsoft.com/office/word/2023/wordml/word16du" xmlns:w16sdtdh="http://schemas.microsoft.com/office/word/2020/wordml/sdtdatahash" xmlns:w16se="http://schemas.microsoft.com/office/word/2015/wordml/symex" xmlns:wpg="http://schemas.microsoft.com/office/word/2010/wordprocessingGroup" xmlns:wpi="http://schemas.microsoft.com/office/word/2010/wordprocessingInk" xmlns:wne="http://schemas.microsoft.com/office/word/2006/wordml" xmlns:wps="http://schemas.microsoft.com/office/word/2010/wordprocessingShape" mc:Ignorable="w14 w15 w16se w16cid w16 w16cex w16sdtdh w16du wp14">
   <w:footnote w:type="separator" w:id="-1">
     <w:p>
       <w:pPr>
@@ -28340,7 +29255,7 @@
 </file>
 
 <file path=word/numbering.xml><?xml version="1.0" encoding="utf-8"?>
-<w:numbering xmlns:wpc="http://schemas.microsoft.com/office/word/2010/wordprocessingCanvas" xmlns:cx="http://schemas.microsoft.com/office/drawing/2014/chartex" xmlns:mc="http://schemas.openxmlformats.org/markup-compatibility/2006" xmlns:o="urn:schemas-microsoft-com:office:office" xmlns:r="http://schemas.openxmlformats.org/officeDocument/2006/relationships" xmlns:m="http://schemas.openxmlformats.org/officeDocument/2006/math" xmlns:v="urn:schemas-microsoft-com:vml" xmlns:wp14="http://schemas.microsoft.com/office/word/2010/wordprocessingDrawing" xmlns:wp="http://schemas.openxmlformats.org/drawingml/2006/wordprocessingDrawing" xmlns:w10="urn:schemas-microsoft-com:office:word" xmlns:w="http://schemas.openxmlformats.org/wordprocessingml/2006/main" xmlns:w14="http://schemas.microsoft.com/office/word/2010/wordml" xmlns:w15="http://schemas.microsoft.com/office/word/2012/wordml" xmlns:w16se="http://schemas.microsoft.com/office/word/2015/wordml/symex" xmlns:wpg="http://schemas.microsoft.com/office/word/2010/wordprocessingGroup" xmlns:wpi="http://schemas.microsoft.com/office/word/2010/wordprocessingInk" xmlns:wne="http://schemas.microsoft.com/office/word/2006/wordml" xmlns:wps="http://schemas.microsoft.com/office/word/2010/wordprocessingShape" mc:Ignorable="w14 w15 w16se wp14">
+<w:numbering xmlns:wpc="http://schemas.microsoft.com/office/word/2010/wordprocessingCanvas" xmlns:cx="http://schemas.microsoft.com/office/drawing/2014/chartex" xmlns:cx1="http://schemas.microsoft.com/office/drawing/2015/9/8/chartex" xmlns:cx2="http://schemas.microsoft.com/office/drawing/2015/10/21/chartex" xmlns:cx3="http://schemas.microsoft.com/office/drawing/2016/5/9/chartex" xmlns:cx4="http://schemas.microsoft.com/office/drawing/2016/5/10/chartex" xmlns:cx5="http://schemas.microsoft.com/office/drawing/2016/5/11/chartex" xmlns:cx6="http://schemas.microsoft.com/office/drawing/2016/5/12/chartex" xmlns:cx7="http://schemas.microsoft.com/office/drawing/2016/5/13/chartex" xmlns:cx8="http://schemas.microsoft.com/office/drawing/2016/5/14/chartex" xmlns:mc="http://schemas.openxmlformats.org/markup-compatibility/2006" xmlns:aink="http://schemas.microsoft.com/office/drawing/2016/ink" xmlns:am3d="http://schemas.microsoft.com/office/drawing/2017/model3d" xmlns:o="urn:schemas-microsoft-com:office:office" xmlns:oel="http://schemas.microsoft.com/office/2019/extlst" xmlns:r="http://schemas.openxmlformats.org/officeDocument/2006/relationships" xmlns:m="http://schemas.openxmlformats.org/officeDocument/2006/math" xmlns:v="urn:schemas-microsoft-com:vml" xmlns:wp14="http://schemas.microsoft.com/office/word/2010/wordprocessingDrawing" xmlns:wp="http://schemas.openxmlformats.org/drawingml/2006/wordprocessingDrawing" xmlns:w10="urn:schemas-microsoft-com:office:word" xmlns:w="http://schemas.openxmlformats.org/wordprocessingml/2006/main" xmlns:w14="http://schemas.microsoft.com/office/word/2010/wordml" xmlns:w15="http://schemas.microsoft.com/office/word/2012/wordml" xmlns:w16cex="http://schemas.microsoft.com/office/word/2018/wordml/cex" xmlns:w16cid="http://schemas.microsoft.com/office/word/2016/wordml/cid" xmlns:w16="http://schemas.microsoft.com/office/word/2018/wordml" xmlns:w16du="http://schemas.microsoft.com/office/word/2023/wordml/word16du" xmlns:w16sdtdh="http://schemas.microsoft.com/office/word/2020/wordml/sdtdatahash" xmlns:w16se="http://schemas.microsoft.com/office/word/2015/wordml/symex" xmlns:wpg="http://schemas.microsoft.com/office/word/2010/wordprocessingGroup" xmlns:wpi="http://schemas.microsoft.com/office/word/2010/wordprocessingInk" xmlns:wne="http://schemas.microsoft.com/office/word/2006/wordml" xmlns:wps="http://schemas.microsoft.com/office/word/2010/wordprocessingShape" mc:Ignorable="w14 w15 w16se w16cid w16 w16cex w16sdtdh w16du wp14">
   <w:abstractNum w:abstractNumId="0" w15:restartNumberingAfterBreak="0">
     <w:nsid w:val="3CC64B1E"/>
     <w:multiLevelType w:val="multilevel"/>
@@ -28626,20 +29541,20 @@
       </w:pPr>
     </w:lvl>
   </w:abstractNum>
-  <w:num w:numId="1">
+  <w:num w:numId="1" w16cid:durableId="1755860084">
     <w:abstractNumId w:val="0"/>
   </w:num>
-  <w:num w:numId="2">
+  <w:num w:numId="2" w16cid:durableId="527330825">
     <w:abstractNumId w:val="1"/>
   </w:num>
-  <w:num w:numId="3">
+  <w:num w:numId="3" w16cid:durableId="397093951">
     <w:abstractNumId w:val="2"/>
   </w:num>
 </w:numbering>
 </file>
 
 <file path=word/styles.xml><?xml version="1.0" encoding="utf-8"?>
-<w:styles xmlns:mc="http://schemas.openxmlformats.org/markup-compatibility/2006" xmlns:r="http://schemas.openxmlformats.org/officeDocument/2006/relationships" xmlns:w="http://schemas.openxmlformats.org/wordprocessingml/2006/main" xmlns:w14="http://schemas.microsoft.com/office/word/2010/wordml" xmlns:w15="http://schemas.microsoft.com/office/word/2012/wordml" xmlns:w16se="http://schemas.microsoft.com/office/word/2015/wordml/symex" mc:Ignorable="w14 w15 w16se">
+<w:styles xmlns:mc="http://schemas.openxmlformats.org/markup-compatibility/2006" xmlns:r="http://schemas.openxmlformats.org/officeDocument/2006/relationships" xmlns:w="http://schemas.openxmlformats.org/wordprocessingml/2006/main" xmlns:w14="http://schemas.microsoft.com/office/word/2010/wordml" xmlns:w15="http://schemas.microsoft.com/office/word/2012/wordml" xmlns:w16cex="http://schemas.microsoft.com/office/word/2018/wordml/cex" xmlns:w16cid="http://schemas.microsoft.com/office/word/2016/wordml/cid" xmlns:w16="http://schemas.microsoft.com/office/word/2018/wordml" xmlns:w16du="http://schemas.microsoft.com/office/word/2023/wordml/word16du" xmlns:w16sdtdh="http://schemas.microsoft.com/office/word/2020/wordml/sdtdatahash" xmlns:w16se="http://schemas.microsoft.com/office/word/2015/wordml/symex" mc:Ignorable="w14 w15 w16se w16cid w16 w16cex w16sdtdh w16du">
   <w:docDefaults>
     <w:rPrDefault>
       <w:rPr>
@@ -28655,7 +29570,7 @@
       </w:pPr>
     </w:pPrDefault>
   </w:docDefaults>
-  <w:latentStyles w:defLockedState="0" w:defUIPriority="99" w:defSemiHidden="0" w:defUnhideWhenUsed="0" w:defQFormat="0" w:count="371">
+  <w:latentStyles w:defLockedState="0" w:defUIPriority="99" w:defSemiHidden="0" w:defUnhideWhenUsed="0" w:defQFormat="0" w:count="376">
     <w:lsdException w:name="Normal" w:uiPriority="0" w:qFormat="1"/>
     <w:lsdException w:name="heading 1" w:uiPriority="9" w:qFormat="1"/>
     <w:lsdException w:name="heading 2" w:semiHidden="1" w:uiPriority="9" w:unhideWhenUsed="1" w:qFormat="1"/>
@@ -29027,6 +29942,11 @@
     <w:lsdException w:name="List Table 5 Dark Accent 6" w:uiPriority="50"/>
     <w:lsdException w:name="List Table 6 Colorful Accent 6" w:uiPriority="51"/>
     <w:lsdException w:name="List Table 7 Colorful Accent 6" w:uiPriority="52"/>
+    <w:lsdException w:name="Mention" w:semiHidden="1" w:unhideWhenUsed="1"/>
+    <w:lsdException w:name="Smart Hyperlink" w:semiHidden="1" w:unhideWhenUsed="1"/>
+    <w:lsdException w:name="Hashtag" w:semiHidden="1" w:unhideWhenUsed="1"/>
+    <w:lsdException w:name="Unresolved Mention" w:semiHidden="1" w:unhideWhenUsed="1"/>
+    <w:lsdException w:name="Smart Link" w:semiHidden="1" w:unhideWhenUsed="1"/>
   </w:latentStyles>
   <w:style w:type="paragraph" w:default="1" w:styleId="Normal">
     <w:name w:val="Normal"/>
@@ -29042,11 +29962,11 @@
       <w:sz w:val="24"/>
     </w:rPr>
   </w:style>
-  <w:style w:type="paragraph" w:styleId="Balk1">
+  <w:style w:type="paragraph" w:styleId="Heading1">
     <w:name w:val="heading 1"/>
     <w:basedOn w:val="Normal"/>
     <w:next w:val="Normal"/>
-    <w:link w:val="Balk1Char"/>
+    <w:link w:val="Heading1Char"/>
     <w:uiPriority w:val="9"/>
     <w:qFormat/>
     <w:rsid w:val="004B5771"/>
@@ -29066,11 +29986,11 @@
       <w:u w:val="single"/>
     </w:rPr>
   </w:style>
-  <w:style w:type="paragraph" w:styleId="Balk2">
+  <w:style w:type="paragraph" w:styleId="Heading2">
     <w:name w:val="heading 2"/>
     <w:basedOn w:val="Normal"/>
     <w:next w:val="Normal"/>
-    <w:link w:val="Balk2Char"/>
+    <w:link w:val="Heading2Char"/>
     <w:uiPriority w:val="9"/>
     <w:unhideWhenUsed/>
     <w:qFormat/>
@@ -29089,13 +30009,13 @@
       <w:u w:val="single"/>
     </w:rPr>
   </w:style>
-  <w:style w:type="character" w:default="1" w:styleId="VarsaylanParagrafYazTipi">
+  <w:style w:type="character" w:default="1" w:styleId="DefaultParagraphFont">
     <w:name w:val="Default Paragraph Font"/>
     <w:uiPriority w:val="1"/>
     <w:semiHidden/>
     <w:unhideWhenUsed/>
   </w:style>
-  <w:style w:type="table" w:default="1" w:styleId="NormalTablo">
+  <w:style w:type="table" w:default="1" w:styleId="TableNormal">
     <w:name w:val="Normal Table"/>
     <w:uiPriority w:val="99"/>
     <w:semiHidden/>
@@ -29110,24 +30030,24 @@
       </w:tblCellMar>
     </w:tblPr>
   </w:style>
-  <w:style w:type="numbering" w:default="1" w:styleId="ListeYok">
+  <w:style w:type="numbering" w:default="1" w:styleId="NoList">
     <w:name w:val="No List"/>
     <w:uiPriority w:val="99"/>
     <w:semiHidden/>
     <w:unhideWhenUsed/>
   </w:style>
-  <w:style w:type="paragraph" w:styleId="AralkYok">
+  <w:style w:type="paragraph" w:styleId="NoSpacing">
     <w:name w:val="No Spacing"/>
     <w:basedOn w:val="Normal"/>
-    <w:link w:val="AralkYokChar"/>
+    <w:link w:val="NoSpacingChar"/>
     <w:uiPriority w:val="1"/>
     <w:qFormat/>
     <w:rsid w:val="008B2AF9"/>
   </w:style>
-  <w:style w:type="character" w:customStyle="1" w:styleId="Balk1Char">
-    <w:name w:val="Başlık 1 Char"/>
-    <w:basedOn w:val="VarsaylanParagrafYazTipi"/>
-    <w:link w:val="Balk1"/>
+  <w:style w:type="character" w:customStyle="1" w:styleId="Heading1Char">
+    <w:name w:val="Heading 1 Char"/>
+    <w:basedOn w:val="DefaultParagraphFont"/>
+    <w:link w:val="Heading1"/>
     <w:uiPriority w:val="9"/>
     <w:rsid w:val="004B5771"/>
     <w:rPr>
@@ -29138,11 +30058,11 @@
       <w:u w:val="single"/>
     </w:rPr>
   </w:style>
-  <w:style w:type="paragraph" w:styleId="Alnt">
+  <w:style w:type="paragraph" w:styleId="Quote">
     <w:name w:val="Quote"/>
     <w:basedOn w:val="Normal"/>
     <w:next w:val="Normal"/>
-    <w:link w:val="AlntChar"/>
+    <w:link w:val="QuoteChar"/>
     <w:uiPriority w:val="29"/>
     <w:qFormat/>
     <w:rsid w:val="008B2AF9"/>
@@ -29157,10 +30077,10 @@
       <w:color w:val="404040" w:themeColor="text1" w:themeTint="BF"/>
     </w:rPr>
   </w:style>
-  <w:style w:type="character" w:customStyle="1" w:styleId="AlntChar">
-    <w:name w:val="Alıntı Char"/>
-    <w:basedOn w:val="VarsaylanParagrafYazTipi"/>
-    <w:link w:val="Alnt"/>
+  <w:style w:type="character" w:customStyle="1" w:styleId="QuoteChar">
+    <w:name w:val="Quote Char"/>
+    <w:basedOn w:val="DefaultParagraphFont"/>
+    <w:link w:val="Quote"/>
     <w:uiPriority w:val="29"/>
     <w:rsid w:val="008B2AF9"/>
     <w:rPr>
@@ -29171,11 +30091,11 @@
       <w:sz w:val="24"/>
     </w:rPr>
   </w:style>
-  <w:style w:type="paragraph" w:styleId="Altyaz">
+  <w:style w:type="paragraph" w:styleId="Subtitle">
     <w:name w:val="Subtitle"/>
     <w:basedOn w:val="Normal"/>
     <w:next w:val="Normal"/>
-    <w:link w:val="AltyazChar"/>
+    <w:link w:val="SubtitleChar"/>
     <w:uiPriority w:val="11"/>
     <w:qFormat/>
     <w:rsid w:val="008B2AF9"/>
@@ -29192,10 +30112,10 @@
       <w:sz w:val="22"/>
     </w:rPr>
   </w:style>
-  <w:style w:type="character" w:customStyle="1" w:styleId="AltyazChar">
-    <w:name w:val="Altyazı Char"/>
-    <w:basedOn w:val="VarsaylanParagrafYazTipi"/>
-    <w:link w:val="Altyaz"/>
+  <w:style w:type="character" w:customStyle="1" w:styleId="SubtitleChar">
+    <w:name w:val="Subtitle Char"/>
+    <w:basedOn w:val="DefaultParagraphFont"/>
+    <w:link w:val="Subtitle"/>
     <w:uiPriority w:val="11"/>
     <w:rsid w:val="008B2AF9"/>
     <w:rPr>
@@ -29204,7 +30124,7 @@
       <w:spacing w:val="15"/>
     </w:rPr>
   </w:style>
-  <w:style w:type="paragraph" w:styleId="ResimYazs">
+  <w:style w:type="paragraph" w:styleId="Caption">
     <w:name w:val="caption"/>
     <w:basedOn w:val="Normal"/>
     <w:next w:val="Normal"/>
@@ -29224,10 +30144,10 @@
       <w:szCs w:val="18"/>
     </w:rPr>
   </w:style>
-  <w:style w:type="character" w:customStyle="1" w:styleId="AralkYokChar">
-    <w:name w:val="Aralık Yok Char"/>
-    <w:basedOn w:val="VarsaylanParagrafYazTipi"/>
-    <w:link w:val="AralkYok"/>
+  <w:style w:type="character" w:customStyle="1" w:styleId="NoSpacingChar">
+    <w:name w:val="No Spacing Char"/>
+    <w:basedOn w:val="DefaultParagraphFont"/>
+    <w:link w:val="NoSpacing"/>
     <w:uiPriority w:val="1"/>
     <w:rsid w:val="008B2AF9"/>
     <w:rPr>
@@ -29235,7 +30155,7 @@
       <w:sz w:val="24"/>
     </w:rPr>
   </w:style>
-  <w:style w:type="paragraph" w:styleId="ListeParagraf">
+  <w:style w:type="paragraph" w:styleId="ListParagraph">
     <w:name w:val="List Paragraph"/>
     <w:basedOn w:val="Normal"/>
     <w:uiPriority w:val="34"/>
@@ -29246,10 +30166,10 @@
       <w:contextualSpacing/>
     </w:pPr>
   </w:style>
-  <w:style w:type="character" w:customStyle="1" w:styleId="Balk2Char">
-    <w:name w:val="Başlık 2 Char"/>
-    <w:basedOn w:val="VarsaylanParagrafYazTipi"/>
-    <w:link w:val="Balk2"/>
+  <w:style w:type="character" w:customStyle="1" w:styleId="Heading2Char">
+    <w:name w:val="Heading 2 Char"/>
+    <w:basedOn w:val="DefaultParagraphFont"/>
+    <w:link w:val="Heading2"/>
     <w:uiPriority w:val="9"/>
     <w:rsid w:val="003C480A"/>
     <w:rPr>
@@ -29260,18 +30180,18 @@
       <w:u w:val="single"/>
     </w:rPr>
   </w:style>
-  <w:style w:type="paragraph" w:styleId="Kaynaka">
+  <w:style w:type="paragraph" w:styleId="Bibliography">
     <w:name w:val="Bibliography"/>
     <w:basedOn w:val="Normal"/>
     <w:next w:val="Normal"/>
-    <w:link w:val="KaynakaChar"/>
+    <w:link w:val="BibliographyChar"/>
     <w:uiPriority w:val="37"/>
     <w:unhideWhenUsed/>
     <w:rsid w:val="00D73F9C"/>
   </w:style>
-  <w:style w:type="character" w:styleId="YerTutucuMetni">
+  <w:style w:type="character" w:styleId="PlaceholderText">
     <w:name w:val="Placeholder Text"/>
-    <w:basedOn w:val="VarsaylanParagrafYazTipi"/>
+    <w:basedOn w:val="DefaultParagraphFont"/>
     <w:uiPriority w:val="99"/>
     <w:semiHidden/>
     <w:rsid w:val="002D27FF"/>
@@ -29279,9 +30199,9 @@
       <w:color w:val="808080"/>
     </w:rPr>
   </w:style>
-  <w:style w:type="character" w:styleId="AklamaBavurusu">
+  <w:style w:type="character" w:styleId="CommentReference">
     <w:name w:val="annotation reference"/>
-    <w:basedOn w:val="VarsaylanParagrafYazTipi"/>
+    <w:basedOn w:val="DefaultParagraphFont"/>
     <w:uiPriority w:val="99"/>
     <w:semiHidden/>
     <w:unhideWhenUsed/>
@@ -29291,10 +30211,10 @@
       <w:szCs w:val="16"/>
     </w:rPr>
   </w:style>
-  <w:style w:type="paragraph" w:styleId="AklamaMetni">
+  <w:style w:type="paragraph" w:styleId="CommentText">
     <w:name w:val="annotation text"/>
     <w:basedOn w:val="Normal"/>
-    <w:link w:val="AklamaMetniChar"/>
+    <w:link w:val="CommentTextChar"/>
     <w:uiPriority w:val="99"/>
     <w:semiHidden/>
     <w:unhideWhenUsed/>
@@ -29304,10 +30224,10 @@
       <w:szCs w:val="20"/>
     </w:rPr>
   </w:style>
-  <w:style w:type="character" w:customStyle="1" w:styleId="AklamaMetniChar">
-    <w:name w:val="Açıklama Metni Char"/>
-    <w:basedOn w:val="VarsaylanParagrafYazTipi"/>
-    <w:link w:val="AklamaMetni"/>
+  <w:style w:type="character" w:customStyle="1" w:styleId="CommentTextChar">
+    <w:name w:val="Comment Text Char"/>
+    <w:basedOn w:val="DefaultParagraphFont"/>
+    <w:link w:val="CommentText"/>
     <w:uiPriority w:val="99"/>
     <w:semiHidden/>
     <w:rsid w:val="00C336CA"/>
@@ -29317,11 +30237,11 @@
       <w:szCs w:val="20"/>
     </w:rPr>
   </w:style>
-  <w:style w:type="paragraph" w:styleId="AklamaKonusu">
+  <w:style w:type="paragraph" w:styleId="CommentSubject">
     <w:name w:val="annotation subject"/>
-    <w:basedOn w:val="AklamaMetni"/>
-    <w:next w:val="AklamaMetni"/>
-    <w:link w:val="AklamaKonusuChar"/>
+    <w:basedOn w:val="CommentText"/>
+    <w:next w:val="CommentText"/>
+    <w:link w:val="CommentSubjectChar"/>
     <w:uiPriority w:val="99"/>
     <w:semiHidden/>
     <w:unhideWhenUsed/>
@@ -29331,10 +30251,10 @@
       <w:bCs/>
     </w:rPr>
   </w:style>
-  <w:style w:type="character" w:customStyle="1" w:styleId="AklamaKonusuChar">
-    <w:name w:val="Açıklama Konusu Char"/>
-    <w:basedOn w:val="AklamaMetniChar"/>
-    <w:link w:val="AklamaKonusu"/>
+  <w:style w:type="character" w:customStyle="1" w:styleId="CommentSubjectChar">
+    <w:name w:val="Comment Subject Char"/>
+    <w:basedOn w:val="CommentTextChar"/>
+    <w:link w:val="CommentSubject"/>
     <w:uiPriority w:val="99"/>
     <w:semiHidden/>
     <w:rsid w:val="00C336CA"/>
@@ -29346,10 +30266,10 @@
       <w:szCs w:val="20"/>
     </w:rPr>
   </w:style>
-  <w:style w:type="paragraph" w:styleId="BalonMetni">
+  <w:style w:type="paragraph" w:styleId="BalloonText">
     <w:name w:val="Balloon Text"/>
     <w:basedOn w:val="Normal"/>
-    <w:link w:val="BalonMetniChar"/>
+    <w:link w:val="BalloonTextChar"/>
     <w:uiPriority w:val="99"/>
     <w:semiHidden/>
     <w:unhideWhenUsed/>
@@ -29363,10 +30283,10 @@
       <w:szCs w:val="18"/>
     </w:rPr>
   </w:style>
-  <w:style w:type="character" w:customStyle="1" w:styleId="BalonMetniChar">
-    <w:name w:val="Balon Metni Char"/>
-    <w:basedOn w:val="VarsaylanParagrafYazTipi"/>
-    <w:link w:val="BalonMetni"/>
+  <w:style w:type="character" w:customStyle="1" w:styleId="BalloonTextChar">
+    <w:name w:val="Balloon Text Char"/>
+    <w:basedOn w:val="DefaultParagraphFont"/>
+    <w:link w:val="BalloonText"/>
     <w:uiPriority w:val="99"/>
     <w:semiHidden/>
     <w:rsid w:val="00C336CA"/>
@@ -29376,9 +30296,9 @@
       <w:szCs w:val="18"/>
     </w:rPr>
   </w:style>
-  <w:style w:type="table" w:styleId="TabloKlavuzu">
+  <w:style w:type="table" w:styleId="TableGrid">
     <w:name w:val="Table Grid"/>
-    <w:basedOn w:val="NormalTablo"/>
+    <w:basedOn w:val="TableNormal"/>
     <w:uiPriority w:val="39"/>
     <w:rsid w:val="00C52243"/>
     <w:pPr>
@@ -29395,11 +30315,11 @@
       </w:tblBorders>
     </w:tblPr>
   </w:style>
-  <w:style w:type="paragraph" w:styleId="KonuBal">
+  <w:style w:type="paragraph" w:styleId="Title">
     <w:name w:val="Title"/>
     <w:basedOn w:val="Normal"/>
     <w:next w:val="Normal"/>
-    <w:link w:val="KonuBalChar"/>
+    <w:link w:val="TitleChar"/>
     <w:uiPriority w:val="10"/>
     <w:qFormat/>
     <w:rsid w:val="00F01EF5"/>
@@ -29415,10 +30335,10 @@
       <w:szCs w:val="56"/>
     </w:rPr>
   </w:style>
-  <w:style w:type="character" w:customStyle="1" w:styleId="KonuBalChar">
-    <w:name w:val="Konu Başlığı Char"/>
-    <w:basedOn w:val="VarsaylanParagrafYazTipi"/>
-    <w:link w:val="KonuBal"/>
+  <w:style w:type="character" w:customStyle="1" w:styleId="TitleChar">
+    <w:name w:val="Title Char"/>
+    <w:basedOn w:val="DefaultParagraphFont"/>
+    <w:link w:val="Title"/>
     <w:uiPriority w:val="10"/>
     <w:rsid w:val="00F01EF5"/>
     <w:rPr>
@@ -29431,7 +30351,7 @@
   </w:style>
   <w:style w:type="paragraph" w:customStyle="1" w:styleId="Table">
     <w:name w:val="Table"/>
-    <w:basedOn w:val="Altyaz"/>
+    <w:basedOn w:val="Subtitle"/>
     <w:link w:val="TableChar"/>
     <w:qFormat/>
     <w:rsid w:val="00E04AC9"/>
@@ -29447,9 +30367,9 @@
       <w:sz w:val="18"/>
     </w:rPr>
   </w:style>
-  <w:style w:type="table" w:styleId="DzTablo5">
+  <w:style w:type="table" w:styleId="PlainTable5">
     <w:name w:val="Plain Table 5"/>
-    <w:basedOn w:val="NormalTablo"/>
+    <w:basedOn w:val="TableNormal"/>
     <w:uiPriority w:val="45"/>
     <w:rsid w:val="002E4B5F"/>
     <w:pPr>
@@ -29569,7 +30489,7 @@
   </w:style>
   <w:style w:type="character" w:customStyle="1" w:styleId="TableChar">
     <w:name w:val="Table Char"/>
-    <w:basedOn w:val="AltyazChar"/>
+    <w:basedOn w:val="SubtitleChar"/>
     <w:link w:val="Table"/>
     <w:rsid w:val="00E04AC9"/>
     <w:rPr>
@@ -29580,9 +30500,9 @@
       <w:sz w:val="18"/>
     </w:rPr>
   </w:style>
-  <w:style w:type="character" w:styleId="Vurgu">
+  <w:style w:type="character" w:styleId="Emphasis">
     <w:name w:val="Emphasis"/>
-    <w:basedOn w:val="VarsaylanParagrafYazTipi"/>
+    <w:basedOn w:val="DefaultParagraphFont"/>
     <w:uiPriority w:val="20"/>
     <w:qFormat/>
     <w:rsid w:val="003A5385"/>
@@ -29591,9 +30511,9 @@
       <w:iCs/>
     </w:rPr>
   </w:style>
-  <w:style w:type="table" w:styleId="DzTablo3">
+  <w:style w:type="table" w:styleId="PlainTable3">
     <w:name w:val="Plain Table 3"/>
-    <w:basedOn w:val="NormalTablo"/>
+    <w:basedOn w:val="TableNormal"/>
     <w:uiPriority w:val="43"/>
     <w:rsid w:val="0010384A"/>
     <w:pPr>
@@ -29684,9 +30604,9 @@
       </w:tcPr>
     </w:tblStylePr>
   </w:style>
-  <w:style w:type="table" w:styleId="DzTablo4">
+  <w:style w:type="table" w:styleId="PlainTable4">
     <w:name w:val="Plain Table 4"/>
-    <w:basedOn w:val="NormalTablo"/>
+    <w:basedOn w:val="TableNormal"/>
     <w:uiPriority w:val="44"/>
     <w:rsid w:val="0010384A"/>
     <w:pPr>
@@ -29733,10 +30653,10 @@
       </w:tcPr>
     </w:tblStylePr>
   </w:style>
-  <w:style w:type="paragraph" w:styleId="stBilgi">
+  <w:style w:type="paragraph" w:styleId="Header">
     <w:name w:val="header"/>
     <w:basedOn w:val="Normal"/>
-    <w:link w:val="stBilgiChar"/>
+    <w:link w:val="HeaderChar"/>
     <w:uiPriority w:val="99"/>
     <w:unhideWhenUsed/>
     <w:rsid w:val="00936C9D"/>
@@ -29748,10 +30668,10 @@
       <w:spacing w:before="0" w:after="0"/>
     </w:pPr>
   </w:style>
-  <w:style w:type="character" w:customStyle="1" w:styleId="stBilgiChar">
-    <w:name w:val="Üst Bilgi Char"/>
-    <w:basedOn w:val="VarsaylanParagrafYazTipi"/>
-    <w:link w:val="stBilgi"/>
+  <w:style w:type="character" w:customStyle="1" w:styleId="HeaderChar">
+    <w:name w:val="Header Char"/>
+    <w:basedOn w:val="DefaultParagraphFont"/>
+    <w:link w:val="Header"/>
     <w:uiPriority w:val="99"/>
     <w:rsid w:val="00936C9D"/>
     <w:rPr>
@@ -29759,10 +30679,10 @@
       <w:sz w:val="24"/>
     </w:rPr>
   </w:style>
-  <w:style w:type="paragraph" w:styleId="AltBilgi">
+  <w:style w:type="paragraph" w:styleId="Footer">
     <w:name w:val="footer"/>
     <w:basedOn w:val="Normal"/>
-    <w:link w:val="AltBilgiChar"/>
+    <w:link w:val="FooterChar"/>
     <w:uiPriority w:val="99"/>
     <w:unhideWhenUsed/>
     <w:rsid w:val="00936C9D"/>
@@ -29774,10 +30694,10 @@
       <w:spacing w:before="0" w:after="0"/>
     </w:pPr>
   </w:style>
-  <w:style w:type="character" w:customStyle="1" w:styleId="AltBilgiChar">
-    <w:name w:val="Alt Bilgi Char"/>
-    <w:basedOn w:val="VarsaylanParagrafYazTipi"/>
-    <w:link w:val="AltBilgi"/>
+  <w:style w:type="character" w:customStyle="1" w:styleId="FooterChar">
+    <w:name w:val="Footer Char"/>
+    <w:basedOn w:val="DefaultParagraphFont"/>
+    <w:link w:val="Footer"/>
     <w:uiPriority w:val="99"/>
     <w:rsid w:val="00936C9D"/>
     <w:rPr>
@@ -29787,7 +30707,7 @@
   </w:style>
   <w:style w:type="paragraph" w:customStyle="1" w:styleId="Reference">
     <w:name w:val="Reference"/>
-    <w:basedOn w:val="Kaynaka"/>
+    <w:basedOn w:val="Bibliography"/>
     <w:link w:val="ReferenceChar"/>
     <w:qFormat/>
     <w:rsid w:val="00467B18"/>
@@ -29799,10 +30719,10 @@
       <w:noProof/>
     </w:rPr>
   </w:style>
-  <w:style w:type="character" w:customStyle="1" w:styleId="KaynakaChar">
-    <w:name w:val="Kaynakça   Char"/>
-    <w:basedOn w:val="VarsaylanParagrafYazTipi"/>
-    <w:link w:val="Kaynaka"/>
+  <w:style w:type="character" w:customStyle="1" w:styleId="BibliographyChar">
+    <w:name w:val="Bibliography Char"/>
+    <w:basedOn w:val="DefaultParagraphFont"/>
+    <w:link w:val="Bibliography"/>
     <w:uiPriority w:val="37"/>
     <w:rsid w:val="007F4EB9"/>
     <w:rPr>
@@ -29812,7 +30732,7 @@
   </w:style>
   <w:style w:type="character" w:customStyle="1" w:styleId="ReferenceChar">
     <w:name w:val="Reference Char"/>
-    <w:basedOn w:val="KaynakaChar"/>
+    <w:basedOn w:val="BibliographyChar"/>
     <w:link w:val="Reference"/>
     <w:rsid w:val="00467B18"/>
     <w:rPr>
@@ -29821,9 +30741,9 @@
       <w:sz w:val="24"/>
     </w:rPr>
   </w:style>
-  <w:style w:type="character" w:styleId="HafifBavuru">
+  <w:style w:type="character" w:styleId="SubtleReference">
     <w:name w:val="Subtle Reference"/>
-    <w:basedOn w:val="VarsaylanParagrafYazTipi"/>
+    <w:basedOn w:val="DefaultParagraphFont"/>
     <w:uiPriority w:val="31"/>
     <w:qFormat/>
     <w:rsid w:val="00D40092"/>
@@ -29833,543 +30753,6 @@
     </w:rPr>
   </w:style>
 </w:styles>
-</file>
-
-<file path=word/glossary/document.xml><?xml version="1.0" encoding="utf-8"?>
-<w:glossaryDocument xmlns:wpc="http://schemas.microsoft.com/office/word/2010/wordprocessingCanvas" xmlns:cx="http://schemas.microsoft.com/office/drawing/2014/chartex" xmlns:mc="http://schemas.openxmlformats.org/markup-compatibility/2006" xmlns:o="urn:schemas-microsoft-com:office:office" xmlns:r="http://schemas.openxmlformats.org/officeDocument/2006/relationships" xmlns:m="http://schemas.openxmlformats.org/officeDocument/2006/math" xmlns:v="urn:schemas-microsoft-com:vml" xmlns:wp14="http://schemas.microsoft.com/office/word/2010/wordprocessingDrawing" xmlns:wp="http://schemas.openxmlformats.org/drawingml/2006/wordprocessingDrawing" xmlns:w10="urn:schemas-microsoft-com:office:word" xmlns:w="http://schemas.openxmlformats.org/wordprocessingml/2006/main" xmlns:w14="http://schemas.microsoft.com/office/word/2010/wordml" xmlns:w15="http://schemas.microsoft.com/office/word/2012/wordml" xmlns:w16se="http://schemas.microsoft.com/office/word/2015/wordml/symex" xmlns:wpg="http://schemas.microsoft.com/office/word/2010/wordprocessingGroup" xmlns:wpi="http://schemas.microsoft.com/office/word/2010/wordprocessingInk" xmlns:wne="http://schemas.microsoft.com/office/word/2006/wordml" xmlns:wps="http://schemas.microsoft.com/office/word/2010/wordprocessingShape" mc:Ignorable="w14 w15 w16se wp14"/>
-</file>
-
-<file path=word/glossary/fontTable.xml><?xml version="1.0" encoding="utf-8"?>
-<w:fonts xmlns:mc="http://schemas.openxmlformats.org/markup-compatibility/2006" xmlns:r="http://schemas.openxmlformats.org/officeDocument/2006/relationships" xmlns:w="http://schemas.openxmlformats.org/wordprocessingml/2006/main" xmlns:w14="http://schemas.microsoft.com/office/word/2010/wordml" xmlns:w15="http://schemas.microsoft.com/office/word/2012/wordml" xmlns:w16se="http://schemas.microsoft.com/office/word/2015/wordml/symex" mc:Ignorable="w14 w15 w16se">
-  <w:font w:name="Times New Roman">
-    <w:panose1 w:val="02020603050405020304"/>
-    <w:charset w:val="A2"/>
-    <w:family w:val="roman"/>
-    <w:pitch w:val="variable"/>
-    <w:sig w:usb0="E0002AFF" w:usb1="C0007843" w:usb2="00000009" w:usb3="00000000" w:csb0="000001FF" w:csb1="00000000"/>
-  </w:font>
-  <w:font w:name="Calibri">
-    <w:panose1 w:val="020F0502020204030204"/>
-    <w:charset w:val="A2"/>
-    <w:family w:val="swiss"/>
-    <w:pitch w:val="variable"/>
-    <w:sig w:usb0="E0002AFF" w:usb1="4000ACFF" w:usb2="00000001" w:usb3="00000000" w:csb0="000001FF" w:csb1="00000000"/>
-  </w:font>
-  <w:font w:name="Segoe UI">
-    <w:panose1 w:val="020B0502040204020203"/>
-    <w:charset w:val="A2"/>
-    <w:family w:val="swiss"/>
-    <w:pitch w:val="variable"/>
-    <w:sig w:usb0="E4002EFF" w:usb1="C000E47F" w:usb2="00000009" w:usb3="00000000" w:csb0="000001FF" w:csb1="00000000"/>
-  </w:font>
-  <w:font w:name="Calibri Light">
-    <w:panose1 w:val="020F0302020204030204"/>
-    <w:charset w:val="A2"/>
-    <w:family w:val="swiss"/>
-    <w:pitch w:val="variable"/>
-    <w:sig w:usb0="A0002AEF" w:usb1="4000207B" w:usb2="00000000" w:usb3="00000000" w:csb0="000001FF" w:csb1="00000000"/>
-  </w:font>
-  <w:font w:name="Arial">
-    <w:panose1 w:val="020B0604020202020204"/>
-    <w:charset w:val="A2"/>
-    <w:family w:val="swiss"/>
-    <w:pitch w:val="variable"/>
-    <w:sig w:usb0="E0002AFF" w:usb1="C0007843" w:usb2="00000009" w:usb3="00000000" w:csb0="000001FF" w:csb1="00000000"/>
-  </w:font>
-  <w:font w:name="Cambria Math">
-    <w:panose1 w:val="02040503050406030204"/>
-    <w:charset w:val="A2"/>
-    <w:family w:val="roman"/>
-    <w:pitch w:val="variable"/>
-    <w:sig w:usb0="E00006FF" w:usb1="420024FF" w:usb2="02000000" w:usb3="00000000" w:csb0="0000019F" w:csb1="00000000"/>
-  </w:font>
-  <w:font w:name="Consolas">
-    <w:panose1 w:val="020B0609020204030204"/>
-    <w:charset w:val="A2"/>
-    <w:family w:val="modern"/>
-    <w:pitch w:val="fixed"/>
-    <w:sig w:usb0="E00006FF" w:usb1="0000FCFF" w:usb2="00000001" w:usb3="00000000" w:csb0="0000019F" w:csb1="00000000"/>
-  </w:font>
-</w:fonts>
-</file>
-
-<file path=word/glossary/settings.xml><?xml version="1.0" encoding="utf-8"?>
-<w:settings xmlns:mc="http://schemas.openxmlformats.org/markup-compatibility/2006" xmlns:o="urn:schemas-microsoft-com:office:office" xmlns:r="http://schemas.openxmlformats.org/officeDocument/2006/relationships" xmlns:m="http://schemas.openxmlformats.org/officeDocument/2006/math" xmlns:v="urn:schemas-microsoft-com:vml" xmlns:w10="urn:schemas-microsoft-com:office:word" xmlns:w="http://schemas.openxmlformats.org/wordprocessingml/2006/main" xmlns:w14="http://schemas.microsoft.com/office/word/2010/wordml" xmlns:w15="http://schemas.microsoft.com/office/word/2012/wordml" xmlns:w16se="http://schemas.microsoft.com/office/word/2015/wordml/symex" xmlns:sl="http://schemas.openxmlformats.org/schemaLibrary/2006/main" mc:Ignorable="w14 w15 w16se">
-  <w:view w:val="normal"/>
-  <w:defaultTabStop w:val="720"/>
-  <w:characterSpacingControl w:val="doNotCompress"/>
-  <w:compat>
-    <w:useFELayout/>
-    <w:compatSetting w:name="compatibilityMode" w:uri="http://schemas.microsoft.com/office/word" w:val="15"/>
-    <w:compatSetting w:name="overrideTableStyleFontSizeAndJustification" w:uri="http://schemas.microsoft.com/office/word" w:val="1"/>
-    <w:compatSetting w:name="enableOpenTypeFeatures" w:uri="http://schemas.microsoft.com/office/word" w:val="1"/>
-    <w:compatSetting w:name="doNotFlipMirrorIndents" w:uri="http://schemas.microsoft.com/office/word" w:val="1"/>
-    <w:compatSetting w:name="differentiateMultirowTableHeaders" w:uri="http://schemas.microsoft.com/office/word" w:val="1"/>
-  </w:compat>
-  <w:rsids>
-    <w:rsidRoot w:val="00171EEA"/>
-    <w:rsid w:val="00171EEA"/>
-  </w:rsids>
-  <m:mathPr>
-    <m:mathFont m:val="Cambria Math"/>
-    <m:brkBin m:val="before"/>
-    <m:brkBinSub m:val="--"/>
-    <m:smallFrac m:val="0"/>
-    <m:dispDef/>
-    <m:lMargin m:val="0"/>
-    <m:rMargin m:val="0"/>
-    <m:defJc m:val="centerGroup"/>
-    <m:wrapIndent m:val="1440"/>
-    <m:intLim m:val="subSup"/>
-    <m:naryLim m:val="undOvr"/>
-  </m:mathPr>
-  <w:themeFontLang w:val="en-GB"/>
-  <w:clrSchemeMapping w:bg1="light1" w:t1="dark1" w:bg2="light2" w:t2="dark2" w:accent1="accent1" w:accent2="accent2" w:accent3="accent3" w:accent4="accent4" w:accent5="accent5" w:accent6="accent6" w:hyperlink="hyperlink" w:followedHyperlink="followedHyperlink"/>
-  <w:decimalSymbol w:val="."/>
-  <w:listSeparator w:val=","/>
-  <w15:chartTrackingRefBased/>
-</w:settings>
-</file>
-
-<file path=word/glossary/styles.xml><?xml version="1.0" encoding="utf-8"?>
-<w:styles xmlns:mc="http://schemas.openxmlformats.org/markup-compatibility/2006" xmlns:r="http://schemas.openxmlformats.org/officeDocument/2006/relationships" xmlns:w="http://schemas.openxmlformats.org/wordprocessingml/2006/main" xmlns:w14="http://schemas.microsoft.com/office/word/2010/wordml" xmlns:w15="http://schemas.microsoft.com/office/word/2012/wordml" xmlns:w16se="http://schemas.microsoft.com/office/word/2015/wordml/symex" mc:Ignorable="w14 w15 w16se">
-  <w:docDefaults>
-    <w:rPrDefault>
-      <w:rPr>
-        <w:rFonts w:asciiTheme="minorHAnsi" w:eastAsiaTheme="minorEastAsia" w:hAnsiTheme="minorHAnsi" w:cstheme="minorBidi"/>
-        <w:sz w:val="22"/>
-        <w:szCs w:val="22"/>
-        <w:lang w:val="en-GB" w:eastAsia="en-GB" w:bidi="ar-SA"/>
-      </w:rPr>
-    </w:rPrDefault>
-    <w:pPrDefault>
-      <w:pPr>
-        <w:spacing w:after="160" w:line="259" w:lineRule="auto"/>
-      </w:pPr>
-    </w:pPrDefault>
-  </w:docDefaults>
-  <w:latentStyles w:defLockedState="0" w:defUIPriority="99" w:defSemiHidden="0" w:defUnhideWhenUsed="0" w:defQFormat="0" w:count="371">
-    <w:lsdException w:name="Normal" w:uiPriority="0" w:qFormat="1"/>
-    <w:lsdException w:name="heading 1" w:uiPriority="9" w:qFormat="1"/>
-    <w:lsdException w:name="heading 2" w:semiHidden="1" w:uiPriority="9" w:unhideWhenUsed="1" w:qFormat="1"/>
-    <w:lsdException w:name="heading 3" w:semiHidden="1" w:uiPriority="9" w:unhideWhenUsed="1" w:qFormat="1"/>
-    <w:lsdException w:name="heading 4" w:semiHidden="1" w:uiPriority="9" w:unhideWhenUsed="1" w:qFormat="1"/>
-    <w:lsdException w:name="heading 5" w:semiHidden="1" w:uiPriority="9" w:unhideWhenUsed="1" w:qFormat="1"/>
-    <w:lsdException w:name="heading 6" w:semiHidden="1" w:uiPriority="9" w:unhideWhenUsed="1" w:qFormat="1"/>
-    <w:lsdException w:name="heading 7" w:semiHidden="1" w:uiPriority="9" w:unhideWhenUsed="1" w:qFormat="1"/>
-    <w:lsdException w:name="heading 8" w:semiHidden="1" w:uiPriority="9" w:unhideWhenUsed="1" w:qFormat="1"/>
-    <w:lsdException w:name="heading 9" w:semiHidden="1" w:uiPriority="9" w:unhideWhenUsed="1" w:qFormat="1"/>
-    <w:lsdException w:name="index 1" w:semiHidden="1" w:unhideWhenUsed="1"/>
-    <w:lsdException w:name="index 2" w:semiHidden="1" w:unhideWhenUsed="1"/>
-    <w:lsdException w:name="index 3" w:semiHidden="1" w:unhideWhenUsed="1"/>
-    <w:lsdException w:name="index 4" w:semiHidden="1" w:unhideWhenUsed="1"/>
-    <w:lsdException w:name="index 5" w:semiHidden="1" w:unhideWhenUsed="1"/>
-    <w:lsdException w:name="index 6" w:semiHidden="1" w:unhideWhenUsed="1"/>
-    <w:lsdException w:name="index 7" w:semiHidden="1" w:unhideWhenUsed="1"/>
-    <w:lsdException w:name="index 8" w:semiHidden="1" w:unhideWhenUsed="1"/>
-    <w:lsdException w:name="index 9" w:semiHidden="1" w:unhideWhenUsed="1"/>
-    <w:lsdException w:name="toc 1" w:semiHidden="1" w:uiPriority="39" w:unhideWhenUsed="1"/>
-    <w:lsdException w:name="toc 2" w:semiHidden="1" w:uiPriority="39" w:unhideWhenUsed="1"/>
-    <w:lsdException w:name="toc 3" w:semiHidden="1" w:uiPriority="39" w:unhideWhenUsed="1"/>
-    <w:lsdException w:name="toc 4" w:semiHidden="1" w:uiPriority="39" w:unhideWhenUsed="1"/>
-    <w:lsdException w:name="toc 5" w:semiHidden="1" w:uiPriority="39" w:unhideWhenUsed="1"/>
-    <w:lsdException w:name="toc 6" w:semiHidden="1" w:uiPriority="39" w:unhideWhenUsed="1"/>
-    <w:lsdException w:name="toc 7" w:semiHidden="1" w:uiPriority="39" w:unhideWhenUsed="1"/>
-    <w:lsdException w:name="toc 8" w:semiHidden="1" w:uiPriority="39" w:unhideWhenUsed="1"/>
-    <w:lsdException w:name="toc 9" w:semiHidden="1" w:uiPriority="39" w:unhideWhenUsed="1"/>
-    <w:lsdException w:name="Normal Indent" w:semiHidden="1" w:unhideWhenUsed="1"/>
-    <w:lsdException w:name="footnote text" w:semiHidden="1" w:unhideWhenUsed="1"/>
-    <w:lsdException w:name="annotation text" w:semiHidden="1" w:unhideWhenUsed="1"/>
-    <w:lsdException w:name="header" w:semiHidden="1" w:unhideWhenUsed="1"/>
-    <w:lsdException w:name="footer" w:semiHidden="1" w:unhideWhenUsed="1"/>
-    <w:lsdException w:name="index heading" w:semiHidden="1" w:unhideWhenUsed="1"/>
-    <w:lsdException w:name="caption" w:semiHidden="1" w:uiPriority="35" w:unhideWhenUsed="1" w:qFormat="1"/>
-    <w:lsdException w:name="table of figures" w:semiHidden="1" w:unhideWhenUsed="1"/>
-    <w:lsdException w:name="envelope address" w:semiHidden="1" w:unhideWhenUsed="1"/>
-    <w:lsdException w:name="envelope return" w:semiHidden="1" w:unhideWhenUsed="1"/>
-    <w:lsdException w:name="footnote reference" w:semiHidden="1" w:unhideWhenUsed="1"/>
-    <w:lsdException w:name="annotation reference" w:semiHidden="1" w:unhideWhenUsed="1"/>
-    <w:lsdException w:name="line number" w:semiHidden="1" w:unhideWhenUsed="1"/>
-    <w:lsdException w:name="page number" w:semiHidden="1" w:unhideWhenUsed="1"/>
-    <w:lsdException w:name="endnote reference" w:semiHidden="1" w:unhideWhenUsed="1"/>
-    <w:lsdException w:name="endnote text" w:semiHidden="1" w:unhideWhenUsed="1"/>
-    <w:lsdException w:name="table of authorities" w:semiHidden="1" w:unhideWhenUsed="1"/>
-    <w:lsdException w:name="macro" w:semiHidden="1" w:unhideWhenUsed="1"/>
-    <w:lsdException w:name="toa heading" w:semiHidden="1" w:unhideWhenUsed="1"/>
-    <w:lsdException w:name="List" w:semiHidden="1" w:unhideWhenUsed="1"/>
-    <w:lsdException w:name="List Bullet" w:semiHidden="1" w:unhideWhenUsed="1"/>
-    <w:lsdException w:name="List Number" w:semiHidden="1" w:unhideWhenUsed="1"/>
-    <w:lsdException w:name="List 2" w:semiHidden="1" w:unhideWhenUsed="1"/>
-    <w:lsdException w:name="List 3" w:semiHidden="1" w:unhideWhenUsed="1"/>
-    <w:lsdException w:name="List 4" w:semiHidden="1" w:unhideWhenUsed="1"/>
-    <w:lsdException w:name="List 5" w:semiHidden="1" w:unhideWhenUsed="1"/>
-    <w:lsdException w:name="List Bullet 2" w:semiHidden="1" w:unhideWhenUsed="1"/>
-    <w:lsdException w:name="List Bullet 3" w:semiHidden="1" w:unhideWhenUsed="1"/>
-    <w:lsdException w:name="List Bullet 4" w:semiHidden="1" w:unhideWhenUsed="1"/>
-    <w:lsdException w:name="List Bullet 5" w:semiHidden="1" w:unhideWhenUsed="1"/>
-    <w:lsdException w:name="List Number 2" w:semiHidden="1" w:unhideWhenUsed="1"/>
-    <w:lsdException w:name="List Number 3" w:semiHidden="1" w:unhideWhenUsed="1"/>
-    <w:lsdException w:name="List Number 4" w:semiHidden="1" w:unhideWhenUsed="1"/>
-    <w:lsdException w:name="List Number 5" w:semiHidden="1" w:unhideWhenUsed="1"/>
-    <w:lsdException w:name="Title" w:uiPriority="10" w:qFormat="1"/>
-    <w:lsdException w:name="Closing" w:semiHidden="1" w:unhideWhenUsed="1"/>
-    <w:lsdException w:name="Signature" w:semiHidden="1" w:unhideWhenUsed="1"/>
-    <w:lsdException w:name="Default Paragraph Font" w:semiHidden="1" w:uiPriority="1" w:unhideWhenUsed="1"/>
-    <w:lsdException w:name="Body Text" w:semiHidden="1" w:unhideWhenUsed="1"/>
-    <w:lsdException w:name="Body Text Indent" w:semiHidden="1" w:unhideWhenUsed="1"/>
-    <w:lsdException w:name="List Continue" w:semiHidden="1" w:unhideWhenUsed="1"/>
-    <w:lsdException w:name="List Continue 2" w:semiHidden="1" w:unhideWhenUsed="1"/>
-    <w:lsdException w:name="List Continue 3" w:semiHidden="1" w:unhideWhenUsed="1"/>
-    <w:lsdException w:name="List Continue 4" w:semiHidden="1" w:unhideWhenUsed="1"/>
-    <w:lsdException w:name="List Continue 5" w:semiHidden="1" w:unhideWhenUsed="1"/>
-    <w:lsdException w:name="Message Header" w:semiHidden="1" w:unhideWhenUsed="1"/>
-    <w:lsdException w:name="Subtitle" w:uiPriority="11" w:qFormat="1"/>
-    <w:lsdException w:name="Salutation" w:semiHidden="1" w:unhideWhenUsed="1"/>
-    <w:lsdException w:name="Date" w:semiHidden="1" w:unhideWhenUsed="1"/>
-    <w:lsdException w:name="Body Text First Indent" w:semiHidden="1" w:unhideWhenUsed="1"/>
-    <w:lsdException w:name="Body Text First Indent 2" w:semiHidden="1" w:unhideWhenUsed="1"/>
-    <w:lsdException w:name="Note Heading" w:semiHidden="1" w:unhideWhenUsed="1"/>
-    <w:lsdException w:name="Body Text 2" w:semiHidden="1" w:unhideWhenUsed="1"/>
-    <w:lsdException w:name="Body Text 3" w:semiHidden="1" w:unhideWhenUsed="1"/>
-    <w:lsdException w:name="Body Text Indent 2" w:semiHidden="1" w:unhideWhenUsed="1"/>
-    <w:lsdException w:name="Body Text Indent 3" w:semiHidden="1" w:unhideWhenUsed="1"/>
-    <w:lsdException w:name="Block Text" w:semiHidden="1" w:unhideWhenUsed="1"/>
-    <w:lsdException w:name="Hyperlink" w:semiHidden="1" w:unhideWhenUsed="1"/>
-    <w:lsdException w:name="FollowedHyperlink" w:semiHidden="1" w:unhideWhenUsed="1"/>
-    <w:lsdException w:name="Strong" w:uiPriority="22" w:qFormat="1"/>
-    <w:lsdException w:name="Emphasis" w:uiPriority="20" w:qFormat="1"/>
-    <w:lsdException w:name="Document Map" w:semiHidden="1" w:unhideWhenUsed="1"/>
-    <w:lsdException w:name="Plain Text" w:semiHidden="1" w:unhideWhenUsed="1"/>
-    <w:lsdException w:name="E-mail Signature" w:semiHidden="1" w:unhideWhenUsed="1"/>
-    <w:lsdException w:name="HTML Top of Form" w:semiHidden="1" w:unhideWhenUsed="1"/>
-    <w:lsdException w:name="HTML Bottom of Form" w:semiHidden="1" w:unhideWhenUsed="1"/>
-    <w:lsdException w:name="Normal (Web)" w:semiHidden="1" w:unhideWhenUsed="1"/>
-    <w:lsdException w:name="HTML Acronym" w:semiHidden="1" w:unhideWhenUsed="1"/>
-    <w:lsdException w:name="HTML Address" w:semiHidden="1" w:unhideWhenUsed="1"/>
-    <w:lsdException w:name="HTML Cite" w:semiHidden="1" w:unhideWhenUsed="1"/>
-    <w:lsdException w:name="HTML Code" w:semiHidden="1" w:unhideWhenUsed="1"/>
-    <w:lsdException w:name="HTML Definition" w:semiHidden="1" w:unhideWhenUsed="1"/>
-    <w:lsdException w:name="HTML Keyboard" w:semiHidden="1" w:unhideWhenUsed="1"/>
-    <w:lsdException w:name="HTML Preformatted" w:semiHidden="1" w:unhideWhenUsed="1"/>
-    <w:lsdException w:name="HTML Sample" w:semiHidden="1" w:unhideWhenUsed="1"/>
-    <w:lsdException w:name="HTML Typewriter" w:semiHidden="1" w:unhideWhenUsed="1"/>
-    <w:lsdException w:name="HTML Variable" w:semiHidden="1" w:unhideWhenUsed="1"/>
-    <w:lsdException w:name="Normal Table" w:semiHidden="1" w:unhideWhenUsed="1"/>
-    <w:lsdException w:name="annotation subject" w:semiHidden="1" w:unhideWhenUsed="1"/>
-    <w:lsdException w:name="No List" w:semiHidden="1" w:unhideWhenUsed="1"/>
-    <w:lsdException w:name="Outline List 1" w:semiHidden="1" w:unhideWhenUsed="1"/>
-    <w:lsdException w:name="Outline List 2" w:semiHidden="1" w:unhideWhenUsed="1"/>
-    <w:lsdException w:name="Outline List 3" w:semiHidden="1" w:unhideWhenUsed="1"/>
-    <w:lsdException w:name="Table Simple 1" w:semiHidden="1" w:unhideWhenUsed="1"/>
-    <w:lsdException w:name="Table Simple 2" w:semiHidden="1" w:unhideWhenUsed="1"/>
-    <w:lsdException w:name="Table Simple 3" w:semiHidden="1" w:unhideWhenUsed="1"/>
-    <w:lsdException w:name="Table Classic 1" w:semiHidden="1" w:unhideWhenUsed="1"/>
-    <w:lsdException w:name="Table Classic 2" w:semiHidden="1" w:unhideWhenUsed="1"/>
-    <w:lsdException w:name="Table Classic 3" w:semiHidden="1" w:unhideWhenUsed="1"/>
-    <w:lsdException w:name="Table Classic 4" w:semiHidden="1" w:unhideWhenUsed="1"/>
-    <w:lsdException w:name="Table Colorful 1" w:semiHidden="1" w:unhideWhenUsed="1"/>
-    <w:lsdException w:name="Table Colorful 2" w:semiHidden="1" w:unhideWhenUsed="1"/>
-    <w:lsdException w:name="Table Colorful 3" w:semiHidden="1" w:unhideWhenUsed="1"/>
-    <w:lsdException w:name="Table Columns 1" w:semiHidden="1" w:unhideWhenUsed="1"/>
-    <w:lsdException w:name="Table Columns 2" w:semiHidden="1" w:unhideWhenUsed="1"/>
-    <w:lsdException w:name="Table Columns 3" w:semiHidden="1" w:unhideWhenUsed="1"/>
-    <w:lsdException w:name="Table Columns 4" w:semiHidden="1" w:unhideWhenUsed="1"/>
-    <w:lsdException w:name="Table Columns 5" w:semiHidden="1" w:unhideWhenUsed="1"/>
-    <w:lsdException w:name="Table Grid 1" w:semiHidden="1" w:unhideWhenUsed="1"/>
-    <w:lsdException w:name="Table Grid 2" w:semiHidden="1" w:unhideWhenUsed="1"/>
-    <w:lsdException w:name="Table Grid 3" w:semiHidden="1" w:unhideWhenUsed="1"/>
-    <w:lsdException w:name="Table Grid 4" w:semiHidden="1" w:unhideWhenUsed="1"/>
-    <w:lsdException w:name="Table Grid 5" w:semiHidden="1" w:unhideWhenUsed="1"/>
-    <w:lsdException w:name="Table Grid 6" w:semiHidden="1" w:unhideWhenUsed="1"/>
-    <w:lsdException w:name="Table Grid 7" w:semiHidden="1" w:unhideWhenUsed="1"/>
-    <w:lsdException w:name="Table Grid 8" w:semiHidden="1" w:unhideWhenUsed="1"/>
-    <w:lsdException w:name="Table List 1" w:semiHidden="1" w:unhideWhenUsed="1"/>
-    <w:lsdException w:name="Table List 2" w:semiHidden="1" w:unhideWhenUsed="1"/>
-    <w:lsdException w:name="Table List 3" w:semiHidden="1" w:unhideWhenUsed="1"/>
-    <w:lsdException w:name="Table List 4" w:semiHidden="1" w:unhideWhenUsed="1"/>
-    <w:lsdException w:name="Table List 5" w:semiHidden="1" w:unhideWhenUsed="1"/>
-    <w:lsdException w:name="Table List 6" w:semiHidden="1" w:unhideWhenUsed="1"/>
-    <w:lsdException w:name="Table List 7" w:semiHidden="1" w:unhideWhenUsed="1"/>
-    <w:lsdException w:name="Table List 8" w:semiHidden="1" w:unhideWhenUsed="1"/>
-    <w:lsdException w:name="Table 3D effects 1" w:semiHidden="1" w:unhideWhenUsed="1"/>
-    <w:lsdException w:name="Table 3D effects 2" w:semiHidden="1" w:unhideWhenUsed="1"/>
-    <w:lsdException w:name="Table 3D effects 3" w:semiHidden="1" w:unhideWhenUsed="1"/>
-    <w:lsdException w:name="Table Contemporary" w:semiHidden="1" w:unhideWhenUsed="1"/>
-    <w:lsdException w:name="Table Elegant" w:semiHidden="1" w:unhideWhenUsed="1"/>
-    <w:lsdException w:name="Table Professional" w:semiHidden="1" w:unhideWhenUsed="1"/>
-    <w:lsdException w:name="Table Subtle 1" w:semiHidden="1" w:unhideWhenUsed="1"/>
-    <w:lsdException w:name="Table Subtle 2" w:semiHidden="1" w:unhideWhenUsed="1"/>
-    <w:lsdException w:name="Table Web 1" w:semiHidden="1" w:unhideWhenUsed="1"/>
-    <w:lsdException w:name="Table Web 2" w:semiHidden="1" w:unhideWhenUsed="1"/>
-    <w:lsdException w:name="Table Web 3" w:semiHidden="1" w:unhideWhenUsed="1"/>
-    <w:lsdException w:name="Balloon Text" w:semiHidden="1" w:unhideWhenUsed="1"/>
-    <w:lsdException w:name="Table Grid" w:uiPriority="39"/>
-    <w:lsdException w:name="Table Theme" w:semiHidden="1" w:unhideWhenUsed="1"/>
-    <w:lsdException w:name="Placeholder Text" w:semiHidden="1"/>
-    <w:lsdException w:name="No Spacing" w:uiPriority="1" w:qFormat="1"/>
-    <w:lsdException w:name="Light Shading" w:uiPriority="60"/>
-    <w:lsdException w:name="Light List" w:uiPriority="61"/>
-    <w:lsdException w:name="Light Grid" w:uiPriority="62"/>
-    <w:lsdException w:name="Medium Shading 1" w:uiPriority="63"/>
-    <w:lsdException w:name="Medium Shading 2" w:uiPriority="64"/>
-    <w:lsdException w:name="Medium List 1" w:uiPriority="65"/>
-    <w:lsdException w:name="Medium List 2" w:uiPriority="66"/>
-    <w:lsdException w:name="Medium Grid 1" w:uiPriority="67"/>
-    <w:lsdException w:name="Medium Grid 2" w:uiPriority="68"/>
-    <w:lsdException w:name="Medium Grid 3" w:uiPriority="69"/>
-    <w:lsdException w:name="Dark List" w:uiPriority="70"/>
-    <w:lsdException w:name="Colorful Shading" w:uiPriority="71"/>
-    <w:lsdException w:name="Colorful List" w:uiPriority="72"/>
-    <w:lsdException w:name="Colorful Grid" w:uiPriority="73"/>
-    <w:lsdException w:name="Light Shading Accent 1" w:uiPriority="60"/>
-    <w:lsdException w:name="Light List Accent 1" w:uiPriority="61"/>
-    <w:lsdException w:name="Light Grid Accent 1" w:uiPriority="62"/>
-    <w:lsdException w:name="Medium Shading 1 Accent 1" w:uiPriority="63"/>
-    <w:lsdException w:name="Medium Shading 2 Accent 1" w:uiPriority="64"/>
-    <w:lsdException w:name="Medium List 1 Accent 1" w:uiPriority="65"/>
-    <w:lsdException w:name="Revision" w:semiHidden="1"/>
-    <w:lsdException w:name="List Paragraph" w:uiPriority="34" w:qFormat="1"/>
-    <w:lsdException w:name="Quote" w:uiPriority="29" w:qFormat="1"/>
-    <w:lsdException w:name="Intense Quote" w:uiPriority="30" w:qFormat="1"/>
-    <w:lsdException w:name="Medium List 2 Accent 1" w:uiPriority="66"/>
-    <w:lsdException w:name="Medium Grid 1 Accent 1" w:uiPriority="67"/>
-    <w:lsdException w:name="Medium Grid 2 Accent 1" w:uiPriority="68"/>
-    <w:lsdException w:name="Medium Grid 3 Accent 1" w:uiPriority="69"/>
-    <w:lsdException w:name="Dark List Accent 1" w:uiPriority="70"/>
-    <w:lsdException w:name="Colorful Shading Accent 1" w:uiPriority="71"/>
-    <w:lsdException w:name="Colorful List Accent 1" w:uiPriority="72"/>
-    <w:lsdException w:name="Colorful Grid Accent 1" w:uiPriority="73"/>
-    <w:lsdException w:name="Light Shading Accent 2" w:uiPriority="60"/>
-    <w:lsdException w:name="Light List Accent 2" w:uiPriority="61"/>
-    <w:lsdException w:name="Light Grid Accent 2" w:uiPriority="62"/>
-    <w:lsdException w:name="Medium Shading 1 Accent 2" w:uiPriority="63"/>
-    <w:lsdException w:name="Medium Shading 2 Accent 2" w:uiPriority="64"/>
-    <w:lsdException w:name="Medium List 1 Accent 2" w:uiPriority="65"/>
-    <w:lsdException w:name="Medium List 2 Accent 2" w:uiPriority="66"/>
-    <w:lsdException w:name="Medium Grid 1 Accent 2" w:uiPriority="67"/>
-    <w:lsdException w:name="Medium Grid 2 Accent 2" w:uiPriority="68"/>
-    <w:lsdException w:name="Medium Grid 3 Accent 2" w:uiPriority="69"/>
-    <w:lsdException w:name="Dark List Accent 2" w:uiPriority="70"/>
-    <w:lsdException w:name="Colorful Shading Accent 2" w:uiPriority="71"/>
-    <w:lsdException w:name="Colorful List Accent 2" w:uiPriority="72"/>
-    <w:lsdException w:name="Colorful Grid Accent 2" w:uiPriority="73"/>
-    <w:lsdException w:name="Light Shading Accent 3" w:uiPriority="60"/>
-    <w:lsdException w:name="Light List Accent 3" w:uiPriority="61"/>
-    <w:lsdException w:name="Light Grid Accent 3" w:uiPriority="62"/>
-    <w:lsdException w:name="Medium Shading 1 Accent 3" w:uiPriority="63"/>
-    <w:lsdException w:name="Medium Shading 2 Accent 3" w:uiPriority="64"/>
-    <w:lsdException w:name="Medium List 1 Accent 3" w:uiPriority="65"/>
-    <w:lsdException w:name="Medium List 2 Accent 3" w:uiPriority="66"/>
-    <w:lsdException w:name="Medium Grid 1 Accent 3" w:uiPriority="67"/>
-    <w:lsdException w:name="Medium Grid 2 Accent 3" w:uiPriority="68"/>
-    <w:lsdException w:name="Medium Grid 3 Accent 3" w:uiPriority="69"/>
-    <w:lsdException w:name="Dark List Accent 3" w:uiPriority="70"/>
-    <w:lsdException w:name="Colorful Shading Accent 3" w:uiPriority="71"/>
-    <w:lsdException w:name="Colorful List Accent 3" w:uiPriority="72"/>
-    <w:lsdException w:name="Colorful Grid Accent 3" w:uiPriority="73"/>
-    <w:lsdException w:name="Light Shading Accent 4" w:uiPriority="60"/>
-    <w:lsdException w:name="Light List Accent 4" w:uiPriority="61"/>
-    <w:lsdException w:name="Light Grid Accent 4" w:uiPriority="62"/>
-    <w:lsdException w:name="Medium Shading 1 Accent 4" w:uiPriority="63"/>
-    <w:lsdException w:name="Medium Shading 2 Accent 4" w:uiPriority="64"/>
-    <w:lsdException w:name="Medium List 1 Accent 4" w:uiPriority="65"/>
-    <w:lsdException w:name="Medium List 2 Accent 4" w:uiPriority="66"/>
-    <w:lsdException w:name="Medium Grid 1 Accent 4" w:uiPriority="67"/>
-    <w:lsdException w:name="Medium Grid 2 Accent 4" w:uiPriority="68"/>
-    <w:lsdException w:name="Medium Grid 3 Accent 4" w:uiPriority="69"/>
-    <w:lsdException w:name="Dark List Accent 4" w:uiPriority="70"/>
-    <w:lsdException w:name="Colorful Shading Accent 4" w:uiPriority="71"/>
-    <w:lsdException w:name="Colorful List Accent 4" w:uiPriority="72"/>
-    <w:lsdException w:name="Colorful Grid Accent 4" w:uiPriority="73"/>
-    <w:lsdException w:name="Light Shading Accent 5" w:uiPriority="60"/>
-    <w:lsdException w:name="Light List Accent 5" w:uiPriority="61"/>
-    <w:lsdException w:name="Light Grid Accent 5" w:uiPriority="62"/>
-    <w:lsdException w:name="Medium Shading 1 Accent 5" w:uiPriority="63"/>
-    <w:lsdException w:name="Medium Shading 2 Accent 5" w:uiPriority="64"/>
-    <w:lsdException w:name="Medium List 1 Accent 5" w:uiPriority="65"/>
-    <w:lsdException w:name="Medium List 2 Accent 5" w:uiPriority="66"/>
-    <w:lsdException w:name="Medium Grid 1 Accent 5" w:uiPriority="67"/>
-    <w:lsdException w:name="Medium Grid 2 Accent 5" w:uiPriority="68"/>
-    <w:lsdException w:name="Medium Grid 3 Accent 5" w:uiPriority="69"/>
-    <w:lsdException w:name="Dark List Accent 5" w:uiPriority="70"/>
-    <w:lsdException w:name="Colorful Shading Accent 5" w:uiPriority="71"/>
-    <w:lsdException w:name="Colorful List Accent 5" w:uiPriority="72"/>
-    <w:lsdException w:name="Colorful Grid Accent 5" w:uiPriority="73"/>
-    <w:lsdException w:name="Light Shading Accent 6" w:uiPriority="60"/>
-    <w:lsdException w:name="Light List Accent 6" w:uiPriority="61"/>
-    <w:lsdException w:name="Light Grid Accent 6" w:uiPriority="62"/>
-    <w:lsdException w:name="Medium Shading 1 Accent 6" w:uiPriority="63"/>
-    <w:lsdException w:name="Medium Shading 2 Accent 6" w:uiPriority="64"/>
-    <w:lsdException w:name="Medium List 1 Accent 6" w:uiPriority="65"/>
-    <w:lsdException w:name="Medium List 2 Accent 6" w:uiPriority="66"/>
-    <w:lsdException w:name="Medium Grid 1 Accent 6" w:uiPriority="67"/>
-    <w:lsdException w:name="Medium Grid 2 Accent 6" w:uiPriority="68"/>
-    <w:lsdException w:name="Medium Grid 3 Accent 6" w:uiPriority="69"/>
-    <w:lsdException w:name="Dark List Accent 6" w:uiPriority="70"/>
-    <w:lsdException w:name="Colorful Shading Accent 6" w:uiPriority="71"/>
-    <w:lsdException w:name="Colorful List Accent 6" w:uiPriority="72"/>
-    <w:lsdException w:name="Colorful Grid Accent 6" w:uiPriority="73"/>
-    <w:lsdException w:name="Subtle Emphasis" w:uiPriority="19" w:qFormat="1"/>
-    <w:lsdException w:name="Intense Emphasis" w:uiPriority="21" w:qFormat="1"/>
-    <w:lsdException w:name="Subtle Reference" w:uiPriority="31" w:qFormat="1"/>
-    <w:lsdException w:name="Intense Reference" w:uiPriority="32" w:qFormat="1"/>
-    <w:lsdException w:name="Book Title" w:uiPriority="33" w:qFormat="1"/>
-    <w:lsdException w:name="Bibliography" w:semiHidden="1" w:uiPriority="37" w:unhideWhenUsed="1"/>
-    <w:lsdException w:name="TOC Heading" w:semiHidden="1" w:uiPriority="39" w:unhideWhenUsed="1" w:qFormat="1"/>
-    <w:lsdException w:name="Plain Table 1" w:uiPriority="41"/>
-    <w:lsdException w:name="Plain Table 2" w:uiPriority="42"/>
-    <w:lsdException w:name="Plain Table 3" w:uiPriority="43"/>
-    <w:lsdException w:name="Plain Table 4" w:uiPriority="44"/>
-    <w:lsdException w:name="Plain Table 5" w:uiPriority="45"/>
-    <w:lsdException w:name="Grid Table Light" w:uiPriority="40"/>
-    <w:lsdException w:name="Grid Table 1 Light" w:uiPriority="46"/>
-    <w:lsdException w:name="Grid Table 2" w:uiPriority="47"/>
-    <w:lsdException w:name="Grid Table 3" w:uiPriority="48"/>
-    <w:lsdException w:name="Grid Table 4" w:uiPriority="49"/>
-    <w:lsdException w:name="Grid Table 5 Dark" w:uiPriority="50"/>
-    <w:lsdException w:name="Grid Table 6 Colorful" w:uiPriority="51"/>
-    <w:lsdException w:name="Grid Table 7 Colorful" w:uiPriority="52"/>
-    <w:lsdException w:name="Grid Table 1 Light Accent 1" w:uiPriority="46"/>
-    <w:lsdException w:name="Grid Table 2 Accent 1" w:uiPriority="47"/>
-    <w:lsdException w:name="Grid Table 3 Accent 1" w:uiPriority="48"/>
-    <w:lsdException w:name="Grid Table 4 Accent 1" w:uiPriority="49"/>
-    <w:lsdException w:name="Grid Table 5 Dark Accent 1" w:uiPriority="50"/>
-    <w:lsdException w:name="Grid Table 6 Colorful Accent 1" w:uiPriority="51"/>
-    <w:lsdException w:name="Grid Table 7 Colorful Accent 1" w:uiPriority="52"/>
-    <w:lsdException w:name="Grid Table 1 Light Accent 2" w:uiPriority="46"/>
-    <w:lsdException w:name="Grid Table 2 Accent 2" w:uiPriority="47"/>
-    <w:lsdException w:name="Grid Table 3 Accent 2" w:uiPriority="48"/>
-    <w:lsdException w:name="Grid Table 4 Accent 2" w:uiPriority="49"/>
-    <w:lsdException w:name="Grid Table 5 Dark Accent 2" w:uiPriority="50"/>
-    <w:lsdException w:name="Grid Table 6 Colorful Accent 2" w:uiPriority="51"/>
-    <w:lsdException w:name="Grid Table 7 Colorful Accent 2" w:uiPriority="52"/>
-    <w:lsdException w:name="Grid Table 1 Light Accent 3" w:uiPriority="46"/>
-    <w:lsdException w:name="Grid Table 2 Accent 3" w:uiPriority="47"/>
-    <w:lsdException w:name="Grid Table 3 Accent 3" w:uiPriority="48"/>
-    <w:lsdException w:name="Grid Table 4 Accent 3" w:uiPriority="49"/>
-    <w:lsdException w:name="Grid Table 5 Dark Accent 3" w:uiPriority="50"/>
-    <w:lsdException w:name="Grid Table 6 Colorful Accent 3" w:uiPriority="51"/>
-    <w:lsdException w:name="Grid Table 7 Colorful Accent 3" w:uiPriority="52"/>
-    <w:lsdException w:name="Grid Table 1 Light Accent 4" w:uiPriority="46"/>
-    <w:lsdException w:name="Grid Table 2 Accent 4" w:uiPriority="47"/>
-    <w:lsdException w:name="Grid Table 3 Accent 4" w:uiPriority="48"/>
-    <w:lsdException w:name="Grid Table 4 Accent 4" w:uiPriority="49"/>
-    <w:lsdException w:name="Grid Table 5 Dark Accent 4" w:uiPriority="50"/>
-    <w:lsdException w:name="Grid Table 6 Colorful Accent 4" w:uiPriority="51"/>
-    <w:lsdException w:name="Grid Table 7 Colorful Accent 4" w:uiPriority="52"/>
-    <w:lsdException w:name="Grid Table 1 Light Accent 5" w:uiPriority="46"/>
-    <w:lsdException w:name="Grid Table 2 Accent 5" w:uiPriority="47"/>
-    <w:lsdException w:name="Grid Table 3 Accent 5" w:uiPriority="48"/>
-    <w:lsdException w:name="Grid Table 4 Accent 5" w:uiPriority="49"/>
-    <w:lsdException w:name="Grid Table 5 Dark Accent 5" w:uiPriority="50"/>
-    <w:lsdException w:name="Grid Table 6 Colorful Accent 5" w:uiPriority="51"/>
-    <w:lsdException w:name="Grid Table 7 Colorful Accent 5" w:uiPriority="52"/>
-    <w:lsdException w:name="Grid Table 1 Light Accent 6" w:uiPriority="46"/>
-    <w:lsdException w:name="Grid Table 2 Accent 6" w:uiPriority="47"/>
-    <w:lsdException w:name="Grid Table 3 Accent 6" w:uiPriority="48"/>
-    <w:lsdException w:name="Grid Table 4 Accent 6" w:uiPriority="49"/>
-    <w:lsdException w:name="Grid Table 5 Dark Accent 6" w:uiPriority="50"/>
-    <w:lsdException w:name="Grid Table 6 Colorful Accent 6" w:uiPriority="51"/>
-    <w:lsdException w:name="Grid Table 7 Colorful Accent 6" w:uiPriority="52"/>
-    <w:lsdException w:name="List Table 1 Light" w:uiPriority="46"/>
-    <w:lsdException w:name="List Table 2" w:uiPriority="47"/>
-    <w:lsdException w:name="List Table 3" w:uiPriority="48"/>
-    <w:lsdException w:name="List Table 4" w:uiPriority="49"/>
-    <w:lsdException w:name="List Table 5 Dark" w:uiPriority="50"/>
-    <w:lsdException w:name="List Table 6 Colorful" w:uiPriority="51"/>
-    <w:lsdException w:name="List Table 7 Colorful" w:uiPriority="52"/>
-    <w:lsdException w:name="List Table 1 Light Accent 1" w:uiPriority="46"/>
-    <w:lsdException w:name="List Table 2 Accent 1" w:uiPriority="47"/>
-    <w:lsdException w:name="List Table 3 Accent 1" w:uiPriority="48"/>
-    <w:lsdException w:name="List Table 4 Accent 1" w:uiPriority="49"/>
-    <w:lsdException w:name="List Table 5 Dark Accent 1" w:uiPriority="50"/>
-    <w:lsdException w:name="List Table 6 Colorful Accent 1" w:uiPriority="51"/>
-    <w:lsdException w:name="List Table 7 Colorful Accent 1" w:uiPriority="52"/>
-    <w:lsdException w:name="List Table 1 Light Accent 2" w:uiPriority="46"/>
-    <w:lsdException w:name="List Table 2 Accent 2" w:uiPriority="47"/>
-    <w:lsdException w:name="List Table 3 Accent 2" w:uiPriority="48"/>
-    <w:lsdException w:name="List Table 4 Accent 2" w:uiPriority="49"/>
-    <w:lsdException w:name="List Table 5 Dark Accent 2" w:uiPriority="50"/>
-    <w:lsdException w:name="List Table 6 Colorful Accent 2" w:uiPriority="51"/>
-    <w:lsdException w:name="List Table 7 Colorful Accent 2" w:uiPriority="52"/>
-    <w:lsdException w:name="List Table 1 Light Accent 3" w:uiPriority="46"/>
-    <w:lsdException w:name="List Table 2 Accent 3" w:uiPriority="47"/>
-    <w:lsdException w:name="List Table 3 Accent 3" w:uiPriority="48"/>
-    <w:lsdException w:name="List Table 4 Accent 3" w:uiPriority="49"/>
-    <w:lsdException w:name="List Table 5 Dark Accent 3" w:uiPriority="50"/>
-    <w:lsdException w:name="List Table 6 Colorful Accent 3" w:uiPriority="51"/>
-    <w:lsdException w:name="List Table 7 Colorful Accent 3" w:uiPriority="52"/>
-    <w:lsdException w:name="List Table 1 Light Accent 4" w:uiPriority="46"/>
-    <w:lsdException w:name="List Table 2 Accent 4" w:uiPriority="47"/>
-    <w:lsdException w:name="List Table 3 Accent 4" w:uiPriority="48"/>
-    <w:lsdException w:name="List Table 4 Accent 4" w:uiPriority="49"/>
-    <w:lsdException w:name="List Table 5 Dark Accent 4" w:uiPriority="50"/>
-    <w:lsdException w:name="List Table 6 Colorful Accent 4" w:uiPriority="51"/>
-    <w:lsdException w:name="List Table 7 Colorful Accent 4" w:uiPriority="52"/>
-    <w:lsdException w:name="List Table 1 Light Accent 5" w:uiPriority="46"/>
-    <w:lsdException w:name="List Table 2 Accent 5" w:uiPriority="47"/>
-    <w:lsdException w:name="List Table 3 Accent 5" w:uiPriority="48"/>
-    <w:lsdException w:name="List Table 4 Accent 5" w:uiPriority="49"/>
-    <w:lsdException w:name="List Table 5 Dark Accent 5" w:uiPriority="50"/>
-    <w:lsdException w:name="List Table 6 Colorful Accent 5" w:uiPriority="51"/>
-    <w:lsdException w:name="List Table 7 Colorful Accent 5" w:uiPriority="52"/>
-    <w:lsdException w:name="List Table 1 Light Accent 6" w:uiPriority="46"/>
-    <w:lsdException w:name="List Table 2 Accent 6" w:uiPriority="47"/>
-    <w:lsdException w:name="List Table 3 Accent 6" w:uiPriority="48"/>
-    <w:lsdException w:name="List Table 4 Accent 6" w:uiPriority="49"/>
-    <w:lsdException w:name="List Table 5 Dark Accent 6" w:uiPriority="50"/>
-    <w:lsdException w:name="List Table 6 Colorful Accent 6" w:uiPriority="51"/>
-    <w:lsdException w:name="List Table 7 Colorful Accent 6" w:uiPriority="52"/>
-  </w:latentStyles>
-  <w:style w:type="paragraph" w:default="1" w:styleId="Normal">
-    <w:name w:val="Normal"/>
-    <w:qFormat/>
-  </w:style>
-  <w:style w:type="character" w:default="1" w:styleId="VarsaylanParagrafYazTipi">
-    <w:name w:val="Default Paragraph Font"/>
-    <w:uiPriority w:val="1"/>
-    <w:semiHidden/>
-    <w:unhideWhenUsed/>
-  </w:style>
-  <w:style w:type="table" w:default="1" w:styleId="NormalTablo">
-    <w:name w:val="Normal Table"/>
-    <w:uiPriority w:val="99"/>
-    <w:semiHidden/>
-    <w:unhideWhenUsed/>
-    <w:tblPr>
-      <w:tblInd w:w="0" w:type="dxa"/>
-      <w:tblCellMar>
-        <w:top w:w="0" w:type="dxa"/>
-        <w:left w:w="108" w:type="dxa"/>
-        <w:bottom w:w="0" w:type="dxa"/>
-        <w:right w:w="108" w:type="dxa"/>
-      </w:tblCellMar>
-    </w:tblPr>
-  </w:style>
-  <w:style w:type="numbering" w:default="1" w:styleId="ListeYok">
-    <w:name w:val="No List"/>
-    <w:uiPriority w:val="99"/>
-    <w:semiHidden/>
-    <w:unhideWhenUsed/>
-  </w:style>
-  <w:style w:type="character" w:styleId="YerTutucuMetni">
-    <w:name w:val="Placeholder Text"/>
-    <w:basedOn w:val="VarsaylanParagrafYazTipi"/>
-    <w:uiPriority w:val="99"/>
-    <w:semiHidden/>
-    <w:rsid w:val="00171EEA"/>
-    <w:rPr>
-      <w:color w:val="808080"/>
-    </w:rPr>
-  </w:style>
-</w:styles>
-</file>
-
-<file path=word/glossary/webSettings.xml><?xml version="1.0" encoding="utf-8"?>
-<w:webSettings xmlns:mc="http://schemas.openxmlformats.org/markup-compatibility/2006" xmlns:r="http://schemas.openxmlformats.org/officeDocument/2006/relationships" xmlns:w="http://schemas.openxmlformats.org/wordprocessingml/2006/main" xmlns:w14="http://schemas.microsoft.com/office/word/2010/wordml" xmlns:w15="http://schemas.microsoft.com/office/word/2012/wordml" xmlns:w16se="http://schemas.microsoft.com/office/word/2015/wordml/symex" mc:Ignorable="w14 w15 w16se">
-  <w:optimizeForBrowser/>
-  <w:allowPNG/>
-</w:webSettings>
 </file>
 
 <file path=word/theme/theme1.xml><?xml version="1.0" encoding="utf-8"?>

</xml_diff>

<commit_message>
Gantt chars are updated and desgin path is added.
</commit_message>
<xml_diff>
--- a/Course Materials/Final Report.docx
+++ b/Course Materials/Final Report.docx
@@ -1,10 +1,10 @@
 
 <file path=word/document.xml><?xml version="1.0" encoding="utf-8"?>
-<w:document xmlns:wpc="http://schemas.microsoft.com/office/word/2010/wordprocessingCanvas" xmlns:cx="http://schemas.microsoft.com/office/drawing/2014/chartex" xmlns:cx1="http://schemas.microsoft.com/office/drawing/2015/9/8/chartex" xmlns:cx2="http://schemas.microsoft.com/office/drawing/2015/10/21/chartex" xmlns:cx3="http://schemas.microsoft.com/office/drawing/2016/5/9/chartex" xmlns:cx4="http://schemas.microsoft.com/office/drawing/2016/5/10/chartex" xmlns:cx5="http://schemas.microsoft.com/office/drawing/2016/5/11/chartex" xmlns:cx6="http://schemas.microsoft.com/office/drawing/2016/5/12/chartex" xmlns:cx7="http://schemas.microsoft.com/office/drawing/2016/5/13/chartex" xmlns:cx8="http://schemas.microsoft.com/office/drawing/2016/5/14/chartex" xmlns:mc="http://schemas.openxmlformats.org/markup-compatibility/2006" xmlns:aink="http://schemas.microsoft.com/office/drawing/2016/ink" xmlns:am3d="http://schemas.microsoft.com/office/drawing/2017/model3d" xmlns:o="urn:schemas-microsoft-com:office:office" xmlns:oel="http://schemas.microsoft.com/office/2019/extlst" xmlns:r="http://schemas.openxmlformats.org/officeDocument/2006/relationships" xmlns:m="http://schemas.openxmlformats.org/officeDocument/2006/math" xmlns:v="urn:schemas-microsoft-com:vml" xmlns:wp14="http://schemas.microsoft.com/office/word/2010/wordprocessingDrawing" xmlns:wp="http://schemas.openxmlformats.org/drawingml/2006/wordprocessingDrawing" xmlns:w10="urn:schemas-microsoft-com:office:word" xmlns:w="http://schemas.openxmlformats.org/wordprocessingml/2006/main" xmlns:w14="http://schemas.microsoft.com/office/word/2010/wordml" xmlns:w15="http://schemas.microsoft.com/office/word/2012/wordml" xmlns:w16cex="http://schemas.microsoft.com/office/word/2018/wordml/cex" xmlns:w16cid="http://schemas.microsoft.com/office/word/2016/wordml/cid" xmlns:w16="http://schemas.microsoft.com/office/word/2018/wordml" xmlns:w16du="http://schemas.microsoft.com/office/word/2023/wordml/word16du" xmlns:w16sdtdh="http://schemas.microsoft.com/office/word/2020/wordml/sdtdatahash" xmlns:w16se="http://schemas.microsoft.com/office/word/2015/wordml/symex" xmlns:wpg="http://schemas.microsoft.com/office/word/2010/wordprocessingGroup" xmlns:wpi="http://schemas.microsoft.com/office/word/2010/wordprocessingInk" xmlns:wne="http://schemas.microsoft.com/office/word/2006/wordml" xmlns:wps="http://schemas.microsoft.com/office/word/2010/wordprocessingShape" mc:Ignorable="w14 w15 w16se w16cid w16 w16cex w16sdtdh w16du wp14">
+<w:document xmlns:wpc="http://schemas.microsoft.com/office/word/2010/wordprocessingCanvas" xmlns:cx="http://schemas.microsoft.com/office/drawing/2014/chartex" xmlns:mc="http://schemas.openxmlformats.org/markup-compatibility/2006" xmlns:o="urn:schemas-microsoft-com:office:office" xmlns:r="http://schemas.openxmlformats.org/officeDocument/2006/relationships" xmlns:m="http://schemas.openxmlformats.org/officeDocument/2006/math" xmlns:v="urn:schemas-microsoft-com:vml" xmlns:wp14="http://schemas.microsoft.com/office/word/2010/wordprocessingDrawing" xmlns:wp="http://schemas.openxmlformats.org/drawingml/2006/wordprocessingDrawing" xmlns:w10="urn:schemas-microsoft-com:office:word" xmlns:w="http://schemas.openxmlformats.org/wordprocessingml/2006/main" xmlns:w14="http://schemas.microsoft.com/office/word/2010/wordml" xmlns:w15="http://schemas.microsoft.com/office/word/2012/wordml" xmlns:w16se="http://schemas.microsoft.com/office/word/2015/wordml/symex" xmlns:wpg="http://schemas.microsoft.com/office/word/2010/wordprocessingGroup" xmlns:wpi="http://schemas.microsoft.com/office/word/2010/wordprocessingInk" xmlns:wne="http://schemas.microsoft.com/office/word/2006/wordml" xmlns:wps="http://schemas.microsoft.com/office/word/2010/wordprocessingShape" mc:Ignorable="w14 w15 w16se wp14">
   <w:body>
     <w:p>
       <w:pPr>
-        <w:pStyle w:val="Heading1"/>
+        <w:pStyle w:val="Balk1"/>
       </w:pPr>
       <w:r>
         <w:rPr>
@@ -63,7 +63,7 @@
                         <w:txbxContent>
                           <w:p>
                             <w:pPr>
-                              <w:pStyle w:val="NoSpacing"/>
+                              <w:pStyle w:val="AralkYok"/>
                               <w:jc w:val="right"/>
                               <w:rPr>
                                 <w:caps/>
@@ -110,7 +110,7 @@
                           </w:p>
                           <w:p>
                             <w:pPr>
-                              <w:pStyle w:val="NoSpacing"/>
+                              <w:pStyle w:val="AralkYok"/>
                               <w:jc w:val="right"/>
                               <w:rPr>
                                 <w:smallCaps/>
@@ -190,12 +190,12 @@
                 <v:stroke joinstyle="miter"/>
                 <v:path gradientshapeok="t" o:connecttype="rect"/>
               </v:shapetype>
-              <v:shape id="Metin Kutusu 113" o:spid="_x0000_s1026" type="#_x0000_t202" style="position:absolute;margin-left:89.2pt;margin-top:69.9pt;width:422.7pt;height:531.25pt;z-index:251659264;visibility:visible;mso-wrap-style:square;mso-width-percent:0;mso-height-percent:0;mso-wrap-distance-left:9pt;mso-wrap-distance-top:0;mso-wrap-distance-right:9pt;mso-wrap-distance-bottom:0;mso-position-horizontal:absolute;mso-position-horizontal-relative:page;mso-position-vertical:absolute;mso-position-vertical-relative:page;mso-width-percent:0;mso-height-percent:0;mso-width-relative:page;mso-height-relative:page;v-text-anchor:bottom" o:gfxdata="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" filled="f" stroked="f" strokeweight=".5pt">
+              <v:shape id="Metin Kutusu 113" o:spid="_x0000_s1026" type="#_x0000_t202" style="position:absolute;margin-left:89.2pt;margin-top:69.9pt;width:422.7pt;height:531.25pt;z-index:251659264;visibility:visible;mso-wrap-style:square;mso-width-percent:0;mso-height-percent:0;mso-wrap-distance-left:9pt;mso-wrap-distance-top:0;mso-wrap-distance-right:9pt;mso-wrap-distance-bottom:0;mso-position-horizontal:absolute;mso-position-horizontal-relative:page;mso-position-vertical:absolute;mso-position-vertical-relative:page;mso-width-percent:0;mso-height-percent:0;mso-width-relative:page;mso-height-relative:page;v-text-anchor:bottom" o:gfxdata="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" filled="f" stroked="f" strokeweight=".5pt">
                 <v:textbox inset="0,0,0,0">
                   <w:txbxContent>
                     <w:p>
                       <w:pPr>
-                        <w:pStyle w:val="NoSpacing"/>
+                        <w:pStyle w:val="AralkYok"/>
                         <w:jc w:val="right"/>
                         <w:rPr>
                           <w:caps/>
@@ -242,7 +242,7 @@
                     </w:p>
                     <w:p>
                       <w:pPr>
-                        <w:pStyle w:val="NoSpacing"/>
+                        <w:pStyle w:val="AralkYok"/>
                         <w:jc w:val="right"/>
                         <w:rPr>
                           <w:smallCaps/>
@@ -448,7 +448,7 @@
               </mc:Choice>
               <mc:Fallback>
                 <w:pict>
-                  <v:group w14:anchorId="573B93AE" id="Grup 4" o:spid="_x0000_s1027" style="position:absolute;margin-left:0;margin-top:0;width:421.15pt;height:57.7pt;z-index:251665408;mso-position-horizontal:center;mso-position-horizontal-relative:margin;mso-position-vertical:bottom;mso-position-vertical-relative:margin" coordsize="53484,7327" o:gfxdata="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">
+                  <v:group w14:anchorId="573B93AE" id="Grup 4" o:spid="_x0000_s1027" style="position:absolute;margin-left:0;margin-top:0;width:421.15pt;height:57.7pt;z-index:251665408;mso-position-horizontal:center;mso-position-horizontal-relative:margin;mso-position-vertical:bottom;mso-position-vertical-relative:margin" coordsize="53484,7327" o:gfxdata="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">
                     <v:shapetype id="_x0000_t75" coordsize="21600,21600" o:spt="75" o:preferrelative="t" path="m@4@5l@4@11@9@11@9@5xe" filled="f" stroked="f">
                       <v:stroke joinstyle="miter"/>
                       <v:formulas>
@@ -468,8 +468,9 @@
                       <v:path o:extrusionok="f" gradientshapeok="t" o:connecttype="rect"/>
                       <o:lock v:ext="edit" aspectratio="t"/>
                     </v:shapetype>
-                    <v:shape id="Resim 3" o:spid="_x0000_s1028" type="#_x0000_t75" style="position:absolute;width:6654;height:6508;visibility:visible;mso-wrap-style:square" o:gfxdata="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">
+                    <v:shape id="Resim 3" o:spid="_x0000_s1028" type="#_x0000_t75" style="position:absolute;width:6654;height:6508;visibility:visible;mso-wrap-style:square" o:gfxdata="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">
                       <v:imagedata r:id="rId9" o:title=""/>
+                      <v:path arrowok="t"/>
                     </v:shape>
                     <v:shape id="_x0000_s1029" type="#_x0000_t202" style="position:absolute;left:7910;width:45574;height:7327;visibility:visible;mso-wrap-style:square;v-text-anchor:top" o:gfxdata="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" stroked="f">
                       <v:textbox>
@@ -630,7 +631,7 @@
               </mc:Choice>
               <mc:Fallback>
                 <w:pict>
-                  <v:shape w14:anchorId="64EDB10F" id="Metin Kutusu 112" o:spid="_x0000_s1030" type="#_x0000_t202" style="position:absolute;margin-left:355.2pt;margin-top:649.2pt;width:170.45pt;height:46.75pt;z-index:251660288;visibility:visible;mso-wrap-style:square;mso-width-percent:0;mso-height-percent:0;mso-wrap-distance-left:9pt;mso-wrap-distance-top:0;mso-wrap-distance-right:9pt;mso-wrap-distance-bottom:0;mso-position-horizontal:absolute;mso-position-horizontal-relative:page;mso-position-vertical:absolute;mso-position-vertical-relative:page;mso-width-percent:0;mso-height-percent:0;mso-width-relative:page;mso-height-relative:page;v-text-anchor:bottom" o:gfxdata="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" filled="f" stroked="f" strokeweight=".5pt">
+                  <v:shape w14:anchorId="64EDB10F" id="Metin Kutusu 112" o:spid="_x0000_s1030" type="#_x0000_t202" style="position:absolute;margin-left:355.2pt;margin-top:649.2pt;width:170.45pt;height:46.75pt;z-index:251660288;visibility:visible;mso-wrap-style:square;mso-width-percent:0;mso-height-percent:0;mso-wrap-distance-left:9pt;mso-wrap-distance-top:0;mso-wrap-distance-right:9pt;mso-wrap-distance-bottom:0;mso-position-horizontal:absolute;mso-position-horizontal-relative:page;mso-position-vertical:absolute;mso-position-vertical-relative:page;mso-width-percent:0;mso-height-percent:0;mso-width-relative:page;mso-height-relative:page;v-text-anchor:bottom" o:gfxdata="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" filled="f" stroked="f" strokeweight=".5pt">
                     <v:textbox inset="0,0,0,0">
                       <w:txbxContent>
                         <w:p>
@@ -816,7 +817,7 @@
                   </wp:anchor>
                 </w:drawing>
               </mc:Choice>
-              <mc:Fallback>
+              <mc:Fallback xmlns:w16sdtdh="http://schemas.microsoft.com/office/word/2020/wordml/sdtdatahash" xmlns:w16du="http://schemas.microsoft.com/office/word/2023/wordml/word16du" xmlns:w16="http://schemas.microsoft.com/office/word/2018/wordml" xmlns:w16cid="http://schemas.microsoft.com/office/word/2016/wordml/cid" xmlns:w16cex="http://schemas.microsoft.com/office/word/2018/wordml/cex" xmlns:oel="http://schemas.microsoft.com/office/2019/extlst" xmlns:am3d="http://schemas.microsoft.com/office/drawing/2017/model3d" xmlns:aink="http://schemas.microsoft.com/office/drawing/2016/ink" xmlns:cx8="http://schemas.microsoft.com/office/drawing/2016/5/14/chartex" xmlns:cx7="http://schemas.microsoft.com/office/drawing/2016/5/13/chartex" xmlns:cx6="http://schemas.microsoft.com/office/drawing/2016/5/12/chartex" xmlns:cx5="http://schemas.microsoft.com/office/drawing/2016/5/11/chartex" xmlns:cx4="http://schemas.microsoft.com/office/drawing/2016/5/10/chartex" xmlns:cx3="http://schemas.microsoft.com/office/drawing/2016/5/9/chartex" xmlns:cx2="http://schemas.microsoft.com/office/drawing/2015/10/21/chartex" xmlns:cx1="http://schemas.microsoft.com/office/drawing/2015/9/8/chartex">
                 <w:pict>
                   <v:group w14:anchorId="17E5BB96" id="Grup 114" o:spid="_x0000_s1026" style="position:absolute;margin-left:0;margin-top:0;width:18pt;height:10in;z-index:251658240;mso-width-percent:29;mso-height-percent:909;mso-left-percent:45;mso-position-horizontal-relative:page;mso-position-vertical:center;mso-position-vertical-relative:page;mso-width-percent:29;mso-height-percent:909;mso-left-percent:45" coordsize="2286,91440" o:gfxdata="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">
                     <v:rect id="Dikdörtgen 115" o:spid="_x0000_s1027" style="position:absolute;width:2286;height:87820;visibility:visible;mso-wrap-style:square;v-text-anchor:middle" o:gfxdata="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" filled="f" stroked="f" strokeweight="1pt"/>
@@ -838,7 +839,7 @@
     </w:p>
     <w:p>
       <w:pPr>
-        <w:pStyle w:val="Heading1"/>
+        <w:pStyle w:val="Balk1"/>
       </w:pPr>
       <w:r>
         <w:lastRenderedPageBreak/>
@@ -850,15 +851,7 @@
     </w:p>
     <w:p>
       <w:r>
-        <w:t xml:space="preserve">Since readers </w:t>
-      </w:r>
-      <w:proofErr w:type="gramStart"/>
-      <w:r>
-        <w:t>look into</w:t>
-      </w:r>
-      <w:proofErr w:type="gramEnd"/>
-      <w:r>
-        <w:t xml:space="preserve"> the executive summary before they read the entire report. An executive summary should summarize the key points of the report. It should restate the purpose of the project, highlight the major progress in the project execution, and describe any results, conclusions, or recommendations from the report.</w:t>
+        <w:t>Since readers look into the executive summary before they read the entire report. An executive summary should summarize the key points of the report. It should restate the purpose of the project, highlight the major progress in the project execution, and describe any results, conclusions, or recommendations from the report.</w:t>
       </w:r>
     </w:p>
     <w:p>
@@ -875,7 +868,7 @@
     <w:p/>
     <w:p>
       <w:pPr>
-        <w:pStyle w:val="Heading1"/>
+        <w:pStyle w:val="Balk1"/>
         <w:numPr>
           <w:ilvl w:val="0"/>
           <w:numId w:val="2"/>
@@ -887,36 +880,12 @@
     </w:p>
     <w:p>
       <w:r>
-        <w:t xml:space="preserve">This section of the report usually problem statement which states why that </w:t>
-      </w:r>
-      <w:proofErr w:type="gramStart"/>
-      <w:r>
-        <w:t>particular subject</w:t>
-      </w:r>
-      <w:proofErr w:type="gramEnd"/>
-      <w:r>
-        <w:t xml:space="preserve"> is chosen. It establishes the importance of the subject by reviewing relevant literature, including academic papers, patents, books, web sites, etc. Relevant references are </w:t>
-      </w:r>
-      <w:proofErr w:type="gramStart"/>
-      <w:r>
-        <w:t>discussed</w:t>
-      </w:r>
-      <w:proofErr w:type="gramEnd"/>
-      <w:r>
-        <w:t xml:space="preserve"> and a theoretical background is provided based on the literature review. Significance of the project should be clearly stated. Already existing products and designs should be </w:t>
-      </w:r>
-      <w:proofErr w:type="gramStart"/>
-      <w:r>
-        <w:t>benchmarked</w:t>
-      </w:r>
-      <w:proofErr w:type="gramEnd"/>
-      <w:r>
-        <w:t xml:space="preserve"> and the drawbacks should be stated. This section should be kept brief and to the point in 8-10 pages.</w:t>
+        <w:t>This section of the report usually problem statement which states why that particular subject is chosen. It establishes the importance of the subject by reviewing relevant literature, including academic papers, patents, books, web sites, etc. Relevant references are discussed and a theoretical background is provided based on the literature review. Significance of the project should be clearly stated. Already existing products and designs should be benchmarked and the drawbacks should be stated. This section should be kept brief and to the point in 8-10 pages.</w:t>
       </w:r>
     </w:p>
     <w:p>
       <w:pPr>
-        <w:pStyle w:val="Heading1"/>
+        <w:pStyle w:val="Balk1"/>
         <w:numPr>
           <w:ilvl w:val="0"/>
           <w:numId w:val="2"/>
@@ -936,7 +905,7 @@
     </w:p>
     <w:p>
       <w:pPr>
-        <w:pStyle w:val="Heading2"/>
+        <w:pStyle w:val="Balk2"/>
         <w:numPr>
           <w:ilvl w:val="1"/>
           <w:numId w:val="2"/>
@@ -957,21 +926,7 @@
         <w:rPr>
           <w:highlight w:val="yellow"/>
         </w:rPr>
-        <w:t xml:space="preserve">The reasons why the design criteria are chosen and the relevance of the criteria to the product </w:t>
-      </w:r>
-      <w:proofErr w:type="gramStart"/>
-      <w:r>
-        <w:rPr>
-          <w:highlight w:val="yellow"/>
-        </w:rPr>
-        <w:t>in particular should</w:t>
-      </w:r>
-      <w:proofErr w:type="gramEnd"/>
-      <w:r>
-        <w:rPr>
-          <w:highlight w:val="yellow"/>
-        </w:rPr>
-        <w:t xml:space="preserve"> be explained. All assumptions should be stated. </w:t>
+        <w:t xml:space="preserve">The reasons why the design criteria are chosen and the relevance of the criteria to the product in particular should be explained. All assumptions should be stated. </w:t>
       </w:r>
       <w:r>
         <w:rPr>
@@ -1002,7 +957,7 @@
     </w:p>
     <w:p>
       <w:pPr>
-        <w:pStyle w:val="Heading2"/>
+        <w:pStyle w:val="Balk2"/>
         <w:numPr>
           <w:ilvl w:val="1"/>
           <w:numId w:val="2"/>
@@ -1058,7 +1013,7 @@
     <w:p/>
     <w:p>
       <w:pPr>
-        <w:pStyle w:val="Heading2"/>
+        <w:pStyle w:val="Balk2"/>
         <w:numPr>
           <w:ilvl w:val="1"/>
           <w:numId w:val="2"/>
@@ -1134,26 +1089,10 @@
         <w:t xml:space="preserve">design parameters such as </w:t>
       </w:r>
       <w:r>
-        <w:t xml:space="preserve">wing length, location of the </w:t>
-      </w:r>
-      <w:proofErr w:type="spellStart"/>
-      <w:r>
-        <w:t>CoG</w:t>
-      </w:r>
-      <w:proofErr w:type="spellEnd"/>
-      <w:r>
-        <w:t xml:space="preserve"> (Centre of Gravity)</w:t>
-      </w:r>
-      <w:r>
-        <w:t xml:space="preserve">, </w:t>
-      </w:r>
-      <w:proofErr w:type="spellStart"/>
-      <w:r>
-        <w:t>AoA</w:t>
-      </w:r>
-      <w:proofErr w:type="spellEnd"/>
-      <w:r>
-        <w:t xml:space="preserve"> (Angle of Attack) of wing etc.</w:t>
+        <w:t>wing length, location of the CoG (Centre of Gravity)</w:t>
+      </w:r>
+      <w:r>
+        <w:t>, AoA (Angle of Attack) of wing etc.</w:t>
       </w:r>
       <w:r>
         <w:t xml:space="preserve"> On the other hand, </w:t>
@@ -1215,13 +1154,8 @@
         <w:t xml:space="preserve"> taken into account </w:t>
       </w:r>
       <w:r>
-        <w:t xml:space="preserve">in the progress of the </w:t>
-      </w:r>
-      <w:proofErr w:type="gramStart"/>
-      <w:r>
-        <w:t>project</w:t>
-      </w:r>
-      <w:proofErr w:type="gramEnd"/>
+        <w:t>in the progress of the project</w:t>
+      </w:r>
       <w:r>
         <w:t xml:space="preserve"> and it was</w:t>
       </w:r>
@@ -1229,15 +1163,7 @@
         <w:t xml:space="preserve"> aimed to</w:t>
       </w:r>
       <w:r>
-        <w:t xml:space="preserve"> select the </w:t>
-      </w:r>
-      <w:proofErr w:type="spellStart"/>
-      <w:r>
-        <w:t>airfoil</w:t>
-      </w:r>
-      <w:proofErr w:type="spellEnd"/>
-      <w:r>
-        <w:t xml:space="preserve"> that will meet to the design criteria of the </w:t>
+        <w:t xml:space="preserve"> select the airfoil that will meet to the design criteria of the </w:t>
       </w:r>
       <w:r>
         <w:t xml:space="preserve">vehicle. </w:t>
@@ -1245,48 +1171,43 @@
       <w:r>
         <w:t xml:space="preserve">Therefore, </w:t>
       </w:r>
-      <w:proofErr w:type="spellStart"/>
-      <w:r>
-        <w:t>airfoils</w:t>
-      </w:r>
-      <w:proofErr w:type="spellEnd"/>
+      <w:r>
+        <w:t xml:space="preserve">airfoils </w:t>
+      </w:r>
+      <w:r>
+        <w:t xml:space="preserve">commonly used in commercial </w:t>
+      </w:r>
+      <w:r>
+        <w:t>RC</w:t>
+      </w:r>
+      <w:r>
+        <w:t xml:space="preserve"> (Radio-Controlled)</w:t>
+      </w:r>
+      <w:r>
+        <w:t xml:space="preserve"> aircrafts were </w:t>
+      </w:r>
+      <w:r>
+        <w:t xml:space="preserve">surveyed, </w:t>
+      </w:r>
+      <w:r>
+        <w:t xml:space="preserve">and </w:t>
+      </w:r>
+      <w:r>
+        <w:t xml:space="preserve">it was found </w:t>
+      </w:r>
+      <w:r>
+        <w:t>three profiles</w:t>
+      </w:r>
+      <w:r>
+        <w:t xml:space="preserve"> that stand out with their differing </w:t>
+      </w:r>
+      <w:r>
+        <w:t>advantages</w:t>
+      </w:r>
       <w:r>
         <w:t xml:space="preserve"> </w:t>
       </w:r>
       <w:r>
-        <w:t xml:space="preserve">commonly used in commercial </w:t>
-      </w:r>
-      <w:r>
-        <w:t>RC</w:t>
-      </w:r>
-      <w:r>
-        <w:t xml:space="preserve"> (Radio-Controlled)</w:t>
-      </w:r>
-      <w:r>
-        <w:t xml:space="preserve"> aircrafts were </w:t>
-      </w:r>
-      <w:r>
-        <w:t xml:space="preserve">surveyed, </w:t>
-      </w:r>
-      <w:r>
-        <w:t xml:space="preserve">and </w:t>
-      </w:r>
-      <w:r>
-        <w:t xml:space="preserve">it was found </w:t>
-      </w:r>
-      <w:r>
-        <w:t>three profiles</w:t>
-      </w:r>
-      <w:r>
-        <w:t xml:space="preserve"> that stand out with their differing </w:t>
-      </w:r>
-      <w:r>
-        <w:t>advantages</w:t>
-      </w:r>
-      <w:r>
-        <w:t xml:space="preserve"> </w:t>
-      </w:r>
-      <w:r>
         <w:t>in</w:t>
       </w:r>
       <w:r>
@@ -1299,13 +1220,8 @@
         <w:t xml:space="preserve"> and NACA-2</w:t>
       </w:r>
       <w:r>
-        <w:t xml:space="preserve">412; these </w:t>
-      </w:r>
-      <w:proofErr w:type="spellStart"/>
-      <w:r>
-        <w:t>airfoils</w:t>
-      </w:r>
-      <w:proofErr w:type="spellEnd"/>
+        <w:t>412; these airfoils</w:t>
+      </w:r>
       <w:r>
         <w:t xml:space="preserve"> are shown in the </w:t>
       </w:r>
@@ -1383,15 +1299,7 @@
         <w:t xml:space="preserve">research. The aerodynamic surface shapes developed and tested by the organisation, whose name has changed to </w:t>
       </w:r>
       <w:r>
-        <w:t xml:space="preserve">NASA, are called NACA </w:t>
-      </w:r>
-      <w:proofErr w:type="spellStart"/>
-      <w:r>
-        <w:t>airfoils</w:t>
-      </w:r>
-      <w:proofErr w:type="spellEnd"/>
-      <w:r>
-        <w:t>.</w:t>
+        <w:t>NASA, are called NACA airfoils.</w:t>
       </w:r>
       <w:sdt>
         <w:sdtPr>
@@ -1449,23 +1357,10 @@
         <w:t xml:space="preserve"> Each digit in </w:t>
       </w:r>
       <w:r>
-        <w:t xml:space="preserve">NACA 4-digit </w:t>
-      </w:r>
-      <w:proofErr w:type="spellStart"/>
-      <w:r>
-        <w:t>airfoils</w:t>
-      </w:r>
-      <w:proofErr w:type="spellEnd"/>
-      <w:r>
-        <w:t xml:space="preserve"> refers specific characteristic of the </w:t>
-      </w:r>
-      <w:proofErr w:type="spellStart"/>
-      <w:r>
-        <w:t>airfoil</w:t>
-      </w:r>
-      <w:proofErr w:type="spellEnd"/>
-      <w:r>
-        <w:t>. First digit</w:t>
+        <w:t>NACA 4-digit airfoils</w:t>
+      </w:r>
+      <w:r>
+        <w:t xml:space="preserve"> refers specific characteristic of the airfoil. First digit</w:t>
       </w:r>
       <w:r>
         <w:t xml:space="preserve"> refers maximum camber as percentage of the chord</w:t>
@@ -1607,7 +1502,7 @@
     </w:p>
     <w:p>
       <w:pPr>
-        <w:pStyle w:val="Caption"/>
+        <w:pStyle w:val="ResimYazs"/>
         <w:jc w:val="center"/>
         <w:rPr>
           <w:b/>
@@ -1696,15 +1591,7 @@
         <w:t xml:space="preserve"> </w:t>
       </w:r>
       <w:r>
-        <w:t xml:space="preserve">Commonly Used </w:t>
-      </w:r>
-      <w:proofErr w:type="spellStart"/>
-      <w:r>
-        <w:t>Airfoils</w:t>
-      </w:r>
-      <w:proofErr w:type="spellEnd"/>
-      <w:r>
-        <w:t>:</w:t>
+        <w:t>Commonly Used Airfoils:</w:t>
       </w:r>
       <w:r>
         <w:t xml:space="preserve"> </w:t>
@@ -1735,15 +1622,7 @@
         </w:rPr>
       </w:pPr>
       <w:r>
-        <w:t xml:space="preserve">The airfoiltools.com website was used to make comparative investigation of the selected </w:t>
-      </w:r>
-      <w:proofErr w:type="spellStart"/>
-      <w:r>
-        <w:t>airfoils</w:t>
-      </w:r>
-      <w:proofErr w:type="spellEnd"/>
-      <w:r>
-        <w:t xml:space="preserve">. </w:t>
+        <w:t xml:space="preserve">The airfoiltools.com website was used to make comparative investigation of the selected airfoils. </w:t>
       </w:r>
       <w:r>
         <w:t xml:space="preserve">This web tool </w:t>
@@ -1881,21 +1760,7 @@
         <w:rPr>
           <w:rFonts w:eastAsiaTheme="minorEastAsia"/>
         </w:rPr>
-        <w:t xml:space="preserve">values of the </w:t>
-      </w:r>
-      <w:proofErr w:type="spellStart"/>
-      <w:r>
-        <w:rPr>
-          <w:rFonts w:eastAsiaTheme="minorEastAsia"/>
-        </w:rPr>
-        <w:t>airfoil</w:t>
-      </w:r>
-      <w:proofErr w:type="spellEnd"/>
-      <w:r>
-        <w:rPr>
-          <w:rFonts w:eastAsiaTheme="minorEastAsia"/>
-        </w:rPr>
-        <w:t xml:space="preserve"> for a certain</w:t>
+        <w:t>values of the airfoil for a certain</w:t>
       </w:r>
       <w:r>
         <w:rPr>
@@ -2101,16 +1966,8 @@
         <w:rPr>
           <w:rFonts w:eastAsiaTheme="minorEastAsia"/>
         </w:rPr>
-        <w:t xml:space="preserve"> 0-5 degrees, which is the </w:t>
-      </w:r>
-      <w:proofErr w:type="spellStart"/>
-      <w:r>
-        <w:rPr>
-          <w:rFonts w:eastAsiaTheme="minorEastAsia"/>
-        </w:rPr>
-        <w:t>AoA</w:t>
-      </w:r>
-      <w:proofErr w:type="spellEnd"/>
+        <w:t xml:space="preserve"> 0-5 degrees, which is the AoA</w:t>
+      </w:r>
       <w:r>
         <w:rPr>
           <w:rFonts w:eastAsiaTheme="minorEastAsia"/>
@@ -2246,7 +2103,7 @@
     </w:p>
     <w:p>
       <w:pPr>
-        <w:pStyle w:val="Caption"/>
+        <w:pStyle w:val="ResimYazs"/>
         <w:jc w:val="center"/>
       </w:pPr>
       <w:bookmarkStart w:id="1" w:name="_Ref183890625"/>
@@ -2333,13 +2190,8 @@
         <w:t xml:space="preserve"> </w:t>
       </w:r>
       <w:r>
-        <w:t xml:space="preserve">Polar Diagrams of </w:t>
-      </w:r>
-      <w:proofErr w:type="spellStart"/>
-      <w:r>
-        <w:t>Airfoils</w:t>
-      </w:r>
-      <w:proofErr w:type="spellEnd"/>
+        <w:t>Polar Diagrams of Airfoils</w:t>
+      </w:r>
       <w:r>
         <w:t xml:space="preserve"> (Re=100.000)</w:t>
       </w:r>
@@ -2447,15 +2299,7 @@
         <w:t>3D Panel A</w:t>
       </w:r>
       <w:r>
-        <w:t xml:space="preserve">nalysis method was </w:t>
-      </w:r>
-      <w:proofErr w:type="gramStart"/>
-      <w:r>
-        <w:t>used</w:t>
-      </w:r>
-      <w:proofErr w:type="gramEnd"/>
-      <w:r>
-        <w:t xml:space="preserve"> and constant </w:t>
+        <w:t xml:space="preserve">nalysis method was used and constant </w:t>
       </w:r>
       <w:r>
         <w:t>lift</w:t>
@@ -2476,15 +2320,7 @@
         <w:t xml:space="preserve">chord length from the leading edge. </w:t>
       </w:r>
       <w:r>
-        <w:t xml:space="preserve">The algorithm calculates the minimum speed required for the wing to generate sufficient lift at different </w:t>
-      </w:r>
-      <w:proofErr w:type="spellStart"/>
-      <w:r>
-        <w:t>AoA</w:t>
-      </w:r>
-      <w:proofErr w:type="spellEnd"/>
-      <w:r>
-        <w:t xml:space="preserve"> </w:t>
+        <w:t xml:space="preserve">The algorithm calculates the minimum speed required for the wing to generate sufficient lift at different AoA </w:t>
       </w:r>
       <w:r>
         <w:t xml:space="preserve">values, </w:t>
@@ -2595,7 +2431,7 @@
     </w:p>
     <w:p>
       <w:pPr>
-        <w:pStyle w:val="Caption"/>
+        <w:pStyle w:val="ResimYazs"/>
         <w:keepNext/>
       </w:pPr>
       <w:bookmarkStart w:id="3" w:name="_Ref183902502"/>
@@ -2695,7 +2531,7 @@
     </w:p>
     <w:tbl>
       <w:tblPr>
-        <w:tblStyle w:val="PlainTable5"/>
+        <w:tblStyle w:val="DzTablo5"/>
         <w:tblW w:w="5000" w:type="pct"/>
         <w:tblLook w:val="04A0" w:firstRow="1" w:lastRow="0" w:firstColumn="1" w:lastColumn="0" w:noHBand="0" w:noVBand="1"/>
       </w:tblPr>
@@ -2973,13 +2809,8 @@
             <w:pPr>
               <w:pStyle w:val="Table"/>
             </w:pPr>
-            <w:proofErr w:type="gramStart"/>
             <w:r>
-              <w:t>Wing Span</w:t>
-            </w:r>
-            <w:proofErr w:type="gramEnd"/>
-            <w:r>
-              <w:t xml:space="preserve"> </w:t>
+              <w:t xml:space="preserve">Wing Span </w:t>
             </w:r>
             <w:r>
               <w:rPr>
@@ -3387,13 +3218,8 @@
             <w:pPr>
               <w:pStyle w:val="Table"/>
             </w:pPr>
-            <w:proofErr w:type="spellStart"/>
             <w:r>
-              <w:t>Airfoil</w:t>
-            </w:r>
-            <w:proofErr w:type="spellEnd"/>
-            <w:r>
-              <w:t xml:space="preserve"> (NACA)</w:t>
+              <w:t>Airfoil (NACA)</w:t>
             </w:r>
           </w:p>
         </w:tc>
@@ -5265,21 +5091,7 @@
         <w:rPr>
           <w:rFonts w:eastAsiaTheme="minorEastAsia"/>
         </w:rPr>
-        <w:t xml:space="preserve">airfoil was needed. </w:t>
-      </w:r>
-      <w:proofErr w:type="gramStart"/>
-      <w:r>
-        <w:rPr>
-          <w:rFonts w:eastAsiaTheme="minorEastAsia"/>
-        </w:rPr>
-        <w:t>Therefore</w:t>
-      </w:r>
-      <w:proofErr w:type="gramEnd"/>
-      <w:r>
-        <w:rPr>
-          <w:rFonts w:eastAsiaTheme="minorEastAsia"/>
-        </w:rPr>
-        <w:t xml:space="preserve"> the profile</w:t>
+        <w:t>airfoil was needed. Therefore the profile</w:t>
       </w:r>
       <w:r>
         <w:rPr>
@@ -5337,21 +5149,7 @@
         <w:rPr>
           <w:rFonts w:eastAsiaTheme="minorEastAsia"/>
         </w:rPr>
-        <w:t xml:space="preserve"> </w:t>
-      </w:r>
-      <w:proofErr w:type="spellStart"/>
-      <w:r>
-        <w:rPr>
-          <w:rFonts w:eastAsiaTheme="minorEastAsia"/>
-        </w:rPr>
-        <w:t>AoA</w:t>
-      </w:r>
-      <w:proofErr w:type="spellEnd"/>
-      <w:r>
-        <w:rPr>
-          <w:rFonts w:eastAsiaTheme="minorEastAsia"/>
-        </w:rPr>
-        <w:t xml:space="preserve"> (See </w:t>
+        <w:t xml:space="preserve"> AoA (See </w:t>
       </w:r>
       <w:r>
         <w:rPr>
@@ -5687,21 +5485,7 @@
         <w:rPr>
           <w:rFonts w:eastAsiaTheme="minorEastAsia"/>
         </w:rPr>
-        <w:t xml:space="preserve">Also, in all design sweep angle is applied to keep maximum thickness position of the </w:t>
-      </w:r>
-      <w:proofErr w:type="spellStart"/>
-      <w:r>
-        <w:rPr>
-          <w:rFonts w:eastAsiaTheme="minorEastAsia"/>
-        </w:rPr>
-        <w:t>airfoil</w:t>
-      </w:r>
-      <w:proofErr w:type="spellEnd"/>
-      <w:r>
-        <w:rPr>
-          <w:rFonts w:eastAsiaTheme="minorEastAsia"/>
-        </w:rPr>
-        <w:t xml:space="preserve"> as straight line along the wing.</w:t>
+        <w:t>Also, in all design sweep angle is applied to keep maximum thickness position of the airfoil as straight line along the wing.</w:t>
       </w:r>
       <w:r>
         <w:rPr>
@@ -5849,15 +5633,7 @@
         <w:t xml:space="preserve">a more comprehensive performance evaluation, 3 different </w:t>
       </w:r>
       <w:r>
-        <w:t xml:space="preserve">analyses are performed for final iteration. Those are Constant </w:t>
-      </w:r>
-      <w:proofErr w:type="spellStart"/>
-      <w:r>
-        <w:t>AoA</w:t>
-      </w:r>
-      <w:proofErr w:type="spellEnd"/>
-      <w:r>
-        <w:t xml:space="preserve"> vs.</w:t>
+        <w:t>analyses are performed for final iteration. Those are Constant AoA vs.</w:t>
       </w:r>
       <w:r>
         <w:t xml:space="preserve"> Velocity which computes </w:t>
@@ -5880,21 +5656,8 @@
       <w:r>
         <w:t xml:space="preserve">(15N) vs. </w:t>
       </w:r>
-      <w:proofErr w:type="spellStart"/>
-      <w:r>
-        <w:t>AoA</w:t>
-      </w:r>
-      <w:proofErr w:type="spellEnd"/>
-      <w:r>
-        <w:t xml:space="preserve"> which computes required air speed and Constant Velocity (12.8 m/s) vs. </w:t>
-      </w:r>
-      <w:proofErr w:type="spellStart"/>
-      <w:r>
-        <w:t>AoA</w:t>
-      </w:r>
-      <w:proofErr w:type="spellEnd"/>
-      <w:r>
-        <w:t xml:space="preserve"> which computes </w:t>
+      <w:r>
+        <w:t xml:space="preserve">AoA which computes required air speed and Constant Velocity (12.8 m/s) vs. AoA which computes </w:t>
       </w:r>
       <w:r>
         <w:t>generated forces.</w:t>
@@ -5972,7 +5735,7 @@
     </w:p>
     <w:p>
       <w:pPr>
-        <w:pStyle w:val="Caption"/>
+        <w:pStyle w:val="ResimYazs"/>
         <w:keepNext/>
         <w:jc w:val="center"/>
       </w:pPr>
@@ -6031,7 +5794,7 @@
     </w:p>
     <w:p>
       <w:pPr>
-        <w:pStyle w:val="Caption"/>
+        <w:pStyle w:val="ResimYazs"/>
         <w:jc w:val="center"/>
       </w:pPr>
       <w:bookmarkStart w:id="4" w:name="_Ref184217903"/>
@@ -6302,7 +6065,7 @@
     </w:p>
     <w:p>
       <w:pPr>
-        <w:pStyle w:val="Caption"/>
+        <w:pStyle w:val="ResimYazs"/>
         <w:keepNext/>
         <w:jc w:val="center"/>
       </w:pPr>
@@ -6366,7 +6129,7 @@
     </w:p>
     <w:p>
       <w:pPr>
-        <w:pStyle w:val="Caption"/>
+        <w:pStyle w:val="ResimYazs"/>
         <w:jc w:val="center"/>
       </w:pPr>
       <w:bookmarkStart w:id="5" w:name="_Ref184224161"/>
@@ -6551,107 +6314,79 @@
         <w:rPr>
           <w:rFonts w:eastAsiaTheme="minorEastAsia"/>
         </w:rPr>
-        <w:t xml:space="preserve"> y-axes of the </w:t>
-      </w:r>
-      <w:proofErr w:type="spellStart"/>
+        <w:t xml:space="preserve"> y-axes of the CoG is </w:t>
+      </w:r>
       <w:r>
         <w:rPr>
           <w:rFonts w:eastAsiaTheme="minorEastAsia"/>
         </w:rPr>
-        <w:t>CoG</w:t>
-      </w:r>
-      <w:proofErr w:type="spellEnd"/>
+        <w:t>such that the</w:t>
+      </w:r>
       <w:r>
         <w:rPr>
           <w:rFonts w:eastAsiaTheme="minorEastAsia"/>
         </w:rPr>
-        <w:t xml:space="preserve"> is </w:t>
+        <w:t xml:space="preserve"> </w:t>
       </w:r>
       <w:r>
         <w:rPr>
           <w:rFonts w:eastAsiaTheme="minorEastAsia"/>
         </w:rPr>
-        <w:t>such that the</w:t>
+        <w:t>moment</w:t>
       </w:r>
       <w:r>
         <w:rPr>
           <w:rFonts w:eastAsiaTheme="minorEastAsia"/>
         </w:rPr>
-        <w:t xml:space="preserve"> </w:t>
+        <w:t>s</w:t>
       </w:r>
       <w:r>
         <w:rPr>
           <w:rFonts w:eastAsiaTheme="minorEastAsia"/>
         </w:rPr>
-        <w:t>moment</w:t>
+        <w:t xml:space="preserve"> produced by </w:t>
       </w:r>
       <w:r>
         <w:rPr>
           <w:rFonts w:eastAsiaTheme="minorEastAsia"/>
         </w:rPr>
-        <w:t>s</w:t>
+        <w:t>drag forces of the wing and the horizontal stab</w:t>
       </w:r>
       <w:r>
         <w:rPr>
           <w:rFonts w:eastAsiaTheme="minorEastAsia"/>
         </w:rPr>
-        <w:t xml:space="preserve"> produced by </w:t>
+        <w:t>ilis</w:t>
       </w:r>
       <w:r>
         <w:rPr>
           <w:rFonts w:eastAsiaTheme="minorEastAsia"/>
         </w:rPr>
-        <w:t>drag forces of the wing and the horizontal stab</w:t>
+        <w:t>er</w:t>
       </w:r>
       <w:r>
         <w:rPr>
           <w:rFonts w:eastAsiaTheme="minorEastAsia"/>
         </w:rPr>
-        <w:t>ilis</w:t>
+        <w:t xml:space="preserve"> cancel </w:t>
       </w:r>
       <w:r>
         <w:rPr>
           <w:rFonts w:eastAsiaTheme="minorEastAsia"/>
         </w:rPr>
-        <w:t>er</w:t>
+        <w:t>each other</w:t>
       </w:r>
       <w:r>
         <w:rPr>
           <w:rFonts w:eastAsiaTheme="minorEastAsia"/>
         </w:rPr>
-        <w:t xml:space="preserve"> cancel </w:t>
+        <w:t xml:space="preserve">. </w:t>
       </w:r>
       <w:r>
         <w:rPr>
           <w:rFonts w:eastAsiaTheme="minorEastAsia"/>
         </w:rPr>
-        <w:t>each other</w:t>
-      </w:r>
-      <w:r>
-        <w:rPr>
-          <w:rFonts w:eastAsiaTheme="minorEastAsia"/>
-        </w:rPr>
-        <w:t xml:space="preserve">. </w:t>
-      </w:r>
-      <w:r>
-        <w:rPr>
-          <w:rFonts w:eastAsiaTheme="minorEastAsia"/>
-        </w:rPr>
-        <w:t xml:space="preserve">Also, x-axes position of the </w:t>
-      </w:r>
-      <w:proofErr w:type="spellStart"/>
-      <w:r>
-        <w:rPr>
-          <w:rFonts w:eastAsiaTheme="minorEastAsia"/>
-        </w:rPr>
-        <w:t>CoG</w:t>
-      </w:r>
-      <w:proofErr w:type="spellEnd"/>
-      <w:r>
-        <w:rPr>
-          <w:rFonts w:eastAsiaTheme="minorEastAsia"/>
-        </w:rPr>
-        <w:t xml:space="preserve"> is located on </w:t>
+        <w:t xml:space="preserve">Also, x-axes position of the CoG is located on </w:t>
       </w:r>
       <w:r>
         <w:rPr>
@@ -6932,7 +6667,7 @@
     </w:p>
     <w:p>
       <w:pPr>
-        <w:pStyle w:val="Caption"/>
+        <w:pStyle w:val="ResimYazs"/>
         <w:jc w:val="right"/>
       </w:pPr>
       <w:bookmarkStart w:id="6" w:name="_Ref184225117"/>
@@ -7080,35 +6815,7 @@
         <w:rPr>
           <w:rFonts w:eastAsiaTheme="minorEastAsia"/>
         </w:rPr>
-        <w:t xml:space="preserve"> The total moment </w:t>
-      </w:r>
-      <w:proofErr w:type="gramStart"/>
-      <w:r>
-        <w:rPr>
-          <w:rFonts w:eastAsiaTheme="minorEastAsia"/>
-        </w:rPr>
-        <w:t>about</w:t>
-      </w:r>
-      <w:proofErr w:type="gramEnd"/>
-      <w:r>
-        <w:rPr>
-          <w:rFonts w:eastAsiaTheme="minorEastAsia"/>
-        </w:rPr>
-        <w:t xml:space="preserve"> the </w:t>
-      </w:r>
-      <w:proofErr w:type="spellStart"/>
-      <w:r>
-        <w:rPr>
-          <w:rFonts w:eastAsiaTheme="minorEastAsia"/>
-        </w:rPr>
-        <w:t>CoG</w:t>
-      </w:r>
-      <w:proofErr w:type="spellEnd"/>
-      <w:r>
-        <w:rPr>
-          <w:rFonts w:eastAsiaTheme="minorEastAsia"/>
-        </w:rPr>
-        <w:t xml:space="preserve"> is:</w:t>
+        <w:t xml:space="preserve"> The total moment about the CoG is:</w:t>
       </w:r>
     </w:p>
     <w:p>
@@ -7284,7 +6991,7 @@
     </w:p>
     <w:p>
       <w:pPr>
-        <w:pStyle w:val="Caption"/>
+        <w:pStyle w:val="ResimYazs"/>
         <w:jc w:val="right"/>
       </w:pPr>
       <w:bookmarkStart w:id="7" w:name="_Ref184225985"/>
@@ -7518,7 +7225,7 @@
     </w:p>
     <w:p>
       <w:pPr>
-        <w:pStyle w:val="Caption"/>
+        <w:pStyle w:val="ResimYazs"/>
         <w:jc w:val="right"/>
       </w:pPr>
       <w:bookmarkStart w:id="8" w:name="_Ref184225902"/>
@@ -7923,7 +7630,7 @@
     </w:p>
     <w:p>
       <w:pPr>
-        <w:pStyle w:val="Caption"/>
+        <w:pStyle w:val="ResimYazs"/>
         <w:jc w:val="right"/>
       </w:pPr>
       <w:bookmarkStart w:id="9" w:name="_Ref184226439"/>
@@ -8262,7 +7969,7 @@
     </w:p>
     <w:p>
       <w:pPr>
-        <w:pStyle w:val="Caption"/>
+        <w:pStyle w:val="ResimYazs"/>
         <w:keepNext/>
         <w:jc w:val="center"/>
       </w:pPr>
@@ -8354,7 +8061,7 @@
     </w:p>
     <w:tbl>
       <w:tblPr>
-        <w:tblStyle w:val="PlainTable5"/>
+        <w:tblStyle w:val="DzTablo5"/>
         <w:tblW w:w="2356" w:type="pct"/>
         <w:jc w:val="center"/>
         <w:tblLook w:val="04A0" w:firstRow="1" w:lastRow="0" w:firstColumn="1" w:lastColumn="0" w:noHBand="0" w:noVBand="1"/>
@@ -8534,13 +8241,8 @@
             <w:pPr>
               <w:pStyle w:val="Table"/>
             </w:pPr>
-            <w:proofErr w:type="spellStart"/>
             <w:r>
-              <w:t>Airfoil</w:t>
-            </w:r>
-            <w:proofErr w:type="spellEnd"/>
-            <w:r>
-              <w:t xml:space="preserve"> (NACA)</w:t>
+              <w:t>Airfoil (NACA)</w:t>
             </w:r>
           </w:p>
         </w:tc>
@@ -9073,15 +8775,7 @@
         <w:t xml:space="preserve">Another important concept for the tail design is consideration of the static stability. </w:t>
       </w:r>
       <w:r>
-        <w:t xml:space="preserve">XFLR5 </w:t>
-      </w:r>
-      <w:proofErr w:type="gramStart"/>
-      <w:r>
-        <w:t>is able to</w:t>
-      </w:r>
-      <w:proofErr w:type="gramEnd"/>
-      <w:r>
-        <w:t xml:space="preserve"> compute the total moment</w:t>
+        <w:t>XFLR5 is able to compute the total moment</w:t>
       </w:r>
       <w:r>
         <w:t xml:space="preserve"> coefficient of the vehicle. There </w:t>
@@ -9306,7 +9000,6 @@
         </w:rPr>
         <w:t xml:space="preserve">N </w:t>
       </w:r>
-      <w:proofErr w:type="gramStart"/>
       <w:r>
         <w:rPr>
           <w:rFonts w:cs="Times New Roman"/>
@@ -9323,14 +9016,7 @@
         <w:rPr>
           <w:rFonts w:cs="Times New Roman"/>
         </w:rPr>
-        <w:t>.</w:t>
-      </w:r>
-      <w:proofErr w:type="gramEnd"/>
-      <w:r>
-        <w:rPr>
-          <w:rFonts w:cs="Times New Roman"/>
-        </w:rPr>
-        <w:t xml:space="preserve"> A</w:t>
+        <w:t>. A</w:t>
       </w:r>
       <w:r>
         <w:rPr>
@@ -9455,7 +9141,7 @@
     </w:p>
     <w:p>
       <w:pPr>
-        <w:pStyle w:val="Caption"/>
+        <w:pStyle w:val="ResimYazs"/>
         <w:jc w:val="center"/>
       </w:pPr>
       <w:bookmarkStart w:id="11" w:name="_Ref184234137"/>
@@ -9541,15 +9227,7 @@
         <w:t xml:space="preserve"> </w:t>
       </w:r>
       <w:r>
-        <w:t xml:space="preserve">Constant Velocity (13.6 m/s) vs. </w:t>
-      </w:r>
-      <w:proofErr w:type="spellStart"/>
-      <w:r>
-        <w:t>AoA</w:t>
-      </w:r>
-      <w:proofErr w:type="spellEnd"/>
-      <w:r>
-        <w:t xml:space="preserve"> </w:t>
+        <w:t xml:space="preserve">Constant Velocity (13.6 m/s) vs. AoA </w:t>
       </w:r>
       <w:r>
         <w:t>Analysis Results of the Aircraft with V-Tail.</w:t>
@@ -9612,13 +9290,8 @@
       <w:r>
         <w:t xml:space="preserve"> </w:t>
       </w:r>
-      <w:proofErr w:type="gramStart"/>
-      <w:r>
-        <w:t>In order to</w:t>
-      </w:r>
-      <w:proofErr w:type="gramEnd"/>
-      <w:r>
-        <w:t xml:space="preserve"> simplify calculation, internal structure of the wing was not taken into account, and only </w:t>
+      <w:r>
+        <w:t xml:space="preserve">In order to simplify calculation, internal structure of the wing was not taken into account, and only </w:t>
       </w:r>
       <w:r>
         <w:t xml:space="preserve">the wing shell and composite tube were included in the analysis. </w:t>
@@ -9876,7 +9549,7 @@
     </w:p>
     <w:p>
       <w:pPr>
-        <w:pStyle w:val="Caption"/>
+        <w:pStyle w:val="ResimYazs"/>
         <w:keepNext/>
         <w:jc w:val="center"/>
       </w:pPr>
@@ -9983,7 +9656,7 @@
     </w:p>
     <w:tbl>
       <w:tblPr>
-        <w:tblStyle w:val="PlainTable5"/>
+        <w:tblStyle w:val="DzTablo5"/>
         <w:tblW w:w="4325" w:type="pct"/>
         <w:jc w:val="center"/>
         <w:tblLook w:val="04A0" w:firstRow="1" w:lastRow="0" w:firstColumn="1" w:lastColumn="0" w:noHBand="0" w:noVBand="1"/>
@@ -10217,7 +9890,6 @@
                 <w:vertAlign w:val="subscript"/>
               </w:rPr>
             </w:pPr>
-            <w:proofErr w:type="gramStart"/>
             <w:r>
               <w:t>C</w:t>
             </w:r>
@@ -10227,7 +9899,6 @@
               </w:rPr>
               <w:t>D,T</w:t>
             </w:r>
-            <w:proofErr w:type="gramEnd"/>
           </w:p>
         </w:tc>
       </w:tr>
@@ -11217,15 +10888,7 @@
     <w:p>
       <w:r>
         <w:lastRenderedPageBreak/>
-        <w:t xml:space="preserve">XFLR5 </w:t>
-      </w:r>
-      <w:proofErr w:type="gramStart"/>
-      <w:r>
-        <w:t>is able to</w:t>
-      </w:r>
-      <w:proofErr w:type="gramEnd"/>
-      <w:r>
-        <w:t xml:space="preserve"> compute bending moment caused by the lift and drag, the results that causes maximum bending moment were exported to MATLAB.</w:t>
+        <w:t>XFLR5 is able to compute bending moment caused by the lift and drag, the results that causes maximum bending moment were exported to MATLAB.</w:t>
       </w:r>
       <w:r>
         <w:t xml:space="preserve"> Since position</w:t>
@@ -11547,7 +11210,7 @@
     </w:p>
     <w:p>
       <w:pPr>
-        <w:pStyle w:val="Caption"/>
+        <w:pStyle w:val="ResimYazs"/>
         <w:spacing w:after="0"/>
         <w:jc w:val="right"/>
       </w:pPr>
@@ -11823,16 +11486,8 @@
         <w:rPr>
           <w:rFonts w:eastAsiaTheme="minorEastAsia"/>
         </w:rPr>
-        <w:t xml:space="preserve">gidity, D is calculated </w:t>
-      </w:r>
-      <w:proofErr w:type="gramStart"/>
-      <w:r>
-        <w:rPr>
-          <w:rFonts w:eastAsiaTheme="minorEastAsia"/>
-        </w:rPr>
-        <w:t>as;</w:t>
-      </w:r>
-      <w:proofErr w:type="gramEnd"/>
+        <w:t>gidity, D is calculated as;</w:t>
+      </w:r>
     </w:p>
     <w:p>
       <w:pPr>
@@ -12023,7 +11678,7 @@
     </w:p>
     <w:p>
       <w:pPr>
-        <w:pStyle w:val="Caption"/>
+        <w:pStyle w:val="ResimYazs"/>
         <w:spacing w:after="0"/>
         <w:jc w:val="right"/>
         <w:rPr>
@@ -12156,14 +11811,12 @@
       <w:r>
         <w:t xml:space="preserve">and </w:t>
       </w:r>
-      <w:proofErr w:type="spellStart"/>
       <w:r>
         <w:rPr>
           <w:i/>
         </w:rPr>
         <w:t>cumtrapz</w:t>
       </w:r>
-      <w:proofErr w:type="spellEnd"/>
       <w:r>
         <w:rPr>
           <w:i/>
@@ -12469,7 +12122,7 @@
     </w:p>
     <w:p>
       <w:pPr>
-        <w:pStyle w:val="Caption"/>
+        <w:pStyle w:val="ResimYazs"/>
         <w:spacing w:after="0"/>
         <w:jc w:val="right"/>
       </w:pPr>
@@ -12694,16 +12347,11 @@
         <w:t xml:space="preserve">in horizontal flight. </w:t>
       </w:r>
       <w:r>
-        <w:t xml:space="preserve">Although a higher deflection </w:t>
-      </w:r>
-      <w:proofErr w:type="gramStart"/>
-      <w:r>
-        <w:t xml:space="preserve">is </w:t>
+        <w:t xml:space="preserve">Although a higher deflection is </w:t>
       </w:r>
       <w:r>
         <w:t>emerged</w:t>
       </w:r>
-      <w:proofErr w:type="gramEnd"/>
       <w:r>
         <w:t xml:space="preserve"> during vertical flight, the results are still within an acceptable level.</w:t>
       </w:r>
@@ -12773,7 +12421,7 @@
     </w:p>
     <w:p>
       <w:pPr>
-        <w:pStyle w:val="Caption"/>
+        <w:pStyle w:val="ResimYazs"/>
         <w:jc w:val="center"/>
       </w:pPr>
       <w:bookmarkStart w:id="14" w:name="_Ref184327566"/>
@@ -12868,15 +12516,7 @@
         <w:t xml:space="preserve">The </w:t>
       </w:r>
       <w:r>
-        <w:t xml:space="preserve">rough design was finalised </w:t>
-      </w:r>
-      <w:proofErr w:type="gramStart"/>
-      <w:r>
-        <w:t>taking into account</w:t>
-      </w:r>
-      <w:proofErr w:type="gramEnd"/>
-      <w:r>
-        <w:t xml:space="preserve"> the mentioned concepts.</w:t>
+        <w:t>rough design was finalised taking into account the mentioned concepts.</w:t>
       </w:r>
       <w:r>
         <w:t xml:space="preserve"> </w:t>
@@ -12972,21 +12612,7 @@
         <w:rPr>
           <w:lang w:val="en-US"/>
         </w:rPr>
-        <w:t xml:space="preserve">. The real parts of these eigenvalues are related to the damping coefficient and their imaginary parts correspond the frequencies. The resulting eight modes can be divided </w:t>
-      </w:r>
-      <w:proofErr w:type="gramStart"/>
-      <w:r>
-        <w:rPr>
-          <w:lang w:val="en-US"/>
-        </w:rPr>
-        <w:t>into,</w:t>
-      </w:r>
-      <w:proofErr w:type="gramEnd"/>
-      <w:r>
-        <w:rPr>
-          <w:lang w:val="en-US"/>
-        </w:rPr>
-        <w:t xml:space="preserve"> four longitudinal and four lateral modes, some of which are symmetric.</w:t>
+        <w:t>. The real parts of these eigenvalues are related to the damping coefficient and their imaginary parts correspond the frequencies. The resulting eight modes can be divided into, four longitudinal and four lateral modes, some of which are symmetric.</w:t>
       </w:r>
     </w:p>
     <w:p>
@@ -13015,15 +12641,7 @@
         <w:t xml:space="preserve"> </w:t>
       </w:r>
       <w:r>
-        <w:t xml:space="preserve">that is caused by the exchange of kinetic and potential </w:t>
-      </w:r>
-      <w:proofErr w:type="gramStart"/>
-      <w:r>
-        <w:t>energy</w:t>
-      </w:r>
-      <w:proofErr w:type="gramEnd"/>
-      <w:r>
-        <w:t xml:space="preserve"> and it is usually lightly damped. For</w:t>
+        <w:t>that is caused by the exchange of kinetic and potential energy and it is usually lightly damped. For</w:t>
       </w:r>
       <w:r>
         <w:t xml:space="preserve"> our plane the damping ratio</w:t>
@@ -13508,7 +13126,7 @@
     </w:p>
     <w:p>
       <w:pPr>
-        <w:pStyle w:val="Caption"/>
+        <w:pStyle w:val="ResimYazs"/>
         <w:jc w:val="center"/>
       </w:pPr>
       <w:bookmarkStart w:id="15" w:name="_Ref184825444"/>
@@ -13690,256 +13308,231 @@
           <w:color w:val="000000" w:themeColor="text1"/>
           <w:lang w:val="en-US"/>
         </w:rPr>
-        <w:t xml:space="preserve">primarily a change in </w:t>
-      </w:r>
-      <w:proofErr w:type="gramStart"/>
+        <w:t>primarily a change in heading and it is a non-oscillatory and slow mode and it is usually unstable. Th</w:t>
+      </w:r>
       <w:r>
         <w:rPr>
           <w:color w:val="000000" w:themeColor="text1"/>
           <w:lang w:val="en-US"/>
         </w:rPr>
-        <w:t>heading</w:t>
-      </w:r>
-      <w:proofErr w:type="gramEnd"/>
+        <w:t>is mode is also unstable for the</w:t>
+      </w:r>
       <w:r>
         <w:rPr>
           <w:color w:val="000000" w:themeColor="text1"/>
           <w:lang w:val="en-US"/>
         </w:rPr>
-        <w:t xml:space="preserve"> and it is a non-oscillatory and slow mode and it is usually unstable. Th</w:t>
+        <w:t xml:space="preserve"> plane as can be see</w:t>
       </w:r>
       <w:r>
         <w:rPr>
           <w:color w:val="000000" w:themeColor="text1"/>
           <w:lang w:val="en-US"/>
         </w:rPr>
-        <w:t>is mode is also unstable for the</w:t>
+        <w:t>n</w:t>
       </w:r>
       <w:r>
         <w:rPr>
           <w:color w:val="000000" w:themeColor="text1"/>
           <w:lang w:val="en-US"/>
         </w:rPr>
-        <w:t xml:space="preserve"> plane as can be see</w:t>
+        <w:t xml:space="preserve"> from the modal response in </w:t>
+      </w:r>
+      <w:r>
+        <w:rPr>
+          <w:i/>
+          <w:color w:val="000000" w:themeColor="text1"/>
+          <w:highlight w:val="green"/>
+          <w:lang w:val="en-US"/>
+        </w:rPr>
+        <w:fldChar w:fldCharType="begin"/>
+      </w:r>
+      <w:r>
+        <w:rPr>
+          <w:i/>
+          <w:color w:val="000000" w:themeColor="text1"/>
+          <w:highlight w:val="green"/>
+          <w:lang w:val="en-US"/>
+        </w:rPr>
+        <w:instrText xml:space="preserve"> REF _Ref184826343 \h  \* MERGEFORMAT </w:instrText>
+      </w:r>
+      <w:r>
+        <w:rPr>
+          <w:i/>
+          <w:color w:val="000000" w:themeColor="text1"/>
+          <w:highlight w:val="green"/>
+          <w:lang w:val="en-US"/>
+        </w:rPr>
+      </w:r>
+      <w:r>
+        <w:rPr>
+          <w:i/>
+          <w:color w:val="000000" w:themeColor="text1"/>
+          <w:highlight w:val="green"/>
+          <w:lang w:val="en-US"/>
+        </w:rPr>
+        <w:fldChar w:fldCharType="separate"/>
+      </w:r>
+      <w:r>
+        <w:rPr>
+          <w:i/>
+          <w:color w:val="000000" w:themeColor="text1"/>
+          <w:highlight w:val="green"/>
+        </w:rPr>
+        <w:t xml:space="preserve">Figure </w:t>
+      </w:r>
+      <w:r>
+        <w:rPr>
+          <w:i/>
+          <w:noProof/>
+          <w:color w:val="000000" w:themeColor="text1"/>
+          <w:highlight w:val="green"/>
+        </w:rPr>
+        <w:t>2.8</w:t>
+      </w:r>
+      <w:r>
+        <w:rPr>
+          <w:i/>
+          <w:color w:val="000000" w:themeColor="text1"/>
+          <w:highlight w:val="green"/>
+          <w:lang w:val="en-US"/>
+        </w:rPr>
+        <w:fldChar w:fldCharType="end"/>
       </w:r>
       <w:r>
         <w:rPr>
           <w:color w:val="000000" w:themeColor="text1"/>
           <w:lang w:val="en-US"/>
         </w:rPr>
-        <w:t>n</w:t>
+        <w:t>.</w:t>
       </w:r>
       <w:r>
         <w:rPr>
           <w:color w:val="000000" w:themeColor="text1"/>
           <w:lang w:val="en-US"/>
         </w:rPr>
-        <w:t xml:space="preserve"> from the modal response in </w:t>
-      </w:r>
-      <w:r>
-        <w:rPr>
-          <w:i/>
-          <w:color w:val="000000" w:themeColor="text1"/>
-          <w:highlight w:val="green"/>
-          <w:lang w:val="en-US"/>
-        </w:rPr>
-        <w:fldChar w:fldCharType="begin"/>
-      </w:r>
-      <w:r>
-        <w:rPr>
-          <w:i/>
-          <w:color w:val="000000" w:themeColor="text1"/>
-          <w:highlight w:val="green"/>
-          <w:lang w:val="en-US"/>
-        </w:rPr>
-        <w:instrText xml:space="preserve"> REF _Ref184826343 \h  \* MERGEFORMAT </w:instrText>
-      </w:r>
-      <w:r>
-        <w:rPr>
-          <w:i/>
-          <w:color w:val="000000" w:themeColor="text1"/>
-          <w:highlight w:val="green"/>
-          <w:lang w:val="en-US"/>
-        </w:rPr>
-      </w:r>
-      <w:r>
-        <w:rPr>
-          <w:i/>
-          <w:color w:val="000000" w:themeColor="text1"/>
-          <w:highlight w:val="green"/>
-          <w:lang w:val="en-US"/>
-        </w:rPr>
-        <w:fldChar w:fldCharType="separate"/>
-      </w:r>
-      <w:r>
-        <w:rPr>
-          <w:i/>
-          <w:color w:val="000000" w:themeColor="text1"/>
-          <w:highlight w:val="green"/>
-        </w:rPr>
-        <w:t xml:space="preserve">Figure </w:t>
-      </w:r>
-      <w:r>
-        <w:rPr>
-          <w:i/>
-          <w:noProof/>
-          <w:color w:val="000000" w:themeColor="text1"/>
-          <w:highlight w:val="green"/>
-        </w:rPr>
-        <w:t>2.8</w:t>
-      </w:r>
-      <w:r>
-        <w:rPr>
-          <w:i/>
-          <w:color w:val="000000" w:themeColor="text1"/>
-          <w:highlight w:val="green"/>
-          <w:lang w:val="en-US"/>
-        </w:rPr>
-        <w:fldChar w:fldCharType="end"/>
+        <w:t xml:space="preserve"> </w:t>
       </w:r>
       <w:r>
         <w:rPr>
           <w:color w:val="000000" w:themeColor="text1"/>
           <w:lang w:val="en-US"/>
         </w:rPr>
-        <w:t>.</w:t>
+        <w:t xml:space="preserve">Although it is </w:t>
       </w:r>
       <w:r>
         <w:rPr>
           <w:color w:val="000000" w:themeColor="text1"/>
           <w:lang w:val="en-US"/>
         </w:rPr>
-        <w:t xml:space="preserve"> </w:t>
+        <w:t>unstable</w:t>
       </w:r>
       <w:r>
         <w:rPr>
           <w:color w:val="000000" w:themeColor="text1"/>
           <w:lang w:val="en-US"/>
         </w:rPr>
-        <w:t xml:space="preserve">Although it is </w:t>
+        <w:t xml:space="preserve"> in Spiral</w:t>
       </w:r>
       <w:r>
         <w:rPr>
           <w:color w:val="000000" w:themeColor="text1"/>
           <w:lang w:val="en-US"/>
         </w:rPr>
-        <w:t>unstable</w:t>
+        <w:t xml:space="preserve"> mode, it can be easily corrected by the pilot since it is very slo</w:t>
       </w:r>
       <w:r>
         <w:rPr>
           <w:color w:val="000000" w:themeColor="text1"/>
           <w:lang w:val="en-US"/>
         </w:rPr>
-        <w:t xml:space="preserve"> in Spiral</w:t>
+        <w:t xml:space="preserve">w. </w:t>
       </w:r>
       <w:r>
         <w:rPr>
           <w:color w:val="000000" w:themeColor="text1"/>
           <w:lang w:val="en-US"/>
         </w:rPr>
-        <w:t xml:space="preserve"> mode, it can be easily corrected by the pilot since it is very slo</w:t>
+        <w:t>For the</w:t>
       </w:r>
       <w:r>
         <w:rPr>
           <w:color w:val="000000" w:themeColor="text1"/>
           <w:lang w:val="en-US"/>
         </w:rPr>
-        <w:t xml:space="preserve">w. </w:t>
+        <w:t xml:space="preserve"> plane, the doubling time is c</w:t>
       </w:r>
       <w:r>
         <w:rPr>
           <w:color w:val="000000" w:themeColor="text1"/>
           <w:lang w:val="en-US"/>
         </w:rPr>
-        <w:t>For the</w:t>
+        <w:t>omputed</w:t>
       </w:r>
       <w:r>
         <w:rPr>
           <w:color w:val="000000" w:themeColor="text1"/>
           <w:lang w:val="en-US"/>
         </w:rPr>
-        <w:t xml:space="preserve"> plane, the doubling time is c</w:t>
+        <w:t xml:space="preserve"> to be 4</w:t>
       </w:r>
       <w:r>
         <w:rPr>
           <w:color w:val="000000" w:themeColor="text1"/>
           <w:lang w:val="en-US"/>
         </w:rPr>
-        <w:t>omputed</w:t>
+        <w:t>.</w:t>
       </w:r>
       <w:r>
         <w:rPr>
           <w:color w:val="000000" w:themeColor="text1"/>
           <w:lang w:val="en-US"/>
         </w:rPr>
-        <w:t xml:space="preserve"> to be 4</w:t>
-      </w:r>
-      <w:r>
-        <w:rPr>
+        <w:t>23</w:t>
+      </w:r>
+      <w:r>
+        <w:rPr>
+          <w:i/>
           <w:color w:val="000000" w:themeColor="text1"/>
           <w:lang w:val="en-US"/>
         </w:rPr>
-        <w:t>.</w:t>
+        <w:t>s</w:t>
       </w:r>
       <w:r>
         <w:rPr>
           <w:color w:val="000000" w:themeColor="text1"/>
           <w:lang w:val="en-US"/>
         </w:rPr>
-        <w:t>23</w:t>
-      </w:r>
-      <w:r>
-        <w:rPr>
-          <w:i/>
+        <w:t xml:space="preserve"> and </w:t>
+      </w:r>
+      <w:r>
+        <w:rPr>
           <w:color w:val="000000" w:themeColor="text1"/>
           <w:lang w:val="en-US"/>
         </w:rPr>
-        <w:t>s</w:t>
+        <w:t>the task of stabilizing it was assigned to the flight controller</w:t>
       </w:r>
       <w:r>
         <w:rPr>
           <w:color w:val="000000" w:themeColor="text1"/>
           <w:lang w:val="en-US"/>
         </w:rPr>
-        <w:t xml:space="preserve"> and </w:t>
+        <w:t>.</w:t>
       </w:r>
       <w:r>
         <w:rPr>
           <w:color w:val="000000" w:themeColor="text1"/>
           <w:lang w:val="en-US"/>
         </w:rPr>
-        <w:t>the task of stabilizing it was assigned to the flight controller</w:t>
+        <w:t xml:space="preserve"> </w:t>
       </w:r>
       <w:r>
         <w:rPr>
           <w:color w:val="000000" w:themeColor="text1"/>
           <w:lang w:val="en-US"/>
         </w:rPr>
-        <w:t>.</w:t>
-      </w:r>
-      <w:r>
-        <w:rPr>
-          <w:color w:val="000000" w:themeColor="text1"/>
-          <w:lang w:val="en-US"/>
-        </w:rPr>
-        <w:t xml:space="preserve"> </w:t>
-      </w:r>
-      <w:r>
-        <w:rPr>
-          <w:color w:val="000000" w:themeColor="text1"/>
-          <w:lang w:val="en-US"/>
-        </w:rPr>
-        <w:t xml:space="preserve">Flight controllers with flight control software such as PX4 or </w:t>
-      </w:r>
-      <w:proofErr w:type="spellStart"/>
-      <w:r>
-        <w:rPr>
-          <w:color w:val="000000" w:themeColor="text1"/>
-          <w:lang w:val="en-US"/>
-        </w:rPr>
-        <w:t>Ardupilot</w:t>
-      </w:r>
-      <w:proofErr w:type="spellEnd"/>
+        <w:t>Flight controllers with flight control software such as PX4 or Ardupilot</w:t>
+      </w:r>
       <w:r>
         <w:rPr>
           <w:color w:val="000000" w:themeColor="text1"/>
@@ -14143,7 +13736,7 @@
     </w:p>
     <w:p>
       <w:pPr>
-        <w:pStyle w:val="Caption"/>
+        <w:pStyle w:val="ResimYazs"/>
         <w:jc w:val="center"/>
       </w:pPr>
       <w:bookmarkStart w:id="16" w:name="_Ref184826343"/>
@@ -14266,22 +13859,14 @@
         <w:rPr>
           <w:lang w:val="en-US"/>
         </w:rPr>
-        <w:t xml:space="preserve">amping which is related to a change in roll. This mode is non-oscillatory and usually fast. For our plane the halving time is </w:t>
-      </w:r>
-      <w:proofErr w:type="gramStart"/>
+        <w:t>amping which is related to a change in roll. This mode is non-oscillatory and usually fast. For our plane the halving time is c</w:t>
+      </w:r>
       <w:r>
         <w:rPr>
           <w:lang w:val="en-US"/>
         </w:rPr>
-        <w:t>c</w:t>
-      </w:r>
-      <w:r>
-        <w:rPr>
-          <w:lang w:val="en-US"/>
-        </w:rPr>
         <w:t>omputed</w:t>
       </w:r>
-      <w:proofErr w:type="gramEnd"/>
       <w:r>
         <w:rPr>
           <w:lang w:val="en-US"/>
@@ -14649,7 +14234,7 @@
     </w:p>
     <w:p>
       <w:pPr>
-        <w:pStyle w:val="Caption"/>
+        <w:pStyle w:val="ResimYazs"/>
         <w:jc w:val="center"/>
         <w:rPr>
           <w:b/>
@@ -14828,15 +14413,7 @@
         <w:t xml:space="preserve">able to produce 1281 gr-force </w:t>
       </w:r>
       <w:r>
-        <w:t xml:space="preserve">thrust with 3 blade 5045 </w:t>
-      </w:r>
-      <w:proofErr w:type="gramStart"/>
-      <w:r>
-        <w:t>propellers</w:t>
-      </w:r>
-      <w:proofErr w:type="gramEnd"/>
-      <w:r>
-        <w:t xml:space="preserve"> and they </w:t>
+        <w:t xml:space="preserve">thrust with 3 blade 5045 propellers and they </w:t>
       </w:r>
       <w:r>
         <w:t xml:space="preserve">consume maximum of 33A current with nominal </w:t>
@@ -14918,40 +14495,170 @@
       </w:r>
       <w:r>
         <w:t>bending moments.</w:t>
+      </w:r>
+    </w:p>
+    <w:p>
+      <w:r>
+        <w:t xml:space="preserve">As the plane has three rotors, two at the front and one at the back; their positions must be designated. In the designation of rotors, there are several important criteria. In the vertical thrust, it is desired that the rotors should produce the same thrust. That requires proper placement of rotors with respect to centre of gravity. As </w:t>
+      </w:r>
+      <w:r>
+        <w:rPr>
+          <w:i/>
+          <w:iCs/>
+        </w:rPr>
+        <w:t xml:space="preserve">equation 2.8 </w:t>
+      </w:r>
+      <w:r>
+        <w:t>shows, the position of back rotor is the double distance of front rotors with centre of gravity in z axis. As the propellers produces vertical thrust, the thrust should not interfere with either the wing or the fuselage. The diameter of</w:t>
+      </w:r>
+      <w:r>
+        <w:t xml:space="preserve"> 3 blade 5045 propellers is </w:t>
+      </w:r>
+      <w:r>
+        <w:rPr>
+          <w:i/>
+        </w:rPr>
+        <w:t>127</w:t>
+      </w:r>
+      <w:r>
+        <w:rPr>
+          <w:i/>
+        </w:rPr>
+        <w:t>mm</w:t>
+      </w:r>
+      <w:r>
+        <w:t xml:space="preserve">. With that size and the dimension of plane in account, the positions of front </w:t>
+      </w:r>
+      <w:r>
+        <w:t xml:space="preserve">and back rotors are located </w:t>
+      </w:r>
+      <w:r>
+        <w:rPr>
+          <w:i/>
+        </w:rPr>
+        <w:t>16</w:t>
+      </w:r>
+      <w:r>
+        <w:rPr>
+          <w:i/>
+        </w:rPr>
+        <w:t>0mm</w:t>
+      </w:r>
+      <w:r>
+        <w:t xml:space="preserve"> and </w:t>
+      </w:r>
+      <w:r>
+        <w:rPr>
+          <w:i/>
+        </w:rPr>
+        <w:t>32</w:t>
+      </w:r>
+      <w:r>
+        <w:rPr>
+          <w:i/>
+        </w:rPr>
+        <w:t>0</w:t>
+      </w:r>
+      <w:r>
+        <w:rPr>
+          <w:i/>
+        </w:rPr>
+        <w:t>mm</w:t>
+      </w:r>
+      <w:r>
+        <w:t xml:space="preserve"> away from the centre of gravity. The other important criterion for the designation is the distances between rotors. To achieve optimized balance and stability, the rotors are placed equidistant from each other. That allows symmetrical thrust distribution and more stable control. With that the designation of rotors are finalized as shown in</w:t>
+      </w:r>
+      <w:r>
+        <w:t xml:space="preserve"> </w:t>
+      </w:r>
+      <w:r>
+        <w:rPr>
+          <w:i/>
+          <w:highlight w:val="green"/>
+        </w:rPr>
+        <w:fldChar w:fldCharType="begin"/>
+      </w:r>
+      <w:r>
+        <w:rPr>
+          <w:i/>
+          <w:highlight w:val="green"/>
+        </w:rPr>
+        <w:instrText xml:space="preserve"> REF _Ref186720137 \h </w:instrText>
+      </w:r>
+      <w:r>
+        <w:rPr>
+          <w:i/>
+          <w:highlight w:val="green"/>
+        </w:rPr>
+      </w:r>
+      <w:r>
+        <w:rPr>
+          <w:i/>
+          <w:highlight w:val="green"/>
+        </w:rPr>
+        <w:instrText xml:space="preserve"> \* MERGEFORMAT </w:instrText>
+      </w:r>
+      <w:r>
+        <w:rPr>
+          <w:i/>
+          <w:highlight w:val="green"/>
+        </w:rPr>
+        <w:fldChar w:fldCharType="separate"/>
+      </w:r>
+      <w:r>
+        <w:rPr>
+          <w:i/>
+          <w:highlight w:val="green"/>
+        </w:rPr>
+        <w:t xml:space="preserve">Figure </w:t>
+      </w:r>
+      <w:r>
+        <w:rPr>
+          <w:i/>
+          <w:noProof/>
+          <w:highlight w:val="green"/>
+        </w:rPr>
+        <w:t>2</w:t>
+      </w:r>
+      <w:r>
+        <w:rPr>
+          <w:i/>
+          <w:highlight w:val="green"/>
+        </w:rPr>
+        <w:t>.</w:t>
+      </w:r>
+      <w:r>
+        <w:rPr>
+          <w:i/>
+          <w:noProof/>
+          <w:highlight w:val="green"/>
+        </w:rPr>
+        <w:t>10</w:t>
+      </w:r>
+      <w:r>
+        <w:rPr>
+          <w:i/>
+          <w:highlight w:val="green"/>
+        </w:rPr>
+        <w:fldChar w:fldCharType="end"/>
+      </w:r>
+      <w:r>
+        <w:rPr>
+          <w:highlight w:val="green"/>
+        </w:rPr>
+        <w:t>.</w:t>
+      </w:r>
+      <w:r>
+        <w:t xml:space="preserve">    </w:t>
       </w:r>
     </w:p>
     <w:p>
       <w:pPr>
-        <w:ind w:firstLine="0"/>
-      </w:pPr>
-      <w:r>
-        <w:t xml:space="preserve">As the plane has three rotors, two at the front and one at the back; their positions must be designated. In the designation of rotors, there are several important criteria. In the vertical thrust, it is desired that the rotors should produce the same thrust. That requires proper placement of rotors with respect to centre of gravity. As </w:t>
-      </w:r>
-      <w:r>
-        <w:rPr>
-          <w:i/>
-          <w:iCs/>
-        </w:rPr>
-        <w:t xml:space="preserve">equation 2.8 </w:t>
-      </w:r>
-      <w:r>
-        <w:t xml:space="preserve">shows, the position of back rotor is the double distance of front rotors with centre of gravity in z axis. As the propellers produces vertical thrust, the thrust should not interfere with either the wing or the fuselage. The diameter of 3 blade 5045 propellers is 127 mm. With that size and the dimension of plane in account, the positions of front and back rotors are located 160 mm and 320 mm away from the centre of gravity. The other important criterion for the designation is the distances between rotors. To achieve optimized balance and stability, the rotors are placed equidistant from each other. That allows symmetrical thrust distribution and more stable control. With that the designation of rotors are finalized as shown in </w:t>
-      </w:r>
-      <w:r>
-        <w:rPr>
-          <w:i/>
-          <w:iCs/>
-        </w:rPr>
-        <w:t>Figure 2.10</w:t>
-      </w:r>
-      <w:r>
-        <w:t xml:space="preserve">.    </w:t>
-      </w:r>
-    </w:p>
-    <w:p>
-      <w:pPr>
-        <w:ind w:firstLine="0"/>
-        <w:jc w:val="center"/>
+        <w:pStyle w:val="ResimYazs"/>
+        <w:spacing w:after="0"/>
+        <w:rPr>
+          <w:rFonts w:eastAsiaTheme="minorEastAsia"/>
+        </w:rPr>
       </w:pPr>
       <m:oMathPara>
         <m:oMath>
@@ -14964,7 +14671,7 @@
               <m:ctrlPr>
                 <w:rPr>
                   <w:rFonts w:ascii="Cambria Math" w:hAnsi="Cambria Math"/>
-                  <w:i/>
+                  <w:i w:val="0"/>
                 </w:rPr>
               </m:ctrlPr>
             </m:naryPr>
@@ -14976,12 +14683,15 @@
                   <m:ctrlPr>
                     <w:rPr>
                       <w:rFonts w:ascii="Cambria Math" w:hAnsi="Cambria Math"/>
-                      <w:i/>
+                      <w:i w:val="0"/>
                     </w:rPr>
                   </m:ctrlPr>
                 </m:sSubPr>
                 <m:e>
                   <m:r>
+                    <m:rPr>
+                      <m:sty m:val="p"/>
+                    </m:rPr>
                     <w:rPr>
                       <w:rFonts w:ascii="Cambria Math" w:hAnsi="Cambria Math"/>
                     </w:rPr>
@@ -14990,6 +14700,9 @@
                 </m:e>
                 <m:sub>
                   <m:r>
+                    <m:rPr>
+                      <m:sty m:val="p"/>
+                    </m:rPr>
                     <w:rPr>
                       <w:rFonts w:ascii="Cambria Math" w:hAnsi="Cambria Math"/>
                     </w:rPr>
@@ -14998,6 +14711,9 @@
                 </m:sub>
               </m:sSub>
               <m:r>
+                <m:rPr>
+                  <m:sty m:val="p"/>
+                </m:rPr>
                 <w:rPr>
                   <w:rFonts w:ascii="Cambria Math" w:hAnsi="Cambria Math"/>
                 </w:rPr>
@@ -15006,6 +14722,9 @@
             </m:e>
           </m:nary>
           <m:r>
+            <m:rPr>
+              <m:sty m:val="p"/>
+            </m:rPr>
             <w:rPr>
               <w:rFonts w:ascii="Cambria Math" w:hAnsi="Cambria Math"/>
             </w:rPr>
@@ -15016,12 +14735,15 @@
               <m:ctrlPr>
                 <w:rPr>
                   <w:rFonts w:ascii="Cambria Math" w:hAnsi="Cambria Math"/>
-                  <w:i/>
+                  <w:i w:val="0"/>
                 </w:rPr>
               </m:ctrlPr>
             </m:sSubPr>
             <m:e>
               <m:r>
+                <m:rPr>
+                  <m:sty m:val="p"/>
+                </m:rPr>
                 <w:rPr>
                   <w:rFonts w:ascii="Cambria Math" w:hAnsi="Cambria Math"/>
                 </w:rPr>
@@ -15030,6 +14752,9 @@
             </m:e>
             <m:sub>
               <m:r>
+                <m:rPr>
+                  <m:sty m:val="p"/>
+                </m:rPr>
                 <w:rPr>
                   <w:rFonts w:ascii="Cambria Math" w:hAnsi="Cambria Math"/>
                 </w:rPr>
@@ -15038,6 +14763,9 @@
             </m:sub>
           </m:sSub>
           <m:r>
+            <m:rPr>
+              <m:sty m:val="p"/>
+            </m:rPr>
             <w:rPr>
               <w:rFonts w:ascii="Cambria Math" w:hAnsi="Cambria Math"/>
             </w:rPr>
@@ -15048,12 +14776,15 @@
               <m:ctrlPr>
                 <w:rPr>
                   <w:rFonts w:ascii="Cambria Math" w:hAnsi="Cambria Math"/>
-                  <w:i/>
+                  <w:i w:val="0"/>
                 </w:rPr>
               </m:ctrlPr>
             </m:sSubPr>
             <m:e>
               <m:r>
+                <m:rPr>
+                  <m:sty m:val="p"/>
+                </m:rPr>
                 <w:rPr>
                   <w:rFonts w:ascii="Cambria Math" w:hAnsi="Cambria Math"/>
                 </w:rPr>
@@ -15062,6 +14793,9 @@
             </m:e>
             <m:sub>
               <m:r>
+                <m:rPr>
+                  <m:sty m:val="p"/>
+                </m:rPr>
                 <w:rPr>
                   <w:rFonts w:ascii="Cambria Math" w:hAnsi="Cambria Math"/>
                 </w:rPr>
@@ -15070,6 +14804,9 @@
             </m:sub>
           </m:sSub>
           <m:r>
+            <m:rPr>
+              <m:sty m:val="p"/>
+            </m:rPr>
             <w:rPr>
               <w:rFonts w:ascii="Cambria Math" w:hAnsi="Cambria Math"/>
             </w:rPr>
@@ -15080,12 +14817,15 @@
               <m:ctrlPr>
                 <w:rPr>
                   <w:rFonts w:ascii="Cambria Math" w:hAnsi="Cambria Math"/>
-                  <w:i/>
+                  <w:i w:val="0"/>
                 </w:rPr>
               </m:ctrlPr>
             </m:sSubPr>
             <m:e>
               <m:r>
+                <m:rPr>
+                  <m:sty m:val="p"/>
+                </m:rPr>
                 <w:rPr>
                   <w:rFonts w:ascii="Cambria Math" w:hAnsi="Cambria Math"/>
                 </w:rPr>
@@ -15094,6 +14834,9 @@
             </m:e>
             <m:sub>
               <m:r>
+                <m:rPr>
+                  <m:sty m:val="p"/>
+                </m:rPr>
                 <w:rPr>
                   <w:rFonts w:ascii="Cambria Math" w:hAnsi="Cambria Math"/>
                 </w:rPr>
@@ -15102,6 +14845,9 @@
             </m:sub>
           </m:sSub>
           <m:r>
+            <m:rPr>
+              <m:sty m:val="p"/>
+            </m:rPr>
             <w:rPr>
               <w:rFonts w:ascii="Cambria Math" w:hAnsi="Cambria Math"/>
             </w:rPr>
@@ -15112,12 +14858,15 @@
               <m:ctrlPr>
                 <w:rPr>
                   <w:rFonts w:ascii="Cambria Math" w:hAnsi="Cambria Math"/>
-                  <w:i/>
+                  <w:i w:val="0"/>
                 </w:rPr>
               </m:ctrlPr>
             </m:sSubPr>
             <m:e>
               <m:r>
+                <m:rPr>
+                  <m:sty m:val="p"/>
+                </m:rPr>
                 <w:rPr>
                   <w:rFonts w:ascii="Cambria Math" w:hAnsi="Cambria Math"/>
                 </w:rPr>
@@ -15126,6 +14875,9 @@
             </m:e>
             <m:sub>
               <m:r>
+                <m:rPr>
+                  <m:sty m:val="p"/>
+                </m:rPr>
                 <w:rPr>
                   <w:rFonts w:ascii="Cambria Math" w:hAnsi="Cambria Math"/>
                 </w:rPr>
@@ -15134,22 +14886,30 @@
             </m:sub>
           </m:sSub>
           <m:r>
+            <m:rPr>
+              <m:sty m:val="p"/>
+            </m:rPr>
             <w:rPr>
               <w:rFonts w:ascii="Cambria Math" w:hAnsi="Cambria Math"/>
             </w:rPr>
-            <m:t xml:space="preserve"> z=0     </m:t>
+            <m:t xml:space="preserve"> z</m:t>
+          </m:r>
+          <m:r>
+            <m:rPr>
+              <m:sty m:val="p"/>
+            </m:rPr>
+            <w:rPr>
+              <w:rFonts w:ascii="Cambria Math" w:hAnsi="Cambria Math"/>
+            </w:rPr>
+            <m:t>=0</m:t>
           </m:r>
         </m:oMath>
       </m:oMathPara>
     </w:p>
     <w:p>
       <w:pPr>
-        <w:pStyle w:val="Caption"/>
-        <w:spacing w:after="0"/>
+        <w:pStyle w:val="ResimYazs"/>
         <w:jc w:val="right"/>
-        <w:rPr>
-          <w:rFonts w:eastAsiaTheme="minorEastAsia"/>
-        </w:rPr>
       </w:pPr>
       <w:r>
         <w:rPr>
@@ -15192,22 +14952,56 @@
         <w:rPr>
           <w:highlight w:val="green"/>
         </w:rPr>
-        <w:t>.8</w:t>
-      </w:r>
+        <w:t>.</w:t>
+      </w:r>
+      <w:r>
+        <w:rPr>
+          <w:highlight w:val="green"/>
+        </w:rPr>
+        <w:fldChar w:fldCharType="begin"/>
+      </w:r>
+      <w:r>
+        <w:rPr>
+          <w:highlight w:val="green"/>
+        </w:rPr>
+        <w:instrText xml:space="preserve"> SEQ Eq. \* ARABIC \s 1 </w:instrText>
+      </w:r>
+      <w:r>
+        <w:rPr>
+          <w:highlight w:val="green"/>
+        </w:rPr>
+        <w:fldChar w:fldCharType="separate"/>
+      </w:r>
+      <w:r>
+        <w:rPr>
+          <w:noProof/>
+          <w:highlight w:val="green"/>
+        </w:rPr>
+        <w:t>8</w:t>
+      </w:r>
+      <w:r>
+        <w:rPr>
+          <w:highlight w:val="green"/>
+        </w:rPr>
+        <w:fldChar w:fldCharType="end"/>
+      </w:r>
+      <w:bookmarkStart w:id="18" w:name="_Hlk186560844"/>
     </w:p>
     <w:p>
       <w:pPr>
+        <w:pStyle w:val="ResimYazs"/>
         <w:keepNext/>
+        <w:jc w:val="center"/>
       </w:pPr>
-      <w:bookmarkStart w:id="18" w:name="_Hlk186560844"/>
       <w:r>
         <w:rPr>
           <w:noProof/>
+          <w:lang w:eastAsia="en-GB"/>
         </w:rPr>
         <w:drawing>
-          <wp:inline distT="0" distB="0" distL="0" distR="0" wp14:anchorId="6234838E" wp14:editId="13A7BD86">
-            <wp:extent cx="5939790" cy="2691765"/>
-            <wp:effectExtent l="0" t="0" r="3810" b="0"/>
+          <wp:inline distT="0" distB="0" distL="0" distR="0" wp14:anchorId="6234838E" wp14:editId="75B7FA92">
+            <wp:extent cx="5809720" cy="2632821"/>
+            <wp:effectExtent l="19050" t="19050" r="19685" b="15240"/>
             <wp:docPr id="413727775" name="Picture 1" descr="A drawing of a couple of cones&#10;&#10;Description automatically generated with medium confidence"/>
             <wp:cNvGraphicFramePr>
               <a:graphicFrameLocks xmlns:a="http://schemas.openxmlformats.org/drawingml/2006/main" noChangeAspect="1"/>
@@ -15228,11 +15022,16 @@
                   <pic:spPr>
                     <a:xfrm>
                       <a:off x="0" y="0"/>
-                      <a:ext cx="5939790" cy="2691765"/>
+                      <a:ext cx="5816579" cy="2635929"/>
                     </a:xfrm>
                     <a:prstGeom prst="rect">
                       <a:avLst/>
                     </a:prstGeom>
+                    <a:ln>
+                      <a:solidFill>
+                        <a:schemeClr val="tx1"/>
+                      </a:solidFill>
+                    </a:ln>
                   </pic:spPr>
                 </pic:pic>
               </a:graphicData>
@@ -15243,54 +15042,192 @@
     </w:p>
     <w:p>
       <w:pPr>
-        <w:pStyle w:val="Caption"/>
+        <w:pStyle w:val="ResimYazs"/>
         <w:jc w:val="center"/>
       </w:pPr>
+      <w:bookmarkStart w:id="19" w:name="_Ref186720137"/>
       <w:r>
         <w:rPr>
           <w:b/>
-          <w:bCs/>
-        </w:rPr>
-        <w:t>Figure 2.10</w:t>
+        </w:rPr>
+        <w:t xml:space="preserve">Figure </w:t>
       </w:r>
       <w:r>
         <w:rPr>
           <w:b/>
-          <w:bCs/>
-        </w:rPr>
+        </w:rPr>
+        <w:fldChar w:fldCharType="begin"/>
+      </w:r>
+      <w:r>
+        <w:rPr>
+          <w:b/>
+        </w:rPr>
+        <w:instrText xml:space="preserve"> STYLEREF 1 \s </w:instrText>
+      </w:r>
+      <w:r>
+        <w:rPr>
+          <w:b/>
+        </w:rPr>
+        <w:fldChar w:fldCharType="separate"/>
+      </w:r>
+      <w:r>
+        <w:rPr>
+          <w:b/>
+          <w:noProof/>
+        </w:rPr>
+        <w:t>2</w:t>
+      </w:r>
+      <w:r>
+        <w:rPr>
+          <w:b/>
+        </w:rPr>
+        <w:fldChar w:fldCharType="end"/>
+      </w:r>
+      <w:r>
+        <w:rPr>
+          <w:b/>
+        </w:rPr>
+        <w:t>.</w:t>
+      </w:r>
+      <w:r>
+        <w:rPr>
+          <w:b/>
+        </w:rPr>
+        <w:fldChar w:fldCharType="begin"/>
+      </w:r>
+      <w:r>
+        <w:rPr>
+          <w:b/>
+        </w:rPr>
+        <w:instrText xml:space="preserve"> SEQ Figure \* ARABIC \s 1 </w:instrText>
+      </w:r>
+      <w:r>
+        <w:rPr>
+          <w:b/>
+        </w:rPr>
+        <w:fldChar w:fldCharType="separate"/>
+      </w:r>
+      <w:r>
+        <w:rPr>
+          <w:b/>
+          <w:noProof/>
+        </w:rPr>
+        <w:t>10</w:t>
+      </w:r>
+      <w:r>
+        <w:rPr>
+          <w:b/>
+        </w:rPr>
+        <w:fldChar w:fldCharType="end"/>
+      </w:r>
+      <w:bookmarkEnd w:id="19"/>
+      <w:r>
         <w:t xml:space="preserve"> </w:t>
       </w:r>
       <w:r>
         <w:t>The Designation of Rotor Positions</w:t>
+      </w:r>
+      <w:r>
+        <w:t>.</w:t>
       </w:r>
     </w:p>
     <w:p>
       <w:pPr>
-        <w:ind w:firstLine="0"/>
         <w:rPr>
           <w:i/>
           <w:iCs/>
         </w:rPr>
       </w:pPr>
-      <w:bookmarkStart w:id="19" w:name="_Hlk186560855"/>
+      <w:bookmarkStart w:id="20" w:name="_Hlk186560855"/>
       <w:bookmarkEnd w:id="18"/>
       <w:r>
-        <w:t xml:space="preserve">After the positions and necessary mechanism are determined, tilt mechanism must be designed accordingly. The positions of the BLDC motors are sufficiently enough from the wings. That brings additions in the wings. According to these considerations, it is decided that the servo actuators can be directly connected to the BLDC motors. That simplifies the tilting mechanism design and allows more stable structure. The servo motors </w:t>
-      </w:r>
-      <w:proofErr w:type="gramStart"/>
-      <w:r>
-        <w:t>are located in</w:t>
-      </w:r>
-      <w:proofErr w:type="gramEnd"/>
-      <w:r>
-        <w:t xml:space="preserve"> the inside of the support addition. Therefore, the design of these support units is based on the size of servo motors, while maintaining structural integrity and strength. The connection between servo motors and BLDC motors are designed in a way that the thrust produced by the propellers does not create any moment in the rotating axis of servo motors. That lowers the force applied on the servo motors. The finalized design of tilting mechanism is shown in </w:t>
+        <w:t>After the positions and necessary mechanism are determined, tilt mechanism must be designed accordingly. The positions of the BLDC motors are sufficiently enough from the wings. That brings additions in the wings. According to these considerations, it is decided that the servo actuators can be directly connected to the BLDC motors. That simplifies the tilting mechanism design and allows more stable structure. The servo motors are located in the inside of the support addition. Therefore, the design of these support units is based on the size of servo motors, while maintaining structural integrity and strength. The connection between servo motors and BLDC motors are designed in a way that the thrust produced by the propellers does not create any moment in the rotating axis of servo motors. That lowers the force applied on the servo motors. The finalized design of tilting mechanism is shown in</w:t>
+      </w:r>
+      <w:r>
+        <w:t xml:space="preserve"> </w:t>
       </w:r>
       <w:r>
         <w:rPr>
           <w:i/>
           <w:iCs/>
-        </w:rPr>
-        <w:t xml:space="preserve">Figure 2.11. </w:t>
+          <w:highlight w:val="green"/>
+        </w:rPr>
+        <w:fldChar w:fldCharType="begin"/>
+      </w:r>
+      <w:r>
+        <w:rPr>
+          <w:i/>
+          <w:highlight w:val="green"/>
+        </w:rPr>
+        <w:instrText xml:space="preserve"> REF _Ref186720195 \h </w:instrText>
+      </w:r>
+      <w:r>
+        <w:rPr>
+          <w:i/>
+          <w:iCs/>
+          <w:highlight w:val="green"/>
+        </w:rPr>
+      </w:r>
+      <w:r>
+        <w:rPr>
+          <w:i/>
+          <w:iCs/>
+          <w:highlight w:val="green"/>
+        </w:rPr>
+        <w:instrText xml:space="preserve"> \* MERGEFORMAT </w:instrText>
+      </w:r>
+      <w:r>
+        <w:rPr>
+          <w:i/>
+          <w:iCs/>
+          <w:highlight w:val="green"/>
+        </w:rPr>
+        <w:fldChar w:fldCharType="separate"/>
+      </w:r>
+      <w:r>
+        <w:rPr>
+          <w:i/>
+          <w:highlight w:val="green"/>
+        </w:rPr>
+        <w:t xml:space="preserve">Figure </w:t>
+      </w:r>
+      <w:r>
+        <w:rPr>
+          <w:i/>
+          <w:noProof/>
+          <w:highlight w:val="green"/>
+        </w:rPr>
+        <w:t>2</w:t>
+      </w:r>
+      <w:r>
+        <w:rPr>
+          <w:i/>
+          <w:highlight w:val="green"/>
+        </w:rPr>
+        <w:t>.</w:t>
+      </w:r>
+      <w:r>
+        <w:rPr>
+          <w:i/>
+          <w:noProof/>
+          <w:highlight w:val="green"/>
+        </w:rPr>
+        <w:t>11</w:t>
+      </w:r>
+      <w:r>
+        <w:rPr>
+          <w:i/>
+          <w:iCs/>
+          <w:highlight w:val="green"/>
+        </w:rPr>
+        <w:fldChar w:fldCharType="end"/>
+      </w:r>
+      <w:r>
+        <w:rPr>
+          <w:i/>
+          <w:iCs/>
+        </w:rPr>
+        <w:t xml:space="preserve">. </w:t>
       </w:r>
     </w:p>
     <w:p>
@@ -15299,18 +15236,19 @@
         <w:ind w:firstLine="0"/>
         <w:jc w:val="center"/>
       </w:pPr>
-      <w:bookmarkStart w:id="20" w:name="_Hlk186560875"/>
+      <w:bookmarkStart w:id="21" w:name="_Hlk186560875"/>
       <w:r>
         <w:rPr>
           <w:i/>
           <w:iCs/>
           <w:noProof/>
+          <w:lang w:eastAsia="en-GB"/>
         </w:rPr>
         <w:lastRenderedPageBreak/>
         <w:drawing>
-          <wp:inline distT="0" distB="0" distL="0" distR="0" wp14:anchorId="20FDD97D" wp14:editId="4338AB48">
-            <wp:extent cx="4325629" cy="2638425"/>
-            <wp:effectExtent l="0" t="0" r="0" b="0"/>
+          <wp:inline distT="0" distB="0" distL="0" distR="0" wp14:anchorId="20FDD97D" wp14:editId="5CA5C155">
+            <wp:extent cx="4131474" cy="2520000"/>
+            <wp:effectExtent l="19050" t="19050" r="21590" b="13970"/>
             <wp:docPr id="1660252553" name="Picture 7" descr="A close-up of a propeller&#10;&#10;Description automatically generated"/>
             <wp:cNvGraphicFramePr>
               <a:graphicFrameLocks xmlns:a="http://schemas.openxmlformats.org/drawingml/2006/main" noChangeAspect="1"/>
@@ -15340,14 +15278,16 @@
                   <pic:spPr bwMode="auto">
                     <a:xfrm>
                       <a:off x="0" y="0"/>
-                      <a:ext cx="4336882" cy="2645289"/>
+                      <a:ext cx="4131474" cy="2520000"/>
                     </a:xfrm>
                     <a:prstGeom prst="rect">
                       <a:avLst/>
                     </a:prstGeom>
                     <a:noFill/>
                     <a:ln>
-                      <a:noFill/>
+                      <a:solidFill>
+                        <a:schemeClr val="tx1"/>
+                      </a:solidFill>
                     </a:ln>
                   </pic:spPr>
                 </pic:pic>
@@ -15359,41 +15299,98 @@
     </w:p>
     <w:p>
       <w:pPr>
-        <w:pStyle w:val="Caption"/>
+        <w:pStyle w:val="ResimYazs"/>
         <w:jc w:val="center"/>
       </w:pPr>
+      <w:bookmarkStart w:id="22" w:name="_Ref186720195"/>
       <w:r>
         <w:rPr>
           <w:b/>
-          <w:bCs/>
-        </w:rPr>
-        <w:t xml:space="preserve">Figure 2.11 </w:t>
+        </w:rPr>
+        <w:t xml:space="preserve">Figure </w:t>
+      </w:r>
+      <w:r>
+        <w:rPr>
+          <w:b/>
+        </w:rPr>
+        <w:fldChar w:fldCharType="begin"/>
+      </w:r>
+      <w:r>
+        <w:rPr>
+          <w:b/>
+        </w:rPr>
+        <w:instrText xml:space="preserve"> STYLEREF 1 \s </w:instrText>
+      </w:r>
+      <w:r>
+        <w:rPr>
+          <w:b/>
+        </w:rPr>
+        <w:fldChar w:fldCharType="separate"/>
+      </w:r>
+      <w:r>
+        <w:rPr>
+          <w:b/>
+          <w:noProof/>
+        </w:rPr>
+        <w:t>2</w:t>
+      </w:r>
+      <w:r>
+        <w:rPr>
+          <w:b/>
+        </w:rPr>
+        <w:fldChar w:fldCharType="end"/>
+      </w:r>
+      <w:r>
+        <w:rPr>
+          <w:b/>
+        </w:rPr>
+        <w:t>.</w:t>
+      </w:r>
+      <w:r>
+        <w:rPr>
+          <w:b/>
+        </w:rPr>
+        <w:fldChar w:fldCharType="begin"/>
+      </w:r>
+      <w:r>
+        <w:rPr>
+          <w:b/>
+        </w:rPr>
+        <w:instrText xml:space="preserve"> SEQ Figure \* ARABIC \s 1 </w:instrText>
+      </w:r>
+      <w:r>
+        <w:rPr>
+          <w:b/>
+        </w:rPr>
+        <w:fldChar w:fldCharType="separate"/>
+      </w:r>
+      <w:r>
+        <w:rPr>
+          <w:b/>
+          <w:noProof/>
+        </w:rPr>
+        <w:t>11</w:t>
+      </w:r>
+      <w:r>
+        <w:rPr>
+          <w:b/>
+        </w:rPr>
+        <w:fldChar w:fldCharType="end"/>
+      </w:r>
+      <w:bookmarkEnd w:id="22"/>
+      <w:r>
+        <w:t xml:space="preserve"> </w:t>
       </w:r>
       <w:r>
         <w:t>The Tilting Mechanism</w:t>
+      </w:r>
+      <w:r>
+        <w:t>.</w:t>
       </w:r>
     </w:p>
     <w:bookmarkEnd w:id="20"/>
+    <w:bookmarkEnd w:id="21"/>
     <w:p>
-      <w:pPr>
-        <w:ind w:firstLine="0"/>
-        <w:rPr>
-          <w:i/>
-          <w:iCs/>
-        </w:rPr>
-      </w:pPr>
-    </w:p>
-    <w:bookmarkEnd w:id="19"/>
-    <w:p/>
-    <w:p>
-      <w:r>
-        <w:rPr>
-          <w:highlight w:val="red"/>
-        </w:rPr>
-        <w:t>Tilt Mechanism and position of motor section.</w:t>
-      </w:r>
-    </w:p>
-    <w:p>
       <w:r>
         <w:t>The next stage of the design is the structural analysis of the wing members.</w:t>
       </w:r>
@@ -15482,15 +15479,7 @@
         <w:t xml:space="preserve"> found.</w:t>
       </w:r>
       <w:r>
-        <w:t xml:space="preserve"> The mechanical properties of the material were taken from this article and </w:t>
-      </w:r>
-      <w:proofErr w:type="gramStart"/>
-      <w:r>
-        <w:t>entered into</w:t>
-      </w:r>
-      <w:proofErr w:type="gramEnd"/>
-      <w:r>
-        <w:t xml:space="preserve"> the software.</w:t>
+        <w:t xml:space="preserve"> The mechanical properties of the material were taken from this article and entered into the software.</w:t>
       </w:r>
       <w:r>
         <w:t xml:space="preserve"> Mechanical properties such as </w:t>
@@ -15694,10 +15683,10 @@
     </w:p>
     <w:p>
       <w:pPr>
-        <w:pStyle w:val="Caption"/>
+        <w:pStyle w:val="ResimYazs"/>
         <w:jc w:val="center"/>
       </w:pPr>
-      <w:bookmarkStart w:id="21" w:name="_Ref186480884"/>
+      <w:bookmarkStart w:id="23" w:name="_Ref186480884"/>
       <w:r>
         <w:rPr>
           <w:b/>
@@ -15764,7 +15753,7 @@
           <w:b/>
           <w:noProof/>
         </w:rPr>
-        <w:t>10</w:t>
+        <w:t>12</w:t>
       </w:r>
       <w:r>
         <w:rPr>
@@ -15772,7 +15761,7 @@
         </w:rPr>
         <w:fldChar w:fldCharType="end"/>
       </w:r>
-      <w:bookmarkEnd w:id="21"/>
+      <w:bookmarkEnd w:id="23"/>
       <w:r>
         <w:rPr>
           <w:b/>
@@ -15791,7 +15780,6 @@
     </w:p>
     <w:p>
       <w:r>
-        <w:lastRenderedPageBreak/>
         <w:t>As can be seen in the</w:t>
       </w:r>
       <w:r>
@@ -15840,7 +15828,7 @@
           <w:noProof/>
           <w:highlight w:val="green"/>
         </w:rPr>
-        <w:t>2.10</w:t>
+        <w:t>2.12</w:t>
       </w:r>
       <w:r>
         <w:rPr>
@@ -15862,18 +15850,10 @@
         <w:t xml:space="preserve"> occurs </w:t>
       </w:r>
       <w:r>
-        <w:t xml:space="preserve">at the wing tips, as expected. </w:t>
-      </w:r>
-      <w:proofErr w:type="gramStart"/>
-      <w:r>
-        <w:t>A</w:t>
-      </w:r>
-      <w:r>
-        <w:t>lso</w:t>
-      </w:r>
-      <w:proofErr w:type="gramEnd"/>
-      <w:r>
-        <w:t xml:space="preserve"> the maximum </w:t>
+        <w:t>at the wing tips, as expected. A</w:t>
+      </w:r>
+      <w:r>
+        <w:t xml:space="preserve">lso the maximum </w:t>
       </w:r>
       <w:r>
         <w:t xml:space="preserve">deflection </w:t>
@@ -15996,7 +15976,7 @@
           <w:noProof/>
           <w:highlight w:val="green"/>
         </w:rPr>
-        <w:t>2.11</w:t>
+        <w:t>2.13</w:t>
       </w:r>
       <w:r>
         <w:rPr>
@@ -16038,10 +16018,11 @@
           <w:noProof/>
           <w:lang w:eastAsia="en-GB"/>
         </w:rPr>
+        <w:lastRenderedPageBreak/>
         <w:drawing>
-          <wp:inline distT="0" distB="0" distL="0" distR="0" wp14:anchorId="0838051D" wp14:editId="0CE8118F">
-            <wp:extent cx="4145392" cy="2160000"/>
-            <wp:effectExtent l="19050" t="19050" r="26670" b="12065"/>
+          <wp:inline distT="0" distB="0" distL="0" distR="0" wp14:anchorId="0838051D" wp14:editId="5069C6E4">
+            <wp:extent cx="3730852" cy="1944000"/>
+            <wp:effectExtent l="19050" t="19050" r="22225" b="18415"/>
             <wp:docPr id="22" name="Resim 22"/>
             <wp:cNvGraphicFramePr>
               <a:graphicFrameLocks xmlns:a="http://schemas.openxmlformats.org/drawingml/2006/main" noChangeAspect="1"/>
@@ -16068,7 +16049,7 @@
                   <pic:spPr>
                     <a:xfrm>
                       <a:off x="0" y="0"/>
-                      <a:ext cx="4145392" cy="2160000"/>
+                      <a:ext cx="3730852" cy="1944000"/>
                     </a:xfrm>
                     <a:prstGeom prst="rect">
                       <a:avLst/>
@@ -16088,10 +16069,10 @@
     </w:p>
     <w:p>
       <w:pPr>
-        <w:pStyle w:val="Caption"/>
+        <w:pStyle w:val="ResimYazs"/>
         <w:jc w:val="center"/>
       </w:pPr>
-      <w:bookmarkStart w:id="22" w:name="_Ref186481622"/>
+      <w:bookmarkStart w:id="24" w:name="_Ref186481622"/>
       <w:r>
         <w:rPr>
           <w:b/>
@@ -16158,7 +16139,7 @@
           <w:b/>
           <w:noProof/>
         </w:rPr>
-        <w:t>11</w:t>
+        <w:t>13</w:t>
       </w:r>
       <w:r>
         <w:rPr>
@@ -16166,7 +16147,7 @@
         </w:rPr>
         <w:fldChar w:fldCharType="end"/>
       </w:r>
-      <w:bookmarkEnd w:id="22"/>
+      <w:bookmarkEnd w:id="24"/>
       <w:r>
         <w:t xml:space="preserve"> Wing Total Deformation Results of FEA for Vertical Flight.</w:t>
       </w:r>
@@ -16249,7 +16230,7 @@
           <w:noProof/>
           <w:highlight w:val="green"/>
         </w:rPr>
-        <w:t>2.12</w:t>
+        <w:t>2.14</w:t>
       </w:r>
       <w:r>
         <w:rPr>
@@ -16301,7 +16282,7 @@
           <w:noProof/>
           <w:highlight w:val="green"/>
         </w:rPr>
-        <w:t>2.13</w:t>
+        <w:t>2.15</w:t>
       </w:r>
       <w:r>
         <w:rPr>
@@ -16407,7 +16388,7 @@
           <w:noProof/>
           <w:highlight w:val="green"/>
         </w:rPr>
-        <w:t>2.12</w:t>
+        <w:t>2.14</w:t>
       </w:r>
       <w:r>
         <w:rPr>
@@ -16435,9 +16416,9 @@
           <w:lang w:eastAsia="en-GB"/>
         </w:rPr>
         <w:drawing>
-          <wp:inline distT="0" distB="0" distL="0" distR="0" wp14:anchorId="0FAF7767" wp14:editId="01294B52">
-            <wp:extent cx="4145392" cy="2160000"/>
-            <wp:effectExtent l="19050" t="19050" r="26670" b="12065"/>
+          <wp:inline distT="0" distB="0" distL="0" distR="0" wp14:anchorId="0FAF7767" wp14:editId="2676EFCB">
+            <wp:extent cx="3730852" cy="1944000"/>
+            <wp:effectExtent l="19050" t="19050" r="22225" b="18415"/>
             <wp:docPr id="23" name="Resim 23"/>
             <wp:cNvGraphicFramePr>
               <a:graphicFrameLocks xmlns:a="http://schemas.openxmlformats.org/drawingml/2006/main" noChangeAspect="1"/>
@@ -16464,7 +16445,7 @@
                   <pic:spPr>
                     <a:xfrm>
                       <a:off x="0" y="0"/>
-                      <a:ext cx="4145392" cy="2160000"/>
+                      <a:ext cx="3730852" cy="1944000"/>
                     </a:xfrm>
                     <a:prstGeom prst="rect">
                       <a:avLst/>
@@ -16484,10 +16465,10 @@
     </w:p>
     <w:p>
       <w:pPr>
-        <w:pStyle w:val="Caption"/>
+        <w:pStyle w:val="ResimYazs"/>
         <w:jc w:val="center"/>
       </w:pPr>
-      <w:bookmarkStart w:id="23" w:name="_Ref186483939"/>
+      <w:bookmarkStart w:id="25" w:name="_Ref186483939"/>
       <w:r>
         <w:rPr>
           <w:b/>
@@ -16554,7 +16535,7 @@
           <w:b/>
           <w:noProof/>
         </w:rPr>
-        <w:t>12</w:t>
+        <w:t>14</w:t>
       </w:r>
       <w:r>
         <w:rPr>
@@ -16562,7 +16543,7 @@
         </w:rPr>
         <w:fldChar w:fldCharType="end"/>
       </w:r>
-      <w:bookmarkEnd w:id="23"/>
+      <w:bookmarkEnd w:id="25"/>
       <w:r>
         <w:t xml:space="preserve"> Equivalent Stress</w:t>
       </w:r>
@@ -16647,7 +16628,7 @@
           <w:noProof/>
           <w:highlight w:val="green"/>
         </w:rPr>
-        <w:t>2.13</w:t>
+        <w:t>2.15</w:t>
       </w:r>
       <w:r>
         <w:rPr>
@@ -16663,15 +16644,7 @@
         <w:t xml:space="preserve">. It is as expected because load is </w:t>
       </w:r>
       <w:r>
-        <w:t xml:space="preserve">12N which is maximum static thrust can be generated by rotors </w:t>
-      </w:r>
-      <w:proofErr w:type="gramStart"/>
-      <w:r>
-        <w:t>and also</w:t>
-      </w:r>
-      <w:proofErr w:type="gramEnd"/>
-      <w:r>
-        <w:t xml:space="preserve"> moment arm is shorter than the </w:t>
+        <w:t xml:space="preserve">12N which is maximum static thrust can be generated by rotors and also moment arm is shorter than the </w:t>
       </w:r>
       <w:r>
         <w:t>horizontal flight load.</w:t>
@@ -16728,7 +16701,7 @@
           <w:noProof/>
           <w:highlight w:val="green"/>
         </w:rPr>
-        <w:t>2.13</w:t>
+        <w:t>2.15</w:t>
       </w:r>
       <w:r>
         <w:rPr>
@@ -16755,11 +16728,10 @@
           <w:noProof/>
           <w:lang w:eastAsia="en-GB"/>
         </w:rPr>
-        <w:lastRenderedPageBreak/>
         <w:drawing>
-          <wp:inline distT="0" distB="0" distL="0" distR="0" wp14:anchorId="1565EC9C" wp14:editId="5CC45315">
-            <wp:extent cx="4140295" cy="2160000"/>
-            <wp:effectExtent l="19050" t="19050" r="12700" b="12065"/>
+          <wp:inline distT="0" distB="0" distL="0" distR="0" wp14:anchorId="1565EC9C" wp14:editId="2B3AC602">
+            <wp:extent cx="3726265" cy="1944000"/>
+            <wp:effectExtent l="19050" t="19050" r="26670" b="18415"/>
             <wp:docPr id="24" name="Resim 24"/>
             <wp:cNvGraphicFramePr>
               <a:graphicFrameLocks xmlns:a="http://schemas.openxmlformats.org/drawingml/2006/main" noChangeAspect="1"/>
@@ -16786,7 +16758,7 @@
                   <pic:spPr>
                     <a:xfrm>
                       <a:off x="0" y="0"/>
-                      <a:ext cx="4140295" cy="2160000"/>
+                      <a:ext cx="3726265" cy="1944000"/>
                     </a:xfrm>
                     <a:prstGeom prst="rect">
                       <a:avLst/>
@@ -16803,13 +16775,15 @@
           </wp:inline>
         </w:drawing>
       </w:r>
+      <w:bookmarkStart w:id="26" w:name="_GoBack"/>
+      <w:bookmarkEnd w:id="26"/>
     </w:p>
     <w:p>
       <w:pPr>
-        <w:pStyle w:val="Caption"/>
+        <w:pStyle w:val="ResimYazs"/>
         <w:jc w:val="center"/>
       </w:pPr>
-      <w:bookmarkStart w:id="24" w:name="_Ref186483954"/>
+      <w:bookmarkStart w:id="27" w:name="_Ref186483954"/>
       <w:r>
         <w:rPr>
           <w:b/>
@@ -16876,7 +16850,7 @@
           <w:b/>
           <w:noProof/>
         </w:rPr>
-        <w:t>13</w:t>
+        <w:t>15</w:t>
       </w:r>
       <w:r>
         <w:rPr>
@@ -16884,28 +16858,21 @@
         </w:rPr>
         <w:fldChar w:fldCharType="end"/>
       </w:r>
-      <w:bookmarkEnd w:id="24"/>
+      <w:bookmarkEnd w:id="27"/>
       <w:r>
         <w:t xml:space="preserve"> Equivalent Stress on the Wing Results of FEA for Vertical Flight.</w:t>
       </w:r>
     </w:p>
     <w:p>
       <w:r>
+        <w:lastRenderedPageBreak/>
         <w:t>Even if the applied load of 19N at wing tip which develops higher bending moments than generated by the lift at all points of the wing, resulting stresses way lower than the materials yield stresses.</w:t>
       </w:r>
       <w:r>
         <w:t xml:space="preserve"> Safety factor with respect to yield stress of the materials was also provided by Ansys</w:t>
       </w:r>
       <w:r>
-        <w:t xml:space="preserve">. Under horizontal flight </w:t>
-      </w:r>
-      <w:proofErr w:type="gramStart"/>
-      <w:r>
-        <w:t>loads;</w:t>
-      </w:r>
-      <w:proofErr w:type="gramEnd"/>
-      <w:r>
-        <w:t xml:space="preserve"> m</w:t>
+        <w:t>. Under horizontal flight loads; m</w:t>
       </w:r>
       <w:r>
         <w:t xml:space="preserve">inimum safety factor is </w:t>
@@ -16932,15 +16899,7 @@
         <w:t xml:space="preserve">. </w:t>
       </w:r>
       <w:r>
-        <w:t xml:space="preserve">Under vertical flight </w:t>
-      </w:r>
-      <w:proofErr w:type="gramStart"/>
-      <w:r>
-        <w:t>loads;</w:t>
-      </w:r>
-      <w:proofErr w:type="gramEnd"/>
-      <w:r>
-        <w:t xml:space="preserve"> minimum safety factor is 1.72</w:t>
+        <w:t>Under vertical flight loads; minimum safety factor is 1.72</w:t>
       </w:r>
       <w:r>
         <w:t xml:space="preserve"> </w:t>
@@ -16987,15 +16946,7 @@
         <w:t xml:space="preserve">. </w:t>
       </w:r>
       <w:r>
-        <w:t xml:space="preserve">In </w:t>
-      </w:r>
-      <w:proofErr w:type="spellStart"/>
-      <w:r>
-        <w:t>Ardupilot</w:t>
-      </w:r>
-      <w:proofErr w:type="spellEnd"/>
-      <w:r>
-        <w:t xml:space="preserve">, the flight control software, </w:t>
+        <w:t xml:space="preserve">In Ardupilot, the flight control software, </w:t>
       </w:r>
       <w:r>
         <w:t xml:space="preserve">the default value of </w:t>
@@ -17196,10 +17147,10 @@
     </w:p>
     <w:p>
       <w:pPr>
-        <w:pStyle w:val="Caption"/>
+        <w:pStyle w:val="ResimYazs"/>
         <w:jc w:val="right"/>
       </w:pPr>
-      <w:bookmarkStart w:id="25" w:name="_Ref186557488"/>
+      <w:bookmarkStart w:id="28" w:name="_Ref186557488"/>
       <w:r>
         <w:rPr>
           <w:highlight w:val="green"/>
@@ -17266,7 +17217,7 @@
           <w:noProof/>
           <w:highlight w:val="green"/>
         </w:rPr>
-        <w:t>8</w:t>
+        <w:t>9</w:t>
       </w:r>
       <w:r>
         <w:rPr>
@@ -17274,7 +17225,7 @@
         </w:rPr>
         <w:fldChar w:fldCharType="end"/>
       </w:r>
-      <w:bookmarkEnd w:id="25"/>
+      <w:bookmarkEnd w:id="28"/>
     </w:p>
     <w:p>
       <w:pPr>
@@ -17507,7 +17458,7 @@
           <w:noProof/>
           <w:highlight w:val="green"/>
         </w:rPr>
-        <w:t>9</w:t>
+        <w:t>10</w:t>
       </w:r>
       <w:r>
         <w:rPr>
@@ -17851,11 +17802,11 @@
     </w:p>
     <w:p>
       <w:pPr>
-        <w:pStyle w:val="Caption"/>
+        <w:pStyle w:val="ResimYazs"/>
         <w:spacing w:line="0" w:lineRule="atLeast"/>
         <w:jc w:val="right"/>
       </w:pPr>
-      <w:bookmarkStart w:id="26" w:name="_Ref186557282"/>
+      <w:bookmarkStart w:id="29" w:name="_Ref186557282"/>
       <w:r>
         <w:rPr>
           <w:highlight w:val="green"/>
@@ -17922,7 +17873,7 @@
           <w:noProof/>
           <w:highlight w:val="green"/>
         </w:rPr>
-        <w:t>9</w:t>
+        <w:t>10</w:t>
       </w:r>
       <w:r>
         <w:rPr>
@@ -17930,7 +17881,7 @@
         </w:rPr>
         <w:fldChar w:fldCharType="end"/>
       </w:r>
-      <w:bookmarkEnd w:id="26"/>
+      <w:bookmarkEnd w:id="29"/>
     </w:p>
     <w:p>
       <w:pPr>
@@ -18077,7 +18028,7 @@
           <w:noProof/>
           <w:highlight w:val="green"/>
         </w:rPr>
-        <w:t>8</w:t>
+        <w:t>9</w:t>
       </w:r>
       <w:r>
         <w:rPr>
@@ -18144,7 +18095,7 @@
           <w:noProof/>
           <w:highlight w:val="green"/>
         </w:rPr>
-        <w:t>9</w:t>
+        <w:t>10</w:t>
       </w:r>
       <w:r>
         <w:rPr>
@@ -18247,109 +18198,92 @@
           <w:rFonts w:eastAsiaTheme="minorEastAsia"/>
           <w:szCs w:val="24"/>
         </w:rPr>
-        <w:t xml:space="preserve">When the manufacturer data sheets are analysed, </w:t>
-      </w:r>
-      <w:proofErr w:type="gramStart"/>
+        <w:t>When the manufacturer data sheets are analysed, it can be</w:t>
+      </w:r>
       <w:r>
         <w:rPr>
           <w:rFonts w:eastAsiaTheme="minorEastAsia"/>
           <w:szCs w:val="24"/>
         </w:rPr>
-        <w:t>it can be</w:t>
+        <w:t xml:space="preserve"> seen that the motor rotating at this angular speed con</w:t>
       </w:r>
       <w:r>
         <w:rPr>
           <w:rFonts w:eastAsiaTheme="minorEastAsia"/>
           <w:szCs w:val="24"/>
         </w:rPr>
-        <w:t xml:space="preserve"> seen that the</w:t>
-      </w:r>
-      <w:proofErr w:type="gramEnd"/>
+        <w:t xml:space="preserve">sumes approximately </w:t>
+      </w:r>
+      <w:r>
+        <w:rPr>
+          <w:rFonts w:eastAsiaTheme="minorEastAsia"/>
+          <w:i/>
+          <w:szCs w:val="24"/>
+        </w:rPr>
+        <w:t>355</w:t>
+      </w:r>
+      <w:r>
+        <w:rPr>
+          <w:rFonts w:eastAsiaTheme="minorEastAsia"/>
+          <w:i/>
+          <w:szCs w:val="24"/>
+        </w:rPr>
+        <w:t>W</w:t>
+      </w:r>
       <w:r>
         <w:rPr>
           <w:rFonts w:eastAsiaTheme="minorEastAsia"/>
           <w:szCs w:val="24"/>
         </w:rPr>
-        <w:t xml:space="preserve"> motor rotating at this angular speed con</w:t>
+        <w:t xml:space="preserve"> </w:t>
       </w:r>
       <w:r>
         <w:rPr>
           <w:rFonts w:eastAsiaTheme="minorEastAsia"/>
           <w:szCs w:val="24"/>
         </w:rPr>
-        <w:t xml:space="preserve">sumes approximately </w:t>
-      </w:r>
-      <w:r>
-        <w:rPr>
-          <w:rFonts w:eastAsiaTheme="minorEastAsia"/>
-          <w:i/>
-          <w:szCs w:val="24"/>
-        </w:rPr>
-        <w:t>355</w:t>
-      </w:r>
-      <w:r>
-        <w:rPr>
-          <w:rFonts w:eastAsiaTheme="minorEastAsia"/>
-          <w:i/>
-          <w:szCs w:val="24"/>
-        </w:rPr>
-        <w:t>W</w:t>
+        <w:t xml:space="preserve">electrical </w:t>
       </w:r>
       <w:r>
         <w:rPr>
           <w:rFonts w:eastAsiaTheme="minorEastAsia"/>
           <w:szCs w:val="24"/>
         </w:rPr>
-        <w:t xml:space="preserve"> </w:t>
+        <w:t xml:space="preserve">power. Total energy consumption </w:t>
       </w:r>
       <w:r>
         <w:rPr>
           <w:rFonts w:eastAsiaTheme="minorEastAsia"/>
           <w:szCs w:val="24"/>
         </w:rPr>
-        <w:t xml:space="preserve">electrical </w:t>
+        <w:t xml:space="preserve">is calculated as </w:t>
+      </w:r>
+      <w:r>
+        <w:rPr>
+          <w:rFonts w:eastAsiaTheme="minorEastAsia"/>
+          <w:i/>
+          <w:szCs w:val="24"/>
+        </w:rPr>
+        <w:t>1065W</w:t>
+      </w:r>
+      <w:r>
+        <w:rPr>
+          <w:rFonts w:eastAsiaTheme="minorEastAsia"/>
+          <w:i/>
+          <w:szCs w:val="24"/>
+        </w:rPr>
+        <w:t xml:space="preserve"> </w:t>
       </w:r>
       <w:r>
         <w:rPr>
           <w:rFonts w:eastAsiaTheme="minorEastAsia"/>
           <w:szCs w:val="24"/>
         </w:rPr>
-        <w:t xml:space="preserve">power. Total energy consumption </w:t>
-      </w:r>
-      <w:r>
-        <w:rPr>
-          <w:rFonts w:eastAsiaTheme="minorEastAsia"/>
-          <w:szCs w:val="24"/>
-        </w:rPr>
-        <w:t xml:space="preserve">is calculated as </w:t>
-      </w:r>
-      <w:r>
-        <w:rPr>
-          <w:rFonts w:eastAsiaTheme="minorEastAsia"/>
-          <w:i/>
-          <w:szCs w:val="24"/>
-        </w:rPr>
-        <w:t>1065W</w:t>
-      </w:r>
-      <w:r>
-        <w:rPr>
-          <w:rFonts w:eastAsiaTheme="minorEastAsia"/>
-          <w:i/>
-          <w:szCs w:val="24"/>
-        </w:rPr>
-        <w:t xml:space="preserve"> </w:t>
-      </w:r>
-      <w:r>
-        <w:rPr>
-          <w:rFonts w:eastAsiaTheme="minorEastAsia"/>
-          <w:szCs w:val="24"/>
-        </w:rPr>
         <w:t>during vertical flight.</w:t>
       </w:r>
     </w:p>
     <w:p>
       <w:r>
-        <w:lastRenderedPageBreak/>
         <w:t xml:space="preserve">The aircraft is experienced </w:t>
       </w:r>
       <w:r>
@@ -18849,13 +18783,14 @@
     </w:p>
     <w:p>
       <w:pPr>
-        <w:pStyle w:val="Heading2"/>
+        <w:pStyle w:val="Balk2"/>
         <w:numPr>
           <w:ilvl w:val="1"/>
           <w:numId w:val="2"/>
         </w:numPr>
       </w:pPr>
       <w:r>
+        <w:lastRenderedPageBreak/>
         <w:t>Project Management</w:t>
       </w:r>
     </w:p>
@@ -18882,7 +18817,7 @@
     </w:p>
     <w:p>
       <w:pPr>
-        <w:pStyle w:val="Heading1"/>
+        <w:pStyle w:val="Balk1"/>
         <w:numPr>
           <w:ilvl w:val="0"/>
           <w:numId w:val="2"/>
@@ -18948,7 +18883,7 @@
     <w:p/>
     <w:p>
       <w:pPr>
-        <w:pStyle w:val="Heading1"/>
+        <w:pStyle w:val="Balk1"/>
         <w:numPr>
           <w:ilvl w:val="0"/>
           <w:numId w:val="2"/>
@@ -19014,7 +18949,7 @@
       <w:sdtContent>
         <w:p>
           <w:pPr>
-            <w:pStyle w:val="Heading1"/>
+            <w:pStyle w:val="Balk1"/>
           </w:pPr>
           <w:r>
             <w:t>References</w:t>
@@ -19073,7 +19008,7 @@
                   </w:tcPr>
                   <w:p>
                     <w:pPr>
-                      <w:pStyle w:val="Bibliography"/>
+                      <w:pStyle w:val="Kaynaka"/>
                       <w:rPr>
                         <w:noProof/>
                         <w:szCs w:val="24"/>
@@ -19083,7 +19018,6 @@
                       <w:rPr>
                         <w:noProof/>
                       </w:rPr>
-                      <w:lastRenderedPageBreak/>
                       <w:t xml:space="preserve">[1] </w:t>
                     </w:r>
                   </w:p>
@@ -19095,7 +19029,7 @@
                   </w:tcPr>
                   <w:p>
                     <w:pPr>
-                      <w:pStyle w:val="Bibliography"/>
+                      <w:pStyle w:val="Kaynaka"/>
                       <w:rPr>
                         <w:noProof/>
                       </w:rPr>
@@ -19121,7 +19055,7 @@
                   </w:tcPr>
                   <w:p>
                     <w:pPr>
-                      <w:pStyle w:val="Bibliography"/>
+                      <w:pStyle w:val="Kaynaka"/>
                       <w:rPr>
                         <w:noProof/>
                       </w:rPr>
@@ -19141,7 +19075,7 @@
                   </w:tcPr>
                   <w:p>
                     <w:pPr>
-                      <w:pStyle w:val="Bibliography"/>
+                      <w:pStyle w:val="Kaynaka"/>
                       <w:rPr>
                         <w:noProof/>
                       </w:rPr>
@@ -19167,7 +19101,7 @@
                   </w:tcPr>
                   <w:p>
                     <w:pPr>
-                      <w:pStyle w:val="Bibliography"/>
+                      <w:pStyle w:val="Kaynaka"/>
                       <w:rPr>
                         <w:noProof/>
                       </w:rPr>
@@ -19187,7 +19121,7 @@
                   </w:tcPr>
                   <w:p>
                     <w:pPr>
-                      <w:pStyle w:val="Bibliography"/>
+                      <w:pStyle w:val="Kaynaka"/>
                       <w:rPr>
                         <w:noProof/>
                       </w:rPr>
@@ -19227,7 +19161,7 @@
                   </w:tcPr>
                   <w:p>
                     <w:pPr>
-                      <w:pStyle w:val="Bibliography"/>
+                      <w:pStyle w:val="Kaynaka"/>
                       <w:rPr>
                         <w:noProof/>
                       </w:rPr>
@@ -19247,7 +19181,7 @@
                   </w:tcPr>
                   <w:p>
                     <w:pPr>
-                      <w:pStyle w:val="Bibliography"/>
+                      <w:pStyle w:val="Kaynaka"/>
                       <w:rPr>
                         <w:noProof/>
                       </w:rPr>
@@ -19287,7 +19221,7 @@
                   </w:tcPr>
                   <w:p>
                     <w:pPr>
-                      <w:pStyle w:val="Bibliography"/>
+                      <w:pStyle w:val="Kaynaka"/>
                       <w:rPr>
                         <w:noProof/>
                       </w:rPr>
@@ -19296,6 +19230,7 @@
                       <w:rPr>
                         <w:noProof/>
                       </w:rPr>
+                      <w:lastRenderedPageBreak/>
                       <w:t xml:space="preserve">[5] </w:t>
                     </w:r>
                   </w:p>
@@ -19307,7 +19242,7 @@
                   </w:tcPr>
                   <w:p>
                     <w:pPr>
-                      <w:pStyle w:val="Bibliography"/>
+                      <w:pStyle w:val="Kaynaka"/>
                       <w:rPr>
                         <w:noProof/>
                       </w:rPr>
@@ -19347,7 +19282,7 @@
                   </w:tcPr>
                   <w:p>
                     <w:pPr>
-                      <w:pStyle w:val="Bibliography"/>
+                      <w:pStyle w:val="Kaynaka"/>
                       <w:rPr>
                         <w:noProof/>
                       </w:rPr>
@@ -19367,7 +19302,7 @@
                   </w:tcPr>
                   <w:p>
                     <w:pPr>
-                      <w:pStyle w:val="Bibliography"/>
+                      <w:pStyle w:val="Kaynaka"/>
                       <w:rPr>
                         <w:noProof/>
                       </w:rPr>
@@ -19407,7 +19342,7 @@
                   </w:tcPr>
                   <w:p>
                     <w:pPr>
-                      <w:pStyle w:val="Bibliography"/>
+                      <w:pStyle w:val="Kaynaka"/>
                       <w:rPr>
                         <w:noProof/>
                       </w:rPr>
@@ -19427,7 +19362,7 @@
                   </w:tcPr>
                   <w:p>
                     <w:pPr>
-                      <w:pStyle w:val="Bibliography"/>
+                      <w:pStyle w:val="Kaynaka"/>
                       <w:rPr>
                         <w:noProof/>
                       </w:rPr>
@@ -19467,7 +19402,7 @@
                   </w:tcPr>
                   <w:p>
                     <w:pPr>
-                      <w:pStyle w:val="Bibliography"/>
+                      <w:pStyle w:val="Kaynaka"/>
                       <w:rPr>
                         <w:noProof/>
                       </w:rPr>
@@ -19487,7 +19422,7 @@
                   </w:tcPr>
                   <w:p>
                     <w:pPr>
-                      <w:pStyle w:val="Bibliography"/>
+                      <w:pStyle w:val="Kaynaka"/>
                       <w:rPr>
                         <w:noProof/>
                       </w:rPr>
@@ -19513,7 +19448,7 @@
                   </w:tcPr>
                   <w:p>
                     <w:pPr>
-                      <w:pStyle w:val="Bibliography"/>
+                      <w:pStyle w:val="Kaynaka"/>
                       <w:rPr>
                         <w:noProof/>
                       </w:rPr>
@@ -19533,7 +19468,7 @@
                   </w:tcPr>
                   <w:p>
                     <w:pPr>
-                      <w:pStyle w:val="Bibliography"/>
+                      <w:pStyle w:val="Kaynaka"/>
                       <w:rPr>
                         <w:noProof/>
                       </w:rPr>
@@ -19590,7 +19525,7 @@
     <w:p/>
     <w:p>
       <w:pPr>
-        <w:pStyle w:val="Heading1"/>
+        <w:pStyle w:val="Balk1"/>
       </w:pPr>
       <w:r>
         <w:t xml:space="preserve">Appendices </w:t>
@@ -19613,14 +19548,14 @@
     </w:p>
     <w:p>
       <w:pPr>
-        <w:pStyle w:val="Caption"/>
+        <w:pStyle w:val="ResimYazs"/>
         <w:keepNext/>
         <w:rPr>
           <w:sz w:val="28"/>
           <w:szCs w:val="28"/>
         </w:rPr>
       </w:pPr>
-      <w:bookmarkStart w:id="27" w:name="_Ref184216049"/>
+      <w:bookmarkStart w:id="30" w:name="_Ref184216049"/>
       <w:r>
         <w:rPr>
           <w:b/>
@@ -19677,7 +19612,7 @@
         </w:rPr>
         <w:fldChar w:fldCharType="end"/>
       </w:r>
-      <w:bookmarkEnd w:id="27"/>
+      <w:bookmarkEnd w:id="30"/>
       <w:r>
         <w:rPr>
           <w:b/>
@@ -19776,14 +19711,14 @@
     </w:p>
     <w:p>
       <w:pPr>
-        <w:pStyle w:val="Caption"/>
+        <w:pStyle w:val="ResimYazs"/>
         <w:keepNext/>
         <w:jc w:val="left"/>
         <w:rPr>
           <w:sz w:val="28"/>
         </w:rPr>
       </w:pPr>
-      <w:bookmarkStart w:id="28" w:name="_Ref184299463"/>
+      <w:bookmarkStart w:id="31" w:name="_Ref184299463"/>
       <w:r>
         <w:rPr>
           <w:b/>
@@ -19834,7 +19769,7 @@
         </w:rPr>
         <w:fldChar w:fldCharType="end"/>
       </w:r>
-      <w:bookmarkEnd w:id="28"/>
+      <w:bookmarkEnd w:id="31"/>
       <w:r>
         <w:rPr>
           <w:b/>
@@ -19917,7 +19852,7 @@
     </w:p>
     <w:p>
       <w:pPr>
-        <w:pStyle w:val="Caption"/>
+        <w:pStyle w:val="ResimYazs"/>
         <w:jc w:val="left"/>
         <w:rPr>
           <w:noProof/>
@@ -19925,7 +19860,7 @@
           <w:szCs w:val="28"/>
         </w:rPr>
       </w:pPr>
-      <w:bookmarkStart w:id="29" w:name="_Ref184818988"/>
+      <w:bookmarkStart w:id="32" w:name="_Ref184818988"/>
       <w:r>
         <w:rPr>
           <w:b/>
@@ -24470,7 +24405,7 @@
           </mc:Choice>
           <mc:Fallback>
             <w:pict>
-              <v:shape w14:anchorId="5CDAB56E" id="Metin Kutusu 2" o:spid="_x0000_s1031" type="#_x0000_t202" style="position:absolute;margin-left:4.5pt;margin-top:24.5pt;width:456.9pt;height:682.85pt;z-index:251667456;visibility:visible;mso-wrap-style:square;mso-width-percent:0;mso-height-percent:0;mso-wrap-distance-left:9pt;mso-wrap-distance-top:3.6pt;mso-wrap-distance-right:9pt;mso-wrap-distance-bottom:3.6pt;mso-position-horizontal:absolute;mso-position-horizontal-relative:margin;mso-position-vertical:absolute;mso-position-vertical-relative:margin;mso-width-percent:0;mso-height-percent:0;mso-width-relative:margin;mso-height-relative:margin;v-text-anchor:top" o:gfxdata="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">
+              <v:shape w14:anchorId="5CDAB56E" id="Metin Kutusu 2" o:spid="_x0000_s1031" type="#_x0000_t202" style="position:absolute;margin-left:4.5pt;margin-top:24.5pt;width:456.9pt;height:682.85pt;z-index:251667456;visibility:visible;mso-wrap-style:square;mso-width-percent:0;mso-height-percent:0;mso-wrap-distance-left:9pt;mso-wrap-distance-top:3.6pt;mso-wrap-distance-right:9pt;mso-wrap-distance-bottom:3.6pt;mso-position-horizontal:absolute;mso-position-horizontal-relative:margin;mso-position-vertical:absolute;mso-position-vertical-relative:margin;mso-width-percent:0;mso-height-percent:0;mso-width-relative:margin;mso-height-relative:margin;v-text-anchor:top" o:gfxdata="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">
                 <v:textbox>
                   <w:txbxContent>
                     <w:p>
@@ -29005,7 +28940,7 @@
         </w:rPr>
         <w:fldChar w:fldCharType="end"/>
       </w:r>
-      <w:bookmarkEnd w:id="29"/>
+      <w:bookmarkEnd w:id="32"/>
       <w:r>
         <w:rPr>
           <w:b/>
@@ -29027,7 +28962,7 @@
     </w:p>
     <w:p>
       <w:pPr>
-        <w:pStyle w:val="Heading1"/>
+        <w:pStyle w:val="Balk1"/>
         <w:rPr>
           <w:b w:val="0"/>
           <w:i/>
@@ -29159,7 +29094,7 @@
 </file>
 
 <file path=word/endnotes.xml><?xml version="1.0" encoding="utf-8"?>
-<w:endnotes xmlns:wpc="http://schemas.microsoft.com/office/word/2010/wordprocessingCanvas" xmlns:cx="http://schemas.microsoft.com/office/drawing/2014/chartex" xmlns:cx1="http://schemas.microsoft.com/office/drawing/2015/9/8/chartex" xmlns:cx2="http://schemas.microsoft.com/office/drawing/2015/10/21/chartex" xmlns:cx3="http://schemas.microsoft.com/office/drawing/2016/5/9/chartex" xmlns:cx4="http://schemas.microsoft.com/office/drawing/2016/5/10/chartex" xmlns:cx5="http://schemas.microsoft.com/office/drawing/2016/5/11/chartex" xmlns:cx6="http://schemas.microsoft.com/office/drawing/2016/5/12/chartex" xmlns:cx7="http://schemas.microsoft.com/office/drawing/2016/5/13/chartex" xmlns:cx8="http://schemas.microsoft.com/office/drawing/2016/5/14/chartex" xmlns:mc="http://schemas.openxmlformats.org/markup-compatibility/2006" xmlns:aink="http://schemas.microsoft.com/office/drawing/2016/ink" xmlns:am3d="http://schemas.microsoft.com/office/drawing/2017/model3d" xmlns:o="urn:schemas-microsoft-com:office:office" xmlns:oel="http://schemas.microsoft.com/office/2019/extlst" xmlns:r="http://schemas.openxmlformats.org/officeDocument/2006/relationships" xmlns:m="http://schemas.openxmlformats.org/officeDocument/2006/math" xmlns:v="urn:schemas-microsoft-com:vml" xmlns:wp14="http://schemas.microsoft.com/office/word/2010/wordprocessingDrawing" xmlns:wp="http://schemas.openxmlformats.org/drawingml/2006/wordprocessingDrawing" xmlns:w10="urn:schemas-microsoft-com:office:word" xmlns:w="http://schemas.openxmlformats.org/wordprocessingml/2006/main" xmlns:w14="http://schemas.microsoft.com/office/word/2010/wordml" xmlns:w15="http://schemas.microsoft.com/office/word/2012/wordml" xmlns:w16cex="http://schemas.microsoft.com/office/word/2018/wordml/cex" xmlns:w16cid="http://schemas.microsoft.com/office/word/2016/wordml/cid" xmlns:w16="http://schemas.microsoft.com/office/word/2018/wordml" xmlns:w16du="http://schemas.microsoft.com/office/word/2023/wordml/word16du" xmlns:w16sdtdh="http://schemas.microsoft.com/office/word/2020/wordml/sdtdatahash" xmlns:w16se="http://schemas.microsoft.com/office/word/2015/wordml/symex" xmlns:wpg="http://schemas.microsoft.com/office/word/2010/wordprocessingGroup" xmlns:wpi="http://schemas.microsoft.com/office/word/2010/wordprocessingInk" xmlns:wne="http://schemas.microsoft.com/office/word/2006/wordml" xmlns:wps="http://schemas.microsoft.com/office/word/2010/wordprocessingShape" mc:Ignorable="w14 w15 w16se w16cid w16 w16cex w16sdtdh w16du wp14">
+<w:endnotes xmlns:wpc="http://schemas.microsoft.com/office/word/2010/wordprocessingCanvas" xmlns:cx="http://schemas.microsoft.com/office/drawing/2014/chartex" xmlns:mc="http://schemas.openxmlformats.org/markup-compatibility/2006" xmlns:o="urn:schemas-microsoft-com:office:office" xmlns:r="http://schemas.openxmlformats.org/officeDocument/2006/relationships" xmlns:m="http://schemas.openxmlformats.org/officeDocument/2006/math" xmlns:v="urn:schemas-microsoft-com:vml" xmlns:wp14="http://schemas.microsoft.com/office/word/2010/wordprocessingDrawing" xmlns:wp="http://schemas.openxmlformats.org/drawingml/2006/wordprocessingDrawing" xmlns:w10="urn:schemas-microsoft-com:office:word" xmlns:w="http://schemas.openxmlformats.org/wordprocessingml/2006/main" xmlns:w14="http://schemas.microsoft.com/office/word/2010/wordml" xmlns:w15="http://schemas.microsoft.com/office/word/2012/wordml" xmlns:w16se="http://schemas.microsoft.com/office/word/2015/wordml/symex" xmlns:wpg="http://schemas.microsoft.com/office/word/2010/wordprocessingGroup" xmlns:wpi="http://schemas.microsoft.com/office/word/2010/wordprocessingInk" xmlns:wne="http://schemas.microsoft.com/office/word/2006/wordml" xmlns:wps="http://schemas.microsoft.com/office/word/2010/wordprocessingShape" mc:Ignorable="w14 w15 w16se wp14">
   <w:endnote w:type="separator" w:id="-1">
     <w:p>
       <w:pPr>
@@ -29184,7 +29119,7 @@
 </file>
 
 <file path=word/footer1.xml><?xml version="1.0" encoding="utf-8"?>
-<w:ftr xmlns:wpc="http://schemas.microsoft.com/office/word/2010/wordprocessingCanvas" xmlns:cx="http://schemas.microsoft.com/office/drawing/2014/chartex" xmlns:cx1="http://schemas.microsoft.com/office/drawing/2015/9/8/chartex" xmlns:cx2="http://schemas.microsoft.com/office/drawing/2015/10/21/chartex" xmlns:cx3="http://schemas.microsoft.com/office/drawing/2016/5/9/chartex" xmlns:cx4="http://schemas.microsoft.com/office/drawing/2016/5/10/chartex" xmlns:cx5="http://schemas.microsoft.com/office/drawing/2016/5/11/chartex" xmlns:cx6="http://schemas.microsoft.com/office/drawing/2016/5/12/chartex" xmlns:cx7="http://schemas.microsoft.com/office/drawing/2016/5/13/chartex" xmlns:cx8="http://schemas.microsoft.com/office/drawing/2016/5/14/chartex" xmlns:mc="http://schemas.openxmlformats.org/markup-compatibility/2006" xmlns:aink="http://schemas.microsoft.com/office/drawing/2016/ink" xmlns:am3d="http://schemas.microsoft.com/office/drawing/2017/model3d" xmlns:o="urn:schemas-microsoft-com:office:office" xmlns:oel="http://schemas.microsoft.com/office/2019/extlst" xmlns:r="http://schemas.openxmlformats.org/officeDocument/2006/relationships" xmlns:m="http://schemas.openxmlformats.org/officeDocument/2006/math" xmlns:v="urn:schemas-microsoft-com:vml" xmlns:wp14="http://schemas.microsoft.com/office/word/2010/wordprocessingDrawing" xmlns:wp="http://schemas.openxmlformats.org/drawingml/2006/wordprocessingDrawing" xmlns:w10="urn:schemas-microsoft-com:office:word" xmlns:w="http://schemas.openxmlformats.org/wordprocessingml/2006/main" xmlns:w14="http://schemas.microsoft.com/office/word/2010/wordml" xmlns:w15="http://schemas.microsoft.com/office/word/2012/wordml" xmlns:w16cex="http://schemas.microsoft.com/office/word/2018/wordml/cex" xmlns:w16cid="http://schemas.microsoft.com/office/word/2016/wordml/cid" xmlns:w16="http://schemas.microsoft.com/office/word/2018/wordml" xmlns:w16du="http://schemas.microsoft.com/office/word/2023/wordml/word16du" xmlns:w16sdtdh="http://schemas.microsoft.com/office/word/2020/wordml/sdtdatahash" xmlns:w16se="http://schemas.microsoft.com/office/word/2015/wordml/symex" xmlns:wpg="http://schemas.microsoft.com/office/word/2010/wordprocessingGroup" xmlns:wpi="http://schemas.microsoft.com/office/word/2010/wordprocessingInk" xmlns:wne="http://schemas.microsoft.com/office/word/2006/wordml" xmlns:wps="http://schemas.microsoft.com/office/word/2010/wordprocessingShape" mc:Ignorable="w14 w15 w16se w16cid w16 w16cex w16sdtdh w16du wp14">
+<w:ftr xmlns:wpc="http://schemas.microsoft.com/office/word/2010/wordprocessingCanvas" xmlns:cx="http://schemas.microsoft.com/office/drawing/2014/chartex" xmlns:mc="http://schemas.openxmlformats.org/markup-compatibility/2006" xmlns:o="urn:schemas-microsoft-com:office:office" xmlns:r="http://schemas.openxmlformats.org/officeDocument/2006/relationships" xmlns:m="http://schemas.openxmlformats.org/officeDocument/2006/math" xmlns:v="urn:schemas-microsoft-com:vml" xmlns:wp14="http://schemas.microsoft.com/office/word/2010/wordprocessingDrawing" xmlns:wp="http://schemas.openxmlformats.org/drawingml/2006/wordprocessingDrawing" xmlns:w10="urn:schemas-microsoft-com:office:word" xmlns:w="http://schemas.openxmlformats.org/wordprocessingml/2006/main" xmlns:w14="http://schemas.microsoft.com/office/word/2010/wordml" xmlns:w15="http://schemas.microsoft.com/office/word/2012/wordml" xmlns:w16se="http://schemas.microsoft.com/office/word/2015/wordml/symex" xmlns:wpg="http://schemas.microsoft.com/office/word/2010/wordprocessingGroup" xmlns:wpi="http://schemas.microsoft.com/office/word/2010/wordprocessingInk" xmlns:wne="http://schemas.microsoft.com/office/word/2006/wordml" xmlns:wps="http://schemas.microsoft.com/office/word/2010/wordprocessingShape" mc:Ignorable="w14 w15 w16se wp14">
   <w:sdt>
     <w:sdtPr>
       <w:id w:val="416679751"/>
@@ -29196,7 +29131,7 @@
     <w:sdtContent>
       <w:p>
         <w:pPr>
-          <w:pStyle w:val="Footer"/>
+          <w:pStyle w:val="AltBilgi"/>
           <w:jc w:val="right"/>
         </w:pPr>
         <w:r>
@@ -29213,7 +29148,7 @@
             <w:noProof/>
             <w:lang w:val="tr-TR"/>
           </w:rPr>
-          <w:t>14</w:t>
+          <w:t>15</w:t>
         </w:r>
         <w:r>
           <w:fldChar w:fldCharType="end"/>
@@ -29223,14 +29158,14 @@
   </w:sdt>
   <w:p>
     <w:pPr>
-      <w:pStyle w:val="Footer"/>
+      <w:pStyle w:val="AltBilgi"/>
     </w:pPr>
   </w:p>
 </w:ftr>
 </file>
 
 <file path=word/footnotes.xml><?xml version="1.0" encoding="utf-8"?>
-<w:footnotes xmlns:wpc="http://schemas.microsoft.com/office/word/2010/wordprocessingCanvas" xmlns:cx="http://schemas.microsoft.com/office/drawing/2014/chartex" xmlns:cx1="http://schemas.microsoft.com/office/drawing/2015/9/8/chartex" xmlns:cx2="http://schemas.microsoft.com/office/drawing/2015/10/21/chartex" xmlns:cx3="http://schemas.microsoft.com/office/drawing/2016/5/9/chartex" xmlns:cx4="http://schemas.microsoft.com/office/drawing/2016/5/10/chartex" xmlns:cx5="http://schemas.microsoft.com/office/drawing/2016/5/11/chartex" xmlns:cx6="http://schemas.microsoft.com/office/drawing/2016/5/12/chartex" xmlns:cx7="http://schemas.microsoft.com/office/drawing/2016/5/13/chartex" xmlns:cx8="http://schemas.microsoft.com/office/drawing/2016/5/14/chartex" xmlns:mc="http://schemas.openxmlformats.org/markup-compatibility/2006" xmlns:aink="http://schemas.microsoft.com/office/drawing/2016/ink" xmlns:am3d="http://schemas.microsoft.com/office/drawing/2017/model3d" xmlns:o="urn:schemas-microsoft-com:office:office" xmlns:oel="http://schemas.microsoft.com/office/2019/extlst" xmlns:r="http://schemas.openxmlformats.org/officeDocument/2006/relationships" xmlns:m="http://schemas.openxmlformats.org/officeDocument/2006/math" xmlns:v="urn:schemas-microsoft-com:vml" xmlns:wp14="http://schemas.microsoft.com/office/word/2010/wordprocessingDrawing" xmlns:wp="http://schemas.openxmlformats.org/drawingml/2006/wordprocessingDrawing" xmlns:w10="urn:schemas-microsoft-com:office:word" xmlns:w="http://schemas.openxmlformats.org/wordprocessingml/2006/main" xmlns:w14="http://schemas.microsoft.com/office/word/2010/wordml" xmlns:w15="http://schemas.microsoft.com/office/word/2012/wordml" xmlns:w16cex="http://schemas.microsoft.com/office/word/2018/wordml/cex" xmlns:w16cid="http://schemas.microsoft.com/office/word/2016/wordml/cid" xmlns:w16="http://schemas.microsoft.com/office/word/2018/wordml" xmlns:w16du="http://schemas.microsoft.com/office/word/2023/wordml/word16du" xmlns:w16sdtdh="http://schemas.microsoft.com/office/word/2020/wordml/sdtdatahash" xmlns:w16se="http://schemas.microsoft.com/office/word/2015/wordml/symex" xmlns:wpg="http://schemas.microsoft.com/office/word/2010/wordprocessingGroup" xmlns:wpi="http://schemas.microsoft.com/office/word/2010/wordprocessingInk" xmlns:wne="http://schemas.microsoft.com/office/word/2006/wordml" xmlns:wps="http://schemas.microsoft.com/office/word/2010/wordprocessingShape" mc:Ignorable="w14 w15 w16se w16cid w16 w16cex w16sdtdh w16du wp14">
+<w:footnotes xmlns:wpc="http://schemas.microsoft.com/office/word/2010/wordprocessingCanvas" xmlns:cx="http://schemas.microsoft.com/office/drawing/2014/chartex" xmlns:mc="http://schemas.openxmlformats.org/markup-compatibility/2006" xmlns:o="urn:schemas-microsoft-com:office:office" xmlns:r="http://schemas.openxmlformats.org/officeDocument/2006/relationships" xmlns:m="http://schemas.openxmlformats.org/officeDocument/2006/math" xmlns:v="urn:schemas-microsoft-com:vml" xmlns:wp14="http://schemas.microsoft.com/office/word/2010/wordprocessingDrawing" xmlns:wp="http://schemas.openxmlformats.org/drawingml/2006/wordprocessingDrawing" xmlns:w10="urn:schemas-microsoft-com:office:word" xmlns:w="http://schemas.openxmlformats.org/wordprocessingml/2006/main" xmlns:w14="http://schemas.microsoft.com/office/word/2010/wordml" xmlns:w15="http://schemas.microsoft.com/office/word/2012/wordml" xmlns:w16se="http://schemas.microsoft.com/office/word/2015/wordml/symex" xmlns:wpg="http://schemas.microsoft.com/office/word/2010/wordprocessingGroup" xmlns:wpi="http://schemas.microsoft.com/office/word/2010/wordprocessingInk" xmlns:wne="http://schemas.microsoft.com/office/word/2006/wordml" xmlns:wps="http://schemas.microsoft.com/office/word/2010/wordprocessingShape" mc:Ignorable="w14 w15 w16se wp14">
   <w:footnote w:type="separator" w:id="-1">
     <w:p>
       <w:pPr>
@@ -29255,7 +29190,7 @@
 </file>
 
 <file path=word/numbering.xml><?xml version="1.0" encoding="utf-8"?>
-<w:numbering xmlns:wpc="http://schemas.microsoft.com/office/word/2010/wordprocessingCanvas" xmlns:cx="http://schemas.microsoft.com/office/drawing/2014/chartex" xmlns:cx1="http://schemas.microsoft.com/office/drawing/2015/9/8/chartex" xmlns:cx2="http://schemas.microsoft.com/office/drawing/2015/10/21/chartex" xmlns:cx3="http://schemas.microsoft.com/office/drawing/2016/5/9/chartex" xmlns:cx4="http://schemas.microsoft.com/office/drawing/2016/5/10/chartex" xmlns:cx5="http://schemas.microsoft.com/office/drawing/2016/5/11/chartex" xmlns:cx6="http://schemas.microsoft.com/office/drawing/2016/5/12/chartex" xmlns:cx7="http://schemas.microsoft.com/office/drawing/2016/5/13/chartex" xmlns:cx8="http://schemas.microsoft.com/office/drawing/2016/5/14/chartex" xmlns:mc="http://schemas.openxmlformats.org/markup-compatibility/2006" xmlns:aink="http://schemas.microsoft.com/office/drawing/2016/ink" xmlns:am3d="http://schemas.microsoft.com/office/drawing/2017/model3d" xmlns:o="urn:schemas-microsoft-com:office:office" xmlns:oel="http://schemas.microsoft.com/office/2019/extlst" xmlns:r="http://schemas.openxmlformats.org/officeDocument/2006/relationships" xmlns:m="http://schemas.openxmlformats.org/officeDocument/2006/math" xmlns:v="urn:schemas-microsoft-com:vml" xmlns:wp14="http://schemas.microsoft.com/office/word/2010/wordprocessingDrawing" xmlns:wp="http://schemas.openxmlformats.org/drawingml/2006/wordprocessingDrawing" xmlns:w10="urn:schemas-microsoft-com:office:word" xmlns:w="http://schemas.openxmlformats.org/wordprocessingml/2006/main" xmlns:w14="http://schemas.microsoft.com/office/word/2010/wordml" xmlns:w15="http://schemas.microsoft.com/office/word/2012/wordml" xmlns:w16cex="http://schemas.microsoft.com/office/word/2018/wordml/cex" xmlns:w16cid="http://schemas.microsoft.com/office/word/2016/wordml/cid" xmlns:w16="http://schemas.microsoft.com/office/word/2018/wordml" xmlns:w16du="http://schemas.microsoft.com/office/word/2023/wordml/word16du" xmlns:w16sdtdh="http://schemas.microsoft.com/office/word/2020/wordml/sdtdatahash" xmlns:w16se="http://schemas.microsoft.com/office/word/2015/wordml/symex" xmlns:wpg="http://schemas.microsoft.com/office/word/2010/wordprocessingGroup" xmlns:wpi="http://schemas.microsoft.com/office/word/2010/wordprocessingInk" xmlns:wne="http://schemas.microsoft.com/office/word/2006/wordml" xmlns:wps="http://schemas.microsoft.com/office/word/2010/wordprocessingShape" mc:Ignorable="w14 w15 w16se w16cid w16 w16cex w16sdtdh w16du wp14">
+<w:numbering xmlns:wpc="http://schemas.microsoft.com/office/word/2010/wordprocessingCanvas" xmlns:cx="http://schemas.microsoft.com/office/drawing/2014/chartex" xmlns:mc="http://schemas.openxmlformats.org/markup-compatibility/2006" xmlns:o="urn:schemas-microsoft-com:office:office" xmlns:r="http://schemas.openxmlformats.org/officeDocument/2006/relationships" xmlns:m="http://schemas.openxmlformats.org/officeDocument/2006/math" xmlns:v="urn:schemas-microsoft-com:vml" xmlns:wp14="http://schemas.microsoft.com/office/word/2010/wordprocessingDrawing" xmlns:wp="http://schemas.openxmlformats.org/drawingml/2006/wordprocessingDrawing" xmlns:w10="urn:schemas-microsoft-com:office:word" xmlns:w="http://schemas.openxmlformats.org/wordprocessingml/2006/main" xmlns:w14="http://schemas.microsoft.com/office/word/2010/wordml" xmlns:w15="http://schemas.microsoft.com/office/word/2012/wordml" xmlns:w16se="http://schemas.microsoft.com/office/word/2015/wordml/symex" xmlns:wpg="http://schemas.microsoft.com/office/word/2010/wordprocessingGroup" xmlns:wpi="http://schemas.microsoft.com/office/word/2010/wordprocessingInk" xmlns:wne="http://schemas.microsoft.com/office/word/2006/wordml" xmlns:wps="http://schemas.microsoft.com/office/word/2010/wordprocessingShape" mc:Ignorable="w14 w15 w16se wp14">
   <w:abstractNum w:abstractNumId="0" w15:restartNumberingAfterBreak="0">
     <w:nsid w:val="3CC64B1E"/>
     <w:multiLevelType w:val="multilevel"/>
@@ -29541,20 +29476,20 @@
       </w:pPr>
     </w:lvl>
   </w:abstractNum>
-  <w:num w:numId="1" w16cid:durableId="1755860084">
+  <w:num w:numId="1">
     <w:abstractNumId w:val="0"/>
   </w:num>
-  <w:num w:numId="2" w16cid:durableId="527330825">
+  <w:num w:numId="2">
     <w:abstractNumId w:val="1"/>
   </w:num>
-  <w:num w:numId="3" w16cid:durableId="397093951">
+  <w:num w:numId="3">
     <w:abstractNumId w:val="2"/>
   </w:num>
 </w:numbering>
 </file>
 
 <file path=word/styles.xml><?xml version="1.0" encoding="utf-8"?>
-<w:styles xmlns:mc="http://schemas.openxmlformats.org/markup-compatibility/2006" xmlns:r="http://schemas.openxmlformats.org/officeDocument/2006/relationships" xmlns:w="http://schemas.openxmlformats.org/wordprocessingml/2006/main" xmlns:w14="http://schemas.microsoft.com/office/word/2010/wordml" xmlns:w15="http://schemas.microsoft.com/office/word/2012/wordml" xmlns:w16cex="http://schemas.microsoft.com/office/word/2018/wordml/cex" xmlns:w16cid="http://schemas.microsoft.com/office/word/2016/wordml/cid" xmlns:w16="http://schemas.microsoft.com/office/word/2018/wordml" xmlns:w16du="http://schemas.microsoft.com/office/word/2023/wordml/word16du" xmlns:w16sdtdh="http://schemas.microsoft.com/office/word/2020/wordml/sdtdatahash" xmlns:w16se="http://schemas.microsoft.com/office/word/2015/wordml/symex" mc:Ignorable="w14 w15 w16se w16cid w16 w16cex w16sdtdh w16du">
+<w:styles xmlns:mc="http://schemas.openxmlformats.org/markup-compatibility/2006" xmlns:r="http://schemas.openxmlformats.org/officeDocument/2006/relationships" xmlns:w="http://schemas.openxmlformats.org/wordprocessingml/2006/main" xmlns:w14="http://schemas.microsoft.com/office/word/2010/wordml" xmlns:w15="http://schemas.microsoft.com/office/word/2012/wordml" xmlns:w16se="http://schemas.microsoft.com/office/word/2015/wordml/symex" mc:Ignorable="w14 w15 w16se">
   <w:docDefaults>
     <w:rPrDefault>
       <w:rPr>
@@ -29570,7 +29505,7 @@
       </w:pPr>
     </w:pPrDefault>
   </w:docDefaults>
-  <w:latentStyles w:defLockedState="0" w:defUIPriority="99" w:defSemiHidden="0" w:defUnhideWhenUsed="0" w:defQFormat="0" w:count="376">
+  <w:latentStyles w:defLockedState="0" w:defUIPriority="99" w:defSemiHidden="0" w:defUnhideWhenUsed="0" w:defQFormat="0" w:count="371">
     <w:lsdException w:name="Normal" w:uiPriority="0" w:qFormat="1"/>
     <w:lsdException w:name="heading 1" w:uiPriority="9" w:qFormat="1"/>
     <w:lsdException w:name="heading 2" w:semiHidden="1" w:uiPriority="9" w:unhideWhenUsed="1" w:qFormat="1"/>
@@ -29942,11 +29877,6 @@
     <w:lsdException w:name="List Table 5 Dark Accent 6" w:uiPriority="50"/>
     <w:lsdException w:name="List Table 6 Colorful Accent 6" w:uiPriority="51"/>
     <w:lsdException w:name="List Table 7 Colorful Accent 6" w:uiPriority="52"/>
-    <w:lsdException w:name="Mention" w:semiHidden="1" w:unhideWhenUsed="1"/>
-    <w:lsdException w:name="Smart Hyperlink" w:semiHidden="1" w:unhideWhenUsed="1"/>
-    <w:lsdException w:name="Hashtag" w:semiHidden="1" w:unhideWhenUsed="1"/>
-    <w:lsdException w:name="Unresolved Mention" w:semiHidden="1" w:unhideWhenUsed="1"/>
-    <w:lsdException w:name="Smart Link" w:semiHidden="1" w:unhideWhenUsed="1"/>
   </w:latentStyles>
   <w:style w:type="paragraph" w:default="1" w:styleId="Normal">
     <w:name w:val="Normal"/>
@@ -29962,11 +29892,11 @@
       <w:sz w:val="24"/>
     </w:rPr>
   </w:style>
-  <w:style w:type="paragraph" w:styleId="Heading1">
+  <w:style w:type="paragraph" w:styleId="Balk1">
     <w:name w:val="heading 1"/>
     <w:basedOn w:val="Normal"/>
     <w:next w:val="Normal"/>
-    <w:link w:val="Heading1Char"/>
+    <w:link w:val="Balk1Char"/>
     <w:uiPriority w:val="9"/>
     <w:qFormat/>
     <w:rsid w:val="004B5771"/>
@@ -29986,11 +29916,11 @@
       <w:u w:val="single"/>
     </w:rPr>
   </w:style>
-  <w:style w:type="paragraph" w:styleId="Heading2">
+  <w:style w:type="paragraph" w:styleId="Balk2">
     <w:name w:val="heading 2"/>
     <w:basedOn w:val="Normal"/>
     <w:next w:val="Normal"/>
-    <w:link w:val="Heading2Char"/>
+    <w:link w:val="Balk2Char"/>
     <w:uiPriority w:val="9"/>
     <w:unhideWhenUsed/>
     <w:qFormat/>
@@ -30009,13 +29939,13 @@
       <w:u w:val="single"/>
     </w:rPr>
   </w:style>
-  <w:style w:type="character" w:default="1" w:styleId="DefaultParagraphFont">
+  <w:style w:type="character" w:default="1" w:styleId="VarsaylanParagrafYazTipi">
     <w:name w:val="Default Paragraph Font"/>
     <w:uiPriority w:val="1"/>
     <w:semiHidden/>
     <w:unhideWhenUsed/>
   </w:style>
-  <w:style w:type="table" w:default="1" w:styleId="TableNormal">
+  <w:style w:type="table" w:default="1" w:styleId="NormalTablo">
     <w:name w:val="Normal Table"/>
     <w:uiPriority w:val="99"/>
     <w:semiHidden/>
@@ -30030,24 +29960,24 @@
       </w:tblCellMar>
     </w:tblPr>
   </w:style>
-  <w:style w:type="numbering" w:default="1" w:styleId="NoList">
+  <w:style w:type="numbering" w:default="1" w:styleId="ListeYok">
     <w:name w:val="No List"/>
     <w:uiPriority w:val="99"/>
     <w:semiHidden/>
     <w:unhideWhenUsed/>
   </w:style>
-  <w:style w:type="paragraph" w:styleId="NoSpacing">
+  <w:style w:type="paragraph" w:styleId="AralkYok">
     <w:name w:val="No Spacing"/>
     <w:basedOn w:val="Normal"/>
-    <w:link w:val="NoSpacingChar"/>
+    <w:link w:val="AralkYokChar"/>
     <w:uiPriority w:val="1"/>
     <w:qFormat/>
     <w:rsid w:val="008B2AF9"/>
   </w:style>
-  <w:style w:type="character" w:customStyle="1" w:styleId="Heading1Char">
-    <w:name w:val="Heading 1 Char"/>
-    <w:basedOn w:val="DefaultParagraphFont"/>
-    <w:link w:val="Heading1"/>
+  <w:style w:type="character" w:customStyle="1" w:styleId="Balk1Char">
+    <w:name w:val="Başlık 1 Char"/>
+    <w:basedOn w:val="VarsaylanParagrafYazTipi"/>
+    <w:link w:val="Balk1"/>
     <w:uiPriority w:val="9"/>
     <w:rsid w:val="004B5771"/>
     <w:rPr>
@@ -30058,11 +29988,11 @@
       <w:u w:val="single"/>
     </w:rPr>
   </w:style>
-  <w:style w:type="paragraph" w:styleId="Quote">
+  <w:style w:type="paragraph" w:styleId="Alnt">
     <w:name w:val="Quote"/>
     <w:basedOn w:val="Normal"/>
     <w:next w:val="Normal"/>
-    <w:link w:val="QuoteChar"/>
+    <w:link w:val="AlntChar"/>
     <w:uiPriority w:val="29"/>
     <w:qFormat/>
     <w:rsid w:val="008B2AF9"/>
@@ -30077,10 +30007,10 @@
       <w:color w:val="404040" w:themeColor="text1" w:themeTint="BF"/>
     </w:rPr>
   </w:style>
-  <w:style w:type="character" w:customStyle="1" w:styleId="QuoteChar">
-    <w:name w:val="Quote Char"/>
-    <w:basedOn w:val="DefaultParagraphFont"/>
-    <w:link w:val="Quote"/>
+  <w:style w:type="character" w:customStyle="1" w:styleId="AlntChar">
+    <w:name w:val="Alıntı Char"/>
+    <w:basedOn w:val="VarsaylanParagrafYazTipi"/>
+    <w:link w:val="Alnt"/>
     <w:uiPriority w:val="29"/>
     <w:rsid w:val="008B2AF9"/>
     <w:rPr>
@@ -30091,11 +30021,11 @@
       <w:sz w:val="24"/>
     </w:rPr>
   </w:style>
-  <w:style w:type="paragraph" w:styleId="Subtitle">
+  <w:style w:type="paragraph" w:styleId="Altyaz">
     <w:name w:val="Subtitle"/>
     <w:basedOn w:val="Normal"/>
     <w:next w:val="Normal"/>
-    <w:link w:val="SubtitleChar"/>
+    <w:link w:val="AltyazChar"/>
     <w:uiPriority w:val="11"/>
     <w:qFormat/>
     <w:rsid w:val="008B2AF9"/>
@@ -30112,10 +30042,10 @@
       <w:sz w:val="22"/>
     </w:rPr>
   </w:style>
-  <w:style w:type="character" w:customStyle="1" w:styleId="SubtitleChar">
-    <w:name w:val="Subtitle Char"/>
-    <w:basedOn w:val="DefaultParagraphFont"/>
-    <w:link w:val="Subtitle"/>
+  <w:style w:type="character" w:customStyle="1" w:styleId="AltyazChar">
+    <w:name w:val="Altyazı Char"/>
+    <w:basedOn w:val="VarsaylanParagrafYazTipi"/>
+    <w:link w:val="Altyaz"/>
     <w:uiPriority w:val="11"/>
     <w:rsid w:val="008B2AF9"/>
     <w:rPr>
@@ -30124,7 +30054,7 @@
       <w:spacing w:val="15"/>
     </w:rPr>
   </w:style>
-  <w:style w:type="paragraph" w:styleId="Caption">
+  <w:style w:type="paragraph" w:styleId="ResimYazs">
     <w:name w:val="caption"/>
     <w:basedOn w:val="Normal"/>
     <w:next w:val="Normal"/>
@@ -30144,10 +30074,10 @@
       <w:szCs w:val="18"/>
     </w:rPr>
   </w:style>
-  <w:style w:type="character" w:customStyle="1" w:styleId="NoSpacingChar">
-    <w:name w:val="No Spacing Char"/>
-    <w:basedOn w:val="DefaultParagraphFont"/>
-    <w:link w:val="NoSpacing"/>
+  <w:style w:type="character" w:customStyle="1" w:styleId="AralkYokChar">
+    <w:name w:val="Aralık Yok Char"/>
+    <w:basedOn w:val="VarsaylanParagrafYazTipi"/>
+    <w:link w:val="AralkYok"/>
     <w:uiPriority w:val="1"/>
     <w:rsid w:val="008B2AF9"/>
     <w:rPr>
@@ -30155,7 +30085,7 @@
       <w:sz w:val="24"/>
     </w:rPr>
   </w:style>
-  <w:style w:type="paragraph" w:styleId="ListParagraph">
+  <w:style w:type="paragraph" w:styleId="ListeParagraf">
     <w:name w:val="List Paragraph"/>
     <w:basedOn w:val="Normal"/>
     <w:uiPriority w:val="34"/>
@@ -30166,10 +30096,10 @@
       <w:contextualSpacing/>
     </w:pPr>
   </w:style>
-  <w:style w:type="character" w:customStyle="1" w:styleId="Heading2Char">
-    <w:name w:val="Heading 2 Char"/>
-    <w:basedOn w:val="DefaultParagraphFont"/>
-    <w:link w:val="Heading2"/>
+  <w:style w:type="character" w:customStyle="1" w:styleId="Balk2Char">
+    <w:name w:val="Başlık 2 Char"/>
+    <w:basedOn w:val="VarsaylanParagrafYazTipi"/>
+    <w:link w:val="Balk2"/>
     <w:uiPriority w:val="9"/>
     <w:rsid w:val="003C480A"/>
     <w:rPr>
@@ -30180,18 +30110,18 @@
       <w:u w:val="single"/>
     </w:rPr>
   </w:style>
-  <w:style w:type="paragraph" w:styleId="Bibliography">
+  <w:style w:type="paragraph" w:styleId="Kaynaka">
     <w:name w:val="Bibliography"/>
     <w:basedOn w:val="Normal"/>
     <w:next w:val="Normal"/>
-    <w:link w:val="BibliographyChar"/>
+    <w:link w:val="KaynakaChar"/>
     <w:uiPriority w:val="37"/>
     <w:unhideWhenUsed/>
     <w:rsid w:val="00D73F9C"/>
   </w:style>
-  <w:style w:type="character" w:styleId="PlaceholderText">
+  <w:style w:type="character" w:styleId="YerTutucuMetni">
     <w:name w:val="Placeholder Text"/>
-    <w:basedOn w:val="DefaultParagraphFont"/>
+    <w:basedOn w:val="VarsaylanParagrafYazTipi"/>
     <w:uiPriority w:val="99"/>
     <w:semiHidden/>
     <w:rsid w:val="002D27FF"/>
@@ -30199,9 +30129,9 @@
       <w:color w:val="808080"/>
     </w:rPr>
   </w:style>
-  <w:style w:type="character" w:styleId="CommentReference">
+  <w:style w:type="character" w:styleId="AklamaBavurusu">
     <w:name w:val="annotation reference"/>
-    <w:basedOn w:val="DefaultParagraphFont"/>
+    <w:basedOn w:val="VarsaylanParagrafYazTipi"/>
     <w:uiPriority w:val="99"/>
     <w:semiHidden/>
     <w:unhideWhenUsed/>
@@ -30211,10 +30141,10 @@
       <w:szCs w:val="16"/>
     </w:rPr>
   </w:style>
-  <w:style w:type="paragraph" w:styleId="CommentText">
+  <w:style w:type="paragraph" w:styleId="AklamaMetni">
     <w:name w:val="annotation text"/>
     <w:basedOn w:val="Normal"/>
-    <w:link w:val="CommentTextChar"/>
+    <w:link w:val="AklamaMetniChar"/>
     <w:uiPriority w:val="99"/>
     <w:semiHidden/>
     <w:unhideWhenUsed/>
@@ -30224,10 +30154,10 @@
       <w:szCs w:val="20"/>
     </w:rPr>
   </w:style>
-  <w:style w:type="character" w:customStyle="1" w:styleId="CommentTextChar">
-    <w:name w:val="Comment Text Char"/>
-    <w:basedOn w:val="DefaultParagraphFont"/>
-    <w:link w:val="CommentText"/>
+  <w:style w:type="character" w:customStyle="1" w:styleId="AklamaMetniChar">
+    <w:name w:val="Açıklama Metni Char"/>
+    <w:basedOn w:val="VarsaylanParagrafYazTipi"/>
+    <w:link w:val="AklamaMetni"/>
     <w:uiPriority w:val="99"/>
     <w:semiHidden/>
     <w:rsid w:val="00C336CA"/>
@@ -30237,11 +30167,11 @@
       <w:szCs w:val="20"/>
     </w:rPr>
   </w:style>
-  <w:style w:type="paragraph" w:styleId="CommentSubject">
+  <w:style w:type="paragraph" w:styleId="AklamaKonusu">
     <w:name w:val="annotation subject"/>
-    <w:basedOn w:val="CommentText"/>
-    <w:next w:val="CommentText"/>
-    <w:link w:val="CommentSubjectChar"/>
+    <w:basedOn w:val="AklamaMetni"/>
+    <w:next w:val="AklamaMetni"/>
+    <w:link w:val="AklamaKonusuChar"/>
     <w:uiPriority w:val="99"/>
     <w:semiHidden/>
     <w:unhideWhenUsed/>
@@ -30251,10 +30181,10 @@
       <w:bCs/>
     </w:rPr>
   </w:style>
-  <w:style w:type="character" w:customStyle="1" w:styleId="CommentSubjectChar">
-    <w:name w:val="Comment Subject Char"/>
-    <w:basedOn w:val="CommentTextChar"/>
-    <w:link w:val="CommentSubject"/>
+  <w:style w:type="character" w:customStyle="1" w:styleId="AklamaKonusuChar">
+    <w:name w:val="Açıklama Konusu Char"/>
+    <w:basedOn w:val="AklamaMetniChar"/>
+    <w:link w:val="AklamaKonusu"/>
     <w:uiPriority w:val="99"/>
     <w:semiHidden/>
     <w:rsid w:val="00C336CA"/>
@@ -30266,10 +30196,10 @@
       <w:szCs w:val="20"/>
     </w:rPr>
   </w:style>
-  <w:style w:type="paragraph" w:styleId="BalloonText">
+  <w:style w:type="paragraph" w:styleId="BalonMetni">
     <w:name w:val="Balloon Text"/>
     <w:basedOn w:val="Normal"/>
-    <w:link w:val="BalloonTextChar"/>
+    <w:link w:val="BalonMetniChar"/>
     <w:uiPriority w:val="99"/>
     <w:semiHidden/>
     <w:unhideWhenUsed/>
@@ -30283,10 +30213,10 @@
       <w:szCs w:val="18"/>
     </w:rPr>
   </w:style>
-  <w:style w:type="character" w:customStyle="1" w:styleId="BalloonTextChar">
-    <w:name w:val="Balloon Text Char"/>
-    <w:basedOn w:val="DefaultParagraphFont"/>
-    <w:link w:val="BalloonText"/>
+  <w:style w:type="character" w:customStyle="1" w:styleId="BalonMetniChar">
+    <w:name w:val="Balon Metni Char"/>
+    <w:basedOn w:val="VarsaylanParagrafYazTipi"/>
+    <w:link w:val="BalonMetni"/>
     <w:uiPriority w:val="99"/>
     <w:semiHidden/>
     <w:rsid w:val="00C336CA"/>
@@ -30296,9 +30226,9 @@
       <w:szCs w:val="18"/>
     </w:rPr>
   </w:style>
-  <w:style w:type="table" w:styleId="TableGrid">
+  <w:style w:type="table" w:styleId="TabloKlavuzu">
     <w:name w:val="Table Grid"/>
-    <w:basedOn w:val="TableNormal"/>
+    <w:basedOn w:val="NormalTablo"/>
     <w:uiPriority w:val="39"/>
     <w:rsid w:val="00C52243"/>
     <w:pPr>
@@ -30315,11 +30245,11 @@
       </w:tblBorders>
     </w:tblPr>
   </w:style>
-  <w:style w:type="paragraph" w:styleId="Title">
+  <w:style w:type="paragraph" w:styleId="KonuBal">
     <w:name w:val="Title"/>
     <w:basedOn w:val="Normal"/>
     <w:next w:val="Normal"/>
-    <w:link w:val="TitleChar"/>
+    <w:link w:val="KonuBalChar"/>
     <w:uiPriority w:val="10"/>
     <w:qFormat/>
     <w:rsid w:val="00F01EF5"/>
@@ -30335,10 +30265,10 @@
       <w:szCs w:val="56"/>
     </w:rPr>
   </w:style>
-  <w:style w:type="character" w:customStyle="1" w:styleId="TitleChar">
-    <w:name w:val="Title Char"/>
-    <w:basedOn w:val="DefaultParagraphFont"/>
-    <w:link w:val="Title"/>
+  <w:style w:type="character" w:customStyle="1" w:styleId="KonuBalChar">
+    <w:name w:val="Konu Başlığı Char"/>
+    <w:basedOn w:val="VarsaylanParagrafYazTipi"/>
+    <w:link w:val="KonuBal"/>
     <w:uiPriority w:val="10"/>
     <w:rsid w:val="00F01EF5"/>
     <w:rPr>
@@ -30351,7 +30281,7 @@
   </w:style>
   <w:style w:type="paragraph" w:customStyle="1" w:styleId="Table">
     <w:name w:val="Table"/>
-    <w:basedOn w:val="Subtitle"/>
+    <w:basedOn w:val="Altyaz"/>
     <w:link w:val="TableChar"/>
     <w:qFormat/>
     <w:rsid w:val="00E04AC9"/>
@@ -30367,9 +30297,9 @@
       <w:sz w:val="18"/>
     </w:rPr>
   </w:style>
-  <w:style w:type="table" w:styleId="PlainTable5">
+  <w:style w:type="table" w:styleId="DzTablo5">
     <w:name w:val="Plain Table 5"/>
-    <w:basedOn w:val="TableNormal"/>
+    <w:basedOn w:val="NormalTablo"/>
     <w:uiPriority w:val="45"/>
     <w:rsid w:val="002E4B5F"/>
     <w:pPr>
@@ -30489,7 +30419,7 @@
   </w:style>
   <w:style w:type="character" w:customStyle="1" w:styleId="TableChar">
     <w:name w:val="Table Char"/>
-    <w:basedOn w:val="SubtitleChar"/>
+    <w:basedOn w:val="AltyazChar"/>
     <w:link w:val="Table"/>
     <w:rsid w:val="00E04AC9"/>
     <w:rPr>
@@ -30500,9 +30430,9 @@
       <w:sz w:val="18"/>
     </w:rPr>
   </w:style>
-  <w:style w:type="character" w:styleId="Emphasis">
+  <w:style w:type="character" w:styleId="Vurgu">
     <w:name w:val="Emphasis"/>
-    <w:basedOn w:val="DefaultParagraphFont"/>
+    <w:basedOn w:val="VarsaylanParagrafYazTipi"/>
     <w:uiPriority w:val="20"/>
     <w:qFormat/>
     <w:rsid w:val="003A5385"/>
@@ -30511,9 +30441,9 @@
       <w:iCs/>
     </w:rPr>
   </w:style>
-  <w:style w:type="table" w:styleId="PlainTable3">
+  <w:style w:type="table" w:styleId="DzTablo3">
     <w:name w:val="Plain Table 3"/>
-    <w:basedOn w:val="TableNormal"/>
+    <w:basedOn w:val="NormalTablo"/>
     <w:uiPriority w:val="43"/>
     <w:rsid w:val="0010384A"/>
     <w:pPr>
@@ -30604,9 +30534,9 @@
       </w:tcPr>
     </w:tblStylePr>
   </w:style>
-  <w:style w:type="table" w:styleId="PlainTable4">
+  <w:style w:type="table" w:styleId="DzTablo4">
     <w:name w:val="Plain Table 4"/>
-    <w:basedOn w:val="TableNormal"/>
+    <w:basedOn w:val="NormalTablo"/>
     <w:uiPriority w:val="44"/>
     <w:rsid w:val="0010384A"/>
     <w:pPr>
@@ -30653,10 +30583,10 @@
       </w:tcPr>
     </w:tblStylePr>
   </w:style>
-  <w:style w:type="paragraph" w:styleId="Header">
+  <w:style w:type="paragraph" w:styleId="stBilgi">
     <w:name w:val="header"/>
     <w:basedOn w:val="Normal"/>
-    <w:link w:val="HeaderChar"/>
+    <w:link w:val="stBilgiChar"/>
     <w:uiPriority w:val="99"/>
     <w:unhideWhenUsed/>
     <w:rsid w:val="00936C9D"/>
@@ -30668,10 +30598,10 @@
       <w:spacing w:before="0" w:after="0"/>
     </w:pPr>
   </w:style>
-  <w:style w:type="character" w:customStyle="1" w:styleId="HeaderChar">
-    <w:name w:val="Header Char"/>
-    <w:basedOn w:val="DefaultParagraphFont"/>
-    <w:link w:val="Header"/>
+  <w:style w:type="character" w:customStyle="1" w:styleId="stBilgiChar">
+    <w:name w:val="Üst Bilgi Char"/>
+    <w:basedOn w:val="VarsaylanParagrafYazTipi"/>
+    <w:link w:val="stBilgi"/>
     <w:uiPriority w:val="99"/>
     <w:rsid w:val="00936C9D"/>
     <w:rPr>
@@ -30679,10 +30609,10 @@
       <w:sz w:val="24"/>
     </w:rPr>
   </w:style>
-  <w:style w:type="paragraph" w:styleId="Footer">
+  <w:style w:type="paragraph" w:styleId="AltBilgi">
     <w:name w:val="footer"/>
     <w:basedOn w:val="Normal"/>
-    <w:link w:val="FooterChar"/>
+    <w:link w:val="AltBilgiChar"/>
     <w:uiPriority w:val="99"/>
     <w:unhideWhenUsed/>
     <w:rsid w:val="00936C9D"/>
@@ -30694,10 +30624,10 @@
       <w:spacing w:before="0" w:after="0"/>
     </w:pPr>
   </w:style>
-  <w:style w:type="character" w:customStyle="1" w:styleId="FooterChar">
-    <w:name w:val="Footer Char"/>
-    <w:basedOn w:val="DefaultParagraphFont"/>
-    <w:link w:val="Footer"/>
+  <w:style w:type="character" w:customStyle="1" w:styleId="AltBilgiChar">
+    <w:name w:val="Alt Bilgi Char"/>
+    <w:basedOn w:val="VarsaylanParagrafYazTipi"/>
+    <w:link w:val="AltBilgi"/>
     <w:uiPriority w:val="99"/>
     <w:rsid w:val="00936C9D"/>
     <w:rPr>
@@ -30707,7 +30637,7 @@
   </w:style>
   <w:style w:type="paragraph" w:customStyle="1" w:styleId="Reference">
     <w:name w:val="Reference"/>
-    <w:basedOn w:val="Bibliography"/>
+    <w:basedOn w:val="Kaynaka"/>
     <w:link w:val="ReferenceChar"/>
     <w:qFormat/>
     <w:rsid w:val="00467B18"/>
@@ -30719,10 +30649,10 @@
       <w:noProof/>
     </w:rPr>
   </w:style>
-  <w:style w:type="character" w:customStyle="1" w:styleId="BibliographyChar">
-    <w:name w:val="Bibliography Char"/>
-    <w:basedOn w:val="DefaultParagraphFont"/>
-    <w:link w:val="Bibliography"/>
+  <w:style w:type="character" w:customStyle="1" w:styleId="KaynakaChar">
+    <w:name w:val="Kaynakça   Char"/>
+    <w:basedOn w:val="VarsaylanParagrafYazTipi"/>
+    <w:link w:val="Kaynaka"/>
     <w:uiPriority w:val="37"/>
     <w:rsid w:val="007F4EB9"/>
     <w:rPr>
@@ -30732,7 +30662,7 @@
   </w:style>
   <w:style w:type="character" w:customStyle="1" w:styleId="ReferenceChar">
     <w:name w:val="Reference Char"/>
-    <w:basedOn w:val="BibliographyChar"/>
+    <w:basedOn w:val="KaynakaChar"/>
     <w:link w:val="Reference"/>
     <w:rsid w:val="00467B18"/>
     <w:rPr>
@@ -30741,9 +30671,9 @@
       <w:sz w:val="24"/>
     </w:rPr>
   </w:style>
-  <w:style w:type="character" w:styleId="SubtleReference">
+  <w:style w:type="character" w:styleId="HafifBavuru">
     <w:name w:val="Subtle Reference"/>
-    <w:basedOn w:val="DefaultParagraphFont"/>
+    <w:basedOn w:val="VarsaylanParagrafYazTipi"/>
     <w:uiPriority w:val="31"/>
     <w:qFormat/>
     <w:rsid w:val="00D40092"/>
@@ -31255,7 +31185,7 @@
 </file>
 
 <file path=customXml/itemProps1.xml><?xml version="1.0" encoding="utf-8"?>
-<ds:datastoreItem xmlns:ds="http://schemas.openxmlformats.org/officeDocument/2006/customXml" ds:itemID="{FBA8DFCC-639F-46DB-855D-3EEECFFB22C8}">
+<ds:datastoreItem xmlns:ds="http://schemas.openxmlformats.org/officeDocument/2006/customXml" ds:itemID="{2B6508A7-92C7-40BF-9682-50862A717C91}">
   <ds:schemaRefs>
     <ds:schemaRef ds:uri="http://schemas.openxmlformats.org/officeDocument/2006/bibliography"/>
   </ds:schemaRefs>

</xml_diff>

<commit_message>
Cost Analysis and Project management parts of the report are finished.
</commit_message>
<xml_diff>
--- a/Course Materials/Final Report.docx
+++ b/Course Materials/Final Report.docx
@@ -817,7 +817,7 @@
                   </wp:anchor>
                 </w:drawing>
               </mc:Choice>
-              <mc:Fallback xmlns:cx1="http://schemas.microsoft.com/office/drawing/2015/9/8/chartex" xmlns:cx2="http://schemas.microsoft.com/office/drawing/2015/10/21/chartex" xmlns:cx3="http://schemas.microsoft.com/office/drawing/2016/5/9/chartex" xmlns:cx4="http://schemas.microsoft.com/office/drawing/2016/5/10/chartex" xmlns:cx5="http://schemas.microsoft.com/office/drawing/2016/5/11/chartex" xmlns:cx6="http://schemas.microsoft.com/office/drawing/2016/5/12/chartex" xmlns:cx7="http://schemas.microsoft.com/office/drawing/2016/5/13/chartex" xmlns:cx8="http://schemas.microsoft.com/office/drawing/2016/5/14/chartex" xmlns:aink="http://schemas.microsoft.com/office/drawing/2016/ink" xmlns:am3d="http://schemas.microsoft.com/office/drawing/2017/model3d" xmlns:oel="http://schemas.microsoft.com/office/2019/extlst" xmlns:w16cex="http://schemas.microsoft.com/office/word/2018/wordml/cex" xmlns:w16cid="http://schemas.microsoft.com/office/word/2016/wordml/cid" xmlns:w16="http://schemas.microsoft.com/office/word/2018/wordml" xmlns:w16du="http://schemas.microsoft.com/office/word/2023/wordml/word16du" xmlns:w16sdtdh="http://schemas.microsoft.com/office/word/2020/wordml/sdtdatahash">
+              <mc:Fallback xmlns:w16sdtdh="http://schemas.microsoft.com/office/word/2020/wordml/sdtdatahash" xmlns:w16du="http://schemas.microsoft.com/office/word/2023/wordml/word16du" xmlns:w16="http://schemas.microsoft.com/office/word/2018/wordml" xmlns:w16cid="http://schemas.microsoft.com/office/word/2016/wordml/cid" xmlns:w16cex="http://schemas.microsoft.com/office/word/2018/wordml/cex" xmlns:oel="http://schemas.microsoft.com/office/2019/extlst" xmlns:am3d="http://schemas.microsoft.com/office/drawing/2017/model3d" xmlns:aink="http://schemas.microsoft.com/office/drawing/2016/ink" xmlns:cx8="http://schemas.microsoft.com/office/drawing/2016/5/14/chartex" xmlns:cx7="http://schemas.microsoft.com/office/drawing/2016/5/13/chartex" xmlns:cx6="http://schemas.microsoft.com/office/drawing/2016/5/12/chartex" xmlns:cx5="http://schemas.microsoft.com/office/drawing/2016/5/11/chartex" xmlns:cx4="http://schemas.microsoft.com/office/drawing/2016/5/10/chartex" xmlns:cx3="http://schemas.microsoft.com/office/drawing/2016/5/9/chartex" xmlns:cx2="http://schemas.microsoft.com/office/drawing/2015/10/21/chartex" xmlns:cx1="http://schemas.microsoft.com/office/drawing/2015/9/8/chartex">
                 <w:pict>
                   <v:group w14:anchorId="17E5BB96" id="Grup 114" o:spid="_x0000_s1026" style="position:absolute;margin-left:0;margin-top:0;width:18pt;height:10in;z-index:251658240;mso-width-percent:29;mso-height-percent:909;mso-left-percent:45;mso-position-horizontal-relative:page;mso-position-vertical:center;mso-position-vertical-relative:page;mso-width-percent:29;mso-height-percent:909;mso-left-percent:45" coordsize="2286,91440" o:gfxdata="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">
                     <v:rect id="Dikdörtgen 115" o:spid="_x0000_s1027" style="position:absolute;width:2286;height:87820;visibility:visible;mso-wrap-style:square;v-text-anchor:middle" o:gfxdata="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" filled="f" stroked="f" strokeweight="1pt"/>
@@ -1020,6 +1020,7 @@
         </w:numPr>
       </w:pPr>
       <w:r>
+        <w:lastRenderedPageBreak/>
         <w:t>Detailed Design and A</w:t>
       </w:r>
       <w:r>
@@ -2051,6 +2052,7 @@
           <w:noProof/>
           <w:lang w:eastAsia="en-GB"/>
         </w:rPr>
+        <w:lastRenderedPageBreak/>
         <w:drawing>
           <wp:inline distT="0" distB="0" distL="0" distR="0" wp14:anchorId="5E9F6C57" wp14:editId="250C2A29">
             <wp:extent cx="5559121" cy="2194173"/>
@@ -5042,7 +5044,11 @@
         <w:t xml:space="preserve">Since the minimum velocity to produce sufficient lift was outside </w:t>
       </w:r>
       <w:r>
-        <w:t>the design limits, it is decided to increase the wing area in the second and third iterations.</w:t>
+        <w:t xml:space="preserve">the design limits, it is </w:t>
+      </w:r>
+      <w:r>
+        <w:lastRenderedPageBreak/>
+        <w:t>decided to increase the wing area in the second and third iterations.</w:t>
       </w:r>
       <w:r>
         <w:t xml:space="preserve"> </w:t>
@@ -6068,6 +6074,7 @@
           <w:noProof/>
           <w:lang w:eastAsia="en-GB"/>
         </w:rPr>
+        <w:lastRenderedPageBreak/>
         <w:drawing>
           <wp:inline distT="0" distB="0" distL="0" distR="0" wp14:anchorId="0B44BC25" wp14:editId="4BD1D941">
             <wp:extent cx="5721901" cy="1587270"/>
@@ -6667,25 +6674,51 @@
       <w:r>
         <w:t xml:space="preserve">Eq. </w:t>
       </w:r>
-      <w:fldSimple w:instr=" STYLEREF 1 \s ">
-        <w:r>
-          <w:rPr>
-            <w:noProof/>
-          </w:rPr>
-          <w:t>2</w:t>
-        </w:r>
-      </w:fldSimple>
+      <w:r>
+        <w:fldChar w:fldCharType="begin"/>
+      </w:r>
+      <w:r>
+        <w:instrText xml:space="preserve"> STYLEREF 1 \s </w:instrText>
+      </w:r>
+      <w:r>
+        <w:fldChar w:fldCharType="separate"/>
+      </w:r>
+      <w:r>
+        <w:rPr>
+          <w:noProof/>
+        </w:rPr>
+        <w:t>2</w:t>
+      </w:r>
+      <w:r>
+        <w:rPr>
+          <w:noProof/>
+        </w:rPr>
+        <w:fldChar w:fldCharType="end"/>
+      </w:r>
       <w:r>
         <w:t>.</w:t>
       </w:r>
-      <w:fldSimple w:instr=" SEQ Eq. \* ARABIC \s 1 ">
-        <w:r>
-          <w:rPr>
-            <w:noProof/>
-          </w:rPr>
-          <w:t>1</w:t>
-        </w:r>
-      </w:fldSimple>
+      <w:r>
+        <w:fldChar w:fldCharType="begin"/>
+      </w:r>
+      <w:r>
+        <w:instrText xml:space="preserve"> SEQ Eq. \* ARABIC \s 1 </w:instrText>
+      </w:r>
+      <w:r>
+        <w:fldChar w:fldCharType="separate"/>
+      </w:r>
+      <w:r>
+        <w:rPr>
+          <w:noProof/>
+        </w:rPr>
+        <w:t>1</w:t>
+      </w:r>
+      <w:r>
+        <w:rPr>
+          <w:noProof/>
+        </w:rPr>
+        <w:fldChar w:fldCharType="end"/>
+      </w:r>
       <w:bookmarkEnd w:id="6"/>
     </w:p>
     <w:p>
@@ -6991,25 +7024,51 @@
       <w:r>
         <w:t xml:space="preserve">Eq. </w:t>
       </w:r>
-      <w:fldSimple w:instr=" STYLEREF 1 \s ">
-        <w:r>
-          <w:rPr>
-            <w:noProof/>
-          </w:rPr>
-          <w:t>2</w:t>
-        </w:r>
-      </w:fldSimple>
+      <w:r>
+        <w:fldChar w:fldCharType="begin"/>
+      </w:r>
+      <w:r>
+        <w:instrText xml:space="preserve"> STYLEREF 1 \s </w:instrText>
+      </w:r>
+      <w:r>
+        <w:fldChar w:fldCharType="separate"/>
+      </w:r>
+      <w:r>
+        <w:rPr>
+          <w:noProof/>
+        </w:rPr>
+        <w:t>2</w:t>
+      </w:r>
+      <w:r>
+        <w:rPr>
+          <w:noProof/>
+        </w:rPr>
+        <w:fldChar w:fldCharType="end"/>
+      </w:r>
       <w:r>
         <w:t>.</w:t>
       </w:r>
-      <w:fldSimple w:instr=" SEQ Eq. \* ARABIC \s 1 ">
-        <w:r>
-          <w:rPr>
-            <w:noProof/>
-          </w:rPr>
-          <w:t>2</w:t>
-        </w:r>
-      </w:fldSimple>
+      <w:r>
+        <w:fldChar w:fldCharType="begin"/>
+      </w:r>
+      <w:r>
+        <w:instrText xml:space="preserve"> SEQ Eq. \* ARABIC \s 1 </w:instrText>
+      </w:r>
+      <w:r>
+        <w:fldChar w:fldCharType="separate"/>
+      </w:r>
+      <w:r>
+        <w:rPr>
+          <w:noProof/>
+        </w:rPr>
+        <w:t>2</w:t>
+      </w:r>
+      <w:r>
+        <w:rPr>
+          <w:noProof/>
+        </w:rPr>
+        <w:fldChar w:fldCharType="end"/>
+      </w:r>
       <w:bookmarkEnd w:id="7"/>
     </w:p>
     <w:p>
@@ -7225,25 +7284,51 @@
       <w:r>
         <w:t xml:space="preserve">Eq. </w:t>
       </w:r>
-      <w:fldSimple w:instr=" STYLEREF 1 \s ">
-        <w:r>
-          <w:rPr>
-            <w:noProof/>
-          </w:rPr>
-          <w:t>2</w:t>
-        </w:r>
-      </w:fldSimple>
+      <w:r>
+        <w:fldChar w:fldCharType="begin"/>
+      </w:r>
+      <w:r>
+        <w:instrText xml:space="preserve"> STYLEREF 1 \s </w:instrText>
+      </w:r>
+      <w:r>
+        <w:fldChar w:fldCharType="separate"/>
+      </w:r>
+      <w:r>
+        <w:rPr>
+          <w:noProof/>
+        </w:rPr>
+        <w:t>2</w:t>
+      </w:r>
+      <w:r>
+        <w:rPr>
+          <w:noProof/>
+        </w:rPr>
+        <w:fldChar w:fldCharType="end"/>
+      </w:r>
       <w:r>
         <w:t>.</w:t>
       </w:r>
-      <w:fldSimple w:instr=" SEQ Eq. \* ARABIC \s 1 ">
-        <w:r>
-          <w:rPr>
-            <w:noProof/>
-          </w:rPr>
-          <w:t>3</w:t>
-        </w:r>
-      </w:fldSimple>
+      <w:r>
+        <w:fldChar w:fldCharType="begin"/>
+      </w:r>
+      <w:r>
+        <w:instrText xml:space="preserve"> SEQ Eq. \* ARABIC \s 1 </w:instrText>
+      </w:r>
+      <w:r>
+        <w:fldChar w:fldCharType="separate"/>
+      </w:r>
+      <w:r>
+        <w:rPr>
+          <w:noProof/>
+        </w:rPr>
+        <w:t>3</w:t>
+      </w:r>
+      <w:r>
+        <w:rPr>
+          <w:noProof/>
+        </w:rPr>
+        <w:fldChar w:fldCharType="end"/>
+      </w:r>
       <w:bookmarkEnd w:id="8"/>
     </w:p>
     <w:p>
@@ -7630,25 +7715,51 @@
       <w:r>
         <w:t xml:space="preserve">Eq. </w:t>
       </w:r>
-      <w:fldSimple w:instr=" STYLEREF 1 \s ">
-        <w:r>
-          <w:rPr>
-            <w:noProof/>
-          </w:rPr>
-          <w:t>2</w:t>
-        </w:r>
-      </w:fldSimple>
+      <w:r>
+        <w:fldChar w:fldCharType="begin"/>
+      </w:r>
+      <w:r>
+        <w:instrText xml:space="preserve"> STYLEREF 1 \s </w:instrText>
+      </w:r>
+      <w:r>
+        <w:fldChar w:fldCharType="separate"/>
+      </w:r>
+      <w:r>
+        <w:rPr>
+          <w:noProof/>
+        </w:rPr>
+        <w:t>2</w:t>
+      </w:r>
+      <w:r>
+        <w:rPr>
+          <w:noProof/>
+        </w:rPr>
+        <w:fldChar w:fldCharType="end"/>
+      </w:r>
       <w:r>
         <w:t>.</w:t>
       </w:r>
-      <w:fldSimple w:instr=" SEQ Eq. \* ARABIC \s 1 ">
-        <w:r>
-          <w:rPr>
-            <w:noProof/>
-          </w:rPr>
-          <w:t>4</w:t>
-        </w:r>
-      </w:fldSimple>
+      <w:r>
+        <w:fldChar w:fldCharType="begin"/>
+      </w:r>
+      <w:r>
+        <w:instrText xml:space="preserve"> SEQ Eq. \* ARABIC \s 1 </w:instrText>
+      </w:r>
+      <w:r>
+        <w:fldChar w:fldCharType="separate"/>
+      </w:r>
+      <w:r>
+        <w:rPr>
+          <w:noProof/>
+        </w:rPr>
+        <w:t>4</w:t>
+      </w:r>
+      <w:r>
+        <w:rPr>
+          <w:noProof/>
+        </w:rPr>
+        <w:fldChar w:fldCharType="end"/>
+      </w:r>
       <w:bookmarkEnd w:id="9"/>
     </w:p>
     <w:p>
@@ -8764,6 +8875,7 @@
         </w:rPr>
       </w:pPr>
       <w:r>
+        <w:lastRenderedPageBreak/>
         <w:t xml:space="preserve">Another important concept for the tail design is consideration of the static stability. </w:t>
       </w:r>
       <w:r>
@@ -10879,6 +10991,7 @@
     </w:tbl>
     <w:p>
       <w:r>
+        <w:lastRenderedPageBreak/>
         <w:t>XFLR5 is able to compute bending moment caused by the lift and drag, the results that causes maximum bending moment were exported to MATLAB.</w:t>
       </w:r>
       <w:r>
@@ -12503,6 +12616,7 @@
         </w:rPr>
       </w:pPr>
       <w:r>
+        <w:lastRenderedPageBreak/>
         <w:t xml:space="preserve">The </w:t>
       </w:r>
       <w:r>
@@ -13680,6 +13794,7 @@
           <w:noProof/>
           <w:lang w:eastAsia="en-GB"/>
         </w:rPr>
+        <w:lastRenderedPageBreak/>
         <w:drawing>
           <wp:inline distT="0" distB="0" distL="0" distR="0" wp14:anchorId="45BA70EB" wp14:editId="270F1E79">
             <wp:extent cx="2642165" cy="2880000"/>
@@ -14395,7 +14510,11 @@
         <w:t>.</w:t>
       </w:r>
       <w:r>
-        <w:t xml:space="preserve"> They are able to produce 1281 gr-force </w:t>
+        <w:t xml:space="preserve"> They are </w:t>
+      </w:r>
+      <w:r>
+        <w:lastRenderedPageBreak/>
+        <w:t xml:space="preserve">able to produce 1281 gr-force </w:t>
       </w:r>
       <w:r>
         <w:t xml:space="preserve">thrust with 3 blade 5045 propellers and they </w:t>
@@ -15159,6 +15278,7 @@
           <w:noProof/>
           <w:lang w:eastAsia="en-GB"/>
         </w:rPr>
+        <w:lastRenderedPageBreak/>
         <w:drawing>
           <wp:inline distT="0" distB="0" distL="0" distR="0" wp14:anchorId="20FDD97D" wp14:editId="5CA5C155">
             <wp:extent cx="4131474" cy="2520000"/>
@@ -15929,6 +16049,7 @@
           <w:noProof/>
           <w:lang w:eastAsia="en-GB"/>
         </w:rPr>
+        <w:lastRenderedPageBreak/>
         <w:drawing>
           <wp:inline distT="0" distB="0" distL="0" distR="0" wp14:anchorId="0838051D" wp14:editId="5069C6E4">
             <wp:extent cx="3730852" cy="1944000"/>
@@ -16773,6 +16894,7 @@
     </w:p>
     <w:p>
       <w:r>
+        <w:lastRenderedPageBreak/>
         <w:t>Even if the applied load of 19N at wing tip which develops higher bending moments than generated by the lift at all points of the wing, resulting stresses way lower than the materials yield stresses.</w:t>
       </w:r>
       <w:r>
@@ -18520,6 +18642,12 @@
       </w:r>
     </w:p>
     <w:p>
+      <w:pPr>
+        <w:rPr>
+          <w:rFonts w:eastAsiaTheme="minorEastAsia"/>
+          <w:szCs w:val="24"/>
+        </w:rPr>
+      </w:pPr>
       <w:r>
         <w:rPr>
           <w:rFonts w:eastAsiaTheme="minorEastAsia"/>
@@ -18698,11 +18826,2264 @@
       </w:pPr>
       <w:r>
         <w:lastRenderedPageBreak/>
-        <w:t>Project Management</w:t>
+        <w:t>Cost Analysis</w:t>
       </w:r>
     </w:p>
     <w:p>
       <w:r>
+        <w:t>The expected cost of the project will be reviewed under two different accounts.</w:t>
+      </w:r>
+      <w:r>
+        <w:t xml:space="preserve"> </w:t>
+      </w:r>
+      <w:r>
+        <w:t xml:space="preserve">There are cost for mechanical construction of the vehicle and </w:t>
+      </w:r>
+      <w:r>
+        <w:t>cost of electronic/</w:t>
+      </w:r>
+      <w:r>
+        <w:t>avionic systems to be purchased</w:t>
+      </w:r>
+      <w:r>
+        <w:t xml:space="preserve">. </w:t>
+      </w:r>
+    </w:p>
+    <w:p>
+      <w:pPr>
+        <w:pStyle w:val="ResimYazs"/>
+        <w:keepNext/>
+      </w:pPr>
+      <w:bookmarkStart w:id="29" w:name="_Ref186744291"/>
+      <w:r>
+        <w:rPr>
+          <w:b/>
+        </w:rPr>
+        <w:t xml:space="preserve">Table </w:t>
+      </w:r>
+      <w:r>
+        <w:rPr>
+          <w:b/>
+        </w:rPr>
+        <w:fldChar w:fldCharType="begin"/>
+      </w:r>
+      <w:r>
+        <w:rPr>
+          <w:b/>
+        </w:rPr>
+        <w:instrText xml:space="preserve"> STYLEREF 1 \s </w:instrText>
+      </w:r>
+      <w:r>
+        <w:rPr>
+          <w:b/>
+        </w:rPr>
+        <w:fldChar w:fldCharType="separate"/>
+      </w:r>
+      <w:r>
+        <w:rPr>
+          <w:b/>
+          <w:noProof/>
+        </w:rPr>
+        <w:t>2</w:t>
+      </w:r>
+      <w:r>
+        <w:rPr>
+          <w:b/>
+        </w:rPr>
+        <w:fldChar w:fldCharType="end"/>
+      </w:r>
+      <w:r>
+        <w:rPr>
+          <w:b/>
+        </w:rPr>
+        <w:t>.</w:t>
+      </w:r>
+      <w:r>
+        <w:rPr>
+          <w:b/>
+        </w:rPr>
+        <w:fldChar w:fldCharType="begin"/>
+      </w:r>
+      <w:r>
+        <w:rPr>
+          <w:b/>
+        </w:rPr>
+        <w:instrText xml:space="preserve"> SEQ Table \* ARABIC \s 1 </w:instrText>
+      </w:r>
+      <w:r>
+        <w:rPr>
+          <w:b/>
+        </w:rPr>
+        <w:fldChar w:fldCharType="separate"/>
+      </w:r>
+      <w:r>
+        <w:rPr>
+          <w:b/>
+          <w:noProof/>
+        </w:rPr>
+        <w:t>4</w:t>
+      </w:r>
+      <w:r>
+        <w:rPr>
+          <w:b/>
+        </w:rPr>
+        <w:fldChar w:fldCharType="end"/>
+      </w:r>
+      <w:bookmarkEnd w:id="29"/>
+      <w:r>
+        <w:t xml:space="preserve"> </w:t>
+      </w:r>
+      <w:r>
+        <w:t>Expenditure Items and Prices for Mechanical Construction of the Vehicle.</w:t>
+      </w:r>
+    </w:p>
+    <w:tbl>
+      <w:tblPr>
+        <w:tblStyle w:val="DzTablo5"/>
+        <w:tblW w:w="5000" w:type="pct"/>
+        <w:jc w:val="center"/>
+        <w:tblLook w:val="04A0" w:firstRow="1" w:lastRow="0" w:firstColumn="1" w:lastColumn="0" w:noHBand="0" w:noVBand="1"/>
+      </w:tblPr>
+      <w:tblGrid>
+        <w:gridCol w:w="1969"/>
+        <w:gridCol w:w="6240"/>
+        <w:gridCol w:w="1115"/>
+      </w:tblGrid>
+      <w:tr>
+        <w:trPr>
+          <w:cnfStyle w:val="100000000000" w:firstRow="1" w:lastRow="0" w:firstColumn="0" w:lastColumn="0" w:oddVBand="0" w:evenVBand="0" w:oddHBand="0" w:evenHBand="0" w:firstRowFirstColumn="0" w:firstRowLastColumn="0" w:lastRowFirstColumn="0" w:lastRowLastColumn="0"/>
+          <w:trHeight w:val="394"/>
+          <w:jc w:val="center"/>
+        </w:trPr>
+        <w:tc>
+          <w:tcPr>
+            <w:cnfStyle w:val="001000000100" w:firstRow="0" w:lastRow="0" w:firstColumn="1" w:lastColumn="0" w:oddVBand="0" w:evenVBand="0" w:oddHBand="0" w:evenHBand="0" w:firstRowFirstColumn="1" w:firstRowLastColumn="0" w:lastRowFirstColumn="0" w:lastRowLastColumn="0"/>
+            <w:tcW w:w="1056" w:type="pct"/>
+            <w:tcBorders>
+              <w:top w:val="single" w:sz="12" w:space="0" w:color="auto"/>
+              <w:left w:val="single" w:sz="12" w:space="0" w:color="auto"/>
+              <w:bottom w:val="double" w:sz="4" w:space="0" w:color="auto"/>
+              <w:right w:val="single" w:sz="8" w:space="0" w:color="auto"/>
+            </w:tcBorders>
+            <w:vAlign w:val="center"/>
+          </w:tcPr>
+          <w:p>
+            <w:pPr>
+              <w:pStyle w:val="Table"/>
+              <w:rPr>
+                <w:i/>
+              </w:rPr>
+            </w:pPr>
+            <w:r>
+              <w:t>Item</w:t>
+            </w:r>
+          </w:p>
+        </w:tc>
+        <w:tc>
+          <w:tcPr>
+            <w:tcW w:w="3346" w:type="pct"/>
+            <w:tcBorders>
+              <w:top w:val="single" w:sz="12" w:space="0" w:color="auto"/>
+              <w:left w:val="dashSmallGap" w:sz="4" w:space="0" w:color="auto"/>
+              <w:bottom w:val="double" w:sz="4" w:space="0" w:color="auto"/>
+              <w:right w:val="dashSmallGap" w:sz="4" w:space="0" w:color="auto"/>
+            </w:tcBorders>
+            <w:vAlign w:val="center"/>
+          </w:tcPr>
+          <w:p>
+            <w:pPr>
+              <w:pStyle w:val="Table"/>
+              <w:cnfStyle w:val="100000000000" w:firstRow="1" w:lastRow="0" w:firstColumn="0" w:lastColumn="0" w:oddVBand="0" w:evenVBand="0" w:oddHBand="0" w:evenHBand="0" w:firstRowFirstColumn="0" w:firstRowLastColumn="0" w:lastRowFirstColumn="0" w:lastRowLastColumn="0"/>
+              <w:rPr>
+                <w:vertAlign w:val="subscript"/>
+              </w:rPr>
+            </w:pPr>
+            <w:r>
+              <w:t>Description</w:t>
+            </w:r>
+          </w:p>
+        </w:tc>
+        <w:tc>
+          <w:tcPr>
+            <w:tcW w:w="598" w:type="pct"/>
+            <w:tcBorders>
+              <w:top w:val="single" w:sz="12" w:space="0" w:color="auto"/>
+              <w:left w:val="dashSmallGap" w:sz="4" w:space="0" w:color="auto"/>
+              <w:bottom w:val="double" w:sz="4" w:space="0" w:color="auto"/>
+              <w:right w:val="single" w:sz="12" w:space="0" w:color="auto"/>
+            </w:tcBorders>
+            <w:vAlign w:val="center"/>
+          </w:tcPr>
+          <w:p>
+            <w:pPr>
+              <w:pStyle w:val="Table"/>
+              <w:cnfStyle w:val="100000000000" w:firstRow="1" w:lastRow="0" w:firstColumn="0" w:lastColumn="0" w:oddVBand="0" w:evenVBand="0" w:oddHBand="0" w:evenHBand="0" w:firstRowFirstColumn="0" w:firstRowLastColumn="0" w:lastRowFirstColumn="0" w:lastRowLastColumn="0"/>
+              <w:rPr>
+                <w:vertAlign w:val="subscript"/>
+              </w:rPr>
+            </w:pPr>
+            <w:r>
+              <w:t>Cost (₺)</w:t>
+            </w:r>
+          </w:p>
+        </w:tc>
+      </w:tr>
+      <w:tr>
+        <w:trPr>
+          <w:cnfStyle w:val="000000100000" w:firstRow="0" w:lastRow="0" w:firstColumn="0" w:lastColumn="0" w:oddVBand="0" w:evenVBand="0" w:oddHBand="1" w:evenHBand="0" w:firstRowFirstColumn="0" w:firstRowLastColumn="0" w:lastRowFirstColumn="0" w:lastRowLastColumn="0"/>
+          <w:trHeight w:val="283"/>
+          <w:jc w:val="center"/>
+        </w:trPr>
+        <w:tc>
+          <w:tcPr>
+            <w:cnfStyle w:val="001000000000" w:firstRow="0" w:lastRow="0" w:firstColumn="1" w:lastColumn="0" w:oddVBand="0" w:evenVBand="0" w:oddHBand="0" w:evenHBand="0" w:firstRowFirstColumn="0" w:firstRowLastColumn="0" w:lastRowFirstColumn="0" w:lastRowLastColumn="0"/>
+            <w:tcW w:w="1056" w:type="pct"/>
+            <w:tcBorders>
+              <w:top w:val="double" w:sz="4" w:space="0" w:color="auto"/>
+              <w:left w:val="single" w:sz="12" w:space="0" w:color="auto"/>
+              <w:bottom w:val="dashSmallGap" w:sz="4" w:space="0" w:color="auto"/>
+              <w:right w:val="single" w:sz="8" w:space="0" w:color="auto"/>
+            </w:tcBorders>
+            <w:shd w:val="clear" w:color="auto" w:fill="F2F2F2" w:themeFill="background1" w:themeFillShade="F2"/>
+            <w:vAlign w:val="center"/>
+          </w:tcPr>
+          <w:p>
+            <w:pPr>
+              <w:pStyle w:val="Table"/>
+              <w:jc w:val="left"/>
+            </w:pPr>
+            <w:r>
+              <w:t>PLA</w:t>
+            </w:r>
+            <w:r>
+              <w:t xml:space="preserve"> Filament</w:t>
+            </w:r>
+          </w:p>
+        </w:tc>
+        <w:tc>
+          <w:tcPr>
+            <w:tcW w:w="3346" w:type="pct"/>
+            <w:tcBorders>
+              <w:top w:val="double" w:sz="4" w:space="0" w:color="auto"/>
+              <w:left w:val="dashSmallGap" w:sz="4" w:space="0" w:color="auto"/>
+              <w:bottom w:val="dashSmallGap" w:sz="4" w:space="0" w:color="auto"/>
+              <w:right w:val="dashSmallGap" w:sz="4" w:space="0" w:color="auto"/>
+            </w:tcBorders>
+            <w:vAlign w:val="center"/>
+          </w:tcPr>
+          <w:p>
+            <w:pPr>
+              <w:pStyle w:val="Table"/>
+              <w:jc w:val="left"/>
+              <w:cnfStyle w:val="000000100000" w:firstRow="0" w:lastRow="0" w:firstColumn="0" w:lastColumn="0" w:oddVBand="0" w:evenVBand="0" w:oddHBand="1" w:evenHBand="0" w:firstRowFirstColumn="0" w:firstRowLastColumn="0" w:lastRowFirstColumn="0" w:lastRowLastColumn="0"/>
+              <w:rPr>
+                <w:i w:val="0"/>
+              </w:rPr>
+            </w:pPr>
+            <w:r>
+              <w:rPr>
+                <w:i w:val="0"/>
+              </w:rPr>
+              <w:t>Spool of 1 kg PLA filament for application requiring strength</w:t>
+            </w:r>
+          </w:p>
+        </w:tc>
+        <w:tc>
+          <w:tcPr>
+            <w:tcW w:w="598" w:type="pct"/>
+            <w:tcBorders>
+              <w:top w:val="double" w:sz="4" w:space="0" w:color="auto"/>
+              <w:left w:val="dashSmallGap" w:sz="4" w:space="0" w:color="auto"/>
+              <w:bottom w:val="dashSmallGap" w:sz="4" w:space="0" w:color="auto"/>
+              <w:right w:val="single" w:sz="12" w:space="0" w:color="auto"/>
+            </w:tcBorders>
+            <w:vAlign w:val="center"/>
+          </w:tcPr>
+          <w:p>
+            <w:pPr>
+              <w:pStyle w:val="Table"/>
+              <w:jc w:val="right"/>
+              <w:cnfStyle w:val="000000100000" w:firstRow="0" w:lastRow="0" w:firstColumn="0" w:lastColumn="0" w:oddVBand="0" w:evenVBand="0" w:oddHBand="1" w:evenHBand="0" w:firstRowFirstColumn="0" w:firstRowLastColumn="0" w:lastRowFirstColumn="0" w:lastRowLastColumn="0"/>
+              <w:rPr>
+                <w:i w:val="0"/>
+              </w:rPr>
+            </w:pPr>
+            <w:r>
+              <w:rPr>
+                <w:i w:val="0"/>
+              </w:rPr>
+              <w:t>350</w:t>
+            </w:r>
+          </w:p>
+        </w:tc>
+      </w:tr>
+      <w:tr>
+        <w:trPr>
+          <w:trHeight w:val="283"/>
+          <w:jc w:val="center"/>
+        </w:trPr>
+        <w:tc>
+          <w:tcPr>
+            <w:cnfStyle w:val="001000000000" w:firstRow="0" w:lastRow="0" w:firstColumn="1" w:lastColumn="0" w:oddVBand="0" w:evenVBand="0" w:oddHBand="0" w:evenHBand="0" w:firstRowFirstColumn="0" w:firstRowLastColumn="0" w:lastRowFirstColumn="0" w:lastRowLastColumn="0"/>
+            <w:tcW w:w="1056" w:type="pct"/>
+            <w:tcBorders>
+              <w:top w:val="dashSmallGap" w:sz="4" w:space="0" w:color="auto"/>
+              <w:left w:val="single" w:sz="12" w:space="0" w:color="auto"/>
+              <w:bottom w:val="dashSmallGap" w:sz="4" w:space="0" w:color="auto"/>
+              <w:right w:val="single" w:sz="8" w:space="0" w:color="auto"/>
+            </w:tcBorders>
+            <w:vAlign w:val="center"/>
+          </w:tcPr>
+          <w:p>
+            <w:pPr>
+              <w:pStyle w:val="Table"/>
+              <w:jc w:val="left"/>
+            </w:pPr>
+            <w:r>
+              <w:t>LW-PLA Filament</w:t>
+            </w:r>
+          </w:p>
+        </w:tc>
+        <w:tc>
+          <w:tcPr>
+            <w:tcW w:w="3346" w:type="pct"/>
+            <w:tcBorders>
+              <w:top w:val="dashSmallGap" w:sz="4" w:space="0" w:color="auto"/>
+              <w:left w:val="dashSmallGap" w:sz="4" w:space="0" w:color="auto"/>
+              <w:bottom w:val="dashSmallGap" w:sz="4" w:space="0" w:color="auto"/>
+              <w:right w:val="dashSmallGap" w:sz="4" w:space="0" w:color="auto"/>
+            </w:tcBorders>
+            <w:vAlign w:val="center"/>
+          </w:tcPr>
+          <w:p>
+            <w:pPr>
+              <w:pStyle w:val="Table"/>
+              <w:jc w:val="left"/>
+              <w:cnfStyle w:val="000000000000" w:firstRow="0" w:lastRow="0" w:firstColumn="0" w:lastColumn="0" w:oddVBand="0" w:evenVBand="0" w:oddHBand="0" w:evenHBand="0" w:firstRowFirstColumn="0" w:firstRowLastColumn="0" w:lastRowFirstColumn="0" w:lastRowLastColumn="0"/>
+              <w:rPr>
+                <w:i w:val="0"/>
+              </w:rPr>
+            </w:pPr>
+            <w:r>
+              <w:rPr>
+                <w:i w:val="0"/>
+              </w:rPr>
+              <w:t xml:space="preserve">Spool of 1 kg Light-Weight </w:t>
+            </w:r>
+            <w:r>
+              <w:rPr>
+                <w:i w:val="0"/>
+              </w:rPr>
+              <w:t xml:space="preserve">PLA </w:t>
+            </w:r>
+            <w:r>
+              <w:rPr>
+                <w:i w:val="0"/>
+              </w:rPr>
+              <w:t xml:space="preserve">Filament </w:t>
+            </w:r>
+          </w:p>
+        </w:tc>
+        <w:tc>
+          <w:tcPr>
+            <w:tcW w:w="598" w:type="pct"/>
+            <w:tcBorders>
+              <w:top w:val="dashSmallGap" w:sz="4" w:space="0" w:color="auto"/>
+              <w:left w:val="dashSmallGap" w:sz="4" w:space="0" w:color="auto"/>
+              <w:bottom w:val="dashSmallGap" w:sz="4" w:space="0" w:color="auto"/>
+              <w:right w:val="single" w:sz="12" w:space="0" w:color="auto"/>
+            </w:tcBorders>
+            <w:vAlign w:val="center"/>
+          </w:tcPr>
+          <w:p>
+            <w:pPr>
+              <w:pStyle w:val="Table"/>
+              <w:jc w:val="right"/>
+              <w:cnfStyle w:val="000000000000" w:firstRow="0" w:lastRow="0" w:firstColumn="0" w:lastColumn="0" w:oddVBand="0" w:evenVBand="0" w:oddHBand="0" w:evenHBand="0" w:firstRowFirstColumn="0" w:firstRowLastColumn="0" w:lastRowFirstColumn="0" w:lastRowLastColumn="0"/>
+              <w:rPr>
+                <w:i w:val="0"/>
+              </w:rPr>
+            </w:pPr>
+            <w:r>
+              <w:rPr>
+                <w:i w:val="0"/>
+              </w:rPr>
+              <w:t>1500</w:t>
+            </w:r>
+          </w:p>
+        </w:tc>
+      </w:tr>
+      <w:tr>
+        <w:trPr>
+          <w:cnfStyle w:val="000000100000" w:firstRow="0" w:lastRow="0" w:firstColumn="0" w:lastColumn="0" w:oddVBand="0" w:evenVBand="0" w:oddHBand="1" w:evenHBand="0" w:firstRowFirstColumn="0" w:firstRowLastColumn="0" w:lastRowFirstColumn="0" w:lastRowLastColumn="0"/>
+          <w:trHeight w:val="283"/>
+          <w:jc w:val="center"/>
+        </w:trPr>
+        <w:tc>
+          <w:tcPr>
+            <w:cnfStyle w:val="001000000000" w:firstRow="0" w:lastRow="0" w:firstColumn="1" w:lastColumn="0" w:oddVBand="0" w:evenVBand="0" w:oddHBand="0" w:evenHBand="0" w:firstRowFirstColumn="0" w:firstRowLastColumn="0" w:lastRowFirstColumn="0" w:lastRowLastColumn="0"/>
+            <w:tcW w:w="1056" w:type="pct"/>
+            <w:tcBorders>
+              <w:top w:val="dashSmallGap" w:sz="4" w:space="0" w:color="auto"/>
+              <w:left w:val="single" w:sz="12" w:space="0" w:color="auto"/>
+              <w:bottom w:val="dashSmallGap" w:sz="4" w:space="0" w:color="auto"/>
+              <w:right w:val="single" w:sz="8" w:space="0" w:color="auto"/>
+            </w:tcBorders>
+            <w:shd w:val="clear" w:color="auto" w:fill="F2F2F2" w:themeFill="background1" w:themeFillShade="F2"/>
+            <w:vAlign w:val="center"/>
+          </w:tcPr>
+          <w:p>
+            <w:pPr>
+              <w:pStyle w:val="Table"/>
+              <w:jc w:val="left"/>
+            </w:pPr>
+            <w:r>
+              <w:t xml:space="preserve">Wing </w:t>
+            </w:r>
+            <w:r>
+              <w:t>Spar Pipe</w:t>
+            </w:r>
+          </w:p>
+        </w:tc>
+        <w:tc>
+          <w:tcPr>
+            <w:tcW w:w="3346" w:type="pct"/>
+            <w:tcBorders>
+              <w:top w:val="dashSmallGap" w:sz="4" w:space="0" w:color="auto"/>
+              <w:left w:val="dashSmallGap" w:sz="4" w:space="0" w:color="auto"/>
+              <w:bottom w:val="dashSmallGap" w:sz="4" w:space="0" w:color="auto"/>
+              <w:right w:val="dashSmallGap" w:sz="4" w:space="0" w:color="auto"/>
+            </w:tcBorders>
+            <w:vAlign w:val="center"/>
+          </w:tcPr>
+          <w:p>
+            <w:pPr>
+              <w:pStyle w:val="Table"/>
+              <w:jc w:val="left"/>
+              <w:cnfStyle w:val="000000100000" w:firstRow="0" w:lastRow="0" w:firstColumn="0" w:lastColumn="0" w:oddVBand="0" w:evenVBand="0" w:oddHBand="1" w:evenHBand="0" w:firstRowFirstColumn="0" w:firstRowLastColumn="0" w:lastRowFirstColumn="0" w:lastRowLastColumn="0"/>
+              <w:rPr>
+                <w:i w:val="0"/>
+              </w:rPr>
+            </w:pPr>
+            <w:r>
+              <w:rPr>
+                <w:i w:val="0"/>
+              </w:rPr>
+              <w:t xml:space="preserve">1 meter of CFRP </w:t>
+            </w:r>
+            <w:r>
+              <w:rPr>
+                <w:i w:val="0"/>
+              </w:rPr>
+              <w:t>pipe with diameter of 12mm-10mm</w:t>
+            </w:r>
+          </w:p>
+        </w:tc>
+        <w:tc>
+          <w:tcPr>
+            <w:tcW w:w="598" w:type="pct"/>
+            <w:tcBorders>
+              <w:top w:val="dashSmallGap" w:sz="4" w:space="0" w:color="auto"/>
+              <w:left w:val="dashSmallGap" w:sz="4" w:space="0" w:color="auto"/>
+              <w:bottom w:val="dashSmallGap" w:sz="4" w:space="0" w:color="auto"/>
+              <w:right w:val="single" w:sz="12" w:space="0" w:color="auto"/>
+            </w:tcBorders>
+            <w:vAlign w:val="center"/>
+          </w:tcPr>
+          <w:p>
+            <w:pPr>
+              <w:pStyle w:val="Table"/>
+              <w:jc w:val="right"/>
+              <w:cnfStyle w:val="000000100000" w:firstRow="0" w:lastRow="0" w:firstColumn="0" w:lastColumn="0" w:oddVBand="0" w:evenVBand="0" w:oddHBand="1" w:evenHBand="0" w:firstRowFirstColumn="0" w:firstRowLastColumn="0" w:lastRowFirstColumn="0" w:lastRowLastColumn="0"/>
+              <w:rPr>
+                <w:i w:val="0"/>
+              </w:rPr>
+            </w:pPr>
+            <w:r>
+              <w:rPr>
+                <w:i w:val="0"/>
+              </w:rPr>
+              <w:t>580</w:t>
+            </w:r>
+          </w:p>
+        </w:tc>
+      </w:tr>
+      <w:tr>
+        <w:trPr>
+          <w:trHeight w:val="283"/>
+          <w:jc w:val="center"/>
+        </w:trPr>
+        <w:tc>
+          <w:tcPr>
+            <w:cnfStyle w:val="001000000000" w:firstRow="0" w:lastRow="0" w:firstColumn="1" w:lastColumn="0" w:oddVBand="0" w:evenVBand="0" w:oddHBand="0" w:evenHBand="0" w:firstRowFirstColumn="0" w:firstRowLastColumn="0" w:lastRowFirstColumn="0" w:lastRowLastColumn="0"/>
+            <w:tcW w:w="1056" w:type="pct"/>
+            <w:tcBorders>
+              <w:top w:val="dashSmallGap" w:sz="4" w:space="0" w:color="auto"/>
+              <w:left w:val="single" w:sz="12" w:space="0" w:color="auto"/>
+              <w:bottom w:val="dashSmallGap" w:sz="4" w:space="0" w:color="auto"/>
+              <w:right w:val="single" w:sz="8" w:space="0" w:color="auto"/>
+            </w:tcBorders>
+            <w:vAlign w:val="center"/>
+          </w:tcPr>
+          <w:p>
+            <w:pPr>
+              <w:pStyle w:val="Table"/>
+              <w:jc w:val="left"/>
+            </w:pPr>
+            <w:r>
+              <w:t>Tail Pipe</w:t>
+            </w:r>
+          </w:p>
+        </w:tc>
+        <w:tc>
+          <w:tcPr>
+            <w:tcW w:w="3346" w:type="pct"/>
+            <w:tcBorders>
+              <w:top w:val="dashSmallGap" w:sz="4" w:space="0" w:color="auto"/>
+              <w:left w:val="dashSmallGap" w:sz="4" w:space="0" w:color="auto"/>
+              <w:bottom w:val="dashSmallGap" w:sz="4" w:space="0" w:color="auto"/>
+              <w:right w:val="dashSmallGap" w:sz="4" w:space="0" w:color="auto"/>
+            </w:tcBorders>
+            <w:vAlign w:val="center"/>
+          </w:tcPr>
+          <w:p>
+            <w:pPr>
+              <w:pStyle w:val="Table"/>
+              <w:jc w:val="left"/>
+              <w:cnfStyle w:val="000000000000" w:firstRow="0" w:lastRow="0" w:firstColumn="0" w:lastColumn="0" w:oddVBand="0" w:evenVBand="0" w:oddHBand="0" w:evenHBand="0" w:firstRowFirstColumn="0" w:firstRowLastColumn="0" w:lastRowFirstColumn="0" w:lastRowLastColumn="0"/>
+              <w:rPr>
+                <w:i w:val="0"/>
+              </w:rPr>
+            </w:pPr>
+            <w:r>
+              <w:rPr>
+                <w:i w:val="0"/>
+              </w:rPr>
+              <w:t>1 meter of CFRP pipe with diameter of 14mm-12mm</w:t>
+            </w:r>
+          </w:p>
+        </w:tc>
+        <w:tc>
+          <w:tcPr>
+            <w:tcW w:w="598" w:type="pct"/>
+            <w:tcBorders>
+              <w:top w:val="dashSmallGap" w:sz="4" w:space="0" w:color="auto"/>
+              <w:left w:val="dashSmallGap" w:sz="4" w:space="0" w:color="auto"/>
+              <w:bottom w:val="dashSmallGap" w:sz="4" w:space="0" w:color="auto"/>
+              <w:right w:val="single" w:sz="12" w:space="0" w:color="auto"/>
+            </w:tcBorders>
+            <w:vAlign w:val="center"/>
+          </w:tcPr>
+          <w:p>
+            <w:pPr>
+              <w:pStyle w:val="Table"/>
+              <w:jc w:val="right"/>
+              <w:cnfStyle w:val="000000000000" w:firstRow="0" w:lastRow="0" w:firstColumn="0" w:lastColumn="0" w:oddVBand="0" w:evenVBand="0" w:oddHBand="0" w:evenHBand="0" w:firstRowFirstColumn="0" w:firstRowLastColumn="0" w:lastRowFirstColumn="0" w:lastRowLastColumn="0"/>
+              <w:rPr>
+                <w:i w:val="0"/>
+              </w:rPr>
+            </w:pPr>
+            <w:r>
+              <w:rPr>
+                <w:i w:val="0"/>
+              </w:rPr>
+              <w:t>700</w:t>
+            </w:r>
+          </w:p>
+        </w:tc>
+      </w:tr>
+      <w:tr>
+        <w:trPr>
+          <w:cnfStyle w:val="000000100000" w:firstRow="0" w:lastRow="0" w:firstColumn="0" w:lastColumn="0" w:oddVBand="0" w:evenVBand="0" w:oddHBand="1" w:evenHBand="0" w:firstRowFirstColumn="0" w:firstRowLastColumn="0" w:lastRowFirstColumn="0" w:lastRowLastColumn="0"/>
+          <w:trHeight w:val="283"/>
+          <w:jc w:val="center"/>
+        </w:trPr>
+        <w:tc>
+          <w:tcPr>
+            <w:cnfStyle w:val="001000000000" w:firstRow="0" w:lastRow="0" w:firstColumn="1" w:lastColumn="0" w:oddVBand="0" w:evenVBand="0" w:oddHBand="0" w:evenHBand="0" w:firstRowFirstColumn="0" w:firstRowLastColumn="0" w:lastRowFirstColumn="0" w:lastRowLastColumn="0"/>
+            <w:tcW w:w="1056" w:type="pct"/>
+            <w:tcBorders>
+              <w:top w:val="dashSmallGap" w:sz="4" w:space="0" w:color="auto"/>
+              <w:left w:val="single" w:sz="12" w:space="0" w:color="auto"/>
+              <w:bottom w:val="dashSmallGap" w:sz="4" w:space="0" w:color="auto"/>
+              <w:right w:val="single" w:sz="8" w:space="0" w:color="auto"/>
+            </w:tcBorders>
+            <w:shd w:val="clear" w:color="auto" w:fill="F2F2F2" w:themeFill="background1" w:themeFillShade="F2"/>
+            <w:vAlign w:val="center"/>
+          </w:tcPr>
+          <w:p>
+            <w:pPr>
+              <w:pStyle w:val="Table"/>
+              <w:jc w:val="left"/>
+            </w:pPr>
+            <w:r>
+              <w:t>Adhesives</w:t>
+            </w:r>
+          </w:p>
+        </w:tc>
+        <w:tc>
+          <w:tcPr>
+            <w:tcW w:w="3346" w:type="pct"/>
+            <w:tcBorders>
+              <w:top w:val="dashSmallGap" w:sz="4" w:space="0" w:color="auto"/>
+              <w:left w:val="dashSmallGap" w:sz="4" w:space="0" w:color="auto"/>
+              <w:bottom w:val="dashSmallGap" w:sz="4" w:space="0" w:color="auto"/>
+              <w:right w:val="dashSmallGap" w:sz="4" w:space="0" w:color="auto"/>
+            </w:tcBorders>
+            <w:vAlign w:val="center"/>
+          </w:tcPr>
+          <w:p>
+            <w:pPr>
+              <w:pStyle w:val="Table"/>
+              <w:jc w:val="left"/>
+              <w:cnfStyle w:val="000000100000" w:firstRow="0" w:lastRow="0" w:firstColumn="0" w:lastColumn="0" w:oddVBand="0" w:evenVBand="0" w:oddHBand="1" w:evenHBand="0" w:firstRowFirstColumn="0" w:firstRowLastColumn="0" w:lastRowFirstColumn="0" w:lastRowLastColumn="0"/>
+              <w:rPr>
+                <w:i w:val="0"/>
+              </w:rPr>
+            </w:pPr>
+            <w:r>
+              <w:rPr>
+                <w:i w:val="0"/>
+              </w:rPr>
+              <w:t xml:space="preserve">Adhesives for </w:t>
+            </w:r>
+            <w:r>
+              <w:rPr>
+                <w:i w:val="0"/>
+              </w:rPr>
+              <w:t xml:space="preserve">bonding printed parts </w:t>
+            </w:r>
+          </w:p>
+        </w:tc>
+        <w:tc>
+          <w:tcPr>
+            <w:tcW w:w="598" w:type="pct"/>
+            <w:tcBorders>
+              <w:top w:val="dashSmallGap" w:sz="4" w:space="0" w:color="auto"/>
+              <w:left w:val="dashSmallGap" w:sz="4" w:space="0" w:color="auto"/>
+              <w:bottom w:val="dashSmallGap" w:sz="4" w:space="0" w:color="auto"/>
+              <w:right w:val="single" w:sz="12" w:space="0" w:color="auto"/>
+            </w:tcBorders>
+            <w:vAlign w:val="center"/>
+          </w:tcPr>
+          <w:p>
+            <w:pPr>
+              <w:pStyle w:val="Table"/>
+              <w:jc w:val="right"/>
+              <w:cnfStyle w:val="000000100000" w:firstRow="0" w:lastRow="0" w:firstColumn="0" w:lastColumn="0" w:oddVBand="0" w:evenVBand="0" w:oddHBand="1" w:evenHBand="0" w:firstRowFirstColumn="0" w:firstRowLastColumn="0" w:lastRowFirstColumn="0" w:lastRowLastColumn="0"/>
+              <w:rPr>
+                <w:i w:val="0"/>
+              </w:rPr>
+            </w:pPr>
+            <w:r>
+              <w:rPr>
+                <w:i w:val="0"/>
+              </w:rPr>
+              <w:t>300</w:t>
+            </w:r>
+          </w:p>
+        </w:tc>
+      </w:tr>
+      <w:tr>
+        <w:trPr>
+          <w:trHeight w:val="283"/>
+          <w:jc w:val="center"/>
+        </w:trPr>
+        <w:tc>
+          <w:tcPr>
+            <w:cnfStyle w:val="001000000000" w:firstRow="0" w:lastRow="0" w:firstColumn="1" w:lastColumn="0" w:oddVBand="0" w:evenVBand="0" w:oddHBand="0" w:evenHBand="0" w:firstRowFirstColumn="0" w:firstRowLastColumn="0" w:lastRowFirstColumn="0" w:lastRowLastColumn="0"/>
+            <w:tcW w:w="1056" w:type="pct"/>
+            <w:tcBorders>
+              <w:top w:val="dashSmallGap" w:sz="4" w:space="0" w:color="auto"/>
+              <w:left w:val="single" w:sz="12" w:space="0" w:color="auto"/>
+              <w:bottom w:val="dashSmallGap" w:sz="4" w:space="0" w:color="auto"/>
+              <w:right w:val="single" w:sz="8" w:space="0" w:color="auto"/>
+            </w:tcBorders>
+            <w:shd w:val="clear" w:color="auto" w:fill="F2F2F2" w:themeFill="background1" w:themeFillShade="F2"/>
+            <w:vAlign w:val="center"/>
+          </w:tcPr>
+          <w:p>
+            <w:pPr>
+              <w:pStyle w:val="Table"/>
+              <w:jc w:val="left"/>
+            </w:pPr>
+            <w:r>
+              <w:t xml:space="preserve">Control </w:t>
+            </w:r>
+            <w:r>
+              <w:t>Tools</w:t>
+            </w:r>
+          </w:p>
+        </w:tc>
+        <w:tc>
+          <w:tcPr>
+            <w:tcW w:w="3346" w:type="pct"/>
+            <w:tcBorders>
+              <w:top w:val="dashSmallGap" w:sz="4" w:space="0" w:color="auto"/>
+              <w:left w:val="dashSmallGap" w:sz="4" w:space="0" w:color="auto"/>
+              <w:bottom w:val="dashSmallGap" w:sz="4" w:space="0" w:color="auto"/>
+              <w:right w:val="dashSmallGap" w:sz="4" w:space="0" w:color="auto"/>
+            </w:tcBorders>
+            <w:vAlign w:val="center"/>
+          </w:tcPr>
+          <w:p>
+            <w:pPr>
+              <w:pStyle w:val="Table"/>
+              <w:jc w:val="left"/>
+              <w:cnfStyle w:val="000000000000" w:firstRow="0" w:lastRow="0" w:firstColumn="0" w:lastColumn="0" w:oddVBand="0" w:evenVBand="0" w:oddHBand="0" w:evenHBand="0" w:firstRowFirstColumn="0" w:firstRowLastColumn="0" w:lastRowFirstColumn="0" w:lastRowLastColumn="0"/>
+              <w:rPr>
+                <w:i w:val="0"/>
+              </w:rPr>
+            </w:pPr>
+            <w:r>
+              <w:rPr>
+                <w:i w:val="0"/>
+              </w:rPr>
+              <w:t xml:space="preserve">Push-Rods, Horns, Hinges, </w:t>
+            </w:r>
+            <w:r>
+              <w:rPr>
+                <w:i w:val="0"/>
+              </w:rPr>
+              <w:t>Canopy-Locks, etc.</w:t>
+            </w:r>
+          </w:p>
+        </w:tc>
+        <w:tc>
+          <w:tcPr>
+            <w:tcW w:w="598" w:type="pct"/>
+            <w:tcBorders>
+              <w:top w:val="dashSmallGap" w:sz="4" w:space="0" w:color="auto"/>
+              <w:left w:val="dashSmallGap" w:sz="4" w:space="0" w:color="auto"/>
+              <w:bottom w:val="dashSmallGap" w:sz="4" w:space="0" w:color="auto"/>
+              <w:right w:val="single" w:sz="12" w:space="0" w:color="auto"/>
+            </w:tcBorders>
+            <w:vAlign w:val="center"/>
+          </w:tcPr>
+          <w:p>
+            <w:pPr>
+              <w:pStyle w:val="Table"/>
+              <w:jc w:val="right"/>
+              <w:cnfStyle w:val="000000000000" w:firstRow="0" w:lastRow="0" w:firstColumn="0" w:lastColumn="0" w:oddVBand="0" w:evenVBand="0" w:oddHBand="0" w:evenHBand="0" w:firstRowFirstColumn="0" w:firstRowLastColumn="0" w:lastRowFirstColumn="0" w:lastRowLastColumn="0"/>
+              <w:rPr>
+                <w:i w:val="0"/>
+              </w:rPr>
+            </w:pPr>
+            <w:r>
+              <w:rPr>
+                <w:i w:val="0"/>
+              </w:rPr>
+              <w:t>300</w:t>
+            </w:r>
+          </w:p>
+        </w:tc>
+      </w:tr>
+      <w:tr>
+        <w:trPr>
+          <w:cnfStyle w:val="000000100000" w:firstRow="0" w:lastRow="0" w:firstColumn="0" w:lastColumn="0" w:oddVBand="0" w:evenVBand="0" w:oddHBand="1" w:evenHBand="0" w:firstRowFirstColumn="0" w:firstRowLastColumn="0" w:lastRowFirstColumn="0" w:lastRowLastColumn="0"/>
+          <w:trHeight w:val="283"/>
+          <w:jc w:val="center"/>
+        </w:trPr>
+        <w:tc>
+          <w:tcPr>
+            <w:cnfStyle w:val="001000000000" w:firstRow="0" w:lastRow="0" w:firstColumn="1" w:lastColumn="0" w:oddVBand="0" w:evenVBand="0" w:oddHBand="0" w:evenHBand="0" w:firstRowFirstColumn="0" w:firstRowLastColumn="0" w:lastRowFirstColumn="0" w:lastRowLastColumn="0"/>
+            <w:tcW w:w="1056" w:type="pct"/>
+            <w:tcBorders>
+              <w:top w:val="dashSmallGap" w:sz="4" w:space="0" w:color="auto"/>
+              <w:left w:val="single" w:sz="12" w:space="0" w:color="auto"/>
+              <w:bottom w:val="single" w:sz="12" w:space="0" w:color="auto"/>
+              <w:right w:val="single" w:sz="8" w:space="0" w:color="auto"/>
+            </w:tcBorders>
+            <w:shd w:val="clear" w:color="auto" w:fill="F2F2F2" w:themeFill="background1" w:themeFillShade="F2"/>
+            <w:vAlign w:val="center"/>
+          </w:tcPr>
+          <w:p>
+            <w:pPr>
+              <w:pStyle w:val="Table"/>
+              <w:jc w:val="left"/>
+            </w:pPr>
+            <w:r>
+              <w:t>Fasteners</w:t>
+            </w:r>
+          </w:p>
+        </w:tc>
+        <w:tc>
+          <w:tcPr>
+            <w:tcW w:w="3346" w:type="pct"/>
+            <w:tcBorders>
+              <w:top w:val="dashSmallGap" w:sz="4" w:space="0" w:color="auto"/>
+              <w:left w:val="dashSmallGap" w:sz="4" w:space="0" w:color="auto"/>
+              <w:bottom w:val="single" w:sz="12" w:space="0" w:color="auto"/>
+              <w:right w:val="dashSmallGap" w:sz="4" w:space="0" w:color="auto"/>
+            </w:tcBorders>
+            <w:vAlign w:val="center"/>
+          </w:tcPr>
+          <w:p>
+            <w:pPr>
+              <w:pStyle w:val="Table"/>
+              <w:jc w:val="left"/>
+              <w:cnfStyle w:val="000000100000" w:firstRow="0" w:lastRow="0" w:firstColumn="0" w:lastColumn="0" w:oddVBand="0" w:evenVBand="0" w:oddHBand="1" w:evenHBand="0" w:firstRowFirstColumn="0" w:firstRowLastColumn="0" w:lastRowFirstColumn="0" w:lastRowLastColumn="0"/>
+              <w:rPr>
+                <w:i w:val="0"/>
+              </w:rPr>
+            </w:pPr>
+            <w:r>
+              <w:rPr>
+                <w:i w:val="0"/>
+              </w:rPr>
+              <w:t>Plastic and metal bolts and nuts</w:t>
+            </w:r>
+          </w:p>
+        </w:tc>
+        <w:tc>
+          <w:tcPr>
+            <w:tcW w:w="598" w:type="pct"/>
+            <w:tcBorders>
+              <w:top w:val="dashSmallGap" w:sz="4" w:space="0" w:color="auto"/>
+              <w:left w:val="dashSmallGap" w:sz="4" w:space="0" w:color="auto"/>
+              <w:bottom w:val="single" w:sz="12" w:space="0" w:color="auto"/>
+              <w:right w:val="single" w:sz="12" w:space="0" w:color="auto"/>
+            </w:tcBorders>
+            <w:vAlign w:val="center"/>
+          </w:tcPr>
+          <w:p>
+            <w:pPr>
+              <w:pStyle w:val="Table"/>
+              <w:jc w:val="right"/>
+              <w:cnfStyle w:val="000000100000" w:firstRow="0" w:lastRow="0" w:firstColumn="0" w:lastColumn="0" w:oddVBand="0" w:evenVBand="0" w:oddHBand="1" w:evenHBand="0" w:firstRowFirstColumn="0" w:firstRowLastColumn="0" w:lastRowFirstColumn="0" w:lastRowLastColumn="0"/>
+              <w:rPr>
+                <w:i w:val="0"/>
+              </w:rPr>
+            </w:pPr>
+            <w:r>
+              <w:rPr>
+                <w:i w:val="0"/>
+              </w:rPr>
+              <w:t>100</w:t>
+            </w:r>
+          </w:p>
+        </w:tc>
+      </w:tr>
+    </w:tbl>
+    <w:p>
+      <w:r>
+        <w:t>F</w:t>
+      </w:r>
+      <w:r>
+        <w:t>or mechanical construction of the v</w:t>
+      </w:r>
+      <w:r>
+        <w:t>ehicle</w:t>
+      </w:r>
+      <w:r>
+        <w:t>, e</w:t>
+      </w:r>
+      <w:r>
+        <w:t>xpenditure items, description of the expenditure and its cost</w:t>
+      </w:r>
+      <w:r>
+        <w:t xml:space="preserve"> are listed in </w:t>
+      </w:r>
+      <w:r>
+        <w:rPr>
+          <w:i/>
+          <w:highlight w:val="green"/>
+        </w:rPr>
+        <w:fldChar w:fldCharType="begin"/>
+      </w:r>
+      <w:r>
+        <w:rPr>
+          <w:i/>
+          <w:highlight w:val="green"/>
+        </w:rPr>
+        <w:instrText xml:space="preserve"> REF _Ref186744291 \h </w:instrText>
+      </w:r>
+      <w:r>
+        <w:rPr>
+          <w:i/>
+          <w:highlight w:val="green"/>
+        </w:rPr>
+      </w:r>
+      <w:r>
+        <w:rPr>
+          <w:i/>
+          <w:highlight w:val="green"/>
+        </w:rPr>
+        <w:instrText xml:space="preserve"> \* MERGEFORMAT </w:instrText>
+      </w:r>
+      <w:r>
+        <w:rPr>
+          <w:i/>
+          <w:highlight w:val="green"/>
+        </w:rPr>
+        <w:fldChar w:fldCharType="separate"/>
+      </w:r>
+      <w:r>
+        <w:rPr>
+          <w:i/>
+          <w:highlight w:val="green"/>
+        </w:rPr>
+        <w:t xml:space="preserve">Table </w:t>
+      </w:r>
+      <w:r>
+        <w:rPr>
+          <w:i/>
+          <w:noProof/>
+          <w:highlight w:val="green"/>
+        </w:rPr>
+        <w:t>2</w:t>
+      </w:r>
+      <w:r>
+        <w:rPr>
+          <w:i/>
+          <w:highlight w:val="green"/>
+        </w:rPr>
+        <w:t>.</w:t>
+      </w:r>
+      <w:r>
+        <w:rPr>
+          <w:i/>
+          <w:noProof/>
+          <w:highlight w:val="green"/>
+        </w:rPr>
+        <w:t>4</w:t>
+      </w:r>
+      <w:r>
+        <w:rPr>
+          <w:i/>
+          <w:highlight w:val="green"/>
+        </w:rPr>
+        <w:fldChar w:fldCharType="end"/>
+      </w:r>
+      <w:r>
+        <w:t xml:space="preserve">. </w:t>
+      </w:r>
+      <w:r>
+        <w:t xml:space="preserve">LW-PLA </w:t>
+      </w:r>
+      <w:r>
+        <w:t>is the largest share of the mechanical cost</w:t>
+      </w:r>
+      <w:r>
+        <w:t>. I</w:t>
+      </w:r>
+      <w:r>
+        <w:t xml:space="preserve">f the weight of the vehicle can be kept under </w:t>
+      </w:r>
+      <w:r>
+        <w:rPr>
+          <w:i/>
+        </w:rPr>
+        <w:t>2kg</w:t>
+      </w:r>
+      <w:r>
+        <w:t xml:space="preserve"> during the production process</w:t>
+      </w:r>
+      <w:r>
+        <w:t>, LW-PLA will not be purchased.</w:t>
+      </w:r>
+      <w:r>
+        <w:t xml:space="preserve"> Until it’s confirmed, the total mechanical cost is estimated as </w:t>
+      </w:r>
+      <w:r>
+        <w:rPr>
+          <w:i/>
+        </w:rPr>
+        <w:t>3</w:t>
+      </w:r>
+      <w:r>
+        <w:rPr>
+          <w:i/>
+        </w:rPr>
+        <w:t>,</w:t>
+      </w:r>
+      <w:r>
+        <w:rPr>
+          <w:i/>
+        </w:rPr>
+        <w:t>830₺</w:t>
+      </w:r>
+      <w:r>
+        <w:t>.</w:t>
+      </w:r>
+    </w:p>
+    <w:p>
+      <w:pPr>
+        <w:pStyle w:val="ResimYazs"/>
+        <w:keepNext/>
+      </w:pPr>
+      <w:bookmarkStart w:id="30" w:name="_Ref186747022"/>
+      <w:r>
+        <w:rPr>
+          <w:b/>
+        </w:rPr>
+        <w:t xml:space="preserve">Table </w:t>
+      </w:r>
+      <w:r>
+        <w:rPr>
+          <w:b/>
+        </w:rPr>
+        <w:fldChar w:fldCharType="begin"/>
+      </w:r>
+      <w:r>
+        <w:rPr>
+          <w:b/>
+        </w:rPr>
+        <w:instrText xml:space="preserve"> STYLEREF 1 \s </w:instrText>
+      </w:r>
+      <w:r>
+        <w:rPr>
+          <w:b/>
+        </w:rPr>
+        <w:fldChar w:fldCharType="separate"/>
+      </w:r>
+      <w:r>
+        <w:rPr>
+          <w:b/>
+          <w:noProof/>
+        </w:rPr>
+        <w:t>2</w:t>
+      </w:r>
+      <w:r>
+        <w:rPr>
+          <w:b/>
+        </w:rPr>
+        <w:fldChar w:fldCharType="end"/>
+      </w:r>
+      <w:r>
+        <w:rPr>
+          <w:b/>
+        </w:rPr>
+        <w:t>.</w:t>
+      </w:r>
+      <w:r>
+        <w:rPr>
+          <w:b/>
+        </w:rPr>
+        <w:fldChar w:fldCharType="begin"/>
+      </w:r>
+      <w:r>
+        <w:rPr>
+          <w:b/>
+        </w:rPr>
+        <w:instrText xml:space="preserve"> SEQ Table \* ARABIC \s 1 </w:instrText>
+      </w:r>
+      <w:r>
+        <w:rPr>
+          <w:b/>
+        </w:rPr>
+        <w:fldChar w:fldCharType="separate"/>
+      </w:r>
+      <w:r>
+        <w:rPr>
+          <w:b/>
+          <w:noProof/>
+        </w:rPr>
+        <w:t>5</w:t>
+      </w:r>
+      <w:r>
+        <w:rPr>
+          <w:b/>
+        </w:rPr>
+        <w:fldChar w:fldCharType="end"/>
+      </w:r>
+      <w:bookmarkEnd w:id="30"/>
+      <w:r>
+        <w:t xml:space="preserve"> Expenditure Items and Prices of</w:t>
+      </w:r>
+      <w:r>
+        <w:t xml:space="preserve"> </w:t>
+      </w:r>
+      <w:r>
+        <w:t>Electronic/Avionic Systems to be Purchased</w:t>
+      </w:r>
+      <w:r>
+        <w:t>.</w:t>
+      </w:r>
+      <w:bookmarkStart w:id="31" w:name="_GoBack"/>
+      <w:bookmarkEnd w:id="31"/>
+    </w:p>
+    <w:tbl>
+      <w:tblPr>
+        <w:tblStyle w:val="DzTablo5"/>
+        <w:tblW w:w="5000" w:type="pct"/>
+        <w:jc w:val="center"/>
+        <w:tblLook w:val="04A0" w:firstRow="1" w:lastRow="0" w:firstColumn="1" w:lastColumn="0" w:noHBand="0" w:noVBand="1"/>
+      </w:tblPr>
+      <w:tblGrid>
+        <w:gridCol w:w="1969"/>
+        <w:gridCol w:w="6240"/>
+        <w:gridCol w:w="1115"/>
+      </w:tblGrid>
+      <w:tr>
+        <w:trPr>
+          <w:cnfStyle w:val="100000000000" w:firstRow="1" w:lastRow="0" w:firstColumn="0" w:lastColumn="0" w:oddVBand="0" w:evenVBand="0" w:oddHBand="0" w:evenHBand="0" w:firstRowFirstColumn="0" w:firstRowLastColumn="0" w:lastRowFirstColumn="0" w:lastRowLastColumn="0"/>
+          <w:trHeight w:val="394"/>
+          <w:jc w:val="center"/>
+        </w:trPr>
+        <w:tc>
+          <w:tcPr>
+            <w:cnfStyle w:val="001000000100" w:firstRow="0" w:lastRow="0" w:firstColumn="1" w:lastColumn="0" w:oddVBand="0" w:evenVBand="0" w:oddHBand="0" w:evenHBand="0" w:firstRowFirstColumn="1" w:firstRowLastColumn="0" w:lastRowFirstColumn="0" w:lastRowLastColumn="0"/>
+            <w:tcW w:w="1056" w:type="pct"/>
+            <w:tcBorders>
+              <w:top w:val="single" w:sz="12" w:space="0" w:color="auto"/>
+              <w:left w:val="single" w:sz="12" w:space="0" w:color="auto"/>
+              <w:bottom w:val="double" w:sz="4" w:space="0" w:color="auto"/>
+              <w:right w:val="single" w:sz="8" w:space="0" w:color="auto"/>
+            </w:tcBorders>
+            <w:vAlign w:val="center"/>
+          </w:tcPr>
+          <w:p>
+            <w:pPr>
+              <w:pStyle w:val="Table"/>
+              <w:rPr>
+                <w:i/>
+              </w:rPr>
+            </w:pPr>
+            <w:r>
+              <w:t>Item</w:t>
+            </w:r>
+            <w:r>
+              <w:t xml:space="preserve"> (</w:t>
+            </w:r>
+            <w:r>
+              <w:rPr>
+                <w:i/>
+              </w:rPr>
+              <w:t>pcs</w:t>
+            </w:r>
+            <w:r>
+              <w:t>)</w:t>
+            </w:r>
+          </w:p>
+        </w:tc>
+        <w:tc>
+          <w:tcPr>
+            <w:tcW w:w="3346" w:type="pct"/>
+            <w:tcBorders>
+              <w:top w:val="single" w:sz="12" w:space="0" w:color="auto"/>
+              <w:left w:val="dashSmallGap" w:sz="4" w:space="0" w:color="auto"/>
+              <w:bottom w:val="double" w:sz="4" w:space="0" w:color="auto"/>
+              <w:right w:val="dashSmallGap" w:sz="4" w:space="0" w:color="auto"/>
+            </w:tcBorders>
+            <w:vAlign w:val="center"/>
+          </w:tcPr>
+          <w:p>
+            <w:pPr>
+              <w:pStyle w:val="Table"/>
+              <w:cnfStyle w:val="100000000000" w:firstRow="1" w:lastRow="0" w:firstColumn="0" w:lastColumn="0" w:oddVBand="0" w:evenVBand="0" w:oddHBand="0" w:evenHBand="0" w:firstRowFirstColumn="0" w:firstRowLastColumn="0" w:lastRowFirstColumn="0" w:lastRowLastColumn="0"/>
+              <w:rPr>
+                <w:vertAlign w:val="subscript"/>
+              </w:rPr>
+            </w:pPr>
+            <w:r>
+              <w:t>Description</w:t>
+            </w:r>
+          </w:p>
+        </w:tc>
+        <w:tc>
+          <w:tcPr>
+            <w:tcW w:w="598" w:type="pct"/>
+            <w:tcBorders>
+              <w:top w:val="single" w:sz="12" w:space="0" w:color="auto"/>
+              <w:left w:val="dashSmallGap" w:sz="4" w:space="0" w:color="auto"/>
+              <w:bottom w:val="double" w:sz="4" w:space="0" w:color="auto"/>
+              <w:right w:val="single" w:sz="12" w:space="0" w:color="auto"/>
+            </w:tcBorders>
+            <w:vAlign w:val="center"/>
+          </w:tcPr>
+          <w:p>
+            <w:pPr>
+              <w:pStyle w:val="Table"/>
+              <w:cnfStyle w:val="100000000000" w:firstRow="1" w:lastRow="0" w:firstColumn="0" w:lastColumn="0" w:oddVBand="0" w:evenVBand="0" w:oddHBand="0" w:evenHBand="0" w:firstRowFirstColumn="0" w:firstRowLastColumn="0" w:lastRowFirstColumn="0" w:lastRowLastColumn="0"/>
+              <w:rPr>
+                <w:vertAlign w:val="subscript"/>
+              </w:rPr>
+            </w:pPr>
+            <w:r>
+              <w:t>Cost (₺)</w:t>
+            </w:r>
+          </w:p>
+        </w:tc>
+      </w:tr>
+      <w:tr>
+        <w:trPr>
+          <w:cnfStyle w:val="000000100000" w:firstRow="0" w:lastRow="0" w:firstColumn="0" w:lastColumn="0" w:oddVBand="0" w:evenVBand="0" w:oddHBand="1" w:evenHBand="0" w:firstRowFirstColumn="0" w:firstRowLastColumn="0" w:lastRowFirstColumn="0" w:lastRowLastColumn="0"/>
+          <w:trHeight w:val="283"/>
+          <w:jc w:val="center"/>
+        </w:trPr>
+        <w:tc>
+          <w:tcPr>
+            <w:cnfStyle w:val="001000000000" w:firstRow="0" w:lastRow="0" w:firstColumn="1" w:lastColumn="0" w:oddVBand="0" w:evenVBand="0" w:oddHBand="0" w:evenHBand="0" w:firstRowFirstColumn="0" w:firstRowLastColumn="0" w:lastRowFirstColumn="0" w:lastRowLastColumn="0"/>
+            <w:tcW w:w="1056" w:type="pct"/>
+            <w:tcBorders>
+              <w:top w:val="double" w:sz="4" w:space="0" w:color="auto"/>
+              <w:left w:val="single" w:sz="12" w:space="0" w:color="auto"/>
+              <w:bottom w:val="dashSmallGap" w:sz="4" w:space="0" w:color="auto"/>
+              <w:right w:val="single" w:sz="8" w:space="0" w:color="auto"/>
+            </w:tcBorders>
+            <w:shd w:val="clear" w:color="auto" w:fill="F2F2F2" w:themeFill="background1" w:themeFillShade="F2"/>
+            <w:vAlign w:val="center"/>
+          </w:tcPr>
+          <w:p>
+            <w:pPr>
+              <w:pStyle w:val="Table"/>
+              <w:jc w:val="left"/>
+            </w:pPr>
+            <w:r>
+              <w:t>BLDC Motors (3)</w:t>
+            </w:r>
+          </w:p>
+        </w:tc>
+        <w:tc>
+          <w:tcPr>
+            <w:tcW w:w="3346" w:type="pct"/>
+            <w:tcBorders>
+              <w:top w:val="double" w:sz="4" w:space="0" w:color="auto"/>
+              <w:left w:val="dashSmallGap" w:sz="4" w:space="0" w:color="auto"/>
+              <w:bottom w:val="dashSmallGap" w:sz="4" w:space="0" w:color="auto"/>
+              <w:right w:val="dashSmallGap" w:sz="4" w:space="0" w:color="auto"/>
+            </w:tcBorders>
+            <w:vAlign w:val="center"/>
+          </w:tcPr>
+          <w:p>
+            <w:pPr>
+              <w:pStyle w:val="Table"/>
+              <w:jc w:val="left"/>
+              <w:cnfStyle w:val="000000100000" w:firstRow="0" w:lastRow="0" w:firstColumn="0" w:lastColumn="0" w:oddVBand="0" w:evenVBand="0" w:oddHBand="1" w:evenHBand="0" w:firstRowFirstColumn="0" w:firstRowLastColumn="0" w:lastRowFirstColumn="0" w:lastRowLastColumn="0"/>
+              <w:rPr>
+                <w:i w:val="0"/>
+              </w:rPr>
+            </w:pPr>
+            <w:r>
+              <w:rPr>
+                <w:i w:val="0"/>
+              </w:rPr>
+              <w:t xml:space="preserve">Emax </w:t>
+            </w:r>
+            <w:r>
+              <w:rPr>
+                <w:i w:val="0"/>
+              </w:rPr>
+              <w:t>RS2205S-2300Kv model BLDC motor</w:t>
+            </w:r>
+          </w:p>
+        </w:tc>
+        <w:tc>
+          <w:tcPr>
+            <w:tcW w:w="598" w:type="pct"/>
+            <w:tcBorders>
+              <w:top w:val="double" w:sz="4" w:space="0" w:color="auto"/>
+              <w:left w:val="dashSmallGap" w:sz="4" w:space="0" w:color="auto"/>
+              <w:bottom w:val="dashSmallGap" w:sz="4" w:space="0" w:color="auto"/>
+              <w:right w:val="single" w:sz="12" w:space="0" w:color="auto"/>
+            </w:tcBorders>
+            <w:vAlign w:val="center"/>
+          </w:tcPr>
+          <w:p>
+            <w:pPr>
+              <w:pStyle w:val="Table"/>
+              <w:jc w:val="right"/>
+              <w:cnfStyle w:val="000000100000" w:firstRow="0" w:lastRow="0" w:firstColumn="0" w:lastColumn="0" w:oddVBand="0" w:evenVBand="0" w:oddHBand="1" w:evenHBand="0" w:firstRowFirstColumn="0" w:firstRowLastColumn="0" w:lastRowFirstColumn="0" w:lastRowLastColumn="0"/>
+              <w:rPr>
+                <w:i w:val="0"/>
+              </w:rPr>
+            </w:pPr>
+            <w:r>
+              <w:rPr>
+                <w:i w:val="0"/>
+              </w:rPr>
+              <w:t>990</w:t>
+            </w:r>
+          </w:p>
+        </w:tc>
+      </w:tr>
+      <w:tr>
+        <w:trPr>
+          <w:trHeight w:val="283"/>
+          <w:jc w:val="center"/>
+        </w:trPr>
+        <w:tc>
+          <w:tcPr>
+            <w:cnfStyle w:val="001000000000" w:firstRow="0" w:lastRow="0" w:firstColumn="1" w:lastColumn="0" w:oddVBand="0" w:evenVBand="0" w:oddHBand="0" w:evenHBand="0" w:firstRowFirstColumn="0" w:firstRowLastColumn="0" w:lastRowFirstColumn="0" w:lastRowLastColumn="0"/>
+            <w:tcW w:w="1056" w:type="pct"/>
+            <w:tcBorders>
+              <w:top w:val="dashSmallGap" w:sz="4" w:space="0" w:color="auto"/>
+              <w:left w:val="single" w:sz="12" w:space="0" w:color="auto"/>
+              <w:bottom w:val="dashSmallGap" w:sz="4" w:space="0" w:color="auto"/>
+              <w:right w:val="single" w:sz="8" w:space="0" w:color="auto"/>
+            </w:tcBorders>
+            <w:vAlign w:val="center"/>
+          </w:tcPr>
+          <w:p>
+            <w:pPr>
+              <w:pStyle w:val="Table"/>
+              <w:jc w:val="left"/>
+            </w:pPr>
+            <w:r>
+              <w:t>Tilt Servos (2)</w:t>
+            </w:r>
+          </w:p>
+        </w:tc>
+        <w:tc>
+          <w:tcPr>
+            <w:tcW w:w="3346" w:type="pct"/>
+            <w:tcBorders>
+              <w:top w:val="dashSmallGap" w:sz="4" w:space="0" w:color="auto"/>
+              <w:left w:val="dashSmallGap" w:sz="4" w:space="0" w:color="auto"/>
+              <w:bottom w:val="dashSmallGap" w:sz="4" w:space="0" w:color="auto"/>
+              <w:right w:val="dashSmallGap" w:sz="4" w:space="0" w:color="auto"/>
+            </w:tcBorders>
+            <w:vAlign w:val="center"/>
+          </w:tcPr>
+          <w:p>
+            <w:pPr>
+              <w:pStyle w:val="Table"/>
+              <w:jc w:val="left"/>
+              <w:cnfStyle w:val="000000000000" w:firstRow="0" w:lastRow="0" w:firstColumn="0" w:lastColumn="0" w:oddVBand="0" w:evenVBand="0" w:oddHBand="0" w:evenHBand="0" w:firstRowFirstColumn="0" w:firstRowLastColumn="0" w:lastRowFirstColumn="0" w:lastRowLastColumn="0"/>
+              <w:rPr>
+                <w:i w:val="0"/>
+              </w:rPr>
+            </w:pPr>
+            <w:r>
+              <w:rPr>
+                <w:i w:val="0"/>
+              </w:rPr>
+              <w:t>Emax ES09MD Dual–Bearing servos used for tilt mechanism</w:t>
+            </w:r>
+          </w:p>
+        </w:tc>
+        <w:tc>
+          <w:tcPr>
+            <w:tcW w:w="598" w:type="pct"/>
+            <w:tcBorders>
+              <w:top w:val="dashSmallGap" w:sz="4" w:space="0" w:color="auto"/>
+              <w:left w:val="dashSmallGap" w:sz="4" w:space="0" w:color="auto"/>
+              <w:bottom w:val="dashSmallGap" w:sz="4" w:space="0" w:color="auto"/>
+              <w:right w:val="single" w:sz="12" w:space="0" w:color="auto"/>
+            </w:tcBorders>
+            <w:vAlign w:val="center"/>
+          </w:tcPr>
+          <w:p>
+            <w:pPr>
+              <w:pStyle w:val="Table"/>
+              <w:jc w:val="right"/>
+              <w:cnfStyle w:val="000000000000" w:firstRow="0" w:lastRow="0" w:firstColumn="0" w:lastColumn="0" w:oddVBand="0" w:evenVBand="0" w:oddHBand="0" w:evenHBand="0" w:firstRowFirstColumn="0" w:firstRowLastColumn="0" w:lastRowFirstColumn="0" w:lastRowLastColumn="0"/>
+              <w:rPr>
+                <w:i w:val="0"/>
+              </w:rPr>
+            </w:pPr>
+            <w:r>
+              <w:rPr>
+                <w:i w:val="0"/>
+              </w:rPr>
+              <w:t>1300</w:t>
+            </w:r>
+          </w:p>
+        </w:tc>
+      </w:tr>
+      <w:tr>
+        <w:trPr>
+          <w:cnfStyle w:val="000000100000" w:firstRow="0" w:lastRow="0" w:firstColumn="0" w:lastColumn="0" w:oddVBand="0" w:evenVBand="0" w:oddHBand="1" w:evenHBand="0" w:firstRowFirstColumn="0" w:firstRowLastColumn="0" w:lastRowFirstColumn="0" w:lastRowLastColumn="0"/>
+          <w:trHeight w:val="283"/>
+          <w:jc w:val="center"/>
+        </w:trPr>
+        <w:tc>
+          <w:tcPr>
+            <w:cnfStyle w:val="001000000000" w:firstRow="0" w:lastRow="0" w:firstColumn="1" w:lastColumn="0" w:oddVBand="0" w:evenVBand="0" w:oddHBand="0" w:evenHBand="0" w:firstRowFirstColumn="0" w:firstRowLastColumn="0" w:lastRowFirstColumn="0" w:lastRowLastColumn="0"/>
+            <w:tcW w:w="1056" w:type="pct"/>
+            <w:tcBorders>
+              <w:top w:val="dashSmallGap" w:sz="4" w:space="0" w:color="auto"/>
+              <w:left w:val="single" w:sz="12" w:space="0" w:color="auto"/>
+              <w:bottom w:val="dashSmallGap" w:sz="4" w:space="0" w:color="auto"/>
+              <w:right w:val="single" w:sz="8" w:space="0" w:color="auto"/>
+            </w:tcBorders>
+            <w:shd w:val="clear" w:color="auto" w:fill="F2F2F2" w:themeFill="background1" w:themeFillShade="F2"/>
+            <w:vAlign w:val="center"/>
+          </w:tcPr>
+          <w:p>
+            <w:pPr>
+              <w:pStyle w:val="Table"/>
+              <w:jc w:val="left"/>
+            </w:pPr>
+            <w:r>
+              <w:t>Control Servos (4)</w:t>
+            </w:r>
+          </w:p>
+        </w:tc>
+        <w:tc>
+          <w:tcPr>
+            <w:tcW w:w="3346" w:type="pct"/>
+            <w:tcBorders>
+              <w:top w:val="dashSmallGap" w:sz="4" w:space="0" w:color="auto"/>
+              <w:left w:val="dashSmallGap" w:sz="4" w:space="0" w:color="auto"/>
+              <w:bottom w:val="dashSmallGap" w:sz="4" w:space="0" w:color="auto"/>
+              <w:right w:val="dashSmallGap" w:sz="4" w:space="0" w:color="auto"/>
+            </w:tcBorders>
+            <w:vAlign w:val="center"/>
+          </w:tcPr>
+          <w:p>
+            <w:pPr>
+              <w:pStyle w:val="Table"/>
+              <w:jc w:val="left"/>
+              <w:cnfStyle w:val="000000100000" w:firstRow="0" w:lastRow="0" w:firstColumn="0" w:lastColumn="0" w:oddVBand="0" w:evenVBand="0" w:oddHBand="1" w:evenHBand="0" w:firstRowFirstColumn="0" w:firstRowLastColumn="0" w:lastRowFirstColumn="0" w:lastRowLastColumn="0"/>
+              <w:rPr>
+                <w:i w:val="0"/>
+              </w:rPr>
+            </w:pPr>
+            <w:r>
+              <w:rPr>
+                <w:i w:val="0"/>
+              </w:rPr>
+              <w:t>Emax ES08MA-II Metal Gear servo used for control surfaces</w:t>
+            </w:r>
+          </w:p>
+        </w:tc>
+        <w:tc>
+          <w:tcPr>
+            <w:tcW w:w="598" w:type="pct"/>
+            <w:tcBorders>
+              <w:top w:val="dashSmallGap" w:sz="4" w:space="0" w:color="auto"/>
+              <w:left w:val="dashSmallGap" w:sz="4" w:space="0" w:color="auto"/>
+              <w:bottom w:val="dashSmallGap" w:sz="4" w:space="0" w:color="auto"/>
+              <w:right w:val="single" w:sz="12" w:space="0" w:color="auto"/>
+            </w:tcBorders>
+            <w:vAlign w:val="center"/>
+          </w:tcPr>
+          <w:p>
+            <w:pPr>
+              <w:pStyle w:val="Table"/>
+              <w:jc w:val="right"/>
+              <w:cnfStyle w:val="000000100000" w:firstRow="0" w:lastRow="0" w:firstColumn="0" w:lastColumn="0" w:oddVBand="0" w:evenVBand="0" w:oddHBand="1" w:evenHBand="0" w:firstRowFirstColumn="0" w:firstRowLastColumn="0" w:lastRowFirstColumn="0" w:lastRowLastColumn="0"/>
+              <w:rPr>
+                <w:i w:val="0"/>
+              </w:rPr>
+            </w:pPr>
+            <w:r>
+              <w:rPr>
+                <w:i w:val="0"/>
+              </w:rPr>
+              <w:t>720</w:t>
+            </w:r>
+          </w:p>
+        </w:tc>
+      </w:tr>
+      <w:tr>
+        <w:trPr>
+          <w:trHeight w:val="283"/>
+          <w:jc w:val="center"/>
+        </w:trPr>
+        <w:tc>
+          <w:tcPr>
+            <w:cnfStyle w:val="001000000000" w:firstRow="0" w:lastRow="0" w:firstColumn="1" w:lastColumn="0" w:oddVBand="0" w:evenVBand="0" w:oddHBand="0" w:evenHBand="0" w:firstRowFirstColumn="0" w:firstRowLastColumn="0" w:lastRowFirstColumn="0" w:lastRowLastColumn="0"/>
+            <w:tcW w:w="1056" w:type="pct"/>
+            <w:tcBorders>
+              <w:top w:val="dashSmallGap" w:sz="4" w:space="0" w:color="auto"/>
+              <w:left w:val="single" w:sz="12" w:space="0" w:color="auto"/>
+              <w:bottom w:val="dashSmallGap" w:sz="4" w:space="0" w:color="auto"/>
+              <w:right w:val="single" w:sz="8" w:space="0" w:color="auto"/>
+            </w:tcBorders>
+            <w:vAlign w:val="center"/>
+          </w:tcPr>
+          <w:p>
+            <w:pPr>
+              <w:pStyle w:val="Table"/>
+              <w:jc w:val="left"/>
+            </w:pPr>
+            <w:r>
+              <w:t>ESC (3)</w:t>
+            </w:r>
+          </w:p>
+        </w:tc>
+        <w:tc>
+          <w:tcPr>
+            <w:tcW w:w="3346" w:type="pct"/>
+            <w:tcBorders>
+              <w:top w:val="dashSmallGap" w:sz="4" w:space="0" w:color="auto"/>
+              <w:left w:val="dashSmallGap" w:sz="4" w:space="0" w:color="auto"/>
+              <w:bottom w:val="dashSmallGap" w:sz="4" w:space="0" w:color="auto"/>
+              <w:right w:val="dashSmallGap" w:sz="4" w:space="0" w:color="auto"/>
+            </w:tcBorders>
+            <w:vAlign w:val="center"/>
+          </w:tcPr>
+          <w:p>
+            <w:pPr>
+              <w:pStyle w:val="Table"/>
+              <w:jc w:val="left"/>
+              <w:cnfStyle w:val="000000000000" w:firstRow="0" w:lastRow="0" w:firstColumn="0" w:lastColumn="0" w:oddVBand="0" w:evenVBand="0" w:oddHBand="0" w:evenHBand="0" w:firstRowFirstColumn="0" w:firstRowLastColumn="0" w:lastRowFirstColumn="0" w:lastRowLastColumn="0"/>
+              <w:rPr>
+                <w:i w:val="0"/>
+              </w:rPr>
+            </w:pPr>
+            <w:r>
+              <w:rPr>
+                <w:i w:val="0"/>
+              </w:rPr>
+              <w:t>HSKRC 45A</w:t>
+            </w:r>
+            <w:r>
+              <w:rPr>
+                <w:i w:val="0"/>
+              </w:rPr>
+              <w:t xml:space="preserve"> Brushless Electronic Speed Controller </w:t>
+            </w:r>
+          </w:p>
+        </w:tc>
+        <w:tc>
+          <w:tcPr>
+            <w:tcW w:w="598" w:type="pct"/>
+            <w:tcBorders>
+              <w:top w:val="dashSmallGap" w:sz="4" w:space="0" w:color="auto"/>
+              <w:left w:val="dashSmallGap" w:sz="4" w:space="0" w:color="auto"/>
+              <w:bottom w:val="dashSmallGap" w:sz="4" w:space="0" w:color="auto"/>
+              <w:right w:val="single" w:sz="12" w:space="0" w:color="auto"/>
+            </w:tcBorders>
+            <w:vAlign w:val="center"/>
+          </w:tcPr>
+          <w:p>
+            <w:pPr>
+              <w:pStyle w:val="Table"/>
+              <w:jc w:val="right"/>
+              <w:cnfStyle w:val="000000000000" w:firstRow="0" w:lastRow="0" w:firstColumn="0" w:lastColumn="0" w:oddVBand="0" w:evenVBand="0" w:oddHBand="0" w:evenHBand="0" w:firstRowFirstColumn="0" w:firstRowLastColumn="0" w:lastRowFirstColumn="0" w:lastRowLastColumn="0"/>
+              <w:rPr>
+                <w:i w:val="0"/>
+              </w:rPr>
+            </w:pPr>
+            <w:r>
+              <w:rPr>
+                <w:i w:val="0"/>
+              </w:rPr>
+              <w:t>2100</w:t>
+            </w:r>
+          </w:p>
+        </w:tc>
+      </w:tr>
+      <w:tr>
+        <w:trPr>
+          <w:cnfStyle w:val="000000100000" w:firstRow="0" w:lastRow="0" w:firstColumn="0" w:lastColumn="0" w:oddVBand="0" w:evenVBand="0" w:oddHBand="1" w:evenHBand="0" w:firstRowFirstColumn="0" w:firstRowLastColumn="0" w:lastRowFirstColumn="0" w:lastRowLastColumn="0"/>
+          <w:trHeight w:val="283"/>
+          <w:jc w:val="center"/>
+        </w:trPr>
+        <w:tc>
+          <w:tcPr>
+            <w:cnfStyle w:val="001000000000" w:firstRow="0" w:lastRow="0" w:firstColumn="1" w:lastColumn="0" w:oddVBand="0" w:evenVBand="0" w:oddHBand="0" w:evenHBand="0" w:firstRowFirstColumn="0" w:firstRowLastColumn="0" w:lastRowFirstColumn="0" w:lastRowLastColumn="0"/>
+            <w:tcW w:w="1056" w:type="pct"/>
+            <w:tcBorders>
+              <w:top w:val="dashSmallGap" w:sz="4" w:space="0" w:color="auto"/>
+              <w:left w:val="single" w:sz="12" w:space="0" w:color="auto"/>
+              <w:bottom w:val="dashSmallGap" w:sz="4" w:space="0" w:color="auto"/>
+              <w:right w:val="single" w:sz="8" w:space="0" w:color="auto"/>
+            </w:tcBorders>
+            <w:shd w:val="clear" w:color="auto" w:fill="F2F2F2" w:themeFill="background1" w:themeFillShade="F2"/>
+            <w:vAlign w:val="center"/>
+          </w:tcPr>
+          <w:p>
+            <w:pPr>
+              <w:pStyle w:val="Table"/>
+              <w:jc w:val="left"/>
+            </w:pPr>
+            <w:r>
+              <w:t>Flight Controller</w:t>
+            </w:r>
+          </w:p>
+        </w:tc>
+        <w:tc>
+          <w:tcPr>
+            <w:tcW w:w="3346" w:type="pct"/>
+            <w:tcBorders>
+              <w:top w:val="dashSmallGap" w:sz="4" w:space="0" w:color="auto"/>
+              <w:left w:val="dashSmallGap" w:sz="4" w:space="0" w:color="auto"/>
+              <w:bottom w:val="dashSmallGap" w:sz="4" w:space="0" w:color="auto"/>
+              <w:right w:val="dashSmallGap" w:sz="4" w:space="0" w:color="auto"/>
+            </w:tcBorders>
+            <w:vAlign w:val="center"/>
+          </w:tcPr>
+          <w:p>
+            <w:pPr>
+              <w:pStyle w:val="Table"/>
+              <w:jc w:val="left"/>
+              <w:cnfStyle w:val="000000100000" w:firstRow="0" w:lastRow="0" w:firstColumn="0" w:lastColumn="0" w:oddVBand="0" w:evenVBand="0" w:oddHBand="1" w:evenHBand="0" w:firstRowFirstColumn="0" w:firstRowLastColumn="0" w:lastRowFirstColumn="0" w:lastRowLastColumn="0"/>
+              <w:rPr>
+                <w:i w:val="0"/>
+              </w:rPr>
+            </w:pPr>
+            <w:r>
+              <w:rPr>
+                <w:i w:val="0"/>
+              </w:rPr>
+              <w:t xml:space="preserve">Pixhawk 2.4.8 Flight Controller with GPS and </w:t>
+            </w:r>
+            <w:r>
+              <w:rPr>
+                <w:i w:val="0"/>
+              </w:rPr>
+              <w:t>Power module</w:t>
+            </w:r>
+            <w:r>
+              <w:rPr>
+                <w:i w:val="0"/>
+              </w:rPr>
+              <w:t xml:space="preserve"> </w:t>
+            </w:r>
+            <w:r>
+              <w:rPr>
+                <w:i w:val="0"/>
+              </w:rPr>
+              <w:t xml:space="preserve"> </w:t>
+            </w:r>
+          </w:p>
+        </w:tc>
+        <w:tc>
+          <w:tcPr>
+            <w:tcW w:w="598" w:type="pct"/>
+            <w:tcBorders>
+              <w:top w:val="dashSmallGap" w:sz="4" w:space="0" w:color="auto"/>
+              <w:left w:val="dashSmallGap" w:sz="4" w:space="0" w:color="auto"/>
+              <w:bottom w:val="dashSmallGap" w:sz="4" w:space="0" w:color="auto"/>
+              <w:right w:val="single" w:sz="12" w:space="0" w:color="auto"/>
+            </w:tcBorders>
+            <w:vAlign w:val="center"/>
+          </w:tcPr>
+          <w:p>
+            <w:pPr>
+              <w:pStyle w:val="Table"/>
+              <w:jc w:val="right"/>
+              <w:cnfStyle w:val="000000100000" w:firstRow="0" w:lastRow="0" w:firstColumn="0" w:lastColumn="0" w:oddVBand="0" w:evenVBand="0" w:oddHBand="1" w:evenHBand="0" w:firstRowFirstColumn="0" w:firstRowLastColumn="0" w:lastRowFirstColumn="0" w:lastRowLastColumn="0"/>
+              <w:rPr>
+                <w:i w:val="0"/>
+              </w:rPr>
+            </w:pPr>
+            <w:r>
+              <w:rPr>
+                <w:i w:val="0"/>
+              </w:rPr>
+              <w:t>6800</w:t>
+            </w:r>
+          </w:p>
+        </w:tc>
+      </w:tr>
+      <w:tr>
+        <w:trPr>
+          <w:trHeight w:val="283"/>
+          <w:jc w:val="center"/>
+        </w:trPr>
+        <w:tc>
+          <w:tcPr>
+            <w:cnfStyle w:val="001000000000" w:firstRow="0" w:lastRow="0" w:firstColumn="1" w:lastColumn="0" w:oddVBand="0" w:evenVBand="0" w:oddHBand="0" w:evenHBand="0" w:firstRowFirstColumn="0" w:firstRowLastColumn="0" w:lastRowFirstColumn="0" w:lastRowLastColumn="0"/>
+            <w:tcW w:w="1056" w:type="pct"/>
+            <w:tcBorders>
+              <w:top w:val="dashSmallGap" w:sz="4" w:space="0" w:color="auto"/>
+              <w:left w:val="single" w:sz="12" w:space="0" w:color="auto"/>
+              <w:bottom w:val="dashSmallGap" w:sz="4" w:space="0" w:color="auto"/>
+              <w:right w:val="single" w:sz="8" w:space="0" w:color="auto"/>
+            </w:tcBorders>
+            <w:shd w:val="clear" w:color="auto" w:fill="F2F2F2" w:themeFill="background1" w:themeFillShade="F2"/>
+            <w:vAlign w:val="center"/>
+          </w:tcPr>
+          <w:p>
+            <w:pPr>
+              <w:pStyle w:val="Table"/>
+              <w:jc w:val="left"/>
+            </w:pPr>
+            <w:r>
+              <w:t>Airspeed Sensor</w:t>
+            </w:r>
+          </w:p>
+        </w:tc>
+        <w:tc>
+          <w:tcPr>
+            <w:tcW w:w="3346" w:type="pct"/>
+            <w:tcBorders>
+              <w:top w:val="dashSmallGap" w:sz="4" w:space="0" w:color="auto"/>
+              <w:left w:val="dashSmallGap" w:sz="4" w:space="0" w:color="auto"/>
+              <w:bottom w:val="dashSmallGap" w:sz="4" w:space="0" w:color="auto"/>
+              <w:right w:val="dashSmallGap" w:sz="4" w:space="0" w:color="auto"/>
+            </w:tcBorders>
+            <w:vAlign w:val="center"/>
+          </w:tcPr>
+          <w:p>
+            <w:pPr>
+              <w:pStyle w:val="Table"/>
+              <w:jc w:val="left"/>
+              <w:cnfStyle w:val="000000000000" w:firstRow="0" w:lastRow="0" w:firstColumn="0" w:lastColumn="0" w:oddVBand="0" w:evenVBand="0" w:oddHBand="0" w:evenHBand="0" w:firstRowFirstColumn="0" w:firstRowLastColumn="0" w:lastRowFirstColumn="0" w:lastRowLastColumn="0"/>
+              <w:rPr>
+                <w:i w:val="0"/>
+              </w:rPr>
+            </w:pPr>
+            <w:r>
+              <w:rPr>
+                <w:i w:val="0"/>
+              </w:rPr>
+              <w:t xml:space="preserve">Pixhawk Pitot Tube and Airspeed Sensor </w:t>
+            </w:r>
+          </w:p>
+        </w:tc>
+        <w:tc>
+          <w:tcPr>
+            <w:tcW w:w="598" w:type="pct"/>
+            <w:tcBorders>
+              <w:top w:val="dashSmallGap" w:sz="4" w:space="0" w:color="auto"/>
+              <w:left w:val="dashSmallGap" w:sz="4" w:space="0" w:color="auto"/>
+              <w:bottom w:val="dashSmallGap" w:sz="4" w:space="0" w:color="auto"/>
+              <w:right w:val="single" w:sz="12" w:space="0" w:color="auto"/>
+            </w:tcBorders>
+            <w:vAlign w:val="center"/>
+          </w:tcPr>
+          <w:p>
+            <w:pPr>
+              <w:pStyle w:val="Table"/>
+              <w:jc w:val="right"/>
+              <w:cnfStyle w:val="000000000000" w:firstRow="0" w:lastRow="0" w:firstColumn="0" w:lastColumn="0" w:oddVBand="0" w:evenVBand="0" w:oddHBand="0" w:evenHBand="0" w:firstRowFirstColumn="0" w:firstRowLastColumn="0" w:lastRowFirstColumn="0" w:lastRowLastColumn="0"/>
+              <w:rPr>
+                <w:i w:val="0"/>
+              </w:rPr>
+            </w:pPr>
+            <w:r>
+              <w:rPr>
+                <w:i w:val="0"/>
+              </w:rPr>
+              <w:t>2400</w:t>
+            </w:r>
+          </w:p>
+        </w:tc>
+      </w:tr>
+      <w:tr>
+        <w:trPr>
+          <w:cnfStyle w:val="000000100000" w:firstRow="0" w:lastRow="0" w:firstColumn="0" w:lastColumn="0" w:oddVBand="0" w:evenVBand="0" w:oddHBand="1" w:evenHBand="0" w:firstRowFirstColumn="0" w:firstRowLastColumn="0" w:lastRowFirstColumn="0" w:lastRowLastColumn="0"/>
+          <w:trHeight w:val="283"/>
+          <w:jc w:val="center"/>
+        </w:trPr>
+        <w:tc>
+          <w:tcPr>
+            <w:cnfStyle w:val="001000000000" w:firstRow="0" w:lastRow="0" w:firstColumn="1" w:lastColumn="0" w:oddVBand="0" w:evenVBand="0" w:oddHBand="0" w:evenHBand="0" w:firstRowFirstColumn="0" w:firstRowLastColumn="0" w:lastRowFirstColumn="0" w:lastRowLastColumn="0"/>
+            <w:tcW w:w="1056" w:type="pct"/>
+            <w:tcBorders>
+              <w:top w:val="dashSmallGap" w:sz="4" w:space="0" w:color="auto"/>
+              <w:left w:val="single" w:sz="12" w:space="0" w:color="auto"/>
+              <w:bottom w:val="dashSmallGap" w:sz="4" w:space="0" w:color="auto"/>
+              <w:right w:val="single" w:sz="8" w:space="0" w:color="auto"/>
+            </w:tcBorders>
+            <w:shd w:val="clear" w:color="auto" w:fill="F2F2F2" w:themeFill="background1" w:themeFillShade="F2"/>
+            <w:vAlign w:val="center"/>
+          </w:tcPr>
+          <w:p>
+            <w:pPr>
+              <w:pStyle w:val="Table"/>
+              <w:jc w:val="left"/>
+            </w:pPr>
+            <w:r>
+              <w:t>Propeller (4)</w:t>
+            </w:r>
+          </w:p>
+        </w:tc>
+        <w:tc>
+          <w:tcPr>
+            <w:tcW w:w="3346" w:type="pct"/>
+            <w:tcBorders>
+              <w:top w:val="dashSmallGap" w:sz="4" w:space="0" w:color="auto"/>
+              <w:left w:val="dashSmallGap" w:sz="4" w:space="0" w:color="auto"/>
+              <w:bottom w:val="dashSmallGap" w:sz="4" w:space="0" w:color="auto"/>
+              <w:right w:val="dashSmallGap" w:sz="4" w:space="0" w:color="auto"/>
+            </w:tcBorders>
+            <w:vAlign w:val="center"/>
+          </w:tcPr>
+          <w:p>
+            <w:pPr>
+              <w:pStyle w:val="Table"/>
+              <w:jc w:val="left"/>
+              <w:cnfStyle w:val="000000100000" w:firstRow="0" w:lastRow="0" w:firstColumn="0" w:lastColumn="0" w:oddVBand="0" w:evenVBand="0" w:oddHBand="1" w:evenHBand="0" w:firstRowFirstColumn="0" w:firstRowLastColumn="0" w:lastRowFirstColumn="0" w:lastRowLastColumn="0"/>
+              <w:rPr>
+                <w:i w:val="0"/>
+              </w:rPr>
+            </w:pPr>
+            <w:r>
+              <w:rPr>
+                <w:i w:val="0"/>
+              </w:rPr>
+              <w:t xml:space="preserve">OEM 5045 3-Blade Plastic Propellers </w:t>
+            </w:r>
+          </w:p>
+        </w:tc>
+        <w:tc>
+          <w:tcPr>
+            <w:tcW w:w="598" w:type="pct"/>
+            <w:tcBorders>
+              <w:top w:val="dashSmallGap" w:sz="4" w:space="0" w:color="auto"/>
+              <w:left w:val="dashSmallGap" w:sz="4" w:space="0" w:color="auto"/>
+              <w:bottom w:val="dashSmallGap" w:sz="4" w:space="0" w:color="auto"/>
+              <w:right w:val="single" w:sz="12" w:space="0" w:color="auto"/>
+            </w:tcBorders>
+            <w:vAlign w:val="center"/>
+          </w:tcPr>
+          <w:p>
+            <w:pPr>
+              <w:pStyle w:val="Table"/>
+              <w:jc w:val="right"/>
+              <w:cnfStyle w:val="000000100000" w:firstRow="0" w:lastRow="0" w:firstColumn="0" w:lastColumn="0" w:oddVBand="0" w:evenVBand="0" w:oddHBand="1" w:evenHBand="0" w:firstRowFirstColumn="0" w:firstRowLastColumn="0" w:lastRowFirstColumn="0" w:lastRowLastColumn="0"/>
+              <w:rPr>
+                <w:i w:val="0"/>
+              </w:rPr>
+            </w:pPr>
+            <w:r>
+              <w:rPr>
+                <w:i w:val="0"/>
+              </w:rPr>
+              <w:t>200</w:t>
+            </w:r>
+          </w:p>
+        </w:tc>
+      </w:tr>
+      <w:tr>
+        <w:trPr>
+          <w:trHeight w:val="283"/>
+          <w:jc w:val="center"/>
+        </w:trPr>
+        <w:tc>
+          <w:tcPr>
+            <w:cnfStyle w:val="001000000000" w:firstRow="0" w:lastRow="0" w:firstColumn="1" w:lastColumn="0" w:oddVBand="0" w:evenVBand="0" w:oddHBand="0" w:evenHBand="0" w:firstRowFirstColumn="0" w:firstRowLastColumn="0" w:lastRowFirstColumn="0" w:lastRowLastColumn="0"/>
+            <w:tcW w:w="1056" w:type="pct"/>
+            <w:tcBorders>
+              <w:top w:val="dashSmallGap" w:sz="4" w:space="0" w:color="auto"/>
+              <w:left w:val="single" w:sz="12" w:space="0" w:color="auto"/>
+              <w:bottom w:val="single" w:sz="12" w:space="0" w:color="auto"/>
+              <w:right w:val="single" w:sz="8" w:space="0" w:color="auto"/>
+            </w:tcBorders>
+            <w:shd w:val="clear" w:color="auto" w:fill="F2F2F2" w:themeFill="background1" w:themeFillShade="F2"/>
+            <w:vAlign w:val="center"/>
+          </w:tcPr>
+          <w:p>
+            <w:pPr>
+              <w:pStyle w:val="Table"/>
+              <w:jc w:val="left"/>
+            </w:pPr>
+            <w:r>
+              <w:t>Battery</w:t>
+            </w:r>
+          </w:p>
+        </w:tc>
+        <w:tc>
+          <w:tcPr>
+            <w:tcW w:w="3346" w:type="pct"/>
+            <w:tcBorders>
+              <w:top w:val="dashSmallGap" w:sz="4" w:space="0" w:color="auto"/>
+              <w:left w:val="dashSmallGap" w:sz="4" w:space="0" w:color="auto"/>
+              <w:bottom w:val="single" w:sz="12" w:space="0" w:color="auto"/>
+              <w:right w:val="dashSmallGap" w:sz="4" w:space="0" w:color="auto"/>
+            </w:tcBorders>
+            <w:vAlign w:val="center"/>
+          </w:tcPr>
+          <w:p>
+            <w:pPr>
+              <w:pStyle w:val="Table"/>
+              <w:jc w:val="left"/>
+              <w:cnfStyle w:val="000000000000" w:firstRow="0" w:lastRow="0" w:firstColumn="0" w:lastColumn="0" w:oddVBand="0" w:evenVBand="0" w:oddHBand="0" w:evenHBand="0" w:firstRowFirstColumn="0" w:firstRowLastColumn="0" w:lastRowFirstColumn="0" w:lastRowLastColumn="0"/>
+              <w:rPr>
+                <w:i w:val="0"/>
+              </w:rPr>
+            </w:pPr>
+            <w:r>
+              <w:rPr>
+                <w:i w:val="0"/>
+              </w:rPr>
+              <w:t>Leopard Power 14.8V 5200mAh Li-Po Battery</w:t>
+            </w:r>
+          </w:p>
+        </w:tc>
+        <w:tc>
+          <w:tcPr>
+            <w:tcW w:w="598" w:type="pct"/>
+            <w:tcBorders>
+              <w:top w:val="dashSmallGap" w:sz="4" w:space="0" w:color="auto"/>
+              <w:left w:val="dashSmallGap" w:sz="4" w:space="0" w:color="auto"/>
+              <w:bottom w:val="single" w:sz="12" w:space="0" w:color="auto"/>
+              <w:right w:val="single" w:sz="12" w:space="0" w:color="auto"/>
+            </w:tcBorders>
+            <w:vAlign w:val="center"/>
+          </w:tcPr>
+          <w:p>
+            <w:pPr>
+              <w:pStyle w:val="Table"/>
+              <w:jc w:val="right"/>
+              <w:cnfStyle w:val="000000000000" w:firstRow="0" w:lastRow="0" w:firstColumn="0" w:lastColumn="0" w:oddVBand="0" w:evenVBand="0" w:oddHBand="0" w:evenHBand="0" w:firstRowFirstColumn="0" w:firstRowLastColumn="0" w:lastRowFirstColumn="0" w:lastRowLastColumn="0"/>
+              <w:rPr>
+                <w:i w:val="0"/>
+              </w:rPr>
+            </w:pPr>
+            <w:r>
+              <w:rPr>
+                <w:i w:val="0"/>
+              </w:rPr>
+              <w:t>4000</w:t>
+            </w:r>
+          </w:p>
+        </w:tc>
+      </w:tr>
+    </w:tbl>
+    <w:p>
+      <w:r>
+        <w:t xml:space="preserve">As it can be seen in </w:t>
+      </w:r>
+      <w:r>
+        <w:rPr>
+          <w:i/>
+          <w:highlight w:val="green"/>
+        </w:rPr>
+        <w:fldChar w:fldCharType="begin"/>
+      </w:r>
+      <w:r>
+        <w:rPr>
+          <w:i/>
+          <w:highlight w:val="green"/>
+        </w:rPr>
+        <w:instrText xml:space="preserve"> REF _Ref186747022 \h </w:instrText>
+      </w:r>
+      <w:r>
+        <w:rPr>
+          <w:i/>
+          <w:highlight w:val="green"/>
+        </w:rPr>
+      </w:r>
+      <w:r>
+        <w:rPr>
+          <w:i/>
+          <w:highlight w:val="green"/>
+        </w:rPr>
+        <w:instrText xml:space="preserve"> \* MERGEFORMAT </w:instrText>
+      </w:r>
+      <w:r>
+        <w:rPr>
+          <w:i/>
+          <w:highlight w:val="green"/>
+        </w:rPr>
+        <w:fldChar w:fldCharType="separate"/>
+      </w:r>
+      <w:r>
+        <w:rPr>
+          <w:i/>
+          <w:highlight w:val="green"/>
+        </w:rPr>
+        <w:t xml:space="preserve">Table </w:t>
+      </w:r>
+      <w:r>
+        <w:rPr>
+          <w:i/>
+          <w:noProof/>
+          <w:highlight w:val="green"/>
+        </w:rPr>
+        <w:t>2</w:t>
+      </w:r>
+      <w:r>
+        <w:rPr>
+          <w:i/>
+          <w:highlight w:val="green"/>
+        </w:rPr>
+        <w:t>.</w:t>
+      </w:r>
+      <w:r>
+        <w:rPr>
+          <w:i/>
+          <w:noProof/>
+          <w:highlight w:val="green"/>
+        </w:rPr>
+        <w:t>5</w:t>
+      </w:r>
+      <w:r>
+        <w:rPr>
+          <w:i/>
+          <w:highlight w:val="green"/>
+        </w:rPr>
+        <w:fldChar w:fldCharType="end"/>
+      </w:r>
+      <w:r>
+        <w:rPr>
+          <w:i/>
+        </w:rPr>
+        <w:t xml:space="preserve">, </w:t>
+      </w:r>
+      <w:r>
+        <w:t>e</w:t>
+      </w:r>
+      <w:r>
+        <w:t xml:space="preserve">lectronic/avionic expenditure costs a total of </w:t>
+      </w:r>
+      <w:r>
+        <w:rPr>
+          <w:i/>
+        </w:rPr>
+        <w:t>18,510₺</w:t>
+      </w:r>
+      <w:r>
+        <w:t xml:space="preserve">. </w:t>
+      </w:r>
+      <w:r>
+        <w:t>The flight controller takes up a la</w:t>
+      </w:r>
+      <w:r>
+        <w:t xml:space="preserve">rge share of these expenditures with </w:t>
+      </w:r>
+      <w:r>
+        <w:rPr>
+          <w:i/>
+        </w:rPr>
+        <w:t>6,800₺</w:t>
+      </w:r>
+      <w:r>
+        <w:t xml:space="preserve">. </w:t>
+      </w:r>
+      <w:r>
+        <w:t xml:space="preserve">With a price of </w:t>
+      </w:r>
+      <w:r>
+        <w:rPr>
+          <w:i/>
+        </w:rPr>
+        <w:t>4,</w:t>
+      </w:r>
+      <w:r>
+        <w:t>000</w:t>
+      </w:r>
+      <w:r>
+        <w:t>₺, it</w:t>
+      </w:r>
+      <w:r>
+        <w:t xml:space="preserve"> is followed by battery expenditure.</w:t>
+      </w:r>
+      <w:r>
+        <w:t xml:space="preserve"> </w:t>
+      </w:r>
+      <w:r>
+        <w:t>Considering the complex</w:t>
+      </w:r>
+      <w:r>
+        <w:t>ity</w:t>
+      </w:r>
+      <w:r>
+        <w:t xml:space="preserve"> of the electronics used in </w:t>
+      </w:r>
+      <w:r>
+        <w:t>aerial systems</w:t>
+      </w:r>
+      <w:r>
+        <w:t xml:space="preserve"> and the import costs, such prices are not surprising.</w:t>
+      </w:r>
+      <w:r>
+        <w:t xml:space="preserve"> </w:t>
+      </w:r>
+    </w:p>
+    <w:p>
+      <w:r>
+        <w:t>As shown in the</w:t>
+      </w:r>
+      <w:r>
+        <w:t xml:space="preserve"> </w:t>
+      </w:r>
+      <w:r>
+        <w:rPr>
+          <w:i/>
+          <w:highlight w:val="green"/>
+        </w:rPr>
+        <w:fldChar w:fldCharType="begin"/>
+      </w:r>
+      <w:r>
+        <w:rPr>
+          <w:i/>
+          <w:highlight w:val="green"/>
+        </w:rPr>
+        <w:instrText xml:space="preserve"> REF _Ref186747022 \h </w:instrText>
+      </w:r>
+      <w:r>
+        <w:rPr>
+          <w:i/>
+          <w:highlight w:val="green"/>
+        </w:rPr>
+      </w:r>
+      <w:r>
+        <w:rPr>
+          <w:i/>
+          <w:highlight w:val="green"/>
+        </w:rPr>
+        <w:instrText xml:space="preserve"> \* MERGEFORMAT </w:instrText>
+      </w:r>
+      <w:r>
+        <w:rPr>
+          <w:i/>
+          <w:highlight w:val="green"/>
+        </w:rPr>
+        <w:fldChar w:fldCharType="separate"/>
+      </w:r>
+      <w:r>
+        <w:rPr>
+          <w:i/>
+          <w:highlight w:val="green"/>
+        </w:rPr>
+        <w:t xml:space="preserve">Table </w:t>
+      </w:r>
+      <w:r>
+        <w:rPr>
+          <w:i/>
+          <w:noProof/>
+          <w:highlight w:val="green"/>
+        </w:rPr>
+        <w:t>2</w:t>
+      </w:r>
+      <w:r>
+        <w:rPr>
+          <w:i/>
+          <w:highlight w:val="green"/>
+        </w:rPr>
+        <w:t>.</w:t>
+      </w:r>
+      <w:r>
+        <w:rPr>
+          <w:i/>
+          <w:noProof/>
+          <w:highlight w:val="green"/>
+        </w:rPr>
+        <w:t>5</w:t>
+      </w:r>
+      <w:r>
+        <w:rPr>
+          <w:i/>
+          <w:highlight w:val="green"/>
+        </w:rPr>
+        <w:fldChar w:fldCharType="end"/>
+      </w:r>
+      <w:r>
+        <w:t xml:space="preserve">, </w:t>
+      </w:r>
+      <w:r>
+        <w:t>the</w:t>
+      </w:r>
+      <w:r>
+        <w:t xml:space="preserve"> </w:t>
+      </w:r>
+      <w:r>
+        <w:t xml:space="preserve">expenditures include the cost of the airspeed </w:t>
+      </w:r>
+      <w:r>
+        <w:t>sensor.</w:t>
+      </w:r>
+      <w:r>
+        <w:t xml:space="preserve"> </w:t>
+      </w:r>
+      <w:r>
+        <w:t>The airspeed</w:t>
+      </w:r>
+      <w:r>
+        <w:t xml:space="preserve"> sensor measures the difference between</w:t>
+      </w:r>
+      <w:r>
+        <w:t xml:space="preserve"> pressure at</w:t>
+      </w:r>
+      <w:r>
+        <w:t xml:space="preserve"> </w:t>
+      </w:r>
+      <w:r>
+        <w:t xml:space="preserve">stagnation point and static pressure. </w:t>
+      </w:r>
+      <w:r>
+        <w:t>The measurements are transferred to flight controller by using I2C communication protocol, and t</w:t>
+      </w:r>
+      <w:r>
+        <w:t xml:space="preserve">he </w:t>
+      </w:r>
+      <w:r>
+        <w:t>velocity</w:t>
+      </w:r>
+      <w:r>
+        <w:t xml:space="preserve"> of air </w:t>
+      </w:r>
+      <w:r>
+        <w:t>is calculated by flight controller using Bernoulli equation.</w:t>
+      </w:r>
+      <w:r>
+        <w:t xml:space="preserve"> With this data, the flight controller can prevent the vehicle from falling below stall speed </w:t>
+      </w:r>
+      <w:r>
+        <w:t>It can also per</w:t>
+      </w:r>
+      <w:r>
+        <w:t xml:space="preserve">form autonomous flight with the connected </w:t>
+      </w:r>
+      <w:r>
+        <w:t>GPS module and built-in accelerometer.</w:t>
+      </w:r>
+      <w:r>
+        <w:t xml:space="preserve"> </w:t>
+      </w:r>
+      <w:r>
+        <w:t>T</w:t>
+      </w:r>
+      <w:r>
+        <w:t xml:space="preserve">he calculation </w:t>
+      </w:r>
+      <w:r>
+        <w:t>strength</w:t>
+      </w:r>
+      <w:r>
+        <w:t xml:space="preserve"> of the flight controller is based on</w:t>
+      </w:r>
+      <w:r>
+        <w:t xml:space="preserve"> STM32-H7 mi</w:t>
+      </w:r>
+      <w:r>
+        <w:t xml:space="preserve">crocontroller which can run flight code at 480Hz. </w:t>
+      </w:r>
+      <w:r>
+        <w:t>Another reason for such performance is the optimised operation of the open source Ardupilot software.</w:t>
+      </w:r>
+    </w:p>
+    <w:p>
+      <w:r>
+        <w:t xml:space="preserve">At the end of the chapter, total expenditure is calculated as </w:t>
+      </w:r>
+      <w:r>
+        <w:rPr>
+          <w:i/>
+        </w:rPr>
+        <w:t>22,340₺</w:t>
+      </w:r>
+      <w:r>
+        <w:t>. I</w:t>
+      </w:r>
+      <w:r>
+        <w:t xml:space="preserve">t should not be forgotten that </w:t>
+      </w:r>
+      <w:r>
+        <w:t>it</w:t>
+      </w:r>
+      <w:r>
+        <w:t xml:space="preserve"> is an estimated</w:t>
+      </w:r>
+      <w:r>
+        <w:t xml:space="preserve"> and rough</w:t>
+      </w:r>
+      <w:r>
+        <w:t xml:space="preserve"> calculation made in today's conditions.</w:t>
+      </w:r>
+      <w:r>
+        <w:t xml:space="preserve"> Prices may change at the end of the year due to factors such as </w:t>
+      </w:r>
+      <w:r>
+        <w:t>inflation, tax rates and stock-outs.</w:t>
+      </w:r>
+    </w:p>
+    <w:p/>
+    <w:p>
+      <w:pPr>
+        <w:pStyle w:val="Balk2"/>
+        <w:numPr>
+          <w:ilvl w:val="1"/>
+          <w:numId w:val="2"/>
+        </w:numPr>
+      </w:pPr>
+      <w:r>
+        <w:lastRenderedPageBreak/>
+        <w:t>Project Management</w:t>
+      </w:r>
+    </w:p>
+    <w:p>
+      <w:r>
         <w:t xml:space="preserve">The path need to be followed in the design of a VTOL aircraft is not straight forward. </w:t>
       </w:r>
       <w:r>
@@ -18756,20 +21137,13 @@
           <w:i/>
           <w:highlight w:val="green"/>
         </w:rPr>
-        <w:instrText xml:space="preserve"> REF _Ref186730842 \h </w:instrText>
-      </w:r>
-      <w:r>
-        <w:rPr>
-          <w:i/>
-          <w:highlight w:val="green"/>
-        </w:rPr>
-      </w:r>
-      <w:r>
-        <w:rPr>
-          <w:i/>
-          <w:highlight w:val="green"/>
-        </w:rPr>
-        <w:instrText xml:space="preserve"> \* MERGEFORMAT </w:instrText>
+        <w:instrText xml:space="preserve"> REF _Ref186730842 \h  \* MERGEFORMAT </w:instrText>
+      </w:r>
+      <w:r>
+        <w:rPr>
+          <w:i/>
+          <w:highlight w:val="green"/>
+        </w:rPr>
       </w:r>
       <w:r>
         <w:rPr>
@@ -18890,8 +21264,8 @@
         <w:pStyle w:val="ResimYazs"/>
         <w:jc w:val="center"/>
       </w:pPr>
-      <w:bookmarkStart w:id="29" w:name="_Ref186730837"/>
-      <w:bookmarkStart w:id="30" w:name="_Ref186730842"/>
+      <w:bookmarkStart w:id="32" w:name="_Ref186730842"/>
+      <w:bookmarkStart w:id="33" w:name="_Ref186730837"/>
       <w:r>
         <w:rPr>
           <w:b/>
@@ -18966,7 +21340,7 @@
         </w:rPr>
         <w:fldChar w:fldCharType="end"/>
       </w:r>
-      <w:bookmarkEnd w:id="30"/>
+      <w:bookmarkEnd w:id="32"/>
       <w:r>
         <w:rPr>
           <w:b/>
@@ -18976,7 +21350,7 @@
       <w:r>
         <w:t>The Progress Tree of VTOL Design Process.</w:t>
       </w:r>
-      <w:bookmarkEnd w:id="29"/>
+      <w:bookmarkEnd w:id="33"/>
       <w:r>
         <w:t xml:space="preserve"> </w:t>
       </w:r>
@@ -18997,20 +21371,13 @@
           <w:i/>
           <w:highlight w:val="green"/>
         </w:rPr>
-        <w:instrText xml:space="preserve"> REF _Ref186730842 \h </w:instrText>
-      </w:r>
-      <w:r>
-        <w:rPr>
-          <w:i/>
-          <w:highlight w:val="green"/>
-        </w:rPr>
-      </w:r>
-      <w:r>
-        <w:rPr>
-          <w:i/>
-          <w:highlight w:val="green"/>
-        </w:rPr>
-        <w:instrText xml:space="preserve"> \* MERGEFORMAT </w:instrText>
+        <w:instrText xml:space="preserve"> REF _Ref186730842 \h  \* MERGEFORMAT </w:instrText>
+      </w:r>
+      <w:r>
+        <w:rPr>
+          <w:i/>
+          <w:highlight w:val="green"/>
+        </w:rPr>
       </w:r>
       <w:r>
         <w:rPr>
@@ -19076,6 +21443,85 @@
       </w:r>
       <w:r>
         <w:t>Detailed design develops by combining semi-dependent stages. Each completed stages finds its places in the detailed design.</w:t>
+      </w:r>
+      <w:r>
+        <w:t xml:space="preserve"> </w:t>
+      </w:r>
+      <w:r>
+        <w:t xml:space="preserve">The design phases shown in </w:t>
+      </w:r>
+      <w:r>
+        <w:rPr>
+          <w:i/>
+          <w:highlight w:val="green"/>
+        </w:rPr>
+        <w:fldChar w:fldCharType="begin"/>
+      </w:r>
+      <w:r>
+        <w:rPr>
+          <w:i/>
+          <w:highlight w:val="green"/>
+        </w:rPr>
+        <w:instrText xml:space="preserve"> REF _Ref186730842 \h  \* MERGEFORMAT </w:instrText>
+      </w:r>
+      <w:r>
+        <w:rPr>
+          <w:i/>
+          <w:highlight w:val="green"/>
+        </w:rPr>
+      </w:r>
+      <w:r>
+        <w:rPr>
+          <w:i/>
+          <w:highlight w:val="green"/>
+        </w:rPr>
+        <w:fldChar w:fldCharType="separate"/>
+      </w:r>
+      <w:r>
+        <w:rPr>
+          <w:i/>
+          <w:highlight w:val="green"/>
+        </w:rPr>
+        <w:t xml:space="preserve">Figure </w:t>
+      </w:r>
+      <w:r>
+        <w:rPr>
+          <w:i/>
+          <w:noProof/>
+          <w:highlight w:val="green"/>
+        </w:rPr>
+        <w:t>2</w:t>
+      </w:r>
+      <w:r>
+        <w:rPr>
+          <w:i/>
+          <w:highlight w:val="green"/>
+        </w:rPr>
+        <w:t>.</w:t>
+      </w:r>
+      <w:r>
+        <w:rPr>
+          <w:i/>
+          <w:noProof/>
+          <w:highlight w:val="green"/>
+        </w:rPr>
+        <w:t>16</w:t>
+      </w:r>
+      <w:r>
+        <w:rPr>
+          <w:i/>
+          <w:highlight w:val="green"/>
+        </w:rPr>
+        <w:fldChar w:fldCharType="end"/>
+      </w:r>
+      <w:r>
+        <w:rPr>
+          <w:i/>
+        </w:rPr>
+        <w:t xml:space="preserve"> </w:t>
+      </w:r>
+      <w:r>
+        <w:t>were used to create a Gantt Chard.</w:t>
       </w:r>
     </w:p>
     <w:p>
@@ -19153,6 +21599,85 @@
       </w:r>
       <w:r>
         <w:t>Material selection and performance evaluation have been carried out together.</w:t>
+      </w:r>
+    </w:p>
+    <w:p>
+      <w:r>
+        <w:lastRenderedPageBreak/>
+        <w:t>Gantt Chard is a table</w:t>
+      </w:r>
+      <w:r>
+        <w:t xml:space="preserve"> contains activities that need to be done in order to complete a project. It also contains the time these activities are expected to take. Even though all stages were started on time, some stages could not be completed in expected time. The reason behind this can be poor prediction of required time for subtask or seasonal labour intensity. Stages not completed on time are Airfoil Selection, Motor &amp; Propeller Selection and Tilt Mechanism Design tasks as it can be in </w:t>
+      </w:r>
+      <w:r>
+        <w:rPr>
+          <w:i/>
+          <w:highlight w:val="green"/>
+        </w:rPr>
+        <w:fldChar w:fldCharType="begin"/>
+      </w:r>
+      <w:r>
+        <w:rPr>
+          <w:i/>
+          <w:highlight w:val="green"/>
+        </w:rPr>
+        <w:instrText xml:space="preserve"> REF _Ref186736253 \h  \* MERGEFORMAT </w:instrText>
+      </w:r>
+      <w:r>
+        <w:rPr>
+          <w:i/>
+          <w:highlight w:val="green"/>
+        </w:rPr>
+      </w:r>
+      <w:r>
+        <w:rPr>
+          <w:i/>
+          <w:highlight w:val="green"/>
+        </w:rPr>
+        <w:fldChar w:fldCharType="separate"/>
+      </w:r>
+      <w:r>
+        <w:rPr>
+          <w:i/>
+          <w:highlight w:val="green"/>
+        </w:rPr>
+        <w:t xml:space="preserve">Figure </w:t>
+      </w:r>
+      <w:r>
+        <w:rPr>
+          <w:i/>
+          <w:noProof/>
+          <w:highlight w:val="green"/>
+        </w:rPr>
+        <w:t>2</w:t>
+      </w:r>
+      <w:r>
+        <w:rPr>
+          <w:i/>
+          <w:highlight w:val="green"/>
+        </w:rPr>
+        <w:t>.</w:t>
+      </w:r>
+      <w:r>
+        <w:rPr>
+          <w:i/>
+          <w:noProof/>
+          <w:highlight w:val="green"/>
+        </w:rPr>
+        <w:t>17</w:t>
+      </w:r>
+      <w:r>
+        <w:rPr>
+          <w:i/>
+          <w:highlight w:val="green"/>
+        </w:rPr>
+        <w:fldChar w:fldCharType="end"/>
+      </w:r>
+      <w:r>
+        <w:rPr>
+          <w:highlight w:val="green"/>
+        </w:rPr>
+        <w:t>.</w:t>
       </w:r>
     </w:p>
     <w:p>
@@ -19166,11 +21691,10 @@
           <w:noProof/>
           <w:lang w:eastAsia="en-GB"/>
         </w:rPr>
-        <w:lastRenderedPageBreak/>
         <w:drawing>
-          <wp:inline distT="0" distB="0" distL="0" distR="0" wp14:anchorId="64947AF1" wp14:editId="1B824D65">
-            <wp:extent cx="5869330" cy="3240000"/>
-            <wp:effectExtent l="19050" t="19050" r="17145" b="17780"/>
+          <wp:inline distT="0" distB="0" distL="0" distR="0" wp14:anchorId="64947AF1" wp14:editId="3BC5890B">
+            <wp:extent cx="5742000" cy="3169711"/>
+            <wp:effectExtent l="19050" t="19050" r="11430" b="12065"/>
             <wp:docPr id="12" name="Resim 12"/>
             <wp:cNvGraphicFramePr>
               <a:graphicFrameLocks xmlns:a="http://schemas.openxmlformats.org/drawingml/2006/main" noChangeAspect="1"/>
@@ -19196,7 +21720,7 @@
                   <pic:spPr bwMode="auto">
                     <a:xfrm>
                       <a:off x="0" y="0"/>
-                      <a:ext cx="5869330" cy="3240000"/>
+                      <a:ext cx="5742000" cy="3169711"/>
                     </a:xfrm>
                     <a:prstGeom prst="rect">
                       <a:avLst/>
@@ -19228,7 +21752,7 @@
         <w:pStyle w:val="ResimYazs"/>
         <w:jc w:val="center"/>
       </w:pPr>
-      <w:bookmarkStart w:id="31" w:name="_Ref186736253"/>
+      <w:bookmarkStart w:id="34" w:name="_Ref186736253"/>
       <w:r>
         <w:rPr>
           <w:b/>
@@ -19303,7 +21827,7 @@
         </w:rPr>
         <w:fldChar w:fldCharType="end"/>
       </w:r>
-      <w:bookmarkEnd w:id="31"/>
+      <w:bookmarkEnd w:id="34"/>
       <w:r>
         <w:t xml:space="preserve"> T</w:t>
       </w:r>
@@ -19322,10 +21846,7 @@
     </w:p>
     <w:p>
       <w:r>
-        <w:t xml:space="preserve">The </w:t>
-      </w:r>
-      <w:r>
-        <w:t xml:space="preserve">design phases shown in </w:t>
+        <w:t xml:space="preserve">Another Gantt chard for the next step which will be carried out in ME492 course of the project is also provided in </w:t>
       </w:r>
       <w:r>
         <w:rPr>
@@ -19339,7 +21860,7 @@
           <w:i/>
           <w:highlight w:val="green"/>
         </w:rPr>
-        <w:instrText xml:space="preserve"> REF _Ref186730842 \h </w:instrText>
+        <w:instrText xml:space="preserve"> REF _Ref186741827 \h </w:instrText>
       </w:r>
       <w:r>
         <w:rPr>
@@ -19389,7 +21910,7 @@
           <w:noProof/>
           <w:highlight w:val="green"/>
         </w:rPr>
-        <w:t>16</w:t>
+        <w:t>18</w:t>
       </w:r>
       <w:r>
         <w:rPr>
@@ -19399,126 +21920,16 @@
         <w:fldChar w:fldCharType="end"/>
       </w:r>
       <w:r>
-        <w:rPr>
-          <w:i/>
-        </w:rPr>
-        <w:t xml:space="preserve"> </w:t>
-      </w:r>
-      <w:r>
-        <w:t xml:space="preserve">were used to </w:t>
-      </w:r>
-      <w:r>
-        <w:t xml:space="preserve">create a Gantt Chard. </w:t>
-      </w:r>
-      <w:r>
-        <w:t>Gantt Chard is a table</w:t>
-      </w:r>
-      <w:r>
-        <w:t xml:space="preserve"> contains activities that need to be done in order to complete a project. It also </w:t>
-      </w:r>
-      <w:r>
-        <w:t xml:space="preserve">contains the time these activities are expected to take. </w:t>
-      </w:r>
-      <w:r>
-        <w:t xml:space="preserve">Even though all stages were started on time, </w:t>
-      </w:r>
-      <w:r>
-        <w:t>some stages could not be completed in expected time</w:t>
-      </w:r>
-      <w:r>
-        <w:t>.</w:t>
-      </w:r>
-      <w:r>
-        <w:t xml:space="preserve"> </w:t>
-      </w:r>
-      <w:r>
-        <w:t xml:space="preserve">The reason behind this can be poor prediction </w:t>
-      </w:r>
-      <w:r>
-        <w:t xml:space="preserve">of required time for subtask or seasonal labour intensity. </w:t>
-      </w:r>
-      <w:r>
-        <w:t xml:space="preserve">Stages not completed on time are Airfoil Selection, Motor &amp; Propeller Selection and </w:t>
-      </w:r>
-      <w:r>
-        <w:t xml:space="preserve">Tilt Mechanism Design tasks as it can be in </w:t>
-      </w:r>
-      <w:r>
-        <w:rPr>
-          <w:i/>
-          <w:highlight w:val="green"/>
-        </w:rPr>
+        <w:t>. It is aimed to manufacture designed aircraft in this semester. Possible stages of the production process and time each takes are listed. The finalised version of the Gantt chard could differ in the future.</w:t>
+      </w:r>
+      <w:r>
         <w:fldChar w:fldCharType="begin"/>
       </w:r>
       <w:r>
-        <w:rPr>
-          <w:i/>
-          <w:highlight w:val="green"/>
-        </w:rPr>
-        <w:instrText xml:space="preserve"> REF _Ref186736253 \h </w:instrText>
-      </w:r>
-      <w:r>
-        <w:rPr>
-          <w:i/>
-          <w:highlight w:val="green"/>
-        </w:rPr>
-      </w:r>
-      <w:r>
-        <w:rPr>
-          <w:i/>
-          <w:highlight w:val="green"/>
-        </w:rPr>
-        <w:instrText xml:space="preserve"> \* MERGEFORMAT </w:instrText>
-      </w:r>
-      <w:r>
-        <w:rPr>
-          <w:i/>
-          <w:highlight w:val="green"/>
-        </w:rPr>
-        <w:fldChar w:fldCharType="separate"/>
-      </w:r>
-      <w:r>
-        <w:rPr>
-          <w:i/>
-          <w:highlight w:val="green"/>
-        </w:rPr>
-        <w:t xml:space="preserve">Figure </w:t>
-      </w:r>
-      <w:r>
-        <w:rPr>
-          <w:i/>
-          <w:noProof/>
-          <w:highlight w:val="green"/>
-        </w:rPr>
-        <w:t>2</w:t>
-      </w:r>
-      <w:r>
-        <w:rPr>
-          <w:i/>
-          <w:highlight w:val="green"/>
-        </w:rPr>
-        <w:t>.</w:t>
-      </w:r>
-      <w:r>
-        <w:rPr>
-          <w:i/>
-          <w:noProof/>
-          <w:highlight w:val="green"/>
-        </w:rPr>
-        <w:t>17</w:t>
-      </w:r>
-      <w:r>
-        <w:rPr>
-          <w:i/>
-          <w:highlight w:val="green"/>
-        </w:rPr>
+        <w:instrText xml:space="preserve"> REF _Ref186730837 \h </w:instrText>
+      </w:r>
+      <w:r>
         <w:fldChar w:fldCharType="end"/>
-      </w:r>
-      <w:r>
-        <w:rPr>
-          <w:highlight w:val="green"/>
-        </w:rPr>
-        <w:t>.</w:t>
       </w:r>
     </w:p>
     <w:p>
@@ -19533,9 +21944,9 @@
           <w:lang w:eastAsia="en-GB"/>
         </w:rPr>
         <w:drawing>
-          <wp:inline distT="0" distB="0" distL="0" distR="0" wp14:anchorId="70E351FF" wp14:editId="7D700A55">
-            <wp:extent cx="5868000" cy="3293458"/>
-            <wp:effectExtent l="19050" t="19050" r="19050" b="21590"/>
+          <wp:inline distT="0" distB="0" distL="0" distR="0" wp14:anchorId="70E351FF" wp14:editId="76BC0272">
+            <wp:extent cx="5742000" cy="3222741"/>
+            <wp:effectExtent l="19050" t="19050" r="11430" b="15875"/>
             <wp:docPr id="25" name="Resim 25"/>
             <wp:cNvGraphicFramePr>
               <a:graphicFrameLocks xmlns:a="http://schemas.openxmlformats.org/drawingml/2006/main" noChangeAspect="1"/>
@@ -19562,7 +21973,7 @@
                   <pic:spPr>
                     <a:xfrm>
                       <a:off x="0" y="0"/>
-                      <a:ext cx="5868000" cy="3293458"/>
+                      <a:ext cx="5742000" cy="3222741"/>
                     </a:xfrm>
                     <a:prstGeom prst="rect">
                       <a:avLst/>
@@ -19579,14 +21990,13 @@
           </wp:inline>
         </w:drawing>
       </w:r>
-      <w:bookmarkStart w:id="32" w:name="_GoBack"/>
-      <w:bookmarkEnd w:id="32"/>
     </w:p>
     <w:p>
       <w:pPr>
         <w:pStyle w:val="ResimYazs"/>
         <w:jc w:val="center"/>
       </w:pPr>
+      <w:bookmarkStart w:id="35" w:name="_Ref186741827"/>
       <w:r>
         <w:rPr>
           <w:b/>
@@ -19661,11 +22071,9 @@
         </w:rPr>
         <w:fldChar w:fldCharType="end"/>
       </w:r>
-      <w:r>
-        <w:t xml:space="preserve"> </w:t>
-      </w:r>
-      <w:r>
-        <w:t xml:space="preserve">The Gantt Chard of the </w:t>
+      <w:bookmarkEnd w:id="35"/>
+      <w:r>
+        <w:t xml:space="preserve"> The Gantt Chard of the </w:t>
       </w:r>
       <w:r>
         <w:t>Production of</w:t>
@@ -19678,24 +22086,6 @@
       </w:r>
       <w:r>
         <w:t>.</w:t>
-      </w:r>
-    </w:p>
-    <w:p>
-      <w:pPr>
-        <w:ind w:firstLine="0"/>
-        <w:jc w:val="center"/>
-      </w:pPr>
-      <w:r>
-        <w:fldChar w:fldCharType="begin"/>
-      </w:r>
-      <w:r>
-        <w:instrText xml:space="preserve"> REF _Ref186730837 \h </w:instrText>
-      </w:r>
-      <w:r>
-        <w:fldChar w:fldCharType="separate"/>
-      </w:r>
-      <w:r>
-        <w:fldChar w:fldCharType="end"/>
       </w:r>
     </w:p>
     <w:p>
@@ -19733,13 +22123,8 @@
     </w:p>
     <w:p>
       <w:r>
-        <w:t xml:space="preserve">-Cannot performed </w:t>
-      </w:r>
-      <w:proofErr w:type="spellStart"/>
-      <w:r>
-        <w:t>cfd</w:t>
-      </w:r>
-      <w:proofErr w:type="spellEnd"/>
+        <w:t>-Cannot performed cfd</w:t>
+      </w:r>
     </w:p>
     <w:p>
       <w:r>
@@ -19748,23 +22133,7 @@
     </w:p>
     <w:p>
       <w:r>
-        <w:t>-</w:t>
-      </w:r>
-      <w:proofErr w:type="spellStart"/>
-      <w:r>
-        <w:t>lw</w:t>
-      </w:r>
-      <w:proofErr w:type="spellEnd"/>
-      <w:r>
-        <w:t xml:space="preserve"> </w:t>
-      </w:r>
-      <w:proofErr w:type="spellStart"/>
-      <w:r>
-        <w:t>pla</w:t>
-      </w:r>
-      <w:proofErr w:type="spellEnd"/>
-      <w:r>
-        <w:t xml:space="preserve"> option</w:t>
+        <w:t>-lw pla option</w:t>
       </w:r>
     </w:p>
     <w:p/>
@@ -20502,7 +22871,7 @@
           <w:szCs w:val="28"/>
         </w:rPr>
       </w:pPr>
-      <w:bookmarkStart w:id="33" w:name="_Ref184216049"/>
+      <w:bookmarkStart w:id="36" w:name="_Ref184216049"/>
       <w:r>
         <w:rPr>
           <w:b/>
@@ -20559,7 +22928,7 @@
         </w:rPr>
         <w:fldChar w:fldCharType="end"/>
       </w:r>
-      <w:bookmarkEnd w:id="33"/>
+      <w:bookmarkEnd w:id="36"/>
       <w:r>
         <w:rPr>
           <w:b/>
@@ -20665,7 +23034,7 @@
           <w:sz w:val="28"/>
         </w:rPr>
       </w:pPr>
-      <w:bookmarkStart w:id="34" w:name="_Ref184299463"/>
+      <w:bookmarkStart w:id="37" w:name="_Ref184299463"/>
       <w:r>
         <w:rPr>
           <w:b/>
@@ -20716,7 +23085,7 @@
         </w:rPr>
         <w:fldChar w:fldCharType="end"/>
       </w:r>
-      <w:bookmarkEnd w:id="34"/>
+      <w:bookmarkEnd w:id="37"/>
       <w:r>
         <w:rPr>
           <w:b/>
@@ -20807,7 +23176,7 @@
           <w:szCs w:val="28"/>
         </w:rPr>
       </w:pPr>
-      <w:bookmarkStart w:id="35" w:name="_Ref184818988"/>
+      <w:bookmarkStart w:id="38" w:name="_Ref184818988"/>
       <w:r>
         <w:rPr>
           <w:b/>
@@ -29887,7 +32256,7 @@
         </w:rPr>
         <w:fldChar w:fldCharType="end"/>
       </w:r>
-      <w:bookmarkEnd w:id="35"/>
+      <w:bookmarkEnd w:id="38"/>
       <w:r>
         <w:rPr>
           <w:b/>
@@ -30095,7 +32464,7 @@
             <w:noProof/>
             <w:lang w:val="tr-TR"/>
           </w:rPr>
-          <w:t>10</w:t>
+          <w:t>15</w:t>
         </w:r>
         <w:r>
           <w:fldChar w:fldCharType="end"/>
@@ -32132,7 +34501,7 @@
 </file>
 
 <file path=customXml/itemProps1.xml><?xml version="1.0" encoding="utf-8"?>
-<ds:datastoreItem xmlns:ds="http://schemas.openxmlformats.org/officeDocument/2006/customXml" ds:itemID="{9FB4C217-B33D-4824-A65E-E4A6C8ADD526}">
+<ds:datastoreItem xmlns:ds="http://schemas.openxmlformats.org/officeDocument/2006/customXml" ds:itemID="{48D72A9B-7292-4225-BD44-3748107AF66B}">
   <ds:schemaRefs>
     <ds:schemaRef ds:uri="http://schemas.openxmlformats.org/officeDocument/2006/bibliography"/>
   </ds:schemaRefs>

</xml_diff>

<commit_message>
Visual Materials for section 2.2 and 2.1 are prepared and added to report.
</commit_message>
<xml_diff>
--- a/Course Materials/Final Report.docx
+++ b/Course Materials/Final Report.docx
@@ -2136,8 +2136,6 @@
       <w:r>
         <w:fldChar w:fldCharType="end"/>
       </w:r>
-      <w:bookmarkStart w:id="4" w:name="_GoBack"/>
-      <w:bookmarkEnd w:id="4"/>
     </w:p>
     <w:p>
       <w:pPr>
@@ -2149,14 +2147,14 @@
         </w:numPr>
         <w:ind w:left="357" w:hanging="357"/>
       </w:pPr>
-      <w:bookmarkStart w:id="5" w:name="_Toc186827726"/>
-      <w:bookmarkStart w:id="6" w:name="_Toc186827957"/>
+      <w:bookmarkStart w:id="4" w:name="_Toc186827726"/>
+      <w:bookmarkStart w:id="5" w:name="_Toc186827957"/>
       <w:r>
         <w:lastRenderedPageBreak/>
         <w:t>Introduction</w:t>
       </w:r>
+      <w:bookmarkEnd w:id="4"/>
       <w:bookmarkEnd w:id="5"/>
-      <w:bookmarkEnd w:id="6"/>
     </w:p>
     <w:p>
       <w:r>
@@ -2171,13 +2169,13 @@
           <w:numId w:val="2"/>
         </w:numPr>
       </w:pPr>
-      <w:bookmarkStart w:id="7" w:name="_Toc186827727"/>
-      <w:bookmarkStart w:id="8" w:name="_Toc186827958"/>
+      <w:bookmarkStart w:id="6" w:name="_Toc186827727"/>
+      <w:bookmarkStart w:id="7" w:name="_Toc186827958"/>
       <w:r>
         <w:t>Design Process</w:t>
       </w:r>
+      <w:bookmarkEnd w:id="6"/>
       <w:bookmarkEnd w:id="7"/>
-      <w:bookmarkEnd w:id="8"/>
     </w:p>
     <w:p>
       <w:r>
@@ -2195,8 +2193,8 @@
           <w:numId w:val="2"/>
         </w:numPr>
       </w:pPr>
-      <w:bookmarkStart w:id="9" w:name="_Toc186827728"/>
-      <w:bookmarkStart w:id="10" w:name="_Toc186827959"/>
+      <w:bookmarkStart w:id="8" w:name="_Toc186827728"/>
+      <w:bookmarkStart w:id="9" w:name="_Toc186827959"/>
       <w:r>
         <w:t>Design C</w:t>
       </w:r>
@@ -2206,41 +2204,321 @@
       <w:r>
         <w:t>d Product Design Specifications</w:t>
       </w:r>
+      <w:bookmarkEnd w:id="8"/>
       <w:bookmarkEnd w:id="9"/>
+    </w:p>
+    <w:p>
+      <w:r>
+        <w:rPr>
+          <w:highlight w:val="yellow"/>
+        </w:rPr>
+        <w:t xml:space="preserve">The reasons why the design criteria are chosen and the relevance of the criteria to the product in particular should be explained. All assumptions should be stated. </w:t>
+      </w:r>
+      <w:r>
+        <w:rPr>
+          <w:highlight w:val="yellow"/>
+          <w:u w:val="single"/>
+        </w:rPr>
+        <w:t>Product design specification</w:t>
+      </w:r>
+      <w:r>
+        <w:rPr>
+          <w:highlight w:val="yellow"/>
+        </w:rPr>
+        <w:t xml:space="preserve"> should be brief and clear. Use the template provided. </w:t>
+      </w:r>
+      <w:r>
+        <w:rPr>
+          <w:highlight w:val="yellow"/>
+          <w:u w:val="single"/>
+        </w:rPr>
+        <w:t>Binary Dominance Matrix</w:t>
+      </w:r>
+      <w:r>
+        <w:rPr>
+          <w:highlight w:val="yellow"/>
+        </w:rPr>
+        <w:t xml:space="preserve"> should be stated here.</w:t>
+      </w:r>
+    </w:p>
+    <w:p>
+      <w:pPr>
+        <w:pStyle w:val="ResimYazs"/>
+        <w:keepNext/>
+        <w:jc w:val="center"/>
+      </w:pPr>
+      <w:r>
+        <w:rPr>
+          <w:b/>
+        </w:rPr>
+        <w:t xml:space="preserve">Table </w:t>
+      </w:r>
+      <w:r>
+        <w:rPr>
+          <w:b/>
+        </w:rPr>
+        <w:fldChar w:fldCharType="begin"/>
+      </w:r>
+      <w:r>
+        <w:rPr>
+          <w:b/>
+        </w:rPr>
+        <w:instrText xml:space="preserve"> STYLEREF 1 \s </w:instrText>
+      </w:r>
+      <w:r>
+        <w:rPr>
+          <w:b/>
+        </w:rPr>
+        <w:fldChar w:fldCharType="separate"/>
+      </w:r>
+      <w:r>
+        <w:rPr>
+          <w:b/>
+          <w:noProof/>
+        </w:rPr>
+        <w:t>2</w:t>
+      </w:r>
+      <w:r>
+        <w:rPr>
+          <w:b/>
+        </w:rPr>
+        <w:fldChar w:fldCharType="end"/>
+      </w:r>
+      <w:r>
+        <w:rPr>
+          <w:b/>
+        </w:rPr>
+        <w:t>.</w:t>
+      </w:r>
+      <w:r>
+        <w:rPr>
+          <w:b/>
+        </w:rPr>
+        <w:fldChar w:fldCharType="begin"/>
+      </w:r>
+      <w:r>
+        <w:rPr>
+          <w:b/>
+        </w:rPr>
+        <w:instrText xml:space="preserve"> SEQ Table \* ARABIC \s 1 </w:instrText>
+      </w:r>
+      <w:r>
+        <w:rPr>
+          <w:b/>
+        </w:rPr>
+        <w:fldChar w:fldCharType="separate"/>
+      </w:r>
+      <w:r>
+        <w:rPr>
+          <w:b/>
+          <w:noProof/>
+        </w:rPr>
+        <w:t>1</w:t>
+      </w:r>
+      <w:r>
+        <w:rPr>
+          <w:b/>
+        </w:rPr>
+        <w:fldChar w:fldCharType="end"/>
+      </w:r>
+      <w:r>
+        <w:t xml:space="preserve"> Binary Dominance Matrix.</w:t>
+      </w:r>
+    </w:p>
+    <w:p>
+      <w:pPr>
+        <w:ind w:firstLine="0"/>
+        <w:jc w:val="center"/>
+      </w:pPr>
+      <w:r>
+        <w:rPr>
+          <w:noProof/>
+          <w:lang w:eastAsia="en-GB"/>
+        </w:rPr>
+        <w:drawing>
+          <wp:inline distT="0" distB="0" distL="0" distR="0" wp14:anchorId="46717F91" wp14:editId="37E5359C">
+            <wp:extent cx="4680000" cy="3525255"/>
+            <wp:effectExtent l="0" t="0" r="6350" b="0"/>
+            <wp:docPr id="28" name="Resim 28"/>
+            <wp:cNvGraphicFramePr>
+              <a:graphicFrameLocks xmlns:a="http://schemas.openxmlformats.org/drawingml/2006/main" noChangeAspect="1"/>
+            </wp:cNvGraphicFramePr>
+            <a:graphic xmlns:a="http://schemas.openxmlformats.org/drawingml/2006/main">
+              <a:graphicData uri="http://schemas.openxmlformats.org/drawingml/2006/picture">
+                <pic:pic xmlns:pic="http://schemas.openxmlformats.org/drawingml/2006/picture">
+                  <pic:nvPicPr>
+                    <pic:cNvPr id="28" name="Binary_Dom_Matrice.png"/>
+                    <pic:cNvPicPr/>
+                  </pic:nvPicPr>
+                  <pic:blipFill>
+                    <a:blip r:embed="rId10">
+                      <a:extLst>
+                        <a:ext uri="{28A0092B-C50C-407E-A947-70E740481C1C}">
+                          <a14:useLocalDpi xmlns:a14="http://schemas.microsoft.com/office/drawing/2010/main" val="0"/>
+                        </a:ext>
+                      </a:extLst>
+                    </a:blip>
+                    <a:stretch>
+                      <a:fillRect/>
+                    </a:stretch>
+                  </pic:blipFill>
+                  <pic:spPr>
+                    <a:xfrm>
+                      <a:off x="0" y="0"/>
+                      <a:ext cx="4680000" cy="3525255"/>
+                    </a:xfrm>
+                    <a:prstGeom prst="rect">
+                      <a:avLst/>
+                    </a:prstGeom>
+                  </pic:spPr>
+                </pic:pic>
+              </a:graphicData>
+            </a:graphic>
+          </wp:inline>
+        </w:drawing>
+      </w:r>
+      <w:bookmarkStart w:id="10" w:name="_GoBack"/>
       <w:bookmarkEnd w:id="10"/>
     </w:p>
     <w:p>
-      <w:r>
-        <w:rPr>
-          <w:highlight w:val="yellow"/>
-        </w:rPr>
-        <w:t xml:space="preserve">The reasons why the design criteria are chosen and the relevance of the criteria to the product in particular should be explained. All assumptions should be stated. </w:t>
-      </w:r>
-      <w:r>
-        <w:rPr>
-          <w:highlight w:val="yellow"/>
-          <w:u w:val="single"/>
-        </w:rPr>
-        <w:t>Product design specification</w:t>
-      </w:r>
-      <w:r>
-        <w:rPr>
-          <w:highlight w:val="yellow"/>
-        </w:rPr>
-        <w:t xml:space="preserve"> should be brief and clear. Use the template provided. </w:t>
-      </w:r>
-      <w:r>
-        <w:rPr>
-          <w:highlight w:val="yellow"/>
-          <w:u w:val="single"/>
-        </w:rPr>
-        <w:t>Binary Dominance Matrix</w:t>
-      </w:r>
-      <w:r>
-        <w:rPr>
-          <w:highlight w:val="yellow"/>
-        </w:rPr>
-        <w:t xml:space="preserve"> should be stated here.</w:t>
+      <w:pPr>
+        <w:keepNext/>
+        <w:ind w:firstLine="0"/>
+        <w:jc w:val="center"/>
+      </w:pPr>
+      <w:r>
+        <w:rPr>
+          <w:noProof/>
+          <w:lang w:eastAsia="en-GB"/>
+        </w:rPr>
+        <w:lastRenderedPageBreak/>
+        <w:drawing>
+          <wp:inline distT="0" distB="0" distL="0" distR="0" wp14:anchorId="26849C1D" wp14:editId="743FA6E0">
+            <wp:extent cx="5400000" cy="3358691"/>
+            <wp:effectExtent l="0" t="0" r="0" b="0"/>
+            <wp:docPr id="30" name="Resim 30"/>
+            <wp:cNvGraphicFramePr>
+              <a:graphicFrameLocks xmlns:a="http://schemas.openxmlformats.org/drawingml/2006/main" noChangeAspect="1"/>
+            </wp:cNvGraphicFramePr>
+            <a:graphic xmlns:a="http://schemas.openxmlformats.org/drawingml/2006/main">
+              <a:graphicData uri="http://schemas.openxmlformats.org/drawingml/2006/picture">
+                <pic:pic xmlns:pic="http://schemas.openxmlformats.org/drawingml/2006/picture">
+                  <pic:nvPicPr>
+                    <pic:cNvPr id="30" name="PDS_Whell_Chard.png"/>
+                    <pic:cNvPicPr/>
+                  </pic:nvPicPr>
+                  <pic:blipFill>
+                    <a:blip r:embed="rId11">
+                      <a:extLst>
+                        <a:ext uri="{28A0092B-C50C-407E-A947-70E740481C1C}">
+                          <a14:useLocalDpi xmlns:a14="http://schemas.microsoft.com/office/drawing/2010/main" val="0"/>
+                        </a:ext>
+                      </a:extLst>
+                    </a:blip>
+                    <a:stretch>
+                      <a:fillRect/>
+                    </a:stretch>
+                  </pic:blipFill>
+                  <pic:spPr>
+                    <a:xfrm>
+                      <a:off x="0" y="0"/>
+                      <a:ext cx="5400000" cy="3358691"/>
+                    </a:xfrm>
+                    <a:prstGeom prst="rect">
+                      <a:avLst/>
+                    </a:prstGeom>
+                  </pic:spPr>
+                </pic:pic>
+              </a:graphicData>
+            </a:graphic>
+          </wp:inline>
+        </w:drawing>
+      </w:r>
+    </w:p>
+    <w:p>
+      <w:pPr>
+        <w:pStyle w:val="ResimYazs"/>
+        <w:jc w:val="center"/>
+      </w:pPr>
+      <w:r>
+        <w:rPr>
+          <w:b/>
+        </w:rPr>
+        <w:t xml:space="preserve">Figure </w:t>
+      </w:r>
+      <w:r>
+        <w:rPr>
+          <w:b/>
+        </w:rPr>
+        <w:fldChar w:fldCharType="begin"/>
+      </w:r>
+      <w:r>
+        <w:rPr>
+          <w:b/>
+        </w:rPr>
+        <w:instrText xml:space="preserve"> STYLEREF 1 \s </w:instrText>
+      </w:r>
+      <w:r>
+        <w:rPr>
+          <w:b/>
+        </w:rPr>
+        <w:fldChar w:fldCharType="separate"/>
+      </w:r>
+      <w:r>
+        <w:rPr>
+          <w:b/>
+          <w:noProof/>
+        </w:rPr>
+        <w:t>2</w:t>
+      </w:r>
+      <w:r>
+        <w:rPr>
+          <w:b/>
+        </w:rPr>
+        <w:fldChar w:fldCharType="end"/>
+      </w:r>
+      <w:r>
+        <w:rPr>
+          <w:b/>
+        </w:rPr>
+        <w:t>.</w:t>
+      </w:r>
+      <w:r>
+        <w:rPr>
+          <w:b/>
+        </w:rPr>
+        <w:fldChar w:fldCharType="begin"/>
+      </w:r>
+      <w:r>
+        <w:rPr>
+          <w:b/>
+        </w:rPr>
+        <w:instrText xml:space="preserve"> SEQ Figure \* ARABIC \s 1 </w:instrText>
+      </w:r>
+      <w:r>
+        <w:rPr>
+          <w:b/>
+        </w:rPr>
+        <w:fldChar w:fldCharType="separate"/>
+      </w:r>
+      <w:r>
+        <w:rPr>
+          <w:b/>
+          <w:noProof/>
+        </w:rPr>
+        <w:t>1</w:t>
+      </w:r>
+      <w:r>
+        <w:rPr>
+          <w:b/>
+        </w:rPr>
+        <w:fldChar w:fldCharType="end"/>
+      </w:r>
+      <w:r>
+        <w:t xml:space="preserve"> Wheel C</w:t>
+      </w:r>
+      <w:r>
+        <w:t>hard of Product Design Specifications.</w:t>
       </w:r>
     </w:p>
     <w:p>
@@ -2289,7 +2567,143 @@
         <w:t xml:space="preserve"> </w:t>
       </w:r>
     </w:p>
-    <w:p/>
+    <w:p>
+      <w:pPr>
+        <w:pStyle w:val="ResimYazs"/>
+        <w:keepNext/>
+        <w:jc w:val="center"/>
+      </w:pPr>
+      <w:r>
+        <w:rPr>
+          <w:b/>
+        </w:rPr>
+        <w:t xml:space="preserve">Table </w:t>
+      </w:r>
+      <w:r>
+        <w:rPr>
+          <w:b/>
+        </w:rPr>
+        <w:fldChar w:fldCharType="begin"/>
+      </w:r>
+      <w:r>
+        <w:rPr>
+          <w:b/>
+        </w:rPr>
+        <w:instrText xml:space="preserve"> STYLEREF 1 \s </w:instrText>
+      </w:r>
+      <w:r>
+        <w:rPr>
+          <w:b/>
+        </w:rPr>
+        <w:fldChar w:fldCharType="separate"/>
+      </w:r>
+      <w:r>
+        <w:rPr>
+          <w:b/>
+          <w:noProof/>
+        </w:rPr>
+        <w:t>2</w:t>
+      </w:r>
+      <w:r>
+        <w:rPr>
+          <w:b/>
+        </w:rPr>
+        <w:fldChar w:fldCharType="end"/>
+      </w:r>
+      <w:r>
+        <w:rPr>
+          <w:b/>
+        </w:rPr>
+        <w:t>.</w:t>
+      </w:r>
+      <w:r>
+        <w:rPr>
+          <w:b/>
+        </w:rPr>
+        <w:fldChar w:fldCharType="begin"/>
+      </w:r>
+      <w:r>
+        <w:rPr>
+          <w:b/>
+        </w:rPr>
+        <w:instrText xml:space="preserve"> SEQ Table \* ARABIC \s 1 </w:instrText>
+      </w:r>
+      <w:r>
+        <w:rPr>
+          <w:b/>
+        </w:rPr>
+        <w:fldChar w:fldCharType="separate"/>
+      </w:r>
+      <w:r>
+        <w:rPr>
+          <w:b/>
+          <w:noProof/>
+        </w:rPr>
+        <w:t>2</w:t>
+      </w:r>
+      <w:r>
+        <w:rPr>
+          <w:b/>
+        </w:rPr>
+        <w:fldChar w:fldCharType="end"/>
+      </w:r>
+      <w:r>
+        <w:t xml:space="preserve"> The Decision Matrix and Concept Evaluation.</w:t>
+      </w:r>
+    </w:p>
+    <w:p>
+      <w:pPr>
+        <w:ind w:firstLine="0"/>
+        <w:jc w:val="center"/>
+      </w:pPr>
+      <w:r>
+        <w:rPr>
+          <w:noProof/>
+          <w:lang w:eastAsia="en-GB"/>
+        </w:rPr>
+        <w:drawing>
+          <wp:inline distT="0" distB="0" distL="0" distR="0" wp14:anchorId="446E9DA3" wp14:editId="412EEAB4">
+            <wp:extent cx="4680000" cy="3017452"/>
+            <wp:effectExtent l="0" t="0" r="6350" b="0"/>
+            <wp:docPr id="31" name="Resim 31"/>
+            <wp:cNvGraphicFramePr>
+              <a:graphicFrameLocks xmlns:a="http://schemas.openxmlformats.org/drawingml/2006/main" noChangeAspect="1"/>
+            </wp:cNvGraphicFramePr>
+            <a:graphic xmlns:a="http://schemas.openxmlformats.org/drawingml/2006/main">
+              <a:graphicData uri="http://schemas.openxmlformats.org/drawingml/2006/picture">
+                <pic:pic xmlns:pic="http://schemas.openxmlformats.org/drawingml/2006/picture">
+                  <pic:nvPicPr>
+                    <pic:cNvPr id="31" name="Concept_Eva.png"/>
+                    <pic:cNvPicPr/>
+                  </pic:nvPicPr>
+                  <pic:blipFill>
+                    <a:blip r:embed="rId12">
+                      <a:extLst>
+                        <a:ext uri="{28A0092B-C50C-407E-A947-70E740481C1C}">
+                          <a14:useLocalDpi xmlns:a14="http://schemas.microsoft.com/office/drawing/2010/main" val="0"/>
+                        </a:ext>
+                      </a:extLst>
+                    </a:blip>
+                    <a:stretch>
+                      <a:fillRect/>
+                    </a:stretch>
+                  </pic:blipFill>
+                  <pic:spPr>
+                    <a:xfrm>
+                      <a:off x="0" y="0"/>
+                      <a:ext cx="4680000" cy="3017452"/>
+                    </a:xfrm>
+                    <a:prstGeom prst="rect">
+                      <a:avLst/>
+                    </a:prstGeom>
+                  </pic:spPr>
+                </pic:pic>
+              </a:graphicData>
+            </a:graphic>
+          </wp:inline>
+        </w:drawing>
+      </w:r>
+    </w:p>
     <w:p>
       <w:pPr>
         <w:pStyle w:val="Balk2"/>
@@ -2557,7 +2971,7 @@
           <w:noProof/>
           <w:highlight w:val="green"/>
         </w:rPr>
-        <w:t>2.1</w:t>
+        <w:t>2.2</w:t>
       </w:r>
       <w:r>
         <w:rPr>
@@ -2745,7 +3159,7 @@
                     <pic:cNvPicPr/>
                   </pic:nvPicPr>
                   <pic:blipFill rotWithShape="1">
-                    <a:blip r:embed="rId10">
+                    <a:blip r:embed="rId13">
                       <a:extLst>
                         <a:ext uri="{28A0092B-C50C-407E-A947-70E740481C1C}">
                           <a14:useLocalDpi xmlns:a14="http://schemas.microsoft.com/office/drawing/2010/main" val="0"/>
@@ -2860,7 +3274,7 @@
           <w:b/>
           <w:noProof/>
         </w:rPr>
-        <w:t>1</w:t>
+        <w:t>2</w:t>
       </w:r>
       <w:r>
         <w:rPr>
@@ -3121,7 +3535,7 @@
           <w:noProof/>
           <w:highlight w:val="green"/>
         </w:rPr>
-        <w:t>2.2</w:t>
+        <w:t>2.3</w:t>
       </w:r>
       <w:r>
         <w:rPr>
@@ -3354,7 +3768,7 @@
                     <pic:cNvPicPr/>
                   </pic:nvPicPr>
                   <pic:blipFill>
-                    <a:blip r:embed="rId11">
+                    <a:blip r:embed="rId14">
                       <a:extLst>
                         <a:ext uri="{28A0092B-C50C-407E-A947-70E740481C1C}">
                           <a14:useLocalDpi xmlns:a14="http://schemas.microsoft.com/office/drawing/2010/main" val="0"/>
@@ -3459,7 +3873,7 @@
           <w:b/>
           <w:noProof/>
         </w:rPr>
-        <w:t>2</w:t>
+        <w:t>3</w:t>
       </w:r>
       <w:r>
         <w:rPr>
@@ -3698,7 +4112,7 @@
           <w:noProof/>
           <w:highlight w:val="green"/>
         </w:rPr>
-        <w:t>2.1</w:t>
+        <w:t>2.2</w:t>
       </w:r>
       <w:r>
         <w:rPr>
@@ -3786,7 +4200,7 @@
           <w:b/>
           <w:noProof/>
         </w:rPr>
-        <w:t>1</w:t>
+        <w:t>3</w:t>
       </w:r>
       <w:r>
         <w:rPr>
@@ -6480,7 +6894,7 @@
           <w:noProof/>
           <w:highlight w:val="green"/>
         </w:rPr>
-        <w:t>2.2</w:t>
+        <w:t>2.3</w:t>
       </w:r>
       <w:r>
         <w:rPr>
@@ -7002,7 +7416,7 @@
           <w:noProof/>
           <w:highlight w:val="green"/>
         </w:rPr>
-        <w:t>2.3</w:t>
+        <w:t>2.4</w:t>
       </w:r>
       <w:r>
         <w:rPr>
@@ -7045,7 +7459,7 @@
                     <pic:cNvPicPr/>
                   </pic:nvPicPr>
                   <pic:blipFill>
-                    <a:blip r:embed="rId12" cstate="print">
+                    <a:blip r:embed="rId15" cstate="print">
                       <a:extLst>
                         <a:ext uri="{28A0092B-C50C-407E-A947-70E740481C1C}">
                           <a14:useLocalDpi xmlns:a14="http://schemas.microsoft.com/office/drawing/2010/main" val="0"/>
@@ -7149,7 +7563,7 @@
           <w:b/>
           <w:noProof/>
         </w:rPr>
-        <w:t>3</w:t>
+        <w:t>4</w:t>
       </w:r>
       <w:r>
         <w:rPr>
@@ -7376,7 +7790,7 @@
                     <pic:cNvPicPr/>
                   </pic:nvPicPr>
                   <pic:blipFill rotWithShape="1">
-                    <a:blip r:embed="rId13">
+                    <a:blip r:embed="rId16">
                       <a:extLst>
                         <a:ext uri="{28A0092B-C50C-407E-A947-70E740481C1C}">
                           <a14:useLocalDpi xmlns:a14="http://schemas.microsoft.com/office/drawing/2010/main" val="0"/>
@@ -7484,7 +7898,7 @@
           <w:b/>
           <w:noProof/>
         </w:rPr>
-        <w:t>4</w:t>
+        <w:t>5</w:t>
       </w:r>
       <w:r>
         <w:rPr>
@@ -7735,7 +8149,7 @@
           <w:noProof/>
           <w:highlight w:val="green"/>
         </w:rPr>
-        <w:t>2.4</w:t>
+        <w:t>2.5</w:t>
       </w:r>
       <w:r>
         <w:rPr>
@@ -9172,7 +9586,7 @@
           <w:noProof/>
           <w:highlight w:val="green"/>
         </w:rPr>
-        <w:t>2.2</w:t>
+        <w:t>2.3</w:t>
       </w:r>
       <w:r>
         <w:rPr>
@@ -9325,7 +9739,7 @@
           <w:b/>
           <w:noProof/>
         </w:rPr>
-        <w:t>2</w:t>
+        <w:t>4</w:t>
       </w:r>
       <w:r>
         <w:rPr>
@@ -10224,7 +10638,7 @@
           <w:noProof/>
           <w:highlight w:val="green"/>
         </w:rPr>
-        <w:t>2.5</w:t>
+        <w:t>2.6</w:t>
       </w:r>
       <w:r>
         <w:rPr>
@@ -10388,7 +10802,7 @@
                     <pic:cNvPicPr/>
                   </pic:nvPicPr>
                   <pic:blipFill rotWithShape="1">
-                    <a:blip r:embed="rId14" cstate="print">
+                    <a:blip r:embed="rId17" cstate="print">
                       <a:extLst>
                         <a:ext uri="{28A0092B-C50C-407E-A947-70E740481C1C}">
                           <a14:useLocalDpi xmlns:a14="http://schemas.microsoft.com/office/drawing/2010/main" val="0"/>
@@ -10496,7 +10910,7 @@
           <w:b/>
           <w:noProof/>
         </w:rPr>
-        <w:t>5</w:t>
+        <w:t>6</w:t>
       </w:r>
       <w:r>
         <w:rPr>
@@ -10816,7 +11230,7 @@
           <w:noProof/>
           <w:highlight w:val="green"/>
         </w:rPr>
-        <w:t>2.3</w:t>
+        <w:t>2.4</w:t>
       </w:r>
       <w:r>
         <w:rPr>
@@ -10905,7 +11319,7 @@
           <w:b/>
           <w:noProof/>
         </w:rPr>
-        <w:t>3</w:t>
+        <w:t>5</w:t>
       </w:r>
       <w:r>
         <w:rPr>
@@ -13595,7 +14009,7 @@
           <w:noProof/>
           <w:highlight w:val="green"/>
         </w:rPr>
-        <w:t>2.6</w:t>
+        <w:t>2.7</w:t>
       </w:r>
       <w:r>
         <w:rPr>
@@ -13668,7 +14082,7 @@
                     <pic:cNvPicPr/>
                   </pic:nvPicPr>
                   <pic:blipFill rotWithShape="1">
-                    <a:blip r:embed="rId15" cstate="print">
+                    <a:blip r:embed="rId18" cstate="print">
                       <a:extLst>
                         <a:ext uri="{28A0092B-C50C-407E-A947-70E740481C1C}">
                           <a14:useLocalDpi xmlns:a14="http://schemas.microsoft.com/office/drawing/2010/main" val="0"/>
@@ -13776,7 +14190,7 @@
           <w:b/>
           <w:noProof/>
         </w:rPr>
-        <w:t>6</w:t>
+        <w:t>7</w:t>
       </w:r>
       <w:r>
         <w:rPr>
@@ -14093,7 +14507,7 @@
           <w:noProof/>
           <w:highlight w:val="green"/>
         </w:rPr>
-        <w:t>2.7</w:t>
+        <w:t>2.8</w:t>
       </w:r>
       <w:r>
         <w:rPr>
@@ -14288,7 +14702,7 @@
           <w:noProof/>
           <w:highlight w:val="green"/>
         </w:rPr>
-        <w:t>2.7</w:t>
+        <w:t>2.8</w:t>
       </w:r>
       <w:r>
         <w:rPr>
@@ -14328,7 +14742,7 @@
                     <pic:cNvPicPr/>
                   </pic:nvPicPr>
                   <pic:blipFill>
-                    <a:blip r:embed="rId16" cstate="print">
+                    <a:blip r:embed="rId19" cstate="print">
                       <a:extLst>
                         <a:ext uri="{28A0092B-C50C-407E-A947-70E740481C1C}">
                           <a14:useLocalDpi xmlns:a14="http://schemas.microsoft.com/office/drawing/2010/main" val="0"/>
@@ -14375,7 +14789,7 @@
                     <pic:cNvPicPr/>
                   </pic:nvPicPr>
                   <pic:blipFill rotWithShape="1">
-                    <a:blip r:embed="rId17" cstate="print">
+                    <a:blip r:embed="rId20" cstate="print">
                       <a:extLst>
                         <a:ext uri="{28A0092B-C50C-407E-A947-70E740481C1C}">
                           <a14:useLocalDpi xmlns:a14="http://schemas.microsoft.com/office/drawing/2010/main" val="0"/>
@@ -14481,7 +14895,7 @@
           <w:b/>
           <w:noProof/>
         </w:rPr>
-        <w:t>7</w:t>
+        <w:t>8</w:t>
       </w:r>
       <w:r>
         <w:rPr>
@@ -14673,7 +15087,7 @@
           <w:color w:val="000000" w:themeColor="text1"/>
           <w:highlight w:val="green"/>
         </w:rPr>
-        <w:t>2.8</w:t>
+        <w:t>2.9</w:t>
       </w:r>
       <w:r>
         <w:rPr>
@@ -14992,7 +15406,7 @@
                     <pic:cNvPicPr/>
                   </pic:nvPicPr>
                   <pic:blipFill>
-                    <a:blip r:embed="rId18" cstate="print">
+                    <a:blip r:embed="rId21" cstate="print">
                       <a:extLst>
                         <a:ext uri="{28A0092B-C50C-407E-A947-70E740481C1C}">
                           <a14:useLocalDpi xmlns:a14="http://schemas.microsoft.com/office/drawing/2010/main" val="0"/>
@@ -15091,7 +15505,7 @@
           <w:b/>
           <w:noProof/>
         </w:rPr>
-        <w:t>8</w:t>
+        <w:t>9</w:t>
       </w:r>
       <w:r>
         <w:rPr>
@@ -15233,7 +15647,7 @@
           <w:noProof/>
           <w:highlight w:val="green"/>
         </w:rPr>
-        <w:t>2.9</w:t>
+        <w:t>2.10</w:t>
       </w:r>
       <w:r>
         <w:rPr>
@@ -15405,7 +15819,7 @@
           <w:noProof/>
           <w:highlight w:val="green"/>
         </w:rPr>
-        <w:t>2.9</w:t>
+        <w:t>2.10</w:t>
       </w:r>
       <w:r>
         <w:rPr>
@@ -15443,7 +15857,7 @@
                     <pic:cNvPicPr/>
                   </pic:nvPicPr>
                   <pic:blipFill>
-                    <a:blip r:embed="rId19" cstate="print">
+                    <a:blip r:embed="rId22" cstate="print">
                       <a:extLst>
                         <a:ext uri="{28A0092B-C50C-407E-A947-70E740481C1C}">
                           <a14:useLocalDpi xmlns:a14="http://schemas.microsoft.com/office/drawing/2010/main" val="0"/>
@@ -15490,7 +15904,7 @@
                     <pic:cNvPicPr/>
                   </pic:nvPicPr>
                   <pic:blipFill>
-                    <a:blip r:embed="rId20" cstate="print">
+                    <a:blip r:embed="rId23" cstate="print">
                       <a:extLst>
                         <a:ext uri="{28A0092B-C50C-407E-A947-70E740481C1C}">
                           <a14:useLocalDpi xmlns:a14="http://schemas.microsoft.com/office/drawing/2010/main" val="0"/>
@@ -15592,7 +16006,7 @@
           <w:b/>
           <w:noProof/>
         </w:rPr>
-        <w:t>9</w:t>
+        <w:t>10</w:t>
       </w:r>
       <w:r>
         <w:rPr>
@@ -15933,22 +16347,7 @@
           <w:noProof/>
           <w:highlight w:val="green"/>
         </w:rPr>
-        <w:t>2</w:t>
-      </w:r>
-      <w:r>
-        <w:rPr>
-          <w:i/>
-          <w:highlight w:val="green"/>
-        </w:rPr>
-        <w:t>.</w:t>
-      </w:r>
-      <w:r>
-        <w:rPr>
-          <w:i/>
-          <w:noProof/>
-          <w:highlight w:val="green"/>
-        </w:rPr>
-        <w:t>10</w:t>
+        <w:t>2.11</w:t>
       </w:r>
       <w:r>
         <w:rPr>
@@ -16274,7 +16673,7 @@
                     <pic:cNvPicPr/>
                   </pic:nvPicPr>
                   <pic:blipFill>
-                    <a:blip r:embed="rId21"/>
+                    <a:blip r:embed="rId24"/>
                     <a:stretch>
                       <a:fillRect/>
                     </a:stretch>
@@ -16372,7 +16771,7 @@
           <w:b/>
           <w:noProof/>
         </w:rPr>
-        <w:t>10</w:t>
+        <w:t>11</w:t>
       </w:r>
       <w:r>
         <w:rPr>
@@ -16451,22 +16850,7 @@
           <w:noProof/>
           <w:highlight w:val="green"/>
         </w:rPr>
-        <w:t>2</w:t>
-      </w:r>
-      <w:r>
-        <w:rPr>
-          <w:i/>
-          <w:highlight w:val="green"/>
-        </w:rPr>
-        <w:t>.</w:t>
-      </w:r>
-      <w:r>
-        <w:rPr>
-          <w:i/>
-          <w:noProof/>
-          <w:highlight w:val="green"/>
-        </w:rPr>
-        <w:t>11</w:t>
+        <w:t>2.12</w:t>
       </w:r>
       <w:r>
         <w:rPr>
@@ -16517,7 +16901,7 @@
                     </pic:cNvPicPr>
                   </pic:nvPicPr>
                   <pic:blipFill>
-                    <a:blip r:embed="rId22">
+                    <a:blip r:embed="rId25">
                       <a:extLst>
                         <a:ext uri="{28A0092B-C50C-407E-A947-70E740481C1C}">
                           <a14:useLocalDpi xmlns:a14="http://schemas.microsoft.com/office/drawing/2010/main" val="0"/>
@@ -16623,7 +17007,7 @@
           <w:b/>
           <w:noProof/>
         </w:rPr>
-        <w:t>11</w:t>
+        <w:t>12</w:t>
       </w:r>
       <w:r>
         <w:rPr>
@@ -16900,7 +17284,7 @@
                     <pic:cNvPicPr/>
                   </pic:nvPicPr>
                   <pic:blipFill>
-                    <a:blip r:embed="rId23" cstate="print">
+                    <a:blip r:embed="rId26" cstate="print">
                       <a:extLst>
                         <a:ext uri="{28A0092B-C50C-407E-A947-70E740481C1C}">
                           <a14:useLocalDpi xmlns:a14="http://schemas.microsoft.com/office/drawing/2010/main" val="0"/>
@@ -17004,7 +17388,7 @@
           <w:b/>
           <w:noProof/>
         </w:rPr>
-        <w:t>12</w:t>
+        <w:t>13</w:t>
       </w:r>
       <w:r>
         <w:rPr>
@@ -17079,7 +17463,7 @@
           <w:noProof/>
           <w:highlight w:val="green"/>
         </w:rPr>
-        <w:t>2.12</w:t>
+        <w:t>2.13</w:t>
       </w:r>
       <w:r>
         <w:rPr>
@@ -17227,7 +17611,7 @@
           <w:noProof/>
           <w:highlight w:val="green"/>
         </w:rPr>
-        <w:t>2.13</w:t>
+        <w:t>2.14</w:t>
       </w:r>
       <w:r>
         <w:rPr>
@@ -17286,7 +17670,7 @@
                     <pic:cNvPicPr/>
                   </pic:nvPicPr>
                   <pic:blipFill>
-                    <a:blip r:embed="rId24" cstate="print">
+                    <a:blip r:embed="rId27" cstate="print">
                       <a:extLst>
                         <a:ext uri="{28A0092B-C50C-407E-A947-70E740481C1C}">
                           <a14:useLocalDpi xmlns:a14="http://schemas.microsoft.com/office/drawing/2010/main" val="0"/>
@@ -17390,7 +17774,7 @@
           <w:b/>
           <w:noProof/>
         </w:rPr>
-        <w:t>13</w:t>
+        <w:t>14</w:t>
       </w:r>
       <w:r>
         <w:rPr>
@@ -17481,7 +17865,7 @@
           <w:noProof/>
           <w:highlight w:val="green"/>
         </w:rPr>
-        <w:t>2.14</w:t>
+        <w:t>2.15</w:t>
       </w:r>
       <w:r>
         <w:rPr>
@@ -17533,113 +17917,119 @@
           <w:noProof/>
           <w:highlight w:val="green"/>
         </w:rPr>
+        <w:t>2.16</w:t>
+      </w:r>
+      <w:r>
+        <w:rPr>
+          <w:i/>
+          <w:highlight w:val="green"/>
+        </w:rPr>
+        <w:fldChar w:fldCharType="end"/>
+      </w:r>
+      <w:r>
+        <w:t>.</w:t>
+      </w:r>
+      <w:r>
+        <w:t xml:space="preserve"> </w:t>
+      </w:r>
+      <w:r>
+        <w:t xml:space="preserve">The maximum equivalent stress is found to be </w:t>
+      </w:r>
+      <w:r>
+        <w:rPr>
+          <w:i/>
+        </w:rPr>
+        <w:t>57.8MPa</w:t>
+      </w:r>
+      <w:r>
+        <w:rPr>
+          <w:i/>
+        </w:rPr>
+        <w:t xml:space="preserve"> </w:t>
+      </w:r>
+      <w:r>
+        <w:t>for horizontal flight.</w:t>
+      </w:r>
+      <w:r>
+        <w:t xml:space="preserve"> </w:t>
+      </w:r>
+      <w:r>
+        <w:t>The s</w:t>
+      </w:r>
+      <w:r>
+        <w:t xml:space="preserve">tress development area on the </w:t>
+      </w:r>
+      <w:r>
+        <w:t xml:space="preserve">spar pipe which is coloured red-orange </w:t>
+      </w:r>
+      <w:r>
+        <w:t>lays</w:t>
+      </w:r>
+      <w:r>
+        <w:t xml:space="preserve"> between </w:t>
+      </w:r>
+      <w:r>
+        <w:rPr>
+          <w:i/>
+        </w:rPr>
+        <w:t>50-58MPa</w:t>
+      </w:r>
+      <w:r>
+        <w:t xml:space="preserve"> range.</w:t>
+      </w:r>
+      <w:r>
+        <w:t xml:space="preserve"> </w:t>
+      </w:r>
+      <w:r>
+        <w:t xml:space="preserve">Both </w:t>
+      </w:r>
+      <w:r>
+        <w:t>are shown</w:t>
+      </w:r>
+      <w:r>
+        <w:t xml:space="preserve"> in </w:t>
+      </w:r>
+      <w:r>
+        <w:rPr>
+          <w:i/>
+          <w:highlight w:val="green"/>
+        </w:rPr>
+        <w:fldChar w:fldCharType="begin"/>
+      </w:r>
+      <w:r>
+        <w:rPr>
+          <w:i/>
+          <w:highlight w:val="green"/>
+        </w:rPr>
+        <w:instrText xml:space="preserve"> REF _Ref186483939 \h  \* MERGEFORMAT </w:instrText>
+      </w:r>
+      <w:r>
+        <w:rPr>
+          <w:i/>
+          <w:highlight w:val="green"/>
+        </w:rPr>
+      </w:r>
+      <w:r>
+        <w:rPr>
+          <w:i/>
+          <w:highlight w:val="green"/>
+        </w:rPr>
+        <w:fldChar w:fldCharType="separate"/>
+      </w:r>
+      <w:r>
+        <w:rPr>
+          <w:i/>
+          <w:highlight w:val="green"/>
+        </w:rPr>
+        <w:t xml:space="preserve">Figure </w:t>
+      </w:r>
+      <w:r>
+        <w:rPr>
+          <w:i/>
+          <w:noProof/>
+          <w:highlight w:val="green"/>
+        </w:rPr>
         <w:t>2.15</w:t>
-      </w:r>
-      <w:r>
-        <w:rPr>
-          <w:i/>
-          <w:highlight w:val="green"/>
-        </w:rPr>
-        <w:fldChar w:fldCharType="end"/>
-      </w:r>
-      <w:r>
-        <w:t>.</w:t>
-      </w:r>
-      <w:r>
-        <w:t xml:space="preserve"> </w:t>
-      </w:r>
-      <w:r>
-        <w:t xml:space="preserve">The maximum equivalent stress is found to be </w:t>
-      </w:r>
-      <w:r>
-        <w:rPr>
-          <w:i/>
-        </w:rPr>
-        <w:t>57.8MPa</w:t>
-      </w:r>
-      <w:r>
-        <w:rPr>
-          <w:i/>
-        </w:rPr>
-        <w:t xml:space="preserve"> </w:t>
-      </w:r>
-      <w:r>
-        <w:t>for horizontal flight.</w:t>
-      </w:r>
-      <w:r>
-        <w:t xml:space="preserve"> </w:t>
-      </w:r>
-      <w:r>
-        <w:t>The s</w:t>
-      </w:r>
-      <w:r>
-        <w:t xml:space="preserve">tress development area on the </w:t>
-      </w:r>
-      <w:r>
-        <w:t xml:space="preserve">spar pipe which is coloured red-orange </w:t>
-      </w:r>
-      <w:r>
-        <w:t>lays</w:t>
-      </w:r>
-      <w:r>
-        <w:t xml:space="preserve"> between </w:t>
-      </w:r>
-      <w:r>
-        <w:rPr>
-          <w:i/>
-        </w:rPr>
-        <w:t>50-58MPa</w:t>
-      </w:r>
-      <w:r>
-        <w:t xml:space="preserve"> range.</w:t>
-      </w:r>
-      <w:r>
-        <w:t xml:space="preserve"> </w:t>
-      </w:r>
-      <w:r>
-        <w:t xml:space="preserve">Both can be seen in </w:t>
-      </w:r>
-      <w:r>
-        <w:rPr>
-          <w:i/>
-          <w:highlight w:val="green"/>
-        </w:rPr>
-        <w:fldChar w:fldCharType="begin"/>
-      </w:r>
-      <w:r>
-        <w:rPr>
-          <w:i/>
-          <w:highlight w:val="green"/>
-        </w:rPr>
-        <w:instrText xml:space="preserve"> REF _Ref186483939 \h  \* MERGEFORMAT </w:instrText>
-      </w:r>
-      <w:r>
-        <w:rPr>
-          <w:i/>
-          <w:highlight w:val="green"/>
-        </w:rPr>
-      </w:r>
-      <w:r>
-        <w:rPr>
-          <w:i/>
-          <w:highlight w:val="green"/>
-        </w:rPr>
-        <w:fldChar w:fldCharType="separate"/>
-      </w:r>
-      <w:r>
-        <w:rPr>
-          <w:i/>
-          <w:highlight w:val="green"/>
-        </w:rPr>
-        <w:t xml:space="preserve">Figure </w:t>
-      </w:r>
-      <w:r>
-        <w:rPr>
-          <w:i/>
-          <w:noProof/>
-          <w:highlight w:val="green"/>
-        </w:rPr>
-        <w:t>2.14</w:t>
       </w:r>
       <w:r>
         <w:rPr>
@@ -17682,7 +18072,7 @@
                     <pic:cNvPicPr/>
                   </pic:nvPicPr>
                   <pic:blipFill>
-                    <a:blip r:embed="rId25" cstate="print">
+                    <a:blip r:embed="rId28" cstate="print">
                       <a:extLst>
                         <a:ext uri="{28A0092B-C50C-407E-A947-70E740481C1C}">
                           <a14:useLocalDpi xmlns:a14="http://schemas.microsoft.com/office/drawing/2010/main" val="0"/>
@@ -17786,7 +18176,7 @@
           <w:b/>
           <w:noProof/>
         </w:rPr>
-        <w:t>14</w:t>
+        <w:t>15</w:t>
       </w:r>
       <w:r>
         <w:rPr>
@@ -17879,7 +18269,7 @@
           <w:noProof/>
           <w:highlight w:val="green"/>
         </w:rPr>
-        <w:t>2.15</w:t>
+        <w:t>2.16</w:t>
       </w:r>
       <w:r>
         <w:rPr>
@@ -17952,7 +18342,7 @@
           <w:noProof/>
           <w:highlight w:val="green"/>
         </w:rPr>
-        <w:t>2.15</w:t>
+        <w:t>2.16</w:t>
       </w:r>
       <w:r>
         <w:rPr>
@@ -17995,7 +18385,7 @@
                     <pic:cNvPicPr/>
                   </pic:nvPicPr>
                   <pic:blipFill>
-                    <a:blip r:embed="rId26" cstate="print">
+                    <a:blip r:embed="rId29" cstate="print">
                       <a:extLst>
                         <a:ext uri="{28A0092B-C50C-407E-A947-70E740481C1C}">
                           <a14:useLocalDpi xmlns:a14="http://schemas.microsoft.com/office/drawing/2010/main" val="0"/>
@@ -18099,7 +18489,7 @@
           <w:b/>
           <w:noProof/>
         </w:rPr>
-        <w:t>15</w:t>
+        <w:t>16</w:t>
       </w:r>
       <w:r>
         <w:rPr>
@@ -20145,7 +20535,7 @@
           <w:b/>
           <w:noProof/>
         </w:rPr>
-        <w:t>4</w:t>
+        <w:t>6</w:t>
       </w:r>
       <w:r>
         <w:rPr>
@@ -20945,22 +21335,7 @@
           <w:noProof/>
           <w:highlight w:val="green"/>
         </w:rPr>
-        <w:t>2</w:t>
-      </w:r>
-      <w:r>
-        <w:rPr>
-          <w:i/>
-          <w:highlight w:val="green"/>
-        </w:rPr>
-        <w:t>.</w:t>
-      </w:r>
-      <w:r>
-        <w:rPr>
-          <w:i/>
-          <w:noProof/>
-          <w:highlight w:val="green"/>
-        </w:rPr>
-        <w:t>4</w:t>
+        <w:t>2.5</w:t>
       </w:r>
       <w:r>
         <w:rPr>
@@ -21093,7 +21468,7 @@
           <w:b/>
           <w:noProof/>
         </w:rPr>
-        <w:t>5</w:t>
+        <w:t>7</w:t>
       </w:r>
       <w:r>
         <w:rPr>
@@ -21969,22 +22344,7 @@
           <w:noProof/>
           <w:highlight w:val="green"/>
         </w:rPr>
-        <w:t>2</w:t>
-      </w:r>
-      <w:r>
-        <w:rPr>
-          <w:i/>
-          <w:highlight w:val="green"/>
-        </w:rPr>
-        <w:t>.</w:t>
-      </w:r>
-      <w:r>
-        <w:rPr>
-          <w:i/>
-          <w:noProof/>
-          <w:highlight w:val="green"/>
-        </w:rPr>
-        <w:t>5</w:t>
+        <w:t>2.6</w:t>
       </w:r>
       <w:r>
         <w:rPr>
@@ -22116,22 +22476,7 @@
           <w:noProof/>
           <w:highlight w:val="green"/>
         </w:rPr>
-        <w:t>2</w:t>
-      </w:r>
-      <w:r>
-        <w:rPr>
-          <w:i/>
-          <w:highlight w:val="green"/>
-        </w:rPr>
-        <w:t>.</w:t>
-      </w:r>
-      <w:r>
-        <w:rPr>
-          <w:i/>
-          <w:noProof/>
-          <w:highlight w:val="green"/>
-        </w:rPr>
-        <w:t>5</w:t>
+        <w:t>2.6</w:t>
       </w:r>
       <w:r>
         <w:rPr>
@@ -22361,22 +22706,7 @@
           <w:noProof/>
           <w:highlight w:val="green"/>
         </w:rPr>
-        <w:t>2</w:t>
-      </w:r>
-      <w:r>
-        <w:rPr>
-          <w:i/>
-          <w:highlight w:val="green"/>
-        </w:rPr>
-        <w:t>.</w:t>
-      </w:r>
-      <w:r>
-        <w:rPr>
-          <w:i/>
-          <w:noProof/>
-          <w:highlight w:val="green"/>
-        </w:rPr>
-        <w:t>16</w:t>
+        <w:t>2.17</w:t>
       </w:r>
       <w:r>
         <w:rPr>
@@ -22419,7 +22749,7 @@
                     <pic:cNvPicPr/>
                   </pic:nvPicPr>
                   <pic:blipFill rotWithShape="1">
-                    <a:blip r:embed="rId27" cstate="print">
+                    <a:blip r:embed="rId30" cstate="print">
                       <a:extLst>
                         <a:ext uri="{28A0092B-C50C-407E-A947-70E740481C1C}">
                           <a14:useLocalDpi xmlns:a14="http://schemas.microsoft.com/office/drawing/2010/main" val="0"/>
@@ -22528,7 +22858,7 @@
           <w:b/>
           <w:noProof/>
         </w:rPr>
-        <w:t>16</w:t>
+        <w:t>17</w:t>
       </w:r>
       <w:r>
         <w:rPr>
@@ -22595,14 +22925,72 @@
           <w:noProof/>
           <w:highlight w:val="green"/>
         </w:rPr>
-        <w:t>2</w:t>
-      </w:r>
-      <w:r>
-        <w:rPr>
-          <w:i/>
-          <w:highlight w:val="green"/>
-        </w:rPr>
-        <w:t>.</w:t>
+        <w:t>2.17</w:t>
+      </w:r>
+      <w:r>
+        <w:rPr>
+          <w:i/>
+          <w:highlight w:val="green"/>
+        </w:rPr>
+        <w:fldChar w:fldCharType="end"/>
+      </w:r>
+      <w:r>
+        <w:t xml:space="preserve">, blue coloured boxes </w:t>
+      </w:r>
+      <w:r>
+        <w:t>indicate design constrains</w:t>
+      </w:r>
+      <w:r>
+        <w:t xml:space="preserve"> mentioned in introduction. Also, </w:t>
+      </w:r>
+      <w:r>
+        <w:t>retro</w:t>
+      </w:r>
+      <w:r>
+        <w:t xml:space="preserve">spectively </w:t>
+      </w:r>
+      <w:r>
+        <w:t xml:space="preserve">dependent stages are connected by bidirectional arrows drawn between each other. </w:t>
+      </w:r>
+      <w:r>
+        <w:t>Detailed design develops by combining semi-dependent stages. Each completed stages finds its places in the detailed design.</w:t>
+      </w:r>
+      <w:r>
+        <w:t xml:space="preserve"> The design phases shown in </w:t>
+      </w:r>
+      <w:r>
+        <w:rPr>
+          <w:i/>
+          <w:highlight w:val="green"/>
+        </w:rPr>
+        <w:fldChar w:fldCharType="begin"/>
+      </w:r>
+      <w:r>
+        <w:rPr>
+          <w:i/>
+          <w:highlight w:val="green"/>
+        </w:rPr>
+        <w:instrText xml:space="preserve"> REF _Ref186730842 \h  \* MERGEFORMAT </w:instrText>
+      </w:r>
+      <w:r>
+        <w:rPr>
+          <w:i/>
+          <w:highlight w:val="green"/>
+        </w:rPr>
+      </w:r>
+      <w:r>
+        <w:rPr>
+          <w:i/>
+          <w:highlight w:val="green"/>
+        </w:rPr>
+        <w:fldChar w:fldCharType="separate"/>
+      </w:r>
+      <w:r>
+        <w:rPr>
+          <w:i/>
+          <w:highlight w:val="green"/>
+        </w:rPr>
+        <w:t xml:space="preserve">Figure </w:t>
       </w:r>
       <w:r>
         <w:rPr>
@@ -22610,95 +22998,7 @@
           <w:noProof/>
           <w:highlight w:val="green"/>
         </w:rPr>
-        <w:t>16</w:t>
-      </w:r>
-      <w:r>
-        <w:rPr>
-          <w:i/>
-          <w:highlight w:val="green"/>
-        </w:rPr>
-        <w:fldChar w:fldCharType="end"/>
-      </w:r>
-      <w:r>
-        <w:t xml:space="preserve">, blue coloured boxes </w:t>
-      </w:r>
-      <w:r>
-        <w:t>indicate design constrains</w:t>
-      </w:r>
-      <w:r>
-        <w:t xml:space="preserve"> mentioned in introduction. Also, </w:t>
-      </w:r>
-      <w:r>
-        <w:t>retro</w:t>
-      </w:r>
-      <w:r>
-        <w:t xml:space="preserve">spectively </w:t>
-      </w:r>
-      <w:r>
-        <w:t xml:space="preserve">dependent stages are connected by bidirectional arrows drawn between each other. </w:t>
-      </w:r>
-      <w:r>
-        <w:t>Detailed design develops by combining semi-dependent stages. Each completed stages finds its places in the detailed design.</w:t>
-      </w:r>
-      <w:r>
-        <w:t xml:space="preserve"> The design phases shown in </w:t>
-      </w:r>
-      <w:r>
-        <w:rPr>
-          <w:i/>
-          <w:highlight w:val="green"/>
-        </w:rPr>
-        <w:fldChar w:fldCharType="begin"/>
-      </w:r>
-      <w:r>
-        <w:rPr>
-          <w:i/>
-          <w:highlight w:val="green"/>
-        </w:rPr>
-        <w:instrText xml:space="preserve"> REF _Ref186730842 \h  \* MERGEFORMAT </w:instrText>
-      </w:r>
-      <w:r>
-        <w:rPr>
-          <w:i/>
-          <w:highlight w:val="green"/>
-        </w:rPr>
-      </w:r>
-      <w:r>
-        <w:rPr>
-          <w:i/>
-          <w:highlight w:val="green"/>
-        </w:rPr>
-        <w:fldChar w:fldCharType="separate"/>
-      </w:r>
-      <w:r>
-        <w:rPr>
-          <w:i/>
-          <w:highlight w:val="green"/>
-        </w:rPr>
-        <w:t xml:space="preserve">Figure </w:t>
-      </w:r>
-      <w:r>
-        <w:rPr>
-          <w:i/>
-          <w:noProof/>
-          <w:highlight w:val="green"/>
-        </w:rPr>
-        <w:t>2</w:t>
-      </w:r>
-      <w:r>
-        <w:rPr>
-          <w:i/>
-          <w:highlight w:val="green"/>
-        </w:rPr>
-        <w:t>.</w:t>
-      </w:r>
-      <w:r>
-        <w:rPr>
-          <w:i/>
-          <w:noProof/>
-          <w:highlight w:val="green"/>
-        </w:rPr>
-        <w:t>16</w:t>
+        <w:t>2.17</w:t>
       </w:r>
       <w:r>
         <w:rPr>
@@ -22842,22 +23142,7 @@
           <w:noProof/>
           <w:highlight w:val="green"/>
         </w:rPr>
-        <w:t>2</w:t>
-      </w:r>
-      <w:r>
-        <w:rPr>
-          <w:i/>
-          <w:highlight w:val="green"/>
-        </w:rPr>
-        <w:t>.</w:t>
-      </w:r>
-      <w:r>
-        <w:rPr>
-          <w:i/>
-          <w:noProof/>
-          <w:highlight w:val="green"/>
-        </w:rPr>
-        <w:t>17</w:t>
+        <w:t>2.18</w:t>
       </w:r>
       <w:r>
         <w:rPr>
@@ -22900,7 +23185,7 @@
                     <pic:cNvPicPr/>
                   </pic:nvPicPr>
                   <pic:blipFill rotWithShape="1">
-                    <a:blip r:embed="rId28">
+                    <a:blip r:embed="rId31">
                       <a:extLst>
                         <a:ext uri="{28A0092B-C50C-407E-A947-70E740481C1C}">
                           <a14:useLocalDpi xmlns:a14="http://schemas.microsoft.com/office/drawing/2010/main" val="0"/>
@@ -23012,7 +23297,7 @@
           <w:b/>
           <w:noProof/>
         </w:rPr>
-        <w:t>17</w:t>
+        <w:t>18</w:t>
       </w:r>
       <w:r>
         <w:rPr>
@@ -23081,22 +23366,7 @@
           <w:noProof/>
           <w:highlight w:val="green"/>
         </w:rPr>
-        <w:t>2</w:t>
-      </w:r>
-      <w:r>
-        <w:rPr>
-          <w:i/>
-          <w:highlight w:val="green"/>
-        </w:rPr>
-        <w:t>.</w:t>
-      </w:r>
-      <w:r>
-        <w:rPr>
-          <w:i/>
-          <w:noProof/>
-          <w:highlight w:val="green"/>
-        </w:rPr>
-        <w:t>18</w:t>
+        <w:t>2.19</w:t>
       </w:r>
       <w:r>
         <w:rPr>
@@ -23145,7 +23415,7 @@
                     <pic:cNvPicPr/>
                   </pic:nvPicPr>
                   <pic:blipFill>
-                    <a:blip r:embed="rId29">
+                    <a:blip r:embed="rId32">
                       <a:extLst>
                         <a:ext uri="{28A0092B-C50C-407E-A947-70E740481C1C}">
                           <a14:useLocalDpi xmlns:a14="http://schemas.microsoft.com/office/drawing/2010/main" val="0"/>
@@ -23249,7 +23519,7 @@
           <w:b/>
           <w:noProof/>
         </w:rPr>
-        <w:t>18</w:t>
+        <w:t>19</w:t>
       </w:r>
       <w:r>
         <w:rPr>
@@ -23453,22 +23723,7 @@
           <w:noProof/>
           <w:highlight w:val="green"/>
         </w:rPr>
-        <w:t>3</w:t>
-      </w:r>
-      <w:r>
-        <w:rPr>
-          <w:i/>
-          <w:highlight w:val="green"/>
-        </w:rPr>
-        <w:t>.</w:t>
-      </w:r>
-      <w:r>
-        <w:rPr>
-          <w:i/>
-          <w:noProof/>
-          <w:highlight w:val="green"/>
-        </w:rPr>
-        <w:t>1</w:t>
+        <w:t>3.1</w:t>
       </w:r>
       <w:r>
         <w:rPr>
@@ -23532,7 +23787,7 @@
                     <pic:cNvPicPr/>
                   </pic:nvPicPr>
                   <pic:blipFill>
-                    <a:blip r:embed="rId30" cstate="print">
+                    <a:blip r:embed="rId33" cstate="print">
                       <a:extLst>
                         <a:ext uri="{28A0092B-C50C-407E-A947-70E740481C1C}">
                           <a14:useLocalDpi xmlns:a14="http://schemas.microsoft.com/office/drawing/2010/main" val="0"/>
@@ -23874,7 +24129,7 @@
                     <pic:cNvPicPr/>
                   </pic:nvPicPr>
                   <pic:blipFill>
-                    <a:blip r:embed="rId31">
+                    <a:blip r:embed="rId34">
                       <a:extLst>
                         <a:ext uri="{28A0092B-C50C-407E-A947-70E740481C1C}">
                           <a14:useLocalDpi xmlns:a14="http://schemas.microsoft.com/office/drawing/2010/main" val="0"/>
@@ -24117,7 +24372,7 @@
                     <pic:cNvPicPr/>
                   </pic:nvPicPr>
                   <pic:blipFill>
-                    <a:blip r:embed="rId32">
+                    <a:blip r:embed="rId35">
                       <a:extLst>
                         <a:ext uri="{28A0092B-C50C-407E-A947-70E740481C1C}">
                           <a14:useLocalDpi xmlns:a14="http://schemas.microsoft.com/office/drawing/2010/main" val="0"/>
@@ -24621,8 +24876,8 @@
         <w:t>are introduced or discussed. Conclusions/implications are drawn. This section may be 1-2 pages.</w:t>
       </w:r>
     </w:p>
-    <w:bookmarkStart w:id="62" w:name="_Toc186827735" w:displacedByCustomXml="next"/>
-    <w:bookmarkStart w:id="63" w:name="_Toc186827966" w:displacedByCustomXml="next"/>
+    <w:bookmarkStart w:id="62" w:name="_Toc186827966" w:displacedByCustomXml="next"/>
+    <w:bookmarkStart w:id="63" w:name="_Toc186827735" w:displacedByCustomXml="next"/>
     <w:sdt>
       <w:sdtPr>
         <w:rPr>
@@ -25876,7 +26131,7 @@
                     </pic:cNvPicPr>
                   </pic:nvPicPr>
                   <pic:blipFill>
-                    <a:blip r:embed="rId33" cstate="print">
+                    <a:blip r:embed="rId36" cstate="print">
                       <a:extLst>
                         <a:ext uri="{28A0092B-C50C-407E-A947-70E740481C1C}">
                           <a14:useLocalDpi xmlns:a14="http://schemas.microsoft.com/office/drawing/2010/main" val="0"/>
@@ -26027,7 +26282,7 @@
                     <pic:cNvPicPr/>
                   </pic:nvPicPr>
                   <pic:blipFill>
-                    <a:blip r:embed="rId34" cstate="print">
+                    <a:blip r:embed="rId37" cstate="print">
                       <a:extLst>
                         <a:ext uri="{28A0092B-C50C-407E-A947-70E740481C1C}">
                           <a14:useLocalDpi xmlns:a14="http://schemas.microsoft.com/office/drawing/2010/main" val="0"/>
@@ -35275,7 +35530,7 @@
                     <pic:cNvPicPr/>
                   </pic:nvPicPr>
                   <pic:blipFill>
-                    <a:blip r:embed="rId35" cstate="print">
+                    <a:blip r:embed="rId38" cstate="print">
                       <a:extLst>
                         <a:ext uri="{28A0092B-C50C-407E-A947-70E740481C1C}">
                           <a14:useLocalDpi xmlns:a14="http://schemas.microsoft.com/office/drawing/2010/main" val="0"/>
@@ -35397,7 +35652,7 @@
                     <pic:cNvPicPr/>
                   </pic:nvPicPr>
                   <pic:blipFill>
-                    <a:blip r:embed="rId36" cstate="print">
+                    <a:blip r:embed="rId39" cstate="print">
                       <a:extLst>
                         <a:ext uri="{28A0092B-C50C-407E-A947-70E740481C1C}">
                           <a14:useLocalDpi xmlns:a14="http://schemas.microsoft.com/office/drawing/2010/main" val="0"/>
@@ -35430,7 +35685,7 @@
       </w:r>
     </w:p>
     <w:sectPr>
-      <w:footerReference w:type="default" r:id="rId37"/>
+      <w:footerReference w:type="default" r:id="rId40"/>
       <w:pgSz w:w="11906" w:h="16838"/>
       <w:pgMar w:top="1418" w:right="1134" w:bottom="1134" w:left="1418" w:header="708" w:footer="708" w:gutter="0"/>
       <w:pgNumType w:start="0"/>
@@ -35497,7 +35752,7 @@
             <w:noProof/>
             <w:lang w:val="tr-TR"/>
           </w:rPr>
-          <w:t>8</w:t>
+          <w:t>4</w:t>
         </w:r>
         <w:r>
           <w:fldChar w:fldCharType="end"/>
@@ -37666,7 +37921,7 @@
 </file>
 
 <file path=customXml/itemProps1.xml><?xml version="1.0" encoding="utf-8"?>
-<ds:datastoreItem xmlns:ds="http://schemas.openxmlformats.org/officeDocument/2006/customXml" ds:itemID="{332AC57D-D96E-4456-BE19-9B129BC2F6DC}">
+<ds:datastoreItem xmlns:ds="http://schemas.openxmlformats.org/officeDocument/2006/customXml" ds:itemID="{AA881AD7-0FCC-4BF2-9B3D-5D1EF5248335}">
   <ds:schemaRefs>
     <ds:schemaRef ds:uri="http://schemas.openxmlformats.org/officeDocument/2006/bibliography"/>
   </ds:schemaRefs>

</xml_diff>